<commit_message>
Updated release notes a bit
</commit_message>
<xml_diff>
--- a/Release/Release Notes.docx
+++ b/Release/Release Notes.docx
@@ -1306,7 +1306,19 @@
         <w:rPr>
           <w:lang w:val="en-US"/>
         </w:rPr>
-        <w:t xml:space="preserve"> with initial ideas, helping with programming and testing and, of course, for the awesome SubtitleDownloader API (http://forum.team-mediaportal.com/mediaportal-plugins-47/subtitledownloader-2-2-a-71651/), without which SubCentral would not exist.</w:t>
+        <w:t xml:space="preserve"> with initial </w:t>
+      </w:r>
+      <w:r>
+        <w:rPr>
+          <w:lang w:val="en-US"/>
+        </w:rPr>
+        <w:t xml:space="preserve">ideas, helping with programming, </w:t>
+      </w:r>
+      <w:r>
+        <w:rPr>
+          <w:lang w:val="en-US"/>
+        </w:rPr>
+        <w:t>testing and, of course, for the awesome SubtitleDownloader API (http://forum.team-mediaportal.com/mediaportal-plugins-47/subtitledownloader-2-2-a-71651/), without which SubCentral would not exist.</w:t>
       </w:r>
     </w:p>
     <w:p>
@@ -2962,7 +2974,7 @@
 </file>
 
 <file path=customXml/itemProps1.xml><?xml version="1.0" encoding="utf-8"?>
-<ds:datastoreItem xmlns:ds="http://schemas.openxmlformats.org/officeDocument/2006/customXml" ds:itemID="{01D579B2-3B3F-4C04-BE7B-046F270AAE2F}">
+<ds:datastoreItem xmlns:ds="http://schemas.openxmlformats.org/officeDocument/2006/customXml" ds:itemID="{96F25BED-35F4-4F13-8E96-73E4F1C6B4E3}">
   <ds:schemaRefs>
     <ds:schemaRef ds:uri="http://schemas.openxmlformats.org/officeDocument/2006/bibliography"/>
   </ds:schemaRefs>

</xml_diff>

<commit_message>
Another small change to release notes.
</commit_message>
<xml_diff>
--- a/Release/Release Notes.docx
+++ b/Release/Release Notes.docx
@@ -1717,7 +1717,43 @@
         <w:rPr>
           <w:lang w:val="en-US"/>
         </w:rPr>
-        <w:t>) or using MPEI package installer. Source code is available on Google Code site.</w:t>
+        <w:t>)</w:t>
+      </w:r>
+      <w:r>
+        <w:rPr>
+          <w:lang w:val="en-US"/>
+        </w:rPr>
+        <w:t xml:space="preserve">, using MPEI package installer or at our Google Code </w:t>
+      </w:r>
+      <w:r>
+        <w:rPr>
+          <w:lang w:val="en-US"/>
+        </w:rPr>
+        <w:t>site</w:t>
+      </w:r>
+      <w:r>
+        <w:rPr>
+          <w:lang w:val="en-US"/>
+        </w:rPr>
+        <w:t xml:space="preserve">. </w:t>
+      </w:r>
+      <w:r>
+        <w:rPr>
+          <w:lang w:val="en-US"/>
+        </w:rPr>
+        <w:t xml:space="preserve">Source code is </w:t>
+      </w:r>
+      <w:r>
+        <w:rPr>
+          <w:lang w:val="en-US"/>
+        </w:rPr>
+        <w:t>also available on Google Code</w:t>
+      </w:r>
+      <w:r>
+        <w:rPr>
+          <w:lang w:val="en-US"/>
+        </w:rPr>
+        <w:t>.</w:t>
       </w:r>
     </w:p>
     <w:p>
@@ -2974,7 +3010,7 @@
 </file>
 
 <file path=customXml/itemProps1.xml><?xml version="1.0" encoding="utf-8"?>
-<ds:datastoreItem xmlns:ds="http://schemas.openxmlformats.org/officeDocument/2006/customXml" ds:itemID="{96F25BED-35F4-4F13-8E96-73E4F1C6B4E3}">
+<ds:datastoreItem xmlns:ds="http://schemas.openxmlformats.org/officeDocument/2006/customXml" ds:itemID="{B1733142-A454-4F97-A140-8984C1E3F426}">
   <ds:schemaRefs>
     <ds:schemaRef ds:uri="http://schemas.openxmlformats.org/officeDocument/2006/bibliography"/>
   </ds:schemaRefs>

</xml_diff>

<commit_message>
Updated release with nice dependency check message Release notes updates
</commit_message>
<xml_diff>
--- a/Release/Release Notes.docx
+++ b/Release/Release Notes.docx
@@ -49,6 +49,7 @@
           <w:lang w:val="en-US"/>
         </w:rPr>
       </w:pPr>
+      <w:proofErr w:type="spellStart"/>
       <w:r>
         <w:rPr>
           <w:rFonts w:cs="Arial"/>
@@ -59,6 +60,7 @@
         </w:rPr>
         <w:t>SubCentral</w:t>
       </w:r>
+      <w:proofErr w:type="spellEnd"/>
       <w:r>
         <w:rPr>
           <w:rFonts w:cs="Arial"/>
@@ -66,7 +68,87 @@
           <w:highlight w:val="white"/>
           <w:lang w:val="en-US"/>
         </w:rPr>
-        <w:t xml:space="preserve"> is a standalone subtitles plug-in for the MediaPortal HTPC application. The purpose of the plug-in is to allow user to search and download subtitles for movies or TV shows managed by popular Moving Pictures and MP-TVSeries plugins. It also has the interfaces to allow easy implementation and integration in any other plugin.</w:t>
+        <w:t xml:space="preserve"> is a standalone subtitles plug-in for the </w:t>
+      </w:r>
+      <w:proofErr w:type="spellStart"/>
+      <w:r>
+        <w:rPr>
+          <w:rFonts w:cs="Arial"/>
+          <w:color w:val="000000"/>
+          <w:highlight w:val="white"/>
+          <w:lang w:val="en-US"/>
+        </w:rPr>
+        <w:t>MediaPortal</w:t>
+      </w:r>
+      <w:proofErr w:type="spellEnd"/>
+      <w:r>
+        <w:rPr>
+          <w:rFonts w:cs="Arial"/>
+          <w:color w:val="000000"/>
+          <w:highlight w:val="white"/>
+          <w:lang w:val="en-US"/>
+        </w:rPr>
+        <w:t xml:space="preserve"> HTPC application. The purpose of the plug-in is to allow user to search and download subtitles for movies or TV shows managed by popular Moving Pictures and MP-</w:t>
+      </w:r>
+      <w:proofErr w:type="spellStart"/>
+      <w:r>
+        <w:rPr>
+          <w:rFonts w:cs="Arial"/>
+          <w:color w:val="000000"/>
+          <w:highlight w:val="white"/>
+          <w:lang w:val="en-US"/>
+        </w:rPr>
+        <w:t>TVSeries</w:t>
+      </w:r>
+      <w:proofErr w:type="spellEnd"/>
+      <w:r>
+        <w:rPr>
+          <w:rFonts w:cs="Arial"/>
+          <w:color w:val="000000"/>
+          <w:highlight w:val="white"/>
+          <w:lang w:val="en-US"/>
+        </w:rPr>
+        <w:t xml:space="preserve"> </w:t>
+      </w:r>
+      <w:proofErr w:type="spellStart"/>
+      <w:r>
+        <w:rPr>
+          <w:rFonts w:cs="Arial"/>
+          <w:color w:val="000000"/>
+          <w:highlight w:val="white"/>
+          <w:lang w:val="en-US"/>
+        </w:rPr>
+        <w:t>plugins</w:t>
+      </w:r>
+      <w:proofErr w:type="spellEnd"/>
+      <w:r>
+        <w:rPr>
+          <w:rFonts w:cs="Arial"/>
+          <w:color w:val="000000"/>
+          <w:highlight w:val="white"/>
+          <w:lang w:val="en-US"/>
+        </w:rPr>
+        <w:t xml:space="preserve">. It also has the interfaces to allow easy implementation and integration in any other </w:t>
+      </w:r>
+      <w:proofErr w:type="spellStart"/>
+      <w:r>
+        <w:rPr>
+          <w:rFonts w:cs="Arial"/>
+          <w:color w:val="000000"/>
+          <w:highlight w:val="white"/>
+          <w:lang w:val="en-US"/>
+        </w:rPr>
+        <w:t>plugin</w:t>
+      </w:r>
+      <w:proofErr w:type="spellEnd"/>
+      <w:r>
+        <w:rPr>
+          <w:rFonts w:cs="Arial"/>
+          <w:color w:val="000000"/>
+          <w:highlight w:val="white"/>
+          <w:lang w:val="en-US"/>
+        </w:rPr>
+        <w:t>.</w:t>
       </w:r>
     </w:p>
     <w:p>
@@ -97,7 +179,107 @@
           <w:highlight w:val="white"/>
           <w:lang w:val="en-US"/>
         </w:rPr>
-        <w:t>Best way to use SubCentral is through one of the supported plugins. If you wish, there is a possibility to modify search data SubCentral grabs from the plugins for more customized search. If plugin is opened from home screen, only manual search is possible, where you can create your own search queries (for movies or TV shows).</w:t>
+        <w:t xml:space="preserve">Best way to use </w:t>
+      </w:r>
+      <w:proofErr w:type="spellStart"/>
+      <w:r>
+        <w:rPr>
+          <w:rFonts w:cs="Arial"/>
+          <w:color w:val="000000"/>
+          <w:highlight w:val="white"/>
+          <w:lang w:val="en-US"/>
+        </w:rPr>
+        <w:t>SubCentral</w:t>
+      </w:r>
+      <w:proofErr w:type="spellEnd"/>
+      <w:r>
+        <w:rPr>
+          <w:rFonts w:cs="Arial"/>
+          <w:color w:val="000000"/>
+          <w:highlight w:val="white"/>
+          <w:lang w:val="en-US"/>
+        </w:rPr>
+        <w:t xml:space="preserve"> is through one of the supported </w:t>
+      </w:r>
+      <w:proofErr w:type="spellStart"/>
+      <w:r>
+        <w:rPr>
+          <w:rFonts w:cs="Arial"/>
+          <w:color w:val="000000"/>
+          <w:highlight w:val="white"/>
+          <w:lang w:val="en-US"/>
+        </w:rPr>
+        <w:t>plugins</w:t>
+      </w:r>
+      <w:proofErr w:type="spellEnd"/>
+      <w:r>
+        <w:rPr>
+          <w:rFonts w:cs="Arial"/>
+          <w:color w:val="000000"/>
+          <w:highlight w:val="white"/>
+          <w:lang w:val="en-US"/>
+        </w:rPr>
+        <w:t xml:space="preserve">. If you wish, there is a possibility to modify search data </w:t>
+      </w:r>
+      <w:proofErr w:type="spellStart"/>
+      <w:r>
+        <w:rPr>
+          <w:rFonts w:cs="Arial"/>
+          <w:color w:val="000000"/>
+          <w:highlight w:val="white"/>
+          <w:lang w:val="en-US"/>
+        </w:rPr>
+        <w:t>SubCentral</w:t>
+      </w:r>
+      <w:proofErr w:type="spellEnd"/>
+      <w:r>
+        <w:rPr>
+          <w:rFonts w:cs="Arial"/>
+          <w:color w:val="000000"/>
+          <w:highlight w:val="white"/>
+          <w:lang w:val="en-US"/>
+        </w:rPr>
+        <w:t xml:space="preserve"> grabs from the </w:t>
+      </w:r>
+      <w:proofErr w:type="spellStart"/>
+      <w:r>
+        <w:rPr>
+          <w:rFonts w:cs="Arial"/>
+          <w:color w:val="000000"/>
+          <w:highlight w:val="white"/>
+          <w:lang w:val="en-US"/>
+        </w:rPr>
+        <w:t>plugins</w:t>
+      </w:r>
+      <w:proofErr w:type="spellEnd"/>
+      <w:r>
+        <w:rPr>
+          <w:rFonts w:cs="Arial"/>
+          <w:color w:val="000000"/>
+          <w:highlight w:val="white"/>
+          <w:lang w:val="en-US"/>
+        </w:rPr>
+        <w:t xml:space="preserve"> for more customized search. If </w:t>
+      </w:r>
+      <w:proofErr w:type="spellStart"/>
+      <w:r>
+        <w:rPr>
+          <w:rFonts w:cs="Arial"/>
+          <w:color w:val="000000"/>
+          <w:highlight w:val="white"/>
+          <w:lang w:val="en-US"/>
+        </w:rPr>
+        <w:t>plugin</w:t>
+      </w:r>
+      <w:proofErr w:type="spellEnd"/>
+      <w:r>
+        <w:rPr>
+          <w:rFonts w:cs="Arial"/>
+          <w:color w:val="000000"/>
+          <w:highlight w:val="white"/>
+          <w:lang w:val="en-US"/>
+        </w:rPr>
+        <w:t xml:space="preserve"> is opened from home screen, only manual search is possible, where you can create your own search queries (for movies or TV shows).</w:t>
       </w:r>
     </w:p>
     <w:p>
@@ -134,7 +316,67 @@
           <w:highlight w:val="white"/>
           <w:lang w:val="en-US"/>
         </w:rPr>
-        <w:t>Before using SubCentral for the first time, use MediaPortal configuration to configure the plugin thoroughly (selecting, reordering and renaming groups/providers, selecting and ordering languages and managing of the download folders).</w:t>
+        <w:t xml:space="preserve">Before using </w:t>
+      </w:r>
+      <w:proofErr w:type="spellStart"/>
+      <w:r>
+        <w:rPr>
+          <w:rFonts w:cs="Arial"/>
+          <w:color w:val="000000"/>
+          <w:highlight w:val="white"/>
+          <w:lang w:val="en-US"/>
+        </w:rPr>
+        <w:t>SubCentral</w:t>
+      </w:r>
+      <w:proofErr w:type="spellEnd"/>
+      <w:r>
+        <w:rPr>
+          <w:rFonts w:cs="Arial"/>
+          <w:color w:val="000000"/>
+          <w:highlight w:val="white"/>
+          <w:lang w:val="en-US"/>
+        </w:rPr>
+        <w:t xml:space="preserve"> for the first time, use </w:t>
+      </w:r>
+      <w:proofErr w:type="spellStart"/>
+      <w:r>
+        <w:rPr>
+          <w:rFonts w:cs="Arial"/>
+          <w:color w:val="000000"/>
+          <w:highlight w:val="white"/>
+          <w:lang w:val="en-US"/>
+        </w:rPr>
+        <w:t>MediaPortal</w:t>
+      </w:r>
+      <w:proofErr w:type="spellEnd"/>
+      <w:r>
+        <w:rPr>
+          <w:rFonts w:cs="Arial"/>
+          <w:color w:val="000000"/>
+          <w:highlight w:val="white"/>
+          <w:lang w:val="en-US"/>
+        </w:rPr>
+        <w:t xml:space="preserve"> configuration to configure the </w:t>
+      </w:r>
+      <w:proofErr w:type="spellStart"/>
+      <w:r>
+        <w:rPr>
+          <w:rFonts w:cs="Arial"/>
+          <w:color w:val="000000"/>
+          <w:highlight w:val="white"/>
+          <w:lang w:val="en-US"/>
+        </w:rPr>
+        <w:t>plugin</w:t>
+      </w:r>
+      <w:proofErr w:type="spellEnd"/>
+      <w:r>
+        <w:rPr>
+          <w:rFonts w:cs="Arial"/>
+          <w:color w:val="000000"/>
+          <w:highlight w:val="white"/>
+          <w:lang w:val="en-US"/>
+        </w:rPr>
+        <w:t xml:space="preserve"> thoroughly (selecting, reordering and renaming groups/providers, selecting and ordering languages and managing of the download folders).</w:t>
       </w:r>
     </w:p>
     <w:p>
@@ -265,11 +507,19 @@
           <w:lang w:val="en-US"/>
         </w:rPr>
       </w:pPr>
-      <w:r>
-        <w:rPr>
-          <w:lang w:val="en-US"/>
-        </w:rPr>
-        <w:t>SubCentral Google Code site (</w:t>
+      <w:proofErr w:type="spellStart"/>
+      <w:r>
+        <w:rPr>
+          <w:lang w:val="en-US"/>
+        </w:rPr>
+        <w:t>SubCentral</w:t>
+      </w:r>
+      <w:proofErr w:type="spellEnd"/>
+      <w:r>
+        <w:rPr>
+          <w:lang w:val="en-US"/>
+        </w:rPr>
+        <w:t xml:space="preserve"> Google Code site (</w:t>
       </w:r>
       <w:hyperlink r:id="rId6" w:history="1">
         <w:r>
@@ -299,11 +549,33 @@
           <w:lang w:val="en-US"/>
         </w:rPr>
       </w:pPr>
-      <w:r>
-        <w:rPr>
-          <w:lang w:val="en-US"/>
-        </w:rPr>
-        <w:t>SubCentral on MediaPortal forums (</w:t>
+      <w:proofErr w:type="spellStart"/>
+      <w:r>
+        <w:rPr>
+          <w:lang w:val="en-US"/>
+        </w:rPr>
+        <w:t>SubCentral</w:t>
+      </w:r>
+      <w:proofErr w:type="spellEnd"/>
+      <w:r>
+        <w:rPr>
+          <w:lang w:val="en-US"/>
+        </w:rPr>
+        <w:t xml:space="preserve"> on </w:t>
+      </w:r>
+      <w:proofErr w:type="spellStart"/>
+      <w:r>
+        <w:rPr>
+          <w:lang w:val="en-US"/>
+        </w:rPr>
+        <w:t>MediaPortal</w:t>
+      </w:r>
+      <w:proofErr w:type="spellEnd"/>
+      <w:r>
+        <w:rPr>
+          <w:lang w:val="en-US"/>
+        </w:rPr>
+        <w:t xml:space="preserve"> forums (</w:t>
       </w:r>
       <w:hyperlink r:id="rId7" w:history="1">
         <w:r>
@@ -333,11 +605,33 @@
           <w:lang w:val="en-US"/>
         </w:rPr>
       </w:pPr>
-      <w:r>
-        <w:rPr>
-          <w:lang w:val="en-US"/>
-        </w:rPr>
-        <w:t>SubCentral manual – WiP (</w:t>
+      <w:proofErr w:type="spellStart"/>
+      <w:r>
+        <w:rPr>
+          <w:lang w:val="en-US"/>
+        </w:rPr>
+        <w:t>SubCentral</w:t>
+      </w:r>
+      <w:proofErr w:type="spellEnd"/>
+      <w:r>
+        <w:rPr>
+          <w:lang w:val="en-US"/>
+        </w:rPr>
+        <w:t xml:space="preserve"> manual – </w:t>
+      </w:r>
+      <w:proofErr w:type="spellStart"/>
+      <w:r>
+        <w:rPr>
+          <w:lang w:val="en-US"/>
+        </w:rPr>
+        <w:t>WiP</w:t>
+      </w:r>
+      <w:proofErr w:type="spellEnd"/>
+      <w:r>
+        <w:rPr>
+          <w:lang w:val="en-US"/>
+        </w:rPr>
+        <w:t xml:space="preserve"> (</w:t>
       </w:r>
       <w:hyperlink r:id="rId8" w:history="1">
         <w:r>
@@ -367,11 +661,19 @@
           <w:lang w:val="en-US"/>
         </w:rPr>
       </w:pPr>
-      <w:r>
-        <w:rPr>
-          <w:lang w:val="en-US"/>
-        </w:rPr>
-        <w:t>SubCentral screenshots (</w:t>
+      <w:proofErr w:type="spellStart"/>
+      <w:r>
+        <w:rPr>
+          <w:lang w:val="en-US"/>
+        </w:rPr>
+        <w:t>SubCentral</w:t>
+      </w:r>
+      <w:proofErr w:type="spellEnd"/>
+      <w:r>
+        <w:rPr>
+          <w:lang w:val="en-US"/>
+        </w:rPr>
+        <w:t xml:space="preserve"> screenshots (</w:t>
       </w:r>
       <w:hyperlink r:id="rId9" w:history="1">
         <w:r>
@@ -401,11 +703,19 @@
           <w:lang w:val="en-US"/>
         </w:rPr>
       </w:pPr>
-      <w:r>
-        <w:rPr>
-          <w:lang w:val="en-US"/>
-        </w:rPr>
-        <w:t>SubCentral issue tracker – report and browse issues (</w:t>
+      <w:proofErr w:type="spellStart"/>
+      <w:r>
+        <w:rPr>
+          <w:lang w:val="en-US"/>
+        </w:rPr>
+        <w:t>SubCentral</w:t>
+      </w:r>
+      <w:proofErr w:type="spellEnd"/>
+      <w:r>
+        <w:rPr>
+          <w:lang w:val="en-US"/>
+        </w:rPr>
+        <w:t xml:space="preserve"> issue tracker – report and browse issues (</w:t>
       </w:r>
       <w:hyperlink r:id="rId10" w:history="1">
         <w:r>
@@ -435,11 +745,19 @@
           <w:lang w:val="en-US"/>
         </w:rPr>
       </w:pPr>
-      <w:r>
-        <w:rPr>
-          <w:lang w:val="en-US"/>
-        </w:rPr>
-        <w:t>SubCentral SVN – source code (http://code.google.com/p/subcentral/source/browse/)</w:t>
+      <w:proofErr w:type="spellStart"/>
+      <w:r>
+        <w:rPr>
+          <w:lang w:val="en-US"/>
+        </w:rPr>
+        <w:t>SubCentral</w:t>
+      </w:r>
+      <w:proofErr w:type="spellEnd"/>
+      <w:r>
+        <w:rPr>
+          <w:lang w:val="en-US"/>
+        </w:rPr>
+        <w:t xml:space="preserve"> SVN – source code (http://code.google.com/p/subcentral/source/browse/)</w:t>
       </w:r>
     </w:p>
     <w:p>
@@ -498,11 +816,19 @@
           <w:lang w:val="en-US"/>
         </w:rPr>
       </w:pPr>
-      <w:r>
-        <w:rPr>
-          <w:lang w:val="en-US"/>
-        </w:rPr>
-        <w:t>MediaPortal v1.1.0</w:t>
+      <w:proofErr w:type="spellStart"/>
+      <w:r>
+        <w:rPr>
+          <w:lang w:val="en-US"/>
+        </w:rPr>
+        <w:t>MediaPortal</w:t>
+      </w:r>
+      <w:proofErr w:type="spellEnd"/>
+      <w:r>
+        <w:rPr>
+          <w:lang w:val="en-US"/>
+        </w:rPr>
+        <w:t xml:space="preserve"> v1.1.0</w:t>
       </w:r>
     </w:p>
     <w:p>
@@ -557,8 +883,19 @@
           <w:szCs w:val="24"/>
           <w:lang w:val="en-US"/>
         </w:rPr>
-        <w:t>Integration – supported plugins</w:t>
-      </w:r>
+        <w:t xml:space="preserve">Integration – supported </w:t>
+      </w:r>
+      <w:proofErr w:type="spellStart"/>
+      <w:r>
+        <w:rPr>
+          <w:b/>
+          <w:sz w:val="24"/>
+          <w:szCs w:val="24"/>
+          <w:lang w:val="en-US"/>
+        </w:rPr>
+        <w:t>plugins</w:t>
+      </w:r>
+      <w:proofErr w:type="spellEnd"/>
     </w:p>
     <w:p>
       <w:pPr>
@@ -584,8 +921,16 @@
         <w:rPr>
           <w:lang w:val="en-US"/>
         </w:rPr>
-        <w:t>MP-TVSeries</w:t>
-      </w:r>
+        <w:t>MP-</w:t>
+      </w:r>
+      <w:proofErr w:type="spellStart"/>
+      <w:r>
+        <w:rPr>
+          <w:lang w:val="en-US"/>
+        </w:rPr>
+        <w:t>TVSeries</w:t>
+      </w:r>
+      <w:proofErr w:type="spellEnd"/>
     </w:p>
     <w:p>
       <w:pPr>
@@ -599,11 +944,47 @@
           <w:lang w:val="en-US"/>
         </w:rPr>
       </w:pPr>
-      <w:r>
-        <w:rPr>
-          <w:lang w:val="en-US"/>
-        </w:rPr>
-        <w:t>SubCentral has inbuilt support (plugin handler) for MP-TVSeries v2.6.0 or higher.</w:t>
+      <w:proofErr w:type="spellStart"/>
+      <w:r>
+        <w:rPr>
+          <w:lang w:val="en-US"/>
+        </w:rPr>
+        <w:t>SubCentral</w:t>
+      </w:r>
+      <w:proofErr w:type="spellEnd"/>
+      <w:r>
+        <w:rPr>
+          <w:lang w:val="en-US"/>
+        </w:rPr>
+        <w:t xml:space="preserve"> has inbuilt support (</w:t>
+      </w:r>
+      <w:proofErr w:type="spellStart"/>
+      <w:r>
+        <w:rPr>
+          <w:lang w:val="en-US"/>
+        </w:rPr>
+        <w:t>plugin</w:t>
+      </w:r>
+      <w:proofErr w:type="spellEnd"/>
+      <w:r>
+        <w:rPr>
+          <w:lang w:val="en-US"/>
+        </w:rPr>
+        <w:t xml:space="preserve"> handler) for MP-</w:t>
+      </w:r>
+      <w:proofErr w:type="spellStart"/>
+      <w:r>
+        <w:rPr>
+          <w:lang w:val="en-US"/>
+        </w:rPr>
+        <w:t>TVSeries</w:t>
+      </w:r>
+      <w:proofErr w:type="spellEnd"/>
+      <w:r>
+        <w:rPr>
+          <w:lang w:val="en-US"/>
+        </w:rPr>
+        <w:t xml:space="preserve"> v2.6.0 or higher.</w:t>
       </w:r>
     </w:p>
     <w:p>
@@ -622,7 +1003,119 @@
         <w:rPr>
           <w:lang w:val="en-US"/>
         </w:rPr>
-        <w:t>Configuration: Open MP-TVSeries configuration, under “Extras” tab there should be “Enable SubCentral” check box. Check “Use SubCentral for episode ‘HasSubtitles query’ if you also want SubCentral for MediaInfo subtitles check (more through search). It is also suggested that you disable SubtitleDownloader (it will be removed from MP-TVSeries in next release).</w:t>
+        <w:t>Configuration: Open MP-</w:t>
+      </w:r>
+      <w:proofErr w:type="spellStart"/>
+      <w:r>
+        <w:rPr>
+          <w:lang w:val="en-US"/>
+        </w:rPr>
+        <w:t>TVSeries</w:t>
+      </w:r>
+      <w:proofErr w:type="spellEnd"/>
+      <w:r>
+        <w:rPr>
+          <w:lang w:val="en-US"/>
+        </w:rPr>
+        <w:t xml:space="preserve"> configuration, under “Extras” tab there should be “Enable </w:t>
+      </w:r>
+      <w:proofErr w:type="spellStart"/>
+      <w:r>
+        <w:rPr>
+          <w:lang w:val="en-US"/>
+        </w:rPr>
+        <w:t>SubCentral</w:t>
+      </w:r>
+      <w:proofErr w:type="spellEnd"/>
+      <w:r>
+        <w:rPr>
+          <w:lang w:val="en-US"/>
+        </w:rPr>
+        <w:t xml:space="preserve">” check box. Check “Use </w:t>
+      </w:r>
+      <w:proofErr w:type="spellStart"/>
+      <w:r>
+        <w:rPr>
+          <w:lang w:val="en-US"/>
+        </w:rPr>
+        <w:t>SubCentral</w:t>
+      </w:r>
+      <w:proofErr w:type="spellEnd"/>
+      <w:r>
+        <w:rPr>
+          <w:lang w:val="en-US"/>
+        </w:rPr>
+        <w:t xml:space="preserve"> for episode ‘</w:t>
+      </w:r>
+      <w:proofErr w:type="spellStart"/>
+      <w:r>
+        <w:rPr>
+          <w:lang w:val="en-US"/>
+        </w:rPr>
+        <w:t>HasSubtitles</w:t>
+      </w:r>
+      <w:proofErr w:type="spellEnd"/>
+      <w:r>
+        <w:rPr>
+          <w:lang w:val="en-US"/>
+        </w:rPr>
+        <w:t xml:space="preserve"> query’ if you also want </w:t>
+      </w:r>
+      <w:proofErr w:type="spellStart"/>
+      <w:r>
+        <w:rPr>
+          <w:lang w:val="en-US"/>
+        </w:rPr>
+        <w:t>SubCentral</w:t>
+      </w:r>
+      <w:proofErr w:type="spellEnd"/>
+      <w:r>
+        <w:rPr>
+          <w:lang w:val="en-US"/>
+        </w:rPr>
+        <w:t xml:space="preserve"> for </w:t>
+      </w:r>
+      <w:proofErr w:type="spellStart"/>
+      <w:r>
+        <w:rPr>
+          <w:lang w:val="en-US"/>
+        </w:rPr>
+        <w:t>MediaInfo</w:t>
+      </w:r>
+      <w:proofErr w:type="spellEnd"/>
+      <w:r>
+        <w:rPr>
+          <w:lang w:val="en-US"/>
+        </w:rPr>
+        <w:t xml:space="preserve"> subtitles check (more through search). It is also suggested that you disable </w:t>
+      </w:r>
+      <w:proofErr w:type="spellStart"/>
+      <w:r>
+        <w:rPr>
+          <w:lang w:val="en-US"/>
+        </w:rPr>
+        <w:t>SubtitleDownloader</w:t>
+      </w:r>
+      <w:proofErr w:type="spellEnd"/>
+      <w:r>
+        <w:rPr>
+          <w:lang w:val="en-US"/>
+        </w:rPr>
+        <w:t xml:space="preserve"> (it will be removed from MP-</w:t>
+      </w:r>
+      <w:proofErr w:type="spellStart"/>
+      <w:r>
+        <w:rPr>
+          <w:lang w:val="en-US"/>
+        </w:rPr>
+        <w:t>TVSeries</w:t>
+      </w:r>
+      <w:proofErr w:type="spellEnd"/>
+      <w:r>
+        <w:rPr>
+          <w:lang w:val="en-US"/>
+        </w:rPr>
+        <w:t xml:space="preserve"> in next release).</w:t>
       </w:r>
     </w:p>
     <w:p>
@@ -675,7 +1168,21 @@
         <w:rPr>
           <w:lang w:val="en-US"/>
         </w:rPr>
-        <w:t>”. SubCentral window will open.</w:t>
+        <w:t xml:space="preserve">”. </w:t>
+      </w:r>
+      <w:proofErr w:type="spellStart"/>
+      <w:r>
+        <w:rPr>
+          <w:lang w:val="en-US"/>
+        </w:rPr>
+        <w:t>SubCentral</w:t>
+      </w:r>
+      <w:proofErr w:type="spellEnd"/>
+      <w:r>
+        <w:rPr>
+          <w:lang w:val="en-US"/>
+        </w:rPr>
+        <w:t xml:space="preserve"> window will open.</w:t>
       </w:r>
     </w:p>
     <w:p>
@@ -728,12 +1235,34 @@
           <w:lang w:val="en-US"/>
         </w:rPr>
       </w:pPr>
+      <w:proofErr w:type="spellStart"/>
       <w:r>
         <w:rPr>
           <w:lang w:val="en-US"/>
         </w:rPr>
         <w:lastRenderedPageBreak/>
-        <w:t xml:space="preserve">SubCentral has inbuilt support (plugin handler) for Moving Pictures v1.0.3 or higher. </w:t>
+        <w:t>SubCentral</w:t>
+      </w:r>
+      <w:proofErr w:type="spellEnd"/>
+      <w:r>
+        <w:rPr>
+          <w:lang w:val="en-US"/>
+        </w:rPr>
+        <w:t xml:space="preserve"> has inbuilt support (</w:t>
+      </w:r>
+      <w:proofErr w:type="spellStart"/>
+      <w:r>
+        <w:rPr>
+          <w:lang w:val="en-US"/>
+        </w:rPr>
+        <w:t>plugin</w:t>
+      </w:r>
+      <w:proofErr w:type="spellEnd"/>
+      <w:r>
+        <w:rPr>
+          <w:lang w:val="en-US"/>
+        </w:rPr>
+        <w:t xml:space="preserve"> handler) for Moving Pictures v1.0.3 or higher. </w:t>
       </w:r>
     </w:p>
     <w:p>
@@ -771,7 +1300,21 @@
         <w:rPr>
           <w:lang w:val="en-US"/>
         </w:rPr>
-        <w:t>Users: When browsing the movies, click “check for subtitles” button in your skin (it should be in (hidden) menu or on movie details screen). SubCentral window will open.</w:t>
+        <w:t xml:space="preserve">Users: When browsing the movies, click “check for subtitles” button in your skin (it should be in (hidden) menu or on movie details screen). </w:t>
+      </w:r>
+      <w:proofErr w:type="spellStart"/>
+      <w:r>
+        <w:rPr>
+          <w:lang w:val="en-US"/>
+        </w:rPr>
+        <w:t>SubCentral</w:t>
+      </w:r>
+      <w:proofErr w:type="spellEnd"/>
+      <w:r>
+        <w:rPr>
+          <w:lang w:val="en-US"/>
+        </w:rPr>
+        <w:t xml:space="preserve"> window will open.</w:t>
       </w:r>
     </w:p>
     <w:p>
@@ -790,7 +1333,21 @@
         <w:rPr>
           <w:lang w:val="en-US"/>
         </w:rPr>
-        <w:t>Skinners: for closer look on integration, take a look at SubCentral Moving Pictures integration (</w:t>
+        <w:t xml:space="preserve">Skinners: for closer look on integration, take a look at </w:t>
+      </w:r>
+      <w:proofErr w:type="spellStart"/>
+      <w:r>
+        <w:rPr>
+          <w:lang w:val="en-US"/>
+        </w:rPr>
+        <w:t>SubCentral</w:t>
+      </w:r>
+      <w:proofErr w:type="spellEnd"/>
+      <w:r>
+        <w:rPr>
+          <w:lang w:val="en-US"/>
+        </w:rPr>
+        <w:t xml:space="preserve"> Moving Pictures integration (</w:t>
       </w:r>
       <w:hyperlink r:id="rId11" w:history="1">
         <w:r>
@@ -824,8 +1381,16 @@
         <w:rPr>
           <w:lang w:val="en-US"/>
         </w:rPr>
-        <w:t>Other plugins</w:t>
-      </w:r>
+        <w:t xml:space="preserve">Other </w:t>
+      </w:r>
+      <w:proofErr w:type="spellStart"/>
+      <w:r>
+        <w:rPr>
+          <w:lang w:val="en-US"/>
+        </w:rPr>
+        <w:t>plugins</w:t>
+      </w:r>
+      <w:proofErr w:type="spellEnd"/>
     </w:p>
     <w:p>
       <w:pPr>
@@ -843,7 +1408,35 @@
         <w:rPr>
           <w:lang w:val="en-US"/>
         </w:rPr>
-        <w:t>If the data from the plugin can be accessed from the "outside", there is a possibility of writing new plugin handler. Consult manual and source code for more info.</w:t>
+        <w:t xml:space="preserve">If the data from the </w:t>
+      </w:r>
+      <w:proofErr w:type="spellStart"/>
+      <w:r>
+        <w:rPr>
+          <w:lang w:val="en-US"/>
+        </w:rPr>
+        <w:t>plugin</w:t>
+      </w:r>
+      <w:proofErr w:type="spellEnd"/>
+      <w:r>
+        <w:rPr>
+          <w:lang w:val="en-US"/>
+        </w:rPr>
+        <w:t xml:space="preserve"> can be accessed from the "outside", there is a possibility of writing new </w:t>
+      </w:r>
+      <w:proofErr w:type="spellStart"/>
+      <w:r>
+        <w:rPr>
+          <w:lang w:val="en-US"/>
+        </w:rPr>
+        <w:t>plugin</w:t>
+      </w:r>
+      <w:proofErr w:type="spellEnd"/>
+      <w:r>
+        <w:rPr>
+          <w:lang w:val="en-US"/>
+        </w:rPr>
+        <w:t xml:space="preserve"> handler. Consult manual and source code for more info.</w:t>
       </w:r>
     </w:p>
     <w:p>
@@ -862,7 +1455,49 @@
         <w:rPr>
           <w:lang w:val="en-US"/>
         </w:rPr>
-        <w:t>There is also a possibility of integration without modifications in SubCentral. SubCentral supports data exchange through MediaPortal’s GUI window messages. Consult manual for more info.</w:t>
+        <w:t xml:space="preserve">There is also a possibility of integration without modifications in </w:t>
+      </w:r>
+      <w:proofErr w:type="spellStart"/>
+      <w:r>
+        <w:rPr>
+          <w:lang w:val="en-US"/>
+        </w:rPr>
+        <w:t>SubCentral</w:t>
+      </w:r>
+      <w:proofErr w:type="spellEnd"/>
+      <w:r>
+        <w:rPr>
+          <w:lang w:val="en-US"/>
+        </w:rPr>
+        <w:t xml:space="preserve">. </w:t>
+      </w:r>
+      <w:proofErr w:type="spellStart"/>
+      <w:r>
+        <w:rPr>
+          <w:lang w:val="en-US"/>
+        </w:rPr>
+        <w:t>SubCentral</w:t>
+      </w:r>
+      <w:proofErr w:type="spellEnd"/>
+      <w:r>
+        <w:rPr>
+          <w:lang w:val="en-US"/>
+        </w:rPr>
+        <w:t xml:space="preserve"> supports data exchange through </w:t>
+      </w:r>
+      <w:proofErr w:type="spellStart"/>
+      <w:r>
+        <w:rPr>
+          <w:lang w:val="en-US"/>
+        </w:rPr>
+        <w:t>MediaPortal’s</w:t>
+      </w:r>
+      <w:proofErr w:type="spellEnd"/>
+      <w:r>
+        <w:rPr>
+          <w:lang w:val="en-US"/>
+        </w:rPr>
+        <w:t xml:space="preserve"> GUI window messages. Consult manual for more info.</w:t>
       </w:r>
     </w:p>
     <w:p>
@@ -881,7 +1516,21 @@
         <w:rPr>
           <w:lang w:val="en-US"/>
         </w:rPr>
-        <w:t>Another option is just to do manual search for subtitles you’re after. SubCentral will allow you to rename and save subtitles to defined folders.</w:t>
+        <w:t xml:space="preserve">Another option is just to do manual search for subtitles you’re after. </w:t>
+      </w:r>
+      <w:proofErr w:type="spellStart"/>
+      <w:r>
+        <w:rPr>
+          <w:lang w:val="en-US"/>
+        </w:rPr>
+        <w:t>SubCentral</w:t>
+      </w:r>
+      <w:proofErr w:type="spellEnd"/>
+      <w:r>
+        <w:rPr>
+          <w:lang w:val="en-US"/>
+        </w:rPr>
+        <w:t xml:space="preserve"> will allow you to rename and save subtitles to defined folders.</w:t>
       </w:r>
     </w:p>
     <w:p>
@@ -939,7 +1588,21 @@
         <w:rPr>
           <w:lang w:val="en-US"/>
         </w:rPr>
-        <w:t>These are the skins that support SubCentral so far (that I know of):</w:t>
+        <w:t xml:space="preserve">These are the skins that support </w:t>
+      </w:r>
+      <w:proofErr w:type="spellStart"/>
+      <w:r>
+        <w:rPr>
+          <w:lang w:val="en-US"/>
+        </w:rPr>
+        <w:t>SubCentral</w:t>
+      </w:r>
+      <w:proofErr w:type="spellEnd"/>
+      <w:r>
+        <w:rPr>
+          <w:lang w:val="en-US"/>
+        </w:rPr>
+        <w:t xml:space="preserve"> so far (that I know of):</w:t>
       </w:r>
     </w:p>
     <w:p>
@@ -1030,12 +1693,14 @@
           <w:lang w:val="en-US"/>
         </w:rPr>
       </w:pPr>
+      <w:proofErr w:type="spellStart"/>
       <w:r>
         <w:rPr>
           <w:lang w:val="en-US"/>
         </w:rPr>
         <w:t>StreamedMP</w:t>
       </w:r>
+      <w:proofErr w:type="spellEnd"/>
     </w:p>
     <w:p>
       <w:pPr>
@@ -1075,7 +1740,21 @@
         <w:rPr>
           <w:lang w:val="en-US"/>
         </w:rPr>
-        <w:t>If you’re planning to add support or your skin already supports SubCentral, let us know!</w:t>
+        <w:t xml:space="preserve">If you’re planning to add support or your skin already supports </w:t>
+      </w:r>
+      <w:proofErr w:type="spellStart"/>
+      <w:r>
+        <w:rPr>
+          <w:lang w:val="en-US"/>
+        </w:rPr>
+        <w:t>SubCentral</w:t>
+      </w:r>
+      <w:proofErr w:type="spellEnd"/>
+      <w:r>
+        <w:rPr>
+          <w:lang w:val="en-US"/>
+        </w:rPr>
+        <w:t>, let us know!</w:t>
       </w:r>
     </w:p>
     <w:p>
@@ -1133,7 +1812,21 @@
         <w:rPr>
           <w:lang w:val="en-US"/>
         </w:rPr>
-        <w:t>If you have any issues or problems using SubCentral or ideas on improving, report them here, or even better, on the issue tracker. For any questions, write here :)</w:t>
+        <w:t xml:space="preserve">If you have any issues or problems using </w:t>
+      </w:r>
+      <w:proofErr w:type="spellStart"/>
+      <w:r>
+        <w:rPr>
+          <w:lang w:val="en-US"/>
+        </w:rPr>
+        <w:t>SubCentral</w:t>
+      </w:r>
+      <w:proofErr w:type="spellEnd"/>
+      <w:r>
+        <w:rPr>
+          <w:lang w:val="en-US"/>
+        </w:rPr>
+        <w:t xml:space="preserve"> or ideas on improving, report them here, or even better, on the issue tracker. For any questions, write here :)</w:t>
       </w:r>
     </w:p>
     <w:p>
@@ -1191,7 +1884,49 @@
         <w:rPr>
           <w:lang w:val="en-US"/>
         </w:rPr>
-        <w:t>You’re a talented developer wanting to help us? Wrote a new plugin handler? Modified SubCentral so it works better/faster/stronger? Translated the plugin? Write to us here, on IRC (usually on #</w:t>
+        <w:t xml:space="preserve">You’re a talented developer wanting to help us? Wrote a new </w:t>
+      </w:r>
+      <w:proofErr w:type="spellStart"/>
+      <w:r>
+        <w:rPr>
+          <w:lang w:val="en-US"/>
+        </w:rPr>
+        <w:t>plugin</w:t>
+      </w:r>
+      <w:proofErr w:type="spellEnd"/>
+      <w:r>
+        <w:rPr>
+          <w:lang w:val="en-US"/>
+        </w:rPr>
+        <w:t xml:space="preserve"> handler? Modified </w:t>
+      </w:r>
+      <w:proofErr w:type="spellStart"/>
+      <w:r>
+        <w:rPr>
+          <w:lang w:val="en-US"/>
+        </w:rPr>
+        <w:t>SubCentral</w:t>
+      </w:r>
+      <w:proofErr w:type="spellEnd"/>
+      <w:r>
+        <w:rPr>
+          <w:lang w:val="en-US"/>
+        </w:rPr>
+        <w:t xml:space="preserve"> so it works better/faster/stronger? Translated the </w:t>
+      </w:r>
+      <w:proofErr w:type="spellStart"/>
+      <w:r>
+        <w:rPr>
+          <w:lang w:val="en-US"/>
+        </w:rPr>
+        <w:t>plugin</w:t>
+      </w:r>
+      <w:proofErr w:type="spellEnd"/>
+      <w:r>
+        <w:rPr>
+          <w:lang w:val="en-US"/>
+        </w:rPr>
+        <w:t>? Write to us here, on IRC (usually on #</w:t>
       </w:r>
       <w:proofErr w:type="spellStart"/>
       <w:r>
@@ -1318,7 +2053,35 @@
         <w:rPr>
           <w:lang w:val="en-US"/>
         </w:rPr>
-        <w:t>testing and, of course, for the awesome SubtitleDownloader API (http://forum.team-mediaportal.com/mediaportal-plugins-47/subtitledownloader-2-2-a-71651/), without which SubCentral would not exist.</w:t>
+        <w:t xml:space="preserve">testing and, of course, for the awesome </w:t>
+      </w:r>
+      <w:proofErr w:type="spellStart"/>
+      <w:r>
+        <w:rPr>
+          <w:lang w:val="en-US"/>
+        </w:rPr>
+        <w:t>SubtitleDownloader</w:t>
+      </w:r>
+      <w:proofErr w:type="spellEnd"/>
+      <w:r>
+        <w:rPr>
+          <w:lang w:val="en-US"/>
+        </w:rPr>
+        <w:t xml:space="preserve"> API (http://forum.team-mediaportal.com/mediaportal-plugins-47/subtitledownloader-2-2-a-71651/), without which </w:t>
+      </w:r>
+      <w:proofErr w:type="spellStart"/>
+      <w:r>
+        <w:rPr>
+          <w:lang w:val="en-US"/>
+        </w:rPr>
+        <w:t>SubCentral</w:t>
+      </w:r>
+      <w:proofErr w:type="spellEnd"/>
+      <w:r>
+        <w:rPr>
+          <w:lang w:val="en-US"/>
+        </w:rPr>
+        <w:t xml:space="preserve"> would not exist.</w:t>
       </w:r>
     </w:p>
     <w:p>
@@ -1559,7 +2322,21 @@
         <w:rPr>
           <w:lang w:val="en-US"/>
         </w:rPr>
-        <w:t>Moving Pictures &amp; MP-TVSeries supported</w:t>
+        <w:t>Moving Pictures &amp; MP-</w:t>
+      </w:r>
+      <w:proofErr w:type="spellStart"/>
+      <w:r>
+        <w:rPr>
+          <w:lang w:val="en-US"/>
+        </w:rPr>
+        <w:t>TVSeries</w:t>
+      </w:r>
+      <w:proofErr w:type="spellEnd"/>
+      <w:r>
+        <w:rPr>
+          <w:lang w:val="en-US"/>
+        </w:rPr>
+        <w:t xml:space="preserve"> supported</w:t>
       </w:r>
     </w:p>
     <w:p>
@@ -1670,11 +2447,19 @@
           <w:lang w:val="en-US"/>
         </w:rPr>
       </w:pPr>
-      <w:r>
-        <w:rPr>
-          <w:lang w:val="en-US"/>
-        </w:rPr>
-        <w:t xml:space="preserve">SubCentral is available as MPEI installer package on </w:t>
+      <w:proofErr w:type="spellStart"/>
+      <w:r>
+        <w:rPr>
+          <w:lang w:val="en-US"/>
+        </w:rPr>
+        <w:t>SubCentral</w:t>
+      </w:r>
+      <w:proofErr w:type="spellEnd"/>
+      <w:r>
+        <w:rPr>
+          <w:lang w:val="en-US"/>
+        </w:rPr>
+        <w:t xml:space="preserve"> is available as MPEI installer package on </w:t>
       </w:r>
       <w:proofErr w:type="spellStart"/>
       <w:r>
@@ -1710,7 +2495,7 @@
             <w:rStyle w:val="Hyperlink"/>
             <w:lang w:val="en-US"/>
           </w:rPr>
-          <w:t>http://www.team-mediaportal.com/files/</w:t>
+          <w:t>http://www.team-mediaportal.com/files/Download/MediaPortalInstaller%28MPI%29/VideosorMovies/SubCentral/</w:t>
         </w:r>
       </w:hyperlink>
       <w:r>
@@ -1723,19 +2508,7 @@
         <w:rPr>
           <w:lang w:val="en-US"/>
         </w:rPr>
-        <w:t xml:space="preserve">, using MPEI package installer or at our Google Code </w:t>
-      </w:r>
-      <w:r>
-        <w:rPr>
-          <w:lang w:val="en-US"/>
-        </w:rPr>
-        <w:t>site</w:t>
-      </w:r>
-      <w:r>
-        <w:rPr>
-          <w:lang w:val="en-US"/>
-        </w:rPr>
-        <w:t xml:space="preserve">. </w:t>
+        <w:t xml:space="preserve">, using MPEI package installer or at our Google Code site. </w:t>
       </w:r>
       <w:r>
         <w:rPr>
@@ -1749,6 +2522,239 @@
         </w:rPr>
         <w:t>also available on Google Code</w:t>
       </w:r>
+      <w:r>
+        <w:rPr>
+          <w:lang w:val="en-US"/>
+        </w:rPr>
+        <w:t>.</w:t>
+      </w:r>
+    </w:p>
+    <w:p>
+      <w:pPr>
+        <w:spacing w:after="0" w:line="240" w:lineRule="auto"/>
+        <w:rPr>
+          <w:lang w:val="en-US"/>
+        </w:rPr>
+      </w:pPr>
+    </w:p>
+    <w:p>
+      <w:pPr>
+        <w:spacing w:after="0" w:line="240" w:lineRule="auto"/>
+        <w:rPr>
+          <w:lang w:val="en-US"/>
+        </w:rPr>
+      </w:pPr>
+    </w:p>
+    <w:p>
+      <w:pPr>
+        <w:spacing w:after="0" w:line="240" w:lineRule="auto"/>
+        <w:rPr>
+          <w:b/>
+          <w:sz w:val="24"/>
+          <w:szCs w:val="24"/>
+          <w:lang w:val="en-US"/>
+        </w:rPr>
+      </w:pPr>
+      <w:r>
+        <w:rPr>
+          <w:b/>
+          <w:sz w:val="24"/>
+          <w:szCs w:val="24"/>
+          <w:lang w:val="en-US"/>
+        </w:rPr>
+        <w:t>Known issues</w:t>
+      </w:r>
+    </w:p>
+    <w:p>
+      <w:pPr>
+        <w:spacing w:after="0" w:line="240" w:lineRule="auto"/>
+        <w:rPr>
+          <w:lang w:val="en-US"/>
+        </w:rPr>
+      </w:pPr>
+    </w:p>
+    <w:p>
+      <w:pPr>
+        <w:pStyle w:val="ListParagraph"/>
+        <w:numPr>
+          <w:ilvl w:val="0"/>
+          <w:numId w:val="13"/>
+        </w:numPr>
+        <w:spacing w:after="0" w:line="240" w:lineRule="auto"/>
+        <w:rPr>
+          <w:lang w:val="en-US"/>
+        </w:rPr>
+      </w:pPr>
+      <w:proofErr w:type="spellStart"/>
+      <w:r>
+        <w:rPr>
+          <w:lang w:val="en-US"/>
+        </w:rPr>
+        <w:t>MovingPictures</w:t>
+      </w:r>
+      <w:proofErr w:type="spellEnd"/>
+      <w:r>
+        <w:rPr>
+          <w:lang w:val="en-US"/>
+        </w:rPr>
+        <w:t xml:space="preserve">: parental controls restrict access to </w:t>
+      </w:r>
+      <w:proofErr w:type="spellStart"/>
+      <w:r>
+        <w:rPr>
+          <w:lang w:val="en-US"/>
+        </w:rPr>
+        <w:t>MovieBrowser</w:t>
+      </w:r>
+      <w:proofErr w:type="spellEnd"/>
+    </w:p>
+    <w:p>
+      <w:pPr>
+        <w:pStyle w:val="ListParagraph"/>
+        <w:numPr>
+          <w:ilvl w:val="1"/>
+          <w:numId w:val="13"/>
+        </w:numPr>
+        <w:spacing w:after="0" w:line="240" w:lineRule="auto"/>
+        <w:rPr>
+          <w:lang w:val="en-US"/>
+        </w:rPr>
+      </w:pPr>
+      <w:r>
+        <w:rPr>
+          <w:lang w:val="en-US"/>
+        </w:rPr>
+        <w:t xml:space="preserve">Already reported as </w:t>
+      </w:r>
+      <w:hyperlink r:id="rId14" w:tgtFrame="_blank" w:history="1">
+        <w:r>
+          <w:rPr>
+            <w:lang w:val="en-US"/>
+          </w:rPr>
+          <w:t>Issue 858</w:t>
+        </w:r>
+      </w:hyperlink>
+      <w:r>
+        <w:rPr>
+          <w:lang w:val="en-US"/>
+        </w:rPr>
+        <w:t xml:space="preserve"> </w:t>
+      </w:r>
+      <w:r>
+        <w:rPr>
+          <w:lang w:val="en-US"/>
+        </w:rPr>
+        <w:t>(</w:t>
+      </w:r>
+      <w:hyperlink r:id="rId15" w:history="1">
+        <w:r>
+          <w:rPr>
+            <w:rStyle w:val="Hyperlink"/>
+            <w:lang w:val="en-US"/>
+          </w:rPr>
+          <w:t>http://code.google.com/p/moving-pictures/issues/detail?id=858</w:t>
+        </w:r>
+      </w:hyperlink>
+      <w:r>
+        <w:rPr>
+          <w:lang w:val="en-US"/>
+        </w:rPr>
+        <w:t xml:space="preserve">) </w:t>
+      </w:r>
+      <w:r>
+        <w:rPr>
+          <w:lang w:val="en-US"/>
+        </w:rPr>
+        <w:t xml:space="preserve">on </w:t>
+      </w:r>
+      <w:proofErr w:type="spellStart"/>
+      <w:r>
+        <w:rPr>
+          <w:lang w:val="en-US"/>
+        </w:rPr>
+        <w:t>MovingPictures</w:t>
+      </w:r>
+      <w:proofErr w:type="spellEnd"/>
+      <w:r>
+        <w:rPr>
+          <w:lang w:val="en-US"/>
+        </w:rPr>
+        <w:t xml:space="preserve"> issue tracker.</w:t>
+      </w:r>
+    </w:p>
+    <w:p>
+      <w:pPr>
+        <w:pStyle w:val="ListParagraph"/>
+        <w:numPr>
+          <w:ilvl w:val="0"/>
+          <w:numId w:val="13"/>
+        </w:numPr>
+        <w:spacing w:after="0" w:line="240" w:lineRule="auto"/>
+        <w:rPr>
+          <w:lang w:val="en-US"/>
+        </w:rPr>
+      </w:pPr>
+      <w:r>
+        <w:rPr>
+          <w:lang w:val="en-US"/>
+        </w:rPr>
+        <w:t xml:space="preserve">Possible issues installing from MPEI on </w:t>
+      </w:r>
+      <w:proofErr w:type="spellStart"/>
+      <w:r>
+        <w:rPr>
+          <w:lang w:val="en-US"/>
+        </w:rPr>
+        <w:t>MediaPortal</w:t>
+      </w:r>
+      <w:proofErr w:type="spellEnd"/>
+      <w:r>
+        <w:rPr>
+          <w:lang w:val="en-US"/>
+        </w:rPr>
+        <w:t xml:space="preserve"> v1.1.1 and above</w:t>
+      </w:r>
+    </w:p>
+    <w:p>
+      <w:pPr>
+        <w:pStyle w:val="ListParagraph"/>
+        <w:numPr>
+          <w:ilvl w:val="1"/>
+          <w:numId w:val="13"/>
+        </w:numPr>
+        <w:spacing w:after="0" w:line="240" w:lineRule="auto"/>
+        <w:rPr>
+          <w:lang w:val="en-US"/>
+        </w:rPr>
+      </w:pPr>
+      <w:r>
+        <w:rPr>
+          <w:lang w:val="en-US"/>
+        </w:rPr>
+        <w:t xml:space="preserve">There is an error in MPEI installer when checking dependency for correct </w:t>
+      </w:r>
+      <w:proofErr w:type="spellStart"/>
+      <w:r>
+        <w:rPr>
+          <w:lang w:val="en-US"/>
+        </w:rPr>
+        <w:t>MediaPortal</w:t>
+      </w:r>
+      <w:proofErr w:type="spellEnd"/>
+      <w:r>
+        <w:rPr>
+          <w:lang w:val="en-US"/>
+        </w:rPr>
+        <w:t xml:space="preserve"> version. For the time being, if on v1.1.1+, use RAR file on Google Code site to manually install the </w:t>
+      </w:r>
+      <w:proofErr w:type="spellStart"/>
+      <w:r>
+        <w:rPr>
+          <w:lang w:val="en-US"/>
+        </w:rPr>
+        <w:t>plugin</w:t>
+      </w:r>
+      <w:proofErr w:type="spellEnd"/>
       <w:r>
         <w:rPr>
           <w:lang w:val="en-US"/>
@@ -1889,6 +2895,155 @@
     </w:lvl>
   </w:abstractNum>
   <w:abstractNum w:abstractNumId="1">
+    <w:nsid w:val="20AF1D0F"/>
+    <w:multiLevelType w:val="multilevel"/>
+    <w:tmpl w:val="D9E47912"/>
+    <w:lvl w:ilvl="0">
+      <w:start w:val="1"/>
+      <w:numFmt w:val="bullet"/>
+      <w:lvlText w:val=""/>
+      <w:lvlJc w:val="left"/>
+      <w:pPr>
+        <w:tabs>
+          <w:tab w:val="num" w:pos="720"/>
+        </w:tabs>
+        <w:ind w:left="720" w:hanging="360"/>
+      </w:pPr>
+      <w:rPr>
+        <w:rFonts w:ascii="Symbol" w:hAnsi="Symbol" w:hint="default"/>
+        <w:sz w:val="20"/>
+      </w:rPr>
+    </w:lvl>
+    <w:lvl w:ilvl="1">
+      <w:start w:val="1"/>
+      <w:numFmt w:val="bullet"/>
+      <w:lvlText w:val="o"/>
+      <w:lvlJc w:val="left"/>
+      <w:pPr>
+        <w:tabs>
+          <w:tab w:val="num" w:pos="1440"/>
+        </w:tabs>
+        <w:ind w:left="1440" w:hanging="360"/>
+      </w:pPr>
+      <w:rPr>
+        <w:rFonts w:ascii="Courier New" w:hAnsi="Courier New" w:hint="default"/>
+        <w:sz w:val="20"/>
+      </w:rPr>
+    </w:lvl>
+    <w:lvl w:ilvl="2" w:tentative="1">
+      <w:start w:val="1"/>
+      <w:numFmt w:val="bullet"/>
+      <w:lvlText w:val=""/>
+      <w:lvlJc w:val="left"/>
+      <w:pPr>
+        <w:tabs>
+          <w:tab w:val="num" w:pos="2160"/>
+        </w:tabs>
+        <w:ind w:left="2160" w:hanging="360"/>
+      </w:pPr>
+      <w:rPr>
+        <w:rFonts w:ascii="Wingdings" w:hAnsi="Wingdings" w:hint="default"/>
+        <w:sz w:val="20"/>
+      </w:rPr>
+    </w:lvl>
+    <w:lvl w:ilvl="3" w:tentative="1">
+      <w:start w:val="1"/>
+      <w:numFmt w:val="bullet"/>
+      <w:lvlText w:val=""/>
+      <w:lvlJc w:val="left"/>
+      <w:pPr>
+        <w:tabs>
+          <w:tab w:val="num" w:pos="2880"/>
+        </w:tabs>
+        <w:ind w:left="2880" w:hanging="360"/>
+      </w:pPr>
+      <w:rPr>
+        <w:rFonts w:ascii="Wingdings" w:hAnsi="Wingdings" w:hint="default"/>
+        <w:sz w:val="20"/>
+      </w:rPr>
+    </w:lvl>
+    <w:lvl w:ilvl="4" w:tentative="1">
+      <w:start w:val="1"/>
+      <w:numFmt w:val="bullet"/>
+      <w:lvlText w:val=""/>
+      <w:lvlJc w:val="left"/>
+      <w:pPr>
+        <w:tabs>
+          <w:tab w:val="num" w:pos="3600"/>
+        </w:tabs>
+        <w:ind w:left="3600" w:hanging="360"/>
+      </w:pPr>
+      <w:rPr>
+        <w:rFonts w:ascii="Wingdings" w:hAnsi="Wingdings" w:hint="default"/>
+        <w:sz w:val="20"/>
+      </w:rPr>
+    </w:lvl>
+    <w:lvl w:ilvl="5" w:tentative="1">
+      <w:start w:val="1"/>
+      <w:numFmt w:val="bullet"/>
+      <w:lvlText w:val=""/>
+      <w:lvlJc w:val="left"/>
+      <w:pPr>
+        <w:tabs>
+          <w:tab w:val="num" w:pos="4320"/>
+        </w:tabs>
+        <w:ind w:left="4320" w:hanging="360"/>
+      </w:pPr>
+      <w:rPr>
+        <w:rFonts w:ascii="Wingdings" w:hAnsi="Wingdings" w:hint="default"/>
+        <w:sz w:val="20"/>
+      </w:rPr>
+    </w:lvl>
+    <w:lvl w:ilvl="6" w:tentative="1">
+      <w:start w:val="1"/>
+      <w:numFmt w:val="bullet"/>
+      <w:lvlText w:val=""/>
+      <w:lvlJc w:val="left"/>
+      <w:pPr>
+        <w:tabs>
+          <w:tab w:val="num" w:pos="5040"/>
+        </w:tabs>
+        <w:ind w:left="5040" w:hanging="360"/>
+      </w:pPr>
+      <w:rPr>
+        <w:rFonts w:ascii="Wingdings" w:hAnsi="Wingdings" w:hint="default"/>
+        <w:sz w:val="20"/>
+      </w:rPr>
+    </w:lvl>
+    <w:lvl w:ilvl="7" w:tentative="1">
+      <w:start w:val="1"/>
+      <w:numFmt w:val="bullet"/>
+      <w:lvlText w:val=""/>
+      <w:lvlJc w:val="left"/>
+      <w:pPr>
+        <w:tabs>
+          <w:tab w:val="num" w:pos="5760"/>
+        </w:tabs>
+        <w:ind w:left="5760" w:hanging="360"/>
+      </w:pPr>
+      <w:rPr>
+        <w:rFonts w:ascii="Wingdings" w:hAnsi="Wingdings" w:hint="default"/>
+        <w:sz w:val="20"/>
+      </w:rPr>
+    </w:lvl>
+    <w:lvl w:ilvl="8" w:tentative="1">
+      <w:start w:val="1"/>
+      <w:numFmt w:val="bullet"/>
+      <w:lvlText w:val=""/>
+      <w:lvlJc w:val="left"/>
+      <w:pPr>
+        <w:tabs>
+          <w:tab w:val="num" w:pos="6480"/>
+        </w:tabs>
+        <w:ind w:left="6480" w:hanging="360"/>
+      </w:pPr>
+      <w:rPr>
+        <w:rFonts w:ascii="Wingdings" w:hAnsi="Wingdings" w:hint="default"/>
+        <w:sz w:val="20"/>
+      </w:rPr>
+    </w:lvl>
+  </w:abstractNum>
+  <w:abstractNum w:abstractNumId="2">
     <w:nsid w:val="23FE12BD"/>
     <w:multiLevelType w:val="hybridMultilevel"/>
     <w:tmpl w:val="5E6A6AF8"/>
@@ -2000,7 +3155,7 @@
       </w:pPr>
     </w:lvl>
   </w:abstractNum>
-  <w:abstractNum w:abstractNumId="2">
+  <w:abstractNum w:abstractNumId="3">
     <w:nsid w:val="24157A74"/>
     <w:multiLevelType w:val="hybridMultilevel"/>
     <w:tmpl w:val="56AC7562"/>
@@ -2112,7 +3267,120 @@
       </w:pPr>
     </w:lvl>
   </w:abstractNum>
-  <w:abstractNum w:abstractNumId="3">
+  <w:abstractNum w:abstractNumId="4">
+    <w:nsid w:val="41756404"/>
+    <w:multiLevelType w:val="hybridMultilevel"/>
+    <w:tmpl w:val="40BA783E"/>
+    <w:lvl w:ilvl="0" w:tplc="04240001">
+      <w:start w:val="1"/>
+      <w:numFmt w:val="bullet"/>
+      <w:lvlText w:val=""/>
+      <w:lvlJc w:val="left"/>
+      <w:pPr>
+        <w:ind w:left="720" w:hanging="360"/>
+      </w:pPr>
+      <w:rPr>
+        <w:rFonts w:ascii="Symbol" w:hAnsi="Symbol" w:hint="default"/>
+      </w:rPr>
+    </w:lvl>
+    <w:lvl w:ilvl="1" w:tplc="04240003">
+      <w:start w:val="1"/>
+      <w:numFmt w:val="bullet"/>
+      <w:lvlText w:val="o"/>
+      <w:lvlJc w:val="left"/>
+      <w:pPr>
+        <w:ind w:left="1440" w:hanging="360"/>
+      </w:pPr>
+      <w:rPr>
+        <w:rFonts w:ascii="Courier New" w:hAnsi="Courier New" w:cs="Courier New" w:hint="default"/>
+      </w:rPr>
+    </w:lvl>
+    <w:lvl w:ilvl="2" w:tplc="04240005" w:tentative="1">
+      <w:start w:val="1"/>
+      <w:numFmt w:val="bullet"/>
+      <w:lvlText w:val=""/>
+      <w:lvlJc w:val="left"/>
+      <w:pPr>
+        <w:ind w:left="2160" w:hanging="360"/>
+      </w:pPr>
+      <w:rPr>
+        <w:rFonts w:ascii="Wingdings" w:hAnsi="Wingdings" w:hint="default"/>
+      </w:rPr>
+    </w:lvl>
+    <w:lvl w:ilvl="3" w:tplc="04240001" w:tentative="1">
+      <w:start w:val="1"/>
+      <w:numFmt w:val="bullet"/>
+      <w:lvlText w:val=""/>
+      <w:lvlJc w:val="left"/>
+      <w:pPr>
+        <w:ind w:left="2880" w:hanging="360"/>
+      </w:pPr>
+      <w:rPr>
+        <w:rFonts w:ascii="Symbol" w:hAnsi="Symbol" w:hint="default"/>
+      </w:rPr>
+    </w:lvl>
+    <w:lvl w:ilvl="4" w:tplc="04240003" w:tentative="1">
+      <w:start w:val="1"/>
+      <w:numFmt w:val="bullet"/>
+      <w:lvlText w:val="o"/>
+      <w:lvlJc w:val="left"/>
+      <w:pPr>
+        <w:ind w:left="3600" w:hanging="360"/>
+      </w:pPr>
+      <w:rPr>
+        <w:rFonts w:ascii="Courier New" w:hAnsi="Courier New" w:cs="Courier New" w:hint="default"/>
+      </w:rPr>
+    </w:lvl>
+    <w:lvl w:ilvl="5" w:tplc="04240005" w:tentative="1">
+      <w:start w:val="1"/>
+      <w:numFmt w:val="bullet"/>
+      <w:lvlText w:val=""/>
+      <w:lvlJc w:val="left"/>
+      <w:pPr>
+        <w:ind w:left="4320" w:hanging="360"/>
+      </w:pPr>
+      <w:rPr>
+        <w:rFonts w:ascii="Wingdings" w:hAnsi="Wingdings" w:hint="default"/>
+      </w:rPr>
+    </w:lvl>
+    <w:lvl w:ilvl="6" w:tplc="04240001" w:tentative="1">
+      <w:start w:val="1"/>
+      <w:numFmt w:val="bullet"/>
+      <w:lvlText w:val=""/>
+      <w:lvlJc w:val="left"/>
+      <w:pPr>
+        <w:ind w:left="5040" w:hanging="360"/>
+      </w:pPr>
+      <w:rPr>
+        <w:rFonts w:ascii="Symbol" w:hAnsi="Symbol" w:hint="default"/>
+      </w:rPr>
+    </w:lvl>
+    <w:lvl w:ilvl="7" w:tplc="04240003" w:tentative="1">
+      <w:start w:val="1"/>
+      <w:numFmt w:val="bullet"/>
+      <w:lvlText w:val="o"/>
+      <w:lvlJc w:val="left"/>
+      <w:pPr>
+        <w:ind w:left="5760" w:hanging="360"/>
+      </w:pPr>
+      <w:rPr>
+        <w:rFonts w:ascii="Courier New" w:hAnsi="Courier New" w:cs="Courier New" w:hint="default"/>
+      </w:rPr>
+    </w:lvl>
+    <w:lvl w:ilvl="8" w:tplc="04240005" w:tentative="1">
+      <w:start w:val="1"/>
+      <w:numFmt w:val="bullet"/>
+      <w:lvlText w:val=""/>
+      <w:lvlJc w:val="left"/>
+      <w:pPr>
+        <w:ind w:left="6480" w:hanging="360"/>
+      </w:pPr>
+      <w:rPr>
+        <w:rFonts w:ascii="Wingdings" w:hAnsi="Wingdings" w:hint="default"/>
+      </w:rPr>
+    </w:lvl>
+  </w:abstractNum>
+  <w:abstractNum w:abstractNumId="5">
     <w:nsid w:val="51154F87"/>
     <w:multiLevelType w:val="hybridMultilevel"/>
     <w:tmpl w:val="977AA34A"/>
@@ -2224,7 +3492,156 @@
       </w:pPr>
     </w:lvl>
   </w:abstractNum>
-  <w:abstractNum w:abstractNumId="4">
+  <w:abstractNum w:abstractNumId="6">
+    <w:nsid w:val="72F7346B"/>
+    <w:multiLevelType w:val="multilevel"/>
+    <w:tmpl w:val="79EE0620"/>
+    <w:lvl w:ilvl="0">
+      <w:start w:val="1"/>
+      <w:numFmt w:val="bullet"/>
+      <w:lvlText w:val=""/>
+      <w:lvlJc w:val="left"/>
+      <w:pPr>
+        <w:tabs>
+          <w:tab w:val="num" w:pos="720"/>
+        </w:tabs>
+        <w:ind w:left="720" w:hanging="360"/>
+      </w:pPr>
+      <w:rPr>
+        <w:rFonts w:ascii="Symbol" w:hAnsi="Symbol" w:hint="default"/>
+        <w:sz w:val="20"/>
+      </w:rPr>
+    </w:lvl>
+    <w:lvl w:ilvl="1">
+      <w:start w:val="1"/>
+      <w:numFmt w:val="bullet"/>
+      <w:lvlText w:val="o"/>
+      <w:lvlJc w:val="left"/>
+      <w:pPr>
+        <w:tabs>
+          <w:tab w:val="num" w:pos="1440"/>
+        </w:tabs>
+        <w:ind w:left="1440" w:hanging="360"/>
+      </w:pPr>
+      <w:rPr>
+        <w:rFonts w:ascii="Courier New" w:hAnsi="Courier New" w:hint="default"/>
+        <w:sz w:val="20"/>
+      </w:rPr>
+    </w:lvl>
+    <w:lvl w:ilvl="2" w:tentative="1">
+      <w:start w:val="1"/>
+      <w:numFmt w:val="bullet"/>
+      <w:lvlText w:val=""/>
+      <w:lvlJc w:val="left"/>
+      <w:pPr>
+        <w:tabs>
+          <w:tab w:val="num" w:pos="2160"/>
+        </w:tabs>
+        <w:ind w:left="2160" w:hanging="360"/>
+      </w:pPr>
+      <w:rPr>
+        <w:rFonts w:ascii="Wingdings" w:hAnsi="Wingdings" w:hint="default"/>
+        <w:sz w:val="20"/>
+      </w:rPr>
+    </w:lvl>
+    <w:lvl w:ilvl="3" w:tentative="1">
+      <w:start w:val="1"/>
+      <w:numFmt w:val="bullet"/>
+      <w:lvlText w:val=""/>
+      <w:lvlJc w:val="left"/>
+      <w:pPr>
+        <w:tabs>
+          <w:tab w:val="num" w:pos="2880"/>
+        </w:tabs>
+        <w:ind w:left="2880" w:hanging="360"/>
+      </w:pPr>
+      <w:rPr>
+        <w:rFonts w:ascii="Wingdings" w:hAnsi="Wingdings" w:hint="default"/>
+        <w:sz w:val="20"/>
+      </w:rPr>
+    </w:lvl>
+    <w:lvl w:ilvl="4" w:tentative="1">
+      <w:start w:val="1"/>
+      <w:numFmt w:val="bullet"/>
+      <w:lvlText w:val=""/>
+      <w:lvlJc w:val="left"/>
+      <w:pPr>
+        <w:tabs>
+          <w:tab w:val="num" w:pos="3600"/>
+        </w:tabs>
+        <w:ind w:left="3600" w:hanging="360"/>
+      </w:pPr>
+      <w:rPr>
+        <w:rFonts w:ascii="Wingdings" w:hAnsi="Wingdings" w:hint="default"/>
+        <w:sz w:val="20"/>
+      </w:rPr>
+    </w:lvl>
+    <w:lvl w:ilvl="5" w:tentative="1">
+      <w:start w:val="1"/>
+      <w:numFmt w:val="bullet"/>
+      <w:lvlText w:val=""/>
+      <w:lvlJc w:val="left"/>
+      <w:pPr>
+        <w:tabs>
+          <w:tab w:val="num" w:pos="4320"/>
+        </w:tabs>
+        <w:ind w:left="4320" w:hanging="360"/>
+      </w:pPr>
+      <w:rPr>
+        <w:rFonts w:ascii="Wingdings" w:hAnsi="Wingdings" w:hint="default"/>
+        <w:sz w:val="20"/>
+      </w:rPr>
+    </w:lvl>
+    <w:lvl w:ilvl="6" w:tentative="1">
+      <w:start w:val="1"/>
+      <w:numFmt w:val="bullet"/>
+      <w:lvlText w:val=""/>
+      <w:lvlJc w:val="left"/>
+      <w:pPr>
+        <w:tabs>
+          <w:tab w:val="num" w:pos="5040"/>
+        </w:tabs>
+        <w:ind w:left="5040" w:hanging="360"/>
+      </w:pPr>
+      <w:rPr>
+        <w:rFonts w:ascii="Wingdings" w:hAnsi="Wingdings" w:hint="default"/>
+        <w:sz w:val="20"/>
+      </w:rPr>
+    </w:lvl>
+    <w:lvl w:ilvl="7" w:tentative="1">
+      <w:start w:val="1"/>
+      <w:numFmt w:val="bullet"/>
+      <w:lvlText w:val=""/>
+      <w:lvlJc w:val="left"/>
+      <w:pPr>
+        <w:tabs>
+          <w:tab w:val="num" w:pos="5760"/>
+        </w:tabs>
+        <w:ind w:left="5760" w:hanging="360"/>
+      </w:pPr>
+      <w:rPr>
+        <w:rFonts w:ascii="Wingdings" w:hAnsi="Wingdings" w:hint="default"/>
+        <w:sz w:val="20"/>
+      </w:rPr>
+    </w:lvl>
+    <w:lvl w:ilvl="8" w:tentative="1">
+      <w:start w:val="1"/>
+      <w:numFmt w:val="bullet"/>
+      <w:lvlText w:val=""/>
+      <w:lvlJc w:val="left"/>
+      <w:pPr>
+        <w:tabs>
+          <w:tab w:val="num" w:pos="6480"/>
+        </w:tabs>
+        <w:ind w:left="6480" w:hanging="360"/>
+      </w:pPr>
+      <w:rPr>
+        <w:rFonts w:ascii="Wingdings" w:hAnsi="Wingdings" w:hint="default"/>
+        <w:sz w:val="20"/>
+      </w:rPr>
+    </w:lvl>
+  </w:abstractNum>
+  <w:abstractNum w:abstractNumId="7">
     <w:nsid w:val="7F245C53"/>
     <w:multiLevelType w:val="hybridMultilevel"/>
     <w:tmpl w:val="F0DCC56A"/>
@@ -2368,9 +3785,102 @@
     </w:lvlOverride>
   </w:num>
   <w:num w:numId="3">
+    <w:abstractNumId w:val="3"/>
+  </w:num>
+  <w:num w:numId="4">
+    <w:abstractNumId w:val="3"/>
+    <w:lvlOverride w:ilvl="0"/>
+    <w:lvlOverride w:ilvl="1">
+      <w:startOverride w:val="1"/>
+    </w:lvlOverride>
+    <w:lvlOverride w:ilvl="2">
+      <w:startOverride w:val="1"/>
+    </w:lvlOverride>
+    <w:lvlOverride w:ilvl="3">
+      <w:startOverride w:val="1"/>
+    </w:lvlOverride>
+    <w:lvlOverride w:ilvl="4">
+      <w:startOverride w:val="1"/>
+    </w:lvlOverride>
+    <w:lvlOverride w:ilvl="5">
+      <w:startOverride w:val="1"/>
+    </w:lvlOverride>
+    <w:lvlOverride w:ilvl="6">
+      <w:startOverride w:val="1"/>
+    </w:lvlOverride>
+    <w:lvlOverride w:ilvl="7">
+      <w:startOverride w:val="1"/>
+    </w:lvlOverride>
+    <w:lvlOverride w:ilvl="8">
+      <w:startOverride w:val="1"/>
+    </w:lvlOverride>
+  </w:num>
+  <w:num w:numId="5">
+    <w:abstractNumId w:val="7"/>
+  </w:num>
+  <w:num w:numId="6">
+    <w:abstractNumId w:val="7"/>
+    <w:lvlOverride w:ilvl="0"/>
+    <w:lvlOverride w:ilvl="1">
+      <w:startOverride w:val="1"/>
+    </w:lvlOverride>
+    <w:lvlOverride w:ilvl="2">
+      <w:startOverride w:val="1"/>
+    </w:lvlOverride>
+    <w:lvlOverride w:ilvl="3">
+      <w:startOverride w:val="1"/>
+    </w:lvlOverride>
+    <w:lvlOverride w:ilvl="4">
+      <w:startOverride w:val="1"/>
+    </w:lvlOverride>
+    <w:lvlOverride w:ilvl="5">
+      <w:startOverride w:val="1"/>
+    </w:lvlOverride>
+    <w:lvlOverride w:ilvl="6">
+      <w:startOverride w:val="1"/>
+    </w:lvlOverride>
+    <w:lvlOverride w:ilvl="7">
+      <w:startOverride w:val="1"/>
+    </w:lvlOverride>
+    <w:lvlOverride w:ilvl="8">
+      <w:startOverride w:val="1"/>
+    </w:lvlOverride>
+  </w:num>
+  <w:num w:numId="7">
+    <w:abstractNumId w:val="5"/>
+  </w:num>
+  <w:num w:numId="8">
+    <w:abstractNumId w:val="5"/>
+    <w:lvlOverride w:ilvl="0"/>
+    <w:lvlOverride w:ilvl="1">
+      <w:startOverride w:val="1"/>
+    </w:lvlOverride>
+    <w:lvlOverride w:ilvl="2">
+      <w:startOverride w:val="1"/>
+    </w:lvlOverride>
+    <w:lvlOverride w:ilvl="3">
+      <w:startOverride w:val="1"/>
+    </w:lvlOverride>
+    <w:lvlOverride w:ilvl="4">
+      <w:startOverride w:val="1"/>
+    </w:lvlOverride>
+    <w:lvlOverride w:ilvl="5">
+      <w:startOverride w:val="1"/>
+    </w:lvlOverride>
+    <w:lvlOverride w:ilvl="6">
+      <w:startOverride w:val="1"/>
+    </w:lvlOverride>
+    <w:lvlOverride w:ilvl="7">
+      <w:startOverride w:val="1"/>
+    </w:lvlOverride>
+    <w:lvlOverride w:ilvl="8">
+      <w:startOverride w:val="1"/>
+    </w:lvlOverride>
+  </w:num>
+  <w:num w:numId="9">
     <w:abstractNumId w:val="2"/>
   </w:num>
-  <w:num w:numId="4">
+  <w:num w:numId="10">
     <w:abstractNumId w:val="2"/>
     <w:lvlOverride w:ilvl="0"/>
     <w:lvlOverride w:ilvl="1">
@@ -2398,98 +3908,14 @@
       <w:startOverride w:val="1"/>
     </w:lvlOverride>
   </w:num>
-  <w:num w:numId="5">
-    <w:abstractNumId w:val="4"/>
+  <w:num w:numId="11">
+    <w:abstractNumId w:val="6"/>
   </w:num>
-  <w:num w:numId="6">
-    <w:abstractNumId w:val="4"/>
-    <w:lvlOverride w:ilvl="0"/>
-    <w:lvlOverride w:ilvl="1">
-      <w:startOverride w:val="1"/>
-    </w:lvlOverride>
-    <w:lvlOverride w:ilvl="2">
-      <w:startOverride w:val="1"/>
-    </w:lvlOverride>
-    <w:lvlOverride w:ilvl="3">
-      <w:startOverride w:val="1"/>
-    </w:lvlOverride>
-    <w:lvlOverride w:ilvl="4">
-      <w:startOverride w:val="1"/>
-    </w:lvlOverride>
-    <w:lvlOverride w:ilvl="5">
-      <w:startOverride w:val="1"/>
-    </w:lvlOverride>
-    <w:lvlOverride w:ilvl="6">
-      <w:startOverride w:val="1"/>
-    </w:lvlOverride>
-    <w:lvlOverride w:ilvl="7">
-      <w:startOverride w:val="1"/>
-    </w:lvlOverride>
-    <w:lvlOverride w:ilvl="8">
-      <w:startOverride w:val="1"/>
-    </w:lvlOverride>
-  </w:num>
-  <w:num w:numId="7">
-    <w:abstractNumId w:val="3"/>
-  </w:num>
-  <w:num w:numId="8">
-    <w:abstractNumId w:val="3"/>
-    <w:lvlOverride w:ilvl="0"/>
-    <w:lvlOverride w:ilvl="1">
-      <w:startOverride w:val="1"/>
-    </w:lvlOverride>
-    <w:lvlOverride w:ilvl="2">
-      <w:startOverride w:val="1"/>
-    </w:lvlOverride>
-    <w:lvlOverride w:ilvl="3">
-      <w:startOverride w:val="1"/>
-    </w:lvlOverride>
-    <w:lvlOverride w:ilvl="4">
-      <w:startOverride w:val="1"/>
-    </w:lvlOverride>
-    <w:lvlOverride w:ilvl="5">
-      <w:startOverride w:val="1"/>
-    </w:lvlOverride>
-    <w:lvlOverride w:ilvl="6">
-      <w:startOverride w:val="1"/>
-    </w:lvlOverride>
-    <w:lvlOverride w:ilvl="7">
-      <w:startOverride w:val="1"/>
-    </w:lvlOverride>
-    <w:lvlOverride w:ilvl="8">
-      <w:startOverride w:val="1"/>
-    </w:lvlOverride>
-  </w:num>
-  <w:num w:numId="9">
+  <w:num w:numId="12">
     <w:abstractNumId w:val="1"/>
   </w:num>
-  <w:num w:numId="10">
-    <w:abstractNumId w:val="1"/>
-    <w:lvlOverride w:ilvl="0"/>
-    <w:lvlOverride w:ilvl="1">
-      <w:startOverride w:val="1"/>
-    </w:lvlOverride>
-    <w:lvlOverride w:ilvl="2">
-      <w:startOverride w:val="1"/>
-    </w:lvlOverride>
-    <w:lvlOverride w:ilvl="3">
-      <w:startOverride w:val="1"/>
-    </w:lvlOverride>
-    <w:lvlOverride w:ilvl="4">
-      <w:startOverride w:val="1"/>
-    </w:lvlOverride>
-    <w:lvlOverride w:ilvl="5">
-      <w:startOverride w:val="1"/>
-    </w:lvlOverride>
-    <w:lvlOverride w:ilvl="6">
-      <w:startOverride w:val="1"/>
-    </w:lvlOverride>
-    <w:lvlOverride w:ilvl="7">
-      <w:startOverride w:val="1"/>
-    </w:lvlOverride>
-    <w:lvlOverride w:ilvl="8">
-      <w:startOverride w:val="1"/>
-    </w:lvlOverride>
+  <w:num w:numId="13">
+    <w:abstractNumId w:val="4"/>
   </w:num>
 </w:numbering>
 </file>
@@ -2688,7 +4114,6 @@
     <w:name w:val="Hyperlink"/>
     <w:basedOn w:val="DefaultParagraphFont"/>
     <w:uiPriority w:val="99"/>
-    <w:semiHidden/>
     <w:unhideWhenUsed/>
     <w:rsid w:val="007B3A85"/>
     <w:rPr>
@@ -3010,7 +4435,7 @@
 </file>
 
 <file path=customXml/itemProps1.xml><?xml version="1.0" encoding="utf-8"?>
-<ds:datastoreItem xmlns:ds="http://schemas.openxmlformats.org/officeDocument/2006/customXml" ds:itemID="{B1733142-A454-4F97-A140-8984C1E3F426}">
+<ds:datastoreItem xmlns:ds="http://schemas.openxmlformats.org/officeDocument/2006/customXml" ds:itemID="{64563D18-8C06-40E5-AD48-512240EA3F6B}">
   <ds:schemaRefs>
     <ds:schemaRef ds:uri="http://schemas.openxmlformats.org/officeDocument/2006/bibliography"/>
   </ds:schemaRefs>

</xml_diff>

<commit_message>
Issue 25: Dutch translation, thanks to Henkie Flits! Updated release notes (proper link)
</commit_message>
<xml_diff>
--- a/Release/Release Notes.docx
+++ b/Release/Release Notes.docx
@@ -2493,9 +2493,8 @@
         <w:r>
           <w:rPr>
             <w:rStyle w:val="Hyperlink"/>
-            <w:lang w:val="en-US"/>
           </w:rPr>
-          <w:t>http://www.team-mediaportal.com/files/Download/MediaPortalInstaller%28MPI%29/VideosorMovies/SubCentral/</w:t>
+          <w:t>http://www.team-mediaportal.com/files/Download/MediaPortalInstaller(MPI)/VideosorMovies/SubCentral/</w:t>
         </w:r>
       </w:hyperlink>
       <w:r>
@@ -4435,7 +4434,7 @@
 </file>
 
 <file path=customXml/itemProps1.xml><?xml version="1.0" encoding="utf-8"?>
-<ds:datastoreItem xmlns:ds="http://schemas.openxmlformats.org/officeDocument/2006/customXml" ds:itemID="{64563D18-8C06-40E5-AD48-512240EA3F6B}">
+<ds:datastoreItem xmlns:ds="http://schemas.openxmlformats.org/officeDocument/2006/customXml" ds:itemID="{E9A62381-59BF-4561-842C-66DA60E156A9}">
   <ds:schemaRefs>
     <ds:schemaRef ds:uri="http://schemas.openxmlformats.org/officeDocument/2006/bibliography"/>
   </ds:schemaRefs>

</xml_diff>

<commit_message>
Few fixes and improvements while downloading subtitles (try to) strip language from "group" names
</commit_message>
<xml_diff>
--- a/Release/Release Notes.docx
+++ b/Release/Release Notes.docx
@@ -2372,12 +2372,21 @@
         </w:rPr>
         <w:t> </w:t>
       </w:r>
+      <w:proofErr w:type="spellStart"/>
       <w:r>
         <w:rPr>
           <w:rStyle w:val="apple-style-span"/>
           <w:color w:val="000000"/>
         </w:rPr>
-        <w:t xml:space="preserve">that </w:t>
+        <w:t>that</w:t>
+      </w:r>
+      <w:proofErr w:type="spellEnd"/>
+      <w:r>
+        <w:rPr>
+          <w:rStyle w:val="apple-style-span"/>
+          <w:color w:val="000000"/>
+        </w:rPr>
+        <w:t xml:space="preserve"> </w:t>
       </w:r>
       <w:proofErr w:type="spellStart"/>
       <w:r>
@@ -3373,6 +3382,105 @@
           <w:lang w:val="en-US"/>
         </w:rPr>
         <w:t>"&gt;Select subtitle for '{0}'&lt;/string&gt;</w:t>
+      </w:r>
+    </w:p>
+    <w:p>
+      <w:pPr>
+        <w:pStyle w:val="ListParagraph"/>
+        <w:numPr>
+          <w:ilvl w:val="2"/>
+          <w:numId w:val="14"/>
+        </w:numPr>
+        <w:spacing w:after="0" w:line="240" w:lineRule="auto"/>
+        <w:rPr>
+          <w:lang w:val="en-US"/>
+        </w:rPr>
+      </w:pPr>
+      <w:r>
+        <w:rPr>
+          <w:lang w:val="en-US"/>
+        </w:rPr>
+        <w:t>&lt;string Field="</w:t>
+      </w:r>
+      <w:proofErr w:type="spellStart"/>
+      <w:r>
+        <w:rPr>
+          <w:lang w:val="en-US"/>
+        </w:rPr>
+        <w:t>NoSubtitlesDownloaded</w:t>
+      </w:r>
+      <w:proofErr w:type="spellEnd"/>
+      <w:r>
+        <w:rPr>
+          <w:lang w:val="en-US"/>
+        </w:rPr>
+        <w:t>"&gt;No subtitles downloaded!&lt;/string&gt;</w:t>
+      </w:r>
+    </w:p>
+    <w:p>
+      <w:pPr>
+        <w:pStyle w:val="ListParagraph"/>
+        <w:numPr>
+          <w:ilvl w:val="2"/>
+          <w:numId w:val="14"/>
+        </w:numPr>
+        <w:spacing w:after="0" w:line="240" w:lineRule="auto"/>
+        <w:rPr>
+          <w:lang w:val="en-US"/>
+        </w:rPr>
+      </w:pPr>
+      <w:r>
+        <w:rPr>
+          <w:lang w:val="en-US"/>
+        </w:rPr>
+        <w:t>&lt;string Field="</w:t>
+      </w:r>
+      <w:proofErr w:type="spellStart"/>
+      <w:r>
+        <w:rPr>
+          <w:lang w:val="en-US"/>
+        </w:rPr>
+        <w:t>NoSubtitlesDownloadedWithReason</w:t>
+      </w:r>
+      <w:proofErr w:type="spellEnd"/>
+      <w:r>
+        <w:rPr>
+          <w:lang w:val="en-US"/>
+        </w:rPr>
+        <w:t>"&gt;No subtitles downloaded: {0}&lt;/string&gt;</w:t>
+      </w:r>
+    </w:p>
+    <w:p>
+      <w:pPr>
+        <w:pStyle w:val="ListParagraph"/>
+        <w:numPr>
+          <w:ilvl w:val="2"/>
+          <w:numId w:val="14"/>
+        </w:numPr>
+        <w:spacing w:after="0" w:line="240" w:lineRule="auto"/>
+        <w:rPr>
+          <w:lang w:val="en-US"/>
+        </w:rPr>
+      </w:pPr>
+      <w:r>
+        <w:rPr>
+          <w:lang w:val="en-US"/>
+        </w:rPr>
+        <w:t>&lt;string Field="</w:t>
+      </w:r>
+      <w:proofErr w:type="spellStart"/>
+      <w:r>
+        <w:rPr>
+          <w:lang w:val="en-US"/>
+        </w:rPr>
+        <w:t>NoSubtitlesInChosen</w:t>
+      </w:r>
+      <w:proofErr w:type="spellEnd"/>
+      <w:r>
+        <w:rPr>
+          <w:lang w:val="en-US"/>
+        </w:rPr>
+        <w:t>"&gt;Couldn't find any subtitles in requested item. Server error?&lt;/string&gt;</w:t>
       </w:r>
     </w:p>
     <w:p>
@@ -3436,6 +3544,7 @@
         <w:rPr>
           <w:lang w:val="en-US"/>
         </w:rPr>
+        <w:lastRenderedPageBreak/>
         <w:t>First public release</w:t>
       </w:r>
     </w:p>
@@ -3526,7 +3635,6 @@
         <w:rPr>
           <w:lang w:val="en-US"/>
         </w:rPr>
-        <w:lastRenderedPageBreak/>
         <w:t>Many more…</w:t>
       </w:r>
     </w:p>
@@ -6130,7 +6238,7 @@
 </file>
 
 <file path=customXml/itemProps1.xml><?xml version="1.0" encoding="utf-8"?>
-<ds:datastoreItem xmlns:ds="http://schemas.openxmlformats.org/officeDocument/2006/customXml" ds:itemID="{269C6B43-71B7-4DDF-A6BE-FFDC8F7E5D39}">
+<ds:datastoreItem xmlns:ds="http://schemas.openxmlformats.org/officeDocument/2006/customXml" ds:itemID="{5116731C-B1A0-4DD6-9589-C01DFBAE9D21}">
   <ds:schemaRefs>
     <ds:schemaRef ds:uri="http://schemas.openxmlformats.org/officeDocument/2006/bibliography"/>
   </ds:schemaRefs>

</xml_diff>

<commit_message>
Updated installer file with new files Updated release notes
</commit_message>
<xml_diff>
--- a/Release/Release Notes.docx
+++ b/Release/Release Notes.docx
@@ -2372,21 +2372,12 @@
         </w:rPr>
         <w:t> </w:t>
       </w:r>
-      <w:proofErr w:type="spellStart"/>
       <w:r>
         <w:rPr>
           <w:rStyle w:val="apple-style-span"/>
           <w:color w:val="000000"/>
         </w:rPr>
-        <w:t>that</w:t>
-      </w:r>
-      <w:proofErr w:type="spellEnd"/>
-      <w:r>
-        <w:rPr>
-          <w:rStyle w:val="apple-style-span"/>
-          <w:color w:val="000000"/>
-        </w:rPr>
-        <w:t xml:space="preserve"> </w:t>
+        <w:t xml:space="preserve">that </w:t>
       </w:r>
       <w:proofErr w:type="spellStart"/>
       <w:r>
@@ -3009,7 +3000,77 @@
         <w:rPr>
           <w:lang w:val="en-US"/>
         </w:rPr>
-        <w:t>(Default) skin improvements and fixes</w:t>
+        <w:t>Added additional, user created (</w:t>
+      </w:r>
+      <w:proofErr w:type="spellStart"/>
+      <w:r>
+        <w:rPr>
+          <w:lang w:val="en-US"/>
+        </w:rPr>
+        <w:t>ItalianSubs</w:t>
+      </w:r>
+      <w:proofErr w:type="spellEnd"/>
+      <w:r>
+        <w:rPr>
+          <w:lang w:val="en-US"/>
+        </w:rPr>
+        <w:t xml:space="preserve">, </w:t>
+      </w:r>
+      <w:proofErr w:type="spellStart"/>
+      <w:r>
+        <w:rPr>
+          <w:lang w:val="en-US"/>
+        </w:rPr>
+        <w:t>SeriesSub</w:t>
+      </w:r>
+      <w:proofErr w:type="spellEnd"/>
+      <w:r>
+        <w:rPr>
+          <w:lang w:val="en-US"/>
+        </w:rPr>
+        <w:t xml:space="preserve">, </w:t>
+      </w:r>
+      <w:proofErr w:type="spellStart"/>
+      <w:r>
+        <w:rPr>
+          <w:lang w:val="en-US"/>
+        </w:rPr>
+        <w:t>Subsfactory</w:t>
+      </w:r>
+      <w:proofErr w:type="spellEnd"/>
+      <w:r>
+        <w:rPr>
+          <w:lang w:val="en-US"/>
+        </w:rPr>
+        <w:t xml:space="preserve"> by </w:t>
+      </w:r>
+      <w:proofErr w:type="spellStart"/>
+      <w:r>
+        <w:rPr>
+          <w:lang w:val="en-US"/>
+        </w:rPr>
+        <w:t>samo_yea</w:t>
+      </w:r>
+      <w:proofErr w:type="spellEnd"/>
+      <w:r>
+        <w:rPr>
+          <w:lang w:val="en-US"/>
+        </w:rPr>
+        <w:t>, Titlovi.com by me) subtitle providers (</w:t>
+      </w:r>
+      <w:proofErr w:type="spellStart"/>
+      <w:r>
+        <w:rPr>
+          <w:lang w:val="en-US"/>
+        </w:rPr>
+        <w:t>SubtitleDownloaders</w:t>
+      </w:r>
+      <w:proofErr w:type="spellEnd"/>
+      <w:r>
+        <w:rPr>
+          <w:lang w:val="en-US"/>
+        </w:rPr>
+        <w:t>)</w:t>
       </w:r>
     </w:p>
     <w:p>
@@ -3028,7 +3089,7 @@
         <w:rPr>
           <w:lang w:val="en-US"/>
         </w:rPr>
-        <w:t>Various other bug fixes</w:t>
+        <w:t>(Default) skin improvements and fixes</w:t>
       </w:r>
     </w:p>
     <w:p>
@@ -3047,21 +3108,7 @@
         <w:rPr>
           <w:lang w:val="en-US"/>
         </w:rPr>
-        <w:t xml:space="preserve">Updated German translation (Michael Schuler / </w:t>
-      </w:r>
-      <w:proofErr w:type="spellStart"/>
-      <w:r>
-        <w:rPr>
-          <w:lang w:val="en-US"/>
-        </w:rPr>
-        <w:t>catavolt</w:t>
-      </w:r>
-      <w:proofErr w:type="spellEnd"/>
-      <w:r>
-        <w:rPr>
-          <w:lang w:val="en-US"/>
-        </w:rPr>
-        <w:t>)</w:t>
+        <w:t>Various other bug fixes</w:t>
       </w:r>
     </w:p>
     <w:p>
@@ -3080,21 +3127,21 @@
         <w:rPr>
           <w:lang w:val="en-US"/>
         </w:rPr>
-        <w:t>Added Dutch translation (</w:t>
-      </w:r>
-      <w:proofErr w:type="spellStart"/>
-      <w:r>
-        <w:rPr>
-          <w:lang w:val="en-US"/>
-        </w:rPr>
-        <w:t>Henkie</w:t>
-      </w:r>
-      <w:proofErr w:type="spellEnd"/>
-      <w:r>
-        <w:rPr>
-          <w:lang w:val="en-US"/>
-        </w:rPr>
-        <w:t xml:space="preserve"> Flits)</w:t>
+        <w:t xml:space="preserve">Updated German translation (Michael Schuler / </w:t>
+      </w:r>
+      <w:proofErr w:type="spellStart"/>
+      <w:r>
+        <w:rPr>
+          <w:lang w:val="en-US"/>
+        </w:rPr>
+        <w:t>catavolt</w:t>
+      </w:r>
+      <w:proofErr w:type="spellEnd"/>
+      <w:r>
+        <w:rPr>
+          <w:lang w:val="en-US"/>
+        </w:rPr>
+        <w:t>)</w:t>
       </w:r>
     </w:p>
     <w:p>
@@ -3113,21 +3160,21 @@
         <w:rPr>
           <w:lang w:val="en-US"/>
         </w:rPr>
-        <w:t>Added Greek translation (</w:t>
-      </w:r>
-      <w:proofErr w:type="spellStart"/>
-      <w:r>
-        <w:rPr>
-          <w:lang w:val="en-US"/>
-        </w:rPr>
-        <w:t>ScRePt</w:t>
-      </w:r>
-      <w:proofErr w:type="spellEnd"/>
-      <w:r>
-        <w:rPr>
-          <w:lang w:val="en-US"/>
-        </w:rPr>
-        <w:t>)</w:t>
+        <w:t>Added Dutch translation (</w:t>
+      </w:r>
+      <w:proofErr w:type="spellStart"/>
+      <w:r>
+        <w:rPr>
+          <w:lang w:val="en-US"/>
+        </w:rPr>
+        <w:t>Henkie</w:t>
+      </w:r>
+      <w:proofErr w:type="spellEnd"/>
+      <w:r>
+        <w:rPr>
+          <w:lang w:val="en-US"/>
+        </w:rPr>
+        <w:t xml:space="preserve"> Flits)</w:t>
       </w:r>
     </w:p>
     <w:p>
@@ -3139,6 +3186,39 @@
         </w:numPr>
         <w:spacing w:after="0" w:line="240" w:lineRule="auto"/>
         <w:rPr>
+          <w:lang w:val="en-US"/>
+        </w:rPr>
+      </w:pPr>
+      <w:r>
+        <w:rPr>
+          <w:lang w:val="en-US"/>
+        </w:rPr>
+        <w:t>Added Greek translation (</w:t>
+      </w:r>
+      <w:proofErr w:type="spellStart"/>
+      <w:r>
+        <w:rPr>
+          <w:lang w:val="en-US"/>
+        </w:rPr>
+        <w:t>ScRePt</w:t>
+      </w:r>
+      <w:proofErr w:type="spellEnd"/>
+      <w:r>
+        <w:rPr>
+          <w:lang w:val="en-US"/>
+        </w:rPr>
+        <w:t>)</w:t>
+      </w:r>
+    </w:p>
+    <w:p>
+      <w:pPr>
+        <w:pStyle w:val="ListParagraph"/>
+        <w:numPr>
+          <w:ilvl w:val="0"/>
+          <w:numId w:val="14"/>
+        </w:numPr>
+        <w:spacing w:after="0" w:line="240" w:lineRule="auto"/>
+        <w:rPr>
           <w:b/>
           <w:lang w:val="en-US"/>
         </w:rPr>
@@ -3480,7 +3560,114 @@
         <w:rPr>
           <w:lang w:val="en-US"/>
         </w:rPr>
-        <w:t>"&gt;Couldn't find any subtitles in requested item. Server error?&lt;/string&gt;</w:t>
+        <w:t>"&gt;</w:t>
+      </w:r>
+      <w:proofErr w:type="gramStart"/>
+      <w:r>
+        <w:rPr>
+          <w:lang w:val="en-US"/>
+        </w:rPr>
+        <w:t>Couldn't</w:t>
+      </w:r>
+      <w:proofErr w:type="gramEnd"/>
+      <w:r>
+        <w:rPr>
+          <w:lang w:val="en-US"/>
+        </w:rPr>
+        <w:t xml:space="preserve"> find any subtitles in requested </w:t>
+      </w:r>
+      <w:r>
+        <w:rPr>
+          <w:lang w:val="en-US"/>
+        </w:rPr>
+        <w:t xml:space="preserve">subtitle </w:t>
+      </w:r>
+      <w:r>
+        <w:rPr>
+          <w:lang w:val="en-US"/>
+        </w:rPr>
+        <w:t>item. Server error?&lt;/string&gt;</w:t>
+      </w:r>
+    </w:p>
+    <w:p>
+      <w:pPr>
+        <w:pStyle w:val="ListParagraph"/>
+        <w:numPr>
+          <w:ilvl w:val="2"/>
+          <w:numId w:val="14"/>
+        </w:numPr>
+        <w:spacing w:after="0" w:line="240" w:lineRule="auto"/>
+        <w:rPr>
+          <w:lang w:val="en-US"/>
+        </w:rPr>
+      </w:pPr>
+      <w:r>
+        <w:rPr>
+          <w:lang w:val="en-US"/>
+        </w:rPr>
+        <w:lastRenderedPageBreak/>
+        <w:t>&lt;string Field="</w:t>
+      </w:r>
+      <w:proofErr w:type="spellStart"/>
+      <w:r>
+        <w:rPr>
+          <w:lang w:val="en-US"/>
+        </w:rPr>
+        <w:t>TooManySubtitles</w:t>
+      </w:r>
+      <w:proofErr w:type="spellEnd"/>
+      <w:r>
+        <w:rPr>
+          <w:lang w:val="en-US"/>
+        </w:rPr>
+        <w:t>"&gt;(Too) many subtitles&lt;/string&gt;</w:t>
+      </w:r>
+    </w:p>
+    <w:p>
+      <w:pPr>
+        <w:pStyle w:val="ListParagraph"/>
+        <w:numPr>
+          <w:ilvl w:val="2"/>
+          <w:numId w:val="14"/>
+        </w:numPr>
+        <w:spacing w:after="0" w:line="240" w:lineRule="auto"/>
+        <w:rPr>
+          <w:lang w:val="en-US"/>
+        </w:rPr>
+      </w:pPr>
+      <w:r>
+        <w:rPr>
+          <w:lang w:val="en-US"/>
+        </w:rPr>
+        <w:t>&lt;string Field="</w:t>
+      </w:r>
+      <w:proofErr w:type="spellStart"/>
+      <w:r>
+        <w:rPr>
+          <w:lang w:val="en-US"/>
+        </w:rPr>
+        <w:t>TooManySubtitlesQuestion</w:t>
+      </w:r>
+      <w:proofErr w:type="spellEnd"/>
+      <w:r>
+        <w:rPr>
+          <w:lang w:val="en-US"/>
+        </w:rPr>
+        <w:t>"&gt;Requested subtitle item has {0} subtitles.\</w:t>
+      </w:r>
+      <w:proofErr w:type="spellStart"/>
+      <w:r>
+        <w:rPr>
+          <w:lang w:val="en-US"/>
+        </w:rPr>
+        <w:t>nWould</w:t>
+      </w:r>
+      <w:proofErr w:type="spellEnd"/>
+      <w:r>
+        <w:rPr>
+          <w:lang w:val="en-US"/>
+        </w:rPr>
+        <w:t xml:space="preserve"> you like to download all of them?&lt;/string&gt;</w:t>
       </w:r>
     </w:p>
     <w:p>
@@ -3544,7 +3731,6 @@
         <w:rPr>
           <w:lang w:val="en-US"/>
         </w:rPr>
-        <w:lastRenderedPageBreak/>
         <w:t>First public release</w:t>
       </w:r>
     </w:p>
@@ -6238,7 +6424,7 @@
 </file>
 
 <file path=customXml/itemProps1.xml><?xml version="1.0" encoding="utf-8"?>
-<ds:datastoreItem xmlns:ds="http://schemas.openxmlformats.org/officeDocument/2006/customXml" ds:itemID="{5116731C-B1A0-4DD6-9589-C01DFBAE9D21}">
+<ds:datastoreItem xmlns:ds="http://schemas.openxmlformats.org/officeDocument/2006/customXml" ds:itemID="{AB9EB6BB-C7F1-4597-B702-AD5F99089AE4}">
   <ds:schemaRefs>
     <ds:schemaRef ds:uri="http://schemas.openxmlformats.org/officeDocument/2006/bibliography"/>
   </ds:schemaRefs>

</xml_diff>

<commit_message>
Updated release notes and added new downloader and translations to installer package configuration
</commit_message>
<xml_diff>
--- a/Release/Release Notes.docx
+++ b/Release/Release Notes.docx
@@ -1893,6 +1893,48 @@
     </w:p>
     <w:p>
       <w:pPr>
+        <w:pStyle w:val="ListParagraph"/>
+        <w:numPr>
+          <w:ilvl w:val="1"/>
+          <w:numId w:val="2"/>
+        </w:numPr>
+        <w:spacing w:after="0" w:line="240" w:lineRule="auto"/>
+        <w:rPr>
+          <w:lang w:val="en-US"/>
+        </w:rPr>
+      </w:pPr>
+      <w:r>
+        <w:rPr>
+          <w:lang w:val="en-US"/>
+        </w:rPr>
+        <w:t>Titulky.com v1.0 (</w:t>
+      </w:r>
+      <w:hyperlink r:id="rId17" w:anchor="post739052" w:history="1">
+        <w:r>
+          <w:rPr>
+            <w:rStyle w:val="Hyperlink"/>
+            <w:lang w:val="en-US"/>
+          </w:rPr>
+          <w:t>http://forum.team-mediaportal.com/mediaportal-plugins-47/subcentral-v0-9-1-download-manage-subtitles-moving-pictures-mediaportal-tvseries-others-85545/index13.html#post739052</w:t>
+        </w:r>
+      </w:hyperlink>
+      <w:r>
+        <w:rPr>
+          <w:lang w:val="en-US"/>
+        </w:rPr>
+        <w:t xml:space="preserve">) – </w:t>
+      </w:r>
+      <w:proofErr w:type="spellStart"/>
+      <w:r>
+        <w:rPr>
+          <w:lang w:val="en-US"/>
+        </w:rPr>
+        <w:t>katulus</w:t>
+      </w:r>
+      <w:proofErr w:type="spellEnd"/>
+    </w:p>
+    <w:p>
+      <w:pPr>
         <w:spacing w:after="0" w:line="240" w:lineRule="auto"/>
         <w:rPr>
           <w:sz w:val="24"/>
@@ -2480,7 +2522,7 @@
         </w:rPr>
         <w:t xml:space="preserve"> Moving Pictures integration (</w:t>
       </w:r>
-      <w:hyperlink r:id="rId17" w:history="1">
+      <w:hyperlink r:id="rId18" w:history="1">
         <w:r>
           <w:rPr>
             <w:rStyle w:val="Hyperlink"/>
@@ -3424,7 +3466,7 @@
         </w:rPr>
         <w:t xml:space="preserve"> API (</w:t>
       </w:r>
-      <w:hyperlink r:id="rId18" w:history="1">
+      <w:hyperlink r:id="rId19" w:history="1">
         <w:r>
           <w:rPr>
             <w:rStyle w:val="Hyperlink"/>
@@ -4058,7 +4100,6 @@
         <w:rPr>
           <w:lang w:val="en-US"/>
         </w:rPr>
-        <w:lastRenderedPageBreak/>
         <w:t xml:space="preserve">Canceling progress dialog </w:t>
       </w:r>
       <w:r>
@@ -4295,7 +4336,27 @@
         <w:rPr>
           <w:lang w:val="en-US"/>
         </w:rPr>
-        <w:t>, Titlovi.com by me) subtitle providers (</w:t>
+        <w:t>, Titlovi.com by me</w:t>
+      </w:r>
+      <w:r>
+        <w:rPr>
+          <w:lang w:val="en-US"/>
+        </w:rPr>
+        <w:t xml:space="preserve">, Titulky.com by </w:t>
+      </w:r>
+      <w:proofErr w:type="spellStart"/>
+      <w:r>
+        <w:rPr>
+          <w:lang w:val="en-US"/>
+        </w:rPr>
+        <w:t>katulus</w:t>
+      </w:r>
+      <w:proofErr w:type="spellEnd"/>
+      <w:r>
+        <w:rPr>
+          <w:lang w:val="en-US"/>
+        </w:rPr>
+        <w:t>) subtitle providers (</w:t>
       </w:r>
       <w:proofErr w:type="spellStart"/>
       <w:r>
@@ -4385,21 +4446,21 @@
         <w:rPr>
           <w:lang w:val="en-US"/>
         </w:rPr>
-        <w:t xml:space="preserve">Updated German translation (Michael Schuler / </w:t>
-      </w:r>
-      <w:proofErr w:type="spellStart"/>
-      <w:r>
-        <w:rPr>
-          <w:lang w:val="en-US"/>
-        </w:rPr>
-        <w:t>catavolt</w:t>
-      </w:r>
-      <w:proofErr w:type="spellEnd"/>
-      <w:r>
-        <w:rPr>
-          <w:lang w:val="en-US"/>
-        </w:rPr>
-        <w:t>)</w:t>
+        <w:t>Added Dutch translation (</w:t>
+      </w:r>
+      <w:proofErr w:type="spellStart"/>
+      <w:r>
+        <w:rPr>
+          <w:lang w:val="en-US"/>
+        </w:rPr>
+        <w:t>Henkie</w:t>
+      </w:r>
+      <w:proofErr w:type="spellEnd"/>
+      <w:r>
+        <w:rPr>
+          <w:lang w:val="en-US"/>
+        </w:rPr>
+        <w:t xml:space="preserve"> Flits)</w:t>
       </w:r>
     </w:p>
     <w:p>
@@ -4418,21 +4479,21 @@
         <w:rPr>
           <w:lang w:val="en-US"/>
         </w:rPr>
-        <w:t>Added Dutch translation (</w:t>
-      </w:r>
-      <w:proofErr w:type="spellStart"/>
-      <w:r>
-        <w:rPr>
-          <w:lang w:val="en-US"/>
-        </w:rPr>
-        <w:t>Henkie</w:t>
-      </w:r>
-      <w:proofErr w:type="spellEnd"/>
-      <w:r>
-        <w:rPr>
-          <w:lang w:val="en-US"/>
-        </w:rPr>
-        <w:t xml:space="preserve"> Flits)</w:t>
+        <w:t>Added Greek translation (</w:t>
+      </w:r>
+      <w:proofErr w:type="spellStart"/>
+      <w:r>
+        <w:rPr>
+          <w:lang w:val="en-US"/>
+        </w:rPr>
+        <w:t>ScRePt</w:t>
+      </w:r>
+      <w:proofErr w:type="spellEnd"/>
+      <w:r>
+        <w:rPr>
+          <w:lang w:val="en-US"/>
+        </w:rPr>
+        <w:t>)</w:t>
       </w:r>
     </w:p>
     <w:p>
@@ -4451,16 +4512,14 @@
         <w:rPr>
           <w:lang w:val="en-US"/>
         </w:rPr>
-        <w:t>Added Greek translation (</w:t>
-      </w:r>
-      <w:proofErr w:type="spellStart"/>
-      <w:r>
-        <w:rPr>
-          <w:lang w:val="en-US"/>
-        </w:rPr>
-        <w:t>ScRePt</w:t>
-      </w:r>
-      <w:proofErr w:type="spellEnd"/>
+        <w:t>Added French translation (</w:t>
+      </w:r>
+      <w:r>
+        <w:rPr>
+          <w:lang w:val="en-US"/>
+        </w:rPr>
+        <w:t>ubela64</w:t>
+      </w:r>
       <w:r>
         <w:rPr>
           <w:lang w:val="en-US"/>
@@ -4484,7 +4543,21 @@
         <w:rPr>
           <w:lang w:val="en-US"/>
         </w:rPr>
-        <w:t>Updated Danish translation (1stdead)</w:t>
+        <w:t xml:space="preserve">Updated German translation (Michael Schuler / </w:t>
+      </w:r>
+      <w:proofErr w:type="spellStart"/>
+      <w:r>
+        <w:rPr>
+          <w:lang w:val="en-US"/>
+        </w:rPr>
+        <w:t>catavolt</w:t>
+      </w:r>
+      <w:proofErr w:type="spellEnd"/>
+      <w:r>
+        <w:rPr>
+          <w:lang w:val="en-US"/>
+        </w:rPr>
+        <w:t>)</w:t>
       </w:r>
     </w:p>
     <w:p>
@@ -4496,6 +4569,25 @@
         </w:numPr>
         <w:spacing w:after="0" w:line="240" w:lineRule="auto"/>
         <w:rPr>
+          <w:lang w:val="en-US"/>
+        </w:rPr>
+      </w:pPr>
+      <w:r>
+        <w:rPr>
+          <w:lang w:val="en-US"/>
+        </w:rPr>
+        <w:t>Updated Danish translation (1stdead)</w:t>
+      </w:r>
+    </w:p>
+    <w:p>
+      <w:pPr>
+        <w:pStyle w:val="ListParagraph"/>
+        <w:numPr>
+          <w:ilvl w:val="0"/>
+          <w:numId w:val="14"/>
+        </w:numPr>
+        <w:spacing w:after="0" w:line="240" w:lineRule="auto"/>
+        <w:rPr>
           <w:b/>
           <w:lang w:val="en-US"/>
         </w:rPr>
@@ -5016,6 +5108,39 @@
     </w:p>
     <w:p>
       <w:pPr>
+        <w:pStyle w:val="ListParagraph"/>
+        <w:numPr>
+          <w:ilvl w:val="2"/>
+          <w:numId w:val="14"/>
+        </w:numPr>
+        <w:spacing w:after="0" w:line="240" w:lineRule="auto"/>
+        <w:rPr>
+          <w:lang w:val="en-US"/>
+        </w:rPr>
+      </w:pPr>
+      <w:r>
+        <w:rPr>
+          <w:lang w:val="en-US"/>
+        </w:rPr>
+        <w:t>&lt;string Field="</w:t>
+      </w:r>
+      <w:proofErr w:type="spellStart"/>
+      <w:r>
+        <w:rPr>
+          <w:lang w:val="en-US"/>
+        </w:rPr>
+        <w:t>ErrorWhileRetrievingSubtitlesWithReason</w:t>
+      </w:r>
+      <w:proofErr w:type="spellEnd"/>
+      <w:r>
+        <w:rPr>
+          <w:lang w:val="en-US"/>
+        </w:rPr>
+        <w:t>"&gt;Error retrieving subtitles: {0}&lt;/string&gt;</w:t>
+      </w:r>
+    </w:p>
+    <w:p>
+      <w:pPr>
         <w:spacing w:after="0" w:line="240" w:lineRule="auto"/>
         <w:rPr>
           <w:lang w:val="en-US"/>
@@ -5043,7 +5168,7 @@
         </w:rPr>
         <w:t xml:space="preserve"> change log (</w:t>
       </w:r>
-      <w:hyperlink r:id="rId19" w:history="1">
+      <w:hyperlink r:id="rId20" w:history="1">
         <w:r>
           <w:rPr>
             <w:rStyle w:val="Hyperlink"/>
@@ -5193,6 +5318,7 @@
           <w:szCs w:val="24"/>
           <w:lang w:val="en-US"/>
         </w:rPr>
+        <w:lastRenderedPageBreak/>
         <w:t>Download</w:t>
       </w:r>
     </w:p>
@@ -5265,7 +5391,7 @@
         </w:rPr>
         <w:t xml:space="preserve"> (</w:t>
       </w:r>
-      <w:hyperlink r:id="rId20" w:history="1">
+      <w:hyperlink r:id="rId21" w:history="1">
         <w:r>
           <w:rPr>
             <w:rStyle w:val="Hyperlink"/>
@@ -5389,7 +5515,7 @@
         </w:rPr>
         <w:t xml:space="preserve">Already reported as </w:t>
       </w:r>
-      <w:hyperlink r:id="rId21" w:tgtFrame="_blank" w:history="1">
+      <w:hyperlink r:id="rId22" w:tgtFrame="_blank" w:history="1">
         <w:r>
           <w:rPr>
             <w:lang w:val="en-US"/>
@@ -5403,7 +5529,7 @@
         </w:rPr>
         <w:t xml:space="preserve"> (</w:t>
       </w:r>
-      <w:hyperlink r:id="rId22" w:history="1">
+      <w:hyperlink r:id="rId23" w:history="1">
         <w:r>
           <w:rPr>
             <w:rStyle w:val="Hyperlink"/>
@@ -6035,7 +6161,7 @@
         </w:rPr>
         <w:t xml:space="preserve"> (</w:t>
       </w:r>
-      <w:hyperlink r:id="rId23" w:history="1">
+      <w:hyperlink r:id="rId24" w:history="1">
         <w:r>
           <w:rPr>
             <w:rStyle w:val="Hyperlink"/>
@@ -7889,7 +8015,7 @@
 </file>
 
 <file path=customXml/itemProps1.xml><?xml version="1.0" encoding="utf-8"?>
-<ds:datastoreItem xmlns:ds="http://schemas.openxmlformats.org/officeDocument/2006/customXml" ds:itemID="{459E7254-5A5B-41C4-A12C-1C6D9CE15784}">
+<ds:datastoreItem xmlns:ds="http://schemas.openxmlformats.org/officeDocument/2006/customXml" ds:itemID="{7F1E6BAA-3F30-4B6B-8998-69B0EFFF5905}">
   <ds:schemaRefs>
     <ds:schemaRef ds:uri="http://schemas.openxmlformats.org/officeDocument/2006/bibliography"/>
   </ds:schemaRefs>

</xml_diff>

<commit_message>
Updated release notes Updated installer for v1.0 + added new stuff Some project changes due to double installer (MePo 1.1 vs MePo 1.2) Added new hovers, thanks to RoChess
</commit_message>
<xml_diff>
--- a/Release/Release Notes.docx
+++ b/Release/Release Notes.docx
@@ -2946,7 +2946,13 @@
         <w:rPr>
           <w:lang w:val="en-US"/>
         </w:rPr>
-        <w:t xml:space="preserve">These are the skins that support </w:t>
+        <w:t>These are the skins that s</w:t>
+      </w:r>
+      <w:r>
+        <w:rPr>
+          <w:lang w:val="en-US"/>
+        </w:rPr>
+        <w:t xml:space="preserve">upport </w:t>
       </w:r>
       <w:proofErr w:type="spellStart"/>
       <w:r>
@@ -2960,7 +2966,13 @@
         <w:rPr>
           <w:lang w:val="en-US"/>
         </w:rPr>
-        <w:t xml:space="preserve"> so far (that I know of):</w:t>
+        <w:t xml:space="preserve"> so far (that I</w:t>
+      </w:r>
+      <w:r>
+        <w:rPr>
+          <w:lang w:val="en-US"/>
+        </w:rPr>
+        <w:t xml:space="preserve"> know of):</w:t>
       </w:r>
     </w:p>
     <w:p>
@@ -2979,7 +2991,7 @@
         <w:rPr>
           <w:lang w:val="en-US"/>
         </w:rPr>
-        <w:t>Black Glass</w:t>
+        <w:t>Backdrop</w:t>
       </w:r>
     </w:p>
     <w:p>
@@ -2998,7 +3010,7 @@
         <w:rPr>
           <w:lang w:val="en-US"/>
         </w:rPr>
-        <w:t>Black Glass Nova</w:t>
+        <w:t>Black Glass</w:t>
       </w:r>
     </w:p>
     <w:p>
@@ -3017,7 +3029,7 @@
         <w:rPr>
           <w:lang w:val="en-US"/>
         </w:rPr>
-        <w:t>Blue3 (in the installer package)</w:t>
+        <w:t>Black Glass Nova</w:t>
       </w:r>
     </w:p>
     <w:p>
@@ -3036,7 +3048,19 @@
         <w:rPr>
           <w:lang w:val="en-US"/>
         </w:rPr>
-        <w:t>Blue3wide (in the installer package)</w:t>
+        <w:t>Blue3</w:t>
+      </w:r>
+      <w:r>
+        <w:rPr>
+          <w:lang w:val="en-US"/>
+        </w:rPr>
+        <w:t>/Default</w:t>
+      </w:r>
+      <w:r>
+        <w:rPr>
+          <w:lang w:val="en-US"/>
+        </w:rPr>
+        <w:t xml:space="preserve"> (in the installer package)</w:t>
       </w:r>
     </w:p>
     <w:p>
@@ -3055,7 +3079,27 @@
         <w:rPr>
           <w:lang w:val="en-US"/>
         </w:rPr>
-        <w:t>Maya</w:t>
+        <w:t>Blue3wide</w:t>
+      </w:r>
+      <w:r>
+        <w:rPr>
+          <w:lang w:val="en-US"/>
+        </w:rPr>
+        <w:t>/</w:t>
+      </w:r>
+      <w:proofErr w:type="spellStart"/>
+      <w:r>
+        <w:rPr>
+          <w:lang w:val="en-US"/>
+        </w:rPr>
+        <w:t>DefaultWide</w:t>
+      </w:r>
+      <w:proofErr w:type="spellEnd"/>
+      <w:r>
+        <w:rPr>
+          <w:lang w:val="en-US"/>
+        </w:rPr>
+        <w:t xml:space="preserve"> (in the installer package)</w:t>
       </w:r>
     </w:p>
     <w:p>
@@ -3070,14 +3114,12 @@
           <w:lang w:val="en-US"/>
         </w:rPr>
       </w:pPr>
-      <w:proofErr w:type="spellStart"/>
-      <w:r>
-        <w:rPr>
-          <w:lang w:val="en-US"/>
-        </w:rPr>
-        <w:t>StreamedMP</w:t>
-      </w:r>
-      <w:proofErr w:type="spellEnd"/>
+      <w:r>
+        <w:rPr>
+          <w:lang w:val="en-US"/>
+        </w:rPr>
+        <w:t>CLR</w:t>
+      </w:r>
     </w:p>
     <w:p>
       <w:pPr>
@@ -3095,6 +3137,88 @@
         <w:rPr>
           <w:lang w:val="en-US"/>
         </w:rPr>
+        <w:t>Maya</w:t>
+      </w:r>
+    </w:p>
+    <w:p>
+      <w:pPr>
+        <w:pStyle w:val="ListParagraph"/>
+        <w:numPr>
+          <w:ilvl w:val="0"/>
+          <w:numId w:val="4"/>
+        </w:numPr>
+        <w:spacing w:after="0" w:line="240" w:lineRule="auto"/>
+        <w:rPr>
+          <w:lang w:val="en-US"/>
+        </w:rPr>
+      </w:pPr>
+      <w:proofErr w:type="spellStart"/>
+      <w:r>
+        <w:rPr>
+          <w:lang w:val="en-US"/>
+        </w:rPr>
+        <w:t>Mustayaluca</w:t>
+      </w:r>
+      <w:proofErr w:type="spellEnd"/>
+    </w:p>
+    <w:p>
+      <w:pPr>
+        <w:pStyle w:val="ListParagraph"/>
+        <w:numPr>
+          <w:ilvl w:val="0"/>
+          <w:numId w:val="4"/>
+        </w:numPr>
+        <w:spacing w:after="0" w:line="240" w:lineRule="auto"/>
+        <w:rPr>
+          <w:lang w:val="en-US"/>
+        </w:rPr>
+      </w:pPr>
+      <w:proofErr w:type="spellStart"/>
+      <w:r>
+        <w:rPr>
+          <w:lang w:val="en-US"/>
+        </w:rPr>
+        <w:t>PureVision</w:t>
+      </w:r>
+      <w:proofErr w:type="spellEnd"/>
+    </w:p>
+    <w:p>
+      <w:pPr>
+        <w:pStyle w:val="ListParagraph"/>
+        <w:numPr>
+          <w:ilvl w:val="0"/>
+          <w:numId w:val="4"/>
+        </w:numPr>
+        <w:spacing w:after="0" w:line="240" w:lineRule="auto"/>
+        <w:rPr>
+          <w:lang w:val="en-US"/>
+        </w:rPr>
+      </w:pPr>
+      <w:proofErr w:type="spellStart"/>
+      <w:r>
+        <w:rPr>
+          <w:lang w:val="en-US"/>
+        </w:rPr>
+        <w:t>StreamedMP</w:t>
+      </w:r>
+      <w:proofErr w:type="spellEnd"/>
+    </w:p>
+    <w:p>
+      <w:pPr>
+        <w:pStyle w:val="ListParagraph"/>
+        <w:numPr>
+          <w:ilvl w:val="0"/>
+          <w:numId w:val="4"/>
+        </w:numPr>
+        <w:spacing w:after="0" w:line="240" w:lineRule="auto"/>
+        <w:rPr>
+          <w:lang w:val="en-US"/>
+        </w:rPr>
+      </w:pPr>
+      <w:r>
+        <w:rPr>
+          <w:lang w:val="en-US"/>
+        </w:rPr>
         <w:t>?</w:t>
       </w:r>
     </w:p>
@@ -3148,7 +3272,19 @@
         <w:rPr>
           <w:lang w:val="en-US"/>
         </w:rPr>
-        <w:t>, let us know!</w:t>
+        <w:t xml:space="preserve">, let </w:t>
+      </w:r>
+      <w:r>
+        <w:rPr>
+          <w:lang w:val="en-US"/>
+        </w:rPr>
+        <w:t>me</w:t>
+      </w:r>
+      <w:r>
+        <w:rPr>
+          <w:lang w:val="en-US"/>
+        </w:rPr>
+        <w:t xml:space="preserve"> know!</w:t>
       </w:r>
     </w:p>
     <w:p>
@@ -3477,7 +3613,7 @@
         <w:rPr>
           <w:lang w:val="en-US"/>
         </w:rPr>
-        <w:t>? Write to us here, on IRC (</w:t>
+        <w:t>? Write here, on IRC (</w:t>
       </w:r>
       <w:proofErr w:type="spellStart"/>
       <w:r>
@@ -3720,6 +3856,7 @@
           <w:rStyle w:val="apple-style-span"/>
           <w:color w:val="000000"/>
         </w:rPr>
+        <w:lastRenderedPageBreak/>
         <w:t>gibman</w:t>
       </w:r>
       <w:proofErr w:type="spellEnd"/>
@@ -3799,12 +3936,21 @@
         </w:rPr>
         <w:t> </w:t>
       </w:r>
+      <w:proofErr w:type="spellStart"/>
       <w:r>
         <w:rPr>
           <w:rStyle w:val="apple-style-span"/>
           <w:color w:val="000000"/>
         </w:rPr>
-        <w:t xml:space="preserve">that </w:t>
+        <w:t>that</w:t>
+      </w:r>
+      <w:proofErr w:type="spellEnd"/>
+      <w:r>
+        <w:rPr>
+          <w:rStyle w:val="apple-style-span"/>
+          <w:color w:val="000000"/>
+        </w:rPr>
+        <w:t xml:space="preserve"> </w:t>
       </w:r>
       <w:proofErr w:type="spellStart"/>
       <w:r>
@@ -3927,7 +4073,6 @@
         <w:rPr>
           <w:lang w:val="en-US"/>
         </w:rPr>
-        <w:lastRenderedPageBreak/>
         <w:t>1stdead – for testing.</w:t>
       </w:r>
     </w:p>
@@ -4744,14 +4889,14 @@
         <w:rPr>
           <w:lang w:val="en-US"/>
         </w:rPr>
-        <w:t xml:space="preserve">Updated German translation (Michael Schuler / </w:t>
-      </w:r>
-      <w:proofErr w:type="spellStart"/>
-      <w:r>
-        <w:rPr>
-          <w:lang w:val="en-US"/>
-        </w:rPr>
-        <w:t>catavolt</w:t>
+        <w:t>Added Czech translation (</w:t>
+      </w:r>
+      <w:proofErr w:type="spellStart"/>
+      <w:r>
+        <w:rPr>
+          <w:lang w:val="en-US"/>
+        </w:rPr>
+        <w:t>katulus</w:t>
       </w:r>
       <w:proofErr w:type="spellEnd"/>
       <w:r>
@@ -4777,7 +4922,21 @@
         <w:rPr>
           <w:lang w:val="en-US"/>
         </w:rPr>
-        <w:t>Updated Danish translation (1stdead)</w:t>
+        <w:t xml:space="preserve">Updated German translation (Michael Schuler / </w:t>
+      </w:r>
+      <w:proofErr w:type="spellStart"/>
+      <w:r>
+        <w:rPr>
+          <w:lang w:val="en-US"/>
+        </w:rPr>
+        <w:t>catavolt</w:t>
+      </w:r>
+      <w:proofErr w:type="spellEnd"/>
+      <w:r>
+        <w:rPr>
+          <w:lang w:val="en-US"/>
+        </w:rPr>
+        <w:t>)</w:t>
       </w:r>
     </w:p>
     <w:p>
@@ -4789,6 +4948,25 @@
         </w:numPr>
         <w:spacing w:after="0" w:line="240" w:lineRule="auto"/>
         <w:rPr>
+          <w:lang w:val="en-US"/>
+        </w:rPr>
+      </w:pPr>
+      <w:r>
+        <w:rPr>
+          <w:lang w:val="en-US"/>
+        </w:rPr>
+        <w:t>Updated Danish translation (1stdead)</w:t>
+      </w:r>
+    </w:p>
+    <w:p>
+      <w:pPr>
+        <w:pStyle w:val="ListParagraph"/>
+        <w:numPr>
+          <w:ilvl w:val="0"/>
+          <w:numId w:val="14"/>
+        </w:numPr>
+        <w:spacing w:after="0" w:line="240" w:lineRule="auto"/>
+        <w:rPr>
           <w:b/>
           <w:lang w:val="en-US"/>
         </w:rPr>
@@ -5276,6 +5454,7 @@
         <w:rPr>
           <w:lang w:val="en-US"/>
         </w:rPr>
+        <w:lastRenderedPageBreak/>
         <w:t>&lt;string Field="</w:t>
       </w:r>
       <w:proofErr w:type="spellStart"/>
@@ -5726,28 +5905,26 @@
           <w:lang w:val="en-US"/>
         </w:rPr>
       </w:pPr>
-      <w:proofErr w:type="spellStart"/>
-      <w:r>
-        <w:rPr>
-          <w:lang w:val="en-US"/>
-        </w:rPr>
-        <w:t>MovingPictures</w:t>
-      </w:r>
-      <w:proofErr w:type="spellEnd"/>
-      <w:r>
-        <w:rPr>
-          <w:lang w:val="en-US"/>
-        </w:rPr>
-        <w:t xml:space="preserve">: parental controls restrict access to </w:t>
-      </w:r>
-      <w:proofErr w:type="spellStart"/>
-      <w:r>
-        <w:rPr>
-          <w:lang w:val="en-US"/>
-        </w:rPr>
-        <w:t>MovieBrowser</w:t>
-      </w:r>
-      <w:proofErr w:type="spellEnd"/>
+      <w:r>
+        <w:rPr>
+          <w:lang w:val="en-US"/>
+        </w:rPr>
+        <w:t xml:space="preserve">When downloading to a folder on network drive or UNC share path, </w:t>
+      </w:r>
+      <w:proofErr w:type="spellStart"/>
+      <w:r>
+        <w:rPr>
+          <w:lang w:val="en-US"/>
+        </w:rPr>
+        <w:t>SubCentral</w:t>
+      </w:r>
+      <w:proofErr w:type="spellEnd"/>
+      <w:r>
+        <w:rPr>
+          <w:lang w:val="en-US"/>
+        </w:rPr>
+        <w:t xml:space="preserve"> might wrongly identify the download path as read-only.</w:t>
+      </w:r>
     </w:p>
     <w:p>
       <w:pPr>
@@ -5765,83 +5942,33 @@
         <w:rPr>
           <w:lang w:val="en-US"/>
         </w:rPr>
-        <w:t xml:space="preserve">Already reported as </w:t>
-      </w:r>
-      <w:hyperlink r:id="rId23" w:tgtFrame="_blank" w:history="1">
-        <w:r>
-          <w:rPr>
-            <w:lang w:val="en-US"/>
-          </w:rPr>
-          <w:t>Issue 858</w:t>
-        </w:r>
-      </w:hyperlink>
-      <w:r>
-        <w:rPr>
-          <w:lang w:val="en-US"/>
-        </w:rPr>
-        <w:t xml:space="preserve"> (</w:t>
-      </w:r>
-      <w:hyperlink r:id="rId24" w:history="1">
-        <w:r>
-          <w:rPr>
-            <w:rStyle w:val="Hyperlink"/>
-            <w:lang w:val="en-US"/>
-          </w:rPr>
-          <w:t>http://code.google.com/p/moving-pictures/issues/detail?id=858</w:t>
-        </w:r>
-      </w:hyperlink>
-      <w:r>
-        <w:rPr>
-          <w:lang w:val="en-US"/>
-        </w:rPr>
-        <w:t xml:space="preserve">) on </w:t>
-      </w:r>
-      <w:proofErr w:type="spellStart"/>
-      <w:r>
-        <w:rPr>
-          <w:lang w:val="en-US"/>
-        </w:rPr>
-        <w:t>MovingPictures</w:t>
-      </w:r>
-      <w:proofErr w:type="spellEnd"/>
-      <w:r>
-        <w:rPr>
-          <w:lang w:val="en-US"/>
-        </w:rPr>
-        <w:t xml:space="preserve"> issue tracker.</w:t>
-      </w:r>
-    </w:p>
-    <w:p>
-      <w:pPr>
-        <w:pStyle w:val="ListParagraph"/>
-        <w:numPr>
-          <w:ilvl w:val="0"/>
-          <w:numId w:val="13"/>
-        </w:numPr>
-        <w:spacing w:after="0" w:line="240" w:lineRule="auto"/>
-        <w:rPr>
-          <w:lang w:val="en-US"/>
-        </w:rPr>
-      </w:pPr>
-      <w:r>
-        <w:rPr>
-          <w:lang w:val="en-US"/>
-        </w:rPr>
-        <w:t xml:space="preserve">Possible issues installing from MPEI on </w:t>
-      </w:r>
-      <w:proofErr w:type="spellStart"/>
-      <w:r>
-        <w:rPr>
-          <w:lang w:val="en-US"/>
-        </w:rPr>
-        <w:t>MediaPortal</w:t>
-      </w:r>
-      <w:proofErr w:type="spellEnd"/>
-      <w:r>
-        <w:rPr>
-          <w:lang w:val="en-US"/>
-        </w:rPr>
-        <w:t xml:space="preserve"> v1.1.1 and above</w:t>
+        <w:t xml:space="preserve">If your drive mapping or UNC path is network name based (\\SERVER\share), adding IP to machine name mapping to Windows hosts file should help. This file is usually located in </w:t>
+      </w:r>
+      <w:r>
+        <w:rPr>
+          <w:lang w:val="en-US"/>
+        </w:rPr>
+        <w:t>%</w:t>
+      </w:r>
+      <w:proofErr w:type="spellStart"/>
+      <w:r>
+        <w:rPr>
+          <w:lang w:val="en-US"/>
+        </w:rPr>
+        <w:t>windir</w:t>
+      </w:r>
+      <w:proofErr w:type="spellEnd"/>
+      <w:r>
+        <w:rPr>
+          <w:lang w:val="en-US"/>
+        </w:rPr>
+        <w:t>%\system32\drivers\etc\hosts</w:t>
+      </w:r>
+      <w:r>
+        <w:rPr>
+          <w:lang w:val="en-US"/>
+        </w:rPr>
+        <w:t>.</w:t>
       </w:r>
     </w:p>
     <w:p>
@@ -5858,237 +5985,9 @@
       </w:pPr>
       <w:r>
         <w:rPr>
-          <w:strike/>
-          <w:lang w:val="en-US"/>
-        </w:rPr>
-        <w:t xml:space="preserve">There is a possible error in MPEI installer when checking dependency for correct </w:t>
-      </w:r>
-      <w:proofErr w:type="spellStart"/>
-      <w:r>
-        <w:rPr>
-          <w:strike/>
-          <w:lang w:val="en-US"/>
-        </w:rPr>
-        <w:t>MediaPortal</w:t>
-      </w:r>
-      <w:proofErr w:type="spellEnd"/>
-      <w:r>
-        <w:rPr>
-          <w:strike/>
-          <w:lang w:val="en-US"/>
-        </w:rPr>
-        <w:t xml:space="preserve"> version.</w:t>
-      </w:r>
-      <w:r>
-        <w:rPr>
-          <w:lang w:val="en-US"/>
-        </w:rPr>
-        <w:t xml:space="preserve"> Edit: it</w:t>
-      </w:r>
-      <w:r>
-        <w:rPr>
-          <w:rStyle w:val="apple-style-span"/>
-          <w:rFonts w:ascii="Verdana" w:hAnsi="Verdana"/>
-          <w:color w:val="000000"/>
-          <w:sz w:val="18"/>
-          <w:szCs w:val="18"/>
-          <w:lang w:val="en-US"/>
-        </w:rPr>
-        <w:t>'</w:t>
-      </w:r>
-      <w:r>
-        <w:rPr>
-          <w:lang w:val="en-US"/>
-        </w:rPr>
-        <w:t xml:space="preserve">s not issue in MPEI installer, but on the dependency versions set in MPEI package. </w:t>
-      </w:r>
-      <w:r>
-        <w:rPr>
-          <w:strike/>
-          <w:lang w:val="en-US"/>
-        </w:rPr>
-        <w:t xml:space="preserve">Will be fixed for next release. For the time being, if on SVN version, use RAR file on Google Code site to manually install the </w:t>
-      </w:r>
-      <w:proofErr w:type="spellStart"/>
-      <w:r>
-        <w:rPr>
-          <w:strike/>
-          <w:lang w:val="en-US"/>
-        </w:rPr>
-        <w:t>plugin</w:t>
-      </w:r>
-      <w:proofErr w:type="spellEnd"/>
-      <w:r>
-        <w:rPr>
-          <w:strike/>
-          <w:lang w:val="en-US"/>
-        </w:rPr>
-        <w:t>.</w:t>
-      </w:r>
-      <w:r>
-        <w:rPr>
-          <w:lang w:val="en-US"/>
-        </w:rPr>
-        <w:t xml:space="preserve"> Edit: Fixed!</w:t>
-      </w:r>
-    </w:p>
-    <w:p>
-      <w:pPr>
-        <w:pStyle w:val="ListParagraph"/>
-        <w:numPr>
-          <w:ilvl w:val="0"/>
-          <w:numId w:val="13"/>
-        </w:numPr>
-        <w:spacing w:after="0" w:line="240" w:lineRule="auto"/>
-        <w:rPr>
-          <w:lang w:val="en-US"/>
-        </w:rPr>
-      </w:pPr>
-      <w:r>
-        <w:rPr>
-          <w:lang w:val="en-US"/>
-        </w:rPr>
-        <w:t xml:space="preserve">No </w:t>
-      </w:r>
-      <w:proofErr w:type="spellStart"/>
-      <w:r>
-        <w:rPr>
-          <w:lang w:val="en-US"/>
-        </w:rPr>
-        <w:t>SubCentral</w:t>
-      </w:r>
-      <w:proofErr w:type="spellEnd"/>
-      <w:r>
-        <w:rPr>
-          <w:lang w:val="en-US"/>
-        </w:rPr>
-        <w:t xml:space="preserve"> check boxes in MP-</w:t>
-      </w:r>
-      <w:proofErr w:type="spellStart"/>
-      <w:r>
-        <w:rPr>
-          <w:lang w:val="en-US"/>
-        </w:rPr>
-        <w:t>TVSeries</w:t>
-      </w:r>
-      <w:proofErr w:type="spellEnd"/>
-    </w:p>
-    <w:p>
-      <w:pPr>
-        <w:pStyle w:val="ListParagraph"/>
-        <w:numPr>
-          <w:ilvl w:val="1"/>
-          <w:numId w:val="13"/>
-        </w:numPr>
-        <w:spacing w:after="0" w:line="240" w:lineRule="auto"/>
-        <w:rPr>
-          <w:lang w:val="en-US"/>
-        </w:rPr>
-      </w:pPr>
-      <w:r>
-        <w:rPr>
-          <w:lang w:val="en-US"/>
-        </w:rPr>
-        <w:t xml:space="preserve">Although </w:t>
-      </w:r>
-      <w:proofErr w:type="spellStart"/>
-      <w:r>
-        <w:rPr>
-          <w:lang w:val="en-US"/>
-        </w:rPr>
-        <w:t>minumum</w:t>
-      </w:r>
-      <w:proofErr w:type="spellEnd"/>
-      <w:r>
-        <w:rPr>
-          <w:lang w:val="en-US"/>
-        </w:rPr>
-        <w:t xml:space="preserve"> version of MP-</w:t>
-      </w:r>
-      <w:proofErr w:type="spellStart"/>
-      <w:r>
-        <w:rPr>
-          <w:lang w:val="en-US"/>
-        </w:rPr>
-        <w:t>TVSeries</w:t>
-      </w:r>
-      <w:proofErr w:type="spellEnd"/>
-      <w:r>
-        <w:rPr>
-          <w:lang w:val="en-US"/>
-        </w:rPr>
-        <w:t xml:space="preserve"> for </w:t>
-      </w:r>
-      <w:proofErr w:type="spellStart"/>
-      <w:r>
-        <w:rPr>
-          <w:lang w:val="en-US"/>
-        </w:rPr>
-        <w:t>SubCentral</w:t>
-      </w:r>
-      <w:proofErr w:type="spellEnd"/>
-      <w:r>
-        <w:rPr>
-          <w:lang w:val="en-US"/>
-        </w:rPr>
-        <w:t xml:space="preserve"> is listed as v2.6.0, there were some changes in sub-sequential versions, therefore it</w:t>
-      </w:r>
-      <w:r>
-        <w:rPr>
-          <w:rStyle w:val="apple-style-span"/>
-          <w:rFonts w:ascii="Verdana" w:hAnsi="Verdana"/>
-          <w:color w:val="000000"/>
-          <w:sz w:val="18"/>
-          <w:szCs w:val="18"/>
-          <w:lang w:val="en-US"/>
-        </w:rPr>
-        <w:t>'</w:t>
-      </w:r>
-      <w:r>
-        <w:rPr>
-          <w:lang w:val="en-US"/>
-        </w:rPr>
-        <w:t>s always recommended to use latest stable release. Also</w:t>
-      </w:r>
-      <w:r>
-        <w:rPr>
-          <w:lang w:val="en-US"/>
-        </w:rPr>
-        <w:t>,</w:t>
-      </w:r>
-      <w:r>
-        <w:rPr>
-          <w:lang w:val="en-US"/>
-        </w:rPr>
-        <w:t xml:space="preserve"> after disabling or enabling </w:t>
-      </w:r>
-      <w:proofErr w:type="spellStart"/>
-      <w:r>
-        <w:rPr>
-          <w:lang w:val="en-US"/>
-        </w:rPr>
-        <w:t>SubCentral</w:t>
-      </w:r>
-      <w:proofErr w:type="spellEnd"/>
-      <w:r>
-        <w:rPr>
-          <w:lang w:val="en-US"/>
-        </w:rPr>
-        <w:t xml:space="preserve">, you have to restart </w:t>
-      </w:r>
-      <w:proofErr w:type="spellStart"/>
-      <w:r>
-        <w:rPr>
-          <w:lang w:val="en-US"/>
-        </w:rPr>
-        <w:t>MediaPortal</w:t>
-      </w:r>
-      <w:proofErr w:type="spellEnd"/>
-      <w:r>
-        <w:rPr>
-          <w:lang w:val="en-US"/>
-        </w:rPr>
-        <w:t xml:space="preserve"> configuration.</w:t>
+          <w:lang w:val="en-US"/>
+        </w:rPr>
+        <w:t>If your drive mapping or UNC path is IP based (\\SERVER\share), try switching to machine name mapping and then doing the steps above.</w:t>
       </w:r>
     </w:p>
     <w:p>
@@ -6413,7 +6312,7 @@
         </w:rPr>
         <w:t xml:space="preserve"> (</w:t>
       </w:r>
-      <w:hyperlink r:id="rId25" w:history="1">
+      <w:hyperlink r:id="rId23" w:history="1">
         <w:r>
           <w:rPr>
             <w:rStyle w:val="Hyperlink"/>
@@ -6470,7 +6369,51 @@
         <w:rPr>
           <w:lang w:val="en-US"/>
         </w:rPr>
-        <w:t>This is the change I did together with the new site. Fix is very easy to do. Open installer, go to "Options" tab, and click "Download online update info". It will refresh installer cache with latest info.</w:t>
+        <w:t xml:space="preserve">This is the change I did </w:t>
+      </w:r>
+      <w:r>
+        <w:rPr>
+          <w:lang w:val="en-US"/>
+        </w:rPr>
+        <w:t xml:space="preserve">together with </w:t>
+      </w:r>
+      <w:r>
+        <w:rPr>
+          <w:lang w:val="en-US"/>
+        </w:rPr>
+        <w:t xml:space="preserve">new </w:t>
+      </w:r>
+      <w:proofErr w:type="spellStart"/>
+      <w:r>
+        <w:rPr>
+          <w:lang w:val="en-US"/>
+        </w:rPr>
+        <w:t>MediaPortal</w:t>
+      </w:r>
+      <w:proofErr w:type="spellEnd"/>
+      <w:r>
+        <w:rPr>
+          <w:lang w:val="en-US"/>
+        </w:rPr>
+        <w:t xml:space="preserve"> </w:t>
+      </w:r>
+      <w:r>
+        <w:rPr>
+          <w:lang w:val="en-US"/>
+        </w:rPr>
+        <w:t>site</w:t>
+      </w:r>
+      <w:r>
+        <w:rPr>
+          <w:lang w:val="en-US"/>
+        </w:rPr>
+        <w:t xml:space="preserve"> and repository</w:t>
+      </w:r>
+      <w:r>
+        <w:rPr>
+          <w:lang w:val="en-US"/>
+        </w:rPr>
+        <w:t>. Fix is very easy to do. Open installer, go to "Options" tab, and click "Download online update info". It will refresh installer cache with latest info.</w:t>
       </w:r>
     </w:p>
     <w:p>
@@ -8267,7 +8210,7 @@
 </file>
 
 <file path=customXml/itemProps1.xml><?xml version="1.0" encoding="utf-8"?>
-<ds:datastoreItem xmlns:ds="http://schemas.openxmlformats.org/officeDocument/2006/customXml" ds:itemID="{8BBB05CE-7C6A-492A-8107-B95A1A6C78A6}">
+<ds:datastoreItem xmlns:ds="http://schemas.openxmlformats.org/officeDocument/2006/customXml" ds:itemID="{3F02CE55-F739-4172-8BA9-C16F5BBB56B3}">
   <ds:schemaRefs>
     <ds:schemaRef ds:uri="http://schemas.openxmlformats.org/officeDocument/2006/bibliography"/>
   </ds:schemaRefs>

</xml_diff>

<commit_message>
Again updated release notes
</commit_message>
<xml_diff>
--- a/Release/Release Notes.docx
+++ b/Release/Release Notes.docx
@@ -3936,21 +3936,12 @@
         </w:rPr>
         <w:t> </w:t>
       </w:r>
-      <w:proofErr w:type="spellStart"/>
       <w:r>
         <w:rPr>
           <w:rStyle w:val="apple-style-span"/>
           <w:color w:val="000000"/>
         </w:rPr>
-        <w:t>that</w:t>
-      </w:r>
-      <w:proofErr w:type="spellEnd"/>
-      <w:r>
-        <w:rPr>
-          <w:rStyle w:val="apple-style-span"/>
-          <w:color w:val="000000"/>
-        </w:rPr>
-        <w:t xml:space="preserve"> </w:t>
+        <w:t xml:space="preserve">that </w:t>
       </w:r>
       <w:proofErr w:type="spellStart"/>
       <w:r>
@@ -4394,7 +4385,40 @@
         <w:rPr>
           <w:lang w:val="en-US"/>
         </w:rPr>
-        <w:t xml:space="preserve"> (not yet released)</w:t>
+        <w:t xml:space="preserve"> </w:t>
+      </w:r>
+      <w:r>
+        <w:rPr>
+          <w:lang w:val="en-US"/>
+        </w:rPr>
+        <w:t>(</w:t>
+      </w:r>
+      <w:hyperlink r:id="rId21" w:history="1">
+        <w:r>
+          <w:rPr>
+            <w:rStyle w:val="Hyperlink"/>
+            <w:lang w:val="en-US"/>
+          </w:rPr>
+          <w:t>http://code.google.com/p/subcentral/source/list?start=200&amp;num=66</w:t>
+        </w:r>
+      </w:hyperlink>
+      <w:r>
+        <w:rPr>
+          <w:lang w:val="en-US"/>
+        </w:rPr>
+        <w:t>)</w:t>
+      </w:r>
+      <w:r>
+        <w:rPr>
+          <w:lang w:val="en-US"/>
+        </w:rPr>
+        <w:t xml:space="preserve"> </w:t>
+      </w:r>
+      <w:r>
+        <w:rPr>
+          <w:lang w:val="en-US"/>
+        </w:rPr>
+        <w:t>(not yet released)</w:t>
       </w:r>
     </w:p>
     <w:p>
@@ -4587,7 +4611,7 @@
         <w:rPr>
           <w:lang w:val="en-US"/>
         </w:rPr>
-        <w:t xml:space="preserve"> updated to v2.6</w:t>
+        <w:t xml:space="preserve"> updated to v2.8</w:t>
       </w:r>
       <w:r>
         <w:rPr>
@@ -4754,7 +4778,33 @@
         <w:rPr>
           <w:lang w:val="en-US"/>
         </w:rPr>
-        <w:t>(Default) skin improvements and fixes</w:t>
+        <w:t xml:space="preserve">Download of subtitles is now asynchronous </w:t>
+      </w:r>
+      <w:r>
+        <w:rPr>
+          <w:lang w:val="en-US"/>
+        </w:rPr>
+        <w:t xml:space="preserve">too </w:t>
+      </w:r>
+      <w:r>
+        <w:rPr>
+          <w:lang w:val="en-US"/>
+        </w:rPr>
+        <w:t xml:space="preserve">(patch from </w:t>
+      </w:r>
+      <w:proofErr w:type="spellStart"/>
+      <w:r>
+        <w:rPr>
+          <w:lang w:val="en-US"/>
+        </w:rPr>
+        <w:t>katulus</w:t>
+      </w:r>
+      <w:proofErr w:type="spellEnd"/>
+      <w:r>
+        <w:rPr>
+          <w:lang w:val="en-US"/>
+        </w:rPr>
+        <w:t>)</w:t>
       </w:r>
     </w:p>
     <w:p>
@@ -4773,7 +4823,7 @@
         <w:rPr>
           <w:lang w:val="en-US"/>
         </w:rPr>
-        <w:t>Various other bug fixes</w:t>
+        <w:t>(Default) skin improvements and fixes</w:t>
       </w:r>
     </w:p>
     <w:p>
@@ -4792,21 +4842,13 @@
         <w:rPr>
           <w:lang w:val="en-US"/>
         </w:rPr>
-        <w:t>Added Dutch translation (</w:t>
-      </w:r>
-      <w:proofErr w:type="spellStart"/>
-      <w:r>
-        <w:rPr>
-          <w:lang w:val="en-US"/>
-        </w:rPr>
-        <w:t>Henkie</w:t>
-      </w:r>
-      <w:proofErr w:type="spellEnd"/>
-      <w:r>
-        <w:rPr>
-          <w:lang w:val="en-US"/>
-        </w:rPr>
-        <w:t xml:space="preserve"> Flits)</w:t>
+        <w:t>Various other bug fixes</w:t>
+      </w:r>
+      <w:r>
+        <w:rPr>
+          <w:lang w:val="en-US"/>
+        </w:rPr>
+        <w:t xml:space="preserve"> and improvements</w:t>
       </w:r>
     </w:p>
     <w:p>
@@ -4825,21 +4867,21 @@
         <w:rPr>
           <w:lang w:val="en-US"/>
         </w:rPr>
-        <w:t>Added Greek translation (</w:t>
-      </w:r>
-      <w:proofErr w:type="spellStart"/>
-      <w:r>
-        <w:rPr>
-          <w:lang w:val="en-US"/>
-        </w:rPr>
-        <w:t>ScRePt</w:t>
-      </w:r>
-      <w:proofErr w:type="spellEnd"/>
-      <w:r>
-        <w:rPr>
-          <w:lang w:val="en-US"/>
-        </w:rPr>
-        <w:t>)</w:t>
+        <w:t>Added Dutch translation (</w:t>
+      </w:r>
+      <w:proofErr w:type="spellStart"/>
+      <w:r>
+        <w:rPr>
+          <w:lang w:val="en-US"/>
+        </w:rPr>
+        <w:t>Henkie</w:t>
+      </w:r>
+      <w:proofErr w:type="spellEnd"/>
+      <w:r>
+        <w:rPr>
+          <w:lang w:val="en-US"/>
+        </w:rPr>
+        <w:t xml:space="preserve"> Flits)</w:t>
       </w:r>
     </w:p>
     <w:p>
@@ -4858,14 +4900,16 @@
         <w:rPr>
           <w:lang w:val="en-US"/>
         </w:rPr>
-        <w:t>Added French translation (</w:t>
-      </w:r>
-      <w:r>
-        <w:rPr>
-          <w:lang w:val="en-US"/>
-        </w:rPr>
-        <w:t>ubela64</w:t>
-      </w:r>
+        <w:t>Added Greek translation (</w:t>
+      </w:r>
+      <w:proofErr w:type="spellStart"/>
+      <w:r>
+        <w:rPr>
+          <w:lang w:val="en-US"/>
+        </w:rPr>
+        <w:t>ScRePt</w:t>
+      </w:r>
+      <w:proofErr w:type="spellEnd"/>
       <w:r>
         <w:rPr>
           <w:lang w:val="en-US"/>
@@ -4889,16 +4933,14 @@
         <w:rPr>
           <w:lang w:val="en-US"/>
         </w:rPr>
-        <w:t>Added Czech translation (</w:t>
-      </w:r>
-      <w:proofErr w:type="spellStart"/>
-      <w:r>
-        <w:rPr>
-          <w:lang w:val="en-US"/>
-        </w:rPr>
-        <w:t>katulus</w:t>
-      </w:r>
-      <w:proofErr w:type="spellEnd"/>
+        <w:t>Added French translation (</w:t>
+      </w:r>
+      <w:r>
+        <w:rPr>
+          <w:lang w:val="en-US"/>
+        </w:rPr>
+        <w:t>ubela64</w:t>
+      </w:r>
       <w:r>
         <w:rPr>
           <w:lang w:val="en-US"/>
@@ -4922,14 +4964,14 @@
         <w:rPr>
           <w:lang w:val="en-US"/>
         </w:rPr>
-        <w:t xml:space="preserve">Updated German translation (Michael Schuler / </w:t>
-      </w:r>
-      <w:proofErr w:type="spellStart"/>
-      <w:r>
-        <w:rPr>
-          <w:lang w:val="en-US"/>
-        </w:rPr>
-        <w:t>catavolt</w:t>
+        <w:t>Added Czech translation (</w:t>
+      </w:r>
+      <w:proofErr w:type="spellStart"/>
+      <w:r>
+        <w:rPr>
+          <w:lang w:val="en-US"/>
+        </w:rPr>
+        <w:t>katulus</w:t>
       </w:r>
       <w:proofErr w:type="spellEnd"/>
       <w:r>
@@ -4955,7 +4997,21 @@
         <w:rPr>
           <w:lang w:val="en-US"/>
         </w:rPr>
-        <w:t>Updated Danish translation (1stdead)</w:t>
+        <w:t xml:space="preserve">Updated German translation (Michael Schuler / </w:t>
+      </w:r>
+      <w:proofErr w:type="spellStart"/>
+      <w:r>
+        <w:rPr>
+          <w:lang w:val="en-US"/>
+        </w:rPr>
+        <w:t>catavolt</w:t>
+      </w:r>
+      <w:proofErr w:type="spellEnd"/>
+      <w:r>
+        <w:rPr>
+          <w:lang w:val="en-US"/>
+        </w:rPr>
+        <w:t>)</w:t>
       </w:r>
     </w:p>
     <w:p>
@@ -4967,6 +5023,25 @@
         </w:numPr>
         <w:spacing w:after="0" w:line="240" w:lineRule="auto"/>
         <w:rPr>
+          <w:lang w:val="en-US"/>
+        </w:rPr>
+      </w:pPr>
+      <w:r>
+        <w:rPr>
+          <w:lang w:val="en-US"/>
+        </w:rPr>
+        <w:t>Updated Danish translation (1stdead)</w:t>
+      </w:r>
+    </w:p>
+    <w:p>
+      <w:pPr>
+        <w:pStyle w:val="ListParagraph"/>
+        <w:numPr>
+          <w:ilvl w:val="0"/>
+          <w:numId w:val="14"/>
+        </w:numPr>
+        <w:spacing w:after="0" w:line="240" w:lineRule="auto"/>
+        <w:rPr>
           <w:b/>
           <w:lang w:val="en-US"/>
         </w:rPr>
@@ -5345,6 +5420,7 @@
         <w:rPr>
           <w:lang w:val="en-US"/>
         </w:rPr>
+        <w:lastRenderedPageBreak/>
         <w:t>&lt;string Field="</w:t>
       </w:r>
       <w:proofErr w:type="spellStart"/>
@@ -5454,7 +5530,6 @@
         <w:rPr>
           <w:lang w:val="en-US"/>
         </w:rPr>
-        <w:lastRenderedPageBreak/>
         <w:t>&lt;string Field="</w:t>
       </w:r>
       <w:proofErr w:type="spellStart"/>
@@ -5600,7 +5675,7 @@
         </w:rPr>
         <w:t xml:space="preserve"> change log (</w:t>
       </w:r>
-      <w:hyperlink r:id="rId21" w:history="1">
+      <w:hyperlink r:id="rId22" w:history="1">
         <w:r>
           <w:rPr>
             <w:rStyle w:val="Hyperlink"/>
@@ -5822,7 +5897,7 @@
         </w:rPr>
         <w:t xml:space="preserve"> (</w:t>
       </w:r>
-      <w:hyperlink r:id="rId22" w:history="1">
+      <w:hyperlink r:id="rId23" w:history="1">
         <w:r>
           <w:rPr>
             <w:rStyle w:val="Hyperlink"/>
@@ -6312,7 +6387,7 @@
         </w:rPr>
         <w:t xml:space="preserve"> (</w:t>
       </w:r>
-      <w:hyperlink r:id="rId23" w:history="1">
+      <w:hyperlink r:id="rId24" w:history="1">
         <w:r>
           <w:rPr>
             <w:rStyle w:val="Hyperlink"/>
@@ -8210,7 +8285,7 @@
 </file>
 
 <file path=customXml/itemProps1.xml><?xml version="1.0" encoding="utf-8"?>
-<ds:datastoreItem xmlns:ds="http://schemas.openxmlformats.org/officeDocument/2006/customXml" ds:itemID="{3F02CE55-F739-4172-8BA9-C16F5BBB56B3}">
+<ds:datastoreItem xmlns:ds="http://schemas.openxmlformats.org/officeDocument/2006/customXml" ds:itemID="{85515B69-8A5E-4FF5-AF10-F12D0067721D}">
   <ds:schemaRefs>
     <ds:schemaRef ds:uri="http://schemas.openxmlformats.org/officeDocument/2006/bibliography"/>
   </ds:schemaRefs>

</xml_diff>

<commit_message>
Added new folder error info - inaccessible - to avoid user confusion Added more logging to questionable isMachineReachable method Updated release notes and en-US localization
</commit_message>
<xml_diff>
--- a/Release/Release Notes.docx
+++ b/Release/Release Notes.docx
@@ -3936,12 +3936,21 @@
         </w:rPr>
         <w:t> </w:t>
       </w:r>
+      <w:proofErr w:type="spellStart"/>
       <w:r>
         <w:rPr>
           <w:rStyle w:val="apple-style-span"/>
           <w:color w:val="000000"/>
         </w:rPr>
-        <w:t xml:space="preserve">that </w:t>
+        <w:t>that</w:t>
+      </w:r>
+      <w:proofErr w:type="spellEnd"/>
+      <w:r>
+        <w:rPr>
+          <w:rStyle w:val="apple-style-span"/>
+          <w:color w:val="000000"/>
+        </w:rPr>
+        <w:t xml:space="preserve"> </w:t>
       </w:r>
       <w:proofErr w:type="spellStart"/>
       <w:r>
@@ -5598,6 +5607,39 @@
       <w:pPr>
         <w:pStyle w:val="ListParagraph"/>
         <w:numPr>
+          <w:ilvl w:val="2"/>
+          <w:numId w:val="14"/>
+        </w:numPr>
+        <w:spacing w:after="0" w:line="240" w:lineRule="auto"/>
+        <w:rPr>
+          <w:lang w:val="en-US"/>
+        </w:rPr>
+      </w:pPr>
+      <w:r>
+        <w:rPr>
+          <w:lang w:val="en-US"/>
+        </w:rPr>
+        <w:t>&lt;string Field="</w:t>
+      </w:r>
+      <w:proofErr w:type="spellStart"/>
+      <w:r>
+        <w:rPr>
+          <w:lang w:val="en-US"/>
+        </w:rPr>
+        <w:t>DefaultFolderInaccessible</w:t>
+      </w:r>
+      <w:proofErr w:type="spellEnd"/>
+      <w:r>
+        <w:rPr>
+          <w:lang w:val="en-US"/>
+        </w:rPr>
+        <w:t>"&gt;Default download folder ({0}) is inaccessible! Please select another one.&lt;/string&gt;</w:t>
+      </w:r>
+    </w:p>
+    <w:p>
+      <w:pPr>
+        <w:pStyle w:val="ListParagraph"/>
+        <w:numPr>
           <w:ilvl w:val="1"/>
           <w:numId w:val="14"/>
         </w:numPr>
@@ -5644,6 +5686,39 @@
           <w:lang w:val="en-US"/>
         </w:rPr>
         <w:t>"&gt;  – last line changed, added donation info</w:t>
+      </w:r>
+    </w:p>
+    <w:p>
+      <w:pPr>
+        <w:pStyle w:val="ListParagraph"/>
+        <w:numPr>
+          <w:ilvl w:val="2"/>
+          <w:numId w:val="14"/>
+        </w:numPr>
+        <w:spacing w:after="0" w:line="240" w:lineRule="auto"/>
+        <w:rPr>
+          <w:lang w:val="en-US"/>
+        </w:rPr>
+      </w:pPr>
+      <w:r>
+        <w:rPr>
+          <w:lang w:val="en-US"/>
+        </w:rPr>
+        <w:t>&lt;string Field="</w:t>
+      </w:r>
+      <w:proofErr w:type="spellStart"/>
+      <w:r>
+        <w:rPr>
+          <w:lang w:val="en-US"/>
+        </w:rPr>
+        <w:t>DefaultFolderNotWritable</w:t>
+      </w:r>
+      <w:proofErr w:type="spellEnd"/>
+      <w:r>
+        <w:rPr>
+          <w:lang w:val="en-US"/>
+        </w:rPr>
+        <w:t>"&gt;</w:t>
       </w:r>
     </w:p>
     <w:p>
@@ -6444,6 +6519,7 @@
         <w:rPr>
           <w:lang w:val="en-US"/>
         </w:rPr>
+        <w:lastRenderedPageBreak/>
         <w:t xml:space="preserve">This is the change I did </w:t>
       </w:r>
       <w:r>
@@ -8285,7 +8361,7 @@
 </file>
 
 <file path=customXml/itemProps1.xml><?xml version="1.0" encoding="utf-8"?>
-<ds:datastoreItem xmlns:ds="http://schemas.openxmlformats.org/officeDocument/2006/customXml" ds:itemID="{85515B69-8A5E-4FF5-AF10-F12D0067721D}">
+<ds:datastoreItem xmlns:ds="http://schemas.openxmlformats.org/officeDocument/2006/customXml" ds:itemID="{9006DB81-78F7-4C10-B589-B4233BF0DE8E}">
   <ds:schemaRefs>
     <ds:schemaRef ds:uri="http://schemas.openxmlformats.org/officeDocument/2006/bibliography"/>
   </ds:schemaRefs>

</xml_diff>

<commit_message>
Issue 44: Added Finnish Translation (thanks Mikko Autio) Updated configuration window, release notes, installers and project MP12 build: MediaPortal 1.2 supports setting custom buttons for YesNo dialog Update group providers before using - assures that new provders are added to group list and that deleted providers are removed
</commit_message>
<xml_diff>
--- a/Release/Release Notes.docx
+++ b/Release/Release Notes.docx
@@ -3936,21 +3936,12 @@
         </w:rPr>
         <w:t> </w:t>
       </w:r>
-      <w:proofErr w:type="spellStart"/>
       <w:r>
         <w:rPr>
           <w:rStyle w:val="apple-style-span"/>
           <w:color w:val="000000"/>
         </w:rPr>
-        <w:t>that</w:t>
-      </w:r>
-      <w:proofErr w:type="spellEnd"/>
-      <w:r>
-        <w:rPr>
-          <w:rStyle w:val="apple-style-span"/>
-          <w:color w:val="000000"/>
-        </w:rPr>
-        <w:t xml:space="preserve"> </w:t>
+        <w:t xml:space="preserve">that </w:t>
       </w:r>
       <w:proofErr w:type="spellStart"/>
       <w:r>
@@ -4981,6 +4972,65 @@
           <w:lang w:val="en-US"/>
         </w:rPr>
         <w:t>katulus</w:t>
+      </w:r>
+      <w:proofErr w:type="spellEnd"/>
+      <w:r>
+        <w:rPr>
+          <w:lang w:val="en-US"/>
+        </w:rPr>
+        <w:t>)</w:t>
+      </w:r>
+    </w:p>
+    <w:p>
+      <w:pPr>
+        <w:pStyle w:val="ListParagraph"/>
+        <w:numPr>
+          <w:ilvl w:val="0"/>
+          <w:numId w:val="14"/>
+        </w:numPr>
+        <w:spacing w:after="0" w:line="240" w:lineRule="auto"/>
+        <w:rPr>
+          <w:lang w:val="en-US"/>
+        </w:rPr>
+      </w:pPr>
+      <w:r>
+        <w:rPr>
+          <w:lang w:val="en-US"/>
+        </w:rPr>
+        <w:t>A</w:t>
+      </w:r>
+      <w:r>
+        <w:rPr>
+          <w:lang w:val="en-US"/>
+        </w:rPr>
+        <w:t>dded Finnish translation (</w:t>
+      </w:r>
+      <w:proofErr w:type="spellStart"/>
+      <w:r>
+        <w:rPr>
+          <w:lang w:val="en-US"/>
+        </w:rPr>
+        <w:t>Mikko</w:t>
+      </w:r>
+      <w:proofErr w:type="spellEnd"/>
+      <w:r>
+        <w:rPr>
+          <w:lang w:val="en-US"/>
+        </w:rPr>
+        <w:t xml:space="preserve"> </w:t>
+      </w:r>
+      <w:proofErr w:type="spellStart"/>
+      <w:r>
+        <w:rPr>
+          <w:lang w:val="en-US"/>
+        </w:rPr>
+        <w:t>A</w:t>
+      </w:r>
+      <w:r>
+        <w:rPr>
+          <w:lang w:val="en-US"/>
+        </w:rPr>
+        <w:t>utio</w:t>
       </w:r>
       <w:proofErr w:type="spellEnd"/>
       <w:r>
@@ -8361,7 +8411,7 @@
 </file>
 
 <file path=customXml/itemProps1.xml><?xml version="1.0" encoding="utf-8"?>
-<ds:datastoreItem xmlns:ds="http://schemas.openxmlformats.org/officeDocument/2006/customXml" ds:itemID="{9006DB81-78F7-4C10-B589-B4233BF0DE8E}">
+<ds:datastoreItem xmlns:ds="http://schemas.openxmlformats.org/officeDocument/2006/customXml" ds:itemID="{4AC78D8E-CF11-4CE1-8FF0-D0AE23BB665F}">
   <ds:schemaRefs>
     <ds:schemaRef ds:uri="http://schemas.openxmlformats.org/officeDocument/2006/bibliography"/>
   </ds:schemaRefs>

</xml_diff>

<commit_message>
Updated release notes and configuration
</commit_message>
<xml_diff>
--- a/Release/Release Notes.docx
+++ b/Release/Release Notes.docx
@@ -49,7 +49,6 @@
           <w:lang w:val="en-US"/>
         </w:rPr>
       </w:pPr>
-      <w:proofErr w:type="spellStart"/>
       <w:r>
         <w:rPr>
           <w:rFonts w:cs="Arial"/>
@@ -60,7 +59,6 @@
         </w:rPr>
         <w:t>SubCentral</w:t>
       </w:r>
-      <w:proofErr w:type="spellEnd"/>
       <w:r>
         <w:rPr>
           <w:rFonts w:cs="Arial"/>
@@ -68,9 +66,8 @@
           <w:highlight w:val="white"/>
           <w:lang w:val="en-US"/>
         </w:rPr>
-        <w:t xml:space="preserve"> is a standalone subtitles plug-in for the </w:t>
-      </w:r>
-      <w:proofErr w:type="spellStart"/>
+        <w:t xml:space="preserve"> is a standalone subtitles plug-in for the MediaPortal HTPC appli</w:t>
+      </w:r>
       <w:r>
         <w:rPr>
           <w:rFonts w:cs="Arial"/>
@@ -78,9 +75,8 @@
           <w:highlight w:val="white"/>
           <w:lang w:val="en-US"/>
         </w:rPr>
-        <w:t>MediaPortal</w:t>
-      </w:r>
-      <w:proofErr w:type="spellEnd"/>
+        <w:t>cation. The purpose of the plug</w:t>
+      </w:r>
       <w:r>
         <w:rPr>
           <w:rFonts w:cs="Arial"/>
@@ -88,105 +84,7 @@
           <w:highlight w:val="white"/>
           <w:lang w:val="en-US"/>
         </w:rPr>
-        <w:t xml:space="preserve"> HTPC appli</w:t>
-      </w:r>
-      <w:r>
-        <w:rPr>
-          <w:rFonts w:cs="Arial"/>
-          <w:color w:val="000000"/>
-          <w:highlight w:val="white"/>
-          <w:lang w:val="en-US"/>
-        </w:rPr>
-        <w:t xml:space="preserve">cation. The purpose of the </w:t>
-      </w:r>
-      <w:proofErr w:type="spellStart"/>
-      <w:r>
-        <w:rPr>
-          <w:rFonts w:cs="Arial"/>
-          <w:color w:val="000000"/>
-          <w:highlight w:val="white"/>
-          <w:lang w:val="en-US"/>
-        </w:rPr>
-        <w:t>plug</w:t>
-      </w:r>
-      <w:r>
-        <w:rPr>
-          <w:rFonts w:cs="Arial"/>
-          <w:color w:val="000000"/>
-          <w:highlight w:val="white"/>
-          <w:lang w:val="en-US"/>
-        </w:rPr>
-        <w:t>in</w:t>
-      </w:r>
-      <w:proofErr w:type="spellEnd"/>
-      <w:r>
-        <w:rPr>
-          <w:rFonts w:cs="Arial"/>
-          <w:color w:val="000000"/>
-          <w:highlight w:val="white"/>
-          <w:lang w:val="en-US"/>
-        </w:rPr>
-        <w:t xml:space="preserve"> is to allow user to search and download subtitles for movies or TV shows managed by popular Moving Pictures and MP-</w:t>
-      </w:r>
-      <w:proofErr w:type="spellStart"/>
-      <w:r>
-        <w:rPr>
-          <w:rFonts w:cs="Arial"/>
-          <w:color w:val="000000"/>
-          <w:highlight w:val="white"/>
-          <w:lang w:val="en-US"/>
-        </w:rPr>
-        <w:t>TVSeries</w:t>
-      </w:r>
-      <w:proofErr w:type="spellEnd"/>
-      <w:r>
-        <w:rPr>
-          <w:rFonts w:cs="Arial"/>
-          <w:color w:val="000000"/>
-          <w:highlight w:val="white"/>
-          <w:lang w:val="en-US"/>
-        </w:rPr>
-        <w:t xml:space="preserve"> </w:t>
-      </w:r>
-      <w:proofErr w:type="spellStart"/>
-      <w:r>
-        <w:rPr>
-          <w:rFonts w:cs="Arial"/>
-          <w:color w:val="000000"/>
-          <w:highlight w:val="white"/>
-          <w:lang w:val="en-US"/>
-        </w:rPr>
-        <w:t>plugins</w:t>
-      </w:r>
-      <w:proofErr w:type="spellEnd"/>
-      <w:r>
-        <w:rPr>
-          <w:rFonts w:cs="Arial"/>
-          <w:color w:val="000000"/>
-          <w:highlight w:val="white"/>
-          <w:lang w:val="en-US"/>
-        </w:rPr>
-        <w:t xml:space="preserve">. It also has the interfaces to allow easy implementation and integration in any other </w:t>
-      </w:r>
-      <w:proofErr w:type="spellStart"/>
-      <w:r>
-        <w:rPr>
-          <w:rFonts w:cs="Arial"/>
-          <w:color w:val="000000"/>
-          <w:highlight w:val="white"/>
-          <w:lang w:val="en-US"/>
-        </w:rPr>
-        <w:t>plugin</w:t>
-      </w:r>
-      <w:proofErr w:type="spellEnd"/>
-      <w:r>
-        <w:rPr>
-          <w:rFonts w:cs="Arial"/>
-          <w:color w:val="000000"/>
-          <w:highlight w:val="white"/>
-          <w:lang w:val="en-US"/>
-        </w:rPr>
-        <w:t>.</w:t>
+        <w:t>in is to allow user to search and download subtitles for movies or TV shows managed by popular Moving Pictures and MP-TVSeries plugins. It also has the interfaces to allow easy implementation and integration in any other plugin.</w:t>
       </w:r>
     </w:p>
     <w:p>
@@ -217,107 +115,7 @@
           <w:highlight w:val="white"/>
           <w:lang w:val="en-US"/>
         </w:rPr>
-        <w:t xml:space="preserve">Best way to use </w:t>
-      </w:r>
-      <w:proofErr w:type="spellStart"/>
-      <w:r>
-        <w:rPr>
-          <w:rFonts w:cs="Arial"/>
-          <w:color w:val="000000"/>
-          <w:highlight w:val="white"/>
-          <w:lang w:val="en-US"/>
-        </w:rPr>
-        <w:t>SubCentral</w:t>
-      </w:r>
-      <w:proofErr w:type="spellEnd"/>
-      <w:r>
-        <w:rPr>
-          <w:rFonts w:cs="Arial"/>
-          <w:color w:val="000000"/>
-          <w:highlight w:val="white"/>
-          <w:lang w:val="en-US"/>
-        </w:rPr>
-        <w:t xml:space="preserve"> is through one of the supported </w:t>
-      </w:r>
-      <w:proofErr w:type="spellStart"/>
-      <w:r>
-        <w:rPr>
-          <w:rFonts w:cs="Arial"/>
-          <w:color w:val="000000"/>
-          <w:highlight w:val="white"/>
-          <w:lang w:val="en-US"/>
-        </w:rPr>
-        <w:t>plugins</w:t>
-      </w:r>
-      <w:proofErr w:type="spellEnd"/>
-      <w:r>
-        <w:rPr>
-          <w:rFonts w:cs="Arial"/>
-          <w:color w:val="000000"/>
-          <w:highlight w:val="white"/>
-          <w:lang w:val="en-US"/>
-        </w:rPr>
-        <w:t xml:space="preserve">. If you wish, there is a possibility to modify search data </w:t>
-      </w:r>
-      <w:proofErr w:type="spellStart"/>
-      <w:r>
-        <w:rPr>
-          <w:rFonts w:cs="Arial"/>
-          <w:color w:val="000000"/>
-          <w:highlight w:val="white"/>
-          <w:lang w:val="en-US"/>
-        </w:rPr>
-        <w:t>SubCentral</w:t>
-      </w:r>
-      <w:proofErr w:type="spellEnd"/>
-      <w:r>
-        <w:rPr>
-          <w:rFonts w:cs="Arial"/>
-          <w:color w:val="000000"/>
-          <w:highlight w:val="white"/>
-          <w:lang w:val="en-US"/>
-        </w:rPr>
-        <w:t xml:space="preserve"> grabs from the </w:t>
-      </w:r>
-      <w:proofErr w:type="spellStart"/>
-      <w:r>
-        <w:rPr>
-          <w:rFonts w:cs="Arial"/>
-          <w:color w:val="000000"/>
-          <w:highlight w:val="white"/>
-          <w:lang w:val="en-US"/>
-        </w:rPr>
-        <w:t>plugins</w:t>
-      </w:r>
-      <w:proofErr w:type="spellEnd"/>
-      <w:r>
-        <w:rPr>
-          <w:rFonts w:cs="Arial"/>
-          <w:color w:val="000000"/>
-          <w:highlight w:val="white"/>
-          <w:lang w:val="en-US"/>
-        </w:rPr>
-        <w:t xml:space="preserve"> for more customized search. If </w:t>
-      </w:r>
-      <w:proofErr w:type="spellStart"/>
-      <w:r>
-        <w:rPr>
-          <w:rFonts w:cs="Arial"/>
-          <w:color w:val="000000"/>
-          <w:highlight w:val="white"/>
-          <w:lang w:val="en-US"/>
-        </w:rPr>
-        <w:t>plugin</w:t>
-      </w:r>
-      <w:proofErr w:type="spellEnd"/>
-      <w:r>
-        <w:rPr>
-          <w:rFonts w:cs="Arial"/>
-          <w:color w:val="000000"/>
-          <w:highlight w:val="white"/>
-          <w:lang w:val="en-US"/>
-        </w:rPr>
-        <w:t xml:space="preserve"> is opened from home screen, only manual search is possible, where you can </w:t>
+        <w:t xml:space="preserve">Best way to use SubCentral is through one of the supported plugins. If you wish, there is a possibility to modify search data SubCentral grabs from the plugins for more customized search. If plugin is opened from home screen, only manual search is possible, where you can </w:t>
       </w:r>
       <w:r>
         <w:rPr>
@@ -372,67 +170,7 @@
           <w:highlight w:val="white"/>
           <w:lang w:val="en-US"/>
         </w:rPr>
-        <w:t xml:space="preserve">Before using </w:t>
-      </w:r>
-      <w:proofErr w:type="spellStart"/>
-      <w:r>
-        <w:rPr>
-          <w:rFonts w:cs="Arial"/>
-          <w:color w:val="000000"/>
-          <w:highlight w:val="white"/>
-          <w:lang w:val="en-US"/>
-        </w:rPr>
-        <w:t>SubCentral</w:t>
-      </w:r>
-      <w:proofErr w:type="spellEnd"/>
-      <w:r>
-        <w:rPr>
-          <w:rFonts w:cs="Arial"/>
-          <w:color w:val="000000"/>
-          <w:highlight w:val="white"/>
-          <w:lang w:val="en-US"/>
-        </w:rPr>
-        <w:t xml:space="preserve"> for the first time, use </w:t>
-      </w:r>
-      <w:proofErr w:type="spellStart"/>
-      <w:r>
-        <w:rPr>
-          <w:rFonts w:cs="Arial"/>
-          <w:color w:val="000000"/>
-          <w:highlight w:val="white"/>
-          <w:lang w:val="en-US"/>
-        </w:rPr>
-        <w:t>MediaPortal</w:t>
-      </w:r>
-      <w:proofErr w:type="spellEnd"/>
-      <w:r>
-        <w:rPr>
-          <w:rFonts w:cs="Arial"/>
-          <w:color w:val="000000"/>
-          <w:highlight w:val="white"/>
-          <w:lang w:val="en-US"/>
-        </w:rPr>
-        <w:t xml:space="preserve"> configuration to configure the </w:t>
-      </w:r>
-      <w:proofErr w:type="spellStart"/>
-      <w:r>
-        <w:rPr>
-          <w:rFonts w:cs="Arial"/>
-          <w:color w:val="000000"/>
-          <w:highlight w:val="white"/>
-          <w:lang w:val="en-US"/>
-        </w:rPr>
-        <w:t>plugin</w:t>
-      </w:r>
-      <w:proofErr w:type="spellEnd"/>
-      <w:r>
-        <w:rPr>
-          <w:rFonts w:cs="Arial"/>
-          <w:color w:val="000000"/>
-          <w:highlight w:val="white"/>
-          <w:lang w:val="en-US"/>
-        </w:rPr>
-        <w:t xml:space="preserve"> thoroughly (selecting, reordering and renaming groups/providers, selecting and ordering languages and managing of the download folders).</w:t>
+        <w:t>Before using SubCentral for the first time, use MediaPortal configuration to configure the plugin thoroughly (selecting, reordering and renaming groups/providers, selecting and ordering languages and managing of the download folders).</w:t>
       </w:r>
     </w:p>
     <w:p>
@@ -578,25 +316,7 @@
           <w:color w:val="000000"/>
           <w:lang w:val="en-US"/>
         </w:rPr>
-        <w:t xml:space="preserve">If you find the </w:t>
-      </w:r>
-      <w:proofErr w:type="spellStart"/>
-      <w:r>
-        <w:rPr>
-          <w:rFonts w:cs="Arial"/>
-          <w:color w:val="000000"/>
-          <w:lang w:val="en-US"/>
-        </w:rPr>
-        <w:t>plugin</w:t>
-      </w:r>
-      <w:proofErr w:type="spellEnd"/>
-      <w:r>
-        <w:rPr>
-          <w:rFonts w:cs="Arial"/>
-          <w:color w:val="000000"/>
-          <w:lang w:val="en-US"/>
-        </w:rPr>
-        <w:t xml:space="preserve"> useful, you can support the dev</w:t>
+        <w:t>If you find the plugin useful, you can support the dev</w:t>
       </w:r>
       <w:r>
         <w:rPr>
@@ -699,21 +419,7 @@
         <w:rPr>
           <w:lang w:val="en-US"/>
         </w:rPr>
-        <w:t xml:space="preserve">Download from </w:t>
-      </w:r>
-      <w:proofErr w:type="spellStart"/>
-      <w:r>
-        <w:rPr>
-          <w:lang w:val="en-US"/>
-        </w:rPr>
-        <w:t>plugins</w:t>
-      </w:r>
-      <w:proofErr w:type="spellEnd"/>
-      <w:r>
-        <w:rPr>
-          <w:lang w:val="en-US"/>
-        </w:rPr>
-        <w:t xml:space="preserve"> repository (</w:t>
+        <w:t>Download from plugins repository (</w:t>
       </w:r>
       <w:hyperlink r:id="rId7" w:history="1">
         <w:r>
@@ -743,19 +449,11 @@
           <w:lang w:val="en-US"/>
         </w:rPr>
       </w:pPr>
-      <w:proofErr w:type="spellStart"/>
-      <w:r>
-        <w:rPr>
-          <w:lang w:val="en-US"/>
-        </w:rPr>
-        <w:t>SubCentral</w:t>
-      </w:r>
-      <w:proofErr w:type="spellEnd"/>
-      <w:r>
-        <w:rPr>
-          <w:lang w:val="en-US"/>
-        </w:rPr>
-        <w:t xml:space="preserve"> Google Code site (</w:t>
+      <w:r>
+        <w:rPr>
+          <w:lang w:val="en-US"/>
+        </w:rPr>
+        <w:t>SubCentral Google Code site (</w:t>
       </w:r>
       <w:hyperlink r:id="rId8" w:history="1">
         <w:r>
@@ -785,33 +483,11 @@
           <w:lang w:val="en-US"/>
         </w:rPr>
       </w:pPr>
-      <w:proofErr w:type="spellStart"/>
-      <w:r>
-        <w:rPr>
-          <w:lang w:val="en-US"/>
-        </w:rPr>
-        <w:t>SubCentral</w:t>
-      </w:r>
-      <w:proofErr w:type="spellEnd"/>
-      <w:r>
-        <w:rPr>
-          <w:lang w:val="en-US"/>
-        </w:rPr>
-        <w:t xml:space="preserve"> on </w:t>
-      </w:r>
-      <w:proofErr w:type="spellStart"/>
-      <w:r>
-        <w:rPr>
-          <w:lang w:val="en-US"/>
-        </w:rPr>
-        <w:t>MediaPortal</w:t>
-      </w:r>
-      <w:proofErr w:type="spellEnd"/>
-      <w:r>
-        <w:rPr>
-          <w:lang w:val="en-US"/>
-        </w:rPr>
-        <w:t xml:space="preserve"> forums (</w:t>
+      <w:r>
+        <w:rPr>
+          <w:lang w:val="en-US"/>
+        </w:rPr>
+        <w:t>SubCentral on MediaPortal forums (</w:t>
       </w:r>
       <w:hyperlink r:id="rId9" w:history="1">
         <w:r>
@@ -841,33 +517,11 @@
           <w:lang w:val="en-US"/>
         </w:rPr>
       </w:pPr>
-      <w:proofErr w:type="spellStart"/>
-      <w:r>
-        <w:rPr>
-          <w:lang w:val="en-US"/>
-        </w:rPr>
-        <w:t>SubCentral</w:t>
-      </w:r>
-      <w:proofErr w:type="spellEnd"/>
-      <w:r>
-        <w:rPr>
-          <w:lang w:val="en-US"/>
-        </w:rPr>
-        <w:t xml:space="preserve"> manual – </w:t>
-      </w:r>
-      <w:proofErr w:type="spellStart"/>
-      <w:r>
-        <w:rPr>
-          <w:lang w:val="en-US"/>
-        </w:rPr>
-        <w:t>WiP</w:t>
-      </w:r>
-      <w:proofErr w:type="spellEnd"/>
-      <w:r>
-        <w:rPr>
-          <w:lang w:val="en-US"/>
-        </w:rPr>
-        <w:t xml:space="preserve"> (</w:t>
+      <w:r>
+        <w:rPr>
+          <w:lang w:val="en-US"/>
+        </w:rPr>
+        <w:t>SubCentral manual – WiP (</w:t>
       </w:r>
       <w:hyperlink r:id="rId10" w:history="1">
         <w:r>
@@ -897,19 +551,11 @@
           <w:lang w:val="en-US"/>
         </w:rPr>
       </w:pPr>
-      <w:proofErr w:type="spellStart"/>
-      <w:r>
-        <w:rPr>
-          <w:lang w:val="en-US"/>
-        </w:rPr>
-        <w:t>SubCentral</w:t>
-      </w:r>
-      <w:proofErr w:type="spellEnd"/>
-      <w:r>
-        <w:rPr>
-          <w:lang w:val="en-US"/>
-        </w:rPr>
-        <w:t xml:space="preserve"> screenshots (</w:t>
+      <w:r>
+        <w:rPr>
+          <w:lang w:val="en-US"/>
+        </w:rPr>
+        <w:t>SubCentral screenshots (</w:t>
       </w:r>
       <w:hyperlink r:id="rId11" w:history="1">
         <w:r>
@@ -939,19 +585,11 @@
           <w:lang w:val="en-US"/>
         </w:rPr>
       </w:pPr>
-      <w:proofErr w:type="spellStart"/>
-      <w:r>
-        <w:rPr>
-          <w:lang w:val="en-US"/>
-        </w:rPr>
-        <w:t>SubCentral</w:t>
-      </w:r>
-      <w:proofErr w:type="spellEnd"/>
-      <w:r>
-        <w:rPr>
-          <w:lang w:val="en-US"/>
-        </w:rPr>
-        <w:t xml:space="preserve"> issue tracker – report and browse issues (</w:t>
+      <w:r>
+        <w:rPr>
+          <w:lang w:val="en-US"/>
+        </w:rPr>
+        <w:t>SubCentral issue tracker – report and browse issues (</w:t>
       </w:r>
       <w:hyperlink r:id="rId12" w:history="1">
         <w:r>
@@ -981,19 +619,11 @@
           <w:lang w:val="en-US"/>
         </w:rPr>
       </w:pPr>
-      <w:proofErr w:type="spellStart"/>
-      <w:r>
-        <w:rPr>
-          <w:lang w:val="en-US"/>
-        </w:rPr>
-        <w:t>SubCentral</w:t>
-      </w:r>
-      <w:proofErr w:type="spellEnd"/>
-      <w:r>
-        <w:rPr>
-          <w:lang w:val="en-US"/>
-        </w:rPr>
-        <w:t xml:space="preserve"> SVN – source code (http://code.google.com/p/subcentral/source/browse/)</w:t>
+      <w:r>
+        <w:rPr>
+          <w:lang w:val="en-US"/>
+        </w:rPr>
+        <w:t>SubCentral SVN – source code (http://code.google.com/p/subcentral/source/browse/)</w:t>
       </w:r>
     </w:p>
     <w:p>
@@ -1052,19 +682,11 @@
           <w:lang w:val="en-US"/>
         </w:rPr>
       </w:pPr>
-      <w:proofErr w:type="spellStart"/>
-      <w:r>
-        <w:rPr>
-          <w:lang w:val="en-US"/>
-        </w:rPr>
-        <w:t>MediaPortal</w:t>
-      </w:r>
-      <w:proofErr w:type="spellEnd"/>
-      <w:r>
-        <w:rPr>
-          <w:lang w:val="en-US"/>
-        </w:rPr>
-        <w:t xml:space="preserve"> v1.1.0</w:t>
+      <w:r>
+        <w:rPr>
+          <w:lang w:val="en-US"/>
+        </w:rPr>
+        <w:t>MediaPortal v1.1.0</w:t>
       </w:r>
       <w:r>
         <w:rPr>
@@ -1149,7 +771,6 @@
       <w:pPr>
         <w:spacing w:after="0" w:line="240" w:lineRule="auto"/>
       </w:pPr>
-      <w:proofErr w:type="spellStart"/>
       <w:r>
         <w:rPr>
           <w:lang w:val="en-US"/>
@@ -1160,63 +781,17 @@
         <w:rPr>
           <w:lang w:val="en-US"/>
         </w:rPr>
-        <w:t>tral</w:t>
-      </w:r>
-      <w:proofErr w:type="spellEnd"/>
-      <w:r>
-        <w:rPr>
-          <w:lang w:val="en-US"/>
-        </w:rPr>
-        <w:t xml:space="preserve"> uses </w:t>
-      </w:r>
-      <w:proofErr w:type="spellStart"/>
-      <w:r>
-        <w:t>providers</w:t>
-      </w:r>
-      <w:proofErr w:type="spellEnd"/>
-      <w:r>
-        <w:t xml:space="preserve"> (</w:t>
-      </w:r>
-      <w:proofErr w:type="spellStart"/>
-      <w:r>
-        <w:t>scrapers</w:t>
-      </w:r>
-      <w:proofErr w:type="spellEnd"/>
-      <w:r>
-        <w:t xml:space="preserve">) </w:t>
-      </w:r>
-      <w:proofErr w:type="spellStart"/>
-      <w:r>
-        <w:t>and</w:t>
-      </w:r>
-      <w:proofErr w:type="spellEnd"/>
-      <w:r>
-        <w:t xml:space="preserve"> </w:t>
-      </w:r>
-      <w:proofErr w:type="spellStart"/>
-      <w:r>
-        <w:t>languages</w:t>
-      </w:r>
-      <w:proofErr w:type="spellEnd"/>
-      <w:r>
-        <w:t xml:space="preserve"> </w:t>
-      </w:r>
-      <w:proofErr w:type="spellStart"/>
-      <w:r>
-        <w:t>from</w:t>
-      </w:r>
-      <w:proofErr w:type="spellEnd"/>
-      <w:r>
-        <w:t xml:space="preserve"> </w:t>
-      </w:r>
-      <w:proofErr w:type="spellStart"/>
+        <w:t xml:space="preserve">tral uses </w:t>
+      </w:r>
+      <w:r>
+        <w:t xml:space="preserve">providers (scrapers) and languages from </w:t>
+      </w:r>
       <w:r>
         <w:rPr>
           <w:lang w:val="en-US"/>
         </w:rPr>
         <w:t>SubtitleDownloader</w:t>
       </w:r>
-      <w:proofErr w:type="spellEnd"/>
       <w:r>
         <w:rPr>
           <w:lang w:val="en-US"/>
@@ -1241,404 +816,71 @@
       <w:r>
         <w:t xml:space="preserve">). </w:t>
       </w:r>
-      <w:proofErr w:type="spellStart"/>
-      <w:r>
-        <w:t>SubCentral</w:t>
-      </w:r>
-      <w:proofErr w:type="spellEnd"/>
-      <w:r>
-        <w:t xml:space="preserve"> </w:t>
-      </w:r>
-      <w:proofErr w:type="spellStart"/>
-      <w:r>
-        <w:t>provides</w:t>
-      </w:r>
-      <w:proofErr w:type="spellEnd"/>
-      <w:r>
-        <w:t xml:space="preserve"> a </w:t>
-      </w:r>
-      <w:proofErr w:type="spellStart"/>
-      <w:r>
-        <w:t>nice</w:t>
-      </w:r>
-      <w:proofErr w:type="spellEnd"/>
-      <w:r>
-        <w:t xml:space="preserve"> GUI </w:t>
-      </w:r>
-      <w:proofErr w:type="spellStart"/>
-      <w:r>
-        <w:t>for</w:t>
-      </w:r>
-      <w:proofErr w:type="spellEnd"/>
-      <w:r>
-        <w:t xml:space="preserve"> </w:t>
-      </w:r>
-      <w:proofErr w:type="spellStart"/>
-      <w:r>
-        <w:t>all</w:t>
-      </w:r>
-      <w:proofErr w:type="spellEnd"/>
-      <w:r>
-        <w:t xml:space="preserve"> </w:t>
-      </w:r>
-      <w:proofErr w:type="spellStart"/>
-      <w:r>
-        <w:t>the</w:t>
-      </w:r>
-      <w:proofErr w:type="spellEnd"/>
-      <w:r>
-        <w:t xml:space="preserve"> </w:t>
-      </w:r>
-      <w:proofErr w:type="spellStart"/>
-      <w:r>
-        <w:t>cool</w:t>
-      </w:r>
-      <w:proofErr w:type="spellEnd"/>
-      <w:r>
-        <w:t xml:space="preserve"> </w:t>
-      </w:r>
-      <w:proofErr w:type="spellStart"/>
-      <w:r>
-        <w:t>features</w:t>
-      </w:r>
-      <w:proofErr w:type="spellEnd"/>
-      <w:r>
-        <w:t xml:space="preserve"> </w:t>
-      </w:r>
-      <w:proofErr w:type="spellStart"/>
-      <w:r>
+      <w:r>
+        <w:t>SubCentral provides a nice GUI for all the cool features SubtitleDownloader offers.</w:t>
+      </w:r>
+    </w:p>
+    <w:p>
+      <w:pPr>
+        <w:spacing w:after="0" w:line="240" w:lineRule="auto"/>
+      </w:pPr>
+    </w:p>
+    <w:p>
+      <w:pPr>
+        <w:spacing w:after="0" w:line="240" w:lineRule="auto"/>
+      </w:pPr>
+      <w:r>
+        <w:lastRenderedPageBreak/>
+        <w:t xml:space="preserve">There are many providers already included in SubtitleDownloader by default. As SubtitleDownloader is very flexible and allows adding new providers, there are already few of them created by other users. All </w:t>
+      </w:r>
+      <w:r>
+        <w:t xml:space="preserve">of them are </w:t>
+      </w:r>
+      <w:r>
+        <w:t xml:space="preserve">included in SubCentral v1.0 </w:t>
+      </w:r>
+      <w:r>
+        <w:t xml:space="preserve">and </w:t>
+      </w:r>
+      <w:r>
+        <w:t>higher</w:t>
+      </w:r>
+      <w:r>
+        <w:t>.</w:t>
+      </w:r>
+    </w:p>
+    <w:p>
+      <w:pPr>
+        <w:spacing w:after="0" w:line="240" w:lineRule="auto"/>
+        <w:rPr>
+          <w:lang w:val="en-US"/>
+        </w:rPr>
+      </w:pPr>
+    </w:p>
+    <w:p>
+      <w:pPr>
+        <w:pStyle w:val="ListParagraph"/>
+        <w:numPr>
+          <w:ilvl w:val="0"/>
+          <w:numId w:val="2"/>
+        </w:numPr>
+        <w:spacing w:after="0" w:line="240" w:lineRule="auto"/>
+        <w:rPr>
+          <w:lang w:val="en-US"/>
+        </w:rPr>
+      </w:pPr>
+      <w:r>
+        <w:rPr>
+          <w:lang w:val="en-US"/>
+        </w:rPr>
         <w:t>SubtitleDownloader</w:t>
       </w:r>
-      <w:proofErr w:type="spellEnd"/>
-      <w:r>
-        <w:t xml:space="preserve"> </w:t>
-      </w:r>
-      <w:proofErr w:type="spellStart"/>
-      <w:r>
-        <w:t>offers</w:t>
-      </w:r>
-      <w:proofErr w:type="spellEnd"/>
-      <w:r>
-        <w:t>.</w:t>
-      </w:r>
-    </w:p>
-    <w:p>
-      <w:pPr>
-        <w:spacing w:after="0" w:line="240" w:lineRule="auto"/>
-      </w:pPr>
-    </w:p>
-    <w:p>
-      <w:pPr>
-        <w:spacing w:after="0" w:line="240" w:lineRule="auto"/>
-      </w:pPr>
-      <w:proofErr w:type="spellStart"/>
-      <w:r>
-        <w:lastRenderedPageBreak/>
-        <w:t>There</w:t>
-      </w:r>
-      <w:proofErr w:type="spellEnd"/>
-      <w:r>
-        <w:t xml:space="preserve"> are </w:t>
-      </w:r>
-      <w:proofErr w:type="spellStart"/>
-      <w:r>
-        <w:t>many</w:t>
-      </w:r>
-      <w:proofErr w:type="spellEnd"/>
-      <w:r>
-        <w:t xml:space="preserve"> </w:t>
-      </w:r>
-      <w:proofErr w:type="spellStart"/>
-      <w:r>
-        <w:t>providers</w:t>
-      </w:r>
-      <w:proofErr w:type="spellEnd"/>
-      <w:r>
-        <w:t xml:space="preserve"> </w:t>
-      </w:r>
-      <w:proofErr w:type="spellStart"/>
-      <w:r>
-        <w:t>already</w:t>
-      </w:r>
-      <w:proofErr w:type="spellEnd"/>
-      <w:r>
-        <w:t xml:space="preserve"> </w:t>
-      </w:r>
-      <w:proofErr w:type="spellStart"/>
-      <w:r>
-        <w:t>included</w:t>
-      </w:r>
-      <w:proofErr w:type="spellEnd"/>
-      <w:r>
-        <w:t xml:space="preserve"> in </w:t>
-      </w:r>
-      <w:proofErr w:type="spellStart"/>
-      <w:r>
-        <w:t>SubtitleDownloader</w:t>
-      </w:r>
-      <w:proofErr w:type="spellEnd"/>
-      <w:r>
-        <w:t xml:space="preserve"> </w:t>
-      </w:r>
-      <w:proofErr w:type="spellStart"/>
-      <w:r>
-        <w:t>by</w:t>
-      </w:r>
-      <w:proofErr w:type="spellEnd"/>
-      <w:r>
-        <w:t xml:space="preserve"> </w:t>
-      </w:r>
-      <w:proofErr w:type="spellStart"/>
-      <w:r>
-        <w:t>default</w:t>
-      </w:r>
-      <w:proofErr w:type="spellEnd"/>
-      <w:r>
-        <w:t xml:space="preserve">. As </w:t>
-      </w:r>
-      <w:proofErr w:type="spellStart"/>
-      <w:r>
-        <w:t>SubtitleDownloader</w:t>
-      </w:r>
-      <w:proofErr w:type="spellEnd"/>
-      <w:r>
-        <w:t xml:space="preserve"> is </w:t>
-      </w:r>
-      <w:proofErr w:type="spellStart"/>
-      <w:r>
-        <w:t>very</w:t>
-      </w:r>
-      <w:proofErr w:type="spellEnd"/>
-      <w:r>
-        <w:t xml:space="preserve"> </w:t>
-      </w:r>
-      <w:proofErr w:type="spellStart"/>
-      <w:r>
-        <w:t>flexible</w:t>
-      </w:r>
-      <w:proofErr w:type="spellEnd"/>
-      <w:r>
-        <w:t xml:space="preserve"> </w:t>
-      </w:r>
-      <w:proofErr w:type="spellStart"/>
-      <w:r>
-        <w:t>and</w:t>
-      </w:r>
-      <w:proofErr w:type="spellEnd"/>
-      <w:r>
-        <w:t xml:space="preserve"> </w:t>
-      </w:r>
-      <w:proofErr w:type="spellStart"/>
-      <w:r>
-        <w:t>allows</w:t>
-      </w:r>
-      <w:proofErr w:type="spellEnd"/>
-      <w:r>
-        <w:t xml:space="preserve"> </w:t>
-      </w:r>
-      <w:proofErr w:type="spellStart"/>
-      <w:r>
-        <w:t>adding</w:t>
-      </w:r>
-      <w:proofErr w:type="spellEnd"/>
-      <w:r>
-        <w:t xml:space="preserve"> </w:t>
-      </w:r>
-      <w:proofErr w:type="spellStart"/>
-      <w:r>
-        <w:t>new</w:t>
-      </w:r>
-      <w:proofErr w:type="spellEnd"/>
-      <w:r>
-        <w:t xml:space="preserve"> </w:t>
-      </w:r>
-      <w:proofErr w:type="spellStart"/>
-      <w:r>
-        <w:t>providers</w:t>
-      </w:r>
-      <w:proofErr w:type="spellEnd"/>
-      <w:r>
-        <w:t xml:space="preserve">, </w:t>
-      </w:r>
-      <w:proofErr w:type="spellStart"/>
-      <w:r>
-        <w:t>there</w:t>
-      </w:r>
-      <w:proofErr w:type="spellEnd"/>
-      <w:r>
-        <w:t xml:space="preserve"> are </w:t>
-      </w:r>
-      <w:proofErr w:type="spellStart"/>
-      <w:r>
-        <w:t>already</w:t>
-      </w:r>
-      <w:proofErr w:type="spellEnd"/>
-      <w:r>
-        <w:t xml:space="preserve"> </w:t>
-      </w:r>
-      <w:proofErr w:type="spellStart"/>
-      <w:r>
-        <w:t>few</w:t>
-      </w:r>
-      <w:proofErr w:type="spellEnd"/>
-      <w:r>
-        <w:t xml:space="preserve"> </w:t>
-      </w:r>
-      <w:proofErr w:type="spellStart"/>
-      <w:r>
-        <w:t>of</w:t>
-      </w:r>
-      <w:proofErr w:type="spellEnd"/>
-      <w:r>
-        <w:t xml:space="preserve"> </w:t>
-      </w:r>
-      <w:proofErr w:type="spellStart"/>
-      <w:r>
-        <w:t>them</w:t>
-      </w:r>
-      <w:proofErr w:type="spellEnd"/>
-      <w:r>
-        <w:t xml:space="preserve"> </w:t>
-      </w:r>
-      <w:proofErr w:type="spellStart"/>
-      <w:r>
-        <w:t>created</w:t>
-      </w:r>
-      <w:proofErr w:type="spellEnd"/>
-      <w:r>
-        <w:t xml:space="preserve"> </w:t>
-      </w:r>
-      <w:proofErr w:type="spellStart"/>
-      <w:r>
-        <w:t>by</w:t>
-      </w:r>
-      <w:proofErr w:type="spellEnd"/>
-      <w:r>
-        <w:t xml:space="preserve"> </w:t>
-      </w:r>
-      <w:proofErr w:type="spellStart"/>
-      <w:r>
-        <w:t>other</w:t>
-      </w:r>
-      <w:proofErr w:type="spellEnd"/>
-      <w:r>
-        <w:t xml:space="preserve"> </w:t>
-      </w:r>
-      <w:proofErr w:type="spellStart"/>
-      <w:r>
-        <w:t>users</w:t>
-      </w:r>
-      <w:proofErr w:type="spellEnd"/>
-      <w:r>
-        <w:t xml:space="preserve">. </w:t>
-      </w:r>
-      <w:proofErr w:type="spellStart"/>
-      <w:r>
-        <w:t>All</w:t>
-      </w:r>
-      <w:proofErr w:type="spellEnd"/>
-      <w:r>
-        <w:t xml:space="preserve"> </w:t>
-      </w:r>
-      <w:proofErr w:type="spellStart"/>
-      <w:r>
-        <w:t>of</w:t>
-      </w:r>
-      <w:proofErr w:type="spellEnd"/>
-      <w:r>
-        <w:t xml:space="preserve"> </w:t>
-      </w:r>
-      <w:proofErr w:type="spellStart"/>
-      <w:r>
-        <w:t>them</w:t>
-      </w:r>
-      <w:proofErr w:type="spellEnd"/>
-      <w:r>
-        <w:t xml:space="preserve"> are </w:t>
-      </w:r>
-      <w:proofErr w:type="spellStart"/>
-      <w:r>
-        <w:t>included</w:t>
-      </w:r>
-      <w:proofErr w:type="spellEnd"/>
-      <w:r>
-        <w:t xml:space="preserve"> in </w:t>
-      </w:r>
-      <w:proofErr w:type="spellStart"/>
-      <w:r>
-        <w:t>SubCentral</w:t>
-      </w:r>
-      <w:proofErr w:type="spellEnd"/>
-      <w:r>
-        <w:t xml:space="preserve"> </w:t>
-      </w:r>
-      <w:proofErr w:type="spellStart"/>
-      <w:r>
-        <w:t>v1.0</w:t>
-      </w:r>
-      <w:proofErr w:type="spellEnd"/>
-      <w:r>
-        <w:t xml:space="preserve"> </w:t>
-      </w:r>
-      <w:proofErr w:type="spellStart"/>
-      <w:r>
-        <w:t>and</w:t>
-      </w:r>
-      <w:proofErr w:type="spellEnd"/>
-      <w:r>
-        <w:t xml:space="preserve"> </w:t>
-      </w:r>
-      <w:proofErr w:type="spellStart"/>
-      <w:r>
-        <w:t>higher</w:t>
-      </w:r>
-      <w:proofErr w:type="spellEnd"/>
-      <w:r>
-        <w:t>.</w:t>
-      </w:r>
-    </w:p>
-    <w:p>
-      <w:pPr>
-        <w:spacing w:after="0" w:line="240" w:lineRule="auto"/>
-        <w:rPr>
-          <w:lang w:val="en-US"/>
-        </w:rPr>
-      </w:pPr>
-    </w:p>
-    <w:p>
-      <w:pPr>
-        <w:pStyle w:val="ListParagraph"/>
-        <w:numPr>
-          <w:ilvl w:val="0"/>
-          <w:numId w:val="2"/>
-        </w:numPr>
-        <w:spacing w:after="0" w:line="240" w:lineRule="auto"/>
-        <w:rPr>
-          <w:lang w:val="en-US"/>
-        </w:rPr>
-      </w:pPr>
-      <w:proofErr w:type="spellStart"/>
-      <w:r>
-        <w:rPr>
-          <w:lang w:val="en-US"/>
-        </w:rPr>
-        <w:t>SubtitleDownloader</w:t>
-      </w:r>
-      <w:proofErr w:type="spellEnd"/>
-      <w:r>
-        <w:rPr>
-          <w:lang w:val="en-US"/>
-        </w:rPr>
-        <w:t xml:space="preserve"> official providers – </w:t>
-      </w:r>
-      <w:proofErr w:type="spellStart"/>
-      <w:r>
-        <w:rPr>
-          <w:lang w:val="en-US"/>
-        </w:rPr>
-        <w:t>seco</w:t>
-      </w:r>
-      <w:proofErr w:type="spellEnd"/>
+      <w:r>
+        <w:rPr>
+          <w:lang w:val="en-US"/>
+        </w:rPr>
+        <w:t xml:space="preserve"> official providers – seco</w:t>
+      </w:r>
     </w:p>
     <w:p>
       <w:pPr>
@@ -1652,14 +894,12 @@
           <w:lang w:val="en-US"/>
         </w:rPr>
       </w:pPr>
-      <w:proofErr w:type="spellStart"/>
       <w:r>
         <w:rPr>
           <w:lang w:val="en-US"/>
         </w:rPr>
         <w:t>OpenSubtitles</w:t>
       </w:r>
-      <w:proofErr w:type="spellEnd"/>
     </w:p>
     <w:p>
       <w:pPr>
@@ -1673,14 +913,12 @@
           <w:lang w:val="en-US"/>
         </w:rPr>
       </w:pPr>
-      <w:proofErr w:type="spellStart"/>
       <w:r>
         <w:rPr>
           <w:lang w:val="en-US"/>
         </w:rPr>
         <w:t>Sublight</w:t>
       </w:r>
-      <w:proofErr w:type="spellEnd"/>
     </w:p>
     <w:p>
       <w:pPr>
@@ -1694,14 +932,12 @@
           <w:lang w:val="en-US"/>
         </w:rPr>
       </w:pPr>
-      <w:proofErr w:type="spellStart"/>
       <w:r>
         <w:rPr>
           <w:lang w:val="en-US"/>
         </w:rPr>
         <w:t>TVSubtitles</w:t>
       </w:r>
-      <w:proofErr w:type="spellEnd"/>
     </w:p>
     <w:p>
       <w:pPr>
@@ -1715,14 +951,12 @@
           <w:lang w:val="en-US"/>
         </w:rPr>
       </w:pPr>
-      <w:proofErr w:type="spellStart"/>
       <w:r>
         <w:rPr>
           <w:lang w:val="en-US"/>
         </w:rPr>
         <w:t>Subscene</w:t>
       </w:r>
-      <w:proofErr w:type="spellEnd"/>
     </w:p>
     <w:p>
       <w:pPr>
@@ -1736,14 +970,12 @@
           <w:lang w:val="en-US"/>
         </w:rPr>
       </w:pPr>
-      <w:proofErr w:type="spellStart"/>
       <w:r>
         <w:rPr>
           <w:lang w:val="en-US"/>
         </w:rPr>
         <w:t>Bierdopje</w:t>
       </w:r>
-      <w:proofErr w:type="spellEnd"/>
     </w:p>
     <w:p>
       <w:pPr>
@@ -1757,14 +989,12 @@
           <w:lang w:val="en-US"/>
         </w:rPr>
       </w:pPr>
-      <w:proofErr w:type="spellStart"/>
       <w:r>
         <w:rPr>
           <w:lang w:val="en-US"/>
         </w:rPr>
         <w:t>Podnapisi</w:t>
       </w:r>
-      <w:proofErr w:type="spellEnd"/>
     </w:p>
     <w:p>
       <w:pPr>
@@ -1778,14 +1008,12 @@
           <w:lang w:val="en-US"/>
         </w:rPr>
       </w:pPr>
-      <w:proofErr w:type="spellStart"/>
       <w:r>
         <w:rPr>
           <w:lang w:val="en-US"/>
         </w:rPr>
         <w:t>MovieSubtitles</w:t>
       </w:r>
-      <w:proofErr w:type="spellEnd"/>
     </w:p>
     <w:p>
       <w:pPr>
@@ -1843,19 +1071,11 @@
           <w:lang w:val="en-US"/>
         </w:rPr>
       </w:pPr>
-      <w:proofErr w:type="spellStart"/>
-      <w:r>
-        <w:rPr>
-          <w:lang w:val="en-US"/>
-        </w:rPr>
-        <w:t>ItalianSubs</w:t>
-      </w:r>
-      <w:proofErr w:type="spellEnd"/>
-      <w:r>
-        <w:rPr>
-          <w:lang w:val="en-US"/>
-        </w:rPr>
-        <w:t xml:space="preserve"> v1.4 (</w:t>
+      <w:r>
+        <w:rPr>
+          <w:lang w:val="en-US"/>
+        </w:rPr>
+        <w:t>ItalianSubs v1.4 (</w:t>
       </w:r>
       <w:hyperlink r:id="rId14" w:anchor="post708045" w:history="1">
         <w:r>
@@ -1870,16 +1090,8 @@
         <w:rPr>
           <w:lang w:val="en-US"/>
         </w:rPr>
-        <w:t xml:space="preserve">) – </w:t>
-      </w:r>
-      <w:proofErr w:type="spellStart"/>
-      <w:r>
-        <w:rPr>
-          <w:lang w:val="en-US"/>
-        </w:rPr>
-        <w:t>samo_yea</w:t>
-      </w:r>
-      <w:proofErr w:type="spellEnd"/>
+        <w:t>) – samo_yea</w:t>
+      </w:r>
     </w:p>
     <w:p>
       <w:pPr>
@@ -1893,19 +1105,11 @@
           <w:lang w:val="en-US"/>
         </w:rPr>
       </w:pPr>
-      <w:proofErr w:type="spellStart"/>
-      <w:r>
-        <w:rPr>
-          <w:lang w:val="en-US"/>
-        </w:rPr>
-        <w:t>SeriesSub</w:t>
-      </w:r>
-      <w:proofErr w:type="spellEnd"/>
-      <w:r>
-        <w:rPr>
-          <w:lang w:val="en-US"/>
-        </w:rPr>
-        <w:t xml:space="preserve"> v1.0 (</w:t>
+      <w:r>
+        <w:rPr>
+          <w:lang w:val="en-US"/>
+        </w:rPr>
+        <w:t>SeriesSub v1.0 (</w:t>
       </w:r>
       <w:hyperlink r:id="rId15" w:anchor="post705997" w:history="1">
         <w:r>
@@ -1922,14 +1126,12 @@
         </w:rPr>
         <w:t xml:space="preserve">) – </w:t>
       </w:r>
-      <w:proofErr w:type="spellStart"/>
       <w:r>
         <w:rPr>
           <w:lang w:val="en-US"/>
         </w:rPr>
         <w:t>samo_yea</w:t>
       </w:r>
-      <w:proofErr w:type="spellEnd"/>
     </w:p>
     <w:p>
       <w:pPr>
@@ -1943,19 +1145,11 @@
           <w:lang w:val="en-US"/>
         </w:rPr>
       </w:pPr>
-      <w:proofErr w:type="spellStart"/>
-      <w:r>
-        <w:rPr>
-          <w:lang w:val="en-US"/>
-        </w:rPr>
-        <w:t>Subsfactory</w:t>
-      </w:r>
-      <w:proofErr w:type="spellEnd"/>
-      <w:r>
-        <w:rPr>
-          <w:lang w:val="en-US"/>
-        </w:rPr>
-        <w:t xml:space="preserve"> v1.0</w:t>
+      <w:r>
+        <w:rPr>
+          <w:lang w:val="en-US"/>
+        </w:rPr>
+        <w:t>Subsfactory v1.0</w:t>
       </w:r>
       <w:r>
         <w:rPr>
@@ -1978,14 +1172,12 @@
         </w:rPr>
         <w:t xml:space="preserve">) – </w:t>
       </w:r>
-      <w:proofErr w:type="spellStart"/>
       <w:r>
         <w:rPr>
           <w:lang w:val="en-US"/>
         </w:rPr>
         <w:t>samo_yea</w:t>
       </w:r>
-      <w:proofErr w:type="spellEnd"/>
     </w:p>
     <w:p>
       <w:pPr>
@@ -2026,14 +1218,12 @@
         </w:rPr>
         <w:t xml:space="preserve">) – </w:t>
       </w:r>
-      <w:proofErr w:type="spellStart"/>
       <w:r>
         <w:rPr>
           <w:lang w:val="en-US"/>
         </w:rPr>
         <w:t>SilentException</w:t>
       </w:r>
-      <w:proofErr w:type="spellEnd"/>
     </w:p>
     <w:p>
       <w:pPr>
@@ -2066,16 +1256,8 @@
         <w:rPr>
           <w:lang w:val="en-US"/>
         </w:rPr>
-        <w:t xml:space="preserve">) – </w:t>
-      </w:r>
-      <w:proofErr w:type="spellStart"/>
-      <w:r>
-        <w:rPr>
-          <w:lang w:val="en-US"/>
-        </w:rPr>
-        <w:t>katulus</w:t>
-      </w:r>
-      <w:proofErr w:type="spellEnd"/>
+        <w:t>) – katulus</w:t>
+      </w:r>
     </w:p>
     <w:p>
       <w:pPr>
@@ -2114,19 +1296,8 @@
           <w:szCs w:val="24"/>
           <w:lang w:val="en-US"/>
         </w:rPr>
-        <w:t xml:space="preserve">Integration – supported </w:t>
-      </w:r>
-      <w:proofErr w:type="spellStart"/>
-      <w:r>
-        <w:rPr>
-          <w:b/>
-          <w:sz w:val="24"/>
-          <w:szCs w:val="24"/>
-          <w:lang w:val="en-US"/>
-        </w:rPr>
-        <w:t>plugins</w:t>
-      </w:r>
-      <w:proofErr w:type="spellEnd"/>
+        <w:t>Integration – supported plugins</w:t>
+      </w:r>
     </w:p>
     <w:p>
       <w:pPr>
@@ -2152,16 +1323,8 @@
         <w:rPr>
           <w:lang w:val="en-US"/>
         </w:rPr>
-        <w:t>MP-</w:t>
-      </w:r>
-      <w:proofErr w:type="spellStart"/>
-      <w:r>
-        <w:rPr>
-          <w:lang w:val="en-US"/>
-        </w:rPr>
-        <w:t>TVSeries</w:t>
-      </w:r>
-      <w:proofErr w:type="spellEnd"/>
+        <w:t>MP-TVSeries</w:t>
+      </w:r>
     </w:p>
     <w:p>
       <w:pPr>
@@ -2175,47 +1338,11 @@
           <w:lang w:val="en-US"/>
         </w:rPr>
       </w:pPr>
-      <w:proofErr w:type="spellStart"/>
-      <w:r>
-        <w:rPr>
-          <w:lang w:val="en-US"/>
-        </w:rPr>
-        <w:t>SubCentral</w:t>
-      </w:r>
-      <w:proofErr w:type="spellEnd"/>
-      <w:r>
-        <w:rPr>
-          <w:lang w:val="en-US"/>
-        </w:rPr>
-        <w:t xml:space="preserve"> has inbuilt support (</w:t>
-      </w:r>
-      <w:proofErr w:type="spellStart"/>
-      <w:r>
-        <w:rPr>
-          <w:lang w:val="en-US"/>
-        </w:rPr>
-        <w:t>plugin</w:t>
-      </w:r>
-      <w:proofErr w:type="spellEnd"/>
-      <w:r>
-        <w:rPr>
-          <w:lang w:val="en-US"/>
-        </w:rPr>
-        <w:t xml:space="preserve"> handler) for MP-</w:t>
-      </w:r>
-      <w:proofErr w:type="spellStart"/>
-      <w:r>
-        <w:rPr>
-          <w:lang w:val="en-US"/>
-        </w:rPr>
-        <w:t>TVSeries</w:t>
-      </w:r>
-      <w:proofErr w:type="spellEnd"/>
-      <w:r>
-        <w:rPr>
-          <w:lang w:val="en-US"/>
-        </w:rPr>
-        <w:t xml:space="preserve"> v2.6.0 or higher</w:t>
+      <w:r>
+        <w:rPr>
+          <w:lang w:val="en-US"/>
+        </w:rPr>
+        <w:t>SubCentral has inbuilt support (plugin handler) for MP-TVSeries v2.6.0 or higher</w:t>
       </w:r>
       <w:r>
         <w:rPr>
@@ -2279,55 +1406,13 @@
         <w:rPr>
           <w:lang w:val="en-US"/>
         </w:rPr>
-        <w:t>Configuration: Open MP-</w:t>
-      </w:r>
-      <w:proofErr w:type="spellStart"/>
-      <w:r>
-        <w:rPr>
-          <w:lang w:val="en-US"/>
-        </w:rPr>
-        <w:t>TVSeries</w:t>
-      </w:r>
-      <w:proofErr w:type="spellEnd"/>
-      <w:r>
-        <w:rPr>
-          <w:lang w:val="en-US"/>
-        </w:rPr>
-        <w:t xml:space="preserve"> configuration, under “Extras” tab there should be “Enable </w:t>
-      </w:r>
-      <w:proofErr w:type="spellStart"/>
-      <w:r>
-        <w:rPr>
-          <w:lang w:val="en-US"/>
-        </w:rPr>
-        <w:t>SubCentral</w:t>
-      </w:r>
-      <w:proofErr w:type="spellEnd"/>
-      <w:r>
-        <w:rPr>
-          <w:lang w:val="en-US"/>
-        </w:rPr>
-        <w:t>” check box. Che</w:t>
-      </w:r>
-      <w:r>
-        <w:rPr>
-          <w:lang w:val="en-US"/>
-        </w:rPr>
-        <w:t xml:space="preserve">ck “Use </w:t>
-      </w:r>
-      <w:proofErr w:type="spellStart"/>
-      <w:r>
-        <w:rPr>
-          <w:lang w:val="en-US"/>
-        </w:rPr>
-        <w:t>SubCentral</w:t>
-      </w:r>
-      <w:proofErr w:type="spellEnd"/>
-      <w:r>
-        <w:rPr>
-          <w:lang w:val="en-US"/>
-        </w:rPr>
-        <w:t xml:space="preserve"> for episode </w:t>
+        <w:t>Configuration: Open MP-TVSeries configuration, under “Extras” tab there should be “Enable SubCentral” check box. Che</w:t>
+      </w:r>
+      <w:r>
+        <w:rPr>
+          <w:lang w:val="en-US"/>
+        </w:rPr>
+        <w:t xml:space="preserve">ck “Use SubCentral for episode </w:t>
       </w:r>
       <w:r>
         <w:rPr>
@@ -2340,19 +1425,11 @@
         </w:rPr>
         <w:t>'</w:t>
       </w:r>
-      <w:proofErr w:type="spellStart"/>
-      <w:r>
-        <w:rPr>
-          <w:lang w:val="en-US"/>
-        </w:rPr>
-        <w:t>HasSubtitles</w:t>
-      </w:r>
-      <w:proofErr w:type="spellEnd"/>
-      <w:r>
-        <w:rPr>
-          <w:lang w:val="en-US"/>
-        </w:rPr>
-        <w:t xml:space="preserve"> query</w:t>
+      <w:r>
+        <w:rPr>
+          <w:lang w:val="en-US"/>
+        </w:rPr>
+        <w:t>HasSubtitles query</w:t>
       </w:r>
       <w:r>
         <w:rPr>
@@ -2369,63 +1446,7 @@
         <w:rPr>
           <w:lang w:val="en-US"/>
         </w:rPr>
-        <w:t xml:space="preserve"> if you also want </w:t>
-      </w:r>
-      <w:proofErr w:type="spellStart"/>
-      <w:r>
-        <w:rPr>
-          <w:lang w:val="en-US"/>
-        </w:rPr>
-        <w:t>SubCentral</w:t>
-      </w:r>
-      <w:proofErr w:type="spellEnd"/>
-      <w:r>
-        <w:rPr>
-          <w:lang w:val="en-US"/>
-        </w:rPr>
-        <w:t xml:space="preserve"> for </w:t>
-      </w:r>
-      <w:proofErr w:type="spellStart"/>
-      <w:r>
-        <w:rPr>
-          <w:lang w:val="en-US"/>
-        </w:rPr>
-        <w:t>MediaInfo</w:t>
-      </w:r>
-      <w:proofErr w:type="spellEnd"/>
-      <w:r>
-        <w:rPr>
-          <w:lang w:val="en-US"/>
-        </w:rPr>
-        <w:t xml:space="preserve"> subtitles check (more through search). It is also suggested that you disable </w:t>
-      </w:r>
-      <w:proofErr w:type="spellStart"/>
-      <w:r>
-        <w:rPr>
-          <w:lang w:val="en-US"/>
-        </w:rPr>
-        <w:t>SubtitleDownloader</w:t>
-      </w:r>
-      <w:proofErr w:type="spellEnd"/>
-      <w:r>
-        <w:rPr>
-          <w:lang w:val="en-US"/>
-        </w:rPr>
-        <w:t xml:space="preserve"> (it will be removed from MP-</w:t>
-      </w:r>
-      <w:proofErr w:type="spellStart"/>
-      <w:r>
-        <w:rPr>
-          <w:lang w:val="en-US"/>
-        </w:rPr>
-        <w:t>TVSeries</w:t>
-      </w:r>
-      <w:proofErr w:type="spellEnd"/>
-      <w:r>
-        <w:rPr>
-          <w:lang w:val="en-US"/>
-        </w:rPr>
-        <w:t xml:space="preserve"> in </w:t>
+        <w:t xml:space="preserve"> if you also want SubCentral for MediaInfo subtitles check (more through search). It is also suggested that you disable SubtitleDownloader (it will be removed from MP-TVSeries in </w:t>
       </w:r>
       <w:r>
         <w:rPr>
@@ -2486,21 +1507,7 @@
         <w:rPr>
           <w:lang w:val="en-US"/>
         </w:rPr>
-        <w:t xml:space="preserve">”. </w:t>
-      </w:r>
-      <w:proofErr w:type="spellStart"/>
-      <w:r>
-        <w:rPr>
-          <w:lang w:val="en-US"/>
-        </w:rPr>
-        <w:t>SubCentral</w:t>
-      </w:r>
-      <w:proofErr w:type="spellEnd"/>
-      <w:r>
-        <w:rPr>
-          <w:lang w:val="en-US"/>
-        </w:rPr>
-        <w:t xml:space="preserve"> window will open.</w:t>
+        <w:t>”. SubCentral window will open.</w:t>
       </w:r>
     </w:p>
     <w:p>
@@ -2553,33 +1560,11 @@
           <w:lang w:val="en-US"/>
         </w:rPr>
       </w:pPr>
-      <w:proofErr w:type="spellStart"/>
-      <w:r>
-        <w:rPr>
-          <w:lang w:val="en-US"/>
-        </w:rPr>
-        <w:t>SubCentral</w:t>
-      </w:r>
-      <w:proofErr w:type="spellEnd"/>
-      <w:r>
-        <w:rPr>
-          <w:lang w:val="en-US"/>
-        </w:rPr>
-        <w:t xml:space="preserve"> has inbuilt support (</w:t>
-      </w:r>
-      <w:proofErr w:type="spellStart"/>
-      <w:r>
-        <w:rPr>
-          <w:lang w:val="en-US"/>
-        </w:rPr>
-        <w:t>plugin</w:t>
-      </w:r>
-      <w:proofErr w:type="spellEnd"/>
-      <w:r>
-        <w:rPr>
-          <w:lang w:val="en-US"/>
-        </w:rPr>
-        <w:t xml:space="preserve"> handler) for Moving Pictures v1.0.3 or higher. </w:t>
+      <w:r>
+        <w:rPr>
+          <w:lang w:val="en-US"/>
+        </w:rPr>
+        <w:t xml:space="preserve">SubCentral has inbuilt support (plugin handler) for Moving Pictures v1.0.3 or higher. </w:t>
       </w:r>
     </w:p>
     <w:p>
@@ -2617,21 +1602,7 @@
         <w:rPr>
           <w:lang w:val="en-US"/>
         </w:rPr>
-        <w:t xml:space="preserve">Users: When browsing the movies, click “check for subtitles” button in your skin (it should be in (hidden) menu or on movie details screen). </w:t>
-      </w:r>
-      <w:proofErr w:type="spellStart"/>
-      <w:r>
-        <w:rPr>
-          <w:lang w:val="en-US"/>
-        </w:rPr>
-        <w:t>SubCentral</w:t>
-      </w:r>
-      <w:proofErr w:type="spellEnd"/>
-      <w:r>
-        <w:rPr>
-          <w:lang w:val="en-US"/>
-        </w:rPr>
-        <w:t xml:space="preserve"> window will open.</w:t>
+        <w:t>Users: When browsing the movies, click “check for subtitles” button in your skin (it should be in (hidden) menu or on movie details screen). SubCentral window will open.</w:t>
       </w:r>
     </w:p>
     <w:p>
@@ -2650,21 +1621,7 @@
         <w:rPr>
           <w:lang w:val="en-US"/>
         </w:rPr>
-        <w:t xml:space="preserve">Skinners: for closer look on integration, take a look at </w:t>
-      </w:r>
-      <w:proofErr w:type="spellStart"/>
-      <w:r>
-        <w:rPr>
-          <w:lang w:val="en-US"/>
-        </w:rPr>
-        <w:t>SubCentral</w:t>
-      </w:r>
-      <w:proofErr w:type="spellEnd"/>
-      <w:r>
-        <w:rPr>
-          <w:lang w:val="en-US"/>
-        </w:rPr>
-        <w:t xml:space="preserve"> Moving Pictures integration (</w:t>
+        <w:t>Skinners: for closer look on integration, take a look at SubCentral Moving Pictures integration (</w:t>
       </w:r>
       <w:hyperlink r:id="rId19" w:history="1">
         <w:r>
@@ -2698,16 +1655,8 @@
         <w:rPr>
           <w:lang w:val="en-US"/>
         </w:rPr>
-        <w:t xml:space="preserve">Other </w:t>
-      </w:r>
-      <w:proofErr w:type="spellStart"/>
-      <w:r>
-        <w:rPr>
-          <w:lang w:val="en-US"/>
-        </w:rPr>
-        <w:t>plugins</w:t>
-      </w:r>
-      <w:proofErr w:type="spellEnd"/>
+        <w:t>Other plugins</w:t>
+      </w:r>
     </w:p>
     <w:p>
       <w:pPr>
@@ -2725,35 +1674,7 @@
         <w:rPr>
           <w:lang w:val="en-US"/>
         </w:rPr>
-        <w:t xml:space="preserve">If the data from the </w:t>
-      </w:r>
-      <w:proofErr w:type="spellStart"/>
-      <w:r>
-        <w:rPr>
-          <w:lang w:val="en-US"/>
-        </w:rPr>
-        <w:t>plugin</w:t>
-      </w:r>
-      <w:proofErr w:type="spellEnd"/>
-      <w:r>
-        <w:rPr>
-          <w:lang w:val="en-US"/>
-        </w:rPr>
-        <w:t xml:space="preserve"> can be accessed from the "outside", there is a possibility of writing new </w:t>
-      </w:r>
-      <w:proofErr w:type="spellStart"/>
-      <w:r>
-        <w:rPr>
-          <w:lang w:val="en-US"/>
-        </w:rPr>
-        <w:t>plugin</w:t>
-      </w:r>
-      <w:proofErr w:type="spellEnd"/>
-      <w:r>
-        <w:rPr>
-          <w:lang w:val="en-US"/>
-        </w:rPr>
-        <w:t xml:space="preserve"> handler. Consult manual and source code for more info.</w:t>
+        <w:t>If the data from the plugin can be accessed from the "outside", there is a possibility of writing new plugin handler. Consult manual and source code for more info.</w:t>
       </w:r>
     </w:p>
     <w:p>
@@ -2773,48 +1694,13 @@
           <w:lang w:val="en-US"/>
         </w:rPr>
         <w:lastRenderedPageBreak/>
-        <w:t xml:space="preserve">There is also a possibility of integration without modifications in </w:t>
-      </w:r>
-      <w:proofErr w:type="spellStart"/>
-      <w:r>
-        <w:rPr>
-          <w:lang w:val="en-US"/>
-        </w:rPr>
-        <w:t>SubCentral</w:t>
-      </w:r>
-      <w:proofErr w:type="spellEnd"/>
-      <w:r>
-        <w:rPr>
-          <w:lang w:val="en-US"/>
-        </w:rPr>
-        <w:t xml:space="preserve">. </w:t>
-      </w:r>
-      <w:proofErr w:type="spellStart"/>
-      <w:r>
-        <w:rPr>
-          <w:lang w:val="en-US"/>
-        </w:rPr>
-        <w:t>SubCentral</w:t>
-      </w:r>
-      <w:proofErr w:type="spellEnd"/>
-      <w:r>
-        <w:rPr>
-          <w:lang w:val="en-US"/>
-        </w:rPr>
-        <w:t xml:space="preserve"> supports da</w:t>
-      </w:r>
-      <w:r>
-        <w:rPr>
-          <w:lang w:val="en-US"/>
-        </w:rPr>
-        <w:t xml:space="preserve">ta exchange through </w:t>
-      </w:r>
-      <w:proofErr w:type="spellStart"/>
-      <w:r>
-        <w:rPr>
-          <w:lang w:val="en-US"/>
-        </w:rPr>
-        <w:t>MediaPortal</w:t>
+        <w:t>There is also a possibility of integration without modifications in SubCentral. SubCentral supports da</w:t>
+      </w:r>
+      <w:r>
+        <w:rPr>
+          <w:lang w:val="en-US"/>
+        </w:rPr>
+        <w:t>ta exchange through MediaPortal</w:t>
       </w:r>
       <w:r>
         <w:rPr>
@@ -2831,14 +1717,7 @@
         <w:rPr>
           <w:lang w:val="en-US"/>
         </w:rPr>
-        <w:t>s</w:t>
-      </w:r>
-      <w:proofErr w:type="spellEnd"/>
-      <w:r>
-        <w:rPr>
-          <w:lang w:val="en-US"/>
-        </w:rPr>
-        <w:t xml:space="preserve"> GUI window messages. Consult manual for more info.</w:t>
+        <w:t>s GUI window messages. Consult manual for more info.</w:t>
       </w:r>
     </w:p>
     <w:p>
@@ -2874,21 +1753,7 @@
         <w:rPr>
           <w:lang w:val="en-US"/>
         </w:rPr>
-        <w:t xml:space="preserve">re after. </w:t>
-      </w:r>
-      <w:proofErr w:type="spellStart"/>
-      <w:r>
-        <w:rPr>
-          <w:lang w:val="en-US"/>
-        </w:rPr>
-        <w:t>SubCentral</w:t>
-      </w:r>
-      <w:proofErr w:type="spellEnd"/>
-      <w:r>
-        <w:rPr>
-          <w:lang w:val="en-US"/>
-        </w:rPr>
-        <w:t xml:space="preserve"> will allow you to rename and save subtitles to defined folders.</w:t>
+        <w:t>re after. SubCentral will allow you to rename and save subtitles to defined folders.</w:t>
       </w:r>
     </w:p>
     <w:p>
@@ -2952,21 +1817,7 @@
         <w:rPr>
           <w:lang w:val="en-US"/>
         </w:rPr>
-        <w:t xml:space="preserve">upport </w:t>
-      </w:r>
-      <w:proofErr w:type="spellStart"/>
-      <w:r>
-        <w:rPr>
-          <w:lang w:val="en-US"/>
-        </w:rPr>
-        <w:t>SubCentral</w:t>
-      </w:r>
-      <w:proofErr w:type="spellEnd"/>
-      <w:r>
-        <w:rPr>
-          <w:lang w:val="en-US"/>
-        </w:rPr>
-        <w:t xml:space="preserve"> so far (that I</w:t>
+        <w:t>upport SubCentral so far (that I</w:t>
       </w:r>
       <w:r>
         <w:rPr>
@@ -3085,16 +1936,8 @@
         <w:rPr>
           <w:lang w:val="en-US"/>
         </w:rPr>
-        <w:t>/</w:t>
-      </w:r>
-      <w:proofErr w:type="spellStart"/>
-      <w:r>
-        <w:rPr>
-          <w:lang w:val="en-US"/>
-        </w:rPr>
-        <w:t>DefaultWide</w:t>
-      </w:r>
-      <w:proofErr w:type="spellEnd"/>
+        <w:t>/DefaultWide</w:t>
+      </w:r>
       <w:r>
         <w:rPr>
           <w:lang w:val="en-US"/>
@@ -3152,14 +1995,12 @@
           <w:lang w:val="en-US"/>
         </w:rPr>
       </w:pPr>
-      <w:proofErr w:type="spellStart"/>
       <w:r>
         <w:rPr>
           <w:lang w:val="en-US"/>
         </w:rPr>
         <w:t>Mustayaluca</w:t>
       </w:r>
-      <w:proofErr w:type="spellEnd"/>
     </w:p>
     <w:p>
       <w:pPr>
@@ -3173,14 +2014,12 @@
           <w:lang w:val="en-US"/>
         </w:rPr>
       </w:pPr>
-      <w:proofErr w:type="spellStart"/>
       <w:r>
         <w:rPr>
           <w:lang w:val="en-US"/>
         </w:rPr>
         <w:t>PureVision</w:t>
       </w:r>
-      <w:proofErr w:type="spellEnd"/>
     </w:p>
     <w:p>
       <w:pPr>
@@ -3194,14 +2033,12 @@
           <w:lang w:val="en-US"/>
         </w:rPr>
       </w:pPr>
-      <w:proofErr w:type="spellStart"/>
       <w:r>
         <w:rPr>
           <w:lang w:val="en-US"/>
         </w:rPr>
         <w:t>StreamedMP</w:t>
       </w:r>
-      <w:proofErr w:type="spellEnd"/>
     </w:p>
     <w:p>
       <w:pPr>
@@ -3258,21 +2095,7 @@
         <w:rPr>
           <w:lang w:val="en-US"/>
         </w:rPr>
-        <w:t xml:space="preserve">re planning to add support or your skin already supports </w:t>
-      </w:r>
-      <w:proofErr w:type="spellStart"/>
-      <w:r>
-        <w:rPr>
-          <w:lang w:val="en-US"/>
-        </w:rPr>
-        <w:t>SubCentral</w:t>
-      </w:r>
-      <w:proofErr w:type="spellEnd"/>
-      <w:r>
-        <w:rPr>
-          <w:lang w:val="en-US"/>
-        </w:rPr>
-        <w:t xml:space="preserve">, let </w:t>
+        <w:t xml:space="preserve">re planning to add support or your skin already supports SubCentral, let </w:t>
       </w:r>
       <w:r>
         <w:rPr>
@@ -3342,21 +2165,7 @@
         <w:rPr>
           <w:lang w:val="en-US"/>
         </w:rPr>
-        <w:t xml:space="preserve">If you have any issues or problems using </w:t>
-      </w:r>
-      <w:proofErr w:type="spellStart"/>
-      <w:r>
-        <w:rPr>
-          <w:lang w:val="en-US"/>
-        </w:rPr>
-        <w:t>SubCentral</w:t>
-      </w:r>
-      <w:proofErr w:type="spellEnd"/>
-      <w:r>
-        <w:rPr>
-          <w:lang w:val="en-US"/>
-        </w:rPr>
-        <w:t xml:space="preserve"> or ideas on improving, report them here, or even better, on the issue tracker. For any questions, write </w:t>
+        <w:t xml:space="preserve">If you have any issues or problems using SubCentral or ideas on improving, report them here, or even better, on the issue tracker. For any questions, write </w:t>
       </w:r>
       <w:r>
         <w:rPr>
@@ -3411,43 +2220,7 @@
           <w:color w:val="000000"/>
           <w:lang w:val="en-US"/>
         </w:rPr>
-        <w:t xml:space="preserve">s important to include fresh debug logs. That means configuring </w:t>
-      </w:r>
-      <w:proofErr w:type="spellStart"/>
-      <w:r>
-        <w:rPr>
-          <w:rStyle w:val="apple-style-span"/>
-          <w:color w:val="000000"/>
-          <w:lang w:val="en-US"/>
-        </w:rPr>
-        <w:t>MediaPortal</w:t>
-      </w:r>
-      <w:proofErr w:type="spellEnd"/>
-      <w:r>
-        <w:rPr>
-          <w:rStyle w:val="apple-style-span"/>
-          <w:color w:val="000000"/>
-          <w:lang w:val="en-US"/>
-        </w:rPr>
-        <w:t xml:space="preserve"> for debug logging ("General section", "Log verbosity") and fresh start of </w:t>
-      </w:r>
-      <w:proofErr w:type="spellStart"/>
-      <w:r>
-        <w:rPr>
-          <w:rStyle w:val="apple-style-span"/>
-          <w:color w:val="000000"/>
-          <w:lang w:val="en-US"/>
-        </w:rPr>
-        <w:t>MediaPortal</w:t>
-      </w:r>
-      <w:proofErr w:type="spellEnd"/>
-      <w:r>
-        <w:rPr>
-          <w:rStyle w:val="apple-style-span"/>
-          <w:color w:val="000000"/>
-          <w:lang w:val="en-US"/>
-        </w:rPr>
-        <w:t xml:space="preserve"> with only the bug reproduced. Logs needed include MediaPortal.log, error.log, MovingPictures.log,</w:t>
+        <w:t>s important to include fresh debug logs. That means configuring MediaPortal for debug logging ("General section", "Log verbosity") and fresh start of MediaPortal with only the bug reproduced. Logs needed include MediaPortal.log, error.log, MovingPictures.log,</w:t>
       </w:r>
       <w:r>
         <w:rPr>
@@ -3571,117 +2344,25 @@
         <w:rPr>
           <w:lang w:val="en-US"/>
         </w:rPr>
-        <w:t xml:space="preserve">re a talented developer wanting to help us? Wrote a new </w:t>
-      </w:r>
-      <w:proofErr w:type="spellStart"/>
-      <w:r>
-        <w:rPr>
-          <w:lang w:val="en-US"/>
-        </w:rPr>
-        <w:t>plugin</w:t>
-      </w:r>
-      <w:proofErr w:type="spellEnd"/>
-      <w:r>
-        <w:rPr>
-          <w:lang w:val="en-US"/>
-        </w:rPr>
-        <w:t xml:space="preserve"> handler? Modified </w:t>
-      </w:r>
-      <w:proofErr w:type="spellStart"/>
-      <w:r>
-        <w:rPr>
-          <w:lang w:val="en-US"/>
-        </w:rPr>
-        <w:t>SubCentral</w:t>
-      </w:r>
-      <w:proofErr w:type="spellEnd"/>
-      <w:r>
-        <w:rPr>
-          <w:lang w:val="en-US"/>
-        </w:rPr>
-        <w:t xml:space="preserve"> so it works better/faster/stronger? Translated the </w:t>
-      </w:r>
-      <w:proofErr w:type="spellStart"/>
-      <w:r>
-        <w:rPr>
-          <w:lang w:val="en-US"/>
-        </w:rPr>
-        <w:t>plugin</w:t>
-      </w:r>
-      <w:proofErr w:type="spellEnd"/>
-      <w:r>
-        <w:rPr>
-          <w:lang w:val="en-US"/>
-        </w:rPr>
-        <w:t>? Write here, on IRC (</w:t>
-      </w:r>
-      <w:proofErr w:type="spellStart"/>
-      <w:r>
-        <w:rPr>
-          <w:lang w:val="en-US"/>
-        </w:rPr>
-        <w:t>freenode</w:t>
-      </w:r>
-      <w:proofErr w:type="spellEnd"/>
-      <w:r>
-        <w:rPr>
-          <w:lang w:val="en-US"/>
-        </w:rPr>
-        <w:t xml:space="preserve">, </w:t>
-      </w:r>
-      <w:r>
-        <w:rPr>
-          <w:lang w:val="en-US"/>
-        </w:rPr>
-        <w:t>usually on #</w:t>
-      </w:r>
-      <w:proofErr w:type="spellStart"/>
-      <w:r>
-        <w:rPr>
-          <w:lang w:val="en-US"/>
-        </w:rPr>
-        <w:t>Mov</w:t>
-      </w:r>
-      <w:r>
-        <w:rPr>
-          <w:lang w:val="en-US"/>
-        </w:rPr>
-        <w:t>ingPictures</w:t>
-      </w:r>
-      <w:proofErr w:type="spellEnd"/>
-      <w:r>
-        <w:rPr>
-          <w:lang w:val="en-US"/>
-        </w:rPr>
-        <w:t xml:space="preserve"> (irc://irc.freenode.net/MovingPictures</w:t>
-      </w:r>
-      <w:proofErr w:type="gramStart"/>
-      <w:r>
-        <w:rPr>
-          <w:lang w:val="en-US"/>
-        </w:rPr>
-        <w:t>)  and</w:t>
-      </w:r>
-      <w:proofErr w:type="gramEnd"/>
-      <w:r>
-        <w:rPr>
-          <w:lang w:val="en-US"/>
-        </w:rPr>
-        <w:t>/or #MP-</w:t>
-      </w:r>
-      <w:proofErr w:type="spellStart"/>
-      <w:r>
-        <w:rPr>
-          <w:lang w:val="en-US"/>
-        </w:rPr>
-        <w:t>TVSeries</w:t>
-      </w:r>
-      <w:proofErr w:type="spellEnd"/>
-      <w:r>
-        <w:rPr>
-          <w:lang w:val="en-US"/>
-        </w:rPr>
-        <w:t xml:space="preserve"> (irc://irc.freenode.net/MP-TVSeries)</w:t>
+        <w:t>re a talented developer wanting to help us? Wrote a new plugin handler? Modified SubCentral so it works better/faster/stronger? Translated the plugin? Write here, on IRC (</w:t>
+      </w:r>
+      <w:r>
+        <w:rPr>
+          <w:lang w:val="en-US"/>
+        </w:rPr>
+        <w:t xml:space="preserve">freenode, </w:t>
+      </w:r>
+      <w:r>
+        <w:rPr>
+          <w:lang w:val="en-US"/>
+        </w:rPr>
+        <w:t>usually on #Mov</w:t>
+      </w:r>
+      <w:r>
+        <w:rPr>
+          <w:lang w:val="en-US"/>
+        </w:rPr>
+        <w:t>ingPictures (irc://irc.freenode.net/MovingPictures)  and/or #MP-TVSeries (irc://irc.freenode.net/MP-TVSeries)</w:t>
       </w:r>
       <w:r>
         <w:rPr>
@@ -3746,35 +2427,11 @@
           <w:lang w:val="en-US"/>
         </w:rPr>
       </w:pPr>
-      <w:proofErr w:type="spellStart"/>
-      <w:proofErr w:type="gramStart"/>
-      <w:r>
-        <w:rPr>
-          <w:lang w:val="en-US"/>
-        </w:rPr>
-        <w:t>seco</w:t>
-      </w:r>
-      <w:proofErr w:type="spellEnd"/>
-      <w:proofErr w:type="gramEnd"/>
-      <w:r>
-        <w:rPr>
-          <w:lang w:val="en-US"/>
-        </w:rPr>
-        <w:t xml:space="preserve"> – for starting the </w:t>
-      </w:r>
-      <w:proofErr w:type="spellStart"/>
-      <w:r>
-        <w:rPr>
-          <w:lang w:val="en-US"/>
-        </w:rPr>
-        <w:t>plugin</w:t>
-      </w:r>
-      <w:proofErr w:type="spellEnd"/>
-      <w:r>
-        <w:rPr>
-          <w:lang w:val="en-US"/>
-        </w:rPr>
-        <w:t xml:space="preserve"> with initial </w:t>
+      <w:r>
+        <w:rPr>
+          <w:lang w:val="en-US"/>
+        </w:rPr>
+        <w:t xml:space="preserve">seco – for starting the plugin with initial </w:t>
       </w:r>
       <w:r>
         <w:rPr>
@@ -3786,21 +2443,7 @@
         <w:rPr>
           <w:lang w:val="en-US"/>
         </w:rPr>
-        <w:t xml:space="preserve">testing and, of course, for the awesome </w:t>
-      </w:r>
-      <w:proofErr w:type="spellStart"/>
-      <w:r>
-        <w:rPr>
-          <w:lang w:val="en-US"/>
-        </w:rPr>
-        <w:t>SubtitleDownloader</w:t>
-      </w:r>
-      <w:proofErr w:type="spellEnd"/>
-      <w:r>
-        <w:rPr>
-          <w:lang w:val="en-US"/>
-        </w:rPr>
-        <w:t xml:space="preserve"> API (</w:t>
+        <w:t>testing and, of course, for the awesome SubtitleDownloader API (</w:t>
       </w:r>
       <w:hyperlink r:id="rId20" w:history="1">
         <w:r>
@@ -3821,21 +2464,7 @@
         <w:rPr>
           <w:lang w:val="en-US"/>
         </w:rPr>
-        <w:t xml:space="preserve">without which </w:t>
-      </w:r>
-      <w:proofErr w:type="spellStart"/>
-      <w:r>
-        <w:rPr>
-          <w:lang w:val="en-US"/>
-        </w:rPr>
-        <w:t>SubCentral</w:t>
-      </w:r>
-      <w:proofErr w:type="spellEnd"/>
-      <w:r>
-        <w:rPr>
-          <w:lang w:val="en-US"/>
-        </w:rPr>
-        <w:t xml:space="preserve"> would not exist.</w:t>
+        <w:t>without which SubCentral would not exist.</w:t>
       </w:r>
     </w:p>
     <w:p>
@@ -3850,420 +2479,133 @@
           <w:lang w:val="en-US"/>
         </w:rPr>
       </w:pPr>
-      <w:proofErr w:type="spellStart"/>
       <w:r>
         <w:rPr>
           <w:rStyle w:val="apple-style-span"/>
           <w:color w:val="000000"/>
         </w:rPr>
         <w:lastRenderedPageBreak/>
-        <w:t>gibman</w:t>
-      </w:r>
-      <w:proofErr w:type="spellEnd"/>
+        <w:t>gibman – for</w:t>
+      </w:r>
+      <w:r>
+        <w:rPr>
+          <w:rStyle w:val="apple-converted-space"/>
+          <w:color w:val="000000"/>
+        </w:rPr>
+        <w:t> SubtitlesRetriever PoC</w:t>
+      </w:r>
+      <w:r>
+        <w:rPr>
+          <w:rStyle w:val="apple-converted-space"/>
+          <w:color w:val="000000"/>
+        </w:rPr>
+        <w:t xml:space="preserve"> (</w:t>
+      </w:r>
+      <w:r>
+        <w:rPr>
+          <w:rStyle w:val="apple-converted-space"/>
+          <w:color w:val="000000"/>
+        </w:rPr>
+        <w:t>https://mediaportal.svn.sourceforge.net/svnroot/mp-plugins/trunk/plugins/SubtitlesRetriever/</w:t>
+      </w:r>
+      <w:r>
+        <w:rPr>
+          <w:rStyle w:val="apple-converted-space"/>
+          <w:color w:val="000000"/>
+        </w:rPr>
+        <w:t>)</w:t>
+      </w:r>
+      <w:r>
+        <w:rPr>
+          <w:rStyle w:val="apple-converted-space"/>
+          <w:color w:val="000000"/>
+        </w:rPr>
+        <w:t> </w:t>
+      </w:r>
       <w:r>
         <w:rPr>
           <w:rStyle w:val="apple-style-span"/>
           <w:color w:val="000000"/>
         </w:rPr>
-        <w:t xml:space="preserve"> – </w:t>
-      </w:r>
-      <w:proofErr w:type="spellStart"/>
+        <w:t>that was used as retriever base.</w:t>
+      </w:r>
+    </w:p>
+    <w:p>
+      <w:pPr>
+        <w:pStyle w:val="ListParagraph"/>
+        <w:numPr>
+          <w:ilvl w:val="0"/>
+          <w:numId w:val="4"/>
+        </w:numPr>
+        <w:spacing w:after="0" w:line="240" w:lineRule="auto"/>
+        <w:rPr>
+          <w:lang w:val="en-US"/>
+        </w:rPr>
+      </w:pPr>
+      <w:r>
+        <w:rPr>
+          <w:lang w:val="en-US"/>
+        </w:rPr>
+        <w:t>fforde – for starting the plugin with initial ideas and awesome core.</w:t>
+      </w:r>
+    </w:p>
+    <w:p>
+      <w:pPr>
+        <w:pStyle w:val="ListParagraph"/>
+        <w:numPr>
+          <w:ilvl w:val="0"/>
+          <w:numId w:val="4"/>
+        </w:numPr>
+        <w:spacing w:after="0" w:line="240" w:lineRule="auto"/>
+        <w:rPr>
+          <w:lang w:val="en-US"/>
+        </w:rPr>
+      </w:pPr>
+      <w:r>
+        <w:rPr>
+          <w:lang w:val="en-US"/>
+        </w:rPr>
+        <w:t>damienh – for testing, support and some very nice ideas.</w:t>
+      </w:r>
+    </w:p>
+    <w:p>
+      <w:pPr>
+        <w:pStyle w:val="ListParagraph"/>
+        <w:numPr>
+          <w:ilvl w:val="0"/>
+          <w:numId w:val="4"/>
+        </w:numPr>
+        <w:spacing w:after="0" w:line="240" w:lineRule="auto"/>
+        <w:rPr>
+          <w:lang w:val="en-US"/>
+        </w:rPr>
+      </w:pPr>
+      <w:r>
+        <w:rPr>
+          <w:lang w:val="en-US"/>
+        </w:rPr>
+        <w:t>1stdead – for testing.</w:t>
+      </w:r>
+    </w:p>
+    <w:p>
+      <w:pPr>
+        <w:pStyle w:val="ListParagraph"/>
+        <w:numPr>
+          <w:ilvl w:val="0"/>
+          <w:numId w:val="4"/>
+        </w:numPr>
+        <w:spacing w:after="0" w:line="240" w:lineRule="auto"/>
+        <w:rPr>
+          <w:lang w:val="en-US"/>
+        </w:rPr>
+      </w:pPr>
       <w:r>
         <w:rPr>
           <w:rStyle w:val="apple-style-span"/>
           <w:color w:val="000000"/>
         </w:rPr>
-        <w:t>for</w:t>
-      </w:r>
-      <w:proofErr w:type="spellEnd"/>
-      <w:r>
-        <w:rPr>
-          <w:rStyle w:val="apple-converted-space"/>
-          <w:color w:val="000000"/>
-        </w:rPr>
-        <w:t> </w:t>
-      </w:r>
-      <w:proofErr w:type="spellStart"/>
-      <w:r>
-        <w:rPr>
-          <w:rStyle w:val="apple-converted-space"/>
-          <w:color w:val="000000"/>
-        </w:rPr>
-        <w:t>SubtitlesRetriever</w:t>
-      </w:r>
-      <w:proofErr w:type="spellEnd"/>
-      <w:r>
-        <w:rPr>
-          <w:rStyle w:val="apple-converted-space"/>
-          <w:color w:val="000000"/>
-        </w:rPr>
-        <w:t xml:space="preserve"> </w:t>
-      </w:r>
-      <w:proofErr w:type="spellStart"/>
-      <w:r>
-        <w:rPr>
-          <w:rStyle w:val="apple-converted-space"/>
-          <w:color w:val="000000"/>
-        </w:rPr>
-        <w:t>PoC</w:t>
-      </w:r>
-      <w:proofErr w:type="spellEnd"/>
-      <w:r>
-        <w:rPr>
-          <w:rStyle w:val="apple-converted-space"/>
-          <w:color w:val="000000"/>
-        </w:rPr>
-        <w:t xml:space="preserve"> (</w:t>
-      </w:r>
-      <w:r>
-        <w:rPr>
-          <w:rStyle w:val="apple-converted-space"/>
-          <w:color w:val="000000"/>
-        </w:rPr>
-        <w:t>https://mediaportal.svn.sourceforge.net/svnroot/mp-plugins/trunk/plugins/SubtitlesRetriever/</w:t>
-      </w:r>
-      <w:r>
-        <w:rPr>
-          <w:rStyle w:val="apple-converted-space"/>
-          <w:color w:val="000000"/>
-        </w:rPr>
-        <w:t>)</w:t>
-      </w:r>
-      <w:r>
-        <w:rPr>
-          <w:rStyle w:val="apple-converted-space"/>
-          <w:color w:val="000000"/>
-        </w:rPr>
-        <w:t> </w:t>
-      </w:r>
-      <w:r>
-        <w:rPr>
-          <w:rStyle w:val="apple-style-span"/>
-          <w:color w:val="000000"/>
-        </w:rPr>
-        <w:t xml:space="preserve">that </w:t>
-      </w:r>
-      <w:proofErr w:type="spellStart"/>
-      <w:r>
-        <w:rPr>
-          <w:rStyle w:val="apple-style-span"/>
-          <w:color w:val="000000"/>
-        </w:rPr>
-        <w:t>was</w:t>
-      </w:r>
-      <w:proofErr w:type="spellEnd"/>
-      <w:r>
-        <w:rPr>
-          <w:rStyle w:val="apple-style-span"/>
-          <w:color w:val="000000"/>
-        </w:rPr>
-        <w:t xml:space="preserve"> used as </w:t>
-      </w:r>
-      <w:proofErr w:type="spellStart"/>
-      <w:r>
-        <w:rPr>
-          <w:rStyle w:val="apple-style-span"/>
-          <w:color w:val="000000"/>
-        </w:rPr>
-        <w:t>retriever</w:t>
-      </w:r>
-      <w:proofErr w:type="spellEnd"/>
-      <w:r>
-        <w:rPr>
-          <w:rStyle w:val="apple-style-span"/>
-          <w:color w:val="000000"/>
-        </w:rPr>
-        <w:t xml:space="preserve"> base.</w:t>
-      </w:r>
-    </w:p>
-    <w:p>
-      <w:pPr>
-        <w:pStyle w:val="ListParagraph"/>
-        <w:numPr>
-          <w:ilvl w:val="0"/>
-          <w:numId w:val="4"/>
-        </w:numPr>
-        <w:spacing w:after="0" w:line="240" w:lineRule="auto"/>
-        <w:rPr>
-          <w:lang w:val="en-US"/>
-        </w:rPr>
-      </w:pPr>
-      <w:proofErr w:type="spellStart"/>
-      <w:proofErr w:type="gramStart"/>
-      <w:r>
-        <w:rPr>
-          <w:lang w:val="en-US"/>
-        </w:rPr>
-        <w:t>fforde</w:t>
-      </w:r>
-      <w:proofErr w:type="spellEnd"/>
-      <w:proofErr w:type="gramEnd"/>
-      <w:r>
-        <w:rPr>
-          <w:lang w:val="en-US"/>
-        </w:rPr>
-        <w:t xml:space="preserve"> – for starting the </w:t>
-      </w:r>
-      <w:proofErr w:type="spellStart"/>
-      <w:r>
-        <w:rPr>
-          <w:lang w:val="en-US"/>
-        </w:rPr>
-        <w:t>plugin</w:t>
-      </w:r>
-      <w:proofErr w:type="spellEnd"/>
-      <w:r>
-        <w:rPr>
-          <w:lang w:val="en-US"/>
-        </w:rPr>
-        <w:t xml:space="preserve"> with initial ideas and awesome core.</w:t>
-      </w:r>
-    </w:p>
-    <w:p>
-      <w:pPr>
-        <w:pStyle w:val="ListParagraph"/>
-        <w:numPr>
-          <w:ilvl w:val="0"/>
-          <w:numId w:val="4"/>
-        </w:numPr>
-        <w:spacing w:after="0" w:line="240" w:lineRule="auto"/>
-        <w:rPr>
-          <w:lang w:val="en-US"/>
-        </w:rPr>
-      </w:pPr>
-      <w:proofErr w:type="spellStart"/>
-      <w:proofErr w:type="gramStart"/>
-      <w:r>
-        <w:rPr>
-          <w:lang w:val="en-US"/>
-        </w:rPr>
-        <w:t>damienh</w:t>
-      </w:r>
-      <w:proofErr w:type="spellEnd"/>
-      <w:proofErr w:type="gramEnd"/>
-      <w:r>
-        <w:rPr>
-          <w:lang w:val="en-US"/>
-        </w:rPr>
-        <w:t xml:space="preserve"> – for testing, support and some very nice ideas.</w:t>
-      </w:r>
-    </w:p>
-    <w:p>
-      <w:pPr>
-        <w:pStyle w:val="ListParagraph"/>
-        <w:numPr>
-          <w:ilvl w:val="0"/>
-          <w:numId w:val="4"/>
-        </w:numPr>
-        <w:spacing w:after="0" w:line="240" w:lineRule="auto"/>
-        <w:rPr>
-          <w:lang w:val="en-US"/>
-        </w:rPr>
-      </w:pPr>
-      <w:r>
-        <w:rPr>
-          <w:lang w:val="en-US"/>
-        </w:rPr>
-        <w:t>1stdead – for testing.</w:t>
-      </w:r>
-    </w:p>
-    <w:p>
-      <w:pPr>
-        <w:pStyle w:val="ListParagraph"/>
-        <w:numPr>
-          <w:ilvl w:val="0"/>
-          <w:numId w:val="4"/>
-        </w:numPr>
-        <w:spacing w:after="0" w:line="240" w:lineRule="auto"/>
-        <w:rPr>
-          <w:lang w:val="en-US"/>
-        </w:rPr>
-      </w:pPr>
-      <w:proofErr w:type="spellStart"/>
-      <w:r>
-        <w:rPr>
-          <w:rStyle w:val="apple-style-span"/>
-          <w:color w:val="000000"/>
-        </w:rPr>
-        <w:t>All</w:t>
-      </w:r>
-      <w:proofErr w:type="spellEnd"/>
-      <w:r>
-        <w:rPr>
-          <w:rStyle w:val="apple-style-span"/>
-          <w:color w:val="000000"/>
-        </w:rPr>
-        <w:t xml:space="preserve"> </w:t>
-      </w:r>
-      <w:proofErr w:type="spellStart"/>
-      <w:r>
-        <w:rPr>
-          <w:rStyle w:val="apple-style-span"/>
-          <w:color w:val="000000"/>
-        </w:rPr>
-        <w:t>other</w:t>
-      </w:r>
-      <w:proofErr w:type="spellEnd"/>
-      <w:r>
-        <w:rPr>
-          <w:rStyle w:val="apple-style-span"/>
-          <w:color w:val="000000"/>
-        </w:rPr>
-        <w:t xml:space="preserve"> </w:t>
-      </w:r>
-      <w:proofErr w:type="spellStart"/>
-      <w:r>
-        <w:rPr>
-          <w:rStyle w:val="apple-style-span"/>
-          <w:color w:val="000000"/>
-        </w:rPr>
-        <w:t>testers</w:t>
-      </w:r>
-      <w:proofErr w:type="spellEnd"/>
-      <w:r>
-        <w:rPr>
-          <w:rStyle w:val="apple-style-span"/>
-          <w:color w:val="000000"/>
-        </w:rPr>
-        <w:t xml:space="preserve"> </w:t>
-      </w:r>
-      <w:proofErr w:type="spellStart"/>
-      <w:r>
-        <w:rPr>
-          <w:rStyle w:val="apple-style-span"/>
-          <w:color w:val="000000"/>
-        </w:rPr>
-        <w:t>that</w:t>
-      </w:r>
-      <w:proofErr w:type="spellEnd"/>
-      <w:r>
-        <w:rPr>
-          <w:rStyle w:val="apple-style-span"/>
-          <w:color w:val="000000"/>
-        </w:rPr>
-        <w:t xml:space="preserve"> </w:t>
-      </w:r>
-      <w:proofErr w:type="spellStart"/>
-      <w:r>
-        <w:rPr>
-          <w:rStyle w:val="apple-style-span"/>
-          <w:color w:val="000000"/>
-        </w:rPr>
-        <w:t>were</w:t>
-      </w:r>
-      <w:proofErr w:type="spellEnd"/>
-      <w:r>
-        <w:rPr>
-          <w:rStyle w:val="apple-style-span"/>
-          <w:color w:val="000000"/>
-        </w:rPr>
-        <w:t xml:space="preserve"> </w:t>
-      </w:r>
-      <w:proofErr w:type="spellStart"/>
-      <w:r>
-        <w:rPr>
-          <w:rStyle w:val="apple-style-span"/>
-          <w:color w:val="000000"/>
-        </w:rPr>
-        <w:t>reporting</w:t>
-      </w:r>
-      <w:proofErr w:type="spellEnd"/>
-      <w:r>
-        <w:rPr>
-          <w:rStyle w:val="apple-style-span"/>
-          <w:color w:val="000000"/>
-        </w:rPr>
-        <w:t xml:space="preserve"> </w:t>
-      </w:r>
-      <w:proofErr w:type="spellStart"/>
-      <w:r>
-        <w:rPr>
-          <w:rStyle w:val="apple-style-span"/>
-          <w:color w:val="000000"/>
-        </w:rPr>
-        <w:t>issues</w:t>
-      </w:r>
-      <w:proofErr w:type="spellEnd"/>
-      <w:r>
-        <w:rPr>
-          <w:rStyle w:val="apple-style-span"/>
-          <w:color w:val="000000"/>
-        </w:rPr>
-        <w:t xml:space="preserve"> </w:t>
-      </w:r>
-      <w:proofErr w:type="spellStart"/>
-      <w:r>
-        <w:rPr>
-          <w:rStyle w:val="apple-style-span"/>
-          <w:color w:val="000000"/>
-        </w:rPr>
-        <w:t>even</w:t>
-      </w:r>
-      <w:proofErr w:type="spellEnd"/>
-      <w:r>
-        <w:rPr>
-          <w:rStyle w:val="apple-style-span"/>
-          <w:color w:val="000000"/>
-        </w:rPr>
-        <w:t xml:space="preserve"> </w:t>
-      </w:r>
-      <w:proofErr w:type="spellStart"/>
-      <w:r>
-        <w:rPr>
-          <w:rStyle w:val="apple-style-span"/>
-          <w:color w:val="000000"/>
-        </w:rPr>
-        <w:t>before</w:t>
-      </w:r>
-      <w:proofErr w:type="spellEnd"/>
-      <w:r>
-        <w:rPr>
-          <w:rStyle w:val="apple-style-span"/>
-          <w:color w:val="000000"/>
-        </w:rPr>
-        <w:t xml:space="preserve"> </w:t>
-      </w:r>
-      <w:proofErr w:type="spellStart"/>
-      <w:r>
-        <w:rPr>
-          <w:rStyle w:val="apple-style-span"/>
-          <w:color w:val="000000"/>
-        </w:rPr>
-        <w:t>plugin</w:t>
-      </w:r>
-      <w:proofErr w:type="spellEnd"/>
-      <w:r>
-        <w:rPr>
-          <w:rStyle w:val="apple-style-span"/>
-          <w:color w:val="000000"/>
-        </w:rPr>
-        <w:t xml:space="preserve"> </w:t>
-      </w:r>
-      <w:proofErr w:type="spellStart"/>
-      <w:r>
-        <w:rPr>
-          <w:rStyle w:val="apple-style-span"/>
-          <w:color w:val="000000"/>
-        </w:rPr>
-        <w:t>was</w:t>
-      </w:r>
-      <w:proofErr w:type="spellEnd"/>
-      <w:r>
-        <w:rPr>
-          <w:rStyle w:val="apple-style-span"/>
-          <w:color w:val="000000"/>
-        </w:rPr>
-        <w:t xml:space="preserve"> </w:t>
-      </w:r>
-      <w:proofErr w:type="spellStart"/>
-      <w:r>
-        <w:rPr>
-          <w:rStyle w:val="apple-style-span"/>
-          <w:color w:val="000000"/>
-        </w:rPr>
-        <w:t>released</w:t>
-      </w:r>
-      <w:proofErr w:type="spellEnd"/>
+        <w:t>All other testers that were reporting issues even before plugin was released</w:t>
+      </w:r>
     </w:p>
     <w:p>
       <w:pPr>
@@ -4338,48 +2680,29 @@
           <w:szCs w:val="24"/>
           <w:lang w:val="en-US"/>
         </w:rPr>
-        <w:t xml:space="preserve">s </w:t>
-      </w:r>
-      <w:proofErr w:type="gramStart"/>
-      <w:r>
-        <w:rPr>
-          <w:b/>
-          <w:sz w:val="24"/>
-          <w:szCs w:val="24"/>
-          <w:lang w:val="en-US"/>
-        </w:rPr>
-        <w:t>new</w:t>
-      </w:r>
-      <w:proofErr w:type="gramEnd"/>
-    </w:p>
-    <w:p>
-      <w:pPr>
-        <w:spacing w:after="0" w:line="240" w:lineRule="auto"/>
-        <w:rPr>
-          <w:lang w:val="en-US"/>
-        </w:rPr>
-      </w:pPr>
-    </w:p>
-    <w:p>
-      <w:pPr>
-        <w:spacing w:after="0" w:line="240" w:lineRule="auto"/>
-        <w:rPr>
-          <w:lang w:val="en-US"/>
-        </w:rPr>
-      </w:pPr>
-      <w:proofErr w:type="gramStart"/>
-      <w:r>
-        <w:rPr>
-          <w:lang w:val="en-US"/>
-        </w:rPr>
-        <w:t>v1.0.0</w:t>
-      </w:r>
-      <w:proofErr w:type="gramEnd"/>
-      <w:r>
-        <w:rPr>
-          <w:lang w:val="en-US"/>
-        </w:rPr>
-        <w:t xml:space="preserve"> change log</w:t>
+        <w:t>s new</w:t>
+      </w:r>
+    </w:p>
+    <w:p>
+      <w:pPr>
+        <w:spacing w:after="0" w:line="240" w:lineRule="auto"/>
+        <w:rPr>
+          <w:lang w:val="en-US"/>
+        </w:rPr>
+      </w:pPr>
+    </w:p>
+    <w:p>
+      <w:pPr>
+        <w:spacing w:after="0" w:line="240" w:lineRule="auto"/>
+        <w:rPr>
+          <w:lang w:val="en-US"/>
+        </w:rPr>
+      </w:pPr>
+      <w:r>
+        <w:rPr>
+          <w:lang w:val="en-US"/>
+        </w:rPr>
+        <w:t>v1.0.0 change log</w:t>
       </w:r>
       <w:r>
         <w:rPr>
@@ -4437,21 +2760,7 @@
         <w:rPr>
           <w:lang w:val="en-US"/>
         </w:rPr>
-        <w:t xml:space="preserve">Add return to originating </w:t>
-      </w:r>
-      <w:proofErr w:type="spellStart"/>
-      <w:r>
-        <w:rPr>
-          <w:lang w:val="en-US"/>
-        </w:rPr>
-        <w:t>plugin</w:t>
-      </w:r>
-      <w:proofErr w:type="spellEnd"/>
-      <w:r>
-        <w:rPr>
-          <w:lang w:val="en-US"/>
-        </w:rPr>
-        <w:t xml:space="preserve"> option (after downloading subtitles)</w:t>
+        <w:t>Add return to originating plugin option (after downloading subtitles)</w:t>
       </w:r>
     </w:p>
     <w:p>
@@ -4545,21 +2854,7 @@
         <w:rPr>
           <w:lang w:val="en-US"/>
         </w:rPr>
-        <w:t xml:space="preserve">Release compatible with both </w:t>
-      </w:r>
-      <w:proofErr w:type="spellStart"/>
-      <w:r>
-        <w:rPr>
-          <w:lang w:val="en-US"/>
-        </w:rPr>
-        <w:t>MediaPortal</w:t>
-      </w:r>
-      <w:proofErr w:type="spellEnd"/>
-      <w:r>
-        <w:rPr>
-          <w:lang w:val="en-US"/>
-        </w:rPr>
-        <w:t xml:space="preserve"> 1.1 and 1.2 (Alpha, Beta, future releases)</w:t>
+        <w:t>Release compatible with both MediaPortal 1.1 and 1.2 (Alpha, Beta, future releases)</w:t>
       </w:r>
     </w:p>
     <w:p>
@@ -4593,7 +2888,6 @@
           <w:lang w:val="en-US"/>
         </w:rPr>
       </w:pPr>
-      <w:proofErr w:type="spellStart"/>
       <w:r>
         <w:rPr>
           <w:lang w:val="en-US"/>
@@ -4604,29 +2898,202 @@
         <w:rPr>
           <w:lang w:val="en-US"/>
         </w:rPr>
-        <w:t>btitleDownloader</w:t>
-      </w:r>
-      <w:proofErr w:type="spellEnd"/>
-      <w:r>
-        <w:rPr>
-          <w:lang w:val="en-US"/>
-        </w:rPr>
-        <w:t xml:space="preserve"> updated to v2.8</w:t>
-      </w:r>
-      <w:r>
-        <w:rPr>
-          <w:lang w:val="en-US"/>
-        </w:rPr>
-        <w:t xml:space="preserve"> (</w:t>
-      </w:r>
-      <w:proofErr w:type="spellStart"/>
-      <w:r>
-        <w:rPr>
-          <w:lang w:val="en-US"/>
-        </w:rPr>
-        <w:t>seco</w:t>
-      </w:r>
-      <w:proofErr w:type="spellEnd"/>
+        <w:t>btitleDownloader updated to v2.8</w:t>
+      </w:r>
+      <w:r>
+        <w:rPr>
+          <w:lang w:val="en-US"/>
+        </w:rPr>
+        <w:t xml:space="preserve"> (seco)</w:t>
+      </w:r>
+    </w:p>
+    <w:p>
+      <w:pPr>
+        <w:pStyle w:val="ListParagraph"/>
+        <w:numPr>
+          <w:ilvl w:val="0"/>
+          <w:numId w:val="14"/>
+        </w:numPr>
+        <w:spacing w:after="0" w:line="240" w:lineRule="auto"/>
+        <w:rPr>
+          <w:lang w:val="en-US"/>
+        </w:rPr>
+      </w:pPr>
+      <w:r>
+        <w:rPr>
+          <w:lang w:val="en-US"/>
+        </w:rPr>
+        <w:t>Added additional, user created (ItalianSubs, SeriesSub, Subsfactory by samo_yea, Titlovi.com by me</w:t>
+      </w:r>
+      <w:r>
+        <w:rPr>
+          <w:lang w:val="en-US"/>
+        </w:rPr>
+        <w:t>, Titulky.com by katulus</w:t>
+      </w:r>
+      <w:r>
+        <w:rPr>
+          <w:lang w:val="en-US"/>
+        </w:rPr>
+        <w:t>) subtitle providers (SubtitleDownloaders)</w:t>
+      </w:r>
+    </w:p>
+    <w:p>
+      <w:pPr>
+        <w:pStyle w:val="ListParagraph"/>
+        <w:numPr>
+          <w:ilvl w:val="0"/>
+          <w:numId w:val="14"/>
+        </w:numPr>
+        <w:spacing w:after="0" w:line="240" w:lineRule="auto"/>
+        <w:rPr>
+          <w:lang w:val="en-US"/>
+        </w:rPr>
+      </w:pPr>
+      <w:r>
+        <w:rPr>
+          <w:lang w:val="en-US"/>
+        </w:rPr>
+        <w:t>Updated regular expressions for tag ranking (filtering)</w:t>
+      </w:r>
+    </w:p>
+    <w:p>
+      <w:pPr>
+        <w:pStyle w:val="ListParagraph"/>
+        <w:numPr>
+          <w:ilvl w:val="0"/>
+          <w:numId w:val="14"/>
+        </w:numPr>
+        <w:spacing w:after="0" w:line="240" w:lineRule="auto"/>
+        <w:rPr>
+          <w:lang w:val="en-US"/>
+        </w:rPr>
+      </w:pPr>
+      <w:r>
+        <w:rPr>
+          <w:lang w:val="en-US"/>
+        </w:rPr>
+        <w:t xml:space="preserve">Download of subtitles is now asynchronous </w:t>
+      </w:r>
+      <w:r>
+        <w:rPr>
+          <w:lang w:val="en-US"/>
+        </w:rPr>
+        <w:t xml:space="preserve">too </w:t>
+      </w:r>
+      <w:r>
+        <w:rPr>
+          <w:lang w:val="en-US"/>
+        </w:rPr>
+        <w:t>(patch from katulus)</w:t>
+      </w:r>
+    </w:p>
+    <w:p>
+      <w:pPr>
+        <w:pStyle w:val="ListParagraph"/>
+        <w:numPr>
+          <w:ilvl w:val="0"/>
+          <w:numId w:val="14"/>
+        </w:numPr>
+        <w:spacing w:after="0" w:line="240" w:lineRule="auto"/>
+        <w:rPr>
+          <w:lang w:val="en-US"/>
+        </w:rPr>
+      </w:pPr>
+      <w:r>
+        <w:rPr>
+          <w:lang w:val="en-US"/>
+        </w:rPr>
+        <w:t>(Default) skin improvements and fixes</w:t>
+      </w:r>
+    </w:p>
+    <w:p>
+      <w:pPr>
+        <w:pStyle w:val="ListParagraph"/>
+        <w:numPr>
+          <w:ilvl w:val="0"/>
+          <w:numId w:val="14"/>
+        </w:numPr>
+        <w:spacing w:after="0" w:line="240" w:lineRule="auto"/>
+        <w:rPr>
+          <w:lang w:val="en-US"/>
+        </w:rPr>
+      </w:pPr>
+      <w:r>
+        <w:rPr>
+          <w:lang w:val="en-US"/>
+        </w:rPr>
+        <w:t>Various other bug fixes</w:t>
+      </w:r>
+      <w:r>
+        <w:rPr>
+          <w:lang w:val="en-US"/>
+        </w:rPr>
+        <w:t xml:space="preserve"> and improvements</w:t>
+      </w:r>
+    </w:p>
+    <w:p>
+      <w:pPr>
+        <w:pStyle w:val="ListParagraph"/>
+        <w:numPr>
+          <w:ilvl w:val="0"/>
+          <w:numId w:val="14"/>
+        </w:numPr>
+        <w:spacing w:after="0" w:line="240" w:lineRule="auto"/>
+        <w:rPr>
+          <w:lang w:val="en-US"/>
+        </w:rPr>
+      </w:pPr>
+      <w:r>
+        <w:rPr>
+          <w:lang w:val="en-US"/>
+        </w:rPr>
+        <w:t>Added Dutch translation (Henkie Flits)</w:t>
+      </w:r>
+    </w:p>
+    <w:p>
+      <w:pPr>
+        <w:pStyle w:val="ListParagraph"/>
+        <w:numPr>
+          <w:ilvl w:val="0"/>
+          <w:numId w:val="14"/>
+        </w:numPr>
+        <w:spacing w:after="0" w:line="240" w:lineRule="auto"/>
+        <w:rPr>
+          <w:lang w:val="en-US"/>
+        </w:rPr>
+      </w:pPr>
+      <w:r>
+        <w:rPr>
+          <w:lang w:val="en-US"/>
+        </w:rPr>
+        <w:t>Added Greek translation (ScRePt)</w:t>
+      </w:r>
+    </w:p>
+    <w:p>
+      <w:pPr>
+        <w:pStyle w:val="ListParagraph"/>
+        <w:numPr>
+          <w:ilvl w:val="0"/>
+          <w:numId w:val="14"/>
+        </w:numPr>
+        <w:spacing w:after="0" w:line="240" w:lineRule="auto"/>
+        <w:rPr>
+          <w:lang w:val="en-US"/>
+        </w:rPr>
+      </w:pPr>
+      <w:r>
+        <w:rPr>
+          <w:lang w:val="en-US"/>
+        </w:rPr>
+        <w:t>Added French translation (</w:t>
+      </w:r>
+      <w:r>
+        <w:rPr>
+          <w:lang w:val="en-US"/>
+        </w:rPr>
+        <w:t>ubela64</w:t>
+      </w:r>
       <w:r>
         <w:rPr>
           <w:lang w:val="en-US"/>
@@ -4650,92 +3117,45 @@
         <w:rPr>
           <w:lang w:val="en-US"/>
         </w:rPr>
-        <w:t>Added additional, user created (</w:t>
-      </w:r>
-      <w:proofErr w:type="spellStart"/>
-      <w:r>
-        <w:rPr>
-          <w:lang w:val="en-US"/>
-        </w:rPr>
-        <w:t>ItalianSubs</w:t>
-      </w:r>
-      <w:proofErr w:type="spellEnd"/>
-      <w:r>
-        <w:rPr>
-          <w:lang w:val="en-US"/>
-        </w:rPr>
-        <w:t xml:space="preserve">, </w:t>
-      </w:r>
-      <w:proofErr w:type="spellStart"/>
-      <w:r>
-        <w:rPr>
-          <w:lang w:val="en-US"/>
-        </w:rPr>
-        <w:t>SeriesSub</w:t>
-      </w:r>
-      <w:proofErr w:type="spellEnd"/>
-      <w:r>
-        <w:rPr>
-          <w:lang w:val="en-US"/>
-        </w:rPr>
-        <w:t xml:space="preserve">, </w:t>
-      </w:r>
-      <w:proofErr w:type="spellStart"/>
-      <w:r>
-        <w:rPr>
-          <w:lang w:val="en-US"/>
-        </w:rPr>
-        <w:t>Subsfactory</w:t>
-      </w:r>
-      <w:proofErr w:type="spellEnd"/>
-      <w:r>
-        <w:rPr>
-          <w:lang w:val="en-US"/>
-        </w:rPr>
-        <w:t xml:space="preserve"> by </w:t>
-      </w:r>
-      <w:proofErr w:type="spellStart"/>
-      <w:r>
-        <w:rPr>
-          <w:lang w:val="en-US"/>
-        </w:rPr>
-        <w:t>samo_yea</w:t>
-      </w:r>
-      <w:proofErr w:type="spellEnd"/>
-      <w:r>
-        <w:rPr>
-          <w:lang w:val="en-US"/>
-        </w:rPr>
-        <w:t>, Titlovi.com by me</w:t>
-      </w:r>
-      <w:r>
-        <w:rPr>
-          <w:lang w:val="en-US"/>
-        </w:rPr>
-        <w:t xml:space="preserve">, Titulky.com by </w:t>
-      </w:r>
-      <w:proofErr w:type="spellStart"/>
-      <w:r>
-        <w:rPr>
-          <w:lang w:val="en-US"/>
-        </w:rPr>
-        <w:t>katulus</w:t>
-      </w:r>
-      <w:proofErr w:type="spellEnd"/>
-      <w:r>
-        <w:rPr>
-          <w:lang w:val="en-US"/>
-        </w:rPr>
-        <w:t>) subtitle providers (</w:t>
-      </w:r>
-      <w:proofErr w:type="spellStart"/>
-      <w:r>
-        <w:rPr>
-          <w:lang w:val="en-US"/>
-        </w:rPr>
-        <w:t>SubtitleDownloaders</w:t>
-      </w:r>
-      <w:proofErr w:type="spellEnd"/>
+        <w:t>Added Czech translation (katulus)</w:t>
+      </w:r>
+    </w:p>
+    <w:p>
+      <w:pPr>
+        <w:pStyle w:val="ListParagraph"/>
+        <w:numPr>
+          <w:ilvl w:val="0"/>
+          <w:numId w:val="14"/>
+        </w:numPr>
+        <w:spacing w:after="0" w:line="240" w:lineRule="auto"/>
+        <w:rPr>
+          <w:lang w:val="en-US"/>
+        </w:rPr>
+      </w:pPr>
+      <w:r>
+        <w:rPr>
+          <w:lang w:val="en-US"/>
+        </w:rPr>
+        <w:t>A</w:t>
+      </w:r>
+      <w:r>
+        <w:rPr>
+          <w:lang w:val="en-US"/>
+        </w:rPr>
+        <w:t>dded Finnish translation (Mikko A</w:t>
+      </w:r>
+      <w:r>
+        <w:rPr>
+          <w:lang w:val="en-US"/>
+        </w:rPr>
+        <w:t>utio</w:t>
+      </w:r>
+      <w:r>
+        <w:rPr>
+          <w:lang w:val="en-US"/>
+        </w:rPr>
+        <w:t xml:space="preserve"> / seco</w:t>
+      </w:r>
       <w:r>
         <w:rPr>
           <w:lang w:val="en-US"/>
@@ -4759,318 +3179,7 @@
         <w:rPr>
           <w:lang w:val="en-US"/>
         </w:rPr>
-        <w:t>Updated regular expressions for tag ranking (filtering)</w:t>
-      </w:r>
-    </w:p>
-    <w:p>
-      <w:pPr>
-        <w:pStyle w:val="ListParagraph"/>
-        <w:numPr>
-          <w:ilvl w:val="0"/>
-          <w:numId w:val="14"/>
-        </w:numPr>
-        <w:spacing w:after="0" w:line="240" w:lineRule="auto"/>
-        <w:rPr>
-          <w:lang w:val="en-US"/>
-        </w:rPr>
-      </w:pPr>
-      <w:r>
-        <w:rPr>
-          <w:lang w:val="en-US"/>
-        </w:rPr>
-        <w:t xml:space="preserve">Download of subtitles is now asynchronous </w:t>
-      </w:r>
-      <w:r>
-        <w:rPr>
-          <w:lang w:val="en-US"/>
-        </w:rPr>
-        <w:t xml:space="preserve">too </w:t>
-      </w:r>
-      <w:r>
-        <w:rPr>
-          <w:lang w:val="en-US"/>
-        </w:rPr>
-        <w:t xml:space="preserve">(patch from </w:t>
-      </w:r>
-      <w:proofErr w:type="spellStart"/>
-      <w:r>
-        <w:rPr>
-          <w:lang w:val="en-US"/>
-        </w:rPr>
-        <w:t>katulus</w:t>
-      </w:r>
-      <w:proofErr w:type="spellEnd"/>
-      <w:r>
-        <w:rPr>
-          <w:lang w:val="en-US"/>
-        </w:rPr>
-        <w:t>)</w:t>
-      </w:r>
-    </w:p>
-    <w:p>
-      <w:pPr>
-        <w:pStyle w:val="ListParagraph"/>
-        <w:numPr>
-          <w:ilvl w:val="0"/>
-          <w:numId w:val="14"/>
-        </w:numPr>
-        <w:spacing w:after="0" w:line="240" w:lineRule="auto"/>
-        <w:rPr>
-          <w:lang w:val="en-US"/>
-        </w:rPr>
-      </w:pPr>
-      <w:r>
-        <w:rPr>
-          <w:lang w:val="en-US"/>
-        </w:rPr>
-        <w:t>(Default) skin improvements and fixes</w:t>
-      </w:r>
-    </w:p>
-    <w:p>
-      <w:pPr>
-        <w:pStyle w:val="ListParagraph"/>
-        <w:numPr>
-          <w:ilvl w:val="0"/>
-          <w:numId w:val="14"/>
-        </w:numPr>
-        <w:spacing w:after="0" w:line="240" w:lineRule="auto"/>
-        <w:rPr>
-          <w:lang w:val="en-US"/>
-        </w:rPr>
-      </w:pPr>
-      <w:r>
-        <w:rPr>
-          <w:lang w:val="en-US"/>
-        </w:rPr>
-        <w:t>Various other bug fixes</w:t>
-      </w:r>
-      <w:r>
-        <w:rPr>
-          <w:lang w:val="en-US"/>
-        </w:rPr>
-        <w:t xml:space="preserve"> and improvements</w:t>
-      </w:r>
-    </w:p>
-    <w:p>
-      <w:pPr>
-        <w:pStyle w:val="ListParagraph"/>
-        <w:numPr>
-          <w:ilvl w:val="0"/>
-          <w:numId w:val="14"/>
-        </w:numPr>
-        <w:spacing w:after="0" w:line="240" w:lineRule="auto"/>
-        <w:rPr>
-          <w:lang w:val="en-US"/>
-        </w:rPr>
-      </w:pPr>
-      <w:r>
-        <w:rPr>
-          <w:lang w:val="en-US"/>
-        </w:rPr>
-        <w:t>Added Dutch translation (</w:t>
-      </w:r>
-      <w:proofErr w:type="spellStart"/>
-      <w:r>
-        <w:rPr>
-          <w:lang w:val="en-US"/>
-        </w:rPr>
-        <w:t>Henkie</w:t>
-      </w:r>
-      <w:proofErr w:type="spellEnd"/>
-      <w:r>
-        <w:rPr>
-          <w:lang w:val="en-US"/>
-        </w:rPr>
-        <w:t xml:space="preserve"> Flits)</w:t>
-      </w:r>
-    </w:p>
-    <w:p>
-      <w:pPr>
-        <w:pStyle w:val="ListParagraph"/>
-        <w:numPr>
-          <w:ilvl w:val="0"/>
-          <w:numId w:val="14"/>
-        </w:numPr>
-        <w:spacing w:after="0" w:line="240" w:lineRule="auto"/>
-        <w:rPr>
-          <w:lang w:val="en-US"/>
-        </w:rPr>
-      </w:pPr>
-      <w:r>
-        <w:rPr>
-          <w:lang w:val="en-US"/>
-        </w:rPr>
-        <w:t>Added Greek translation (</w:t>
-      </w:r>
-      <w:proofErr w:type="spellStart"/>
-      <w:r>
-        <w:rPr>
-          <w:lang w:val="en-US"/>
-        </w:rPr>
-        <w:t>ScRePt</w:t>
-      </w:r>
-      <w:proofErr w:type="spellEnd"/>
-      <w:r>
-        <w:rPr>
-          <w:lang w:val="en-US"/>
-        </w:rPr>
-        <w:t>)</w:t>
-      </w:r>
-    </w:p>
-    <w:p>
-      <w:pPr>
-        <w:pStyle w:val="ListParagraph"/>
-        <w:numPr>
-          <w:ilvl w:val="0"/>
-          <w:numId w:val="14"/>
-        </w:numPr>
-        <w:spacing w:after="0" w:line="240" w:lineRule="auto"/>
-        <w:rPr>
-          <w:lang w:val="en-US"/>
-        </w:rPr>
-      </w:pPr>
-      <w:r>
-        <w:rPr>
-          <w:lang w:val="en-US"/>
-        </w:rPr>
-        <w:t>Added French translation (</w:t>
-      </w:r>
-      <w:r>
-        <w:rPr>
-          <w:lang w:val="en-US"/>
-        </w:rPr>
-        <w:t>ubela64</w:t>
-      </w:r>
-      <w:r>
-        <w:rPr>
-          <w:lang w:val="en-US"/>
-        </w:rPr>
-        <w:t>)</w:t>
-      </w:r>
-    </w:p>
-    <w:p>
-      <w:pPr>
-        <w:pStyle w:val="ListParagraph"/>
-        <w:numPr>
-          <w:ilvl w:val="0"/>
-          <w:numId w:val="14"/>
-        </w:numPr>
-        <w:spacing w:after="0" w:line="240" w:lineRule="auto"/>
-        <w:rPr>
-          <w:lang w:val="en-US"/>
-        </w:rPr>
-      </w:pPr>
-      <w:r>
-        <w:rPr>
-          <w:lang w:val="en-US"/>
-        </w:rPr>
-        <w:t>Added Czech translation (</w:t>
-      </w:r>
-      <w:proofErr w:type="spellStart"/>
-      <w:r>
-        <w:rPr>
-          <w:lang w:val="en-US"/>
-        </w:rPr>
-        <w:t>katulus</w:t>
-      </w:r>
-      <w:proofErr w:type="spellEnd"/>
-      <w:r>
-        <w:rPr>
-          <w:lang w:val="en-US"/>
-        </w:rPr>
-        <w:t>)</w:t>
-      </w:r>
-    </w:p>
-    <w:p>
-      <w:pPr>
-        <w:pStyle w:val="ListParagraph"/>
-        <w:numPr>
-          <w:ilvl w:val="0"/>
-          <w:numId w:val="14"/>
-        </w:numPr>
-        <w:spacing w:after="0" w:line="240" w:lineRule="auto"/>
-        <w:rPr>
-          <w:lang w:val="en-US"/>
-        </w:rPr>
-      </w:pPr>
-      <w:r>
-        <w:rPr>
-          <w:lang w:val="en-US"/>
-        </w:rPr>
-        <w:t>A</w:t>
-      </w:r>
-      <w:r>
-        <w:rPr>
-          <w:lang w:val="en-US"/>
-        </w:rPr>
-        <w:t>dded Finnish translation (</w:t>
-      </w:r>
-      <w:proofErr w:type="spellStart"/>
-      <w:r>
-        <w:rPr>
-          <w:lang w:val="en-US"/>
-        </w:rPr>
-        <w:t>Mikko</w:t>
-      </w:r>
-      <w:proofErr w:type="spellEnd"/>
-      <w:r>
-        <w:rPr>
-          <w:lang w:val="en-US"/>
-        </w:rPr>
-        <w:t xml:space="preserve"> </w:t>
-      </w:r>
-      <w:proofErr w:type="spellStart"/>
-      <w:r>
-        <w:rPr>
-          <w:lang w:val="en-US"/>
-        </w:rPr>
-        <w:t>A</w:t>
-      </w:r>
-      <w:r>
-        <w:rPr>
-          <w:lang w:val="en-US"/>
-        </w:rPr>
-        <w:t>utio</w:t>
-      </w:r>
-      <w:proofErr w:type="spellEnd"/>
-      <w:r>
-        <w:rPr>
-          <w:lang w:val="en-US"/>
-        </w:rPr>
-        <w:t>)</w:t>
-      </w:r>
-    </w:p>
-    <w:p>
-      <w:pPr>
-        <w:pStyle w:val="ListParagraph"/>
-        <w:numPr>
-          <w:ilvl w:val="0"/>
-          <w:numId w:val="14"/>
-        </w:numPr>
-        <w:spacing w:after="0" w:line="240" w:lineRule="auto"/>
-        <w:rPr>
-          <w:lang w:val="en-US"/>
-        </w:rPr>
-      </w:pPr>
-      <w:r>
-        <w:rPr>
-          <w:lang w:val="en-US"/>
-        </w:rPr>
-        <w:t xml:space="preserve">Updated German translation (Michael Schuler / </w:t>
-      </w:r>
-      <w:proofErr w:type="spellStart"/>
-      <w:r>
-        <w:rPr>
-          <w:lang w:val="en-US"/>
-        </w:rPr>
-        <w:t>catavolt</w:t>
-      </w:r>
-      <w:proofErr w:type="spellEnd"/>
-      <w:r>
-        <w:rPr>
-          <w:lang w:val="en-US"/>
-        </w:rPr>
-        <w:t>)</w:t>
+        <w:t>Updated German translation (Michael Schuler / catavolt)</w:t>
       </w:r>
     </w:p>
     <w:p>
@@ -5125,14 +3234,12 @@
           <w:lang w:val="en-US"/>
         </w:rPr>
       </w:pPr>
-      <w:proofErr w:type="spellStart"/>
       <w:r>
         <w:rPr>
           <w:lang w:val="en-US"/>
         </w:rPr>
         <w:t>SubCentral.ModifySearch.xml</w:t>
       </w:r>
-      <w:proofErr w:type="spellEnd"/>
     </w:p>
     <w:p>
       <w:pPr>
@@ -5146,19 +3253,11 @@
           <w:lang w:val="en-US"/>
         </w:rPr>
       </w:pPr>
-      <w:proofErr w:type="gramStart"/>
-      <w:r>
-        <w:rPr>
-          <w:lang w:val="en-US"/>
-        </w:rPr>
-        <w:t>added</w:t>
-      </w:r>
-      <w:proofErr w:type="gramEnd"/>
-      <w:r>
-        <w:rPr>
-          <w:lang w:val="en-US"/>
-        </w:rPr>
-        <w:t xml:space="preserve"> control id 226 (checkmark), for Absolute numbering.</w:t>
+      <w:r>
+        <w:rPr>
+          <w:lang w:val="en-US"/>
+        </w:rPr>
+        <w:t>added control id 226 (checkmark), for Absolute numbering.</w:t>
       </w:r>
     </w:p>
     <w:p>
@@ -5174,21 +3273,7 @@
         <w:rPr>
           <w:lang w:val="en-US"/>
         </w:rPr>
-        <w:t>Visible condition: &lt;visible&gt;</w:t>
-      </w:r>
-      <w:proofErr w:type="gramStart"/>
-      <w:r>
-        <w:rPr>
-          <w:lang w:val="en-US"/>
-        </w:rPr>
-        <w:t>Control.isvisible(</w:t>
-      </w:r>
-      <w:proofErr w:type="gramEnd"/>
-      <w:r>
-        <w:rPr>
-          <w:lang w:val="en-US"/>
-        </w:rPr>
-        <w:t>103)+String.Equals(#SubCentral.ModifySearch.SearchType.Type,TVSHOW)&lt;/visible&gt;.</w:t>
+        <w:t>Visible condition: &lt;visible&gt;Control.isvisible(103)+String.Equals(#SubCentral.ModifySearch.SearchType.Type,TVSHOW)&lt;/visible&gt;.</w:t>
       </w:r>
     </w:p>
     <w:p>
@@ -5280,21 +3365,7 @@
         <w:rPr>
           <w:lang w:val="en-US"/>
         </w:rPr>
-        <w:t>&lt;string Field="</w:t>
-      </w:r>
-      <w:proofErr w:type="spellStart"/>
-      <w:r>
-        <w:rPr>
-          <w:lang w:val="en-US"/>
-        </w:rPr>
-        <w:t>SkinTranslationAbsoluteNumbering</w:t>
-      </w:r>
-      <w:proofErr w:type="spellEnd"/>
-      <w:r>
-        <w:rPr>
-          <w:lang w:val="en-US"/>
-        </w:rPr>
-        <w:t>"&gt;Absolute numbering&lt;/string&gt;</w:t>
+        <w:t>&lt;string Field="SkinTranslationAbsoluteNumbering"&gt;Absolute numbering&lt;/string&gt;</w:t>
       </w:r>
     </w:p>
     <w:p>
@@ -5313,21 +3384,7 @@
         <w:rPr>
           <w:lang w:val="en-US"/>
         </w:rPr>
-        <w:t>&lt;string Field="</w:t>
-      </w:r>
-      <w:proofErr w:type="spellStart"/>
-      <w:r>
-        <w:rPr>
-          <w:lang w:val="en-US"/>
-        </w:rPr>
-        <w:t>TimedOutWhileRetrievingSubtitles</w:t>
-      </w:r>
-      <w:proofErr w:type="spellEnd"/>
-      <w:r>
-        <w:rPr>
-          <w:lang w:val="en-US"/>
-        </w:rPr>
-        <w:t>"&gt;Time out retrieving subtitles!&lt;/string&gt;</w:t>
+        <w:t>&lt;string Field="TimedOutWhileRetrievingSubtitles"&gt;Time out retrieving subtitles!&lt;/string&gt;</w:t>
       </w:r>
     </w:p>
     <w:p>
@@ -5346,21 +3403,7 @@
         <w:rPr>
           <w:lang w:val="en-US"/>
         </w:rPr>
-        <w:t>&lt;string Field="</w:t>
-      </w:r>
-      <w:proofErr w:type="spellStart"/>
-      <w:r>
-        <w:rPr>
-          <w:lang w:val="en-US"/>
-        </w:rPr>
-        <w:t>SelectSubtitleForFile</w:t>
-      </w:r>
-      <w:proofErr w:type="spellEnd"/>
-      <w:r>
-        <w:rPr>
-          <w:lang w:val="en-US"/>
-        </w:rPr>
-        <w:t xml:space="preserve">"&gt;Select subtitle for </w:t>
+        <w:t xml:space="preserve">&lt;string Field="SelectSubtitleForFile"&gt;Select subtitle for </w:t>
       </w:r>
       <w:r>
         <w:rPr>
@@ -5413,21 +3456,7 @@
         <w:rPr>
           <w:lang w:val="en-US"/>
         </w:rPr>
-        <w:t>&lt;string Field="</w:t>
-      </w:r>
-      <w:proofErr w:type="spellStart"/>
-      <w:r>
-        <w:rPr>
-          <w:lang w:val="en-US"/>
-        </w:rPr>
-        <w:t>NoSubtitlesDownloaded</w:t>
-      </w:r>
-      <w:proofErr w:type="spellEnd"/>
-      <w:r>
-        <w:rPr>
-          <w:lang w:val="en-US"/>
-        </w:rPr>
-        <w:t>"&gt;No subtitles downloaded!&lt;/string&gt;</w:t>
+        <w:t>&lt;string Field="NoSubtitlesDownloaded"&gt;No subtitles downloaded!&lt;/string&gt;</w:t>
       </w:r>
     </w:p>
     <w:p>
@@ -5446,21 +3475,7 @@
         <w:rPr>
           <w:lang w:val="en-US"/>
         </w:rPr>
-        <w:t>&lt;string Field="</w:t>
-      </w:r>
-      <w:proofErr w:type="spellStart"/>
-      <w:r>
-        <w:rPr>
-          <w:lang w:val="en-US"/>
-        </w:rPr>
-        <w:t>NoSubtitlesDownloadedWithReason</w:t>
-      </w:r>
-      <w:proofErr w:type="spellEnd"/>
-      <w:r>
-        <w:rPr>
-          <w:lang w:val="en-US"/>
-        </w:rPr>
-        <w:t>"&gt;No subtitles downloaded: {0}&lt;/string&gt;</w:t>
+        <w:t>&lt;string Field="NoSubtitlesDownloadedWithReason"&gt;No subtitles downloaded: {0}&lt;/string&gt;</w:t>
       </w:r>
     </w:p>
     <w:p>
@@ -5480,28 +3495,7 @@
           <w:lang w:val="en-US"/>
         </w:rPr>
         <w:lastRenderedPageBreak/>
-        <w:t>&lt;string Field="</w:t>
-      </w:r>
-      <w:proofErr w:type="spellStart"/>
-      <w:r>
-        <w:rPr>
-          <w:lang w:val="en-US"/>
-        </w:rPr>
-        <w:t>NoSubtitlesInChosen</w:t>
-      </w:r>
-      <w:proofErr w:type="spellEnd"/>
-      <w:r>
-        <w:rPr>
-          <w:lang w:val="en-US"/>
-        </w:rPr>
-        <w:t>"&gt;</w:t>
-      </w:r>
-      <w:proofErr w:type="gramStart"/>
-      <w:r>
-        <w:rPr>
-          <w:lang w:val="en-US"/>
-        </w:rPr>
-        <w:t>Couldn</w:t>
+        <w:t>&lt;string Field="NoSubtitlesInChosen"&gt;Couldn</w:t>
       </w:r>
       <w:r>
         <w:rPr>
@@ -5518,14 +3512,7 @@
         <w:rPr>
           <w:lang w:val="en-US"/>
         </w:rPr>
-        <w:t>t</w:t>
-      </w:r>
-      <w:proofErr w:type="gramEnd"/>
-      <w:r>
-        <w:rPr>
-          <w:lang w:val="en-US"/>
-        </w:rPr>
-        <w:t xml:space="preserve"> find any subtitles in requested </w:t>
+        <w:t xml:space="preserve">t find any subtitles in requested </w:t>
       </w:r>
       <w:r>
         <w:rPr>
@@ -5556,21 +3543,7 @@
         <w:rPr>
           <w:lang w:val="en-US"/>
         </w:rPr>
-        <w:t>&lt;string Field="</w:t>
-      </w:r>
-      <w:proofErr w:type="spellStart"/>
-      <w:r>
-        <w:rPr>
-          <w:lang w:val="en-US"/>
-        </w:rPr>
-        <w:t>TooManySubtitles</w:t>
-      </w:r>
-      <w:proofErr w:type="spellEnd"/>
-      <w:r>
-        <w:rPr>
-          <w:lang w:val="en-US"/>
-        </w:rPr>
-        <w:t>"&gt;(Too) many subtitles&lt;/string&gt;</w:t>
+        <w:t>&lt;string Field="TooManySubtitles"&gt;(Too) many subtitles&lt;/string&gt;</w:t>
       </w:r>
     </w:p>
     <w:p>
@@ -5589,35 +3562,7 @@
         <w:rPr>
           <w:lang w:val="en-US"/>
         </w:rPr>
-        <w:t>&lt;string Field="</w:t>
-      </w:r>
-      <w:proofErr w:type="spellStart"/>
-      <w:r>
-        <w:rPr>
-          <w:lang w:val="en-US"/>
-        </w:rPr>
-        <w:t>TooManySubtitlesQuestion</w:t>
-      </w:r>
-      <w:proofErr w:type="spellEnd"/>
-      <w:r>
-        <w:rPr>
-          <w:lang w:val="en-US"/>
-        </w:rPr>
-        <w:t>"&gt;Requested subtitle item has {0} subtitles.\</w:t>
-      </w:r>
-      <w:proofErr w:type="spellStart"/>
-      <w:r>
-        <w:rPr>
-          <w:lang w:val="en-US"/>
-        </w:rPr>
-        <w:t>nWould</w:t>
-      </w:r>
-      <w:proofErr w:type="spellEnd"/>
-      <w:r>
-        <w:rPr>
-          <w:lang w:val="en-US"/>
-        </w:rPr>
-        <w:t xml:space="preserve"> you like to download all of them?&lt;/string&gt;</w:t>
+        <w:t>&lt;string Field="TooManySubtitlesQuestion"&gt;Requested subtitle item has {0} subtitles.\nWould you like to download all of them?&lt;/string&gt;</w:t>
       </w:r>
     </w:p>
     <w:p>
@@ -5636,21 +3581,7 @@
         <w:rPr>
           <w:lang w:val="en-US"/>
         </w:rPr>
-        <w:t>&lt;string Field="</w:t>
-      </w:r>
-      <w:proofErr w:type="spellStart"/>
-      <w:r>
-        <w:rPr>
-          <w:lang w:val="en-US"/>
-        </w:rPr>
-        <w:t>ErrorWhileRetrievingSubtitlesWithReason</w:t>
-      </w:r>
-      <w:proofErr w:type="spellEnd"/>
-      <w:r>
-        <w:rPr>
-          <w:lang w:val="en-US"/>
-        </w:rPr>
-        <w:t>"&gt;Error retrieving subtitles: {0}&lt;/string&gt;</w:t>
+        <w:t>&lt;string Field="ErrorWhileRetrievingSubtitlesWithReason"&gt;Error retrieving subtitles: {0}&lt;/string&gt;</w:t>
       </w:r>
     </w:p>
     <w:p>
@@ -5669,21 +3600,7 @@
         <w:rPr>
           <w:lang w:val="en-US"/>
         </w:rPr>
-        <w:t>&lt;string Field="</w:t>
-      </w:r>
-      <w:proofErr w:type="spellStart"/>
-      <w:r>
-        <w:rPr>
-          <w:lang w:val="en-US"/>
-        </w:rPr>
-        <w:t>DefaultFolderInaccessible</w:t>
-      </w:r>
-      <w:proofErr w:type="spellEnd"/>
-      <w:r>
-        <w:rPr>
-          <w:lang w:val="en-US"/>
-        </w:rPr>
-        <w:t>"&gt;Default download folder ({0}) is inaccessible! Please select another one.&lt;/string&gt;</w:t>
+        <w:t>&lt;string Field="DefaultFolderInaccessible"&gt;Default download folder ({0}) is inaccessible! Please select another one.&lt;/string&gt;</w:t>
       </w:r>
     </w:p>
     <w:p>
@@ -5721,21 +3638,7 @@
         <w:rPr>
           <w:lang w:val="en-US"/>
         </w:rPr>
-        <w:t>&lt;string Field="</w:t>
-      </w:r>
-      <w:proofErr w:type="spellStart"/>
-      <w:r>
-        <w:rPr>
-          <w:lang w:val="en-US"/>
-        </w:rPr>
-        <w:t>AboutText</w:t>
-      </w:r>
-      <w:proofErr w:type="spellEnd"/>
-      <w:r>
-        <w:rPr>
-          <w:lang w:val="en-US"/>
-        </w:rPr>
-        <w:t>"&gt;  – last line changed, added donation info</w:t>
+        <w:t>&lt;string Field="AboutText"&gt;  – last line changed, added donation info</w:t>
       </w:r>
     </w:p>
     <w:p>
@@ -5754,51 +3657,29 @@
         <w:rPr>
           <w:lang w:val="en-US"/>
         </w:rPr>
-        <w:t>&lt;string Field="</w:t>
-      </w:r>
-      <w:proofErr w:type="spellStart"/>
-      <w:r>
-        <w:rPr>
-          <w:lang w:val="en-US"/>
-        </w:rPr>
-        <w:t>DefaultFolderNotWritable</w:t>
-      </w:r>
-      <w:proofErr w:type="spellEnd"/>
-      <w:r>
-        <w:rPr>
-          <w:lang w:val="en-US"/>
-        </w:rPr>
-        <w:t>"&gt;</w:t>
-      </w:r>
-    </w:p>
-    <w:p>
-      <w:pPr>
-        <w:spacing w:after="0" w:line="240" w:lineRule="auto"/>
-        <w:rPr>
-          <w:lang w:val="en-US"/>
-        </w:rPr>
-      </w:pPr>
-    </w:p>
-    <w:p>
-      <w:pPr>
-        <w:spacing w:after="0" w:line="240" w:lineRule="auto"/>
-        <w:rPr>
-          <w:lang w:val="en-US"/>
-        </w:rPr>
-      </w:pPr>
-      <w:proofErr w:type="gramStart"/>
-      <w:r>
-        <w:rPr>
-          <w:lang w:val="en-US"/>
-        </w:rPr>
-        <w:t>v0.9.1</w:t>
-      </w:r>
-      <w:proofErr w:type="gramEnd"/>
-      <w:r>
-        <w:rPr>
-          <w:lang w:val="en-US"/>
-        </w:rPr>
-        <w:t xml:space="preserve"> change log (</w:t>
+        <w:t>&lt;string Field="DefaultFolderNotWritable"&gt;</w:t>
+      </w:r>
+    </w:p>
+    <w:p>
+      <w:pPr>
+        <w:spacing w:after="0" w:line="240" w:lineRule="auto"/>
+        <w:rPr>
+          <w:lang w:val="en-US"/>
+        </w:rPr>
+      </w:pPr>
+    </w:p>
+    <w:p>
+      <w:pPr>
+        <w:spacing w:after="0" w:line="240" w:lineRule="auto"/>
+        <w:rPr>
+          <w:lang w:val="en-US"/>
+        </w:rPr>
+      </w:pPr>
+      <w:r>
+        <w:rPr>
+          <w:lang w:val="en-US"/>
+        </w:rPr>
+        <w:t>v0.9.1 change log (</w:t>
       </w:r>
       <w:hyperlink r:id="rId22" w:history="1">
         <w:r>
@@ -5851,21 +3732,7 @@
         <w:rPr>
           <w:lang w:val="en-US"/>
         </w:rPr>
-        <w:t>Moving Pictures &amp; MP-</w:t>
-      </w:r>
-      <w:proofErr w:type="spellStart"/>
-      <w:r>
-        <w:rPr>
-          <w:lang w:val="en-US"/>
-        </w:rPr>
-        <w:t>TVSeries</w:t>
-      </w:r>
-      <w:proofErr w:type="spellEnd"/>
-      <w:r>
-        <w:rPr>
-          <w:lang w:val="en-US"/>
-        </w:rPr>
-        <w:t xml:space="preserve"> supported</w:t>
+        <w:t>Moving Pictures &amp; MP-TVSeries supported</w:t>
       </w:r>
     </w:p>
     <w:p>
@@ -5972,49 +3839,7 @@
         <w:rPr>
           <w:lang w:val="en-US"/>
         </w:rPr>
-        <w:t xml:space="preserve">You can download </w:t>
-      </w:r>
-      <w:proofErr w:type="spellStart"/>
-      <w:r>
-        <w:rPr>
-          <w:lang w:val="en-US"/>
-        </w:rPr>
-        <w:t>SubCentral</w:t>
-      </w:r>
-      <w:proofErr w:type="spellEnd"/>
-      <w:r>
-        <w:rPr>
-          <w:lang w:val="en-US"/>
-        </w:rPr>
-        <w:t xml:space="preserve"> using MPEI package installer or get it on </w:t>
-      </w:r>
-      <w:proofErr w:type="spellStart"/>
-      <w:r>
-        <w:rPr>
-          <w:lang w:val="en-US"/>
-        </w:rPr>
-        <w:t>MediaPortal</w:t>
-      </w:r>
-      <w:proofErr w:type="spellEnd"/>
-      <w:r>
-        <w:rPr>
-          <w:lang w:val="en-US"/>
-        </w:rPr>
-        <w:t xml:space="preserve"> </w:t>
-      </w:r>
-      <w:proofErr w:type="spellStart"/>
-      <w:r>
-        <w:rPr>
-          <w:lang w:val="en-US"/>
-        </w:rPr>
-        <w:t>plugins</w:t>
-      </w:r>
-      <w:proofErr w:type="spellEnd"/>
-      <w:r>
-        <w:rPr>
-          <w:lang w:val="en-US"/>
-        </w:rPr>
-        <w:t xml:space="preserve"> repository</w:t>
+        <w:t>You can download SubCentral using MPEI package installer or get it on MediaPortal plugins repository</w:t>
       </w:r>
       <w:r>
         <w:rPr>
@@ -6109,21 +3934,7 @@
         <w:rPr>
           <w:lang w:val="en-US"/>
         </w:rPr>
-        <w:t xml:space="preserve">When downloading to a folder on network drive or UNC share path, </w:t>
-      </w:r>
-      <w:proofErr w:type="spellStart"/>
-      <w:r>
-        <w:rPr>
-          <w:lang w:val="en-US"/>
-        </w:rPr>
-        <w:t>SubCentral</w:t>
-      </w:r>
-      <w:proofErr w:type="spellEnd"/>
-      <w:r>
-        <w:rPr>
-          <w:lang w:val="en-US"/>
-        </w:rPr>
-        <w:t xml:space="preserve"> might wrongly identify the download path as read-only.</w:t>
+        <w:t>When downloading to a folder on network drive or UNC share path, SubCentral might wrongly identify the download path as read-only.</w:t>
       </w:r>
     </w:p>
     <w:p>
@@ -6148,21 +3959,7 @@
         <w:rPr>
           <w:lang w:val="en-US"/>
         </w:rPr>
-        <w:t>%</w:t>
-      </w:r>
-      <w:proofErr w:type="spellStart"/>
-      <w:r>
-        <w:rPr>
-          <w:lang w:val="en-US"/>
-        </w:rPr>
-        <w:t>windir</w:t>
-      </w:r>
-      <w:proofErr w:type="spellEnd"/>
-      <w:r>
-        <w:rPr>
-          <w:lang w:val="en-US"/>
-        </w:rPr>
-        <w:t>%\system32\drivers\etc\hosts</w:t>
+        <w:t>%windir%\system32\drivers\etc\hosts</w:t>
       </w:r>
       <w:r>
         <w:rPr>
@@ -6267,33 +4064,11 @@
           <w:lang w:val="en-US"/>
         </w:rPr>
       </w:pPr>
-      <w:proofErr w:type="spellStart"/>
-      <w:r>
-        <w:rPr>
-          <w:lang w:val="en-US"/>
-        </w:rPr>
-        <w:t>SubCentral</w:t>
-      </w:r>
-      <w:proofErr w:type="spellEnd"/>
-      <w:r>
-        <w:rPr>
-          <w:lang w:val="en-US"/>
-        </w:rPr>
-        <w:t xml:space="preserve"> uses </w:t>
-      </w:r>
-      <w:proofErr w:type="spellStart"/>
-      <w:r>
-        <w:rPr>
-          <w:lang w:val="en-US"/>
-        </w:rPr>
-        <w:t>MediaPortal</w:t>
-      </w:r>
-      <w:proofErr w:type="spellEnd"/>
-      <w:r>
-        <w:rPr>
-          <w:lang w:val="en-US"/>
-        </w:rPr>
-        <w:t xml:space="preserve"> configuration for subtitle paths. Open "Videos" section, "Subtitle" tab. Enter paths (folders) in "Subtitle paths" text box, separated by </w:t>
+      <w:r>
+        <w:rPr>
+          <w:lang w:val="en-US"/>
+        </w:rPr>
+        <w:t xml:space="preserve">SubCentral uses MediaPortal configuration for subtitle paths. Open "Videos" section, "Subtitle" tab. Enter paths (folders) in "Subtitle paths" text box, separated by </w:t>
       </w:r>
       <w:r>
         <w:rPr>
@@ -6385,33 +4160,11 @@
           <w:lang w:val="en-US"/>
         </w:rPr>
       </w:pPr>
-      <w:proofErr w:type="spellStart"/>
-      <w:r>
-        <w:rPr>
-          <w:lang w:val="en-US"/>
-        </w:rPr>
-        <w:t>SubCentral</w:t>
-      </w:r>
-      <w:proofErr w:type="spellEnd"/>
-      <w:r>
-        <w:rPr>
-          <w:lang w:val="en-US"/>
-        </w:rPr>
-        <w:t xml:space="preserve"> uses </w:t>
-      </w:r>
-      <w:proofErr w:type="spellStart"/>
-      <w:r>
-        <w:rPr>
-          <w:lang w:val="en-US"/>
-        </w:rPr>
-        <w:t>SubtitleDownloader</w:t>
-      </w:r>
-      <w:proofErr w:type="spellEnd"/>
-      <w:r>
-        <w:rPr>
-          <w:lang w:val="en-US"/>
-        </w:rPr>
-        <w:t xml:space="preserve"> under the hoo</w:t>
+      <w:r>
+        <w:rPr>
+          <w:lang w:val="en-US"/>
+        </w:rPr>
+        <w:t>SubCentral uses SubtitleDownloader under the hoo</w:t>
       </w:r>
       <w:r>
         <w:rPr>
@@ -6453,16 +4206,8 @@
         <w:rPr>
           <w:lang w:val="en-US"/>
         </w:rPr>
-        <w:t xml:space="preserve">to </w:t>
-      </w:r>
-      <w:proofErr w:type="spellStart"/>
-      <w:r>
-        <w:rPr>
-          <w:lang w:val="en-US"/>
-        </w:rPr>
-        <w:t>SubtitleDownloader</w:t>
-      </w:r>
-      <w:proofErr w:type="spellEnd"/>
+        <w:t>to SubtitleDownloader</w:t>
+      </w:r>
       <w:r>
         <w:rPr>
           <w:lang w:val="en-US"/>
@@ -6475,11 +4220,9 @@
         </w:rPr>
         <w:t xml:space="preserve">or additional </w:t>
       </w:r>
-      <w:proofErr w:type="spellStart"/>
       <w:r>
         <w:t>language</w:t>
       </w:r>
-      <w:proofErr w:type="spellEnd"/>
       <w:r>
         <w:rPr>
           <w:lang w:val="en-US"/>
@@ -6490,21 +4233,7 @@
         <w:rPr>
           <w:lang w:val="en-US"/>
         </w:rPr>
-        <w:t xml:space="preserve">consult </w:t>
-      </w:r>
-      <w:proofErr w:type="spellStart"/>
-      <w:r>
-        <w:rPr>
-          <w:lang w:val="en-US"/>
-        </w:rPr>
-        <w:t>SubtitleDownloader</w:t>
-      </w:r>
-      <w:proofErr w:type="spellEnd"/>
-      <w:r>
-        <w:rPr>
-          <w:lang w:val="en-US"/>
-        </w:rPr>
-        <w:t xml:space="preserve"> API thread</w:t>
+        <w:t>consult SubtitleDownloader API thread</w:t>
       </w:r>
       <w:r>
         <w:rPr>
@@ -6584,19 +4313,11 @@
         </w:rPr>
         <w:t xml:space="preserve">new </w:t>
       </w:r>
-      <w:proofErr w:type="spellStart"/>
-      <w:r>
-        <w:rPr>
-          <w:lang w:val="en-US"/>
-        </w:rPr>
-        <w:t>MediaPortal</w:t>
-      </w:r>
-      <w:proofErr w:type="spellEnd"/>
-      <w:r>
-        <w:rPr>
-          <w:lang w:val="en-US"/>
-        </w:rPr>
-        <w:t xml:space="preserve"> </w:t>
+      <w:r>
+        <w:rPr>
+          <w:lang w:val="en-US"/>
+        </w:rPr>
+        <w:t xml:space="preserve">MediaPortal </w:t>
       </w:r>
       <w:r>
         <w:rPr>
@@ -8411,7 +6132,7 @@
 </file>
 
 <file path=customXml/itemProps1.xml><?xml version="1.0" encoding="utf-8"?>
-<ds:datastoreItem xmlns:ds="http://schemas.openxmlformats.org/officeDocument/2006/customXml" ds:itemID="{4AC78D8E-CF11-4CE1-8FF0-D0AE23BB665F}">
+<ds:datastoreItem xmlns:ds="http://schemas.openxmlformats.org/officeDocument/2006/customXml" ds:itemID="{C2A96342-6C01-47C4-98CD-68655C1FC5D5}">
   <ds:schemaRefs>
     <ds:schemaRef ds:uri="http://schemas.openxmlformats.org/officeDocument/2006/bibliography"/>
   </ds:schemaRefs>

</xml_diff>

<commit_message>
Updated release notes & MPEI project files
</commit_message>
<xml_diff>
--- a/Release/Release Notes.docx
+++ b/Release/Release Notes.docx
@@ -49,6 +49,7 @@
           <w:lang w:val="en-US"/>
         </w:rPr>
       </w:pPr>
+      <w:proofErr w:type="spellStart"/>
       <w:r>
         <w:rPr>
           <w:rFonts w:cs="Arial"/>
@@ -59,6 +60,7 @@
         </w:rPr>
         <w:t>SubCentral</w:t>
       </w:r>
+      <w:proofErr w:type="spellEnd"/>
       <w:r>
         <w:rPr>
           <w:rFonts w:cs="Arial"/>
@@ -66,8 +68,9 @@
           <w:highlight w:val="white"/>
           <w:lang w:val="en-US"/>
         </w:rPr>
-        <w:t xml:space="preserve"> is a standalone subtitles plug-in for the MediaPortal HTPC appli</w:t>
-      </w:r>
+        <w:t xml:space="preserve"> is a standalone subtitles plug-in for the </w:t>
+      </w:r>
+      <w:proofErr w:type="spellStart"/>
       <w:r>
         <w:rPr>
           <w:rFonts w:cs="Arial"/>
@@ -75,8 +78,9 @@
           <w:highlight w:val="white"/>
           <w:lang w:val="en-US"/>
         </w:rPr>
-        <w:t>cation. The purpose of the plug</w:t>
-      </w:r>
+        <w:t>MediaPortal</w:t>
+      </w:r>
+      <w:proofErr w:type="spellEnd"/>
       <w:r>
         <w:rPr>
           <w:rFonts w:cs="Arial"/>
@@ -84,7 +88,105 @@
           <w:highlight w:val="white"/>
           <w:lang w:val="en-US"/>
         </w:rPr>
-        <w:t>in is to allow user to search and download subtitles for movies or TV shows managed by popular Moving Pictures and MP-TVSeries plugins. It also has the interfaces to allow easy implementation and integration in any other plugin.</w:t>
+        <w:t xml:space="preserve"> HTPC appli</w:t>
+      </w:r>
+      <w:r>
+        <w:rPr>
+          <w:rFonts w:cs="Arial"/>
+          <w:color w:val="000000"/>
+          <w:highlight w:val="white"/>
+          <w:lang w:val="en-US"/>
+        </w:rPr>
+        <w:t xml:space="preserve">cation. The purpose of the </w:t>
+      </w:r>
+      <w:proofErr w:type="spellStart"/>
+      <w:r>
+        <w:rPr>
+          <w:rFonts w:cs="Arial"/>
+          <w:color w:val="000000"/>
+          <w:highlight w:val="white"/>
+          <w:lang w:val="en-US"/>
+        </w:rPr>
+        <w:t>plug</w:t>
+      </w:r>
+      <w:r>
+        <w:rPr>
+          <w:rFonts w:cs="Arial"/>
+          <w:color w:val="000000"/>
+          <w:highlight w:val="white"/>
+          <w:lang w:val="en-US"/>
+        </w:rPr>
+        <w:t>in</w:t>
+      </w:r>
+      <w:proofErr w:type="spellEnd"/>
+      <w:r>
+        <w:rPr>
+          <w:rFonts w:cs="Arial"/>
+          <w:color w:val="000000"/>
+          <w:highlight w:val="white"/>
+          <w:lang w:val="en-US"/>
+        </w:rPr>
+        <w:t xml:space="preserve"> is to allow user to search and download subtitles for movies or TV shows managed by popular Moving Pictures and MP-</w:t>
+      </w:r>
+      <w:proofErr w:type="spellStart"/>
+      <w:r>
+        <w:rPr>
+          <w:rFonts w:cs="Arial"/>
+          <w:color w:val="000000"/>
+          <w:highlight w:val="white"/>
+          <w:lang w:val="en-US"/>
+        </w:rPr>
+        <w:t>TVSeries</w:t>
+      </w:r>
+      <w:proofErr w:type="spellEnd"/>
+      <w:r>
+        <w:rPr>
+          <w:rFonts w:cs="Arial"/>
+          <w:color w:val="000000"/>
+          <w:highlight w:val="white"/>
+          <w:lang w:val="en-US"/>
+        </w:rPr>
+        <w:t xml:space="preserve"> </w:t>
+      </w:r>
+      <w:proofErr w:type="spellStart"/>
+      <w:r>
+        <w:rPr>
+          <w:rFonts w:cs="Arial"/>
+          <w:color w:val="000000"/>
+          <w:highlight w:val="white"/>
+          <w:lang w:val="en-US"/>
+        </w:rPr>
+        <w:t>plugins</w:t>
+      </w:r>
+      <w:proofErr w:type="spellEnd"/>
+      <w:r>
+        <w:rPr>
+          <w:rFonts w:cs="Arial"/>
+          <w:color w:val="000000"/>
+          <w:highlight w:val="white"/>
+          <w:lang w:val="en-US"/>
+        </w:rPr>
+        <w:t xml:space="preserve">. It also has the interfaces to allow easy implementation and integration in any other </w:t>
+      </w:r>
+      <w:proofErr w:type="spellStart"/>
+      <w:r>
+        <w:rPr>
+          <w:rFonts w:cs="Arial"/>
+          <w:color w:val="000000"/>
+          <w:highlight w:val="white"/>
+          <w:lang w:val="en-US"/>
+        </w:rPr>
+        <w:t>plugin</w:t>
+      </w:r>
+      <w:proofErr w:type="spellEnd"/>
+      <w:r>
+        <w:rPr>
+          <w:rFonts w:cs="Arial"/>
+          <w:color w:val="000000"/>
+          <w:highlight w:val="white"/>
+          <w:lang w:val="en-US"/>
+        </w:rPr>
+        <w:t>.</w:t>
       </w:r>
     </w:p>
     <w:p>
@@ -115,7 +217,107 @@
           <w:highlight w:val="white"/>
           <w:lang w:val="en-US"/>
         </w:rPr>
-        <w:t xml:space="preserve">Best way to use SubCentral is through one of the supported plugins. If you wish, there is a possibility to modify search data SubCentral grabs from the plugins for more customized search. If plugin is opened from home screen, only manual search is possible, where you can </w:t>
+        <w:t xml:space="preserve">Best way to use </w:t>
+      </w:r>
+      <w:proofErr w:type="spellStart"/>
+      <w:r>
+        <w:rPr>
+          <w:rFonts w:cs="Arial"/>
+          <w:color w:val="000000"/>
+          <w:highlight w:val="white"/>
+          <w:lang w:val="en-US"/>
+        </w:rPr>
+        <w:t>SubCentral</w:t>
+      </w:r>
+      <w:proofErr w:type="spellEnd"/>
+      <w:r>
+        <w:rPr>
+          <w:rFonts w:cs="Arial"/>
+          <w:color w:val="000000"/>
+          <w:highlight w:val="white"/>
+          <w:lang w:val="en-US"/>
+        </w:rPr>
+        <w:t xml:space="preserve"> is through one of the supported </w:t>
+      </w:r>
+      <w:proofErr w:type="spellStart"/>
+      <w:r>
+        <w:rPr>
+          <w:rFonts w:cs="Arial"/>
+          <w:color w:val="000000"/>
+          <w:highlight w:val="white"/>
+          <w:lang w:val="en-US"/>
+        </w:rPr>
+        <w:t>plugins</w:t>
+      </w:r>
+      <w:proofErr w:type="spellEnd"/>
+      <w:r>
+        <w:rPr>
+          <w:rFonts w:cs="Arial"/>
+          <w:color w:val="000000"/>
+          <w:highlight w:val="white"/>
+          <w:lang w:val="en-US"/>
+        </w:rPr>
+        <w:t xml:space="preserve">. If you wish, there is a possibility to modify search data </w:t>
+      </w:r>
+      <w:proofErr w:type="spellStart"/>
+      <w:r>
+        <w:rPr>
+          <w:rFonts w:cs="Arial"/>
+          <w:color w:val="000000"/>
+          <w:highlight w:val="white"/>
+          <w:lang w:val="en-US"/>
+        </w:rPr>
+        <w:t>SubCentral</w:t>
+      </w:r>
+      <w:proofErr w:type="spellEnd"/>
+      <w:r>
+        <w:rPr>
+          <w:rFonts w:cs="Arial"/>
+          <w:color w:val="000000"/>
+          <w:highlight w:val="white"/>
+          <w:lang w:val="en-US"/>
+        </w:rPr>
+        <w:t xml:space="preserve"> grabs from the </w:t>
+      </w:r>
+      <w:proofErr w:type="spellStart"/>
+      <w:r>
+        <w:rPr>
+          <w:rFonts w:cs="Arial"/>
+          <w:color w:val="000000"/>
+          <w:highlight w:val="white"/>
+          <w:lang w:val="en-US"/>
+        </w:rPr>
+        <w:t>plugins</w:t>
+      </w:r>
+      <w:proofErr w:type="spellEnd"/>
+      <w:r>
+        <w:rPr>
+          <w:rFonts w:cs="Arial"/>
+          <w:color w:val="000000"/>
+          <w:highlight w:val="white"/>
+          <w:lang w:val="en-US"/>
+        </w:rPr>
+        <w:t xml:space="preserve"> for more customized search. If </w:t>
+      </w:r>
+      <w:proofErr w:type="spellStart"/>
+      <w:r>
+        <w:rPr>
+          <w:rFonts w:cs="Arial"/>
+          <w:color w:val="000000"/>
+          <w:highlight w:val="white"/>
+          <w:lang w:val="en-US"/>
+        </w:rPr>
+        <w:t>plugin</w:t>
+      </w:r>
+      <w:proofErr w:type="spellEnd"/>
+      <w:r>
+        <w:rPr>
+          <w:rFonts w:cs="Arial"/>
+          <w:color w:val="000000"/>
+          <w:highlight w:val="white"/>
+          <w:lang w:val="en-US"/>
+        </w:rPr>
+        <w:t xml:space="preserve"> is opened from home screen, only manual search is possible, where you can </w:t>
       </w:r>
       <w:r>
         <w:rPr>
@@ -170,7 +372,67 @@
           <w:highlight w:val="white"/>
           <w:lang w:val="en-US"/>
         </w:rPr>
-        <w:t>Before using SubCentral for the first time, use MediaPortal configuration to configure the plugin thoroughly (selecting, reordering and renaming groups/providers, selecting and ordering languages and managing of the download folders).</w:t>
+        <w:t xml:space="preserve">Before using </w:t>
+      </w:r>
+      <w:proofErr w:type="spellStart"/>
+      <w:r>
+        <w:rPr>
+          <w:rFonts w:cs="Arial"/>
+          <w:color w:val="000000"/>
+          <w:highlight w:val="white"/>
+          <w:lang w:val="en-US"/>
+        </w:rPr>
+        <w:t>SubCentral</w:t>
+      </w:r>
+      <w:proofErr w:type="spellEnd"/>
+      <w:r>
+        <w:rPr>
+          <w:rFonts w:cs="Arial"/>
+          <w:color w:val="000000"/>
+          <w:highlight w:val="white"/>
+          <w:lang w:val="en-US"/>
+        </w:rPr>
+        <w:t xml:space="preserve"> for the first time, use </w:t>
+      </w:r>
+      <w:proofErr w:type="spellStart"/>
+      <w:r>
+        <w:rPr>
+          <w:rFonts w:cs="Arial"/>
+          <w:color w:val="000000"/>
+          <w:highlight w:val="white"/>
+          <w:lang w:val="en-US"/>
+        </w:rPr>
+        <w:t>MediaPortal</w:t>
+      </w:r>
+      <w:proofErr w:type="spellEnd"/>
+      <w:r>
+        <w:rPr>
+          <w:rFonts w:cs="Arial"/>
+          <w:color w:val="000000"/>
+          <w:highlight w:val="white"/>
+          <w:lang w:val="en-US"/>
+        </w:rPr>
+        <w:t xml:space="preserve"> configuration to configure the </w:t>
+      </w:r>
+      <w:proofErr w:type="spellStart"/>
+      <w:r>
+        <w:rPr>
+          <w:rFonts w:cs="Arial"/>
+          <w:color w:val="000000"/>
+          <w:highlight w:val="white"/>
+          <w:lang w:val="en-US"/>
+        </w:rPr>
+        <w:t>plugin</w:t>
+      </w:r>
+      <w:proofErr w:type="spellEnd"/>
+      <w:r>
+        <w:rPr>
+          <w:rFonts w:cs="Arial"/>
+          <w:color w:val="000000"/>
+          <w:highlight w:val="white"/>
+          <w:lang w:val="en-US"/>
+        </w:rPr>
+        <w:t xml:space="preserve"> thoroughly (selecting, reordering and renaming groups/providers, selecting and ordering languages and managing of the download folders).</w:t>
       </w:r>
     </w:p>
     <w:p>
@@ -316,23 +578,25 @@
           <w:color w:val="000000"/>
           <w:lang w:val="en-US"/>
         </w:rPr>
-        <w:t>If you find the plugin useful, you can support the dev</w:t>
-      </w:r>
+        <w:t xml:space="preserve">If you find the </w:t>
+      </w:r>
+      <w:proofErr w:type="spellStart"/>
       <w:r>
         <w:rPr>
           <w:rFonts w:cs="Arial"/>
           <w:color w:val="000000"/>
           <w:lang w:val="en-US"/>
         </w:rPr>
-        <w:t xml:space="preserve">elopment by donating via PayPal </w:t>
-      </w:r>
+        <w:t>plugin</w:t>
+      </w:r>
+      <w:proofErr w:type="spellEnd"/>
       <w:r>
         <w:rPr>
           <w:rFonts w:cs="Arial"/>
           <w:color w:val="000000"/>
           <w:lang w:val="en-US"/>
         </w:rPr>
-        <w:t>(</w:t>
+        <w:t xml:space="preserve"> useful, you can support the development by donating via PayPal (</w:t>
       </w:r>
       <w:hyperlink r:id="rId6" w:history="1">
         <w:r>
@@ -350,15 +614,7 @@
           <w:color w:val="000000"/>
           <w:lang w:val="en-US"/>
         </w:rPr>
-        <w:t>)</w:t>
-      </w:r>
-      <w:r>
-        <w:rPr>
-          <w:rFonts w:cs="Arial"/>
-          <w:color w:val="000000"/>
-          <w:lang w:val="en-US"/>
-        </w:rPr>
-        <w:t>. Thank you!</w:t>
+        <w:t>). Thank you!</w:t>
       </w:r>
     </w:p>
     <w:p>
@@ -419,7 +675,21 @@
         <w:rPr>
           <w:lang w:val="en-US"/>
         </w:rPr>
-        <w:t>Download from plugins repository (</w:t>
+        <w:t xml:space="preserve">Download from </w:t>
+      </w:r>
+      <w:proofErr w:type="spellStart"/>
+      <w:r>
+        <w:rPr>
+          <w:lang w:val="en-US"/>
+        </w:rPr>
+        <w:t>plugins</w:t>
+      </w:r>
+      <w:proofErr w:type="spellEnd"/>
+      <w:r>
+        <w:rPr>
+          <w:lang w:val="en-US"/>
+        </w:rPr>
+        <w:t xml:space="preserve"> repository (</w:t>
       </w:r>
       <w:hyperlink r:id="rId7" w:history="1">
         <w:r>
@@ -449,11 +719,19 @@
           <w:lang w:val="en-US"/>
         </w:rPr>
       </w:pPr>
-      <w:r>
-        <w:rPr>
-          <w:lang w:val="en-US"/>
-        </w:rPr>
-        <w:t>SubCentral Google Code site (</w:t>
+      <w:proofErr w:type="spellStart"/>
+      <w:r>
+        <w:rPr>
+          <w:lang w:val="en-US"/>
+        </w:rPr>
+        <w:t>SubCentral</w:t>
+      </w:r>
+      <w:proofErr w:type="spellEnd"/>
+      <w:r>
+        <w:rPr>
+          <w:lang w:val="en-US"/>
+        </w:rPr>
+        <w:t xml:space="preserve"> Google Code site (</w:t>
       </w:r>
       <w:hyperlink r:id="rId8" w:history="1">
         <w:r>
@@ -483,11 +761,33 @@
           <w:lang w:val="en-US"/>
         </w:rPr>
       </w:pPr>
-      <w:r>
-        <w:rPr>
-          <w:lang w:val="en-US"/>
-        </w:rPr>
-        <w:t>SubCentral on MediaPortal forums (</w:t>
+      <w:proofErr w:type="spellStart"/>
+      <w:r>
+        <w:rPr>
+          <w:lang w:val="en-US"/>
+        </w:rPr>
+        <w:t>SubCentral</w:t>
+      </w:r>
+      <w:proofErr w:type="spellEnd"/>
+      <w:r>
+        <w:rPr>
+          <w:lang w:val="en-US"/>
+        </w:rPr>
+        <w:t xml:space="preserve"> on </w:t>
+      </w:r>
+      <w:proofErr w:type="spellStart"/>
+      <w:r>
+        <w:rPr>
+          <w:lang w:val="en-US"/>
+        </w:rPr>
+        <w:t>MediaPortal</w:t>
+      </w:r>
+      <w:proofErr w:type="spellEnd"/>
+      <w:r>
+        <w:rPr>
+          <w:lang w:val="en-US"/>
+        </w:rPr>
+        <w:t xml:space="preserve"> forums (</w:t>
       </w:r>
       <w:hyperlink r:id="rId9" w:history="1">
         <w:r>
@@ -495,7 +795,7 @@
             <w:rStyle w:val="Hyperlink"/>
             <w:lang w:val="en-US"/>
           </w:rPr>
-          <w:t>http://forum.team-mediaportal.com/mediaportal-plugins-47/subcentral-85545/</w:t>
+          <w:t>http://forum.team-mediaportal.com/subcentral-544/subcentral-v0-9-1-download-manage-subtitles-moving-pictures-mediaportal-tvseries-others-85545/</w:t>
         </w:r>
       </w:hyperlink>
       <w:r>
@@ -517,11 +817,33 @@
           <w:lang w:val="en-US"/>
         </w:rPr>
       </w:pPr>
-      <w:r>
-        <w:rPr>
-          <w:lang w:val="en-US"/>
-        </w:rPr>
-        <w:t>SubCentral manual – WiP (</w:t>
+      <w:proofErr w:type="spellStart"/>
+      <w:r>
+        <w:rPr>
+          <w:lang w:val="en-US"/>
+        </w:rPr>
+        <w:t>SubCentral</w:t>
+      </w:r>
+      <w:proofErr w:type="spellEnd"/>
+      <w:r>
+        <w:rPr>
+          <w:lang w:val="en-US"/>
+        </w:rPr>
+        <w:t xml:space="preserve"> manual – </w:t>
+      </w:r>
+      <w:proofErr w:type="spellStart"/>
+      <w:r>
+        <w:rPr>
+          <w:lang w:val="en-US"/>
+        </w:rPr>
+        <w:t>WiP</w:t>
+      </w:r>
+      <w:proofErr w:type="spellEnd"/>
+      <w:r>
+        <w:rPr>
+          <w:lang w:val="en-US"/>
+        </w:rPr>
+        <w:t xml:space="preserve"> (</w:t>
       </w:r>
       <w:hyperlink r:id="rId10" w:history="1">
         <w:r>
@@ -551,11 +873,19 @@
           <w:lang w:val="en-US"/>
         </w:rPr>
       </w:pPr>
-      <w:r>
-        <w:rPr>
-          <w:lang w:val="en-US"/>
-        </w:rPr>
-        <w:t>SubCentral screenshots (</w:t>
+      <w:proofErr w:type="spellStart"/>
+      <w:r>
+        <w:rPr>
+          <w:lang w:val="en-US"/>
+        </w:rPr>
+        <w:t>SubCentral</w:t>
+      </w:r>
+      <w:proofErr w:type="spellEnd"/>
+      <w:r>
+        <w:rPr>
+          <w:lang w:val="en-US"/>
+        </w:rPr>
+        <w:t xml:space="preserve"> screenshots (</w:t>
       </w:r>
       <w:hyperlink r:id="rId11" w:history="1">
         <w:r>
@@ -585,11 +915,19 @@
           <w:lang w:val="en-US"/>
         </w:rPr>
       </w:pPr>
-      <w:r>
-        <w:rPr>
-          <w:lang w:val="en-US"/>
-        </w:rPr>
-        <w:t>SubCentral issue tracker – report and browse issues (</w:t>
+      <w:proofErr w:type="spellStart"/>
+      <w:r>
+        <w:rPr>
+          <w:lang w:val="en-US"/>
+        </w:rPr>
+        <w:t>SubCentral</w:t>
+      </w:r>
+      <w:proofErr w:type="spellEnd"/>
+      <w:r>
+        <w:rPr>
+          <w:lang w:val="en-US"/>
+        </w:rPr>
+        <w:t xml:space="preserve"> issue tracker – report and browse issues (</w:t>
       </w:r>
       <w:hyperlink r:id="rId12" w:history="1">
         <w:r>
@@ -619,190 +957,19 @@
           <w:lang w:val="en-US"/>
         </w:rPr>
       </w:pPr>
-      <w:r>
-        <w:rPr>
-          <w:lang w:val="en-US"/>
-        </w:rPr>
-        <w:t>SubCentral SVN – source code (http://code.google.com/p/subcentral/source/browse/)</w:t>
-      </w:r>
-    </w:p>
-    <w:p>
-      <w:pPr>
-        <w:spacing w:after="0" w:line="240" w:lineRule="auto"/>
-        <w:rPr>
-          <w:lang w:val="en-US"/>
-        </w:rPr>
-      </w:pPr>
-    </w:p>
-    <w:p>
-      <w:pPr>
-        <w:spacing w:after="0" w:line="240" w:lineRule="auto"/>
-        <w:rPr>
-          <w:lang w:val="en-US"/>
-        </w:rPr>
-      </w:pPr>
-    </w:p>
-    <w:p>
-      <w:pPr>
-        <w:spacing w:after="0" w:line="240" w:lineRule="auto"/>
-        <w:rPr>
-          <w:b/>
-          <w:sz w:val="24"/>
-          <w:szCs w:val="24"/>
-          <w:lang w:val="en-US"/>
-        </w:rPr>
-      </w:pPr>
-      <w:r>
-        <w:rPr>
-          <w:b/>
-          <w:sz w:val="24"/>
-          <w:szCs w:val="24"/>
-          <w:lang w:val="en-US"/>
-        </w:rPr>
-        <w:t>Requirements</w:t>
-      </w:r>
-    </w:p>
-    <w:p>
-      <w:pPr>
-        <w:spacing w:after="0" w:line="240" w:lineRule="auto"/>
-        <w:rPr>
-          <w:lang w:val="en-US"/>
-        </w:rPr>
-      </w:pPr>
-    </w:p>
-    <w:p>
-      <w:pPr>
-        <w:pStyle w:val="ListParagraph"/>
-        <w:numPr>
-          <w:ilvl w:val="0"/>
-          <w:numId w:val="2"/>
-        </w:numPr>
-        <w:spacing w:after="0" w:line="240" w:lineRule="auto"/>
-        <w:rPr>
-          <w:lang w:val="en-US"/>
-        </w:rPr>
-      </w:pPr>
-      <w:r>
-        <w:rPr>
-          <w:lang w:val="en-US"/>
-        </w:rPr>
-        <w:t>MediaPortal v1.1.0</w:t>
-      </w:r>
-      <w:r>
-        <w:rPr>
-          <w:lang w:val="en-US"/>
-        </w:rPr>
-        <w:t xml:space="preserve"> or higher</w:t>
-      </w:r>
-    </w:p>
-    <w:p>
-      <w:pPr>
-        <w:pStyle w:val="ListParagraph"/>
-        <w:numPr>
-          <w:ilvl w:val="0"/>
-          <w:numId w:val="2"/>
-        </w:numPr>
-        <w:spacing w:after="0" w:line="240" w:lineRule="auto"/>
-        <w:rPr>
-          <w:lang w:val="en-US"/>
-        </w:rPr>
-      </w:pPr>
-      <w:r>
-        <w:rPr>
-          <w:lang w:val="en-US"/>
-        </w:rPr>
-        <w:t>Supported skin</w:t>
-      </w:r>
-    </w:p>
-    <w:p>
-      <w:pPr>
-        <w:spacing w:after="0" w:line="240" w:lineRule="auto"/>
-        <w:rPr>
-          <w:lang w:val="en-US"/>
-        </w:rPr>
-      </w:pPr>
-    </w:p>
-    <w:p>
-      <w:pPr>
-        <w:spacing w:after="0" w:line="240" w:lineRule="auto"/>
-        <w:rPr>
-          <w:lang w:val="en-US"/>
-        </w:rPr>
-      </w:pPr>
-    </w:p>
-    <w:p>
-      <w:pPr>
-        <w:spacing w:after="0" w:line="240" w:lineRule="auto"/>
-        <w:rPr>
-          <w:b/>
-          <w:sz w:val="24"/>
-          <w:szCs w:val="24"/>
-          <w:lang w:val="en-US"/>
-        </w:rPr>
-      </w:pPr>
-      <w:r>
-        <w:rPr>
-          <w:b/>
-          <w:sz w:val="24"/>
-          <w:szCs w:val="24"/>
-          <w:lang w:val="en-US"/>
-        </w:rPr>
-        <w:t>Supported subtitle providers</w:t>
-      </w:r>
-      <w:r>
-        <w:rPr>
-          <w:b/>
-          <w:sz w:val="24"/>
-          <w:szCs w:val="24"/>
-          <w:lang w:val="en-US"/>
-        </w:rPr>
-        <w:t xml:space="preserve"> / languages</w:t>
-      </w:r>
-    </w:p>
-    <w:p>
-      <w:pPr>
-        <w:spacing w:after="0" w:line="240" w:lineRule="auto"/>
-        <w:rPr>
-          <w:lang w:val="en-US"/>
-        </w:rPr>
-      </w:pPr>
-    </w:p>
-    <w:p>
-      <w:pPr>
-        <w:spacing w:after="0" w:line="240" w:lineRule="auto"/>
-      </w:pPr>
-      <w:r>
-        <w:rPr>
-          <w:lang w:val="en-US"/>
-        </w:rPr>
-        <w:t>SubCen</w:t>
-      </w:r>
-      <w:r>
-        <w:rPr>
-          <w:lang w:val="en-US"/>
-        </w:rPr>
-        <w:t xml:space="preserve">tral uses </w:t>
-      </w:r>
-      <w:r>
-        <w:t xml:space="preserve">providers (scrapers) and languages from </w:t>
-      </w:r>
-      <w:r>
-        <w:rPr>
-          <w:lang w:val="en-US"/>
-        </w:rPr>
-        <w:t>SubtitleDownloader</w:t>
-      </w:r>
-      <w:r>
-        <w:rPr>
-          <w:lang w:val="en-US"/>
-        </w:rPr>
-        <w:t xml:space="preserve"> API</w:t>
-      </w:r>
-      <w:r>
-        <w:rPr>
-          <w:lang w:val="en-US"/>
-        </w:rPr>
-        <w:t xml:space="preserve"> (</w:t>
+      <w:proofErr w:type="spellStart"/>
+      <w:r>
+        <w:rPr>
+          <w:lang w:val="en-US"/>
+        </w:rPr>
+        <w:t>SubCentral</w:t>
+      </w:r>
+      <w:proofErr w:type="spellEnd"/>
+      <w:r>
+        <w:rPr>
+          <w:lang w:val="en-US"/>
+        </w:rPr>
+        <w:t xml:space="preserve"> SVN – source code (</w:t>
       </w:r>
       <w:hyperlink r:id="rId13" w:history="1">
         <w:r>
@@ -810,43 +977,50 @@
             <w:rStyle w:val="Hyperlink"/>
             <w:lang w:val="en-US"/>
           </w:rPr>
-          <w:t>http://forum.team-mediaportal.com/mediaportal-plugins-47/subtitledownloader-2-2-a-71651/</w:t>
+          <w:t>http://code.google.com/p/subcentral/source/browse/</w:t>
         </w:r>
       </w:hyperlink>
       <w:r>
-        <w:t xml:space="preserve">). </w:t>
-      </w:r>
-      <w:r>
-        <w:t>SubCentral provides a nice GUI for all the cool features SubtitleDownloader offers.</w:t>
-      </w:r>
-    </w:p>
-    <w:p>
-      <w:pPr>
-        <w:spacing w:after="0" w:line="240" w:lineRule="auto"/>
-      </w:pPr>
-    </w:p>
-    <w:p>
-      <w:pPr>
-        <w:spacing w:after="0" w:line="240" w:lineRule="auto"/>
-      </w:pPr>
-      <w:r>
-        <w:lastRenderedPageBreak/>
-        <w:t xml:space="preserve">There are many providers already included in SubtitleDownloader by default. As SubtitleDownloader is very flexible and allows adding new providers, there are already few of them created by other users. All </w:t>
-      </w:r>
-      <w:r>
-        <w:t xml:space="preserve">of them are </w:t>
-      </w:r>
-      <w:r>
-        <w:t xml:space="preserve">included in SubCentral v1.0 </w:t>
-      </w:r>
-      <w:r>
-        <w:t xml:space="preserve">and </w:t>
-      </w:r>
-      <w:r>
-        <w:t>higher</w:t>
-      </w:r>
-      <w:r>
-        <w:t>.</w:t>
+        <w:rPr>
+          <w:lang w:val="en-US"/>
+        </w:rPr>
+        <w:t>)</w:t>
+      </w:r>
+    </w:p>
+    <w:p>
+      <w:pPr>
+        <w:spacing w:after="0" w:line="240" w:lineRule="auto"/>
+        <w:rPr>
+          <w:lang w:val="en-US"/>
+        </w:rPr>
+      </w:pPr>
+    </w:p>
+    <w:p>
+      <w:pPr>
+        <w:spacing w:after="0" w:line="240" w:lineRule="auto"/>
+        <w:rPr>
+          <w:lang w:val="en-US"/>
+        </w:rPr>
+      </w:pPr>
+    </w:p>
+    <w:p>
+      <w:pPr>
+        <w:spacing w:after="0" w:line="240" w:lineRule="auto"/>
+        <w:rPr>
+          <w:b/>
+          <w:sz w:val="24"/>
+          <w:szCs w:val="24"/>
+          <w:lang w:val="en-US"/>
+        </w:rPr>
+      </w:pPr>
+      <w:r>
+        <w:rPr>
+          <w:b/>
+          <w:sz w:val="24"/>
+          <w:szCs w:val="24"/>
+          <w:lang w:val="en-US"/>
+        </w:rPr>
+        <w:t>Requirements</w:t>
       </w:r>
     </w:p>
     <w:p>
@@ -869,18 +1043,332 @@
           <w:lang w:val="en-US"/>
         </w:rPr>
       </w:pPr>
+      <w:proofErr w:type="spellStart"/>
+      <w:r>
+        <w:rPr>
+          <w:lang w:val="en-US"/>
+        </w:rPr>
+        <w:t>MediaPortal</w:t>
+      </w:r>
+      <w:proofErr w:type="spellEnd"/>
+      <w:r>
+        <w:rPr>
+          <w:lang w:val="en-US"/>
+        </w:rPr>
+        <w:t xml:space="preserve"> v1.1.0</w:t>
+      </w:r>
+      <w:r>
+        <w:rPr>
+          <w:lang w:val="en-US"/>
+        </w:rPr>
+        <w:t xml:space="preserve"> or higher</w:t>
+      </w:r>
+    </w:p>
+    <w:p>
+      <w:pPr>
+        <w:pStyle w:val="ListParagraph"/>
+        <w:numPr>
+          <w:ilvl w:val="0"/>
+          <w:numId w:val="2"/>
+        </w:numPr>
+        <w:spacing w:after="0" w:line="240" w:lineRule="auto"/>
+        <w:rPr>
+          <w:lang w:val="en-US"/>
+        </w:rPr>
+      </w:pPr>
+      <w:r>
+        <w:rPr>
+          <w:lang w:val="en-US"/>
+        </w:rPr>
+        <w:t>Supported skin</w:t>
+      </w:r>
+    </w:p>
+    <w:p>
+      <w:pPr>
+        <w:spacing w:after="0" w:line="240" w:lineRule="auto"/>
+        <w:rPr>
+          <w:lang w:val="en-US"/>
+        </w:rPr>
+      </w:pPr>
+    </w:p>
+    <w:p>
+      <w:pPr>
+        <w:spacing w:after="0" w:line="240" w:lineRule="auto"/>
+        <w:rPr>
+          <w:lang w:val="en-US"/>
+        </w:rPr>
+      </w:pPr>
+    </w:p>
+    <w:p>
+      <w:pPr>
+        <w:spacing w:after="0" w:line="240" w:lineRule="auto"/>
+        <w:rPr>
+          <w:b/>
+          <w:sz w:val="24"/>
+          <w:szCs w:val="24"/>
+          <w:lang w:val="en-US"/>
+        </w:rPr>
+      </w:pPr>
+      <w:r>
+        <w:rPr>
+          <w:b/>
+          <w:sz w:val="24"/>
+          <w:szCs w:val="24"/>
+          <w:lang w:val="en-US"/>
+        </w:rPr>
+        <w:t>Supported subtitle providers</w:t>
+      </w:r>
+      <w:r>
+        <w:rPr>
+          <w:b/>
+          <w:sz w:val="24"/>
+          <w:szCs w:val="24"/>
+          <w:lang w:val="en-US"/>
+        </w:rPr>
+        <w:t xml:space="preserve"> / languages</w:t>
+      </w:r>
+    </w:p>
+    <w:p>
+      <w:pPr>
+        <w:spacing w:after="0" w:line="240" w:lineRule="auto"/>
+        <w:rPr>
+          <w:lang w:val="en-US"/>
+        </w:rPr>
+      </w:pPr>
+    </w:p>
+    <w:p>
+      <w:pPr>
+        <w:spacing w:after="0" w:line="240" w:lineRule="auto"/>
+        <w:rPr>
+          <w:lang w:val="en-US"/>
+        </w:rPr>
+      </w:pPr>
+      <w:proofErr w:type="spellStart"/>
+      <w:r>
+        <w:rPr>
+          <w:lang w:val="en-US"/>
+        </w:rPr>
+        <w:t>SubCen</w:t>
+      </w:r>
+      <w:r>
+        <w:rPr>
+          <w:lang w:val="en-US"/>
+        </w:rPr>
+        <w:t>tral</w:t>
+      </w:r>
+      <w:proofErr w:type="spellEnd"/>
+      <w:r>
+        <w:rPr>
+          <w:lang w:val="en-US"/>
+        </w:rPr>
+        <w:t xml:space="preserve"> uses </w:t>
+      </w:r>
+      <w:r>
+        <w:rPr>
+          <w:lang w:val="en-US"/>
+        </w:rPr>
+        <w:t xml:space="preserve">providers (scrapers) and languages from </w:t>
+      </w:r>
+      <w:proofErr w:type="spellStart"/>
       <w:r>
         <w:rPr>
           <w:lang w:val="en-US"/>
         </w:rPr>
         <w:t>SubtitleDownloader</w:t>
       </w:r>
-      <w:r>
-        <w:rPr>
-          <w:lang w:val="en-US"/>
-        </w:rPr>
-        <w:t xml:space="preserve"> official providers – seco</w:t>
-      </w:r>
+      <w:proofErr w:type="spellEnd"/>
+      <w:r>
+        <w:rPr>
+          <w:lang w:val="en-US"/>
+        </w:rPr>
+        <w:t xml:space="preserve"> API</w:t>
+      </w:r>
+      <w:r>
+        <w:rPr>
+          <w:lang w:val="en-US"/>
+        </w:rPr>
+        <w:t xml:space="preserve"> (</w:t>
+      </w:r>
+      <w:hyperlink r:id="rId14" w:history="1">
+        <w:r>
+          <w:rPr>
+            <w:rStyle w:val="Hyperlink"/>
+            <w:lang w:val="en-US"/>
+          </w:rPr>
+          <w:t>http://forum.team-mediaportal.com/subcentral-544/subtitledownloader-2-8-a-71651/</w:t>
+        </w:r>
+      </w:hyperlink>
+      <w:r>
+        <w:rPr>
+          <w:lang w:val="en-US"/>
+        </w:rPr>
+        <w:t xml:space="preserve">). </w:t>
+      </w:r>
+      <w:proofErr w:type="spellStart"/>
+      <w:r>
+        <w:rPr>
+          <w:lang w:val="en-US"/>
+        </w:rPr>
+        <w:t>SubCentral</w:t>
+      </w:r>
+      <w:proofErr w:type="spellEnd"/>
+      <w:r>
+        <w:rPr>
+          <w:lang w:val="en-US"/>
+        </w:rPr>
+        <w:t xml:space="preserve"> provides a nice GUI for all the cool features </w:t>
+      </w:r>
+      <w:proofErr w:type="spellStart"/>
+      <w:r>
+        <w:rPr>
+          <w:lang w:val="en-US"/>
+        </w:rPr>
+        <w:t>SubtitleDownloader</w:t>
+      </w:r>
+      <w:proofErr w:type="spellEnd"/>
+      <w:r>
+        <w:rPr>
+          <w:lang w:val="en-US"/>
+        </w:rPr>
+        <w:t xml:space="preserve"> offers.</w:t>
+      </w:r>
+    </w:p>
+    <w:p>
+      <w:pPr>
+        <w:spacing w:after="0" w:line="240" w:lineRule="auto"/>
+        <w:rPr>
+          <w:lang w:val="en-US"/>
+        </w:rPr>
+      </w:pPr>
+    </w:p>
+    <w:p>
+      <w:pPr>
+        <w:spacing w:after="0" w:line="240" w:lineRule="auto"/>
+        <w:rPr>
+          <w:lang w:val="en-US"/>
+        </w:rPr>
+      </w:pPr>
+      <w:r>
+        <w:rPr>
+          <w:lang w:val="en-US"/>
+        </w:rPr>
+        <w:t xml:space="preserve">There are many providers already included in </w:t>
+      </w:r>
+      <w:proofErr w:type="spellStart"/>
+      <w:r>
+        <w:rPr>
+          <w:lang w:val="en-US"/>
+        </w:rPr>
+        <w:t>SubtitleDownloader</w:t>
+      </w:r>
+      <w:proofErr w:type="spellEnd"/>
+      <w:r>
+        <w:rPr>
+          <w:lang w:val="en-US"/>
+        </w:rPr>
+        <w:t xml:space="preserve"> by default. As </w:t>
+      </w:r>
+      <w:proofErr w:type="spellStart"/>
+      <w:r>
+        <w:rPr>
+          <w:lang w:val="en-US"/>
+        </w:rPr>
+        <w:t>SubtitleDownloader</w:t>
+      </w:r>
+      <w:proofErr w:type="spellEnd"/>
+      <w:r>
+        <w:rPr>
+          <w:lang w:val="en-US"/>
+        </w:rPr>
+        <w:t xml:space="preserve"> is very flexible and allows adding new providers, there are already few of them created by other users. All </w:t>
+      </w:r>
+      <w:r>
+        <w:rPr>
+          <w:lang w:val="en-US"/>
+        </w:rPr>
+        <w:t xml:space="preserve">of them are </w:t>
+      </w:r>
+      <w:r>
+        <w:rPr>
+          <w:lang w:val="en-US"/>
+        </w:rPr>
+        <w:t xml:space="preserve">included in </w:t>
+      </w:r>
+      <w:proofErr w:type="spellStart"/>
+      <w:r>
+        <w:rPr>
+          <w:lang w:val="en-US"/>
+        </w:rPr>
+        <w:t>SubCentral</w:t>
+      </w:r>
+      <w:proofErr w:type="spellEnd"/>
+      <w:r>
+        <w:rPr>
+          <w:lang w:val="en-US"/>
+        </w:rPr>
+        <w:t xml:space="preserve"> v1.0 </w:t>
+      </w:r>
+      <w:r>
+        <w:rPr>
+          <w:lang w:val="en-US"/>
+        </w:rPr>
+        <w:t xml:space="preserve">and </w:t>
+      </w:r>
+      <w:r>
+        <w:rPr>
+          <w:lang w:val="en-US"/>
+        </w:rPr>
+        <w:t>higher</w:t>
+      </w:r>
+      <w:r>
+        <w:rPr>
+          <w:lang w:val="en-US"/>
+        </w:rPr>
+        <w:t>.</w:t>
+      </w:r>
+    </w:p>
+    <w:p>
+      <w:pPr>
+        <w:spacing w:after="0" w:line="240" w:lineRule="auto"/>
+        <w:rPr>
+          <w:lang w:val="en-US"/>
+        </w:rPr>
+      </w:pPr>
+    </w:p>
+    <w:p>
+      <w:pPr>
+        <w:pStyle w:val="ListParagraph"/>
+        <w:numPr>
+          <w:ilvl w:val="0"/>
+          <w:numId w:val="2"/>
+        </w:numPr>
+        <w:spacing w:after="0" w:line="240" w:lineRule="auto"/>
+        <w:rPr>
+          <w:lang w:val="en-US"/>
+        </w:rPr>
+      </w:pPr>
+      <w:proofErr w:type="spellStart"/>
+      <w:r>
+        <w:rPr>
+          <w:lang w:val="en-US"/>
+        </w:rPr>
+        <w:t>SubtitleDownloader</w:t>
+      </w:r>
+      <w:proofErr w:type="spellEnd"/>
+      <w:r>
+        <w:rPr>
+          <w:lang w:val="en-US"/>
+        </w:rPr>
+        <w:t xml:space="preserve"> official providers – </w:t>
+      </w:r>
+      <w:proofErr w:type="spellStart"/>
+      <w:r>
+        <w:rPr>
+          <w:lang w:val="en-US"/>
+        </w:rPr>
+        <w:t>seco</w:t>
+      </w:r>
+      <w:proofErr w:type="spellEnd"/>
     </w:p>
     <w:p>
       <w:pPr>
@@ -894,12 +1382,14 @@
           <w:lang w:val="en-US"/>
         </w:rPr>
       </w:pPr>
+      <w:proofErr w:type="spellStart"/>
       <w:r>
         <w:rPr>
           <w:lang w:val="en-US"/>
         </w:rPr>
         <w:t>OpenSubtitles</w:t>
       </w:r>
+      <w:proofErr w:type="spellEnd"/>
     </w:p>
     <w:p>
       <w:pPr>
@@ -913,12 +1403,14 @@
           <w:lang w:val="en-US"/>
         </w:rPr>
       </w:pPr>
+      <w:proofErr w:type="spellStart"/>
       <w:r>
         <w:rPr>
           <w:lang w:val="en-US"/>
         </w:rPr>
         <w:t>Sublight</w:t>
       </w:r>
+      <w:proofErr w:type="spellEnd"/>
     </w:p>
     <w:p>
       <w:pPr>
@@ -932,12 +1424,14 @@
           <w:lang w:val="en-US"/>
         </w:rPr>
       </w:pPr>
+      <w:proofErr w:type="spellStart"/>
       <w:r>
         <w:rPr>
           <w:lang w:val="en-US"/>
         </w:rPr>
         <w:t>TVSubtitles</w:t>
       </w:r>
+      <w:proofErr w:type="spellEnd"/>
     </w:p>
     <w:p>
       <w:pPr>
@@ -951,12 +1445,14 @@
           <w:lang w:val="en-US"/>
         </w:rPr>
       </w:pPr>
+      <w:proofErr w:type="spellStart"/>
       <w:r>
         <w:rPr>
           <w:lang w:val="en-US"/>
         </w:rPr>
         <w:t>Subscene</w:t>
       </w:r>
+      <w:proofErr w:type="spellEnd"/>
     </w:p>
     <w:p>
       <w:pPr>
@@ -970,12 +1466,14 @@
           <w:lang w:val="en-US"/>
         </w:rPr>
       </w:pPr>
+      <w:proofErr w:type="spellStart"/>
       <w:r>
         <w:rPr>
           <w:lang w:val="en-US"/>
         </w:rPr>
         <w:t>Bierdopje</w:t>
       </w:r>
+      <w:proofErr w:type="spellEnd"/>
     </w:p>
     <w:p>
       <w:pPr>
@@ -989,12 +1487,14 @@
           <w:lang w:val="en-US"/>
         </w:rPr>
       </w:pPr>
+      <w:proofErr w:type="spellStart"/>
       <w:r>
         <w:rPr>
           <w:lang w:val="en-US"/>
         </w:rPr>
         <w:t>Podnapisi</w:t>
       </w:r>
+      <w:proofErr w:type="spellEnd"/>
     </w:p>
     <w:p>
       <w:pPr>
@@ -1008,12 +1508,14 @@
           <w:lang w:val="en-US"/>
         </w:rPr>
       </w:pPr>
+      <w:proofErr w:type="spellStart"/>
       <w:r>
         <w:rPr>
           <w:lang w:val="en-US"/>
         </w:rPr>
         <w:t>MovieSubtitles</w:t>
       </w:r>
+      <w:proofErr w:type="spellEnd"/>
     </w:p>
     <w:p>
       <w:pPr>
@@ -1071,13 +1573,21 @@
           <w:lang w:val="en-US"/>
         </w:rPr>
       </w:pPr>
-      <w:r>
-        <w:rPr>
-          <w:lang w:val="en-US"/>
-        </w:rPr>
-        <w:t>ItalianSubs v1.4 (</w:t>
-      </w:r>
-      <w:hyperlink r:id="rId14" w:anchor="post708045" w:history="1">
+      <w:proofErr w:type="spellStart"/>
+      <w:r>
+        <w:rPr>
+          <w:lang w:val="en-US"/>
+        </w:rPr>
+        <w:t>ItalianSubs</w:t>
+      </w:r>
+      <w:proofErr w:type="spellEnd"/>
+      <w:r>
+        <w:rPr>
+          <w:lang w:val="en-US"/>
+        </w:rPr>
+        <w:t xml:space="preserve"> v1.4 (</w:t>
+      </w:r>
+      <w:hyperlink r:id="rId15" w:anchor="post708045" w:history="1">
         <w:r>
           <w:rPr>
             <w:rStyle w:val="Hyperlink"/>
@@ -1090,8 +1600,16 @@
         <w:rPr>
           <w:lang w:val="en-US"/>
         </w:rPr>
-        <w:t>) – samo_yea</w:t>
-      </w:r>
+        <w:t xml:space="preserve">) – </w:t>
+      </w:r>
+      <w:proofErr w:type="spellStart"/>
+      <w:r>
+        <w:rPr>
+          <w:lang w:val="en-US"/>
+        </w:rPr>
+        <w:t>samo_yea</w:t>
+      </w:r>
+      <w:proofErr w:type="spellEnd"/>
     </w:p>
     <w:p>
       <w:pPr>
@@ -1105,13 +1623,21 @@
           <w:lang w:val="en-US"/>
         </w:rPr>
       </w:pPr>
-      <w:r>
-        <w:rPr>
-          <w:lang w:val="en-US"/>
-        </w:rPr>
-        <w:t>SeriesSub v1.0 (</w:t>
-      </w:r>
-      <w:hyperlink r:id="rId15" w:anchor="post705997" w:history="1">
+      <w:proofErr w:type="spellStart"/>
+      <w:r>
+        <w:rPr>
+          <w:lang w:val="en-US"/>
+        </w:rPr>
+        <w:t>SeriesSub</w:t>
+      </w:r>
+      <w:proofErr w:type="spellEnd"/>
+      <w:r>
+        <w:rPr>
+          <w:lang w:val="en-US"/>
+        </w:rPr>
+        <w:t xml:space="preserve"> v1.0 (</w:t>
+      </w:r>
+      <w:hyperlink r:id="rId16" w:anchor="post705997" w:history="1">
         <w:r>
           <w:rPr>
             <w:rStyle w:val="Hyperlink"/>
@@ -1126,12 +1652,14 @@
         </w:rPr>
         <w:t xml:space="preserve">) – </w:t>
       </w:r>
+      <w:proofErr w:type="spellStart"/>
       <w:r>
         <w:rPr>
           <w:lang w:val="en-US"/>
         </w:rPr>
         <w:t>samo_yea</w:t>
       </w:r>
+      <w:proofErr w:type="spellEnd"/>
     </w:p>
     <w:p>
       <w:pPr>
@@ -1145,19 +1673,21 @@
           <w:lang w:val="en-US"/>
         </w:rPr>
       </w:pPr>
-      <w:r>
-        <w:rPr>
-          <w:lang w:val="en-US"/>
-        </w:rPr>
-        <w:t>Subsfactory v1.0</w:t>
-      </w:r>
-      <w:r>
-        <w:rPr>
-          <w:lang w:val="en-US"/>
-        </w:rPr>
-        <w:t xml:space="preserve"> (</w:t>
-      </w:r>
-      <w:hyperlink r:id="rId16" w:anchor="post693203" w:history="1">
+      <w:proofErr w:type="spellStart"/>
+      <w:r>
+        <w:rPr>
+          <w:lang w:val="en-US"/>
+        </w:rPr>
+        <w:t>Subsfactory</w:t>
+      </w:r>
+      <w:proofErr w:type="spellEnd"/>
+      <w:r>
+        <w:rPr>
+          <w:lang w:val="en-US"/>
+        </w:rPr>
+        <w:t xml:space="preserve"> v1.0 (</w:t>
+      </w:r>
+      <w:hyperlink r:id="rId17" w:anchor="post693203" w:history="1">
         <w:r>
           <w:rPr>
             <w:rStyle w:val="Hyperlink"/>
@@ -1172,12 +1702,14 @@
         </w:rPr>
         <w:t xml:space="preserve">) – </w:t>
       </w:r>
+      <w:proofErr w:type="spellStart"/>
       <w:r>
         <w:rPr>
           <w:lang w:val="en-US"/>
         </w:rPr>
         <w:t>samo_yea</w:t>
       </w:r>
+      <w:proofErr w:type="spellEnd"/>
     </w:p>
     <w:p>
       <w:pPr>
@@ -1195,15 +1727,9 @@
         <w:rPr>
           <w:lang w:val="en-US"/>
         </w:rPr>
-        <w:t>Titlovi.com v0.1</w:t>
-      </w:r>
-      <w:r>
-        <w:rPr>
-          <w:lang w:val="en-US"/>
-        </w:rPr>
-        <w:t xml:space="preserve"> (</w:t>
-      </w:r>
-      <w:hyperlink r:id="rId17" w:anchor="post708115" w:history="1">
+        <w:t>Titlovi.com v0.1 (</w:t>
+      </w:r>
+      <w:hyperlink r:id="rId18" w:anchor="post708115" w:history="1">
         <w:r>
           <w:rPr>
             <w:rStyle w:val="Hyperlink"/>
@@ -1218,12 +1744,14 @@
         </w:rPr>
         <w:t xml:space="preserve">) – </w:t>
       </w:r>
+      <w:proofErr w:type="spellStart"/>
       <w:r>
         <w:rPr>
           <w:lang w:val="en-US"/>
         </w:rPr>
         <w:t>SilentException</w:t>
       </w:r>
+      <w:proofErr w:type="spellEnd"/>
     </w:p>
     <w:p>
       <w:pPr>
@@ -1243,7 +1771,7 @@
         </w:rPr>
         <w:t>Titulky.com v1.0 (</w:t>
       </w:r>
-      <w:hyperlink r:id="rId18" w:anchor="post739052" w:history="1">
+      <w:hyperlink r:id="rId19" w:anchor="post739052" w:history="1">
         <w:r>
           <w:rPr>
             <w:rStyle w:val="Hyperlink"/>
@@ -1256,8 +1784,16 @@
         <w:rPr>
           <w:lang w:val="en-US"/>
         </w:rPr>
-        <w:t>) – katulus</w:t>
-      </w:r>
+        <w:t xml:space="preserve">) – </w:t>
+      </w:r>
+      <w:proofErr w:type="spellStart"/>
+      <w:r>
+        <w:rPr>
+          <w:lang w:val="en-US"/>
+        </w:rPr>
+        <w:t>katulus</w:t>
+      </w:r>
+      <w:proofErr w:type="spellEnd"/>
     </w:p>
     <w:p>
       <w:pPr>
@@ -1296,8 +1832,19 @@
           <w:szCs w:val="24"/>
           <w:lang w:val="en-US"/>
         </w:rPr>
-        <w:t>Integration – supported plugins</w:t>
-      </w:r>
+        <w:t xml:space="preserve">Integration – supported </w:t>
+      </w:r>
+      <w:proofErr w:type="spellStart"/>
+      <w:r>
+        <w:rPr>
+          <w:b/>
+          <w:sz w:val="24"/>
+          <w:szCs w:val="24"/>
+          <w:lang w:val="en-US"/>
+        </w:rPr>
+        <w:t>plugins</w:t>
+      </w:r>
+      <w:proofErr w:type="spellEnd"/>
     </w:p>
     <w:p>
       <w:pPr>
@@ -1323,8 +1870,16 @@
         <w:rPr>
           <w:lang w:val="en-US"/>
         </w:rPr>
-        <w:t>MP-TVSeries</w:t>
-      </w:r>
+        <w:t>MP-</w:t>
+      </w:r>
+      <w:proofErr w:type="spellStart"/>
+      <w:r>
+        <w:rPr>
+          <w:lang w:val="en-US"/>
+        </w:rPr>
+        <w:t>TVSeries</w:t>
+      </w:r>
+      <w:proofErr w:type="spellEnd"/>
     </w:p>
     <w:p>
       <w:pPr>
@@ -1338,11 +1893,47 @@
           <w:lang w:val="en-US"/>
         </w:rPr>
       </w:pPr>
-      <w:r>
-        <w:rPr>
-          <w:lang w:val="en-US"/>
-        </w:rPr>
-        <w:t>SubCentral has inbuilt support (plugin handler) for MP-TVSeries v2.6.0 or higher</w:t>
+      <w:proofErr w:type="spellStart"/>
+      <w:r>
+        <w:rPr>
+          <w:lang w:val="en-US"/>
+        </w:rPr>
+        <w:t>SubCentral</w:t>
+      </w:r>
+      <w:proofErr w:type="spellEnd"/>
+      <w:r>
+        <w:rPr>
+          <w:lang w:val="en-US"/>
+        </w:rPr>
+        <w:t xml:space="preserve"> has inbuilt support (</w:t>
+      </w:r>
+      <w:proofErr w:type="spellStart"/>
+      <w:r>
+        <w:rPr>
+          <w:lang w:val="en-US"/>
+        </w:rPr>
+        <w:t>plugin</w:t>
+      </w:r>
+      <w:proofErr w:type="spellEnd"/>
+      <w:r>
+        <w:rPr>
+          <w:lang w:val="en-US"/>
+        </w:rPr>
+        <w:t xml:space="preserve"> handler) for MP-</w:t>
+      </w:r>
+      <w:proofErr w:type="spellStart"/>
+      <w:r>
+        <w:rPr>
+          <w:lang w:val="en-US"/>
+        </w:rPr>
+        <w:t>TVSeries</w:t>
+      </w:r>
+      <w:proofErr w:type="spellEnd"/>
+      <w:r>
+        <w:rPr>
+          <w:lang w:val="en-US"/>
+        </w:rPr>
+        <w:t xml:space="preserve"> v2.6.0 or higher</w:t>
       </w:r>
       <w:r>
         <w:rPr>
@@ -1406,13 +1997,55 @@
         <w:rPr>
           <w:lang w:val="en-US"/>
         </w:rPr>
-        <w:t>Configuration: Open MP-TVSeries configuration, under “Extras” tab there should be “Enable SubCentral” check box. Che</w:t>
-      </w:r>
-      <w:r>
-        <w:rPr>
-          <w:lang w:val="en-US"/>
-        </w:rPr>
-        <w:t xml:space="preserve">ck “Use SubCentral for episode </w:t>
+        <w:t>Configuration: Open MP-</w:t>
+      </w:r>
+      <w:proofErr w:type="spellStart"/>
+      <w:r>
+        <w:rPr>
+          <w:lang w:val="en-US"/>
+        </w:rPr>
+        <w:t>TVSeries</w:t>
+      </w:r>
+      <w:proofErr w:type="spellEnd"/>
+      <w:r>
+        <w:rPr>
+          <w:lang w:val="en-US"/>
+        </w:rPr>
+        <w:t xml:space="preserve"> configuration, under “Extras” tab there should be “Enable </w:t>
+      </w:r>
+      <w:proofErr w:type="spellStart"/>
+      <w:r>
+        <w:rPr>
+          <w:lang w:val="en-US"/>
+        </w:rPr>
+        <w:t>SubCentral</w:t>
+      </w:r>
+      <w:proofErr w:type="spellEnd"/>
+      <w:r>
+        <w:rPr>
+          <w:lang w:val="en-US"/>
+        </w:rPr>
+        <w:t>” check box. Che</w:t>
+      </w:r>
+      <w:r>
+        <w:rPr>
+          <w:lang w:val="en-US"/>
+        </w:rPr>
+        <w:t xml:space="preserve">ck “Use </w:t>
+      </w:r>
+      <w:proofErr w:type="spellStart"/>
+      <w:r>
+        <w:rPr>
+          <w:lang w:val="en-US"/>
+        </w:rPr>
+        <w:t>SubCentral</w:t>
+      </w:r>
+      <w:proofErr w:type="spellEnd"/>
+      <w:r>
+        <w:rPr>
+          <w:lang w:val="en-US"/>
+        </w:rPr>
+        <w:t xml:space="preserve"> for episode </w:t>
       </w:r>
       <w:r>
         <w:rPr>
@@ -1425,11 +2058,19 @@
         </w:rPr>
         <w:t>'</w:t>
       </w:r>
-      <w:r>
-        <w:rPr>
-          <w:lang w:val="en-US"/>
-        </w:rPr>
-        <w:t>HasSubtitles query</w:t>
+      <w:proofErr w:type="spellStart"/>
+      <w:r>
+        <w:rPr>
+          <w:lang w:val="en-US"/>
+        </w:rPr>
+        <w:t>HasSubtitles</w:t>
+      </w:r>
+      <w:proofErr w:type="spellEnd"/>
+      <w:r>
+        <w:rPr>
+          <w:lang w:val="en-US"/>
+        </w:rPr>
+        <w:t xml:space="preserve"> query</w:t>
       </w:r>
       <w:r>
         <w:rPr>
@@ -1446,7 +2087,63 @@
         <w:rPr>
           <w:lang w:val="en-US"/>
         </w:rPr>
-        <w:t xml:space="preserve"> if you also want SubCentral for MediaInfo subtitles check (more through search). It is also suggested that you disable SubtitleDownloader (it will be removed from MP-TVSeries in </w:t>
+        <w:t xml:space="preserve"> if you also want </w:t>
+      </w:r>
+      <w:proofErr w:type="spellStart"/>
+      <w:r>
+        <w:rPr>
+          <w:lang w:val="en-US"/>
+        </w:rPr>
+        <w:t>SubCentral</w:t>
+      </w:r>
+      <w:proofErr w:type="spellEnd"/>
+      <w:r>
+        <w:rPr>
+          <w:lang w:val="en-US"/>
+        </w:rPr>
+        <w:t xml:space="preserve"> for </w:t>
+      </w:r>
+      <w:proofErr w:type="spellStart"/>
+      <w:r>
+        <w:rPr>
+          <w:lang w:val="en-US"/>
+        </w:rPr>
+        <w:t>MediaInfo</w:t>
+      </w:r>
+      <w:proofErr w:type="spellEnd"/>
+      <w:r>
+        <w:rPr>
+          <w:lang w:val="en-US"/>
+        </w:rPr>
+        <w:t xml:space="preserve"> subtitles check (more through search). It is also suggested that you disable </w:t>
+      </w:r>
+      <w:proofErr w:type="spellStart"/>
+      <w:r>
+        <w:rPr>
+          <w:lang w:val="en-US"/>
+        </w:rPr>
+        <w:t>SubtitleDownloader</w:t>
+      </w:r>
+      <w:proofErr w:type="spellEnd"/>
+      <w:r>
+        <w:rPr>
+          <w:lang w:val="en-US"/>
+        </w:rPr>
+        <w:t xml:space="preserve"> (it will be removed from MP-</w:t>
+      </w:r>
+      <w:proofErr w:type="spellStart"/>
+      <w:r>
+        <w:rPr>
+          <w:lang w:val="en-US"/>
+        </w:rPr>
+        <w:t>TVSeries</w:t>
+      </w:r>
+      <w:proofErr w:type="spellEnd"/>
+      <w:r>
+        <w:rPr>
+          <w:lang w:val="en-US"/>
+        </w:rPr>
+        <w:t xml:space="preserve"> in </w:t>
       </w:r>
       <w:r>
         <w:rPr>
@@ -1507,7 +2204,21 @@
         <w:rPr>
           <w:lang w:val="en-US"/>
         </w:rPr>
-        <w:t>”. SubCentral window will open.</w:t>
+        <w:t xml:space="preserve">”. </w:t>
+      </w:r>
+      <w:proofErr w:type="spellStart"/>
+      <w:r>
+        <w:rPr>
+          <w:lang w:val="en-US"/>
+        </w:rPr>
+        <w:t>SubCentral</w:t>
+      </w:r>
+      <w:proofErr w:type="spellEnd"/>
+      <w:r>
+        <w:rPr>
+          <w:lang w:val="en-US"/>
+        </w:rPr>
+        <w:t xml:space="preserve"> window will open.</w:t>
       </w:r>
     </w:p>
     <w:p>
@@ -1560,11 +2271,33 @@
           <w:lang w:val="en-US"/>
         </w:rPr>
       </w:pPr>
-      <w:r>
-        <w:rPr>
-          <w:lang w:val="en-US"/>
-        </w:rPr>
-        <w:t xml:space="preserve">SubCentral has inbuilt support (plugin handler) for Moving Pictures v1.0.3 or higher. </w:t>
+      <w:proofErr w:type="spellStart"/>
+      <w:r>
+        <w:rPr>
+          <w:lang w:val="en-US"/>
+        </w:rPr>
+        <w:t>SubCentral</w:t>
+      </w:r>
+      <w:proofErr w:type="spellEnd"/>
+      <w:r>
+        <w:rPr>
+          <w:lang w:val="en-US"/>
+        </w:rPr>
+        <w:t xml:space="preserve"> has inbuilt support (</w:t>
+      </w:r>
+      <w:proofErr w:type="spellStart"/>
+      <w:r>
+        <w:rPr>
+          <w:lang w:val="en-US"/>
+        </w:rPr>
+        <w:t>plugin</w:t>
+      </w:r>
+      <w:proofErr w:type="spellEnd"/>
+      <w:r>
+        <w:rPr>
+          <w:lang w:val="en-US"/>
+        </w:rPr>
+        <w:t xml:space="preserve"> handler) for Moving Pictures v1.0.3 or higher. </w:t>
       </w:r>
     </w:p>
     <w:p>
@@ -1602,7 +2335,21 @@
         <w:rPr>
           <w:lang w:val="en-US"/>
         </w:rPr>
-        <w:t>Users: When browsing the movies, click “check for subtitles” button in your skin (it should be in (hidden) menu or on movie details screen). SubCentral window will open.</w:t>
+        <w:t xml:space="preserve">Users: When browsing the movies, click “check for subtitles” button in your skin (it should be in (hidden) menu or on movie details screen). </w:t>
+      </w:r>
+      <w:proofErr w:type="spellStart"/>
+      <w:r>
+        <w:rPr>
+          <w:lang w:val="en-US"/>
+        </w:rPr>
+        <w:t>SubCentral</w:t>
+      </w:r>
+      <w:proofErr w:type="spellEnd"/>
+      <w:r>
+        <w:rPr>
+          <w:lang w:val="en-US"/>
+        </w:rPr>
+        <w:t xml:space="preserve"> window will open.</w:t>
       </w:r>
     </w:p>
     <w:p>
@@ -1621,9 +2368,23 @@
         <w:rPr>
           <w:lang w:val="en-US"/>
         </w:rPr>
-        <w:t>Skinners: for closer look on integration, take a look at SubCentral Moving Pictures integration (</w:t>
-      </w:r>
-      <w:hyperlink r:id="rId19" w:history="1">
+        <w:t xml:space="preserve">Skinners: for closer look on integration, take a look at </w:t>
+      </w:r>
+      <w:proofErr w:type="spellStart"/>
+      <w:r>
+        <w:rPr>
+          <w:lang w:val="en-US"/>
+        </w:rPr>
+        <w:t>SubCentral</w:t>
+      </w:r>
+      <w:proofErr w:type="spellEnd"/>
+      <w:r>
+        <w:rPr>
+          <w:lang w:val="en-US"/>
+        </w:rPr>
+        <w:t xml:space="preserve"> Moving Pictures integration (</w:t>
+      </w:r>
+      <w:hyperlink r:id="rId20" w:history="1">
         <w:r>
           <w:rPr>
             <w:rStyle w:val="Hyperlink"/>
@@ -1655,8 +2416,16 @@
         <w:rPr>
           <w:lang w:val="en-US"/>
         </w:rPr>
-        <w:t>Other plugins</w:t>
-      </w:r>
+        <w:t xml:space="preserve">Other </w:t>
+      </w:r>
+      <w:proofErr w:type="spellStart"/>
+      <w:r>
+        <w:rPr>
+          <w:lang w:val="en-US"/>
+        </w:rPr>
+        <w:t>plugins</w:t>
+      </w:r>
+      <w:proofErr w:type="spellEnd"/>
     </w:p>
     <w:p>
       <w:pPr>
@@ -1674,7 +2443,36 @@
         <w:rPr>
           <w:lang w:val="en-US"/>
         </w:rPr>
-        <w:t>If the data from the plugin can be accessed from the "outside", there is a possibility of writing new plugin handler. Consult manual and source code for more info.</w:t>
+        <w:lastRenderedPageBreak/>
+        <w:t xml:space="preserve">If the data from the </w:t>
+      </w:r>
+      <w:proofErr w:type="spellStart"/>
+      <w:r>
+        <w:rPr>
+          <w:lang w:val="en-US"/>
+        </w:rPr>
+        <w:t>plugin</w:t>
+      </w:r>
+      <w:proofErr w:type="spellEnd"/>
+      <w:r>
+        <w:rPr>
+          <w:lang w:val="en-US"/>
+        </w:rPr>
+        <w:t xml:space="preserve"> can be accessed from the "outside", there is a possibility of writing new </w:t>
+      </w:r>
+      <w:proofErr w:type="spellStart"/>
+      <w:r>
+        <w:rPr>
+          <w:lang w:val="en-US"/>
+        </w:rPr>
+        <w:t>plugin</w:t>
+      </w:r>
+      <w:proofErr w:type="spellEnd"/>
+      <w:r>
+        <w:rPr>
+          <w:lang w:val="en-US"/>
+        </w:rPr>
+        <w:t xml:space="preserve"> handler. Consult manual and source code for more info.</w:t>
       </w:r>
     </w:p>
     <w:p>
@@ -1693,14 +2491,48 @@
         <w:rPr>
           <w:lang w:val="en-US"/>
         </w:rPr>
-        <w:lastRenderedPageBreak/>
-        <w:t>There is also a possibility of integration without modifications in SubCentral. SubCentral supports da</w:t>
-      </w:r>
-      <w:r>
-        <w:rPr>
-          <w:lang w:val="en-US"/>
-        </w:rPr>
-        <w:t>ta exchange through MediaPortal</w:t>
+        <w:t xml:space="preserve">There is also a possibility of integration without modifications in </w:t>
+      </w:r>
+      <w:proofErr w:type="spellStart"/>
+      <w:r>
+        <w:rPr>
+          <w:lang w:val="en-US"/>
+        </w:rPr>
+        <w:t>SubCentral</w:t>
+      </w:r>
+      <w:proofErr w:type="spellEnd"/>
+      <w:r>
+        <w:rPr>
+          <w:lang w:val="en-US"/>
+        </w:rPr>
+        <w:t xml:space="preserve">. </w:t>
+      </w:r>
+      <w:proofErr w:type="spellStart"/>
+      <w:r>
+        <w:rPr>
+          <w:lang w:val="en-US"/>
+        </w:rPr>
+        <w:t>SubCentral</w:t>
+      </w:r>
+      <w:proofErr w:type="spellEnd"/>
+      <w:r>
+        <w:rPr>
+          <w:lang w:val="en-US"/>
+        </w:rPr>
+        <w:t xml:space="preserve"> supports da</w:t>
+      </w:r>
+      <w:r>
+        <w:rPr>
+          <w:lang w:val="en-US"/>
+        </w:rPr>
+        <w:t xml:space="preserve">ta exchange through </w:t>
+      </w:r>
+      <w:proofErr w:type="spellStart"/>
+      <w:r>
+        <w:rPr>
+          <w:lang w:val="en-US"/>
+        </w:rPr>
+        <w:t>MediaPortal</w:t>
       </w:r>
       <w:r>
         <w:rPr>
@@ -1717,7 +2549,14 @@
         <w:rPr>
           <w:lang w:val="en-US"/>
         </w:rPr>
-        <w:t>s GUI window messages. Consult manual for more info.</w:t>
+        <w:t>s</w:t>
+      </w:r>
+      <w:proofErr w:type="spellEnd"/>
+      <w:r>
+        <w:rPr>
+          <w:lang w:val="en-US"/>
+        </w:rPr>
+        <w:t xml:space="preserve"> GUI window messages. Consult manual for more info.</w:t>
       </w:r>
     </w:p>
     <w:p>
@@ -1753,7 +2592,21 @@
         <w:rPr>
           <w:lang w:val="en-US"/>
         </w:rPr>
-        <w:t>re after. SubCentral will allow you to rename and save subtitles to defined folders.</w:t>
+        <w:t xml:space="preserve">re after. </w:t>
+      </w:r>
+      <w:proofErr w:type="spellStart"/>
+      <w:r>
+        <w:rPr>
+          <w:lang w:val="en-US"/>
+        </w:rPr>
+        <w:t>SubCentral</w:t>
+      </w:r>
+      <w:proofErr w:type="spellEnd"/>
+      <w:r>
+        <w:rPr>
+          <w:lang w:val="en-US"/>
+        </w:rPr>
+        <w:t xml:space="preserve"> will allow you to rename and save subtitles to defined folders.</w:t>
       </w:r>
     </w:p>
     <w:p>
@@ -1817,7 +2670,21 @@
         <w:rPr>
           <w:lang w:val="en-US"/>
         </w:rPr>
-        <w:t>upport SubCentral so far (that I</w:t>
+        <w:t xml:space="preserve">upport </w:t>
+      </w:r>
+      <w:proofErr w:type="spellStart"/>
+      <w:r>
+        <w:rPr>
+          <w:lang w:val="en-US"/>
+        </w:rPr>
+        <w:t>SubCentral</w:t>
+      </w:r>
+      <w:proofErr w:type="spellEnd"/>
+      <w:r>
+        <w:rPr>
+          <w:lang w:val="en-US"/>
+        </w:rPr>
+        <w:t xml:space="preserve"> so far (that I</w:t>
       </w:r>
       <w:r>
         <w:rPr>
@@ -1936,8 +2803,16 @@
         <w:rPr>
           <w:lang w:val="en-US"/>
         </w:rPr>
-        <w:t>/DefaultWide</w:t>
-      </w:r>
+        <w:t>/</w:t>
+      </w:r>
+      <w:proofErr w:type="spellStart"/>
+      <w:r>
+        <w:rPr>
+          <w:lang w:val="en-US"/>
+        </w:rPr>
+        <w:t>DefaultWide</w:t>
+      </w:r>
+      <w:proofErr w:type="spellEnd"/>
       <w:r>
         <w:rPr>
           <w:lang w:val="en-US"/>
@@ -1995,12 +2870,14 @@
           <w:lang w:val="en-US"/>
         </w:rPr>
       </w:pPr>
+      <w:proofErr w:type="spellStart"/>
       <w:r>
         <w:rPr>
           <w:lang w:val="en-US"/>
         </w:rPr>
         <w:t>Mustayaluca</w:t>
       </w:r>
+      <w:proofErr w:type="spellEnd"/>
     </w:p>
     <w:p>
       <w:pPr>
@@ -2014,12 +2891,14 @@
           <w:lang w:val="en-US"/>
         </w:rPr>
       </w:pPr>
+      <w:proofErr w:type="spellStart"/>
       <w:r>
         <w:rPr>
           <w:lang w:val="en-US"/>
         </w:rPr>
         <w:t>PureVision</w:t>
       </w:r>
+      <w:proofErr w:type="spellEnd"/>
     </w:p>
     <w:p>
       <w:pPr>
@@ -2033,12 +2912,14 @@
           <w:lang w:val="en-US"/>
         </w:rPr>
       </w:pPr>
+      <w:proofErr w:type="spellStart"/>
       <w:r>
         <w:rPr>
           <w:lang w:val="en-US"/>
         </w:rPr>
         <w:t>StreamedMP</w:t>
       </w:r>
+      <w:proofErr w:type="spellEnd"/>
     </w:p>
     <w:p>
       <w:pPr>
@@ -2095,7 +2976,21 @@
         <w:rPr>
           <w:lang w:val="en-US"/>
         </w:rPr>
-        <w:t xml:space="preserve">re planning to add support or your skin already supports SubCentral, let </w:t>
+        <w:t xml:space="preserve">re planning to add support or your skin already supports </w:t>
+      </w:r>
+      <w:proofErr w:type="spellStart"/>
+      <w:r>
+        <w:rPr>
+          <w:lang w:val="en-US"/>
+        </w:rPr>
+        <w:t>SubCentral</w:t>
+      </w:r>
+      <w:proofErr w:type="spellEnd"/>
+      <w:r>
+        <w:rPr>
+          <w:lang w:val="en-US"/>
+        </w:rPr>
+        <w:t xml:space="preserve">, let </w:t>
       </w:r>
       <w:r>
         <w:rPr>
@@ -2165,7 +3060,21 @@
         <w:rPr>
           <w:lang w:val="en-US"/>
         </w:rPr>
-        <w:t xml:space="preserve">If you have any issues or problems using SubCentral or ideas on improving, report them here, or even better, on the issue tracker. For any questions, write </w:t>
+        <w:t xml:space="preserve">If you have any issues or problems using </w:t>
+      </w:r>
+      <w:proofErr w:type="spellStart"/>
+      <w:r>
+        <w:rPr>
+          <w:lang w:val="en-US"/>
+        </w:rPr>
+        <w:t>SubCentral</w:t>
+      </w:r>
+      <w:proofErr w:type="spellEnd"/>
+      <w:r>
+        <w:rPr>
+          <w:lang w:val="en-US"/>
+        </w:rPr>
+        <w:t xml:space="preserve"> or ideas on improving, report them here, or even better, on the issue tracker. For any questions, write </w:t>
       </w:r>
       <w:r>
         <w:rPr>
@@ -2220,7 +3129,43 @@
           <w:color w:val="000000"/>
           <w:lang w:val="en-US"/>
         </w:rPr>
-        <w:t>s important to include fresh debug logs. That means configuring MediaPortal for debug logging ("General section", "Log verbosity") and fresh start of MediaPortal with only the bug reproduced. Logs needed include MediaPortal.log, error.log, MovingPictures.log,</w:t>
+        <w:t xml:space="preserve">s important to include fresh debug logs. That means configuring </w:t>
+      </w:r>
+      <w:proofErr w:type="spellStart"/>
+      <w:r>
+        <w:rPr>
+          <w:rStyle w:val="apple-style-span"/>
+          <w:color w:val="000000"/>
+          <w:lang w:val="en-US"/>
+        </w:rPr>
+        <w:t>MediaPortal</w:t>
+      </w:r>
+      <w:proofErr w:type="spellEnd"/>
+      <w:r>
+        <w:rPr>
+          <w:rStyle w:val="apple-style-span"/>
+          <w:color w:val="000000"/>
+          <w:lang w:val="en-US"/>
+        </w:rPr>
+        <w:t xml:space="preserve"> for debug logging ("General section", "Log verbosity") and fresh start of </w:t>
+      </w:r>
+      <w:proofErr w:type="spellStart"/>
+      <w:r>
+        <w:rPr>
+          <w:rStyle w:val="apple-style-span"/>
+          <w:color w:val="000000"/>
+          <w:lang w:val="en-US"/>
+        </w:rPr>
+        <w:t>MediaPortal</w:t>
+      </w:r>
+      <w:proofErr w:type="spellEnd"/>
+      <w:r>
+        <w:rPr>
+          <w:rStyle w:val="apple-style-span"/>
+          <w:color w:val="000000"/>
+          <w:lang w:val="en-US"/>
+        </w:rPr>
+        <w:t xml:space="preserve"> with only the bug reproduced. Logs needed include MediaPortal.log, error.log, MovingPictures.log,</w:t>
       </w:r>
       <w:r>
         <w:rPr>
@@ -2244,23 +3189,7 @@
           <w:color w:val="000000"/>
           <w:lang w:val="en-US"/>
         </w:rPr>
-        <w:t>-TVSeries.log and SubCentral.log. Without logs it might be impossible to help you, therefore your report might just be ignored. Thank you</w:t>
-      </w:r>
-      <w:r>
-        <w:rPr>
-          <w:rStyle w:val="apple-style-span"/>
-          <w:color w:val="000000"/>
-          <w:lang w:val="en-US"/>
-        </w:rPr>
-        <w:t xml:space="preserve"> for understanding</w:t>
-      </w:r>
-      <w:r>
-        <w:rPr>
-          <w:rStyle w:val="apple-style-span"/>
-          <w:color w:val="000000"/>
-          <w:lang w:val="en-US"/>
-        </w:rPr>
-        <w:t>!</w:t>
+        <w:t>-TVSeries.log and SubCentral.log. Without logs it might be impossible to help you, therefore your report might just be ignored. Thank you for understanding!</w:t>
       </w:r>
     </w:p>
     <w:p>
@@ -2344,25 +3273,117 @@
         <w:rPr>
           <w:lang w:val="en-US"/>
         </w:rPr>
-        <w:t>re a talented developer wanting to help us? Wrote a new plugin handler? Modified SubCentral so it works better/faster/stronger? Translated the plugin? Write here, on IRC (</w:t>
-      </w:r>
-      <w:r>
-        <w:rPr>
-          <w:lang w:val="en-US"/>
-        </w:rPr>
-        <w:t xml:space="preserve">freenode, </w:t>
-      </w:r>
-      <w:r>
-        <w:rPr>
-          <w:lang w:val="en-US"/>
-        </w:rPr>
-        <w:t>usually on #Mov</w:t>
-      </w:r>
-      <w:r>
-        <w:rPr>
-          <w:lang w:val="en-US"/>
-        </w:rPr>
-        <w:t>ingPictures (irc://irc.freenode.net/MovingPictures)  and/or #MP-TVSeries (irc://irc.freenode.net/MP-TVSeries)</w:t>
+        <w:t xml:space="preserve">re a talented developer wanting to help us? Wrote a new </w:t>
+      </w:r>
+      <w:proofErr w:type="spellStart"/>
+      <w:r>
+        <w:rPr>
+          <w:lang w:val="en-US"/>
+        </w:rPr>
+        <w:t>plugin</w:t>
+      </w:r>
+      <w:proofErr w:type="spellEnd"/>
+      <w:r>
+        <w:rPr>
+          <w:lang w:val="en-US"/>
+        </w:rPr>
+        <w:t xml:space="preserve"> handler? Modified </w:t>
+      </w:r>
+      <w:proofErr w:type="spellStart"/>
+      <w:r>
+        <w:rPr>
+          <w:lang w:val="en-US"/>
+        </w:rPr>
+        <w:t>SubCentral</w:t>
+      </w:r>
+      <w:proofErr w:type="spellEnd"/>
+      <w:r>
+        <w:rPr>
+          <w:lang w:val="en-US"/>
+        </w:rPr>
+        <w:t xml:space="preserve"> so it works better/faster/stronger? Translated the </w:t>
+      </w:r>
+      <w:proofErr w:type="spellStart"/>
+      <w:r>
+        <w:rPr>
+          <w:lang w:val="en-US"/>
+        </w:rPr>
+        <w:t>plugin</w:t>
+      </w:r>
+      <w:proofErr w:type="spellEnd"/>
+      <w:r>
+        <w:rPr>
+          <w:lang w:val="en-US"/>
+        </w:rPr>
+        <w:t>? Write here, on IRC (</w:t>
+      </w:r>
+      <w:proofErr w:type="spellStart"/>
+      <w:r>
+        <w:rPr>
+          <w:lang w:val="en-US"/>
+        </w:rPr>
+        <w:t>freenode</w:t>
+      </w:r>
+      <w:proofErr w:type="spellEnd"/>
+      <w:r>
+        <w:rPr>
+          <w:lang w:val="en-US"/>
+        </w:rPr>
+        <w:t xml:space="preserve">, </w:t>
+      </w:r>
+      <w:r>
+        <w:rPr>
+          <w:lang w:val="en-US"/>
+        </w:rPr>
+        <w:t>usually on #</w:t>
+      </w:r>
+      <w:proofErr w:type="spellStart"/>
+      <w:r>
+        <w:rPr>
+          <w:lang w:val="en-US"/>
+        </w:rPr>
+        <w:t>Mov</w:t>
+      </w:r>
+      <w:r>
+        <w:rPr>
+          <w:lang w:val="en-US"/>
+        </w:rPr>
+        <w:t>ingPictures</w:t>
+      </w:r>
+      <w:proofErr w:type="spellEnd"/>
+      <w:r>
+        <w:rPr>
+          <w:lang w:val="en-US"/>
+        </w:rPr>
+        <w:t xml:space="preserve"> (irc://irc.freenode.net/MovingPictures</w:t>
+      </w:r>
+      <w:proofErr w:type="gramStart"/>
+      <w:r>
+        <w:rPr>
+          <w:lang w:val="en-US"/>
+        </w:rPr>
+        <w:t>)  and</w:t>
+      </w:r>
+      <w:proofErr w:type="gramEnd"/>
+      <w:r>
+        <w:rPr>
+          <w:lang w:val="en-US"/>
+        </w:rPr>
+        <w:t>/or #MP-</w:t>
+      </w:r>
+      <w:proofErr w:type="spellStart"/>
+      <w:r>
+        <w:rPr>
+          <w:lang w:val="en-US"/>
+        </w:rPr>
+        <w:t>TVSeries</w:t>
+      </w:r>
+      <w:proofErr w:type="spellEnd"/>
+      <w:r>
+        <w:rPr>
+          <w:lang w:val="en-US"/>
+        </w:rPr>
+        <w:t xml:space="preserve"> (irc://irc.freenode.net/MP-TVSeries)</w:t>
       </w:r>
       <w:r>
         <w:rPr>
@@ -2427,11 +3448,35 @@
           <w:lang w:val="en-US"/>
         </w:rPr>
       </w:pPr>
-      <w:r>
-        <w:rPr>
-          <w:lang w:val="en-US"/>
-        </w:rPr>
-        <w:t xml:space="preserve">seco – for starting the plugin with initial </w:t>
+      <w:proofErr w:type="spellStart"/>
+      <w:proofErr w:type="gramStart"/>
+      <w:r>
+        <w:rPr>
+          <w:lang w:val="en-US"/>
+        </w:rPr>
+        <w:t>seco</w:t>
+      </w:r>
+      <w:proofErr w:type="spellEnd"/>
+      <w:proofErr w:type="gramEnd"/>
+      <w:r>
+        <w:rPr>
+          <w:lang w:val="en-US"/>
+        </w:rPr>
+        <w:t xml:space="preserve"> – for starting the </w:t>
+      </w:r>
+      <w:proofErr w:type="spellStart"/>
+      <w:r>
+        <w:rPr>
+          <w:lang w:val="en-US"/>
+        </w:rPr>
+        <w:t>plugin</w:t>
+      </w:r>
+      <w:proofErr w:type="spellEnd"/>
+      <w:r>
+        <w:rPr>
+          <w:lang w:val="en-US"/>
+        </w:rPr>
+        <w:t xml:space="preserve"> with initial </w:t>
       </w:r>
       <w:r>
         <w:rPr>
@@ -2443,278 +3488,21 @@
         <w:rPr>
           <w:lang w:val="en-US"/>
         </w:rPr>
-        <w:t>testing and, of course, for the awesome SubtitleDownloader API (</w:t>
-      </w:r>
-      <w:hyperlink r:id="rId20" w:history="1">
-        <w:r>
-          <w:rPr>
-            <w:rStyle w:val="Hyperlink"/>
-            <w:lang w:val="en-US"/>
-          </w:rPr>
-          <w:t>http://forum.team-mediaportal.com/mediaportal-plugins-47/subtitledownloader-2-2-a-71651/</w:t>
-        </w:r>
-      </w:hyperlink>
-      <w:r>
-        <w:rPr>
-          <w:lang w:val="en-US"/>
-        </w:rPr>
-        <w:t xml:space="preserve">), </w:t>
-      </w:r>
-      <w:r>
-        <w:rPr>
-          <w:lang w:val="en-US"/>
-        </w:rPr>
-        <w:t>without which SubCentral would not exist.</w:t>
-      </w:r>
-    </w:p>
-    <w:p>
-      <w:pPr>
-        <w:pStyle w:val="ListParagraph"/>
-        <w:numPr>
-          <w:ilvl w:val="0"/>
-          <w:numId w:val="4"/>
-        </w:numPr>
-        <w:spacing w:after="0" w:line="240" w:lineRule="auto"/>
-        <w:rPr>
-          <w:lang w:val="en-US"/>
-        </w:rPr>
-      </w:pPr>
-      <w:r>
-        <w:rPr>
-          <w:rStyle w:val="apple-style-span"/>
-          <w:color w:val="000000"/>
-        </w:rPr>
-        <w:lastRenderedPageBreak/>
-        <w:t>gibman – for</w:t>
-      </w:r>
-      <w:r>
-        <w:rPr>
-          <w:rStyle w:val="apple-converted-space"/>
-          <w:color w:val="000000"/>
-        </w:rPr>
-        <w:t> SubtitlesRetriever PoC</w:t>
-      </w:r>
-      <w:r>
-        <w:rPr>
-          <w:rStyle w:val="apple-converted-space"/>
-          <w:color w:val="000000"/>
-        </w:rPr>
-        <w:t xml:space="preserve"> (</w:t>
-      </w:r>
-      <w:r>
-        <w:rPr>
-          <w:rStyle w:val="apple-converted-space"/>
-          <w:color w:val="000000"/>
-        </w:rPr>
-        <w:t>https://mediaportal.svn.sourceforge.net/svnroot/mp-plugins/trunk/plugins/SubtitlesRetriever/</w:t>
-      </w:r>
-      <w:r>
-        <w:rPr>
-          <w:rStyle w:val="apple-converted-space"/>
-          <w:color w:val="000000"/>
-        </w:rPr>
-        <w:t>)</w:t>
-      </w:r>
-      <w:r>
-        <w:rPr>
-          <w:rStyle w:val="apple-converted-space"/>
-          <w:color w:val="000000"/>
-        </w:rPr>
-        <w:t> </w:t>
-      </w:r>
-      <w:r>
-        <w:rPr>
-          <w:rStyle w:val="apple-style-span"/>
-          <w:color w:val="000000"/>
-        </w:rPr>
-        <w:t>that was used as retriever base.</w:t>
-      </w:r>
-    </w:p>
-    <w:p>
-      <w:pPr>
-        <w:pStyle w:val="ListParagraph"/>
-        <w:numPr>
-          <w:ilvl w:val="0"/>
-          <w:numId w:val="4"/>
-        </w:numPr>
-        <w:spacing w:after="0" w:line="240" w:lineRule="auto"/>
-        <w:rPr>
-          <w:lang w:val="en-US"/>
-        </w:rPr>
-      </w:pPr>
-      <w:r>
-        <w:rPr>
-          <w:lang w:val="en-US"/>
-        </w:rPr>
-        <w:t>fforde – for starting the plugin with initial ideas and awesome core.</w:t>
-      </w:r>
-    </w:p>
-    <w:p>
-      <w:pPr>
-        <w:pStyle w:val="ListParagraph"/>
-        <w:numPr>
-          <w:ilvl w:val="0"/>
-          <w:numId w:val="4"/>
-        </w:numPr>
-        <w:spacing w:after="0" w:line="240" w:lineRule="auto"/>
-        <w:rPr>
-          <w:lang w:val="en-US"/>
-        </w:rPr>
-      </w:pPr>
-      <w:r>
-        <w:rPr>
-          <w:lang w:val="en-US"/>
-        </w:rPr>
-        <w:t>damienh – for testing, support and some very nice ideas.</w:t>
-      </w:r>
-    </w:p>
-    <w:p>
-      <w:pPr>
-        <w:pStyle w:val="ListParagraph"/>
-        <w:numPr>
-          <w:ilvl w:val="0"/>
-          <w:numId w:val="4"/>
-        </w:numPr>
-        <w:spacing w:after="0" w:line="240" w:lineRule="auto"/>
-        <w:rPr>
-          <w:lang w:val="en-US"/>
-        </w:rPr>
-      </w:pPr>
-      <w:r>
-        <w:rPr>
-          <w:lang w:val="en-US"/>
-        </w:rPr>
-        <w:t>1stdead – for testing.</w:t>
-      </w:r>
-    </w:p>
-    <w:p>
-      <w:pPr>
-        <w:pStyle w:val="ListParagraph"/>
-        <w:numPr>
-          <w:ilvl w:val="0"/>
-          <w:numId w:val="4"/>
-        </w:numPr>
-        <w:spacing w:after="0" w:line="240" w:lineRule="auto"/>
-        <w:rPr>
-          <w:lang w:val="en-US"/>
-        </w:rPr>
-      </w:pPr>
-      <w:r>
-        <w:rPr>
-          <w:rStyle w:val="apple-style-span"/>
-          <w:color w:val="000000"/>
-        </w:rPr>
-        <w:t>All other testers that were reporting issues even before plugin was released</w:t>
-      </w:r>
-    </w:p>
-    <w:p>
-      <w:pPr>
-        <w:pStyle w:val="ListParagraph"/>
-        <w:numPr>
-          <w:ilvl w:val="0"/>
-          <w:numId w:val="4"/>
-        </w:numPr>
-        <w:spacing w:after="0" w:line="240" w:lineRule="auto"/>
-        <w:rPr>
-          <w:lang w:val="en-US"/>
-        </w:rPr>
-      </w:pPr>
-      <w:r>
-        <w:rPr>
-          <w:lang w:val="en-US"/>
-        </w:rPr>
-        <w:t>All the translators</w:t>
-      </w:r>
-    </w:p>
-    <w:p>
-      <w:pPr>
-        <w:spacing w:after="0" w:line="240" w:lineRule="auto"/>
-        <w:rPr>
-          <w:lang w:val="en-US"/>
-        </w:rPr>
-      </w:pPr>
-    </w:p>
-    <w:p>
-      <w:pPr>
-        <w:spacing w:after="0" w:line="240" w:lineRule="auto"/>
-        <w:rPr>
-          <w:lang w:val="en-US"/>
-        </w:rPr>
-      </w:pPr>
-    </w:p>
-    <w:p>
-      <w:pPr>
-        <w:spacing w:after="0" w:line="240" w:lineRule="auto"/>
-        <w:rPr>
-          <w:b/>
-          <w:sz w:val="24"/>
-          <w:szCs w:val="24"/>
-          <w:lang w:val="en-US"/>
-        </w:rPr>
-      </w:pPr>
-      <w:r>
-        <w:rPr>
-          <w:b/>
-          <w:sz w:val="24"/>
-          <w:szCs w:val="24"/>
-          <w:lang w:val="en-US"/>
-        </w:rPr>
-        <w:t>What</w:t>
-      </w:r>
-      <w:r>
-        <w:rPr>
-          <w:rStyle w:val="apple-style-span"/>
-          <w:rFonts w:ascii="Verdana" w:hAnsi="Verdana"/>
-          <w:b/>
-          <w:color w:val="000000"/>
-          <w:sz w:val="18"/>
-          <w:szCs w:val="18"/>
-          <w:lang w:val="en-US"/>
-        </w:rPr>
-        <w:t>'</w:t>
-      </w:r>
-      <w:r>
-        <w:rPr>
-          <w:b/>
-          <w:sz w:val="24"/>
-          <w:szCs w:val="24"/>
-          <w:lang w:val="en-US"/>
-        </w:rPr>
-        <w:t>s new</w:t>
-      </w:r>
-    </w:p>
-    <w:p>
-      <w:pPr>
-        <w:spacing w:after="0" w:line="240" w:lineRule="auto"/>
-        <w:rPr>
-          <w:lang w:val="en-US"/>
-        </w:rPr>
-      </w:pPr>
-    </w:p>
-    <w:p>
-      <w:pPr>
-        <w:spacing w:after="0" w:line="240" w:lineRule="auto"/>
-        <w:rPr>
-          <w:lang w:val="en-US"/>
-        </w:rPr>
-      </w:pPr>
-      <w:r>
-        <w:rPr>
-          <w:lang w:val="en-US"/>
-        </w:rPr>
-        <w:t>v1.0.0 change log</w:t>
-      </w:r>
-      <w:r>
-        <w:rPr>
-          <w:lang w:val="en-US"/>
-        </w:rPr>
-        <w:t xml:space="preserve"> </w:t>
-      </w:r>
-      <w:r>
-        <w:rPr>
-          <w:lang w:val="en-US"/>
-        </w:rPr>
-        <w:t>(</w:t>
+        <w:t xml:space="preserve">testing and, of course, for the awesome </w:t>
+      </w:r>
+      <w:proofErr w:type="spellStart"/>
+      <w:r>
+        <w:rPr>
+          <w:lang w:val="en-US"/>
+        </w:rPr>
+        <w:t>SubtitleDownloader</w:t>
+      </w:r>
+      <w:proofErr w:type="spellEnd"/>
+      <w:r>
+        <w:rPr>
+          <w:lang w:val="en-US"/>
+        </w:rPr>
+        <w:t xml:space="preserve"> API (</w:t>
       </w:r>
       <w:hyperlink r:id="rId21" w:history="1">
         <w:r>
@@ -2722,20 +3510,418 @@
             <w:rStyle w:val="Hyperlink"/>
             <w:lang w:val="en-US"/>
           </w:rPr>
-          <w:t>http://code.google.com/p/subcentral/source/list?start=200&amp;num=66</w:t>
+          <w:t>http://forum.team-</w:t>
+        </w:r>
+        <w:r>
+          <w:rPr>
+            <w:rStyle w:val="Hyperlink"/>
+            <w:lang w:val="en-US"/>
+          </w:rPr>
+          <w:lastRenderedPageBreak/>
+          <w:t>mediaportal.com/subcentral-544/subtitledownloader-2-8-a-71651/</w:t>
         </w:r>
       </w:hyperlink>
       <w:r>
         <w:rPr>
           <w:lang w:val="en-US"/>
         </w:rPr>
-        <w:t>)</w:t>
-      </w:r>
-      <w:r>
-        <w:rPr>
+        <w:t xml:space="preserve">), </w:t>
+      </w:r>
+      <w:r>
+        <w:rPr>
+          <w:lang w:val="en-US"/>
+        </w:rPr>
+        <w:t xml:space="preserve">without which </w:t>
+      </w:r>
+      <w:proofErr w:type="spellStart"/>
+      <w:r>
+        <w:rPr>
+          <w:lang w:val="en-US"/>
+        </w:rPr>
+        <w:t>SubCentral</w:t>
+      </w:r>
+      <w:proofErr w:type="spellEnd"/>
+      <w:r>
+        <w:rPr>
+          <w:lang w:val="en-US"/>
+        </w:rPr>
+        <w:t xml:space="preserve"> would not exist.</w:t>
+      </w:r>
+    </w:p>
+    <w:p>
+      <w:pPr>
+        <w:pStyle w:val="ListParagraph"/>
+        <w:numPr>
+          <w:ilvl w:val="0"/>
+          <w:numId w:val="4"/>
+        </w:numPr>
+        <w:spacing w:after="0" w:line="240" w:lineRule="auto"/>
+        <w:rPr>
+          <w:lang w:val="en-US"/>
+        </w:rPr>
+      </w:pPr>
+      <w:proofErr w:type="spellStart"/>
+      <w:proofErr w:type="gramStart"/>
+      <w:r>
+        <w:rPr>
+          <w:rStyle w:val="apple-style-span"/>
+          <w:color w:val="000000"/>
+          <w:lang w:val="en-US"/>
+        </w:rPr>
+        <w:t>gibman</w:t>
+      </w:r>
+      <w:proofErr w:type="spellEnd"/>
+      <w:proofErr w:type="gramEnd"/>
+      <w:r>
+        <w:rPr>
+          <w:rStyle w:val="apple-style-span"/>
+          <w:color w:val="000000"/>
+          <w:lang w:val="en-US"/>
+        </w:rPr>
+        <w:t xml:space="preserve"> – for</w:t>
+      </w:r>
+      <w:r>
+        <w:rPr>
+          <w:rStyle w:val="apple-converted-space"/>
+          <w:color w:val="000000"/>
+          <w:lang w:val="en-US"/>
+        </w:rPr>
+        <w:t> </w:t>
+      </w:r>
+      <w:proofErr w:type="spellStart"/>
+      <w:r>
+        <w:rPr>
+          <w:rStyle w:val="apple-converted-space"/>
+          <w:color w:val="000000"/>
+          <w:lang w:val="en-US"/>
+        </w:rPr>
+        <w:t>SubtitlesRetriever</w:t>
+      </w:r>
+      <w:proofErr w:type="spellEnd"/>
+      <w:r>
+        <w:rPr>
+          <w:rStyle w:val="apple-converted-space"/>
+          <w:color w:val="000000"/>
           <w:lang w:val="en-US"/>
         </w:rPr>
         <w:t xml:space="preserve"> </w:t>
+      </w:r>
+      <w:proofErr w:type="spellStart"/>
+      <w:r>
+        <w:rPr>
+          <w:rStyle w:val="apple-converted-space"/>
+          <w:color w:val="000000"/>
+          <w:lang w:val="en-US"/>
+        </w:rPr>
+        <w:t>PoC</w:t>
+      </w:r>
+      <w:proofErr w:type="spellEnd"/>
+      <w:r>
+        <w:rPr>
+          <w:rStyle w:val="apple-converted-space"/>
+          <w:color w:val="000000"/>
+          <w:lang w:val="en-US"/>
+        </w:rPr>
+        <w:t xml:space="preserve"> (</w:t>
+      </w:r>
+      <w:hyperlink r:id="rId22" w:history="1">
+        <w:r>
+          <w:rPr>
+            <w:rStyle w:val="Hyperlink"/>
+            <w:lang w:val="en-US"/>
+          </w:rPr>
+          <w:t>https://mediaportal.svn.sourceforge.net/svnroot/mp-plugins/trunk/plugins/SubtitlesRetriever/</w:t>
+        </w:r>
+      </w:hyperlink>
+      <w:r>
+        <w:rPr>
+          <w:rStyle w:val="apple-converted-space"/>
+          <w:color w:val="000000"/>
+          <w:lang w:val="en-US"/>
+        </w:rPr>
+        <w:t>) </w:t>
+      </w:r>
+      <w:r>
+        <w:rPr>
+          <w:rStyle w:val="apple-style-span"/>
+          <w:color w:val="000000"/>
+          <w:lang w:val="en-US"/>
+        </w:rPr>
+        <w:t>that was used as retriever base.</w:t>
+      </w:r>
+    </w:p>
+    <w:p>
+      <w:pPr>
+        <w:pStyle w:val="ListParagraph"/>
+        <w:numPr>
+          <w:ilvl w:val="0"/>
+          <w:numId w:val="4"/>
+        </w:numPr>
+        <w:spacing w:after="0" w:line="240" w:lineRule="auto"/>
+        <w:rPr>
+          <w:lang w:val="en-US"/>
+        </w:rPr>
+      </w:pPr>
+      <w:proofErr w:type="spellStart"/>
+      <w:proofErr w:type="gramStart"/>
+      <w:r>
+        <w:rPr>
+          <w:lang w:val="en-US"/>
+        </w:rPr>
+        <w:t>fforde</w:t>
+      </w:r>
+      <w:proofErr w:type="spellEnd"/>
+      <w:proofErr w:type="gramEnd"/>
+      <w:r>
+        <w:rPr>
+          <w:lang w:val="en-US"/>
+        </w:rPr>
+        <w:t xml:space="preserve"> – for starting the </w:t>
+      </w:r>
+      <w:proofErr w:type="spellStart"/>
+      <w:r>
+        <w:rPr>
+          <w:lang w:val="en-US"/>
+        </w:rPr>
+        <w:t>plugin</w:t>
+      </w:r>
+      <w:proofErr w:type="spellEnd"/>
+      <w:r>
+        <w:rPr>
+          <w:lang w:val="en-US"/>
+        </w:rPr>
+        <w:t xml:space="preserve"> with initial ideas and awesome core.</w:t>
+      </w:r>
+    </w:p>
+    <w:p>
+      <w:pPr>
+        <w:pStyle w:val="ListParagraph"/>
+        <w:numPr>
+          <w:ilvl w:val="0"/>
+          <w:numId w:val="4"/>
+        </w:numPr>
+        <w:spacing w:after="0" w:line="240" w:lineRule="auto"/>
+        <w:rPr>
+          <w:lang w:val="en-US"/>
+        </w:rPr>
+      </w:pPr>
+      <w:proofErr w:type="spellStart"/>
+      <w:proofErr w:type="gramStart"/>
+      <w:r>
+        <w:rPr>
+          <w:lang w:val="en-US"/>
+        </w:rPr>
+        <w:t>damienh</w:t>
+      </w:r>
+      <w:proofErr w:type="spellEnd"/>
+      <w:proofErr w:type="gramEnd"/>
+      <w:r>
+        <w:rPr>
+          <w:lang w:val="en-US"/>
+        </w:rPr>
+        <w:t xml:space="preserve"> – for testing, support and some very nice ideas.</w:t>
+      </w:r>
+    </w:p>
+    <w:p>
+      <w:pPr>
+        <w:pStyle w:val="ListParagraph"/>
+        <w:numPr>
+          <w:ilvl w:val="0"/>
+          <w:numId w:val="4"/>
+        </w:numPr>
+        <w:spacing w:after="0" w:line="240" w:lineRule="auto"/>
+        <w:rPr>
+          <w:lang w:val="en-US"/>
+        </w:rPr>
+      </w:pPr>
+      <w:r>
+        <w:rPr>
+          <w:lang w:val="en-US"/>
+        </w:rPr>
+        <w:t>1stdead – for testing.</w:t>
+      </w:r>
+    </w:p>
+    <w:p>
+      <w:pPr>
+        <w:pStyle w:val="ListParagraph"/>
+        <w:numPr>
+          <w:ilvl w:val="0"/>
+          <w:numId w:val="4"/>
+        </w:numPr>
+        <w:spacing w:after="0" w:line="240" w:lineRule="auto"/>
+        <w:rPr>
+          <w:lang w:val="en-US"/>
+        </w:rPr>
+      </w:pPr>
+      <w:r>
+        <w:rPr>
+          <w:rStyle w:val="apple-style-span"/>
+          <w:color w:val="000000"/>
+          <w:lang w:val="en-US"/>
+        </w:rPr>
+        <w:t xml:space="preserve">All other testers that were reporting issues even before </w:t>
+      </w:r>
+      <w:proofErr w:type="spellStart"/>
+      <w:r>
+        <w:rPr>
+          <w:rStyle w:val="apple-style-span"/>
+          <w:color w:val="000000"/>
+          <w:lang w:val="en-US"/>
+        </w:rPr>
+        <w:t>plugin</w:t>
+      </w:r>
+      <w:proofErr w:type="spellEnd"/>
+      <w:r>
+        <w:rPr>
+          <w:rStyle w:val="apple-style-span"/>
+          <w:color w:val="000000"/>
+          <w:lang w:val="en-US"/>
+        </w:rPr>
+        <w:t xml:space="preserve"> was released</w:t>
+      </w:r>
+    </w:p>
+    <w:p>
+      <w:pPr>
+        <w:pStyle w:val="ListParagraph"/>
+        <w:numPr>
+          <w:ilvl w:val="0"/>
+          <w:numId w:val="4"/>
+        </w:numPr>
+        <w:spacing w:after="0" w:line="240" w:lineRule="auto"/>
+        <w:rPr>
+          <w:lang w:val="en-US"/>
+        </w:rPr>
+      </w:pPr>
+      <w:r>
+        <w:rPr>
+          <w:lang w:val="en-US"/>
+        </w:rPr>
+        <w:t>All the translators</w:t>
+      </w:r>
+    </w:p>
+    <w:p>
+      <w:pPr>
+        <w:spacing w:after="0" w:line="240" w:lineRule="auto"/>
+        <w:rPr>
+          <w:lang w:val="en-US"/>
+        </w:rPr>
+      </w:pPr>
+    </w:p>
+    <w:p>
+      <w:pPr>
+        <w:spacing w:after="0" w:line="240" w:lineRule="auto"/>
+        <w:rPr>
+          <w:lang w:val="en-US"/>
+        </w:rPr>
+      </w:pPr>
+    </w:p>
+    <w:p>
+      <w:pPr>
+        <w:spacing w:after="0" w:line="240" w:lineRule="auto"/>
+        <w:rPr>
+          <w:b/>
+          <w:sz w:val="24"/>
+          <w:szCs w:val="24"/>
+          <w:lang w:val="en-US"/>
+        </w:rPr>
+      </w:pPr>
+      <w:r>
+        <w:rPr>
+          <w:b/>
+          <w:sz w:val="24"/>
+          <w:szCs w:val="24"/>
+          <w:lang w:val="en-US"/>
+        </w:rPr>
+        <w:t>What</w:t>
+      </w:r>
+      <w:r>
+        <w:rPr>
+          <w:rStyle w:val="apple-style-span"/>
+          <w:rFonts w:ascii="Verdana" w:hAnsi="Verdana"/>
+          <w:b/>
+          <w:color w:val="000000"/>
+          <w:sz w:val="18"/>
+          <w:szCs w:val="18"/>
+          <w:lang w:val="en-US"/>
+        </w:rPr>
+        <w:t>'</w:t>
+      </w:r>
+      <w:r>
+        <w:rPr>
+          <w:b/>
+          <w:sz w:val="24"/>
+          <w:szCs w:val="24"/>
+          <w:lang w:val="en-US"/>
+        </w:rPr>
+        <w:t xml:space="preserve">s </w:t>
+      </w:r>
+      <w:proofErr w:type="gramStart"/>
+      <w:r>
+        <w:rPr>
+          <w:b/>
+          <w:sz w:val="24"/>
+          <w:szCs w:val="24"/>
+          <w:lang w:val="en-US"/>
+        </w:rPr>
+        <w:t>new</w:t>
+      </w:r>
+      <w:proofErr w:type="gramEnd"/>
+    </w:p>
+    <w:p>
+      <w:pPr>
+        <w:spacing w:after="0" w:line="240" w:lineRule="auto"/>
+        <w:rPr>
+          <w:lang w:val="en-US"/>
+        </w:rPr>
+      </w:pPr>
+    </w:p>
+    <w:p>
+      <w:pPr>
+        <w:spacing w:after="0" w:line="240" w:lineRule="auto"/>
+        <w:rPr>
+          <w:lang w:val="en-US"/>
+        </w:rPr>
+      </w:pPr>
+      <w:proofErr w:type="gramStart"/>
+      <w:r>
+        <w:rPr>
+          <w:lang w:val="en-US"/>
+        </w:rPr>
+        <w:t>v1.0.0</w:t>
+      </w:r>
+      <w:proofErr w:type="gramEnd"/>
+      <w:r>
+        <w:rPr>
+          <w:lang w:val="en-US"/>
+        </w:rPr>
+        <w:t xml:space="preserve"> change log</w:t>
+      </w:r>
+      <w:r>
+        <w:rPr>
+          <w:lang w:val="en-US"/>
+        </w:rPr>
+        <w:t xml:space="preserve"> </w:t>
+      </w:r>
+      <w:r>
+        <w:rPr>
+          <w:lang w:val="en-US"/>
+        </w:rPr>
+        <w:t>(</w:t>
+      </w:r>
+      <w:hyperlink r:id="rId23" w:history="1">
+        <w:r>
+          <w:rPr>
+            <w:rStyle w:val="Hyperlink"/>
+            <w:lang w:val="en-US"/>
+          </w:rPr>
+          <w:t>http://code.google.com/p/subcentral/source/list?start=205&amp;num=66</w:t>
+        </w:r>
+      </w:hyperlink>
+      <w:r>
+        <w:rPr>
+          <w:lang w:val="en-US"/>
+        </w:rPr>
+        <w:t xml:space="preserve">) </w:t>
       </w:r>
       <w:r>
         <w:rPr>
@@ -2760,7 +3946,21 @@
         <w:rPr>
           <w:lang w:val="en-US"/>
         </w:rPr>
-        <w:t>Add return to originating plugin option (after downloading subtitles)</w:t>
+        <w:t xml:space="preserve">Add return to originating </w:t>
+      </w:r>
+      <w:proofErr w:type="spellStart"/>
+      <w:r>
+        <w:rPr>
+          <w:lang w:val="en-US"/>
+        </w:rPr>
+        <w:t>plugin</w:t>
+      </w:r>
+      <w:proofErr w:type="spellEnd"/>
+      <w:r>
+        <w:rPr>
+          <w:lang w:val="en-US"/>
+        </w:rPr>
+        <w:t xml:space="preserve"> option (after downloading subtitles)</w:t>
       </w:r>
     </w:p>
     <w:p>
@@ -2854,7 +4054,21 @@
         <w:rPr>
           <w:lang w:val="en-US"/>
         </w:rPr>
-        <w:t>Release compatible with both MediaPortal 1.1 and 1.2 (Alpha, Beta, future releases)</w:t>
+        <w:t xml:space="preserve">Release compatible with both </w:t>
+      </w:r>
+      <w:proofErr w:type="spellStart"/>
+      <w:r>
+        <w:rPr>
+          <w:lang w:val="en-US"/>
+        </w:rPr>
+        <w:t>MediaPortal</w:t>
+      </w:r>
+      <w:proofErr w:type="spellEnd"/>
+      <w:r>
+        <w:rPr>
+          <w:lang w:val="en-US"/>
+        </w:rPr>
+        <w:t xml:space="preserve"> 1.1 and 1.2 (Alpha, Beta, future releases)</w:t>
       </w:r>
     </w:p>
     <w:p>
@@ -2888,6 +4102,7 @@
           <w:lang w:val="en-US"/>
         </w:rPr>
       </w:pPr>
+      <w:proofErr w:type="spellStart"/>
       <w:r>
         <w:rPr>
           <w:lang w:val="en-US"/>
@@ -2898,13 +4113,34 @@
         <w:rPr>
           <w:lang w:val="en-US"/>
         </w:rPr>
-        <w:t>btitleDownloader updated to v2.8</w:t>
-      </w:r>
-      <w:r>
-        <w:rPr>
-          <w:lang w:val="en-US"/>
-        </w:rPr>
-        <w:t xml:space="preserve"> (seco)</w:t>
+        <w:t>btitleDownloader</w:t>
+      </w:r>
+      <w:proofErr w:type="spellEnd"/>
+      <w:r>
+        <w:rPr>
+          <w:lang w:val="en-US"/>
+        </w:rPr>
+        <w:t xml:space="preserve"> updated to v2.8</w:t>
+      </w:r>
+      <w:r>
+        <w:rPr>
+          <w:lang w:val="en-US"/>
+        </w:rPr>
+        <w:t xml:space="preserve"> (</w:t>
+      </w:r>
+      <w:proofErr w:type="spellStart"/>
+      <w:r>
+        <w:rPr>
+          <w:lang w:val="en-US"/>
+        </w:rPr>
+        <w:t>seco</w:t>
+      </w:r>
+      <w:proofErr w:type="spellEnd"/>
+      <w:r>
+        <w:rPr>
+          <w:lang w:val="en-US"/>
+        </w:rPr>
+        <w:t>)</w:t>
       </w:r>
     </w:p>
     <w:p>
@@ -2923,19 +4159,97 @@
         <w:rPr>
           <w:lang w:val="en-US"/>
         </w:rPr>
-        <w:t>Added additional, user created (ItalianSubs, SeriesSub, Subsfactory by samo_yea, Titlovi.com by me</w:t>
-      </w:r>
-      <w:r>
-        <w:rPr>
-          <w:lang w:val="en-US"/>
-        </w:rPr>
-        <w:t>, Titulky.com by katulus</w:t>
-      </w:r>
-      <w:r>
-        <w:rPr>
-          <w:lang w:val="en-US"/>
-        </w:rPr>
-        <w:t>) subtitle providers (SubtitleDownloaders)</w:t>
+        <w:t>Added additional, user created (</w:t>
+      </w:r>
+      <w:proofErr w:type="spellStart"/>
+      <w:r>
+        <w:rPr>
+          <w:lang w:val="en-US"/>
+        </w:rPr>
+        <w:t>ItalianSubs</w:t>
+      </w:r>
+      <w:proofErr w:type="spellEnd"/>
+      <w:r>
+        <w:rPr>
+          <w:lang w:val="en-US"/>
+        </w:rPr>
+        <w:t xml:space="preserve">, </w:t>
+      </w:r>
+      <w:proofErr w:type="spellStart"/>
+      <w:r>
+        <w:rPr>
+          <w:lang w:val="en-US"/>
+        </w:rPr>
+        <w:t>SeriesSub</w:t>
+      </w:r>
+      <w:proofErr w:type="spellEnd"/>
+      <w:r>
+        <w:rPr>
+          <w:lang w:val="en-US"/>
+        </w:rPr>
+        <w:t xml:space="preserve">, </w:t>
+      </w:r>
+      <w:proofErr w:type="spellStart"/>
+      <w:r>
+        <w:rPr>
+          <w:lang w:val="en-US"/>
+        </w:rPr>
+        <w:t>Subsfactory</w:t>
+      </w:r>
+      <w:proofErr w:type="spellEnd"/>
+      <w:r>
+        <w:rPr>
+          <w:lang w:val="en-US"/>
+        </w:rPr>
+        <w:t xml:space="preserve"> by </w:t>
+      </w:r>
+      <w:proofErr w:type="spellStart"/>
+      <w:r>
+        <w:rPr>
+          <w:lang w:val="en-US"/>
+        </w:rPr>
+        <w:t>samo_yea</w:t>
+      </w:r>
+      <w:proofErr w:type="spellEnd"/>
+      <w:r>
+        <w:rPr>
+          <w:lang w:val="en-US"/>
+        </w:rPr>
+        <w:t>, Titlovi.com by me</w:t>
+      </w:r>
+      <w:r>
+        <w:rPr>
+          <w:lang w:val="en-US"/>
+        </w:rPr>
+        <w:t xml:space="preserve">, Titulky.com by </w:t>
+      </w:r>
+      <w:proofErr w:type="spellStart"/>
+      <w:r>
+        <w:rPr>
+          <w:lang w:val="en-US"/>
+        </w:rPr>
+        <w:t>katulus</w:t>
+      </w:r>
+      <w:proofErr w:type="spellEnd"/>
+      <w:r>
+        <w:rPr>
+          <w:lang w:val="en-US"/>
+        </w:rPr>
+        <w:t>) subtitle providers (</w:t>
+      </w:r>
+      <w:proofErr w:type="spellStart"/>
+      <w:r>
+        <w:rPr>
+          <w:lang w:val="en-US"/>
+        </w:rPr>
+        <w:t>SubtitleDownloaders</w:t>
+      </w:r>
+      <w:proofErr w:type="spellEnd"/>
+      <w:r>
+        <w:rPr>
+          <w:lang w:val="en-US"/>
+        </w:rPr>
+        <w:t>)</w:t>
       </w:r>
     </w:p>
     <w:p>
@@ -2985,7 +4299,21 @@
         <w:rPr>
           <w:lang w:val="en-US"/>
         </w:rPr>
-        <w:t>(patch from katulus)</w:t>
+        <w:t xml:space="preserve">(patch from </w:t>
+      </w:r>
+      <w:proofErr w:type="spellStart"/>
+      <w:r>
+        <w:rPr>
+          <w:lang w:val="en-US"/>
+        </w:rPr>
+        <w:t>katulus</w:t>
+      </w:r>
+      <w:proofErr w:type="spellEnd"/>
+      <w:r>
+        <w:rPr>
+          <w:lang w:val="en-US"/>
+        </w:rPr>
+        <w:t>)</w:t>
       </w:r>
     </w:p>
     <w:p>
@@ -3048,7 +4376,21 @@
         <w:rPr>
           <w:lang w:val="en-US"/>
         </w:rPr>
-        <w:t>Added Dutch translation (Henkie Flits)</w:t>
+        <w:t>Added Dutch translation (</w:t>
+      </w:r>
+      <w:proofErr w:type="spellStart"/>
+      <w:r>
+        <w:rPr>
+          <w:lang w:val="en-US"/>
+        </w:rPr>
+        <w:t>Henkie</w:t>
+      </w:r>
+      <w:proofErr w:type="spellEnd"/>
+      <w:r>
+        <w:rPr>
+          <w:lang w:val="en-US"/>
+        </w:rPr>
+        <w:t xml:space="preserve"> Flits)</w:t>
       </w:r>
     </w:p>
     <w:p>
@@ -3067,7 +4409,21 @@
         <w:rPr>
           <w:lang w:val="en-US"/>
         </w:rPr>
-        <w:t>Added Greek translation (ScRePt)</w:t>
+        <w:t>Added Greek translation (</w:t>
+      </w:r>
+      <w:proofErr w:type="spellStart"/>
+      <w:r>
+        <w:rPr>
+          <w:lang w:val="en-US"/>
+        </w:rPr>
+        <w:t>ScRePt</w:t>
+      </w:r>
+      <w:proofErr w:type="spellEnd"/>
+      <w:r>
+        <w:rPr>
+          <w:lang w:val="en-US"/>
+        </w:rPr>
+        <w:t>)</w:t>
       </w:r>
     </w:p>
     <w:p>
@@ -3086,19 +4442,7 @@
         <w:rPr>
           <w:lang w:val="en-US"/>
         </w:rPr>
-        <w:t>Added French translation (</w:t>
-      </w:r>
-      <w:r>
-        <w:rPr>
-          <w:lang w:val="en-US"/>
-        </w:rPr>
-        <w:t>ubela64</w:t>
-      </w:r>
-      <w:r>
-        <w:rPr>
-          <w:lang w:val="en-US"/>
-        </w:rPr>
-        <w:t>)</w:t>
+        <w:t>Added French translation (ubela64)</w:t>
       </w:r>
     </w:p>
     <w:p>
@@ -3117,7 +4461,21 @@
         <w:rPr>
           <w:lang w:val="en-US"/>
         </w:rPr>
-        <w:t>Added Czech translation (katulus)</w:t>
+        <w:t>Added Czech translation (</w:t>
+      </w:r>
+      <w:proofErr w:type="spellStart"/>
+      <w:r>
+        <w:rPr>
+          <w:lang w:val="en-US"/>
+        </w:rPr>
+        <w:t>katulus</w:t>
+      </w:r>
+      <w:proofErr w:type="spellEnd"/>
+      <w:r>
+        <w:rPr>
+          <w:lang w:val="en-US"/>
+        </w:rPr>
+        <w:t>)</w:t>
       </w:r>
     </w:p>
     <w:p>
@@ -3142,7 +4500,28 @@
         <w:rPr>
           <w:lang w:val="en-US"/>
         </w:rPr>
-        <w:t>dded Finnish translation (Mikko A</w:t>
+        <w:t>dded Finnish translation (</w:t>
+      </w:r>
+      <w:proofErr w:type="spellStart"/>
+      <w:r>
+        <w:rPr>
+          <w:lang w:val="en-US"/>
+        </w:rPr>
+        <w:t>Mikko</w:t>
+      </w:r>
+      <w:proofErr w:type="spellEnd"/>
+      <w:r>
+        <w:rPr>
+          <w:lang w:val="en-US"/>
+        </w:rPr>
+        <w:t xml:space="preserve"> </w:t>
+      </w:r>
+      <w:proofErr w:type="spellStart"/>
+      <w:r>
+        <w:rPr>
+          <w:lang w:val="en-US"/>
+        </w:rPr>
+        <w:t>A</w:t>
       </w:r>
       <w:r>
         <w:rPr>
@@ -3150,12 +4529,21 @@
         </w:rPr>
         <w:t>utio</w:t>
       </w:r>
-      <w:r>
-        <w:rPr>
-          <w:lang w:val="en-US"/>
-        </w:rPr>
-        <w:t xml:space="preserve"> / seco</w:t>
-      </w:r>
+      <w:proofErr w:type="spellEnd"/>
+      <w:r>
+        <w:rPr>
+          <w:lang w:val="en-US"/>
+        </w:rPr>
+        <w:t xml:space="preserve"> / </w:t>
+      </w:r>
+      <w:proofErr w:type="spellStart"/>
+      <w:r>
+        <w:rPr>
+          <w:lang w:val="en-US"/>
+        </w:rPr>
+        <w:t>seco</w:t>
+      </w:r>
+      <w:proofErr w:type="spellEnd"/>
       <w:r>
         <w:rPr>
           <w:lang w:val="en-US"/>
@@ -3179,7 +4567,21 @@
         <w:rPr>
           <w:lang w:val="en-US"/>
         </w:rPr>
-        <w:t>Updated German translation (Michael Schuler / catavolt)</w:t>
+        <w:t xml:space="preserve">Updated German translation (Michael Schuler / </w:t>
+      </w:r>
+      <w:proofErr w:type="spellStart"/>
+      <w:r>
+        <w:rPr>
+          <w:lang w:val="en-US"/>
+        </w:rPr>
+        <w:t>catavolt</w:t>
+      </w:r>
+      <w:proofErr w:type="spellEnd"/>
+      <w:r>
+        <w:rPr>
+          <w:lang w:val="en-US"/>
+        </w:rPr>
+        <w:t>)</w:t>
       </w:r>
     </w:p>
     <w:p>
@@ -3234,12 +4636,14 @@
           <w:lang w:val="en-US"/>
         </w:rPr>
       </w:pPr>
+      <w:proofErr w:type="spellStart"/>
       <w:r>
         <w:rPr>
           <w:lang w:val="en-US"/>
         </w:rPr>
         <w:t>SubCentral.ModifySearch.xml</w:t>
       </w:r>
+      <w:proofErr w:type="spellEnd"/>
     </w:p>
     <w:p>
       <w:pPr>
@@ -3253,11 +4657,19 @@
           <w:lang w:val="en-US"/>
         </w:rPr>
       </w:pPr>
-      <w:r>
-        <w:rPr>
-          <w:lang w:val="en-US"/>
-        </w:rPr>
-        <w:t>added control id 226 (checkmark), for Absolute numbering.</w:t>
+      <w:proofErr w:type="gramStart"/>
+      <w:r>
+        <w:rPr>
+          <w:lang w:val="en-US"/>
+        </w:rPr>
+        <w:t>added</w:t>
+      </w:r>
+      <w:proofErr w:type="gramEnd"/>
+      <w:r>
+        <w:rPr>
+          <w:lang w:val="en-US"/>
+        </w:rPr>
+        <w:t xml:space="preserve"> control id 226 (checkmark), for Absolute numbering.</w:t>
       </w:r>
     </w:p>
     <w:p>
@@ -3273,7 +4685,21 @@
         <w:rPr>
           <w:lang w:val="en-US"/>
         </w:rPr>
-        <w:t>Visible condition: &lt;visible&gt;Control.isvisible(103)+String.Equals(#SubCentral.ModifySearch.SearchType.Type,TVSHOW)&lt;/visible&gt;.</w:t>
+        <w:t>Visible condition: &lt;visible&gt;</w:t>
+      </w:r>
+      <w:proofErr w:type="gramStart"/>
+      <w:r>
+        <w:rPr>
+          <w:lang w:val="en-US"/>
+        </w:rPr>
+        <w:t>Control.isvisible(</w:t>
+      </w:r>
+      <w:proofErr w:type="gramEnd"/>
+      <w:r>
+        <w:rPr>
+          <w:lang w:val="en-US"/>
+        </w:rPr>
+        <w:t>103)+String.Equals(#SubCentral.ModifySearch.SearchType.Type,TVSHOW)&lt;/visible&gt;.</w:t>
       </w:r>
     </w:p>
     <w:p>
@@ -3365,7 +4791,21 @@
         <w:rPr>
           <w:lang w:val="en-US"/>
         </w:rPr>
-        <w:t>&lt;string Field="SkinTranslationAbsoluteNumbering"&gt;Absolute numbering&lt;/string&gt;</w:t>
+        <w:t>&lt;string Field="</w:t>
+      </w:r>
+      <w:proofErr w:type="spellStart"/>
+      <w:r>
+        <w:rPr>
+          <w:lang w:val="en-US"/>
+        </w:rPr>
+        <w:t>SkinTranslationAbsoluteNumbering</w:t>
+      </w:r>
+      <w:proofErr w:type="spellEnd"/>
+      <w:r>
+        <w:rPr>
+          <w:lang w:val="en-US"/>
+        </w:rPr>
+        <w:t>"&gt;Absolute numbering&lt;/string&gt;</w:t>
       </w:r>
     </w:p>
     <w:p>
@@ -3384,7 +4824,21 @@
         <w:rPr>
           <w:lang w:val="en-US"/>
         </w:rPr>
-        <w:t>&lt;string Field="TimedOutWhileRetrievingSubtitles"&gt;Time out retrieving subtitles!&lt;/string&gt;</w:t>
+        <w:t>&lt;string Field="</w:t>
+      </w:r>
+      <w:proofErr w:type="spellStart"/>
+      <w:r>
+        <w:rPr>
+          <w:lang w:val="en-US"/>
+        </w:rPr>
+        <w:t>TimedOutWhileRetrievingSubtitles</w:t>
+      </w:r>
+      <w:proofErr w:type="spellEnd"/>
+      <w:r>
+        <w:rPr>
+          <w:lang w:val="en-US"/>
+        </w:rPr>
+        <w:t>"&gt;Time out retrieving subtitles!&lt;/string&gt;</w:t>
       </w:r>
     </w:p>
     <w:p>
@@ -3403,7 +4857,21 @@
         <w:rPr>
           <w:lang w:val="en-US"/>
         </w:rPr>
-        <w:t xml:space="preserve">&lt;string Field="SelectSubtitleForFile"&gt;Select subtitle for </w:t>
+        <w:t>&lt;string Field="</w:t>
+      </w:r>
+      <w:proofErr w:type="spellStart"/>
+      <w:r>
+        <w:rPr>
+          <w:lang w:val="en-US"/>
+        </w:rPr>
+        <w:t>SelectSubtitleForFile</w:t>
+      </w:r>
+      <w:proofErr w:type="spellEnd"/>
+      <w:r>
+        <w:rPr>
+          <w:lang w:val="en-US"/>
+        </w:rPr>
+        <w:t xml:space="preserve">"&gt;Select subtitle for </w:t>
       </w:r>
       <w:r>
         <w:rPr>
@@ -3456,7 +4924,21 @@
         <w:rPr>
           <w:lang w:val="en-US"/>
         </w:rPr>
-        <w:t>&lt;string Field="NoSubtitlesDownloaded"&gt;No subtitles downloaded!&lt;/string&gt;</w:t>
+        <w:t>&lt;string Field="</w:t>
+      </w:r>
+      <w:proofErr w:type="spellStart"/>
+      <w:r>
+        <w:rPr>
+          <w:lang w:val="en-US"/>
+        </w:rPr>
+        <w:t>NoSubtitlesDownloaded</w:t>
+      </w:r>
+      <w:proofErr w:type="spellEnd"/>
+      <w:r>
+        <w:rPr>
+          <w:lang w:val="en-US"/>
+        </w:rPr>
+        <w:t>"&gt;No subtitles downloaded!&lt;/string&gt;</w:t>
       </w:r>
     </w:p>
     <w:p>
@@ -3475,7 +4957,22 @@
         <w:rPr>
           <w:lang w:val="en-US"/>
         </w:rPr>
-        <w:t>&lt;string Field="NoSubtitlesDownloadedWithReason"&gt;No subtitles downloaded: {0}&lt;/string&gt;</w:t>
+        <w:lastRenderedPageBreak/>
+        <w:t>&lt;string Field="</w:t>
+      </w:r>
+      <w:proofErr w:type="spellStart"/>
+      <w:r>
+        <w:rPr>
+          <w:lang w:val="en-US"/>
+        </w:rPr>
+        <w:t>NoSubtitlesDownloadedWithReason</w:t>
+      </w:r>
+      <w:proofErr w:type="spellEnd"/>
+      <w:r>
+        <w:rPr>
+          <w:lang w:val="en-US"/>
+        </w:rPr>
+        <w:t>"&gt;No subtitles downloaded: {0}&lt;/string&gt;</w:t>
       </w:r>
     </w:p>
     <w:p>
@@ -3494,8 +4991,28 @@
         <w:rPr>
           <w:lang w:val="en-US"/>
         </w:rPr>
-        <w:lastRenderedPageBreak/>
-        <w:t>&lt;string Field="NoSubtitlesInChosen"&gt;Couldn</w:t>
+        <w:t>&lt;string Field="</w:t>
+      </w:r>
+      <w:proofErr w:type="spellStart"/>
+      <w:r>
+        <w:rPr>
+          <w:lang w:val="en-US"/>
+        </w:rPr>
+        <w:t>NoSubtitlesInChosen</w:t>
+      </w:r>
+      <w:proofErr w:type="spellEnd"/>
+      <w:r>
+        <w:rPr>
+          <w:lang w:val="en-US"/>
+        </w:rPr>
+        <w:t>"&gt;</w:t>
+      </w:r>
+      <w:proofErr w:type="gramStart"/>
+      <w:r>
+        <w:rPr>
+          <w:lang w:val="en-US"/>
+        </w:rPr>
+        <w:t>Couldn</w:t>
       </w:r>
       <w:r>
         <w:rPr>
@@ -3512,7 +5029,14 @@
         <w:rPr>
           <w:lang w:val="en-US"/>
         </w:rPr>
-        <w:t xml:space="preserve">t find any subtitles in requested </w:t>
+        <w:t>t</w:t>
+      </w:r>
+      <w:proofErr w:type="gramEnd"/>
+      <w:r>
+        <w:rPr>
+          <w:lang w:val="en-US"/>
+        </w:rPr>
+        <w:t xml:space="preserve"> find any subtitles in requested </w:t>
       </w:r>
       <w:r>
         <w:rPr>
@@ -3543,7 +5067,21 @@
         <w:rPr>
           <w:lang w:val="en-US"/>
         </w:rPr>
-        <w:t>&lt;string Field="TooManySubtitles"&gt;(Too) many subtitles&lt;/string&gt;</w:t>
+        <w:t>&lt;string Field="</w:t>
+      </w:r>
+      <w:proofErr w:type="spellStart"/>
+      <w:r>
+        <w:rPr>
+          <w:lang w:val="en-US"/>
+        </w:rPr>
+        <w:t>TooManySubtitles</w:t>
+      </w:r>
+      <w:proofErr w:type="spellEnd"/>
+      <w:r>
+        <w:rPr>
+          <w:lang w:val="en-US"/>
+        </w:rPr>
+        <w:t>"&gt;(Too) many subtitles&lt;/string&gt;</w:t>
       </w:r>
     </w:p>
     <w:p>
@@ -3562,7 +5100,35 @@
         <w:rPr>
           <w:lang w:val="en-US"/>
         </w:rPr>
-        <w:t>&lt;string Field="TooManySubtitlesQuestion"&gt;Requested subtitle item has {0} subtitles.\nWould you like to download all of them?&lt;/string&gt;</w:t>
+        <w:t>&lt;string Field="</w:t>
+      </w:r>
+      <w:proofErr w:type="spellStart"/>
+      <w:r>
+        <w:rPr>
+          <w:lang w:val="en-US"/>
+        </w:rPr>
+        <w:t>TooManySubtitlesQuestion</w:t>
+      </w:r>
+      <w:proofErr w:type="spellEnd"/>
+      <w:r>
+        <w:rPr>
+          <w:lang w:val="en-US"/>
+        </w:rPr>
+        <w:t>"&gt;Requested subtitle item has {0} subtitles.\</w:t>
+      </w:r>
+      <w:proofErr w:type="spellStart"/>
+      <w:r>
+        <w:rPr>
+          <w:lang w:val="en-US"/>
+        </w:rPr>
+        <w:t>nWould</w:t>
+      </w:r>
+      <w:proofErr w:type="spellEnd"/>
+      <w:r>
+        <w:rPr>
+          <w:lang w:val="en-US"/>
+        </w:rPr>
+        <w:t xml:space="preserve"> you like to download all of them?&lt;/string&gt;</w:t>
       </w:r>
     </w:p>
     <w:p>
@@ -3581,7 +5147,21 @@
         <w:rPr>
           <w:lang w:val="en-US"/>
         </w:rPr>
-        <w:t>&lt;string Field="ErrorWhileRetrievingSubtitlesWithReason"&gt;Error retrieving subtitles: {0}&lt;/string&gt;</w:t>
+        <w:t>&lt;string Field="</w:t>
+      </w:r>
+      <w:proofErr w:type="spellStart"/>
+      <w:r>
+        <w:rPr>
+          <w:lang w:val="en-US"/>
+        </w:rPr>
+        <w:t>ErrorWhileRetrievingSubtitlesWithReason</w:t>
+      </w:r>
+      <w:proofErr w:type="spellEnd"/>
+      <w:r>
+        <w:rPr>
+          <w:lang w:val="en-US"/>
+        </w:rPr>
+        <w:t>"&gt;Error retrieving subtitles: {0}&lt;/string&gt;</w:t>
       </w:r>
     </w:p>
     <w:p>
@@ -3600,7 +5180,21 @@
         <w:rPr>
           <w:lang w:val="en-US"/>
         </w:rPr>
-        <w:t>&lt;string Field="DefaultFolderInaccessible"&gt;Default download folder ({0}) is inaccessible! Please select another one.&lt;/string&gt;</w:t>
+        <w:t>&lt;string Field="</w:t>
+      </w:r>
+      <w:proofErr w:type="spellStart"/>
+      <w:r>
+        <w:rPr>
+          <w:lang w:val="en-US"/>
+        </w:rPr>
+        <w:t>DefaultFolderInaccessible</w:t>
+      </w:r>
+      <w:proofErr w:type="spellEnd"/>
+      <w:r>
+        <w:rPr>
+          <w:lang w:val="en-US"/>
+        </w:rPr>
+        <w:t>"&gt;Default download folder ({0}) is inaccessible! Please select another one.&lt;/string&gt;</w:t>
       </w:r>
     </w:p>
     <w:p>
@@ -3638,7 +5232,21 @@
         <w:rPr>
           <w:lang w:val="en-US"/>
         </w:rPr>
-        <w:t>&lt;string Field="AboutText"&gt;  – last line changed, added donation info</w:t>
+        <w:t>&lt;string Field="</w:t>
+      </w:r>
+      <w:proofErr w:type="spellStart"/>
+      <w:r>
+        <w:rPr>
+          <w:lang w:val="en-US"/>
+        </w:rPr>
+        <w:t>AboutText</w:t>
+      </w:r>
+      <w:proofErr w:type="spellEnd"/>
+      <w:r>
+        <w:rPr>
+          <w:lang w:val="en-US"/>
+        </w:rPr>
+        <w:t>"&gt;  – last line changed, added donation info</w:t>
       </w:r>
     </w:p>
     <w:p>
@@ -3657,31 +5265,53 @@
         <w:rPr>
           <w:lang w:val="en-US"/>
         </w:rPr>
-        <w:t>&lt;string Field="DefaultFolderNotWritable"&gt;</w:t>
-      </w:r>
-    </w:p>
-    <w:p>
-      <w:pPr>
-        <w:spacing w:after="0" w:line="240" w:lineRule="auto"/>
-        <w:rPr>
-          <w:lang w:val="en-US"/>
-        </w:rPr>
-      </w:pPr>
-    </w:p>
-    <w:p>
-      <w:pPr>
-        <w:spacing w:after="0" w:line="240" w:lineRule="auto"/>
-        <w:rPr>
-          <w:lang w:val="en-US"/>
-        </w:rPr>
-      </w:pPr>
-      <w:r>
-        <w:rPr>
-          <w:lang w:val="en-US"/>
-        </w:rPr>
-        <w:t>v0.9.1 change log (</w:t>
-      </w:r>
-      <w:hyperlink r:id="rId22" w:history="1">
+        <w:t>&lt;string Field="</w:t>
+      </w:r>
+      <w:proofErr w:type="spellStart"/>
+      <w:r>
+        <w:rPr>
+          <w:lang w:val="en-US"/>
+        </w:rPr>
+        <w:t>DefaultFolderNotWritable</w:t>
+      </w:r>
+      <w:proofErr w:type="spellEnd"/>
+      <w:r>
+        <w:rPr>
+          <w:lang w:val="en-US"/>
+        </w:rPr>
+        <w:t>"&gt;</w:t>
+      </w:r>
+    </w:p>
+    <w:p>
+      <w:pPr>
+        <w:spacing w:after="0" w:line="240" w:lineRule="auto"/>
+        <w:rPr>
+          <w:lang w:val="en-US"/>
+        </w:rPr>
+      </w:pPr>
+    </w:p>
+    <w:p>
+      <w:pPr>
+        <w:spacing w:after="0" w:line="240" w:lineRule="auto"/>
+        <w:rPr>
+          <w:lang w:val="en-US"/>
+        </w:rPr>
+      </w:pPr>
+      <w:proofErr w:type="gramStart"/>
+      <w:r>
+        <w:rPr>
+          <w:lang w:val="en-US"/>
+        </w:rPr>
+        <w:t>v0.9.1</w:t>
+      </w:r>
+      <w:proofErr w:type="gramEnd"/>
+      <w:r>
+        <w:rPr>
+          <w:lang w:val="en-US"/>
+        </w:rPr>
+        <w:t xml:space="preserve"> change log (</w:t>
+      </w:r>
+      <w:hyperlink r:id="rId24" w:history="1">
         <w:r>
           <w:rPr>
             <w:rStyle w:val="Hyperlink"/>
@@ -3732,7 +5362,21 @@
         <w:rPr>
           <w:lang w:val="en-US"/>
         </w:rPr>
-        <w:t>Moving Pictures &amp; MP-TVSeries supported</w:t>
+        <w:t>Moving Pictures &amp; MP-</w:t>
+      </w:r>
+      <w:proofErr w:type="spellStart"/>
+      <w:r>
+        <w:rPr>
+          <w:lang w:val="en-US"/>
+        </w:rPr>
+        <w:t>TVSeries</w:t>
+      </w:r>
+      <w:proofErr w:type="spellEnd"/>
+      <w:r>
+        <w:rPr>
+          <w:lang w:val="en-US"/>
+        </w:rPr>
+        <w:t xml:space="preserve"> supported</w:t>
       </w:r>
     </w:p>
     <w:p>
@@ -3839,429 +5483,109 @@
         <w:rPr>
           <w:lang w:val="en-US"/>
         </w:rPr>
-        <w:t>You can download SubCentral using MPEI package installer or get it on MediaPortal plugins repository</w:t>
-      </w:r>
-      <w:r>
-        <w:rPr>
-          <w:lang w:val="en-US"/>
-        </w:rPr>
-        <w:t xml:space="preserve"> (</w:t>
-      </w:r>
-      <w:hyperlink r:id="rId23" w:history="1">
-        <w:r>
-          <w:rPr>
-            <w:rStyle w:val="Hyperlink"/>
-          </w:rPr>
-          <w:t>http://www.team-mediaportal.com/extensions/movies-videos/subcentral</w:t>
-        </w:r>
-      </w:hyperlink>
-      <w:r>
-        <w:rPr>
-          <w:lang w:val="en-US"/>
-        </w:rPr>
-        <w:t>)</w:t>
-      </w:r>
-      <w:r>
-        <w:rPr>
-          <w:lang w:val="en-US"/>
-        </w:rPr>
-        <w:t>. Source code is available on Google Code</w:t>
-      </w:r>
-      <w:r>
-        <w:rPr>
-          <w:lang w:val="en-US"/>
-        </w:rPr>
-        <w:t>.</w:t>
-      </w:r>
-    </w:p>
-    <w:p>
-      <w:pPr>
-        <w:spacing w:after="0" w:line="240" w:lineRule="auto"/>
-        <w:rPr>
-          <w:lang w:val="en-US"/>
-        </w:rPr>
-      </w:pPr>
-    </w:p>
-    <w:p>
-      <w:pPr>
-        <w:spacing w:after="0" w:line="240" w:lineRule="auto"/>
-        <w:rPr>
-          <w:lang w:val="en-US"/>
-        </w:rPr>
-      </w:pPr>
-    </w:p>
-    <w:p>
-      <w:pPr>
-        <w:spacing w:after="0" w:line="240" w:lineRule="auto"/>
-        <w:rPr>
-          <w:b/>
-          <w:sz w:val="24"/>
-          <w:szCs w:val="24"/>
-          <w:lang w:val="en-US"/>
-        </w:rPr>
-      </w:pPr>
-      <w:r>
-        <w:rPr>
-          <w:b/>
-          <w:sz w:val="24"/>
-          <w:szCs w:val="24"/>
-          <w:lang w:val="en-US"/>
-        </w:rPr>
-        <w:t>Known issues</w:t>
-      </w:r>
-    </w:p>
-    <w:p>
-      <w:pPr>
-        <w:spacing w:after="0" w:line="240" w:lineRule="auto"/>
-        <w:rPr>
-          <w:lang w:val="en-US"/>
-        </w:rPr>
-      </w:pPr>
-    </w:p>
-    <w:p>
-      <w:pPr>
-        <w:pStyle w:val="ListParagraph"/>
-        <w:numPr>
-          <w:ilvl w:val="0"/>
-          <w:numId w:val="13"/>
-        </w:numPr>
-        <w:spacing w:after="0" w:line="240" w:lineRule="auto"/>
-        <w:rPr>
-          <w:lang w:val="en-US"/>
-        </w:rPr>
-      </w:pPr>
-      <w:r>
-        <w:rPr>
-          <w:lang w:val="en-US"/>
-        </w:rPr>
-        <w:t>When downloading to a folder on network drive or UNC share path, SubCentral might wrongly identify the download path as read-only.</w:t>
-      </w:r>
-    </w:p>
-    <w:p>
-      <w:pPr>
-        <w:pStyle w:val="ListParagraph"/>
-        <w:numPr>
-          <w:ilvl w:val="1"/>
-          <w:numId w:val="13"/>
-        </w:numPr>
-        <w:spacing w:after="0" w:line="240" w:lineRule="auto"/>
-        <w:rPr>
-          <w:lang w:val="en-US"/>
-        </w:rPr>
-      </w:pPr>
-      <w:r>
-        <w:rPr>
-          <w:lang w:val="en-US"/>
-        </w:rPr>
-        <w:t xml:space="preserve">If your drive mapping or UNC path is network name based (\\SERVER\share), adding IP to machine name mapping to Windows hosts file should help. This file is usually located in </w:t>
-      </w:r>
-      <w:r>
-        <w:rPr>
-          <w:lang w:val="en-US"/>
-        </w:rPr>
-        <w:t>%windir%\system32\drivers\etc\hosts</w:t>
-      </w:r>
-      <w:r>
-        <w:rPr>
-          <w:lang w:val="en-US"/>
-        </w:rPr>
-        <w:t>.</w:t>
-      </w:r>
-    </w:p>
-    <w:p>
-      <w:pPr>
-        <w:pStyle w:val="ListParagraph"/>
-        <w:numPr>
-          <w:ilvl w:val="1"/>
-          <w:numId w:val="13"/>
-        </w:numPr>
-        <w:spacing w:after="0" w:line="240" w:lineRule="auto"/>
-        <w:rPr>
-          <w:lang w:val="en-US"/>
-        </w:rPr>
-      </w:pPr>
-      <w:r>
-        <w:rPr>
-          <w:lang w:val="en-US"/>
-        </w:rPr>
-        <w:t>If your drive mapping or UNC path is IP based (\\SERVER\share), try switching to machine name mapping and then doing the steps above.</w:t>
-      </w:r>
-    </w:p>
-    <w:p>
-      <w:pPr>
-        <w:spacing w:after="0" w:line="240" w:lineRule="auto"/>
-        <w:rPr>
-          <w:lang w:val="en-US"/>
-        </w:rPr>
-      </w:pPr>
-    </w:p>
-    <w:p>
-      <w:pPr>
-        <w:spacing w:after="0" w:line="240" w:lineRule="auto"/>
-        <w:rPr>
-          <w:lang w:val="en-US"/>
-        </w:rPr>
-      </w:pPr>
-    </w:p>
-    <w:p>
-      <w:pPr>
-        <w:spacing w:after="0" w:line="240" w:lineRule="auto"/>
-        <w:rPr>
-          <w:b/>
-          <w:sz w:val="24"/>
-          <w:szCs w:val="24"/>
-          <w:lang w:val="en-US"/>
-        </w:rPr>
-      </w:pPr>
-      <w:r>
-        <w:rPr>
-          <w:b/>
-          <w:sz w:val="24"/>
-          <w:szCs w:val="24"/>
-          <w:lang w:val="en-US"/>
-        </w:rPr>
-        <w:t>FAQ</w:t>
-      </w:r>
-    </w:p>
-    <w:p>
-      <w:pPr>
-        <w:spacing w:after="0" w:line="240" w:lineRule="auto"/>
-        <w:rPr>
-          <w:sz w:val="24"/>
-          <w:szCs w:val="24"/>
-          <w:lang w:val="en-US"/>
-        </w:rPr>
-      </w:pPr>
-    </w:p>
-    <w:p>
-      <w:pPr>
-        <w:pStyle w:val="ListParagraph"/>
-        <w:numPr>
-          <w:ilvl w:val="0"/>
-          <w:numId w:val="13"/>
-        </w:numPr>
-        <w:spacing w:after="0" w:line="240" w:lineRule="auto"/>
-        <w:rPr>
-          <w:lang w:val="en-US"/>
-        </w:rPr>
-      </w:pPr>
-      <w:r>
-        <w:rPr>
-          <w:lang w:val="en-US"/>
-        </w:rPr>
-        <w:t>How to add a download folder?</w:t>
-      </w:r>
-    </w:p>
-    <w:p>
-      <w:pPr>
-        <w:pStyle w:val="ListParagraph"/>
-        <w:numPr>
-          <w:ilvl w:val="1"/>
-          <w:numId w:val="13"/>
-        </w:numPr>
-        <w:spacing w:after="0" w:line="240" w:lineRule="auto"/>
-        <w:rPr>
-          <w:lang w:val="en-US"/>
-        </w:rPr>
-      </w:pPr>
-      <w:r>
-        <w:rPr>
-          <w:lang w:val="en-US"/>
-        </w:rPr>
-        <w:t xml:space="preserve">SubCentral uses MediaPortal configuration for subtitle paths. Open "Videos" section, "Subtitle" tab. Enter paths (folders) in "Subtitle paths" text box, separated by </w:t>
-      </w:r>
-      <w:r>
-        <w:rPr>
-          <w:rStyle w:val="apple-style-span"/>
-          <w:rFonts w:ascii="Verdana" w:hAnsi="Verdana"/>
-          <w:color w:val="000000"/>
-          <w:sz w:val="18"/>
-          <w:szCs w:val="18"/>
-          <w:lang w:val="en-US"/>
-        </w:rPr>
-        <w:t>'</w:t>
-      </w:r>
-      <w:r>
-        <w:rPr>
-          <w:lang w:val="en-US"/>
-        </w:rPr>
-        <w:t>;</w:t>
-      </w:r>
-      <w:r>
-        <w:rPr>
-          <w:rStyle w:val="apple-style-span"/>
-          <w:rFonts w:ascii="Verdana" w:hAnsi="Verdana"/>
-          <w:color w:val="000000"/>
-          <w:sz w:val="18"/>
-          <w:szCs w:val="18"/>
-          <w:lang w:val="en-US"/>
-        </w:rPr>
-        <w:t>'</w:t>
-      </w:r>
-      <w:r>
-        <w:rPr>
-          <w:lang w:val="en-US"/>
-        </w:rPr>
-        <w:t xml:space="preserve"> (no quotes). Restart configuration.</w:t>
-      </w:r>
-    </w:p>
-    <w:p>
-      <w:pPr>
-        <w:pStyle w:val="ListParagraph"/>
-        <w:numPr>
-          <w:ilvl w:val="0"/>
-          <w:numId w:val="13"/>
-        </w:numPr>
-        <w:spacing w:after="0" w:line="240" w:lineRule="auto"/>
-        <w:rPr>
-          <w:lang w:val="en-US"/>
-        </w:rPr>
-      </w:pPr>
-      <w:r>
-        <w:rPr>
-          <w:lang w:val="en-US"/>
-        </w:rPr>
-        <w:t>How to add more providers (</w:t>
-      </w:r>
-      <w:r>
-        <w:rPr>
-          <w:lang w:val="en-US"/>
-        </w:rPr>
-        <w:t>scrapers</w:t>
-      </w:r>
-      <w:r>
-        <w:rPr>
-          <w:lang w:val="en-US"/>
-        </w:rPr>
-        <w:t xml:space="preserve">) or </w:t>
-      </w:r>
-      <w:r>
-        <w:rPr>
-          <w:lang w:val="en-US"/>
-        </w:rPr>
-        <w:t>languages</w:t>
-      </w:r>
-      <w:r>
-        <w:rPr>
-          <w:lang w:val="en-US"/>
-        </w:rPr>
-        <w:t>?</w:t>
-      </w:r>
-    </w:p>
-    <w:p>
-      <w:pPr>
-        <w:pStyle w:val="ListParagraph"/>
-        <w:numPr>
-          <w:ilvl w:val="1"/>
-          <w:numId w:val="13"/>
-        </w:numPr>
-        <w:spacing w:after="0" w:line="240" w:lineRule="auto"/>
-        <w:rPr>
-          <w:lang w:val="en-US"/>
-        </w:rPr>
-      </w:pPr>
-      <w:r>
-        <w:rPr>
-          <w:lang w:val="en-US"/>
-        </w:rPr>
-        <w:t>SubCentral uses SubtitleDownloader under the hoo</w:t>
-      </w:r>
-      <w:r>
-        <w:rPr>
-          <w:lang w:val="en-US"/>
-        </w:rPr>
-        <w:t>d, therefore uses its providers/</w:t>
-      </w:r>
-      <w:r>
-        <w:rPr>
-          <w:lang w:val="en-US"/>
-        </w:rPr>
-        <w:t>languages</w:t>
-      </w:r>
-      <w:r>
-        <w:rPr>
-          <w:lang w:val="en-US"/>
-        </w:rPr>
-        <w:t xml:space="preserve">. For more information </w:t>
-      </w:r>
-      <w:r>
-        <w:rPr>
-          <w:lang w:val="en-US"/>
-        </w:rPr>
-        <w:t xml:space="preserve">or help </w:t>
-      </w:r>
-      <w:r>
-        <w:rPr>
-          <w:lang w:val="en-US"/>
-        </w:rPr>
-        <w:t>on adding providers</w:t>
-      </w:r>
+        <w:t xml:space="preserve">You can download </w:t>
+      </w:r>
+      <w:proofErr w:type="spellStart"/>
+      <w:r>
+        <w:rPr>
+          <w:lang w:val="en-US"/>
+        </w:rPr>
+        <w:t>SubCentral</w:t>
+      </w:r>
+      <w:proofErr w:type="spellEnd"/>
+      <w:r>
+        <w:rPr>
+          <w:lang w:val="en-US"/>
+        </w:rPr>
+        <w:t xml:space="preserve"> using MPEI package installer or get it on </w:t>
+      </w:r>
+      <w:proofErr w:type="spellStart"/>
+      <w:r>
+        <w:rPr>
+          <w:lang w:val="en-US"/>
+        </w:rPr>
+        <w:t>MediaPortal</w:t>
+      </w:r>
+      <w:proofErr w:type="spellEnd"/>
       <w:r>
         <w:rPr>
           <w:lang w:val="en-US"/>
         </w:rPr>
         <w:t xml:space="preserve"> </w:t>
       </w:r>
-      <w:r>
-        <w:rPr>
-          <w:lang w:val="en-US"/>
-        </w:rPr>
-        <w:t>to SubtitleDownloader</w:t>
-      </w:r>
-      <w:r>
-        <w:rPr>
-          <w:lang w:val="en-US"/>
-        </w:rPr>
-        <w:t xml:space="preserve"> </w:t>
-      </w:r>
-      <w:r>
-        <w:rPr>
-          <w:lang w:val="en-US"/>
-        </w:rPr>
-        <w:t xml:space="preserve">or additional </w:t>
-      </w:r>
-      <w:r>
-        <w:t>language</w:t>
-      </w:r>
-      <w:r>
-        <w:rPr>
-          <w:lang w:val="en-US"/>
-        </w:rPr>
-        <w:t xml:space="preserve"> requests, </w:t>
-      </w:r>
-      <w:r>
-        <w:rPr>
-          <w:lang w:val="en-US"/>
-        </w:rPr>
-        <w:t>consult SubtitleDownloader API thread</w:t>
-      </w:r>
-      <w:r>
-        <w:rPr>
-          <w:lang w:val="en-US"/>
-        </w:rPr>
-        <w:t xml:space="preserve"> (</w:t>
-      </w:r>
-      <w:hyperlink r:id="rId24" w:history="1">
+      <w:proofErr w:type="spellStart"/>
+      <w:r>
+        <w:rPr>
+          <w:lang w:val="en-US"/>
+        </w:rPr>
+        <w:t>plugins</w:t>
+      </w:r>
+      <w:proofErr w:type="spellEnd"/>
+      <w:r>
+        <w:rPr>
+          <w:lang w:val="en-US"/>
+        </w:rPr>
+        <w:t xml:space="preserve"> repository (</w:t>
+      </w:r>
+      <w:hyperlink r:id="rId25" w:history="1">
         <w:r>
           <w:rPr>
             <w:rStyle w:val="Hyperlink"/>
             <w:lang w:val="en-US"/>
           </w:rPr>
-          <w:t>http://forum.team-mediaportal.com/mediaportal-plugins-47/subtitledownloader-2-2-a-71651/</w:t>
+          <w:t>http://www.team-mediaportal.com/extensions/movies-videos/subcentral</w:t>
         </w:r>
       </w:hyperlink>
       <w:r>
         <w:rPr>
           <w:lang w:val="en-US"/>
         </w:rPr>
-        <w:t>)</w:t>
-      </w:r>
-      <w:r>
-        <w:rPr>
-          <w:lang w:val="en-US"/>
-        </w:rPr>
-        <w:t>.</w:t>
-      </w:r>
+        <w:t>). Source code is available on Google Code.</w:t>
+      </w:r>
+    </w:p>
+    <w:p>
+      <w:pPr>
+        <w:spacing w:after="0" w:line="240" w:lineRule="auto"/>
+        <w:rPr>
+          <w:lang w:val="en-US"/>
+        </w:rPr>
+      </w:pPr>
+    </w:p>
+    <w:p>
+      <w:pPr>
+        <w:spacing w:after="0" w:line="240" w:lineRule="auto"/>
+        <w:rPr>
+          <w:lang w:val="en-US"/>
+        </w:rPr>
+      </w:pPr>
+    </w:p>
+    <w:p>
+      <w:pPr>
+        <w:spacing w:after="0" w:line="240" w:lineRule="auto"/>
+        <w:rPr>
+          <w:b/>
+          <w:sz w:val="24"/>
+          <w:szCs w:val="24"/>
+          <w:lang w:val="en-US"/>
+        </w:rPr>
+      </w:pPr>
+      <w:r>
+        <w:rPr>
+          <w:b/>
+          <w:sz w:val="24"/>
+          <w:szCs w:val="24"/>
+          <w:lang w:val="en-US"/>
+        </w:rPr>
+        <w:t>Known issues</w:t>
+      </w:r>
+    </w:p>
+    <w:p>
+      <w:pPr>
+        <w:spacing w:after="0" w:line="240" w:lineRule="auto"/>
+        <w:rPr>
+          <w:lang w:val="en-US"/>
+        </w:rPr>
+      </w:pPr>
     </w:p>
     <w:p>
       <w:pPr>
@@ -4279,7 +5603,21 @@
         <w:rPr>
           <w:lang w:val="en-US"/>
         </w:rPr>
-        <w:t>Receiving errors when using MPEI package installer! How to fix it?</w:t>
+        <w:t xml:space="preserve">When downloading to a folder on network drive or UNC share path, </w:t>
+      </w:r>
+      <w:proofErr w:type="spellStart"/>
+      <w:r>
+        <w:rPr>
+          <w:lang w:val="en-US"/>
+        </w:rPr>
+        <w:t>SubCentral</w:t>
+      </w:r>
+      <w:proofErr w:type="spellEnd"/>
+      <w:r>
+        <w:rPr>
+          <w:lang w:val="en-US"/>
+        </w:rPr>
+        <w:t xml:space="preserve"> might wrongly identify the download path as read-only.</w:t>
       </w:r>
     </w:p>
     <w:p>
@@ -4298,7 +5636,405 @@
         <w:rPr>
           <w:lang w:val="en-US"/>
         </w:rPr>
+        <w:t>If your drive mapping or UNC path is network name based (\\SERVER\share), adding IP to machine name mapping to Windows hosts file should help. This file is usually located in %</w:t>
+      </w:r>
+      <w:proofErr w:type="spellStart"/>
+      <w:r>
+        <w:rPr>
+          <w:lang w:val="en-US"/>
+        </w:rPr>
+        <w:t>windir</w:t>
+      </w:r>
+      <w:proofErr w:type="spellEnd"/>
+      <w:r>
+        <w:rPr>
+          <w:lang w:val="en-US"/>
+        </w:rPr>
+        <w:t>%\system32\drivers\etc\hosts.</w:t>
+      </w:r>
+    </w:p>
+    <w:p>
+      <w:pPr>
+        <w:pStyle w:val="ListParagraph"/>
+        <w:numPr>
+          <w:ilvl w:val="1"/>
+          <w:numId w:val="13"/>
+        </w:numPr>
+        <w:spacing w:after="0" w:line="240" w:lineRule="auto"/>
+        <w:rPr>
+          <w:lang w:val="en-US"/>
+        </w:rPr>
+      </w:pPr>
+      <w:r>
+        <w:rPr>
+          <w:lang w:val="en-US"/>
+        </w:rPr>
+        <w:t>If your drive mapping or UNC path is IP based (\\SERVER\share), try switching to machine name mapping and then doing the steps above.</w:t>
+      </w:r>
+    </w:p>
+    <w:p>
+      <w:pPr>
+        <w:spacing w:after="0" w:line="240" w:lineRule="auto"/>
+        <w:rPr>
+          <w:lang w:val="en-US"/>
+        </w:rPr>
+      </w:pPr>
+    </w:p>
+    <w:p>
+      <w:pPr>
+        <w:spacing w:after="0" w:line="240" w:lineRule="auto"/>
+        <w:rPr>
+          <w:lang w:val="en-US"/>
+        </w:rPr>
+      </w:pPr>
+    </w:p>
+    <w:p>
+      <w:pPr>
+        <w:spacing w:after="0" w:line="240" w:lineRule="auto"/>
+        <w:rPr>
+          <w:b/>
+          <w:sz w:val="24"/>
+          <w:szCs w:val="24"/>
+          <w:lang w:val="en-US"/>
+        </w:rPr>
+      </w:pPr>
+      <w:r>
+        <w:rPr>
+          <w:b/>
+          <w:sz w:val="24"/>
+          <w:szCs w:val="24"/>
+          <w:lang w:val="en-US"/>
+        </w:rPr>
+        <w:t>FAQ</w:t>
+      </w:r>
+    </w:p>
+    <w:p>
+      <w:pPr>
+        <w:spacing w:after="0" w:line="240" w:lineRule="auto"/>
+        <w:rPr>
+          <w:sz w:val="24"/>
+          <w:szCs w:val="24"/>
+          <w:lang w:val="en-US"/>
+        </w:rPr>
+      </w:pPr>
+    </w:p>
+    <w:p>
+      <w:pPr>
+        <w:pStyle w:val="ListParagraph"/>
+        <w:numPr>
+          <w:ilvl w:val="0"/>
+          <w:numId w:val="13"/>
+        </w:numPr>
+        <w:spacing w:after="0" w:line="240" w:lineRule="auto"/>
+        <w:rPr>
+          <w:lang w:val="en-US"/>
+        </w:rPr>
+      </w:pPr>
+      <w:r>
+        <w:rPr>
+          <w:lang w:val="en-US"/>
+        </w:rPr>
+        <w:t>How to add a download folder?</w:t>
+      </w:r>
+    </w:p>
+    <w:p>
+      <w:pPr>
+        <w:pStyle w:val="ListParagraph"/>
+        <w:numPr>
+          <w:ilvl w:val="1"/>
+          <w:numId w:val="13"/>
+        </w:numPr>
+        <w:spacing w:after="0" w:line="240" w:lineRule="auto"/>
+        <w:rPr>
+          <w:lang w:val="en-US"/>
+        </w:rPr>
+      </w:pPr>
+      <w:proofErr w:type="spellStart"/>
+      <w:r>
+        <w:rPr>
+          <w:lang w:val="en-US"/>
+        </w:rPr>
+        <w:t>SubCentral</w:t>
+      </w:r>
+      <w:proofErr w:type="spellEnd"/>
+      <w:r>
+        <w:rPr>
+          <w:lang w:val="en-US"/>
+        </w:rPr>
+        <w:t xml:space="preserve"> uses </w:t>
+      </w:r>
+      <w:proofErr w:type="spellStart"/>
+      <w:r>
+        <w:rPr>
+          <w:lang w:val="en-US"/>
+        </w:rPr>
+        <w:t>MediaPortal</w:t>
+      </w:r>
+      <w:proofErr w:type="spellEnd"/>
+      <w:r>
+        <w:rPr>
+          <w:lang w:val="en-US"/>
+        </w:rPr>
+        <w:t xml:space="preserve"> configuration for subtitle paths. Open "Videos" section, "Subtitle" tab. Enter paths (folders) in "Subtitle paths" text box, separated by </w:t>
+      </w:r>
+      <w:r>
+        <w:rPr>
+          <w:rStyle w:val="apple-style-span"/>
+          <w:rFonts w:ascii="Verdana" w:hAnsi="Verdana"/>
+          <w:color w:val="000000"/>
+          <w:sz w:val="18"/>
+          <w:szCs w:val="18"/>
+          <w:lang w:val="en-US"/>
+        </w:rPr>
+        <w:t>'</w:t>
+      </w:r>
+      <w:r>
+        <w:rPr>
+          <w:lang w:val="en-US"/>
+        </w:rPr>
+        <w:t>;</w:t>
+      </w:r>
+      <w:r>
+        <w:rPr>
+          <w:rStyle w:val="apple-style-span"/>
+          <w:rFonts w:ascii="Verdana" w:hAnsi="Verdana"/>
+          <w:color w:val="000000"/>
+          <w:sz w:val="18"/>
+          <w:szCs w:val="18"/>
+          <w:lang w:val="en-US"/>
+        </w:rPr>
+        <w:t>'</w:t>
+      </w:r>
+      <w:r>
+        <w:rPr>
+          <w:lang w:val="en-US"/>
+        </w:rPr>
+        <w:t xml:space="preserve"> (no quotes). Restart configuration.</w:t>
+      </w:r>
+    </w:p>
+    <w:p>
+      <w:pPr>
+        <w:pStyle w:val="ListParagraph"/>
+        <w:numPr>
+          <w:ilvl w:val="0"/>
+          <w:numId w:val="13"/>
+        </w:numPr>
+        <w:spacing w:after="0" w:line="240" w:lineRule="auto"/>
+        <w:rPr>
+          <w:lang w:val="en-US"/>
+        </w:rPr>
+      </w:pPr>
+      <w:r>
+        <w:rPr>
+          <w:lang w:val="en-US"/>
+        </w:rPr>
+        <w:t>How to add more providers (</w:t>
+      </w:r>
+      <w:r>
+        <w:rPr>
+          <w:lang w:val="en-US"/>
+        </w:rPr>
+        <w:t>scrapers</w:t>
+      </w:r>
+      <w:r>
+        <w:rPr>
+          <w:lang w:val="en-US"/>
+        </w:rPr>
+        <w:t xml:space="preserve">) or </w:t>
+      </w:r>
+      <w:r>
+        <w:rPr>
+          <w:lang w:val="en-US"/>
+        </w:rPr>
+        <w:t>languages</w:t>
+      </w:r>
+      <w:r>
+        <w:rPr>
+          <w:lang w:val="en-US"/>
+        </w:rPr>
+        <w:t>?</w:t>
+      </w:r>
+    </w:p>
+    <w:p>
+      <w:pPr>
+        <w:pStyle w:val="ListParagraph"/>
+        <w:numPr>
+          <w:ilvl w:val="1"/>
+          <w:numId w:val="13"/>
+        </w:numPr>
+        <w:spacing w:after="0" w:line="240" w:lineRule="auto"/>
+        <w:rPr>
+          <w:lang w:val="en-US"/>
+        </w:rPr>
+      </w:pPr>
+      <w:proofErr w:type="spellStart"/>
+      <w:r>
+        <w:rPr>
+          <w:lang w:val="en-US"/>
+        </w:rPr>
+        <w:t>SubCentral</w:t>
+      </w:r>
+      <w:proofErr w:type="spellEnd"/>
+      <w:r>
+        <w:rPr>
+          <w:lang w:val="en-US"/>
+        </w:rPr>
+        <w:t xml:space="preserve"> uses </w:t>
+      </w:r>
+      <w:proofErr w:type="spellStart"/>
+      <w:r>
+        <w:rPr>
+          <w:lang w:val="en-US"/>
+        </w:rPr>
+        <w:t>SubtitleDownloader</w:t>
+      </w:r>
+      <w:proofErr w:type="spellEnd"/>
+      <w:r>
+        <w:rPr>
+          <w:lang w:val="en-US"/>
+        </w:rPr>
+        <w:t xml:space="preserve"> under the hoo</w:t>
+      </w:r>
+      <w:r>
+        <w:rPr>
+          <w:lang w:val="en-US"/>
+        </w:rPr>
+        <w:t>d, therefore uses its providers/</w:t>
+      </w:r>
+      <w:r>
+        <w:rPr>
+          <w:lang w:val="en-US"/>
+        </w:rPr>
+        <w:t>languages</w:t>
+      </w:r>
+      <w:r>
+        <w:rPr>
+          <w:lang w:val="en-US"/>
+        </w:rPr>
+        <w:t xml:space="preserve">. For more information </w:t>
+      </w:r>
+      <w:r>
+        <w:rPr>
+          <w:lang w:val="en-US"/>
+        </w:rPr>
+        <w:t xml:space="preserve">or help </w:t>
+      </w:r>
+      <w:r>
+        <w:rPr>
+          <w:lang w:val="en-US"/>
+        </w:rPr>
+        <w:t>on adding providers</w:t>
+      </w:r>
+      <w:r>
+        <w:rPr>
+          <w:lang w:val="en-US"/>
+        </w:rPr>
+        <w:t xml:space="preserve"> </w:t>
+      </w:r>
+      <w:r>
+        <w:rPr>
+          <w:lang w:val="en-US"/>
+        </w:rPr>
+        <w:t xml:space="preserve">to </w:t>
+      </w:r>
+      <w:proofErr w:type="spellStart"/>
+      <w:r>
+        <w:rPr>
+          <w:lang w:val="en-US"/>
+        </w:rPr>
+        <w:t>SubtitleDownloader</w:t>
+      </w:r>
+      <w:proofErr w:type="spellEnd"/>
+      <w:r>
+        <w:rPr>
+          <w:lang w:val="en-US"/>
+        </w:rPr>
+        <w:t xml:space="preserve"> </w:t>
+      </w:r>
+      <w:r>
+        <w:rPr>
+          <w:lang w:val="en-US"/>
+        </w:rPr>
+        <w:t xml:space="preserve">or additional language requests, </w:t>
+      </w:r>
+      <w:r>
+        <w:rPr>
+          <w:lang w:val="en-US"/>
+        </w:rPr>
+        <w:t xml:space="preserve">consult </w:t>
+      </w:r>
+      <w:proofErr w:type="spellStart"/>
+      <w:r>
+        <w:rPr>
+          <w:lang w:val="en-US"/>
+        </w:rPr>
+        <w:t>SubtitleDownloader</w:t>
+      </w:r>
+      <w:proofErr w:type="spellEnd"/>
+      <w:r>
+        <w:rPr>
+          <w:lang w:val="en-US"/>
+        </w:rPr>
+        <w:t xml:space="preserve"> API </w:t>
+      </w:r>
+      <w:r>
+        <w:rPr>
+          <w:lang w:val="en-US"/>
+        </w:rPr>
         <w:lastRenderedPageBreak/>
+        <w:t>thread (</w:t>
+      </w:r>
+      <w:hyperlink r:id="rId26" w:history="1">
+        <w:r>
+          <w:rPr>
+            <w:rStyle w:val="Hyperlink"/>
+            <w:lang w:val="en-US"/>
+          </w:rPr>
+          <w:t>http://forum.team-mediaportal.com/subcentral-544/subtitledownloader-2-8-a-71651/</w:t>
+        </w:r>
+      </w:hyperlink>
+      <w:r>
+        <w:rPr>
+          <w:lang w:val="en-US"/>
+        </w:rPr>
+        <w:t>).</w:t>
+      </w:r>
+    </w:p>
+    <w:p>
+      <w:pPr>
+        <w:pStyle w:val="ListParagraph"/>
+        <w:numPr>
+          <w:ilvl w:val="0"/>
+          <w:numId w:val="13"/>
+        </w:numPr>
+        <w:spacing w:after="0" w:line="240" w:lineRule="auto"/>
+        <w:rPr>
+          <w:lang w:val="en-US"/>
+        </w:rPr>
+      </w:pPr>
+      <w:r>
+        <w:rPr>
+          <w:lang w:val="en-US"/>
+        </w:rPr>
+        <w:t>Receiving errors when using MPEI package installer! How to fix it?</w:t>
+      </w:r>
+    </w:p>
+    <w:p>
+      <w:pPr>
+        <w:pStyle w:val="ListParagraph"/>
+        <w:numPr>
+          <w:ilvl w:val="1"/>
+          <w:numId w:val="13"/>
+        </w:numPr>
+        <w:spacing w:after="0" w:line="240" w:lineRule="auto"/>
+        <w:rPr>
+          <w:lang w:val="en-US"/>
+        </w:rPr>
+      </w:pPr>
+      <w:r>
+        <w:rPr>
+          <w:lang w:val="en-US"/>
+        </w:rPr>
         <w:t xml:space="preserve">This is the change I did </w:t>
       </w:r>
       <w:r>
@@ -4313,11 +6049,19 @@
         </w:rPr>
         <w:t xml:space="preserve">new </w:t>
       </w:r>
-      <w:r>
-        <w:rPr>
-          <w:lang w:val="en-US"/>
-        </w:rPr>
-        <w:t xml:space="preserve">MediaPortal </w:t>
+      <w:proofErr w:type="spellStart"/>
+      <w:r>
+        <w:rPr>
+          <w:lang w:val="en-US"/>
+        </w:rPr>
+        <w:t>MediaPortal</w:t>
+      </w:r>
+      <w:proofErr w:type="spellEnd"/>
+      <w:r>
+        <w:rPr>
+          <w:lang w:val="en-US"/>
+        </w:rPr>
+        <w:t xml:space="preserve"> </w:t>
       </w:r>
       <w:r>
         <w:rPr>
@@ -6132,7 +7876,7 @@
 </file>
 
 <file path=customXml/itemProps1.xml><?xml version="1.0" encoding="utf-8"?>
-<ds:datastoreItem xmlns:ds="http://schemas.openxmlformats.org/officeDocument/2006/customXml" ds:itemID="{C2A96342-6C01-47C4-98CD-68655C1FC5D5}">
+<ds:datastoreItem xmlns:ds="http://schemas.openxmlformats.org/officeDocument/2006/customXml" ds:itemID="{07AD6918-E701-46D3-A944-28425F432AC7}">
   <ds:schemaRefs>
     <ds:schemaRef ds:uri="http://schemas.openxmlformats.org/officeDocument/2006/bibliography"/>
   </ds:schemaRefs>

</xml_diff>

<commit_message>
Publish new update.xml Link changed in MPEI project Release notes
</commit_message>
<xml_diff>
--- a/Release/Release Notes.docx
+++ b/Release/Release Notes.docx
@@ -3914,7 +3914,7 @@
             <w:rStyle w:val="Hyperlink"/>
             <w:lang w:val="en-US"/>
           </w:rPr>
-          <w:t>http://code.google.com/p/subcentral/source/list?start=205&amp;num=66</w:t>
+          <w:t>http://code.google.com/p/subcentral/source/list?start=206&amp;num=67</w:t>
         </w:r>
       </w:hyperlink>
       <w:r>
@@ -7876,7 +7876,7 @@
 </file>
 
 <file path=customXml/itemProps1.xml><?xml version="1.0" encoding="utf-8"?>
-<ds:datastoreItem xmlns:ds="http://schemas.openxmlformats.org/officeDocument/2006/customXml" ds:itemID="{07AD6918-E701-46D3-A944-28425F432AC7}">
+<ds:datastoreItem xmlns:ds="http://schemas.openxmlformats.org/officeDocument/2006/customXml" ds:itemID="{1E6838EF-6A58-4F58-AA1F-196E95F0B7E9}">
   <ds:schemaRefs>
     <ds:schemaRef ds:uri="http://schemas.openxmlformats.org/officeDocument/2006/bibliography"/>
   </ds:schemaRefs>

</xml_diff>

<commit_message>
Added new downloaders to MPEI project file and configuration Updated release notes
</commit_message>
<xml_diff>
--- a/Release/Release Notes.docx
+++ b/Release/Release Notes.docx
@@ -49,6 +49,7 @@
           <w:lang w:val="en-US"/>
         </w:rPr>
       </w:pPr>
+      <w:proofErr w:type="spellStart"/>
       <w:r>
         <w:rPr>
           <w:rFonts w:cs="Arial"/>
@@ -59,6 +60,7 @@
         </w:rPr>
         <w:t>SubCentral</w:t>
       </w:r>
+      <w:proofErr w:type="spellEnd"/>
       <w:r>
         <w:rPr>
           <w:rFonts w:cs="Arial"/>
@@ -66,8 +68,9 @@
           <w:highlight w:val="white"/>
           <w:lang w:val="en-US"/>
         </w:rPr>
-        <w:t xml:space="preserve"> is a standalone subtitles plug-in for the MediaPortal HTPC appli</w:t>
-      </w:r>
+        <w:t xml:space="preserve"> is a standalone subtitles plug-in for the </w:t>
+      </w:r>
+      <w:proofErr w:type="spellStart"/>
       <w:r>
         <w:rPr>
           <w:rFonts w:cs="Arial"/>
@@ -75,8 +78,9 @@
           <w:highlight w:val="white"/>
           <w:lang w:val="en-US"/>
         </w:rPr>
-        <w:t>cation. The purpose of the plug</w:t>
-      </w:r>
+        <w:t>MediaPortal</w:t>
+      </w:r>
+      <w:proofErr w:type="spellEnd"/>
       <w:r>
         <w:rPr>
           <w:rFonts w:cs="Arial"/>
@@ -84,7 +88,105 @@
           <w:highlight w:val="white"/>
           <w:lang w:val="en-US"/>
         </w:rPr>
-        <w:t>in is to allow user to search and download subtitles for movies or TV shows managed by popular Moving Pictures and MP-TVSeries plugins. It also has the interfaces to allow easy implementation and integration in any other plugin.</w:t>
+        <w:t xml:space="preserve"> HTPC appli</w:t>
+      </w:r>
+      <w:r>
+        <w:rPr>
+          <w:rFonts w:cs="Arial"/>
+          <w:color w:val="000000"/>
+          <w:highlight w:val="white"/>
+          <w:lang w:val="en-US"/>
+        </w:rPr>
+        <w:t xml:space="preserve">cation. The purpose of the </w:t>
+      </w:r>
+      <w:proofErr w:type="spellStart"/>
+      <w:r>
+        <w:rPr>
+          <w:rFonts w:cs="Arial"/>
+          <w:color w:val="000000"/>
+          <w:highlight w:val="white"/>
+          <w:lang w:val="en-US"/>
+        </w:rPr>
+        <w:t>plug</w:t>
+      </w:r>
+      <w:r>
+        <w:rPr>
+          <w:rFonts w:cs="Arial"/>
+          <w:color w:val="000000"/>
+          <w:highlight w:val="white"/>
+          <w:lang w:val="en-US"/>
+        </w:rPr>
+        <w:t>in</w:t>
+      </w:r>
+      <w:proofErr w:type="spellEnd"/>
+      <w:r>
+        <w:rPr>
+          <w:rFonts w:cs="Arial"/>
+          <w:color w:val="000000"/>
+          <w:highlight w:val="white"/>
+          <w:lang w:val="en-US"/>
+        </w:rPr>
+        <w:t xml:space="preserve"> is to allow user to search and download subtitles for movies or TV shows managed by popular Moving Pictures and MP-</w:t>
+      </w:r>
+      <w:proofErr w:type="spellStart"/>
+      <w:r>
+        <w:rPr>
+          <w:rFonts w:cs="Arial"/>
+          <w:color w:val="000000"/>
+          <w:highlight w:val="white"/>
+          <w:lang w:val="en-US"/>
+        </w:rPr>
+        <w:t>TVSeries</w:t>
+      </w:r>
+      <w:proofErr w:type="spellEnd"/>
+      <w:r>
+        <w:rPr>
+          <w:rFonts w:cs="Arial"/>
+          <w:color w:val="000000"/>
+          <w:highlight w:val="white"/>
+          <w:lang w:val="en-US"/>
+        </w:rPr>
+        <w:t xml:space="preserve"> </w:t>
+      </w:r>
+      <w:proofErr w:type="spellStart"/>
+      <w:r>
+        <w:rPr>
+          <w:rFonts w:cs="Arial"/>
+          <w:color w:val="000000"/>
+          <w:highlight w:val="white"/>
+          <w:lang w:val="en-US"/>
+        </w:rPr>
+        <w:t>plugins</w:t>
+      </w:r>
+      <w:proofErr w:type="spellEnd"/>
+      <w:r>
+        <w:rPr>
+          <w:rFonts w:cs="Arial"/>
+          <w:color w:val="000000"/>
+          <w:highlight w:val="white"/>
+          <w:lang w:val="en-US"/>
+        </w:rPr>
+        <w:t xml:space="preserve">. It also has the interfaces to allow easy implementation and integration in any other </w:t>
+      </w:r>
+      <w:proofErr w:type="spellStart"/>
+      <w:r>
+        <w:rPr>
+          <w:rFonts w:cs="Arial"/>
+          <w:color w:val="000000"/>
+          <w:highlight w:val="white"/>
+          <w:lang w:val="en-US"/>
+        </w:rPr>
+        <w:t>plugin</w:t>
+      </w:r>
+      <w:proofErr w:type="spellEnd"/>
+      <w:r>
+        <w:rPr>
+          <w:rFonts w:cs="Arial"/>
+          <w:color w:val="000000"/>
+          <w:highlight w:val="white"/>
+          <w:lang w:val="en-US"/>
+        </w:rPr>
+        <w:t>.</w:t>
       </w:r>
     </w:p>
     <w:p>
@@ -115,7 +217,107 @@
           <w:highlight w:val="white"/>
           <w:lang w:val="en-US"/>
         </w:rPr>
-        <w:t xml:space="preserve">Best way to use SubCentral is through one of the supported plugins. If you wish, there is a possibility to modify search data SubCentral grabs from the plugins for more customized search. If plugin is opened from home screen, only manual search is possible, where you can </w:t>
+        <w:t xml:space="preserve">Best way to use </w:t>
+      </w:r>
+      <w:proofErr w:type="spellStart"/>
+      <w:r>
+        <w:rPr>
+          <w:rFonts w:cs="Arial"/>
+          <w:color w:val="000000"/>
+          <w:highlight w:val="white"/>
+          <w:lang w:val="en-US"/>
+        </w:rPr>
+        <w:t>SubCentral</w:t>
+      </w:r>
+      <w:proofErr w:type="spellEnd"/>
+      <w:r>
+        <w:rPr>
+          <w:rFonts w:cs="Arial"/>
+          <w:color w:val="000000"/>
+          <w:highlight w:val="white"/>
+          <w:lang w:val="en-US"/>
+        </w:rPr>
+        <w:t xml:space="preserve"> is through one of the supported </w:t>
+      </w:r>
+      <w:proofErr w:type="spellStart"/>
+      <w:r>
+        <w:rPr>
+          <w:rFonts w:cs="Arial"/>
+          <w:color w:val="000000"/>
+          <w:highlight w:val="white"/>
+          <w:lang w:val="en-US"/>
+        </w:rPr>
+        <w:t>plugins</w:t>
+      </w:r>
+      <w:proofErr w:type="spellEnd"/>
+      <w:r>
+        <w:rPr>
+          <w:rFonts w:cs="Arial"/>
+          <w:color w:val="000000"/>
+          <w:highlight w:val="white"/>
+          <w:lang w:val="en-US"/>
+        </w:rPr>
+        <w:t xml:space="preserve">. If you wish, there is a possibility to modify search data </w:t>
+      </w:r>
+      <w:proofErr w:type="spellStart"/>
+      <w:r>
+        <w:rPr>
+          <w:rFonts w:cs="Arial"/>
+          <w:color w:val="000000"/>
+          <w:highlight w:val="white"/>
+          <w:lang w:val="en-US"/>
+        </w:rPr>
+        <w:t>SubCentral</w:t>
+      </w:r>
+      <w:proofErr w:type="spellEnd"/>
+      <w:r>
+        <w:rPr>
+          <w:rFonts w:cs="Arial"/>
+          <w:color w:val="000000"/>
+          <w:highlight w:val="white"/>
+          <w:lang w:val="en-US"/>
+        </w:rPr>
+        <w:t xml:space="preserve"> grabs from the </w:t>
+      </w:r>
+      <w:proofErr w:type="spellStart"/>
+      <w:r>
+        <w:rPr>
+          <w:rFonts w:cs="Arial"/>
+          <w:color w:val="000000"/>
+          <w:highlight w:val="white"/>
+          <w:lang w:val="en-US"/>
+        </w:rPr>
+        <w:t>plugins</w:t>
+      </w:r>
+      <w:proofErr w:type="spellEnd"/>
+      <w:r>
+        <w:rPr>
+          <w:rFonts w:cs="Arial"/>
+          <w:color w:val="000000"/>
+          <w:highlight w:val="white"/>
+          <w:lang w:val="en-US"/>
+        </w:rPr>
+        <w:t xml:space="preserve"> for more customized search. If </w:t>
+      </w:r>
+      <w:proofErr w:type="spellStart"/>
+      <w:r>
+        <w:rPr>
+          <w:rFonts w:cs="Arial"/>
+          <w:color w:val="000000"/>
+          <w:highlight w:val="white"/>
+          <w:lang w:val="en-US"/>
+        </w:rPr>
+        <w:t>plugin</w:t>
+      </w:r>
+      <w:proofErr w:type="spellEnd"/>
+      <w:r>
+        <w:rPr>
+          <w:rFonts w:cs="Arial"/>
+          <w:color w:val="000000"/>
+          <w:highlight w:val="white"/>
+          <w:lang w:val="en-US"/>
+        </w:rPr>
+        <w:t xml:space="preserve"> is opened from home screen, only manual search is possible, where you can </w:t>
       </w:r>
       <w:r>
         <w:rPr>
@@ -170,7 +372,67 @@
           <w:highlight w:val="white"/>
           <w:lang w:val="en-US"/>
         </w:rPr>
-        <w:t>Before using SubCentral for the first time, use MediaPortal configuration to configure the plugin thoroughly (selecting, reordering and renaming groups/providers, selecting and ordering languages and managing of the download folders).</w:t>
+        <w:t xml:space="preserve">Before using </w:t>
+      </w:r>
+      <w:proofErr w:type="spellStart"/>
+      <w:r>
+        <w:rPr>
+          <w:rFonts w:cs="Arial"/>
+          <w:color w:val="000000"/>
+          <w:highlight w:val="white"/>
+          <w:lang w:val="en-US"/>
+        </w:rPr>
+        <w:t>SubCentral</w:t>
+      </w:r>
+      <w:proofErr w:type="spellEnd"/>
+      <w:r>
+        <w:rPr>
+          <w:rFonts w:cs="Arial"/>
+          <w:color w:val="000000"/>
+          <w:highlight w:val="white"/>
+          <w:lang w:val="en-US"/>
+        </w:rPr>
+        <w:t xml:space="preserve"> for the first time, use </w:t>
+      </w:r>
+      <w:proofErr w:type="spellStart"/>
+      <w:r>
+        <w:rPr>
+          <w:rFonts w:cs="Arial"/>
+          <w:color w:val="000000"/>
+          <w:highlight w:val="white"/>
+          <w:lang w:val="en-US"/>
+        </w:rPr>
+        <w:t>MediaPortal</w:t>
+      </w:r>
+      <w:proofErr w:type="spellEnd"/>
+      <w:r>
+        <w:rPr>
+          <w:rFonts w:cs="Arial"/>
+          <w:color w:val="000000"/>
+          <w:highlight w:val="white"/>
+          <w:lang w:val="en-US"/>
+        </w:rPr>
+        <w:t xml:space="preserve"> configuration to configure the </w:t>
+      </w:r>
+      <w:proofErr w:type="spellStart"/>
+      <w:r>
+        <w:rPr>
+          <w:rFonts w:cs="Arial"/>
+          <w:color w:val="000000"/>
+          <w:highlight w:val="white"/>
+          <w:lang w:val="en-US"/>
+        </w:rPr>
+        <w:t>plugin</w:t>
+      </w:r>
+      <w:proofErr w:type="spellEnd"/>
+      <w:r>
+        <w:rPr>
+          <w:rFonts w:cs="Arial"/>
+          <w:color w:val="000000"/>
+          <w:highlight w:val="white"/>
+          <w:lang w:val="en-US"/>
+        </w:rPr>
+        <w:t xml:space="preserve"> thoroughly (selecting, reordering and renaming groups/providers, selecting and ordering languages and managing of the download folders).</w:t>
       </w:r>
     </w:p>
     <w:p>
@@ -316,7 +578,25 @@
           <w:color w:val="000000"/>
           <w:lang w:val="en-US"/>
         </w:rPr>
-        <w:t>If you find the plugin useful, you can support the development by donating via PayPal (</w:t>
+        <w:t xml:space="preserve">If you find the </w:t>
+      </w:r>
+      <w:proofErr w:type="spellStart"/>
+      <w:r>
+        <w:rPr>
+          <w:rFonts w:cs="Arial"/>
+          <w:color w:val="000000"/>
+          <w:lang w:val="en-US"/>
+        </w:rPr>
+        <w:t>plugin</w:t>
+      </w:r>
+      <w:proofErr w:type="spellEnd"/>
+      <w:r>
+        <w:rPr>
+          <w:rFonts w:cs="Arial"/>
+          <w:color w:val="000000"/>
+          <w:lang w:val="en-US"/>
+        </w:rPr>
+        <w:t xml:space="preserve"> useful, you can support the development by donating via PayPal (</w:t>
       </w:r>
       <w:hyperlink r:id="rId6" w:history="1">
         <w:r>
@@ -395,7 +675,21 @@
         <w:rPr>
           <w:lang w:val="en-US"/>
         </w:rPr>
-        <w:t>Download from plugins repository (</w:t>
+        <w:t xml:space="preserve">Download from </w:t>
+      </w:r>
+      <w:proofErr w:type="spellStart"/>
+      <w:r>
+        <w:rPr>
+          <w:lang w:val="en-US"/>
+        </w:rPr>
+        <w:t>plugins</w:t>
+      </w:r>
+      <w:proofErr w:type="spellEnd"/>
+      <w:r>
+        <w:rPr>
+          <w:lang w:val="en-US"/>
+        </w:rPr>
+        <w:t xml:space="preserve"> repository (</w:t>
       </w:r>
       <w:hyperlink r:id="rId7" w:history="1">
         <w:r>
@@ -425,11 +719,19 @@
           <w:lang w:val="en-US"/>
         </w:rPr>
       </w:pPr>
-      <w:r>
-        <w:rPr>
-          <w:lang w:val="en-US"/>
-        </w:rPr>
-        <w:t>SubCentral Google Code site (</w:t>
+      <w:proofErr w:type="spellStart"/>
+      <w:r>
+        <w:rPr>
+          <w:lang w:val="en-US"/>
+        </w:rPr>
+        <w:t>SubCentral</w:t>
+      </w:r>
+      <w:proofErr w:type="spellEnd"/>
+      <w:r>
+        <w:rPr>
+          <w:lang w:val="en-US"/>
+        </w:rPr>
+        <w:t xml:space="preserve"> Google Code site (</w:t>
       </w:r>
       <w:hyperlink r:id="rId8" w:history="1">
         <w:r>
@@ -459,11 +761,33 @@
           <w:lang w:val="en-US"/>
         </w:rPr>
       </w:pPr>
-      <w:r>
-        <w:rPr>
-          <w:lang w:val="en-US"/>
-        </w:rPr>
-        <w:t>SubCentral on MediaPortal forums (</w:t>
+      <w:proofErr w:type="spellStart"/>
+      <w:r>
+        <w:rPr>
+          <w:lang w:val="en-US"/>
+        </w:rPr>
+        <w:t>SubCentral</w:t>
+      </w:r>
+      <w:proofErr w:type="spellEnd"/>
+      <w:r>
+        <w:rPr>
+          <w:lang w:val="en-US"/>
+        </w:rPr>
+        <w:t xml:space="preserve"> on </w:t>
+      </w:r>
+      <w:proofErr w:type="spellStart"/>
+      <w:r>
+        <w:rPr>
+          <w:lang w:val="en-US"/>
+        </w:rPr>
+        <w:t>MediaPortal</w:t>
+      </w:r>
+      <w:proofErr w:type="spellEnd"/>
+      <w:r>
+        <w:rPr>
+          <w:lang w:val="en-US"/>
+        </w:rPr>
+        <w:t xml:space="preserve"> forums (</w:t>
       </w:r>
       <w:hyperlink r:id="rId9" w:history="1">
         <w:r>
@@ -493,11 +817,33 @@
           <w:lang w:val="en-US"/>
         </w:rPr>
       </w:pPr>
-      <w:r>
-        <w:rPr>
-          <w:lang w:val="en-US"/>
-        </w:rPr>
-        <w:t>SubCentral manual – WiP (</w:t>
+      <w:proofErr w:type="spellStart"/>
+      <w:r>
+        <w:rPr>
+          <w:lang w:val="en-US"/>
+        </w:rPr>
+        <w:t>SubCentral</w:t>
+      </w:r>
+      <w:proofErr w:type="spellEnd"/>
+      <w:r>
+        <w:rPr>
+          <w:lang w:val="en-US"/>
+        </w:rPr>
+        <w:t xml:space="preserve"> manual – </w:t>
+      </w:r>
+      <w:proofErr w:type="spellStart"/>
+      <w:r>
+        <w:rPr>
+          <w:lang w:val="en-US"/>
+        </w:rPr>
+        <w:t>WiP</w:t>
+      </w:r>
+      <w:proofErr w:type="spellEnd"/>
+      <w:r>
+        <w:rPr>
+          <w:lang w:val="en-US"/>
+        </w:rPr>
+        <w:t xml:space="preserve"> (</w:t>
       </w:r>
       <w:hyperlink r:id="rId10" w:history="1">
         <w:r>
@@ -527,11 +873,19 @@
           <w:lang w:val="en-US"/>
         </w:rPr>
       </w:pPr>
-      <w:r>
-        <w:rPr>
-          <w:lang w:val="en-US"/>
-        </w:rPr>
-        <w:t>SubCentral screenshots (</w:t>
+      <w:proofErr w:type="spellStart"/>
+      <w:r>
+        <w:rPr>
+          <w:lang w:val="en-US"/>
+        </w:rPr>
+        <w:t>SubCentral</w:t>
+      </w:r>
+      <w:proofErr w:type="spellEnd"/>
+      <w:r>
+        <w:rPr>
+          <w:lang w:val="en-US"/>
+        </w:rPr>
+        <w:t xml:space="preserve"> screenshots (</w:t>
       </w:r>
       <w:hyperlink r:id="rId11" w:history="1">
         <w:r>
@@ -561,11 +915,19 @@
           <w:lang w:val="en-US"/>
         </w:rPr>
       </w:pPr>
-      <w:r>
-        <w:rPr>
-          <w:lang w:val="en-US"/>
-        </w:rPr>
-        <w:t>SubCentral issue tracker – report and browse issues (</w:t>
+      <w:proofErr w:type="spellStart"/>
+      <w:r>
+        <w:rPr>
+          <w:lang w:val="en-US"/>
+        </w:rPr>
+        <w:t>SubCentral</w:t>
+      </w:r>
+      <w:proofErr w:type="spellEnd"/>
+      <w:r>
+        <w:rPr>
+          <w:lang w:val="en-US"/>
+        </w:rPr>
+        <w:t xml:space="preserve"> issue tracker – report and browse issues (</w:t>
       </w:r>
       <w:hyperlink r:id="rId12" w:history="1">
         <w:r>
@@ -595,11 +957,19 @@
           <w:lang w:val="en-US"/>
         </w:rPr>
       </w:pPr>
-      <w:r>
-        <w:rPr>
-          <w:lang w:val="en-US"/>
-        </w:rPr>
-        <w:t>SubCentral SVN – source code (</w:t>
+      <w:proofErr w:type="spellStart"/>
+      <w:r>
+        <w:rPr>
+          <w:lang w:val="en-US"/>
+        </w:rPr>
+        <w:t>SubCentral</w:t>
+      </w:r>
+      <w:proofErr w:type="spellEnd"/>
+      <w:r>
+        <w:rPr>
+          <w:lang w:val="en-US"/>
+        </w:rPr>
+        <w:t xml:space="preserve"> SVN – source code (</w:t>
       </w:r>
       <w:hyperlink r:id="rId13" w:history="1">
         <w:r>
@@ -673,11 +1043,19 @@
           <w:lang w:val="en-US"/>
         </w:rPr>
       </w:pPr>
-      <w:r>
-        <w:rPr>
-          <w:lang w:val="en-US"/>
-        </w:rPr>
-        <w:t>MediaPortal v1.1.0</w:t>
+      <w:proofErr w:type="spellStart"/>
+      <w:r>
+        <w:rPr>
+          <w:lang w:val="en-US"/>
+        </w:rPr>
+        <w:t>MediaPortal</w:t>
+      </w:r>
+      <w:proofErr w:type="spellEnd"/>
+      <w:r>
+        <w:rPr>
+          <w:lang w:val="en-US"/>
+        </w:rPr>
+        <w:t xml:space="preserve"> v1.1.0</w:t>
       </w:r>
       <w:r>
         <w:rPr>
@@ -765,6 +1143,7 @@
           <w:lang w:val="en-US"/>
         </w:rPr>
       </w:pPr>
+      <w:proofErr w:type="spellStart"/>
       <w:r>
         <w:rPr>
           <w:lang w:val="en-US"/>
@@ -775,7 +1154,14 @@
         <w:rPr>
           <w:lang w:val="en-US"/>
         </w:rPr>
-        <w:t xml:space="preserve">tral uses </w:t>
+        <w:t>tral</w:t>
+      </w:r>
+      <w:proofErr w:type="spellEnd"/>
+      <w:r>
+        <w:rPr>
+          <w:lang w:val="en-US"/>
+        </w:rPr>
+        <w:t xml:space="preserve"> uses </w:t>
       </w:r>
       <w:r>
         <w:rPr>
@@ -783,12 +1169,14 @@
         </w:rPr>
         <w:t xml:space="preserve">providers (scrapers) and languages from </w:t>
       </w:r>
+      <w:proofErr w:type="spellStart"/>
       <w:r>
         <w:rPr>
           <w:lang w:val="en-US"/>
         </w:rPr>
         <w:t>SubtitleDownloader</w:t>
       </w:r>
+      <w:proofErr w:type="spellEnd"/>
       <w:r>
         <w:rPr>
           <w:lang w:val="en-US"/>
@@ -816,33 +1204,83 @@
         </w:rPr>
         <w:t xml:space="preserve">). </w:t>
       </w:r>
-      <w:r>
-        <w:rPr>
-          <w:lang w:val="en-US"/>
-        </w:rPr>
-        <w:t>SubCentral provides a nice GUI for all the cool features SubtitleDownloader offers.</w:t>
-      </w:r>
-    </w:p>
-    <w:p>
-      <w:pPr>
-        <w:spacing w:after="0" w:line="240" w:lineRule="auto"/>
-        <w:rPr>
-          <w:lang w:val="en-US"/>
-        </w:rPr>
-      </w:pPr>
-    </w:p>
-    <w:p>
-      <w:pPr>
-        <w:spacing w:after="0" w:line="240" w:lineRule="auto"/>
-        <w:rPr>
-          <w:lang w:val="en-US"/>
-        </w:rPr>
-      </w:pPr>
-      <w:r>
-        <w:rPr>
-          <w:lang w:val="en-US"/>
-        </w:rPr>
-        <w:t xml:space="preserve">There are many providers already included in SubtitleDownloader by default. As SubtitleDownloader is very flexible and allows adding new providers, there are already few of them created by other users. All </w:t>
+      <w:proofErr w:type="spellStart"/>
+      <w:r>
+        <w:rPr>
+          <w:lang w:val="en-US"/>
+        </w:rPr>
+        <w:t>SubCentral</w:t>
+      </w:r>
+      <w:proofErr w:type="spellEnd"/>
+      <w:r>
+        <w:rPr>
+          <w:lang w:val="en-US"/>
+        </w:rPr>
+        <w:t xml:space="preserve"> provides a nice GUI for all the cool features </w:t>
+      </w:r>
+      <w:proofErr w:type="spellStart"/>
+      <w:r>
+        <w:rPr>
+          <w:lang w:val="en-US"/>
+        </w:rPr>
+        <w:t>SubtitleDownloader</w:t>
+      </w:r>
+      <w:proofErr w:type="spellEnd"/>
+      <w:r>
+        <w:rPr>
+          <w:lang w:val="en-US"/>
+        </w:rPr>
+        <w:t xml:space="preserve"> offers.</w:t>
+      </w:r>
+    </w:p>
+    <w:p>
+      <w:pPr>
+        <w:spacing w:after="0" w:line="240" w:lineRule="auto"/>
+        <w:rPr>
+          <w:lang w:val="en-US"/>
+        </w:rPr>
+      </w:pPr>
+    </w:p>
+    <w:p>
+      <w:pPr>
+        <w:spacing w:after="0" w:line="240" w:lineRule="auto"/>
+        <w:rPr>
+          <w:lang w:val="en-US"/>
+        </w:rPr>
+      </w:pPr>
+      <w:r>
+        <w:rPr>
+          <w:lang w:val="en-US"/>
+        </w:rPr>
+        <w:t xml:space="preserve">There are many providers already included in </w:t>
+      </w:r>
+      <w:proofErr w:type="spellStart"/>
+      <w:r>
+        <w:rPr>
+          <w:lang w:val="en-US"/>
+        </w:rPr>
+        <w:t>SubtitleDownloader</w:t>
+      </w:r>
+      <w:proofErr w:type="spellEnd"/>
+      <w:r>
+        <w:rPr>
+          <w:lang w:val="en-US"/>
+        </w:rPr>
+        <w:t xml:space="preserve"> by default. As </w:t>
+      </w:r>
+      <w:proofErr w:type="spellStart"/>
+      <w:r>
+        <w:rPr>
+          <w:lang w:val="en-US"/>
+        </w:rPr>
+        <w:t>SubtitleDownloader</w:t>
+      </w:r>
+      <w:proofErr w:type="spellEnd"/>
+      <w:r>
+        <w:rPr>
+          <w:lang w:val="en-US"/>
+        </w:rPr>
+        <w:t xml:space="preserve"> is very flexible and allows adding new providers, there are already few of them created by other users. All </w:t>
       </w:r>
       <w:r>
         <w:rPr>
@@ -854,7 +1292,21 @@
         <w:rPr>
           <w:lang w:val="en-US"/>
         </w:rPr>
-        <w:t xml:space="preserve">included in SubCentral v1.0 </w:t>
+        <w:t xml:space="preserve">included in </w:t>
+      </w:r>
+      <w:proofErr w:type="spellStart"/>
+      <w:r>
+        <w:rPr>
+          <w:lang w:val="en-US"/>
+        </w:rPr>
+        <w:t>SubCentral</w:t>
+      </w:r>
+      <w:proofErr w:type="spellEnd"/>
+      <w:r>
+        <w:rPr>
+          <w:lang w:val="en-US"/>
+        </w:rPr>
+        <w:t xml:space="preserve"> v1.0 </w:t>
       </w:r>
       <w:r>
         <w:rPr>
@@ -895,18 +1347,28 @@
           <w:lang w:val="en-US"/>
         </w:rPr>
       </w:pPr>
+      <w:proofErr w:type="spellStart"/>
       <w:r>
         <w:rPr>
           <w:lang w:val="en-US"/>
         </w:rPr>
         <w:t>SubtitleDownloader</w:t>
       </w:r>
-      <w:r>
-        <w:rPr>
-          <w:lang w:val="en-US"/>
-        </w:rPr>
-        <w:t xml:space="preserve"> official providers – seco</w:t>
-      </w:r>
+      <w:proofErr w:type="spellEnd"/>
+      <w:r>
+        <w:rPr>
+          <w:lang w:val="en-US"/>
+        </w:rPr>
+        <w:t xml:space="preserve"> official providers – </w:t>
+      </w:r>
+      <w:proofErr w:type="spellStart"/>
+      <w:r>
+        <w:rPr>
+          <w:lang w:val="en-US"/>
+        </w:rPr>
+        <w:t>seco</w:t>
+      </w:r>
+      <w:proofErr w:type="spellEnd"/>
     </w:p>
     <w:p>
       <w:pPr>
@@ -920,12 +1382,14 @@
           <w:lang w:val="en-US"/>
         </w:rPr>
       </w:pPr>
+      <w:proofErr w:type="spellStart"/>
       <w:r>
         <w:rPr>
           <w:lang w:val="en-US"/>
         </w:rPr>
         <w:t>OpenSubtitles</w:t>
       </w:r>
+      <w:proofErr w:type="spellEnd"/>
     </w:p>
     <w:p>
       <w:pPr>
@@ -939,12 +1403,14 @@
           <w:lang w:val="en-US"/>
         </w:rPr>
       </w:pPr>
+      <w:proofErr w:type="spellStart"/>
       <w:r>
         <w:rPr>
           <w:lang w:val="en-US"/>
         </w:rPr>
         <w:t>Sublight</w:t>
       </w:r>
+      <w:proofErr w:type="spellEnd"/>
     </w:p>
     <w:p>
       <w:pPr>
@@ -958,12 +1424,14 @@
           <w:lang w:val="en-US"/>
         </w:rPr>
       </w:pPr>
+      <w:proofErr w:type="spellStart"/>
       <w:r>
         <w:rPr>
           <w:lang w:val="en-US"/>
         </w:rPr>
         <w:t>TVSubtitles</w:t>
       </w:r>
+      <w:proofErr w:type="spellEnd"/>
     </w:p>
     <w:p>
       <w:pPr>
@@ -977,12 +1445,14 @@
           <w:lang w:val="en-US"/>
         </w:rPr>
       </w:pPr>
+      <w:proofErr w:type="spellStart"/>
       <w:r>
         <w:rPr>
           <w:lang w:val="en-US"/>
         </w:rPr>
         <w:t>Subscene</w:t>
       </w:r>
+      <w:proofErr w:type="spellEnd"/>
     </w:p>
     <w:p>
       <w:pPr>
@@ -996,12 +1466,14 @@
           <w:lang w:val="en-US"/>
         </w:rPr>
       </w:pPr>
+      <w:proofErr w:type="spellStart"/>
       <w:r>
         <w:rPr>
           <w:lang w:val="en-US"/>
         </w:rPr>
         <w:t>Bierdopje</w:t>
       </w:r>
+      <w:proofErr w:type="spellEnd"/>
     </w:p>
     <w:p>
       <w:pPr>
@@ -1015,12 +1487,14 @@
           <w:lang w:val="en-US"/>
         </w:rPr>
       </w:pPr>
+      <w:proofErr w:type="spellStart"/>
       <w:r>
         <w:rPr>
           <w:lang w:val="en-US"/>
         </w:rPr>
         <w:t>Podnapisi</w:t>
       </w:r>
+      <w:proofErr w:type="spellEnd"/>
     </w:p>
     <w:p>
       <w:pPr>
@@ -1034,12 +1508,14 @@
           <w:lang w:val="en-US"/>
         </w:rPr>
       </w:pPr>
+      <w:proofErr w:type="spellStart"/>
       <w:r>
         <w:rPr>
           <w:lang w:val="en-US"/>
         </w:rPr>
         <w:t>MovieSubtitles</w:t>
       </w:r>
+      <w:proofErr w:type="spellEnd"/>
     </w:p>
     <w:p>
       <w:pPr>
@@ -1101,7 +1577,19 @@
         <w:rPr>
           <w:lang w:val="en-US"/>
         </w:rPr>
-        <w:t>ItalianSubs v1.4 (</w:t>
+        <w:t>ItalianSubs</w:t>
+      </w:r>
+      <w:r>
+        <w:rPr>
+          <w:lang w:val="en-US"/>
+        </w:rPr>
+        <w:t>.net</w:t>
+      </w:r>
+      <w:r>
+        <w:rPr>
+          <w:lang w:val="en-US"/>
+        </w:rPr>
+        <w:t xml:space="preserve"> v1.4 (</w:t>
       </w:r>
       <w:hyperlink r:id="rId15" w:anchor="post708045" w:history="1">
         <w:r>
@@ -1116,8 +1604,16 @@
         <w:rPr>
           <w:lang w:val="en-US"/>
         </w:rPr>
-        <w:t>) – samo_yea</w:t>
-      </w:r>
+        <w:t xml:space="preserve">) – </w:t>
+      </w:r>
+      <w:proofErr w:type="spellStart"/>
+      <w:r>
+        <w:rPr>
+          <w:lang w:val="en-US"/>
+        </w:rPr>
+        <w:t>samo_yea</w:t>
+      </w:r>
+      <w:proofErr w:type="spellEnd"/>
     </w:p>
     <w:p>
       <w:pPr>
@@ -1135,7 +1631,19 @@
         <w:rPr>
           <w:lang w:val="en-US"/>
         </w:rPr>
-        <w:t>SeriesSub v1.0 (</w:t>
+        <w:t>SeriesSub</w:t>
+      </w:r>
+      <w:r>
+        <w:rPr>
+          <w:lang w:val="en-US"/>
+        </w:rPr>
+        <w:t>.com</w:t>
+      </w:r>
+      <w:r>
+        <w:rPr>
+          <w:lang w:val="en-US"/>
+        </w:rPr>
+        <w:t xml:space="preserve"> v1.0 (</w:t>
       </w:r>
       <w:hyperlink r:id="rId16" w:anchor="post705997" w:history="1">
         <w:r>
@@ -1150,8 +1658,16 @@
         <w:rPr>
           <w:lang w:val="en-US"/>
         </w:rPr>
-        <w:t>) – samo_yea</w:t>
-      </w:r>
+        <w:t xml:space="preserve">) – </w:t>
+      </w:r>
+      <w:proofErr w:type="spellStart"/>
+      <w:r>
+        <w:rPr>
+          <w:lang w:val="en-US"/>
+        </w:rPr>
+        <w:t>samo_yea</w:t>
+      </w:r>
+      <w:proofErr w:type="spellEnd"/>
     </w:p>
     <w:p>
       <w:pPr>
@@ -1169,9 +1685,113 @@
         <w:rPr>
           <w:lang w:val="en-US"/>
         </w:rPr>
-        <w:t>Subsfactory v1.0 (</w:t>
-      </w:r>
-      <w:hyperlink r:id="rId17" w:anchor="post693203" w:history="1">
+        <w:t>Sous-titres.eu v1.0 (</w:t>
+      </w:r>
+      <w:hyperlink r:id="rId17" w:anchor="post752283" w:history="1">
+        <w:r>
+          <w:rPr>
+            <w:rStyle w:val="Hyperlink"/>
+            <w:lang w:val="en-US"/>
+          </w:rPr>
+          <w:t>http://forum.team-mediaportal.com/subcentral-544/subtitledownloader-2-9-a-71651/index26.html#post752283</w:t>
+        </w:r>
+      </w:hyperlink>
+      <w:r>
+        <w:rPr>
+          <w:lang w:val="en-US"/>
+        </w:rPr>
+        <w:t xml:space="preserve">) – </w:t>
+      </w:r>
+      <w:proofErr w:type="spellStart"/>
+      <w:r>
+        <w:rPr>
+          <w:lang w:val="en-US"/>
+        </w:rPr>
+        <w:t>MrJul</w:t>
+      </w:r>
+      <w:proofErr w:type="spellEnd"/>
+    </w:p>
+    <w:p>
+      <w:pPr>
+        <w:pStyle w:val="ListParagraph"/>
+        <w:numPr>
+          <w:ilvl w:val="1"/>
+          <w:numId w:val="2"/>
+        </w:numPr>
+        <w:spacing w:after="0" w:line="240" w:lineRule="auto"/>
+        <w:rPr>
+          <w:lang w:val="en-US"/>
+        </w:rPr>
+      </w:pPr>
+      <w:r>
+        <w:rPr>
+          <w:lang w:val="en-US"/>
+        </w:rPr>
+        <w:t>SubsCenter.org</w:t>
+      </w:r>
+      <w:r>
+        <w:rPr>
+          <w:lang w:val="en-US"/>
+        </w:rPr>
+        <w:t xml:space="preserve"> v1.2.1 (</w:t>
+      </w:r>
+      <w:hyperlink r:id="rId18" w:anchor="post750495" w:history="1">
+        <w:r>
+          <w:rPr>
+            <w:rStyle w:val="Hyperlink"/>
+            <w:lang w:val="en-US"/>
+          </w:rPr>
+          <w:t>http://forum.team-mediaportal.com/subcentral-544/subtitledownloader-2-9-a-71651/index26.html#post750495</w:t>
+        </w:r>
+      </w:hyperlink>
+      <w:r>
+        <w:rPr>
+          <w:lang w:val="en-US"/>
+        </w:rPr>
+        <w:t xml:space="preserve">) – </w:t>
+      </w:r>
+      <w:proofErr w:type="spellStart"/>
+      <w:r>
+        <w:rPr>
+          <w:lang w:val="en-US"/>
+        </w:rPr>
+        <w:t>yoavain</w:t>
+      </w:r>
+      <w:proofErr w:type="spellEnd"/>
+    </w:p>
+    <w:p>
+      <w:pPr>
+        <w:pStyle w:val="ListParagraph"/>
+        <w:numPr>
+          <w:ilvl w:val="1"/>
+          <w:numId w:val="2"/>
+        </w:numPr>
+        <w:spacing w:after="0" w:line="240" w:lineRule="auto"/>
+        <w:rPr>
+          <w:lang w:val="en-US"/>
+        </w:rPr>
+      </w:pPr>
+      <w:proofErr w:type="spellStart"/>
+      <w:r>
+        <w:rPr>
+          <w:lang w:val="en-US"/>
+        </w:rPr>
+        <w:t>Subsfactory</w:t>
+      </w:r>
+      <w:r>
+        <w:rPr>
+          <w:lang w:val="en-US"/>
+        </w:rPr>
+        <w:t>.it</w:t>
+      </w:r>
+      <w:proofErr w:type="spellEnd"/>
+      <w:r>
+        <w:rPr>
+          <w:lang w:val="en-US"/>
+        </w:rPr>
+        <w:t xml:space="preserve"> v1.0 (</w:t>
+      </w:r>
+      <w:hyperlink r:id="rId19" w:anchor="post693203" w:history="1">
         <w:r>
           <w:rPr>
             <w:rStyle w:val="Hyperlink"/>
@@ -1184,8 +1804,16 @@
         <w:rPr>
           <w:lang w:val="en-US"/>
         </w:rPr>
-        <w:t>) – samo_yea</w:t>
-      </w:r>
+        <w:t xml:space="preserve">) – </w:t>
+      </w:r>
+      <w:proofErr w:type="spellStart"/>
+      <w:r>
+        <w:rPr>
+          <w:lang w:val="en-US"/>
+        </w:rPr>
+        <w:t>samo_yea</w:t>
+      </w:r>
+      <w:proofErr w:type="spellEnd"/>
     </w:p>
     <w:p>
       <w:pPr>
@@ -1205,7 +1833,7 @@
         </w:rPr>
         <w:t>Titlovi.com v0.1 (</w:t>
       </w:r>
-      <w:hyperlink r:id="rId18" w:anchor="post708115" w:history="1">
+      <w:hyperlink r:id="rId20" w:anchor="post708115" w:history="1">
         <w:r>
           <w:rPr>
             <w:rStyle w:val="Hyperlink"/>
@@ -1218,8 +1846,16 @@
         <w:rPr>
           <w:lang w:val="en-US"/>
         </w:rPr>
-        <w:t>) – SilentException</w:t>
-      </w:r>
+        <w:t xml:space="preserve">) – </w:t>
+      </w:r>
+      <w:proofErr w:type="spellStart"/>
+      <w:r>
+        <w:rPr>
+          <w:lang w:val="en-US"/>
+        </w:rPr>
+        <w:t>SilentException</w:t>
+      </w:r>
+      <w:proofErr w:type="spellEnd"/>
     </w:p>
     <w:p>
       <w:pPr>
@@ -1239,7 +1875,7 @@
         </w:rPr>
         <w:t>Titulky.com v1.0 (</w:t>
       </w:r>
-      <w:hyperlink r:id="rId19" w:anchor="post739052" w:history="1">
+      <w:hyperlink r:id="rId21" w:anchor="post739052" w:history="1">
         <w:r>
           <w:rPr>
             <w:rStyle w:val="Hyperlink"/>
@@ -1252,8 +1888,16 @@
         <w:rPr>
           <w:lang w:val="en-US"/>
         </w:rPr>
-        <w:t>) – katulus</w:t>
-      </w:r>
+        <w:t xml:space="preserve">) – </w:t>
+      </w:r>
+      <w:proofErr w:type="spellStart"/>
+      <w:r>
+        <w:rPr>
+          <w:lang w:val="en-US"/>
+        </w:rPr>
+        <w:t>katulus</w:t>
+      </w:r>
+      <w:proofErr w:type="spellEnd"/>
     </w:p>
     <w:p>
       <w:pPr>
@@ -1292,8 +1936,19 @@
           <w:szCs w:val="24"/>
           <w:lang w:val="en-US"/>
         </w:rPr>
-        <w:t>Integration – supported plugins</w:t>
-      </w:r>
+        <w:t xml:space="preserve">Integration – supported </w:t>
+      </w:r>
+      <w:proofErr w:type="spellStart"/>
+      <w:r>
+        <w:rPr>
+          <w:b/>
+          <w:sz w:val="24"/>
+          <w:szCs w:val="24"/>
+          <w:lang w:val="en-US"/>
+        </w:rPr>
+        <w:t>plugins</w:t>
+      </w:r>
+      <w:proofErr w:type="spellEnd"/>
     </w:p>
     <w:p>
       <w:pPr>
@@ -1319,8 +1974,16 @@
         <w:rPr>
           <w:lang w:val="en-US"/>
         </w:rPr>
-        <w:t>MP-TVSeries</w:t>
-      </w:r>
+        <w:t>MP-</w:t>
+      </w:r>
+      <w:proofErr w:type="spellStart"/>
+      <w:r>
+        <w:rPr>
+          <w:lang w:val="en-US"/>
+        </w:rPr>
+        <w:t>TVSeries</w:t>
+      </w:r>
+      <w:proofErr w:type="spellEnd"/>
     </w:p>
     <w:p>
       <w:pPr>
@@ -1334,11 +1997,47 @@
           <w:lang w:val="en-US"/>
         </w:rPr>
       </w:pPr>
-      <w:r>
-        <w:rPr>
-          <w:lang w:val="en-US"/>
-        </w:rPr>
-        <w:t>SubCentral has inbuilt support (plugin handler) for MP-TVSeries v2.6.0 or higher</w:t>
+      <w:proofErr w:type="spellStart"/>
+      <w:r>
+        <w:rPr>
+          <w:lang w:val="en-US"/>
+        </w:rPr>
+        <w:t>SubCentral</w:t>
+      </w:r>
+      <w:proofErr w:type="spellEnd"/>
+      <w:r>
+        <w:rPr>
+          <w:lang w:val="en-US"/>
+        </w:rPr>
+        <w:t xml:space="preserve"> has inbuilt support (</w:t>
+      </w:r>
+      <w:proofErr w:type="spellStart"/>
+      <w:r>
+        <w:rPr>
+          <w:lang w:val="en-US"/>
+        </w:rPr>
+        <w:t>plugin</w:t>
+      </w:r>
+      <w:proofErr w:type="spellEnd"/>
+      <w:r>
+        <w:rPr>
+          <w:lang w:val="en-US"/>
+        </w:rPr>
+        <w:t xml:space="preserve"> handler) for MP-</w:t>
+      </w:r>
+      <w:proofErr w:type="spellStart"/>
+      <w:r>
+        <w:rPr>
+          <w:lang w:val="en-US"/>
+        </w:rPr>
+        <w:t>TVSeries</w:t>
+      </w:r>
+      <w:proofErr w:type="spellEnd"/>
+      <w:r>
+        <w:rPr>
+          <w:lang w:val="en-US"/>
+        </w:rPr>
+        <w:t xml:space="preserve"> v2.6.0 or higher</w:t>
       </w:r>
       <w:r>
         <w:rPr>
@@ -1402,13 +2101,55 @@
         <w:rPr>
           <w:lang w:val="en-US"/>
         </w:rPr>
-        <w:t>Configuration: Open MP-TVSeries configuration, under “Extras” tab there should be “Enable SubCentral” check box. Che</w:t>
-      </w:r>
-      <w:r>
-        <w:rPr>
-          <w:lang w:val="en-US"/>
-        </w:rPr>
-        <w:t xml:space="preserve">ck “Use SubCentral for episode </w:t>
+        <w:t>Configuration: Open MP-</w:t>
+      </w:r>
+      <w:proofErr w:type="spellStart"/>
+      <w:r>
+        <w:rPr>
+          <w:lang w:val="en-US"/>
+        </w:rPr>
+        <w:t>TVSeries</w:t>
+      </w:r>
+      <w:proofErr w:type="spellEnd"/>
+      <w:r>
+        <w:rPr>
+          <w:lang w:val="en-US"/>
+        </w:rPr>
+        <w:t xml:space="preserve"> configuration, under “Extras” tab there should be “Enable </w:t>
+      </w:r>
+      <w:proofErr w:type="spellStart"/>
+      <w:r>
+        <w:rPr>
+          <w:lang w:val="en-US"/>
+        </w:rPr>
+        <w:t>SubCentral</w:t>
+      </w:r>
+      <w:proofErr w:type="spellEnd"/>
+      <w:r>
+        <w:rPr>
+          <w:lang w:val="en-US"/>
+        </w:rPr>
+        <w:t>” check box. Che</w:t>
+      </w:r>
+      <w:r>
+        <w:rPr>
+          <w:lang w:val="en-US"/>
+        </w:rPr>
+        <w:t xml:space="preserve">ck “Use </w:t>
+      </w:r>
+      <w:proofErr w:type="spellStart"/>
+      <w:r>
+        <w:rPr>
+          <w:lang w:val="en-US"/>
+        </w:rPr>
+        <w:t>SubCentral</w:t>
+      </w:r>
+      <w:proofErr w:type="spellEnd"/>
+      <w:r>
+        <w:rPr>
+          <w:lang w:val="en-US"/>
+        </w:rPr>
+        <w:t xml:space="preserve"> for episode </w:t>
       </w:r>
       <w:r>
         <w:rPr>
@@ -1421,11 +2162,19 @@
         </w:rPr>
         <w:t>'</w:t>
       </w:r>
-      <w:r>
-        <w:rPr>
-          <w:lang w:val="en-US"/>
-        </w:rPr>
-        <w:t>HasSubtitles query</w:t>
+      <w:proofErr w:type="spellStart"/>
+      <w:r>
+        <w:rPr>
+          <w:lang w:val="en-US"/>
+        </w:rPr>
+        <w:t>HasSubtitles</w:t>
+      </w:r>
+      <w:proofErr w:type="spellEnd"/>
+      <w:r>
+        <w:rPr>
+          <w:lang w:val="en-US"/>
+        </w:rPr>
+        <w:t xml:space="preserve"> query</w:t>
       </w:r>
       <w:r>
         <w:rPr>
@@ -1442,7 +2191,63 @@
         <w:rPr>
           <w:lang w:val="en-US"/>
         </w:rPr>
-        <w:t xml:space="preserve"> if you also want SubCentral for MediaInfo subtitles check (more through search). It is also suggested that you disable SubtitleDownloader (it will be removed from MP-TVSeries in </w:t>
+        <w:t xml:space="preserve"> if you also want </w:t>
+      </w:r>
+      <w:proofErr w:type="spellStart"/>
+      <w:r>
+        <w:rPr>
+          <w:lang w:val="en-US"/>
+        </w:rPr>
+        <w:t>SubCentral</w:t>
+      </w:r>
+      <w:proofErr w:type="spellEnd"/>
+      <w:r>
+        <w:rPr>
+          <w:lang w:val="en-US"/>
+        </w:rPr>
+        <w:t xml:space="preserve"> for </w:t>
+      </w:r>
+      <w:proofErr w:type="spellStart"/>
+      <w:r>
+        <w:rPr>
+          <w:lang w:val="en-US"/>
+        </w:rPr>
+        <w:t>MediaInfo</w:t>
+      </w:r>
+      <w:proofErr w:type="spellEnd"/>
+      <w:r>
+        <w:rPr>
+          <w:lang w:val="en-US"/>
+        </w:rPr>
+        <w:t xml:space="preserve"> subtitles check (more through search). It is also suggested that you disable </w:t>
+      </w:r>
+      <w:proofErr w:type="spellStart"/>
+      <w:r>
+        <w:rPr>
+          <w:lang w:val="en-US"/>
+        </w:rPr>
+        <w:t>SubtitleDownloader</w:t>
+      </w:r>
+      <w:proofErr w:type="spellEnd"/>
+      <w:r>
+        <w:rPr>
+          <w:lang w:val="en-US"/>
+        </w:rPr>
+        <w:t xml:space="preserve"> (it will be removed from MP-</w:t>
+      </w:r>
+      <w:proofErr w:type="spellStart"/>
+      <w:r>
+        <w:rPr>
+          <w:lang w:val="en-US"/>
+        </w:rPr>
+        <w:t>TVSeries</w:t>
+      </w:r>
+      <w:proofErr w:type="spellEnd"/>
+      <w:r>
+        <w:rPr>
+          <w:lang w:val="en-US"/>
+        </w:rPr>
+        <w:t xml:space="preserve"> in </w:t>
       </w:r>
       <w:r>
         <w:rPr>
@@ -1503,7 +2308,21 @@
         <w:rPr>
           <w:lang w:val="en-US"/>
         </w:rPr>
-        <w:t>”. SubCentral window will open.</w:t>
+        <w:t xml:space="preserve">”. </w:t>
+      </w:r>
+      <w:proofErr w:type="spellStart"/>
+      <w:r>
+        <w:rPr>
+          <w:lang w:val="en-US"/>
+        </w:rPr>
+        <w:t>SubCentral</w:t>
+      </w:r>
+      <w:proofErr w:type="spellEnd"/>
+      <w:r>
+        <w:rPr>
+          <w:lang w:val="en-US"/>
+        </w:rPr>
+        <w:t xml:space="preserve"> window will open.</w:t>
       </w:r>
     </w:p>
     <w:p>
@@ -1556,11 +2375,33 @@
           <w:lang w:val="en-US"/>
         </w:rPr>
       </w:pPr>
-      <w:r>
-        <w:rPr>
-          <w:lang w:val="en-US"/>
-        </w:rPr>
-        <w:t xml:space="preserve">SubCentral has inbuilt support (plugin handler) for Moving Pictures v1.0.3 or higher. </w:t>
+      <w:proofErr w:type="spellStart"/>
+      <w:r>
+        <w:rPr>
+          <w:lang w:val="en-US"/>
+        </w:rPr>
+        <w:t>SubCentral</w:t>
+      </w:r>
+      <w:proofErr w:type="spellEnd"/>
+      <w:r>
+        <w:rPr>
+          <w:lang w:val="en-US"/>
+        </w:rPr>
+        <w:t xml:space="preserve"> has inbuilt support (</w:t>
+      </w:r>
+      <w:proofErr w:type="spellStart"/>
+      <w:r>
+        <w:rPr>
+          <w:lang w:val="en-US"/>
+        </w:rPr>
+        <w:t>plugin</w:t>
+      </w:r>
+      <w:proofErr w:type="spellEnd"/>
+      <w:r>
+        <w:rPr>
+          <w:lang w:val="en-US"/>
+        </w:rPr>
+        <w:t xml:space="preserve"> handler) for Moving Pictures v1.0.3 or higher. </w:t>
       </w:r>
     </w:p>
     <w:p>
@@ -1598,7 +2439,21 @@
         <w:rPr>
           <w:lang w:val="en-US"/>
         </w:rPr>
-        <w:t>Users: When browsing the movies, click “check for subtitles” button in your skin (it should be in (hidden) menu or on movie details screen). SubCentral window will open.</w:t>
+        <w:t xml:space="preserve">Users: When browsing the movies, click “check for subtitles” button in your skin (it should be in (hidden) menu or on movie details screen). </w:t>
+      </w:r>
+      <w:proofErr w:type="spellStart"/>
+      <w:r>
+        <w:rPr>
+          <w:lang w:val="en-US"/>
+        </w:rPr>
+        <w:t>SubCentral</w:t>
+      </w:r>
+      <w:proofErr w:type="spellEnd"/>
+      <w:r>
+        <w:rPr>
+          <w:lang w:val="en-US"/>
+        </w:rPr>
+        <w:t xml:space="preserve"> window will open.</w:t>
       </w:r>
     </w:p>
     <w:p>
@@ -1617,9 +2472,24 @@
         <w:rPr>
           <w:lang w:val="en-US"/>
         </w:rPr>
-        <w:t>Skinners: for closer look on integration, take a look at SubCentral Moving Pictures integration (</w:t>
-      </w:r>
-      <w:hyperlink r:id="rId20" w:history="1">
+        <w:lastRenderedPageBreak/>
+        <w:t xml:space="preserve">Skinners: for closer look on integration, take a look at </w:t>
+      </w:r>
+      <w:proofErr w:type="spellStart"/>
+      <w:r>
+        <w:rPr>
+          <w:lang w:val="en-US"/>
+        </w:rPr>
+        <w:t>SubCentral</w:t>
+      </w:r>
+      <w:proofErr w:type="spellEnd"/>
+      <w:r>
+        <w:rPr>
+          <w:lang w:val="en-US"/>
+        </w:rPr>
+        <w:t xml:space="preserve"> Moving Pictures integration (</w:t>
+      </w:r>
+      <w:hyperlink r:id="rId22" w:history="1">
         <w:r>
           <w:rPr>
             <w:rStyle w:val="Hyperlink"/>
@@ -1651,8 +2521,16 @@
         <w:rPr>
           <w:lang w:val="en-US"/>
         </w:rPr>
-        <w:t>Other plugins</w:t>
-      </w:r>
+        <w:t xml:space="preserve">Other </w:t>
+      </w:r>
+      <w:proofErr w:type="spellStart"/>
+      <w:r>
+        <w:rPr>
+          <w:lang w:val="en-US"/>
+        </w:rPr>
+        <w:t>plugins</w:t>
+      </w:r>
+      <w:proofErr w:type="spellEnd"/>
     </w:p>
     <w:p>
       <w:pPr>
@@ -1670,8 +2548,35 @@
         <w:rPr>
           <w:lang w:val="en-US"/>
         </w:rPr>
-        <w:lastRenderedPageBreak/>
-        <w:t>If the data from the plugin can be accessed from the "outside", there is a possibility of writing new plugin handler. Consult manual and source code for more info.</w:t>
+        <w:t xml:space="preserve">If the data from the </w:t>
+      </w:r>
+      <w:proofErr w:type="spellStart"/>
+      <w:r>
+        <w:rPr>
+          <w:lang w:val="en-US"/>
+        </w:rPr>
+        <w:t>plugin</w:t>
+      </w:r>
+      <w:proofErr w:type="spellEnd"/>
+      <w:r>
+        <w:rPr>
+          <w:lang w:val="en-US"/>
+        </w:rPr>
+        <w:t xml:space="preserve"> can be accessed from the "outside", there is a possibility of writing new </w:t>
+      </w:r>
+      <w:proofErr w:type="spellStart"/>
+      <w:r>
+        <w:rPr>
+          <w:lang w:val="en-US"/>
+        </w:rPr>
+        <w:t>plugin</w:t>
+      </w:r>
+      <w:proofErr w:type="spellEnd"/>
+      <w:r>
+        <w:rPr>
+          <w:lang w:val="en-US"/>
+        </w:rPr>
+        <w:t xml:space="preserve"> handler. Consult manual and source code for more info.</w:t>
       </w:r>
     </w:p>
     <w:p>
@@ -1690,13 +2595,48 @@
         <w:rPr>
           <w:lang w:val="en-US"/>
         </w:rPr>
-        <w:t>There is also a possibility of integration without modifications in SubCentral. SubCentral supports da</w:t>
-      </w:r>
-      <w:r>
-        <w:rPr>
-          <w:lang w:val="en-US"/>
-        </w:rPr>
-        <w:t>ta exchange through MediaPortal</w:t>
+        <w:t xml:space="preserve">There is also a possibility of integration without modifications in </w:t>
+      </w:r>
+      <w:proofErr w:type="spellStart"/>
+      <w:r>
+        <w:rPr>
+          <w:lang w:val="en-US"/>
+        </w:rPr>
+        <w:t>SubCentral</w:t>
+      </w:r>
+      <w:proofErr w:type="spellEnd"/>
+      <w:r>
+        <w:rPr>
+          <w:lang w:val="en-US"/>
+        </w:rPr>
+        <w:t xml:space="preserve">. </w:t>
+      </w:r>
+      <w:proofErr w:type="spellStart"/>
+      <w:r>
+        <w:rPr>
+          <w:lang w:val="en-US"/>
+        </w:rPr>
+        <w:t>SubCentral</w:t>
+      </w:r>
+      <w:proofErr w:type="spellEnd"/>
+      <w:r>
+        <w:rPr>
+          <w:lang w:val="en-US"/>
+        </w:rPr>
+        <w:t xml:space="preserve"> supports da</w:t>
+      </w:r>
+      <w:r>
+        <w:rPr>
+          <w:lang w:val="en-US"/>
+        </w:rPr>
+        <w:t xml:space="preserve">ta exchange through </w:t>
+      </w:r>
+      <w:proofErr w:type="spellStart"/>
+      <w:r>
+        <w:rPr>
+          <w:lang w:val="en-US"/>
+        </w:rPr>
+        <w:t>MediaPortal</w:t>
       </w:r>
       <w:r>
         <w:rPr>
@@ -1713,7 +2653,14 @@
         <w:rPr>
           <w:lang w:val="en-US"/>
         </w:rPr>
-        <w:t>s GUI window messages. Consult manual for more info.</w:t>
+        <w:t>s</w:t>
+      </w:r>
+      <w:proofErr w:type="spellEnd"/>
+      <w:r>
+        <w:rPr>
+          <w:lang w:val="en-US"/>
+        </w:rPr>
+        <w:t xml:space="preserve"> GUI window messages. Consult manual for more info.</w:t>
       </w:r>
     </w:p>
     <w:p>
@@ -1749,7 +2696,21 @@
         <w:rPr>
           <w:lang w:val="en-US"/>
         </w:rPr>
-        <w:t>re after. SubCentral will allow you to rename and save subtitles to defined folders.</w:t>
+        <w:t xml:space="preserve">re after. </w:t>
+      </w:r>
+      <w:proofErr w:type="spellStart"/>
+      <w:r>
+        <w:rPr>
+          <w:lang w:val="en-US"/>
+        </w:rPr>
+        <w:t>SubCentral</w:t>
+      </w:r>
+      <w:proofErr w:type="spellEnd"/>
+      <w:r>
+        <w:rPr>
+          <w:lang w:val="en-US"/>
+        </w:rPr>
+        <w:t xml:space="preserve"> will allow you to rename and save subtitles to defined folders.</w:t>
       </w:r>
     </w:p>
     <w:p>
@@ -1813,7 +2774,21 @@
         <w:rPr>
           <w:lang w:val="en-US"/>
         </w:rPr>
-        <w:t>upport SubCentral so far (that I</w:t>
+        <w:t xml:space="preserve">upport </w:t>
+      </w:r>
+      <w:proofErr w:type="spellStart"/>
+      <w:r>
+        <w:rPr>
+          <w:lang w:val="en-US"/>
+        </w:rPr>
+        <w:t>SubCentral</w:t>
+      </w:r>
+      <w:proofErr w:type="spellEnd"/>
+      <w:r>
+        <w:rPr>
+          <w:lang w:val="en-US"/>
+        </w:rPr>
+        <w:t xml:space="preserve"> so far (that I</w:t>
       </w:r>
       <w:r>
         <w:rPr>
@@ -1932,8 +2907,16 @@
         <w:rPr>
           <w:lang w:val="en-US"/>
         </w:rPr>
-        <w:t>/DefaultWide</w:t>
-      </w:r>
+        <w:t>/</w:t>
+      </w:r>
+      <w:proofErr w:type="spellStart"/>
+      <w:r>
+        <w:rPr>
+          <w:lang w:val="en-US"/>
+        </w:rPr>
+        <w:t>DefaultWide</w:t>
+      </w:r>
+      <w:proofErr w:type="spellEnd"/>
       <w:r>
         <w:rPr>
           <w:lang w:val="en-US"/>
@@ -1991,12 +2974,14 @@
           <w:lang w:val="en-US"/>
         </w:rPr>
       </w:pPr>
+      <w:proofErr w:type="spellStart"/>
       <w:r>
         <w:rPr>
           <w:lang w:val="en-US"/>
         </w:rPr>
         <w:t>Mustayaluca</w:t>
       </w:r>
+      <w:proofErr w:type="spellEnd"/>
     </w:p>
     <w:p>
       <w:pPr>
@@ -2010,12 +2995,14 @@
           <w:lang w:val="en-US"/>
         </w:rPr>
       </w:pPr>
+      <w:proofErr w:type="spellStart"/>
       <w:r>
         <w:rPr>
           <w:lang w:val="en-US"/>
         </w:rPr>
         <w:t>PureVision</w:t>
       </w:r>
+      <w:proofErr w:type="spellEnd"/>
     </w:p>
     <w:p>
       <w:pPr>
@@ -2029,12 +3016,14 @@
           <w:lang w:val="en-US"/>
         </w:rPr>
       </w:pPr>
+      <w:proofErr w:type="spellStart"/>
       <w:r>
         <w:rPr>
           <w:lang w:val="en-US"/>
         </w:rPr>
         <w:t>StreamedMP</w:t>
       </w:r>
+      <w:proofErr w:type="spellEnd"/>
     </w:p>
     <w:p>
       <w:pPr>
@@ -2091,7 +3080,21 @@
         <w:rPr>
           <w:lang w:val="en-US"/>
         </w:rPr>
-        <w:t xml:space="preserve">re planning to add support or your skin already supports SubCentral, let </w:t>
+        <w:t xml:space="preserve">re planning to add support or your skin already supports </w:t>
+      </w:r>
+      <w:proofErr w:type="spellStart"/>
+      <w:r>
+        <w:rPr>
+          <w:lang w:val="en-US"/>
+        </w:rPr>
+        <w:t>SubCentral</w:t>
+      </w:r>
+      <w:proofErr w:type="spellEnd"/>
+      <w:r>
+        <w:rPr>
+          <w:lang w:val="en-US"/>
+        </w:rPr>
+        <w:t xml:space="preserve">, let </w:t>
       </w:r>
       <w:r>
         <w:rPr>
@@ -2161,7 +3164,21 @@
         <w:rPr>
           <w:lang w:val="en-US"/>
         </w:rPr>
-        <w:t xml:space="preserve">If you have any issues or problems using SubCentral or ideas on improving, report them here, or even better, on the issue tracker. For any questions, write </w:t>
+        <w:t xml:space="preserve">If you have any issues or problems using </w:t>
+      </w:r>
+      <w:proofErr w:type="spellStart"/>
+      <w:r>
+        <w:rPr>
+          <w:lang w:val="en-US"/>
+        </w:rPr>
+        <w:t>SubCentral</w:t>
+      </w:r>
+      <w:proofErr w:type="spellEnd"/>
+      <w:r>
+        <w:rPr>
+          <w:lang w:val="en-US"/>
+        </w:rPr>
+        <w:t xml:space="preserve"> or ideas on improving, report them here, or even better, on the issue tracker. For any questions, write </w:t>
       </w:r>
       <w:r>
         <w:rPr>
@@ -2216,7 +3233,43 @@
           <w:color w:val="000000"/>
           <w:lang w:val="en-US"/>
         </w:rPr>
-        <w:t>s important to include fresh debug logs. That means configuring MediaPortal for debug logging ("General section", "Log verbosity") and fresh start of MediaPortal with only the bug reproduced. Logs needed include MediaPortal.log, error.log, MovingPictures.log,</w:t>
+        <w:t xml:space="preserve">s important to include fresh debug logs. That means configuring </w:t>
+      </w:r>
+      <w:proofErr w:type="spellStart"/>
+      <w:r>
+        <w:rPr>
+          <w:rStyle w:val="apple-style-span"/>
+          <w:color w:val="000000"/>
+          <w:lang w:val="en-US"/>
+        </w:rPr>
+        <w:t>MediaPortal</w:t>
+      </w:r>
+      <w:proofErr w:type="spellEnd"/>
+      <w:r>
+        <w:rPr>
+          <w:rStyle w:val="apple-style-span"/>
+          <w:color w:val="000000"/>
+          <w:lang w:val="en-US"/>
+        </w:rPr>
+        <w:t xml:space="preserve"> for debug logging ("General section", "Log verbosity") and fresh start of </w:t>
+      </w:r>
+      <w:proofErr w:type="spellStart"/>
+      <w:r>
+        <w:rPr>
+          <w:rStyle w:val="apple-style-span"/>
+          <w:color w:val="000000"/>
+          <w:lang w:val="en-US"/>
+        </w:rPr>
+        <w:t>MediaPortal</w:t>
+      </w:r>
+      <w:proofErr w:type="spellEnd"/>
+      <w:r>
+        <w:rPr>
+          <w:rStyle w:val="apple-style-span"/>
+          <w:color w:val="000000"/>
+          <w:lang w:val="en-US"/>
+        </w:rPr>
+        <w:t xml:space="preserve"> with only the bug reproduced. Logs needed include MediaPortal.log, error.log, MovingPictures.log,</w:t>
       </w:r>
       <w:r>
         <w:rPr>
@@ -2324,25 +3377,117 @@
         <w:rPr>
           <w:lang w:val="en-US"/>
         </w:rPr>
-        <w:t>re a talented developer wanting to help us? Wrote a new plugin handler? Modified SubCentral so it works better/faster/stronger? Translated the plugin? Write here, on IRC (</w:t>
-      </w:r>
-      <w:r>
-        <w:rPr>
-          <w:lang w:val="en-US"/>
-        </w:rPr>
-        <w:t xml:space="preserve">freenode, </w:t>
-      </w:r>
-      <w:r>
-        <w:rPr>
-          <w:lang w:val="en-US"/>
-        </w:rPr>
-        <w:t>usually on #Mov</w:t>
-      </w:r>
-      <w:r>
-        <w:rPr>
-          <w:lang w:val="en-US"/>
-        </w:rPr>
-        <w:t>ingPictures (irc://irc.freenode.net/MovingPictures)  and/or #MP-TVSeries (irc://irc.freenode.net/MP-TVSeries)</w:t>
+        <w:t xml:space="preserve">re a talented developer wanting to help us? Wrote a new </w:t>
+      </w:r>
+      <w:proofErr w:type="spellStart"/>
+      <w:r>
+        <w:rPr>
+          <w:lang w:val="en-US"/>
+        </w:rPr>
+        <w:t>plugin</w:t>
+      </w:r>
+      <w:proofErr w:type="spellEnd"/>
+      <w:r>
+        <w:rPr>
+          <w:lang w:val="en-US"/>
+        </w:rPr>
+        <w:t xml:space="preserve"> handler? Modified </w:t>
+      </w:r>
+      <w:proofErr w:type="spellStart"/>
+      <w:r>
+        <w:rPr>
+          <w:lang w:val="en-US"/>
+        </w:rPr>
+        <w:t>SubCentral</w:t>
+      </w:r>
+      <w:proofErr w:type="spellEnd"/>
+      <w:r>
+        <w:rPr>
+          <w:lang w:val="en-US"/>
+        </w:rPr>
+        <w:t xml:space="preserve"> so it works better/faster/stronger? Translated the </w:t>
+      </w:r>
+      <w:proofErr w:type="spellStart"/>
+      <w:r>
+        <w:rPr>
+          <w:lang w:val="en-US"/>
+        </w:rPr>
+        <w:t>plugin</w:t>
+      </w:r>
+      <w:proofErr w:type="spellEnd"/>
+      <w:r>
+        <w:rPr>
+          <w:lang w:val="en-US"/>
+        </w:rPr>
+        <w:t>? Write here, on IRC (</w:t>
+      </w:r>
+      <w:proofErr w:type="spellStart"/>
+      <w:r>
+        <w:rPr>
+          <w:lang w:val="en-US"/>
+        </w:rPr>
+        <w:t>freenode</w:t>
+      </w:r>
+      <w:proofErr w:type="spellEnd"/>
+      <w:r>
+        <w:rPr>
+          <w:lang w:val="en-US"/>
+        </w:rPr>
+        <w:t xml:space="preserve">, </w:t>
+      </w:r>
+      <w:r>
+        <w:rPr>
+          <w:lang w:val="en-US"/>
+        </w:rPr>
+        <w:t>usually on #</w:t>
+      </w:r>
+      <w:proofErr w:type="spellStart"/>
+      <w:r>
+        <w:rPr>
+          <w:lang w:val="en-US"/>
+        </w:rPr>
+        <w:t>Mov</w:t>
+      </w:r>
+      <w:r>
+        <w:rPr>
+          <w:lang w:val="en-US"/>
+        </w:rPr>
+        <w:t>ingPictures</w:t>
+      </w:r>
+      <w:proofErr w:type="spellEnd"/>
+      <w:r>
+        <w:rPr>
+          <w:lang w:val="en-US"/>
+        </w:rPr>
+        <w:t xml:space="preserve"> (irc://irc.freenode.net/MovingPictures</w:t>
+      </w:r>
+      <w:proofErr w:type="gramStart"/>
+      <w:r>
+        <w:rPr>
+          <w:lang w:val="en-US"/>
+        </w:rPr>
+        <w:t>)  and</w:t>
+      </w:r>
+      <w:proofErr w:type="gramEnd"/>
+      <w:r>
+        <w:rPr>
+          <w:lang w:val="en-US"/>
+        </w:rPr>
+        <w:t>/or #MP-</w:t>
+      </w:r>
+      <w:proofErr w:type="spellStart"/>
+      <w:r>
+        <w:rPr>
+          <w:lang w:val="en-US"/>
+        </w:rPr>
+        <w:t>TVSeries</w:t>
+      </w:r>
+      <w:proofErr w:type="spellEnd"/>
+      <w:r>
+        <w:rPr>
+          <w:lang w:val="en-US"/>
+        </w:rPr>
+        <w:t xml:space="preserve"> (irc://irc.freenode.net/MP-TVSeries)</w:t>
       </w:r>
       <w:r>
         <w:rPr>
@@ -2384,6 +3529,7 @@
           <w:szCs w:val="24"/>
           <w:lang w:val="en-US"/>
         </w:rPr>
+        <w:lastRenderedPageBreak/>
         <w:t>Thank you</w:t>
       </w:r>
     </w:p>
@@ -2407,11 +3553,35 @@
           <w:lang w:val="en-US"/>
         </w:rPr>
       </w:pPr>
-      <w:r>
-        <w:rPr>
-          <w:lang w:val="en-US"/>
-        </w:rPr>
-        <w:t xml:space="preserve">seco – for starting the plugin with initial </w:t>
+      <w:proofErr w:type="spellStart"/>
+      <w:proofErr w:type="gramStart"/>
+      <w:r>
+        <w:rPr>
+          <w:lang w:val="en-US"/>
+        </w:rPr>
+        <w:t>seco</w:t>
+      </w:r>
+      <w:proofErr w:type="spellEnd"/>
+      <w:proofErr w:type="gramEnd"/>
+      <w:r>
+        <w:rPr>
+          <w:lang w:val="en-US"/>
+        </w:rPr>
+        <w:t xml:space="preserve"> – for starting the </w:t>
+      </w:r>
+      <w:proofErr w:type="spellStart"/>
+      <w:r>
+        <w:rPr>
+          <w:lang w:val="en-US"/>
+        </w:rPr>
+        <w:t>plugin</w:t>
+      </w:r>
+      <w:proofErr w:type="spellEnd"/>
+      <w:r>
+        <w:rPr>
+          <w:lang w:val="en-US"/>
+        </w:rPr>
+        <w:t xml:space="preserve"> with initial </w:t>
       </w:r>
       <w:r>
         <w:rPr>
@@ -2423,23 +3593,29 @@
         <w:rPr>
           <w:lang w:val="en-US"/>
         </w:rPr>
-        <w:t>testing and, of course, for the awesome SubtitleDownloader API (</w:t>
-      </w:r>
-      <w:hyperlink r:id="rId21" w:history="1">
+        <w:t xml:space="preserve">testing and, of course, for the awesome </w:t>
+      </w:r>
+      <w:proofErr w:type="spellStart"/>
+      <w:r>
+        <w:rPr>
+          <w:lang w:val="en-US"/>
+        </w:rPr>
+        <w:t>SubtitleDownloader</w:t>
+      </w:r>
+      <w:proofErr w:type="spellEnd"/>
+      <w:r>
+        <w:rPr>
+          <w:lang w:val="en-US"/>
+        </w:rPr>
+        <w:t xml:space="preserve"> API (</w:t>
+      </w:r>
+      <w:hyperlink r:id="rId23" w:history="1">
         <w:r>
           <w:rPr>
             <w:rStyle w:val="Hyperlink"/>
             <w:lang w:val="en-US"/>
           </w:rPr>
-          <w:t>http://forum.team-</w:t>
-        </w:r>
-        <w:r>
-          <w:rPr>
-            <w:rStyle w:val="Hyperlink"/>
-            <w:lang w:val="en-US"/>
-          </w:rPr>
-          <w:lastRenderedPageBreak/>
-          <w:t>mediaportal.com/subcentral-544/subtitledownloader-2-8-a-71651/</w:t>
+          <w:t>http://forum.team-mediaportal.com/subcentral-544/subtitledownloader-2-8-a-71651/</w:t>
         </w:r>
       </w:hyperlink>
       <w:r>
@@ -2452,7 +3628,21 @@
         <w:rPr>
           <w:lang w:val="en-US"/>
         </w:rPr>
-        <w:t>without which SubCentral would not exist.</w:t>
+        <w:t xml:space="preserve">without which </w:t>
+      </w:r>
+      <w:proofErr w:type="spellStart"/>
+      <w:r>
+        <w:rPr>
+          <w:lang w:val="en-US"/>
+        </w:rPr>
+        <w:t>SubCentral</w:t>
+      </w:r>
+      <w:proofErr w:type="spellEnd"/>
+      <w:r>
+        <w:rPr>
+          <w:lang w:val="en-US"/>
+        </w:rPr>
+        <w:t xml:space="preserve"> would not exist.</w:t>
       </w:r>
     </w:p>
     <w:p>
@@ -2467,13 +3657,25 @@
           <w:lang w:val="en-US"/>
         </w:rPr>
       </w:pPr>
+      <w:proofErr w:type="spellStart"/>
+      <w:proofErr w:type="gramStart"/>
       <w:r>
         <w:rPr>
           <w:rStyle w:val="apple-style-span"/>
           <w:color w:val="000000"/>
           <w:lang w:val="en-US"/>
         </w:rPr>
-        <w:t>gibman – for</w:t>
+        <w:t>gibman</w:t>
+      </w:r>
+      <w:proofErr w:type="spellEnd"/>
+      <w:proofErr w:type="gramEnd"/>
+      <w:r>
+        <w:rPr>
+          <w:rStyle w:val="apple-style-span"/>
+          <w:color w:val="000000"/>
+          <w:lang w:val="en-US"/>
+        </w:rPr>
+        <w:t xml:space="preserve"> – for</w:t>
       </w:r>
       <w:r>
         <w:rPr>
@@ -2481,9 +3683,45 @@
           <w:color w:val="000000"/>
           <w:lang w:val="en-US"/>
         </w:rPr>
-        <w:t> SubtitlesRetriever PoC (</w:t>
-      </w:r>
-      <w:hyperlink r:id="rId22" w:history="1">
+        <w:t> </w:t>
+      </w:r>
+      <w:proofErr w:type="spellStart"/>
+      <w:r>
+        <w:rPr>
+          <w:rStyle w:val="apple-converted-space"/>
+          <w:color w:val="000000"/>
+          <w:lang w:val="en-US"/>
+        </w:rPr>
+        <w:t>SubtitlesRetriever</w:t>
+      </w:r>
+      <w:proofErr w:type="spellEnd"/>
+      <w:r>
+        <w:rPr>
+          <w:rStyle w:val="apple-converted-space"/>
+          <w:color w:val="000000"/>
+          <w:lang w:val="en-US"/>
+        </w:rPr>
+        <w:t xml:space="preserve"> </w:t>
+      </w:r>
+      <w:proofErr w:type="spellStart"/>
+      <w:r>
+        <w:rPr>
+          <w:rStyle w:val="apple-converted-space"/>
+          <w:color w:val="000000"/>
+          <w:lang w:val="en-US"/>
+        </w:rPr>
+        <w:t>PoC</w:t>
+      </w:r>
+      <w:proofErr w:type="spellEnd"/>
+      <w:r>
+        <w:rPr>
+          <w:rStyle w:val="apple-converted-space"/>
+          <w:color w:val="000000"/>
+          <w:lang w:val="en-US"/>
+        </w:rPr>
+        <w:t xml:space="preserve"> (</w:t>
+      </w:r>
+      <w:hyperlink r:id="rId24" w:history="1">
         <w:r>
           <w:rPr>
             <w:rStyle w:val="Hyperlink"/>
@@ -2521,11 +3759,35 @@
           <w:lang w:val="en-US"/>
         </w:rPr>
       </w:pPr>
-      <w:r>
-        <w:rPr>
-          <w:lang w:val="en-US"/>
-        </w:rPr>
-        <w:t>fforde – for starting the plugin with initial ideas and awesome core.</w:t>
+      <w:proofErr w:type="spellStart"/>
+      <w:proofErr w:type="gramStart"/>
+      <w:r>
+        <w:rPr>
+          <w:lang w:val="en-US"/>
+        </w:rPr>
+        <w:t>fforde</w:t>
+      </w:r>
+      <w:proofErr w:type="spellEnd"/>
+      <w:proofErr w:type="gramEnd"/>
+      <w:r>
+        <w:rPr>
+          <w:lang w:val="en-US"/>
+        </w:rPr>
+        <w:t xml:space="preserve"> – for starting the </w:t>
+      </w:r>
+      <w:proofErr w:type="spellStart"/>
+      <w:r>
+        <w:rPr>
+          <w:lang w:val="en-US"/>
+        </w:rPr>
+        <w:t>plugin</w:t>
+      </w:r>
+      <w:proofErr w:type="spellEnd"/>
+      <w:r>
+        <w:rPr>
+          <w:lang w:val="en-US"/>
+        </w:rPr>
+        <w:t xml:space="preserve"> with initial ideas and awesome core.</w:t>
       </w:r>
     </w:p>
     <w:p>
@@ -2540,11 +3802,21 @@
           <w:lang w:val="en-US"/>
         </w:rPr>
       </w:pPr>
-      <w:r>
-        <w:rPr>
-          <w:lang w:val="en-US"/>
-        </w:rPr>
-        <w:t>damienh – for testing, support and some very nice ideas.</w:t>
+      <w:proofErr w:type="spellStart"/>
+      <w:proofErr w:type="gramStart"/>
+      <w:r>
+        <w:rPr>
+          <w:lang w:val="en-US"/>
+        </w:rPr>
+        <w:t>damienh</w:t>
+      </w:r>
+      <w:proofErr w:type="spellEnd"/>
+      <w:proofErr w:type="gramEnd"/>
+      <w:r>
+        <w:rPr>
+          <w:lang w:val="en-US"/>
+        </w:rPr>
+        <w:t xml:space="preserve"> – for testing, support and some very nice ideas.</w:t>
       </w:r>
     </w:p>
     <w:p>
@@ -2584,7 +3856,25 @@
           <w:color w:val="000000"/>
           <w:lang w:val="en-US"/>
         </w:rPr>
-        <w:t>All other testers that were reporting issues even before plugin was released</w:t>
+        <w:t xml:space="preserve">All other testers that were reporting issues even before </w:t>
+      </w:r>
+      <w:proofErr w:type="spellStart"/>
+      <w:r>
+        <w:rPr>
+          <w:rStyle w:val="apple-style-span"/>
+          <w:color w:val="000000"/>
+          <w:lang w:val="en-US"/>
+        </w:rPr>
+        <w:t>plugin</w:t>
+      </w:r>
+      <w:proofErr w:type="spellEnd"/>
+      <w:r>
+        <w:rPr>
+          <w:rStyle w:val="apple-style-span"/>
+          <w:color w:val="000000"/>
+          <w:lang w:val="en-US"/>
+        </w:rPr>
+        <w:t xml:space="preserve"> was released</w:t>
       </w:r>
     </w:p>
     <w:p>
@@ -2660,29 +3950,283 @@
           <w:szCs w:val="24"/>
           <w:lang w:val="en-US"/>
         </w:rPr>
-        <w:t>s new</w:t>
-      </w:r>
-    </w:p>
-    <w:p>
-      <w:pPr>
-        <w:spacing w:after="0" w:line="240" w:lineRule="auto"/>
-        <w:rPr>
-          <w:lang w:val="en-US"/>
-        </w:rPr>
-      </w:pPr>
-    </w:p>
-    <w:p>
-      <w:pPr>
-        <w:spacing w:after="0" w:line="240" w:lineRule="auto"/>
-        <w:rPr>
-          <w:lang w:val="en-US"/>
-        </w:rPr>
-      </w:pPr>
-      <w:r>
-        <w:rPr>
-          <w:lang w:val="en-US"/>
-        </w:rPr>
-        <w:t>v1.0.0 change log</w:t>
+        <w:t xml:space="preserve">s </w:t>
+      </w:r>
+      <w:proofErr w:type="gramStart"/>
+      <w:r>
+        <w:rPr>
+          <w:b/>
+          <w:sz w:val="24"/>
+          <w:szCs w:val="24"/>
+          <w:lang w:val="en-US"/>
+        </w:rPr>
+        <w:t>new</w:t>
+      </w:r>
+      <w:proofErr w:type="gramEnd"/>
+    </w:p>
+    <w:p>
+      <w:pPr>
+        <w:spacing w:after="0" w:line="240" w:lineRule="auto"/>
+        <w:rPr>
+          <w:lang w:val="en-US"/>
+        </w:rPr>
+      </w:pPr>
+    </w:p>
+    <w:p>
+      <w:pPr>
+        <w:spacing w:after="0" w:line="240" w:lineRule="auto"/>
+        <w:rPr>
+          <w:lang w:val="en-US"/>
+        </w:rPr>
+      </w:pPr>
+      <w:proofErr w:type="gramStart"/>
+      <w:r>
+        <w:rPr>
+          <w:lang w:val="en-US"/>
+        </w:rPr>
+        <w:t>v1.0.1</w:t>
+      </w:r>
+      <w:proofErr w:type="gramEnd"/>
+      <w:r>
+        <w:rPr>
+          <w:lang w:val="en-US"/>
+        </w:rPr>
+        <w:t xml:space="preserve"> change log (</w:t>
+      </w:r>
+      <w:hyperlink r:id="rId25" w:history="1">
+        <w:r>
+          <w:rPr>
+            <w:rStyle w:val="Hyperlink"/>
+            <w:lang w:val="en-US"/>
+          </w:rPr>
+          <w:t>http://code.google.com/p/subcentral/source/list?start=&amp;num</w:t>
+        </w:r>
+      </w:hyperlink>
+      <w:r>
+        <w:rPr>
+          <w:lang w:val="en-US"/>
+        </w:rPr>
+        <w:t>=)</w:t>
+      </w:r>
+    </w:p>
+    <w:p>
+      <w:pPr>
+        <w:pStyle w:val="ListParagraph"/>
+        <w:numPr>
+          <w:ilvl w:val="0"/>
+          <w:numId w:val="14"/>
+        </w:numPr>
+        <w:spacing w:after="0" w:line="240" w:lineRule="auto"/>
+        <w:rPr>
+          <w:lang w:val="en-US"/>
+        </w:rPr>
+      </w:pPr>
+      <w:r>
+        <w:rPr>
+          <w:lang w:val="en-US"/>
+        </w:rPr>
+        <w:t>Fixed bug in</w:t>
+      </w:r>
+      <w:r>
+        <w:rPr>
+          <w:lang w:val="en-US"/>
+        </w:rPr>
+        <w:t xml:space="preserve"> retu</w:t>
+      </w:r>
+      <w:r>
+        <w:rPr>
+          <w:lang w:val="en-US"/>
+        </w:rPr>
+        <w:t xml:space="preserve">rn to originating </w:t>
+      </w:r>
+      <w:proofErr w:type="spellStart"/>
+      <w:r>
+        <w:rPr>
+          <w:lang w:val="en-US"/>
+        </w:rPr>
+        <w:t>plugin</w:t>
+      </w:r>
+      <w:proofErr w:type="spellEnd"/>
+      <w:r>
+        <w:rPr>
+          <w:lang w:val="en-US"/>
+        </w:rPr>
+        <w:t xml:space="preserve"> option</w:t>
+      </w:r>
+    </w:p>
+    <w:p>
+      <w:pPr>
+        <w:pStyle w:val="ListParagraph"/>
+        <w:numPr>
+          <w:ilvl w:val="0"/>
+          <w:numId w:val="14"/>
+        </w:numPr>
+        <w:spacing w:after="0" w:line="240" w:lineRule="auto"/>
+        <w:rPr>
+          <w:lang w:val="en-US"/>
+        </w:rPr>
+      </w:pPr>
+      <w:r>
+        <w:rPr>
+          <w:lang w:val="en-US"/>
+        </w:rPr>
+        <w:t>Fixed p</w:t>
+      </w:r>
+      <w:r>
+        <w:rPr>
+          <w:lang w:val="en-US"/>
+        </w:rPr>
+        <w:t>ossible bug in method for checking paths on remote machines</w:t>
+      </w:r>
+    </w:p>
+    <w:p>
+      <w:pPr>
+        <w:pStyle w:val="ListParagraph"/>
+        <w:numPr>
+          <w:ilvl w:val="0"/>
+          <w:numId w:val="14"/>
+        </w:numPr>
+        <w:spacing w:after="0" w:line="240" w:lineRule="auto"/>
+        <w:rPr>
+          <w:lang w:val="en-US"/>
+        </w:rPr>
+      </w:pPr>
+      <w:proofErr w:type="spellStart"/>
+      <w:r>
+        <w:rPr>
+          <w:lang w:val="en-US"/>
+        </w:rPr>
+        <w:t>Su</w:t>
+      </w:r>
+      <w:r>
+        <w:rPr>
+          <w:lang w:val="en-US"/>
+        </w:rPr>
+        <w:t>btitleDownloader</w:t>
+      </w:r>
+      <w:proofErr w:type="spellEnd"/>
+      <w:r>
+        <w:rPr>
+          <w:lang w:val="en-US"/>
+        </w:rPr>
+        <w:t xml:space="preserve"> updated to v2.9</w:t>
+      </w:r>
+      <w:r>
+        <w:rPr>
+          <w:lang w:val="en-US"/>
+        </w:rPr>
+        <w:t xml:space="preserve"> (</w:t>
+      </w:r>
+      <w:proofErr w:type="spellStart"/>
+      <w:r>
+        <w:rPr>
+          <w:lang w:val="en-US"/>
+        </w:rPr>
+        <w:t>seco</w:t>
+      </w:r>
+      <w:proofErr w:type="spellEnd"/>
+      <w:r>
+        <w:rPr>
+          <w:lang w:val="en-US"/>
+        </w:rPr>
+        <w:t>)</w:t>
+      </w:r>
+    </w:p>
+    <w:p>
+      <w:pPr>
+        <w:pStyle w:val="ListParagraph"/>
+        <w:numPr>
+          <w:ilvl w:val="0"/>
+          <w:numId w:val="14"/>
+        </w:numPr>
+        <w:spacing w:after="0" w:line="240" w:lineRule="auto"/>
+        <w:rPr>
+          <w:lang w:val="en-US"/>
+        </w:rPr>
+      </w:pPr>
+      <w:r>
+        <w:rPr>
+          <w:lang w:val="en-US"/>
+        </w:rPr>
+        <w:t>Added additional, user created (</w:t>
+      </w:r>
+      <w:r>
+        <w:rPr>
+          <w:lang w:val="en-US"/>
+        </w:rPr>
+        <w:t xml:space="preserve">SubsCenter.org by </w:t>
+      </w:r>
+      <w:proofErr w:type="spellStart"/>
+      <w:r>
+        <w:rPr>
+          <w:lang w:val="en-US"/>
+        </w:rPr>
+        <w:t>yoavain</w:t>
+      </w:r>
+      <w:proofErr w:type="spellEnd"/>
+      <w:r>
+        <w:rPr>
+          <w:lang w:val="en-US"/>
+        </w:rPr>
+        <w:t xml:space="preserve">, Sous-titres.eu by </w:t>
+      </w:r>
+      <w:proofErr w:type="spellStart"/>
+      <w:r>
+        <w:rPr>
+          <w:lang w:val="en-US"/>
+        </w:rPr>
+        <w:t>MrJul</w:t>
+      </w:r>
+      <w:proofErr w:type="spellEnd"/>
+      <w:r>
+        <w:rPr>
+          <w:lang w:val="en-US"/>
+        </w:rPr>
+        <w:t>) subtitle providers (</w:t>
+      </w:r>
+      <w:proofErr w:type="spellStart"/>
+      <w:r>
+        <w:rPr>
+          <w:lang w:val="en-US"/>
+        </w:rPr>
+        <w:t>SubtitleDownloaders</w:t>
+      </w:r>
+      <w:proofErr w:type="spellEnd"/>
+      <w:r>
+        <w:rPr>
+          <w:lang w:val="en-US"/>
+        </w:rPr>
+        <w:t>)</w:t>
+      </w:r>
+    </w:p>
+    <w:p>
+      <w:pPr>
+        <w:spacing w:after="0" w:line="240" w:lineRule="auto"/>
+        <w:rPr>
+          <w:lang w:val="en-US"/>
+        </w:rPr>
+      </w:pPr>
+    </w:p>
+    <w:p>
+      <w:pPr>
+        <w:spacing w:after="0" w:line="240" w:lineRule="auto"/>
+        <w:rPr>
+          <w:lang w:val="en-US"/>
+        </w:rPr>
+      </w:pPr>
+      <w:proofErr w:type="gramStart"/>
+      <w:r>
+        <w:rPr>
+          <w:lang w:val="en-US"/>
+        </w:rPr>
+        <w:t>v1.0.0</w:t>
+      </w:r>
+      <w:proofErr w:type="gramEnd"/>
+      <w:r>
+        <w:rPr>
+          <w:lang w:val="en-US"/>
+        </w:rPr>
+        <w:t xml:space="preserve"> change log</w:t>
       </w:r>
       <w:r>
         <w:rPr>
@@ -2696,7 +4240,7 @@
         </w:rPr>
         <w:t>(</w:t>
       </w:r>
-      <w:hyperlink r:id="rId23" w:history="1">
+      <w:hyperlink r:id="rId26" w:history="1">
         <w:r>
           <w:rPr>
             <w:rStyle w:val="Hyperlink"/>
@@ -2709,13 +4253,7 @@
         <w:rPr>
           <w:lang w:val="en-US"/>
         </w:rPr>
-        <w:t xml:space="preserve">) </w:t>
-      </w:r>
-      <w:r>
-        <w:rPr>
-          <w:lang w:val="en-US"/>
-        </w:rPr>
-        <w:t>(not yet released)</w:t>
+        <w:t>)</w:t>
       </w:r>
     </w:p>
     <w:p>
@@ -2734,7 +4272,21 @@
         <w:rPr>
           <w:lang w:val="en-US"/>
         </w:rPr>
-        <w:t>Add return to originating plugin option (after downloading subtitles)</w:t>
+        <w:t xml:space="preserve">Add return to originating </w:t>
+      </w:r>
+      <w:proofErr w:type="spellStart"/>
+      <w:r>
+        <w:rPr>
+          <w:lang w:val="en-US"/>
+        </w:rPr>
+        <w:t>plugin</w:t>
+      </w:r>
+      <w:proofErr w:type="spellEnd"/>
+      <w:r>
+        <w:rPr>
+          <w:lang w:val="en-US"/>
+        </w:rPr>
+        <w:t xml:space="preserve"> option (after downloading subtitles)</w:t>
       </w:r>
     </w:p>
     <w:p>
@@ -2828,7 +4380,21 @@
         <w:rPr>
           <w:lang w:val="en-US"/>
         </w:rPr>
-        <w:t>Release compatible with both MediaPortal 1.1 and 1.2 (Alpha, Beta, future releases)</w:t>
+        <w:t xml:space="preserve">Release compatible with both </w:t>
+      </w:r>
+      <w:proofErr w:type="spellStart"/>
+      <w:r>
+        <w:rPr>
+          <w:lang w:val="en-US"/>
+        </w:rPr>
+        <w:t>MediaPortal</w:t>
+      </w:r>
+      <w:proofErr w:type="spellEnd"/>
+      <w:r>
+        <w:rPr>
+          <w:lang w:val="en-US"/>
+        </w:rPr>
+        <w:t xml:space="preserve"> 1.1 and 1.2 (Alpha, Beta, future releases)</w:t>
       </w:r>
     </w:p>
     <w:p>
@@ -2862,6 +4428,7 @@
           <w:lang w:val="en-US"/>
         </w:rPr>
       </w:pPr>
+      <w:proofErr w:type="spellStart"/>
       <w:r>
         <w:rPr>
           <w:lang w:val="en-US"/>
@@ -2872,13 +4439,34 @@
         <w:rPr>
           <w:lang w:val="en-US"/>
         </w:rPr>
-        <w:t>btitleDownloader updated to v2.8</w:t>
-      </w:r>
-      <w:r>
-        <w:rPr>
-          <w:lang w:val="en-US"/>
-        </w:rPr>
-        <w:t xml:space="preserve"> (seco)</w:t>
+        <w:t>btitleDownloader</w:t>
+      </w:r>
+      <w:proofErr w:type="spellEnd"/>
+      <w:r>
+        <w:rPr>
+          <w:lang w:val="en-US"/>
+        </w:rPr>
+        <w:t xml:space="preserve"> updated to v2.8</w:t>
+      </w:r>
+      <w:r>
+        <w:rPr>
+          <w:lang w:val="en-US"/>
+        </w:rPr>
+        <w:t xml:space="preserve"> (</w:t>
+      </w:r>
+      <w:proofErr w:type="spellStart"/>
+      <w:r>
+        <w:rPr>
+          <w:lang w:val="en-US"/>
+        </w:rPr>
+        <w:t>seco</w:t>
+      </w:r>
+      <w:proofErr w:type="spellEnd"/>
+      <w:r>
+        <w:rPr>
+          <w:lang w:val="en-US"/>
+        </w:rPr>
+        <w:t>)</w:t>
       </w:r>
     </w:p>
     <w:p>
@@ -2897,19 +4485,97 @@
         <w:rPr>
           <w:lang w:val="en-US"/>
         </w:rPr>
-        <w:t>Added additional, user created (ItalianSubs, SeriesSub, Subsfactory by samo_yea, Titlovi.com by me</w:t>
-      </w:r>
-      <w:r>
-        <w:rPr>
-          <w:lang w:val="en-US"/>
-        </w:rPr>
-        <w:t>, Titulky.com by katulus</w:t>
-      </w:r>
-      <w:r>
-        <w:rPr>
-          <w:lang w:val="en-US"/>
-        </w:rPr>
-        <w:t>) subtitle providers (SubtitleDownloaders)</w:t>
+        <w:t>Added additional, user created (</w:t>
+      </w:r>
+      <w:proofErr w:type="spellStart"/>
+      <w:r>
+        <w:rPr>
+          <w:lang w:val="en-US"/>
+        </w:rPr>
+        <w:t>ItalianSubs</w:t>
+      </w:r>
+      <w:proofErr w:type="spellEnd"/>
+      <w:r>
+        <w:rPr>
+          <w:lang w:val="en-US"/>
+        </w:rPr>
+        <w:t xml:space="preserve">, </w:t>
+      </w:r>
+      <w:proofErr w:type="spellStart"/>
+      <w:r>
+        <w:rPr>
+          <w:lang w:val="en-US"/>
+        </w:rPr>
+        <w:t>SeriesSub</w:t>
+      </w:r>
+      <w:proofErr w:type="spellEnd"/>
+      <w:r>
+        <w:rPr>
+          <w:lang w:val="en-US"/>
+        </w:rPr>
+        <w:t xml:space="preserve">, </w:t>
+      </w:r>
+      <w:proofErr w:type="spellStart"/>
+      <w:r>
+        <w:rPr>
+          <w:lang w:val="en-US"/>
+        </w:rPr>
+        <w:t>Subsfactory</w:t>
+      </w:r>
+      <w:proofErr w:type="spellEnd"/>
+      <w:r>
+        <w:rPr>
+          <w:lang w:val="en-US"/>
+        </w:rPr>
+        <w:t xml:space="preserve"> by </w:t>
+      </w:r>
+      <w:proofErr w:type="spellStart"/>
+      <w:r>
+        <w:rPr>
+          <w:lang w:val="en-US"/>
+        </w:rPr>
+        <w:t>samo_yea</w:t>
+      </w:r>
+      <w:proofErr w:type="spellEnd"/>
+      <w:r>
+        <w:rPr>
+          <w:lang w:val="en-US"/>
+        </w:rPr>
+        <w:t>, Titlovi.com by me</w:t>
+      </w:r>
+      <w:r>
+        <w:rPr>
+          <w:lang w:val="en-US"/>
+        </w:rPr>
+        <w:t xml:space="preserve">, Titulky.com by </w:t>
+      </w:r>
+      <w:proofErr w:type="spellStart"/>
+      <w:r>
+        <w:rPr>
+          <w:lang w:val="en-US"/>
+        </w:rPr>
+        <w:t>katulus</w:t>
+      </w:r>
+      <w:proofErr w:type="spellEnd"/>
+      <w:r>
+        <w:rPr>
+          <w:lang w:val="en-US"/>
+        </w:rPr>
+        <w:t>) subtitle providers (</w:t>
+      </w:r>
+      <w:proofErr w:type="spellStart"/>
+      <w:r>
+        <w:rPr>
+          <w:lang w:val="en-US"/>
+        </w:rPr>
+        <w:t>SubtitleDownloaders</w:t>
+      </w:r>
+      <w:proofErr w:type="spellEnd"/>
+      <w:r>
+        <w:rPr>
+          <w:lang w:val="en-US"/>
+        </w:rPr>
+        <w:t>)</w:t>
       </w:r>
     </w:p>
     <w:p>
@@ -2959,7 +4625,21 @@
         <w:rPr>
           <w:lang w:val="en-US"/>
         </w:rPr>
-        <w:t>(patch from katulus)</w:t>
+        <w:t xml:space="preserve">(patch from </w:t>
+      </w:r>
+      <w:proofErr w:type="spellStart"/>
+      <w:r>
+        <w:rPr>
+          <w:lang w:val="en-US"/>
+        </w:rPr>
+        <w:t>katulus</w:t>
+      </w:r>
+      <w:proofErr w:type="spellEnd"/>
+      <w:r>
+        <w:rPr>
+          <w:lang w:val="en-US"/>
+        </w:rPr>
+        <w:t>)</w:t>
       </w:r>
     </w:p>
     <w:p>
@@ -3022,7 +4702,21 @@
         <w:rPr>
           <w:lang w:val="en-US"/>
         </w:rPr>
-        <w:t>Added Dutch translation (Henkie Flits)</w:t>
+        <w:t>Added Dutch translation (</w:t>
+      </w:r>
+      <w:proofErr w:type="spellStart"/>
+      <w:r>
+        <w:rPr>
+          <w:lang w:val="en-US"/>
+        </w:rPr>
+        <w:t>Henkie</w:t>
+      </w:r>
+      <w:proofErr w:type="spellEnd"/>
+      <w:r>
+        <w:rPr>
+          <w:lang w:val="en-US"/>
+        </w:rPr>
+        <w:t xml:space="preserve"> Flits)</w:t>
       </w:r>
     </w:p>
     <w:p>
@@ -3041,7 +4735,21 @@
         <w:rPr>
           <w:lang w:val="en-US"/>
         </w:rPr>
-        <w:t>Added Greek translation (ScRePt)</w:t>
+        <w:t>Added Greek translation (</w:t>
+      </w:r>
+      <w:proofErr w:type="spellStart"/>
+      <w:r>
+        <w:rPr>
+          <w:lang w:val="en-US"/>
+        </w:rPr>
+        <w:t>ScRePt</w:t>
+      </w:r>
+      <w:proofErr w:type="spellEnd"/>
+      <w:r>
+        <w:rPr>
+          <w:lang w:val="en-US"/>
+        </w:rPr>
+        <w:t>)</w:t>
       </w:r>
     </w:p>
     <w:p>
@@ -3079,7 +4787,21 @@
         <w:rPr>
           <w:lang w:val="en-US"/>
         </w:rPr>
-        <w:t>Added Czech translation (katulus)</w:t>
+        <w:t>Added Czech translation (</w:t>
+      </w:r>
+      <w:proofErr w:type="spellStart"/>
+      <w:r>
+        <w:rPr>
+          <w:lang w:val="en-US"/>
+        </w:rPr>
+        <w:t>katulus</w:t>
+      </w:r>
+      <w:proofErr w:type="spellEnd"/>
+      <w:r>
+        <w:rPr>
+          <w:lang w:val="en-US"/>
+        </w:rPr>
+        <w:t>)</w:t>
       </w:r>
     </w:p>
     <w:p>
@@ -3104,7 +4826,28 @@
         <w:rPr>
           <w:lang w:val="en-US"/>
         </w:rPr>
-        <w:t>dded Finnish translation (Mikko A</w:t>
+        <w:t>dded Finnish translation (</w:t>
+      </w:r>
+      <w:proofErr w:type="spellStart"/>
+      <w:r>
+        <w:rPr>
+          <w:lang w:val="en-US"/>
+        </w:rPr>
+        <w:t>Mikko</w:t>
+      </w:r>
+      <w:proofErr w:type="spellEnd"/>
+      <w:r>
+        <w:rPr>
+          <w:lang w:val="en-US"/>
+        </w:rPr>
+        <w:t xml:space="preserve"> </w:t>
+      </w:r>
+      <w:proofErr w:type="spellStart"/>
+      <w:r>
+        <w:rPr>
+          <w:lang w:val="en-US"/>
+        </w:rPr>
+        <w:t>A</w:t>
       </w:r>
       <w:r>
         <w:rPr>
@@ -3112,12 +4855,21 @@
         </w:rPr>
         <w:t>utio</w:t>
       </w:r>
-      <w:r>
-        <w:rPr>
-          <w:lang w:val="en-US"/>
-        </w:rPr>
-        <w:t xml:space="preserve"> / seco</w:t>
-      </w:r>
+      <w:proofErr w:type="spellEnd"/>
+      <w:r>
+        <w:rPr>
+          <w:lang w:val="en-US"/>
+        </w:rPr>
+        <w:t xml:space="preserve"> / </w:t>
+      </w:r>
+      <w:proofErr w:type="spellStart"/>
+      <w:r>
+        <w:rPr>
+          <w:lang w:val="en-US"/>
+        </w:rPr>
+        <w:t>seco</w:t>
+      </w:r>
+      <w:proofErr w:type="spellEnd"/>
       <w:r>
         <w:rPr>
           <w:lang w:val="en-US"/>
@@ -3141,7 +4893,21 @@
         <w:rPr>
           <w:lang w:val="en-US"/>
         </w:rPr>
-        <w:t>Updated German translation (Michael Schuler / catavolt)</w:t>
+        <w:t xml:space="preserve">Updated German translation (Michael Schuler / </w:t>
+      </w:r>
+      <w:proofErr w:type="spellStart"/>
+      <w:r>
+        <w:rPr>
+          <w:lang w:val="en-US"/>
+        </w:rPr>
+        <w:t>catavolt</w:t>
+      </w:r>
+      <w:proofErr w:type="spellEnd"/>
+      <w:r>
+        <w:rPr>
+          <w:lang w:val="en-US"/>
+        </w:rPr>
+        <w:t>)</w:t>
       </w:r>
     </w:p>
     <w:p>
@@ -3196,12 +4962,14 @@
           <w:lang w:val="en-US"/>
         </w:rPr>
       </w:pPr>
+      <w:proofErr w:type="spellStart"/>
       <w:r>
         <w:rPr>
           <w:lang w:val="en-US"/>
         </w:rPr>
         <w:t>SubCentral.ModifySearch.xml</w:t>
       </w:r>
+      <w:proofErr w:type="spellEnd"/>
     </w:p>
     <w:p>
       <w:pPr>
@@ -3215,11 +4983,19 @@
           <w:lang w:val="en-US"/>
         </w:rPr>
       </w:pPr>
-      <w:r>
-        <w:rPr>
-          <w:lang w:val="en-US"/>
-        </w:rPr>
-        <w:t>added control id 226 (checkmark), for Absolute numbering.</w:t>
+      <w:proofErr w:type="gramStart"/>
+      <w:r>
+        <w:rPr>
+          <w:lang w:val="en-US"/>
+        </w:rPr>
+        <w:t>added</w:t>
+      </w:r>
+      <w:proofErr w:type="gramEnd"/>
+      <w:r>
+        <w:rPr>
+          <w:lang w:val="en-US"/>
+        </w:rPr>
+        <w:t xml:space="preserve"> control id 226 (checkmark), for Absolute numbering.</w:t>
       </w:r>
     </w:p>
     <w:p>
@@ -3235,7 +5011,22 @@
         <w:rPr>
           <w:lang w:val="en-US"/>
         </w:rPr>
-        <w:t>Visible condition: &lt;visible&gt;Control.isvisible(103)+String.Equals(#SubCentral.ModifySearch.SearchType.Type,TVSHOW)&lt;/visible&gt;.</w:t>
+        <w:lastRenderedPageBreak/>
+        <w:t>Visible condition: &lt;visible&gt;</w:t>
+      </w:r>
+      <w:proofErr w:type="gramStart"/>
+      <w:r>
+        <w:rPr>
+          <w:lang w:val="en-US"/>
+        </w:rPr>
+        <w:t>Control.isvisible(</w:t>
+      </w:r>
+      <w:proofErr w:type="gramEnd"/>
+      <w:r>
+        <w:rPr>
+          <w:lang w:val="en-US"/>
+        </w:rPr>
+        <w:t>103)+String.Equals(#SubCentral.ModifySearch.SearchType.Type,TVSHOW)&lt;/visible&gt;.</w:t>
       </w:r>
     </w:p>
     <w:p>
@@ -3327,7 +5118,21 @@
         <w:rPr>
           <w:lang w:val="en-US"/>
         </w:rPr>
-        <w:t>&lt;string Field="SkinTranslationAbsoluteNumbering"&gt;Absolute numbering&lt;/string&gt;</w:t>
+        <w:t>&lt;string Field="</w:t>
+      </w:r>
+      <w:proofErr w:type="spellStart"/>
+      <w:r>
+        <w:rPr>
+          <w:lang w:val="en-US"/>
+        </w:rPr>
+        <w:t>SkinTranslationAbsoluteNumbering</w:t>
+      </w:r>
+      <w:proofErr w:type="spellEnd"/>
+      <w:r>
+        <w:rPr>
+          <w:lang w:val="en-US"/>
+        </w:rPr>
+        <w:t>"&gt;Absolute numbering&lt;/string&gt;</w:t>
       </w:r>
     </w:p>
     <w:p>
@@ -3346,7 +5151,21 @@
         <w:rPr>
           <w:lang w:val="en-US"/>
         </w:rPr>
-        <w:t>&lt;string Field="TimedOutWhileRetrievingSubtitles"&gt;Time out retrieving subtitles!&lt;/string&gt;</w:t>
+        <w:t>&lt;string Field="</w:t>
+      </w:r>
+      <w:proofErr w:type="spellStart"/>
+      <w:r>
+        <w:rPr>
+          <w:lang w:val="en-US"/>
+        </w:rPr>
+        <w:t>TimedOutWhileRetrievingSubtitles</w:t>
+      </w:r>
+      <w:proofErr w:type="spellEnd"/>
+      <w:r>
+        <w:rPr>
+          <w:lang w:val="en-US"/>
+        </w:rPr>
+        <w:t>"&gt;Time out retrieving subtitles!&lt;/string&gt;</w:t>
       </w:r>
     </w:p>
     <w:p>
@@ -3365,7 +5184,21 @@
         <w:rPr>
           <w:lang w:val="en-US"/>
         </w:rPr>
-        <w:t xml:space="preserve">&lt;string Field="SelectSubtitleForFile"&gt;Select subtitle for </w:t>
+        <w:t>&lt;string Field="</w:t>
+      </w:r>
+      <w:proofErr w:type="spellStart"/>
+      <w:r>
+        <w:rPr>
+          <w:lang w:val="en-US"/>
+        </w:rPr>
+        <w:t>SelectSubtitleForFile</w:t>
+      </w:r>
+      <w:proofErr w:type="spellEnd"/>
+      <w:r>
+        <w:rPr>
+          <w:lang w:val="en-US"/>
+        </w:rPr>
+        <w:t xml:space="preserve">"&gt;Select subtitle for </w:t>
       </w:r>
       <w:r>
         <w:rPr>
@@ -3418,7 +5251,21 @@
         <w:rPr>
           <w:lang w:val="en-US"/>
         </w:rPr>
-        <w:t>&lt;string Field="NoSubtitlesDownloaded"&gt;No subtitles downloaded!&lt;/string&gt;</w:t>
+        <w:t>&lt;string Field="</w:t>
+      </w:r>
+      <w:proofErr w:type="spellStart"/>
+      <w:r>
+        <w:rPr>
+          <w:lang w:val="en-US"/>
+        </w:rPr>
+        <w:t>NoSubtitlesDownloaded</w:t>
+      </w:r>
+      <w:proofErr w:type="spellEnd"/>
+      <w:r>
+        <w:rPr>
+          <w:lang w:val="en-US"/>
+        </w:rPr>
+        <w:t>"&gt;No subtitles downloaded!&lt;/string&gt;</w:t>
       </w:r>
     </w:p>
     <w:p>
@@ -3437,8 +5284,21 @@
         <w:rPr>
           <w:lang w:val="en-US"/>
         </w:rPr>
-        <w:lastRenderedPageBreak/>
-        <w:t>&lt;string Field="NoSubtitlesDownloadedWithReason"&gt;No subtitles downloaded: {0}&lt;/string&gt;</w:t>
+        <w:t>&lt;string Field="</w:t>
+      </w:r>
+      <w:proofErr w:type="spellStart"/>
+      <w:r>
+        <w:rPr>
+          <w:lang w:val="en-US"/>
+        </w:rPr>
+        <w:t>NoSubtitlesDownloadedWithReason</w:t>
+      </w:r>
+      <w:proofErr w:type="spellEnd"/>
+      <w:r>
+        <w:rPr>
+          <w:lang w:val="en-US"/>
+        </w:rPr>
+        <w:t>"&gt;No subtitles downloaded: {0}&lt;/string&gt;</w:t>
       </w:r>
     </w:p>
     <w:p>
@@ -3457,7 +5317,28 @@
         <w:rPr>
           <w:lang w:val="en-US"/>
         </w:rPr>
-        <w:t>&lt;string Field="NoSubtitlesInChosen"&gt;Couldn</w:t>
+        <w:t>&lt;string Field="</w:t>
+      </w:r>
+      <w:proofErr w:type="spellStart"/>
+      <w:r>
+        <w:rPr>
+          <w:lang w:val="en-US"/>
+        </w:rPr>
+        <w:t>NoSubtitlesInChosen</w:t>
+      </w:r>
+      <w:proofErr w:type="spellEnd"/>
+      <w:r>
+        <w:rPr>
+          <w:lang w:val="en-US"/>
+        </w:rPr>
+        <w:t>"&gt;</w:t>
+      </w:r>
+      <w:proofErr w:type="gramStart"/>
+      <w:r>
+        <w:rPr>
+          <w:lang w:val="en-US"/>
+        </w:rPr>
+        <w:t>Couldn</w:t>
       </w:r>
       <w:r>
         <w:rPr>
@@ -3474,7 +5355,14 @@
         <w:rPr>
           <w:lang w:val="en-US"/>
         </w:rPr>
-        <w:t xml:space="preserve">t find any subtitles in requested </w:t>
+        <w:t>t</w:t>
+      </w:r>
+      <w:proofErr w:type="gramEnd"/>
+      <w:r>
+        <w:rPr>
+          <w:lang w:val="en-US"/>
+        </w:rPr>
+        <w:t xml:space="preserve"> find any subtitles in requested </w:t>
       </w:r>
       <w:r>
         <w:rPr>
@@ -3505,7 +5393,21 @@
         <w:rPr>
           <w:lang w:val="en-US"/>
         </w:rPr>
-        <w:t>&lt;string Field="TooManySubtitles"&gt;(Too) many subtitles&lt;/string&gt;</w:t>
+        <w:t>&lt;string Field="</w:t>
+      </w:r>
+      <w:proofErr w:type="spellStart"/>
+      <w:r>
+        <w:rPr>
+          <w:lang w:val="en-US"/>
+        </w:rPr>
+        <w:t>TooManySubtitles</w:t>
+      </w:r>
+      <w:proofErr w:type="spellEnd"/>
+      <w:r>
+        <w:rPr>
+          <w:lang w:val="en-US"/>
+        </w:rPr>
+        <w:t>"&gt;(Too) many subtitles&lt;/string&gt;</w:t>
       </w:r>
     </w:p>
     <w:p>
@@ -3524,7 +5426,35 @@
         <w:rPr>
           <w:lang w:val="en-US"/>
         </w:rPr>
-        <w:t>&lt;string Field="TooManySubtitlesQuestion"&gt;Requested subtitle item has {0} subtitles.\nWould you like to download all of them?&lt;/string&gt;</w:t>
+        <w:t>&lt;string Field="</w:t>
+      </w:r>
+      <w:proofErr w:type="spellStart"/>
+      <w:r>
+        <w:rPr>
+          <w:lang w:val="en-US"/>
+        </w:rPr>
+        <w:t>TooManySubtitlesQuestion</w:t>
+      </w:r>
+      <w:proofErr w:type="spellEnd"/>
+      <w:r>
+        <w:rPr>
+          <w:lang w:val="en-US"/>
+        </w:rPr>
+        <w:t>"&gt;Requested subtitle item has {0} subtitles.\</w:t>
+      </w:r>
+      <w:proofErr w:type="spellStart"/>
+      <w:r>
+        <w:rPr>
+          <w:lang w:val="en-US"/>
+        </w:rPr>
+        <w:t>nWould</w:t>
+      </w:r>
+      <w:proofErr w:type="spellEnd"/>
+      <w:r>
+        <w:rPr>
+          <w:lang w:val="en-US"/>
+        </w:rPr>
+        <w:t xml:space="preserve"> you like to download all of them?&lt;/string&gt;</w:t>
       </w:r>
     </w:p>
     <w:p>
@@ -3543,7 +5473,21 @@
         <w:rPr>
           <w:lang w:val="en-US"/>
         </w:rPr>
-        <w:t>&lt;string Field="ErrorWhileRetrievingSubtitlesWithReason"&gt;Error retrieving subtitles: {0}&lt;/string&gt;</w:t>
+        <w:t>&lt;string Field="</w:t>
+      </w:r>
+      <w:proofErr w:type="spellStart"/>
+      <w:r>
+        <w:rPr>
+          <w:lang w:val="en-US"/>
+        </w:rPr>
+        <w:t>ErrorWhileRetrievingSubtitlesWithReason</w:t>
+      </w:r>
+      <w:proofErr w:type="spellEnd"/>
+      <w:r>
+        <w:rPr>
+          <w:lang w:val="en-US"/>
+        </w:rPr>
+        <w:t>"&gt;Error retrieving subtitles: {0}&lt;/string&gt;</w:t>
       </w:r>
     </w:p>
     <w:p>
@@ -3562,7 +5506,21 @@
         <w:rPr>
           <w:lang w:val="en-US"/>
         </w:rPr>
-        <w:t>&lt;string Field="DefaultFolderInaccessible"&gt;Default download folder ({0}) is inaccessible! Please select another one.&lt;/string&gt;</w:t>
+        <w:t>&lt;string Field="</w:t>
+      </w:r>
+      <w:proofErr w:type="spellStart"/>
+      <w:r>
+        <w:rPr>
+          <w:lang w:val="en-US"/>
+        </w:rPr>
+        <w:t>DefaultFolderInaccessible</w:t>
+      </w:r>
+      <w:proofErr w:type="spellEnd"/>
+      <w:r>
+        <w:rPr>
+          <w:lang w:val="en-US"/>
+        </w:rPr>
+        <w:t>"&gt;Default download folder ({0}) is inaccessible! Please select another one.&lt;/string&gt;</w:t>
       </w:r>
     </w:p>
     <w:p>
@@ -3600,7 +5558,21 @@
         <w:rPr>
           <w:lang w:val="en-US"/>
         </w:rPr>
-        <w:t>&lt;string Field="AboutText"&gt;  – last line changed, added donation info</w:t>
+        <w:t>&lt;string Field="</w:t>
+      </w:r>
+      <w:proofErr w:type="spellStart"/>
+      <w:r>
+        <w:rPr>
+          <w:lang w:val="en-US"/>
+        </w:rPr>
+        <w:t>AboutText</w:t>
+      </w:r>
+      <w:proofErr w:type="spellEnd"/>
+      <w:r>
+        <w:rPr>
+          <w:lang w:val="en-US"/>
+        </w:rPr>
+        <w:t>"&gt;  – last line changed, added donation info</w:t>
       </w:r>
     </w:p>
     <w:p>
@@ -3619,31 +5591,53 @@
         <w:rPr>
           <w:lang w:val="en-US"/>
         </w:rPr>
-        <w:t>&lt;string Field="DefaultFolderNotWritable"&gt;</w:t>
-      </w:r>
-    </w:p>
-    <w:p>
-      <w:pPr>
-        <w:spacing w:after="0" w:line="240" w:lineRule="auto"/>
-        <w:rPr>
-          <w:lang w:val="en-US"/>
-        </w:rPr>
-      </w:pPr>
-    </w:p>
-    <w:p>
-      <w:pPr>
-        <w:spacing w:after="0" w:line="240" w:lineRule="auto"/>
-        <w:rPr>
-          <w:lang w:val="en-US"/>
-        </w:rPr>
-      </w:pPr>
-      <w:r>
-        <w:rPr>
-          <w:lang w:val="en-US"/>
-        </w:rPr>
-        <w:t>v0.9.1 change log (</w:t>
-      </w:r>
-      <w:hyperlink r:id="rId24" w:history="1">
+        <w:t>&lt;string Field="</w:t>
+      </w:r>
+      <w:proofErr w:type="spellStart"/>
+      <w:r>
+        <w:rPr>
+          <w:lang w:val="en-US"/>
+        </w:rPr>
+        <w:t>DefaultFolderNotWritable</w:t>
+      </w:r>
+      <w:proofErr w:type="spellEnd"/>
+      <w:r>
+        <w:rPr>
+          <w:lang w:val="en-US"/>
+        </w:rPr>
+        <w:t>"&gt;</w:t>
+      </w:r>
+    </w:p>
+    <w:p>
+      <w:pPr>
+        <w:spacing w:after="0" w:line="240" w:lineRule="auto"/>
+        <w:rPr>
+          <w:lang w:val="en-US"/>
+        </w:rPr>
+      </w:pPr>
+    </w:p>
+    <w:p>
+      <w:pPr>
+        <w:spacing w:after="0" w:line="240" w:lineRule="auto"/>
+        <w:rPr>
+          <w:lang w:val="en-US"/>
+        </w:rPr>
+      </w:pPr>
+      <w:proofErr w:type="gramStart"/>
+      <w:r>
+        <w:rPr>
+          <w:lang w:val="en-US"/>
+        </w:rPr>
+        <w:t>v0.9.1</w:t>
+      </w:r>
+      <w:proofErr w:type="gramEnd"/>
+      <w:r>
+        <w:rPr>
+          <w:lang w:val="en-US"/>
+        </w:rPr>
+        <w:t xml:space="preserve"> change log (</w:t>
+      </w:r>
+      <w:hyperlink r:id="rId27" w:history="1">
         <w:r>
           <w:rPr>
             <w:rStyle w:val="Hyperlink"/>
@@ -3694,7 +5688,21 @@
         <w:rPr>
           <w:lang w:val="en-US"/>
         </w:rPr>
-        <w:t>Moving Pictures &amp; MP-TVSeries supported</w:t>
+        <w:t>Moving Pictures &amp; MP-</w:t>
+      </w:r>
+      <w:proofErr w:type="spellStart"/>
+      <w:r>
+        <w:rPr>
+          <w:lang w:val="en-US"/>
+        </w:rPr>
+        <w:t>TVSeries</w:t>
+      </w:r>
+      <w:proofErr w:type="spellEnd"/>
+      <w:r>
+        <w:rPr>
+          <w:lang w:val="en-US"/>
+        </w:rPr>
+        <w:t xml:space="preserve"> supported</w:t>
       </w:r>
     </w:p>
     <w:p>
@@ -3801,9 +5809,51 @@
         <w:rPr>
           <w:lang w:val="en-US"/>
         </w:rPr>
-        <w:t>You can download SubCentral using MPEI package installer or get it on MediaPortal plugins repository (</w:t>
-      </w:r>
-      <w:hyperlink r:id="rId25" w:history="1">
+        <w:t xml:space="preserve">You can download </w:t>
+      </w:r>
+      <w:proofErr w:type="spellStart"/>
+      <w:r>
+        <w:rPr>
+          <w:lang w:val="en-US"/>
+        </w:rPr>
+        <w:t>SubCentral</w:t>
+      </w:r>
+      <w:proofErr w:type="spellEnd"/>
+      <w:r>
+        <w:rPr>
+          <w:lang w:val="en-US"/>
+        </w:rPr>
+        <w:t xml:space="preserve"> using MPEI package installer or get it on </w:t>
+      </w:r>
+      <w:proofErr w:type="spellStart"/>
+      <w:r>
+        <w:rPr>
+          <w:lang w:val="en-US"/>
+        </w:rPr>
+        <w:t>MediaPortal</w:t>
+      </w:r>
+      <w:proofErr w:type="spellEnd"/>
+      <w:r>
+        <w:rPr>
+          <w:lang w:val="en-US"/>
+        </w:rPr>
+        <w:t xml:space="preserve"> </w:t>
+      </w:r>
+      <w:proofErr w:type="spellStart"/>
+      <w:r>
+        <w:rPr>
+          <w:lang w:val="en-US"/>
+        </w:rPr>
+        <w:t>plugins</w:t>
+      </w:r>
+      <w:proofErr w:type="spellEnd"/>
+      <w:r>
+        <w:rPr>
+          <w:lang w:val="en-US"/>
+        </w:rPr>
+        <w:t xml:space="preserve"> repository (</w:t>
+      </w:r>
+      <w:hyperlink r:id="rId28" w:history="1">
         <w:r>
           <w:rPr>
             <w:rStyle w:val="Hyperlink"/>
@@ -3879,7 +5929,21 @@
         <w:rPr>
           <w:lang w:val="en-US"/>
         </w:rPr>
-        <w:t>When downloading to a folder on network drive or UNC share path, SubCentral might wrongly identify the download path as read-only.</w:t>
+        <w:t xml:space="preserve">When downloading to a folder on network drive or UNC share path, </w:t>
+      </w:r>
+      <w:proofErr w:type="spellStart"/>
+      <w:r>
+        <w:rPr>
+          <w:lang w:val="en-US"/>
+        </w:rPr>
+        <w:t>SubCentral</w:t>
+      </w:r>
+      <w:proofErr w:type="spellEnd"/>
+      <w:r>
+        <w:rPr>
+          <w:lang w:val="en-US"/>
+        </w:rPr>
+        <w:t xml:space="preserve"> might wrongly identify the download path as read-only.</w:t>
       </w:r>
     </w:p>
     <w:p>
@@ -3898,7 +5962,21 @@
         <w:rPr>
           <w:lang w:val="en-US"/>
         </w:rPr>
-        <w:t>If your drive mapping or UNC path is network name based (\\SERVER\share), adding IP to machine name mapping to Windows hosts file should help. This file is usually located in %windir%\system32\drivers\etc\hosts.</w:t>
+        <w:t>If your drive mapping or UNC path is network name based (\\SERVER\share), adding IP to machine name mapping to Windows hosts file should help. This file is usually located in %</w:t>
+      </w:r>
+      <w:proofErr w:type="spellStart"/>
+      <w:r>
+        <w:rPr>
+          <w:lang w:val="en-US"/>
+        </w:rPr>
+        <w:t>windir</w:t>
+      </w:r>
+      <w:proofErr w:type="spellEnd"/>
+      <w:r>
+        <w:rPr>
+          <w:lang w:val="en-US"/>
+        </w:rPr>
+        <w:t>%\system32\drivers\etc\hosts.</w:t>
       </w:r>
     </w:p>
     <w:p>
@@ -3997,11 +6075,33 @@
           <w:lang w:val="en-US"/>
         </w:rPr>
       </w:pPr>
-      <w:r>
-        <w:rPr>
-          <w:lang w:val="en-US"/>
-        </w:rPr>
-        <w:t xml:space="preserve">SubCentral uses MediaPortal configuration for subtitle paths. Open "Videos" section, "Subtitle" tab. Enter paths (folders) in "Subtitle paths" text box, separated by </w:t>
+      <w:proofErr w:type="spellStart"/>
+      <w:r>
+        <w:rPr>
+          <w:lang w:val="en-US"/>
+        </w:rPr>
+        <w:t>SubCentral</w:t>
+      </w:r>
+      <w:proofErr w:type="spellEnd"/>
+      <w:r>
+        <w:rPr>
+          <w:lang w:val="en-US"/>
+        </w:rPr>
+        <w:t xml:space="preserve"> uses </w:t>
+      </w:r>
+      <w:proofErr w:type="spellStart"/>
+      <w:r>
+        <w:rPr>
+          <w:lang w:val="en-US"/>
+        </w:rPr>
+        <w:t>MediaPortal</w:t>
+      </w:r>
+      <w:proofErr w:type="spellEnd"/>
+      <w:r>
+        <w:rPr>
+          <w:lang w:val="en-US"/>
+        </w:rPr>
+        <w:t xml:space="preserve"> configuration for subtitle paths. Open "Videos" section, "Subtitle" tab. Enter paths (folders) in "Subtitle paths" text box, separated by </w:t>
       </w:r>
       <w:r>
         <w:rPr>
@@ -4093,11 +6193,33 @@
           <w:lang w:val="en-US"/>
         </w:rPr>
       </w:pPr>
-      <w:r>
-        <w:rPr>
-          <w:lang w:val="en-US"/>
-        </w:rPr>
-        <w:t>SubCentral uses SubtitleDownloader under the hoo</w:t>
+      <w:proofErr w:type="spellStart"/>
+      <w:r>
+        <w:rPr>
+          <w:lang w:val="en-US"/>
+        </w:rPr>
+        <w:t>SubCentral</w:t>
+      </w:r>
+      <w:proofErr w:type="spellEnd"/>
+      <w:r>
+        <w:rPr>
+          <w:lang w:val="en-US"/>
+        </w:rPr>
+        <w:t xml:space="preserve"> uses </w:t>
+      </w:r>
+      <w:proofErr w:type="spellStart"/>
+      <w:r>
+        <w:rPr>
+          <w:lang w:val="en-US"/>
+        </w:rPr>
+        <w:t>SubtitleDownloader</w:t>
+      </w:r>
+      <w:proofErr w:type="spellEnd"/>
+      <w:r>
+        <w:rPr>
+          <w:lang w:val="en-US"/>
+        </w:rPr>
+        <w:t xml:space="preserve"> under the hoo</w:t>
       </w:r>
       <w:r>
         <w:rPr>
@@ -4139,8 +6261,16 @@
         <w:rPr>
           <w:lang w:val="en-US"/>
         </w:rPr>
-        <w:t>to SubtitleDownloader</w:t>
-      </w:r>
+        <w:t xml:space="preserve">to </w:t>
+      </w:r>
+      <w:proofErr w:type="spellStart"/>
+      <w:r>
+        <w:rPr>
+          <w:lang w:val="en-US"/>
+        </w:rPr>
+        <w:t>SubtitleDownloader</w:t>
+      </w:r>
+      <w:proofErr w:type="spellEnd"/>
       <w:r>
         <w:rPr>
           <w:lang w:val="en-US"/>
@@ -4157,16 +6287,23 @@
         <w:rPr>
           <w:lang w:val="en-US"/>
         </w:rPr>
-        <w:t xml:space="preserve">consult SubtitleDownloader API </w:t>
-      </w:r>
-      <w:r>
-        <w:rPr>
-          <w:lang w:val="en-US"/>
-        </w:rPr>
-        <w:lastRenderedPageBreak/>
-        <w:t>thread (</w:t>
-      </w:r>
-      <w:hyperlink r:id="rId26" w:history="1">
+        <w:t xml:space="preserve">consult </w:t>
+      </w:r>
+      <w:proofErr w:type="spellStart"/>
+      <w:r>
+        <w:rPr>
+          <w:lang w:val="en-US"/>
+        </w:rPr>
+        <w:t>SubtitleDownloader</w:t>
+      </w:r>
+      <w:proofErr w:type="spellEnd"/>
+      <w:r>
+        <w:rPr>
+          <w:lang w:val="en-US"/>
+        </w:rPr>
+        <w:t xml:space="preserve"> API thread (</w:t>
+      </w:r>
+      <w:hyperlink r:id="rId29" w:history="1">
         <w:r>
           <w:rPr>
             <w:rStyle w:val="Hyperlink"/>
@@ -4231,11 +6368,19 @@
         </w:rPr>
         <w:t xml:space="preserve">new </w:t>
       </w:r>
-      <w:r>
-        <w:rPr>
-          <w:lang w:val="en-US"/>
-        </w:rPr>
-        <w:t xml:space="preserve">MediaPortal </w:t>
+      <w:proofErr w:type="spellStart"/>
+      <w:r>
+        <w:rPr>
+          <w:lang w:val="en-US"/>
+        </w:rPr>
+        <w:t>MediaPortal</w:t>
+      </w:r>
+      <w:proofErr w:type="spellEnd"/>
+      <w:r>
+        <w:rPr>
+          <w:lang w:val="en-US"/>
+        </w:rPr>
+        <w:t xml:space="preserve"> </w:t>
       </w:r>
       <w:r>
         <w:rPr>
@@ -6050,7 +8195,7 @@
 </file>
 
 <file path=customXml/itemProps1.xml><?xml version="1.0" encoding="utf-8"?>
-<ds:datastoreItem xmlns:ds="http://schemas.openxmlformats.org/officeDocument/2006/customXml" ds:itemID="{B59D42A2-41E3-4FEC-B34B-FE860780F66A}">
+<ds:datastoreItem xmlns:ds="http://schemas.openxmlformats.org/officeDocument/2006/customXml" ds:itemID="{45D74EC1-C3DE-4CED-9C1B-CD5F90839102}">
   <ds:schemaRefs>
     <ds:schemaRef ds:uri="http://schemas.openxmlformats.org/officeDocument/2006/bibliography"/>
   </ds:schemaRefs>

</xml_diff>

<commit_message>
(Hopefully) Fixed and improved MyVideos handler - previous version did not work for MediaPortal v1.1.x It's now possible to have multiple plugin handlers for different versions of plugin Some other small stuff Bumped version to v1.1.0 Updated release notes
</commit_message>
<xml_diff>
--- a/Release/Release Notes.docx
+++ b/Release/Release Notes.docx
@@ -49,7 +49,6 @@
           <w:lang w:val="en-US"/>
         </w:rPr>
       </w:pPr>
-      <w:proofErr w:type="spellStart"/>
       <w:r>
         <w:rPr>
           <w:rFonts w:cs="Arial"/>
@@ -60,7 +59,6 @@
         </w:rPr>
         <w:t>SubCentral</w:t>
       </w:r>
-      <w:proofErr w:type="spellEnd"/>
       <w:r>
         <w:rPr>
           <w:rFonts w:cs="Arial"/>
@@ -68,9 +66,8 @@
           <w:highlight w:val="white"/>
           <w:lang w:val="en-US"/>
         </w:rPr>
-        <w:t xml:space="preserve"> is a standalone subtitles plug-in for the </w:t>
-      </w:r>
-      <w:proofErr w:type="spellStart"/>
+        <w:t xml:space="preserve"> is a standalone subtitles plug-in for the MediaPortal HTPC appli</w:t>
+      </w:r>
       <w:r>
         <w:rPr>
           <w:rFonts w:cs="Arial"/>
@@ -78,9 +75,8 @@
           <w:highlight w:val="white"/>
           <w:lang w:val="en-US"/>
         </w:rPr>
-        <w:t>MediaPortal</w:t>
-      </w:r>
-      <w:proofErr w:type="spellEnd"/>
+        <w:t>cation. The purpose of the plug</w:t>
+      </w:r>
       <w:r>
         <w:rPr>
           <w:rFonts w:cs="Arial"/>
@@ -88,18 +84,30 @@
           <w:highlight w:val="white"/>
           <w:lang w:val="en-US"/>
         </w:rPr>
-        <w:t xml:space="preserve"> HTPC appli</w:t>
-      </w:r>
-      <w:r>
+        <w:t>in is to allow user to search and download subtitles for movies or TV shows managed by popular Moving Pictures and MP-TVSeries plugins. It also has the interfaces to allow easy implementation and integration in any other plugin.</w:t>
+      </w:r>
+    </w:p>
+    <w:p>
+      <w:pPr>
+        <w:spacing w:after="0" w:line="240" w:lineRule="auto"/>
+        <w:rPr>
+          <w:lang w:val="en-US"/>
+        </w:rPr>
+      </w:pPr>
+    </w:p>
+    <w:p>
+      <w:pPr>
+        <w:autoSpaceDE w:val="0"/>
+        <w:autoSpaceDN w:val="0"/>
+        <w:adjustRightInd w:val="0"/>
+        <w:spacing w:after="0" w:line="240" w:lineRule="auto"/>
         <w:rPr>
           <w:rFonts w:cs="Arial"/>
           <w:color w:val="000000"/>
           <w:highlight w:val="white"/>
           <w:lang w:val="en-US"/>
         </w:rPr>
-        <w:t xml:space="preserve">cation. The purpose of the </w:t>
-      </w:r>
-      <w:proofErr w:type="spellStart"/>
+      </w:pPr>
       <w:r>
         <w:rPr>
           <w:rFonts w:cs="Arial"/>
@@ -107,7 +115,7 @@
           <w:highlight w:val="white"/>
           <w:lang w:val="en-US"/>
         </w:rPr>
-        <w:t>plug</w:t>
+        <w:t xml:space="preserve">Best way to use SubCentral is through one of the supported plugins. If you wish, there is a possibility to modify search data SubCentral grabs from the plugins for more customized search. If plugin is opened from home screen, only manual search is possible, where you can </w:t>
       </w:r>
       <w:r>
         <w:rPr>
@@ -116,9 +124,8 @@
           <w:highlight w:val="white"/>
           <w:lang w:val="en-US"/>
         </w:rPr>
-        <w:t>in</w:t>
-      </w:r>
-      <w:proofErr w:type="spellEnd"/>
+        <w:t>create your own search queries for movies or TV shows</w:t>
+      </w:r>
       <w:r>
         <w:rPr>
           <w:rFonts w:cs="Arial"/>
@@ -126,29 +133,36 @@
           <w:highlight w:val="white"/>
           <w:lang w:val="en-US"/>
         </w:rPr>
-        <w:t xml:space="preserve"> is to allow user to search and download subtitles for movies or TV shows managed by popular Moving Pictures and MP-</w:t>
-      </w:r>
-      <w:proofErr w:type="spellStart"/>
-      <w:r>
+        <w:t>.</w:t>
+      </w:r>
+    </w:p>
+    <w:p>
+      <w:pPr>
+        <w:autoSpaceDE w:val="0"/>
+        <w:autoSpaceDN w:val="0"/>
+        <w:adjustRightInd w:val="0"/>
+        <w:spacing w:after="0" w:line="240" w:lineRule="auto"/>
         <w:rPr>
           <w:rFonts w:cs="Arial"/>
           <w:color w:val="000000"/>
           <w:highlight w:val="white"/>
           <w:lang w:val="en-US"/>
         </w:rPr>
-        <w:t>TVSeries</w:t>
-      </w:r>
-      <w:proofErr w:type="spellEnd"/>
-      <w:r>
+      </w:pPr>
+    </w:p>
+    <w:p>
+      <w:pPr>
+        <w:autoSpaceDE w:val="0"/>
+        <w:autoSpaceDN w:val="0"/>
+        <w:adjustRightInd w:val="0"/>
+        <w:spacing w:after="0" w:line="240" w:lineRule="auto"/>
         <w:rPr>
           <w:rFonts w:cs="Arial"/>
           <w:color w:val="000000"/>
           <w:highlight w:val="white"/>
           <w:lang w:val="en-US"/>
         </w:rPr>
-        <w:t xml:space="preserve"> </w:t>
-      </w:r>
-      <w:proofErr w:type="spellStart"/>
+      </w:pPr>
       <w:r>
         <w:rPr>
           <w:rFonts w:cs="Arial"/>
@@ -156,283 +170,7 @@
           <w:highlight w:val="white"/>
           <w:lang w:val="en-US"/>
         </w:rPr>
-        <w:t>plugins</w:t>
-      </w:r>
-      <w:proofErr w:type="spellEnd"/>
-      <w:r>
-        <w:rPr>
-          <w:rFonts w:cs="Arial"/>
-          <w:color w:val="000000"/>
-          <w:highlight w:val="white"/>
-          <w:lang w:val="en-US"/>
-        </w:rPr>
-        <w:t xml:space="preserve">. It also has the interfaces to allow easy implementation and integration in any other </w:t>
-      </w:r>
-      <w:proofErr w:type="spellStart"/>
-      <w:r>
-        <w:rPr>
-          <w:rFonts w:cs="Arial"/>
-          <w:color w:val="000000"/>
-          <w:highlight w:val="white"/>
-          <w:lang w:val="en-US"/>
-        </w:rPr>
-        <w:t>plugin</w:t>
-      </w:r>
-      <w:proofErr w:type="spellEnd"/>
-      <w:r>
-        <w:rPr>
-          <w:rFonts w:cs="Arial"/>
-          <w:color w:val="000000"/>
-          <w:highlight w:val="white"/>
-          <w:lang w:val="en-US"/>
-        </w:rPr>
-        <w:t>.</w:t>
-      </w:r>
-    </w:p>
-    <w:p>
-      <w:pPr>
-        <w:spacing w:after="0" w:line="240" w:lineRule="auto"/>
-        <w:rPr>
-          <w:lang w:val="en-US"/>
-        </w:rPr>
-      </w:pPr>
-    </w:p>
-    <w:p>
-      <w:pPr>
-        <w:autoSpaceDE w:val="0"/>
-        <w:autoSpaceDN w:val="0"/>
-        <w:adjustRightInd w:val="0"/>
-        <w:spacing w:after="0" w:line="240" w:lineRule="auto"/>
-        <w:rPr>
-          <w:rFonts w:cs="Arial"/>
-          <w:color w:val="000000"/>
-          <w:highlight w:val="white"/>
-          <w:lang w:val="en-US"/>
-        </w:rPr>
-      </w:pPr>
-      <w:r>
-        <w:rPr>
-          <w:rFonts w:cs="Arial"/>
-          <w:color w:val="000000"/>
-          <w:highlight w:val="white"/>
-          <w:lang w:val="en-US"/>
-        </w:rPr>
-        <w:t xml:space="preserve">Best way to use </w:t>
-      </w:r>
-      <w:proofErr w:type="spellStart"/>
-      <w:r>
-        <w:rPr>
-          <w:rFonts w:cs="Arial"/>
-          <w:color w:val="000000"/>
-          <w:highlight w:val="white"/>
-          <w:lang w:val="en-US"/>
-        </w:rPr>
-        <w:t>SubCentral</w:t>
-      </w:r>
-      <w:proofErr w:type="spellEnd"/>
-      <w:r>
-        <w:rPr>
-          <w:rFonts w:cs="Arial"/>
-          <w:color w:val="000000"/>
-          <w:highlight w:val="white"/>
-          <w:lang w:val="en-US"/>
-        </w:rPr>
-        <w:t xml:space="preserve"> is through one of the supported </w:t>
-      </w:r>
-      <w:proofErr w:type="spellStart"/>
-      <w:r>
-        <w:rPr>
-          <w:rFonts w:cs="Arial"/>
-          <w:color w:val="000000"/>
-          <w:highlight w:val="white"/>
-          <w:lang w:val="en-US"/>
-        </w:rPr>
-        <w:t>plugins</w:t>
-      </w:r>
-      <w:proofErr w:type="spellEnd"/>
-      <w:r>
-        <w:rPr>
-          <w:rFonts w:cs="Arial"/>
-          <w:color w:val="000000"/>
-          <w:highlight w:val="white"/>
-          <w:lang w:val="en-US"/>
-        </w:rPr>
-        <w:t xml:space="preserve">. If you wish, there is a possibility to modify search data </w:t>
-      </w:r>
-      <w:proofErr w:type="spellStart"/>
-      <w:r>
-        <w:rPr>
-          <w:rFonts w:cs="Arial"/>
-          <w:color w:val="000000"/>
-          <w:highlight w:val="white"/>
-          <w:lang w:val="en-US"/>
-        </w:rPr>
-        <w:t>SubCentral</w:t>
-      </w:r>
-      <w:proofErr w:type="spellEnd"/>
-      <w:r>
-        <w:rPr>
-          <w:rFonts w:cs="Arial"/>
-          <w:color w:val="000000"/>
-          <w:highlight w:val="white"/>
-          <w:lang w:val="en-US"/>
-        </w:rPr>
-        <w:t xml:space="preserve"> grabs from the </w:t>
-      </w:r>
-      <w:proofErr w:type="spellStart"/>
-      <w:r>
-        <w:rPr>
-          <w:rFonts w:cs="Arial"/>
-          <w:color w:val="000000"/>
-          <w:highlight w:val="white"/>
-          <w:lang w:val="en-US"/>
-        </w:rPr>
-        <w:t>plugins</w:t>
-      </w:r>
-      <w:proofErr w:type="spellEnd"/>
-      <w:r>
-        <w:rPr>
-          <w:rFonts w:cs="Arial"/>
-          <w:color w:val="000000"/>
-          <w:highlight w:val="white"/>
-          <w:lang w:val="en-US"/>
-        </w:rPr>
-        <w:t xml:space="preserve"> for more customized search. If </w:t>
-      </w:r>
-      <w:proofErr w:type="spellStart"/>
-      <w:r>
-        <w:rPr>
-          <w:rFonts w:cs="Arial"/>
-          <w:color w:val="000000"/>
-          <w:highlight w:val="white"/>
-          <w:lang w:val="en-US"/>
-        </w:rPr>
-        <w:t>plugin</w:t>
-      </w:r>
-      <w:proofErr w:type="spellEnd"/>
-      <w:r>
-        <w:rPr>
-          <w:rFonts w:cs="Arial"/>
-          <w:color w:val="000000"/>
-          <w:highlight w:val="white"/>
-          <w:lang w:val="en-US"/>
-        </w:rPr>
-        <w:t xml:space="preserve"> is opened from home screen, only manual search is possible, where you can </w:t>
-      </w:r>
-      <w:r>
-        <w:rPr>
-          <w:rFonts w:cs="Arial"/>
-          <w:color w:val="000000"/>
-          <w:highlight w:val="white"/>
-          <w:lang w:val="en-US"/>
-        </w:rPr>
-        <w:t>create your own search queries for movies or TV shows</w:t>
-      </w:r>
-      <w:r>
-        <w:rPr>
-          <w:rFonts w:cs="Arial"/>
-          <w:color w:val="000000"/>
-          <w:highlight w:val="white"/>
-          <w:lang w:val="en-US"/>
-        </w:rPr>
-        <w:t>.</w:t>
-      </w:r>
-    </w:p>
-    <w:p>
-      <w:pPr>
-        <w:autoSpaceDE w:val="0"/>
-        <w:autoSpaceDN w:val="0"/>
-        <w:adjustRightInd w:val="0"/>
-        <w:spacing w:after="0" w:line="240" w:lineRule="auto"/>
-        <w:rPr>
-          <w:rFonts w:cs="Arial"/>
-          <w:color w:val="000000"/>
-          <w:highlight w:val="white"/>
-          <w:lang w:val="en-US"/>
-        </w:rPr>
-      </w:pPr>
-    </w:p>
-    <w:p>
-      <w:pPr>
-        <w:autoSpaceDE w:val="0"/>
-        <w:autoSpaceDN w:val="0"/>
-        <w:adjustRightInd w:val="0"/>
-        <w:spacing w:after="0" w:line="240" w:lineRule="auto"/>
-        <w:rPr>
-          <w:rFonts w:cs="Arial"/>
-          <w:color w:val="000000"/>
-          <w:highlight w:val="white"/>
-          <w:lang w:val="en-US"/>
-        </w:rPr>
-      </w:pPr>
-      <w:r>
-        <w:rPr>
-          <w:rFonts w:cs="Arial"/>
-          <w:color w:val="000000"/>
-          <w:highlight w:val="white"/>
-          <w:lang w:val="en-US"/>
-        </w:rPr>
-        <w:t xml:space="preserve">Before using </w:t>
-      </w:r>
-      <w:proofErr w:type="spellStart"/>
-      <w:r>
-        <w:rPr>
-          <w:rFonts w:cs="Arial"/>
-          <w:color w:val="000000"/>
-          <w:highlight w:val="white"/>
-          <w:lang w:val="en-US"/>
-        </w:rPr>
-        <w:t>SubCentral</w:t>
-      </w:r>
-      <w:proofErr w:type="spellEnd"/>
-      <w:r>
-        <w:rPr>
-          <w:rFonts w:cs="Arial"/>
-          <w:color w:val="000000"/>
-          <w:highlight w:val="white"/>
-          <w:lang w:val="en-US"/>
-        </w:rPr>
-        <w:t xml:space="preserve"> for the first time, use </w:t>
-      </w:r>
-      <w:proofErr w:type="spellStart"/>
-      <w:r>
-        <w:rPr>
-          <w:rFonts w:cs="Arial"/>
-          <w:color w:val="000000"/>
-          <w:highlight w:val="white"/>
-          <w:lang w:val="en-US"/>
-        </w:rPr>
-        <w:t>MediaPortal</w:t>
-      </w:r>
-      <w:proofErr w:type="spellEnd"/>
-      <w:r>
-        <w:rPr>
-          <w:rFonts w:cs="Arial"/>
-          <w:color w:val="000000"/>
-          <w:highlight w:val="white"/>
-          <w:lang w:val="en-US"/>
-        </w:rPr>
-        <w:t xml:space="preserve"> configuration to configure the </w:t>
-      </w:r>
-      <w:proofErr w:type="spellStart"/>
-      <w:r>
-        <w:rPr>
-          <w:rFonts w:cs="Arial"/>
-          <w:color w:val="000000"/>
-          <w:highlight w:val="white"/>
-          <w:lang w:val="en-US"/>
-        </w:rPr>
-        <w:t>plugin</w:t>
-      </w:r>
-      <w:proofErr w:type="spellEnd"/>
-      <w:r>
-        <w:rPr>
-          <w:rFonts w:cs="Arial"/>
-          <w:color w:val="000000"/>
-          <w:highlight w:val="white"/>
-          <w:lang w:val="en-US"/>
-        </w:rPr>
-        <w:t xml:space="preserve"> thoroughly (selecting, reordering and renaming groups/providers, selecting and ordering languages and managing of the download folders).</w:t>
+        <w:t>Before using SubCentral for the first time, use MediaPortal configuration to configure the plugin thoroughly (selecting, reordering and renaming groups/providers, selecting and ordering languages and managing of the download folders).</w:t>
       </w:r>
     </w:p>
     <w:p>
@@ -578,25 +316,7 @@
           <w:color w:val="000000"/>
           <w:lang w:val="en-US"/>
         </w:rPr>
-        <w:t xml:space="preserve">If you find the </w:t>
-      </w:r>
-      <w:proofErr w:type="spellStart"/>
-      <w:r>
-        <w:rPr>
-          <w:rFonts w:cs="Arial"/>
-          <w:color w:val="000000"/>
-          <w:lang w:val="en-US"/>
-        </w:rPr>
-        <w:t>plugin</w:t>
-      </w:r>
-      <w:proofErr w:type="spellEnd"/>
-      <w:r>
-        <w:rPr>
-          <w:rFonts w:cs="Arial"/>
-          <w:color w:val="000000"/>
-          <w:lang w:val="en-US"/>
-        </w:rPr>
-        <w:t xml:space="preserve"> useful, you can support the development by donating via PayPal (</w:t>
+        <w:t>If you find the plugin useful, you can support the development by donating via PayPal (</w:t>
       </w:r>
       <w:hyperlink r:id="rId6" w:history="1">
         <w:r>
@@ -675,21 +395,7 @@
         <w:rPr>
           <w:lang w:val="en-US"/>
         </w:rPr>
-        <w:t xml:space="preserve">Download from </w:t>
-      </w:r>
-      <w:proofErr w:type="spellStart"/>
-      <w:r>
-        <w:rPr>
-          <w:lang w:val="en-US"/>
-        </w:rPr>
-        <w:t>plugins</w:t>
-      </w:r>
-      <w:proofErr w:type="spellEnd"/>
-      <w:r>
-        <w:rPr>
-          <w:lang w:val="en-US"/>
-        </w:rPr>
-        <w:t xml:space="preserve"> repository (</w:t>
+        <w:t>Download from plugins repository (</w:t>
       </w:r>
       <w:hyperlink r:id="rId7" w:history="1">
         <w:r>
@@ -719,19 +425,11 @@
           <w:lang w:val="en-US"/>
         </w:rPr>
       </w:pPr>
-      <w:proofErr w:type="spellStart"/>
-      <w:r>
-        <w:rPr>
-          <w:lang w:val="en-US"/>
-        </w:rPr>
-        <w:t>SubCentral</w:t>
-      </w:r>
-      <w:proofErr w:type="spellEnd"/>
-      <w:r>
-        <w:rPr>
-          <w:lang w:val="en-US"/>
-        </w:rPr>
-        <w:t xml:space="preserve"> Google Code site (</w:t>
+      <w:r>
+        <w:rPr>
+          <w:lang w:val="en-US"/>
+        </w:rPr>
+        <w:t>SubCentral Google Code site (</w:t>
       </w:r>
       <w:hyperlink r:id="rId8" w:history="1">
         <w:r>
@@ -761,33 +459,11 @@
           <w:lang w:val="en-US"/>
         </w:rPr>
       </w:pPr>
-      <w:proofErr w:type="spellStart"/>
-      <w:r>
-        <w:rPr>
-          <w:lang w:val="en-US"/>
-        </w:rPr>
-        <w:t>SubCentral</w:t>
-      </w:r>
-      <w:proofErr w:type="spellEnd"/>
-      <w:r>
-        <w:rPr>
-          <w:lang w:val="en-US"/>
-        </w:rPr>
-        <w:t xml:space="preserve"> on </w:t>
-      </w:r>
-      <w:proofErr w:type="spellStart"/>
-      <w:r>
-        <w:rPr>
-          <w:lang w:val="en-US"/>
-        </w:rPr>
-        <w:t>MediaPortal</w:t>
-      </w:r>
-      <w:proofErr w:type="spellEnd"/>
-      <w:r>
-        <w:rPr>
-          <w:lang w:val="en-US"/>
-        </w:rPr>
-        <w:t xml:space="preserve"> forums (</w:t>
+      <w:r>
+        <w:rPr>
+          <w:lang w:val="en-US"/>
+        </w:rPr>
+        <w:t>SubCentral on MediaPortal forums (</w:t>
       </w:r>
       <w:hyperlink r:id="rId9" w:history="1">
         <w:r>
@@ -817,33 +493,11 @@
           <w:lang w:val="en-US"/>
         </w:rPr>
       </w:pPr>
-      <w:proofErr w:type="spellStart"/>
-      <w:r>
-        <w:rPr>
-          <w:lang w:val="en-US"/>
-        </w:rPr>
-        <w:t>SubCentral</w:t>
-      </w:r>
-      <w:proofErr w:type="spellEnd"/>
-      <w:r>
-        <w:rPr>
-          <w:lang w:val="en-US"/>
-        </w:rPr>
-        <w:t xml:space="preserve"> manual – </w:t>
-      </w:r>
-      <w:proofErr w:type="spellStart"/>
-      <w:r>
-        <w:rPr>
-          <w:lang w:val="en-US"/>
-        </w:rPr>
-        <w:t>WiP</w:t>
-      </w:r>
-      <w:proofErr w:type="spellEnd"/>
-      <w:r>
-        <w:rPr>
-          <w:lang w:val="en-US"/>
-        </w:rPr>
-        <w:t xml:space="preserve"> (</w:t>
+      <w:r>
+        <w:rPr>
+          <w:lang w:val="en-US"/>
+        </w:rPr>
+        <w:t>SubCentral manual – WiP (</w:t>
       </w:r>
       <w:hyperlink r:id="rId10" w:history="1">
         <w:r>
@@ -873,19 +527,11 @@
           <w:lang w:val="en-US"/>
         </w:rPr>
       </w:pPr>
-      <w:proofErr w:type="spellStart"/>
-      <w:r>
-        <w:rPr>
-          <w:lang w:val="en-US"/>
-        </w:rPr>
-        <w:t>SubCentral</w:t>
-      </w:r>
-      <w:proofErr w:type="spellEnd"/>
-      <w:r>
-        <w:rPr>
-          <w:lang w:val="en-US"/>
-        </w:rPr>
-        <w:t xml:space="preserve"> screenshots (</w:t>
+      <w:r>
+        <w:rPr>
+          <w:lang w:val="en-US"/>
+        </w:rPr>
+        <w:t>SubCentral screenshots (</w:t>
       </w:r>
       <w:hyperlink r:id="rId11" w:history="1">
         <w:r>
@@ -915,19 +561,11 @@
           <w:lang w:val="en-US"/>
         </w:rPr>
       </w:pPr>
-      <w:proofErr w:type="spellStart"/>
-      <w:r>
-        <w:rPr>
-          <w:lang w:val="en-US"/>
-        </w:rPr>
-        <w:t>SubCentral</w:t>
-      </w:r>
-      <w:proofErr w:type="spellEnd"/>
-      <w:r>
-        <w:rPr>
-          <w:lang w:val="en-US"/>
-        </w:rPr>
-        <w:t xml:space="preserve"> issue tracker – report and browse issues (</w:t>
+      <w:r>
+        <w:rPr>
+          <w:lang w:val="en-US"/>
+        </w:rPr>
+        <w:t>SubCentral issue tracker – report and browse issues (</w:t>
       </w:r>
       <w:hyperlink r:id="rId12" w:history="1">
         <w:r>
@@ -957,19 +595,11 @@
           <w:lang w:val="en-US"/>
         </w:rPr>
       </w:pPr>
-      <w:proofErr w:type="spellStart"/>
-      <w:r>
-        <w:rPr>
-          <w:lang w:val="en-US"/>
-        </w:rPr>
-        <w:t>SubCentral</w:t>
-      </w:r>
-      <w:proofErr w:type="spellEnd"/>
-      <w:r>
-        <w:rPr>
-          <w:lang w:val="en-US"/>
-        </w:rPr>
-        <w:t xml:space="preserve"> SVN – source code (</w:t>
+      <w:r>
+        <w:rPr>
+          <w:lang w:val="en-US"/>
+        </w:rPr>
+        <w:t>SubCentral SVN – source code (</w:t>
       </w:r>
       <w:hyperlink r:id="rId13" w:history="1">
         <w:r>
@@ -1043,19 +673,11 @@
           <w:lang w:val="en-US"/>
         </w:rPr>
       </w:pPr>
-      <w:proofErr w:type="spellStart"/>
-      <w:r>
-        <w:rPr>
-          <w:lang w:val="en-US"/>
-        </w:rPr>
-        <w:t>MediaPortal</w:t>
-      </w:r>
-      <w:proofErr w:type="spellEnd"/>
-      <w:r>
-        <w:rPr>
-          <w:lang w:val="en-US"/>
-        </w:rPr>
-        <w:t xml:space="preserve"> v1.1.0</w:t>
+      <w:r>
+        <w:rPr>
+          <w:lang w:val="en-US"/>
+        </w:rPr>
+        <w:t>MediaPortal v1.1.0</w:t>
       </w:r>
       <w:r>
         <w:rPr>
@@ -1143,7 +765,6 @@
           <w:lang w:val="en-US"/>
         </w:rPr>
       </w:pPr>
-      <w:proofErr w:type="spellStart"/>
       <w:r>
         <w:rPr>
           <w:lang w:val="en-US"/>
@@ -1154,14 +775,7 @@
         <w:rPr>
           <w:lang w:val="en-US"/>
         </w:rPr>
-        <w:t>tral</w:t>
-      </w:r>
-      <w:proofErr w:type="spellEnd"/>
-      <w:r>
-        <w:rPr>
-          <w:lang w:val="en-US"/>
-        </w:rPr>
-        <w:t xml:space="preserve"> uses </w:t>
+        <w:t xml:space="preserve">tral uses </w:t>
       </w:r>
       <w:r>
         <w:rPr>
@@ -1169,14 +783,12 @@
         </w:rPr>
         <w:t xml:space="preserve">providers (scrapers) and languages from </w:t>
       </w:r>
-      <w:proofErr w:type="spellStart"/>
       <w:r>
         <w:rPr>
           <w:lang w:val="en-US"/>
         </w:rPr>
         <w:t>SubtitleDownloader</w:t>
       </w:r>
-      <w:proofErr w:type="spellEnd"/>
       <w:r>
         <w:rPr>
           <w:lang w:val="en-US"/>
@@ -1204,171 +816,97 @@
         </w:rPr>
         <w:t xml:space="preserve">). </w:t>
       </w:r>
-      <w:proofErr w:type="spellStart"/>
-      <w:r>
-        <w:rPr>
-          <w:lang w:val="en-US"/>
-        </w:rPr>
-        <w:t>SubCentral</w:t>
-      </w:r>
-      <w:proofErr w:type="spellEnd"/>
-      <w:r>
-        <w:rPr>
-          <w:lang w:val="en-US"/>
-        </w:rPr>
-        <w:t xml:space="preserve"> provides a nice GUI for all the cool features </w:t>
-      </w:r>
-      <w:proofErr w:type="spellStart"/>
+      <w:r>
+        <w:rPr>
+          <w:lang w:val="en-US"/>
+        </w:rPr>
+        <w:t>SubCentral provides a nice GUI for all the cool features SubtitleDownloader offers.</w:t>
+      </w:r>
+    </w:p>
+    <w:p>
+      <w:pPr>
+        <w:spacing w:after="0" w:line="240" w:lineRule="auto"/>
+        <w:rPr>
+          <w:lang w:val="en-US"/>
+        </w:rPr>
+      </w:pPr>
+    </w:p>
+    <w:p>
+      <w:pPr>
+        <w:spacing w:after="0" w:line="240" w:lineRule="auto"/>
+        <w:rPr>
+          <w:lang w:val="en-US"/>
+        </w:rPr>
+      </w:pPr>
+      <w:r>
+        <w:rPr>
+          <w:lang w:val="en-US"/>
+        </w:rPr>
+        <w:t xml:space="preserve">There are many providers already included in SubtitleDownloader by default. As SubtitleDownloader is very flexible and allows adding new providers, there are already few of them created by other users. All </w:t>
+      </w:r>
+      <w:r>
+        <w:rPr>
+          <w:lang w:val="en-US"/>
+        </w:rPr>
+        <w:t xml:space="preserve">of them are </w:t>
+      </w:r>
+      <w:r>
+        <w:rPr>
+          <w:lang w:val="en-US"/>
+        </w:rPr>
+        <w:t xml:space="preserve">included in SubCentral v1.0 </w:t>
+      </w:r>
+      <w:r>
+        <w:rPr>
+          <w:lang w:val="en-US"/>
+        </w:rPr>
+        <w:t xml:space="preserve">and </w:t>
+      </w:r>
+      <w:r>
+        <w:rPr>
+          <w:lang w:val="en-US"/>
+        </w:rPr>
+        <w:t>higher</w:t>
+      </w:r>
+      <w:r>
+        <w:rPr>
+          <w:lang w:val="en-US"/>
+        </w:rPr>
+        <w:t>.</w:t>
+      </w:r>
+    </w:p>
+    <w:p>
+      <w:pPr>
+        <w:spacing w:after="0" w:line="240" w:lineRule="auto"/>
+        <w:rPr>
+          <w:lang w:val="en-US"/>
+        </w:rPr>
+      </w:pPr>
+    </w:p>
+    <w:p>
+      <w:pPr>
+        <w:pStyle w:val="ListParagraph"/>
+        <w:numPr>
+          <w:ilvl w:val="0"/>
+          <w:numId w:val="2"/>
+        </w:numPr>
+        <w:spacing w:after="0" w:line="240" w:lineRule="auto"/>
+        <w:rPr>
+          <w:lang w:val="en-US"/>
+        </w:rPr>
+      </w:pPr>
       <w:r>
         <w:rPr>
           <w:lang w:val="en-US"/>
         </w:rPr>
         <w:t>SubtitleDownloader</w:t>
       </w:r>
-      <w:proofErr w:type="spellEnd"/>
-      <w:r>
-        <w:rPr>
-          <w:lang w:val="en-US"/>
-        </w:rPr>
-        <w:t xml:space="preserve"> offers.</w:t>
-      </w:r>
-    </w:p>
-    <w:p>
-      <w:pPr>
-        <w:spacing w:after="0" w:line="240" w:lineRule="auto"/>
-        <w:rPr>
-          <w:lang w:val="en-US"/>
-        </w:rPr>
-      </w:pPr>
-    </w:p>
-    <w:p>
-      <w:pPr>
-        <w:spacing w:after="0" w:line="240" w:lineRule="auto"/>
-        <w:rPr>
-          <w:lang w:val="en-US"/>
-        </w:rPr>
-      </w:pPr>
-      <w:r>
-        <w:rPr>
-          <w:lang w:val="en-US"/>
-        </w:rPr>
-        <w:t xml:space="preserve">There are many providers already included in </w:t>
-      </w:r>
-      <w:proofErr w:type="spellStart"/>
-      <w:r>
-        <w:rPr>
-          <w:lang w:val="en-US"/>
-        </w:rPr>
-        <w:t>SubtitleDownloader</w:t>
-      </w:r>
-      <w:proofErr w:type="spellEnd"/>
-      <w:r>
-        <w:rPr>
-          <w:lang w:val="en-US"/>
-        </w:rPr>
-        <w:t xml:space="preserve"> by default. As </w:t>
-      </w:r>
-      <w:proofErr w:type="spellStart"/>
-      <w:r>
-        <w:rPr>
-          <w:lang w:val="en-US"/>
-        </w:rPr>
-        <w:t>SubtitleDownloader</w:t>
-      </w:r>
-      <w:proofErr w:type="spellEnd"/>
-      <w:r>
-        <w:rPr>
-          <w:lang w:val="en-US"/>
-        </w:rPr>
-        <w:t xml:space="preserve"> is very flexible and allows adding new providers, there are already few of them created by other users. All </w:t>
-      </w:r>
-      <w:r>
-        <w:rPr>
-          <w:lang w:val="en-US"/>
-        </w:rPr>
-        <w:t xml:space="preserve">of them are </w:t>
-      </w:r>
-      <w:r>
-        <w:rPr>
-          <w:lang w:val="en-US"/>
-        </w:rPr>
-        <w:t xml:space="preserve">included in </w:t>
-      </w:r>
-      <w:proofErr w:type="spellStart"/>
-      <w:r>
-        <w:rPr>
-          <w:lang w:val="en-US"/>
-        </w:rPr>
-        <w:t>SubCentral</w:t>
-      </w:r>
-      <w:proofErr w:type="spellEnd"/>
-      <w:r>
-        <w:rPr>
-          <w:lang w:val="en-US"/>
-        </w:rPr>
-        <w:t xml:space="preserve"> v1.0 </w:t>
-      </w:r>
-      <w:r>
-        <w:rPr>
-          <w:lang w:val="en-US"/>
-        </w:rPr>
-        <w:t xml:space="preserve">and </w:t>
-      </w:r>
-      <w:r>
-        <w:rPr>
-          <w:lang w:val="en-US"/>
-        </w:rPr>
-        <w:t>higher</w:t>
-      </w:r>
-      <w:r>
-        <w:rPr>
-          <w:lang w:val="en-US"/>
-        </w:rPr>
-        <w:t>.</w:t>
-      </w:r>
-    </w:p>
-    <w:p>
-      <w:pPr>
-        <w:spacing w:after="0" w:line="240" w:lineRule="auto"/>
-        <w:rPr>
-          <w:lang w:val="en-US"/>
-        </w:rPr>
-      </w:pPr>
-    </w:p>
-    <w:p>
-      <w:pPr>
-        <w:pStyle w:val="ListParagraph"/>
-        <w:numPr>
-          <w:ilvl w:val="0"/>
-          <w:numId w:val="2"/>
-        </w:numPr>
-        <w:spacing w:after="0" w:line="240" w:lineRule="auto"/>
-        <w:rPr>
-          <w:lang w:val="en-US"/>
-        </w:rPr>
-      </w:pPr>
-      <w:proofErr w:type="spellStart"/>
-      <w:r>
-        <w:rPr>
-          <w:lang w:val="en-US"/>
-        </w:rPr>
-        <w:t>SubtitleDownloader</w:t>
-      </w:r>
-      <w:proofErr w:type="spellEnd"/>
-      <w:r>
-        <w:rPr>
-          <w:lang w:val="en-US"/>
-        </w:rPr>
-        <w:t xml:space="preserve"> official providers – </w:t>
-      </w:r>
-      <w:proofErr w:type="spellStart"/>
-      <w:r>
-        <w:rPr>
-          <w:lang w:val="en-US"/>
-        </w:rPr>
-        <w:t>seco</w:t>
-      </w:r>
-      <w:proofErr w:type="spellEnd"/>
+      <w:r>
+        <w:rPr>
+          <w:lang w:val="en-US"/>
+        </w:rPr>
+        <w:t xml:space="preserve"> official providers – seco</w:t>
+      </w:r>
     </w:p>
     <w:p>
       <w:pPr>
@@ -1382,14 +920,12 @@
           <w:lang w:val="en-US"/>
         </w:rPr>
       </w:pPr>
-      <w:proofErr w:type="spellStart"/>
       <w:r>
         <w:rPr>
           <w:lang w:val="en-US"/>
         </w:rPr>
         <w:t>OpenSubtitles</w:t>
       </w:r>
-      <w:proofErr w:type="spellEnd"/>
     </w:p>
     <w:p>
       <w:pPr>
@@ -1403,14 +939,12 @@
           <w:lang w:val="en-US"/>
         </w:rPr>
       </w:pPr>
-      <w:proofErr w:type="spellStart"/>
       <w:r>
         <w:rPr>
           <w:lang w:val="en-US"/>
         </w:rPr>
         <w:t>Sublight</w:t>
       </w:r>
-      <w:proofErr w:type="spellEnd"/>
     </w:p>
     <w:p>
       <w:pPr>
@@ -1424,14 +958,12 @@
           <w:lang w:val="en-US"/>
         </w:rPr>
       </w:pPr>
-      <w:proofErr w:type="spellStart"/>
       <w:r>
         <w:rPr>
           <w:lang w:val="en-US"/>
         </w:rPr>
         <w:t>TVSubtitles</w:t>
       </w:r>
-      <w:proofErr w:type="spellEnd"/>
     </w:p>
     <w:p>
       <w:pPr>
@@ -1445,14 +977,12 @@
           <w:lang w:val="en-US"/>
         </w:rPr>
       </w:pPr>
-      <w:proofErr w:type="spellStart"/>
       <w:r>
         <w:rPr>
           <w:lang w:val="en-US"/>
         </w:rPr>
         <w:t>Subscene</w:t>
       </w:r>
-      <w:proofErr w:type="spellEnd"/>
     </w:p>
     <w:p>
       <w:pPr>
@@ -1466,14 +996,12 @@
           <w:lang w:val="en-US"/>
         </w:rPr>
       </w:pPr>
-      <w:proofErr w:type="spellStart"/>
       <w:r>
         <w:rPr>
           <w:lang w:val="en-US"/>
         </w:rPr>
         <w:t>Bierdopje</w:t>
       </w:r>
-      <w:proofErr w:type="spellEnd"/>
     </w:p>
     <w:p>
       <w:pPr>
@@ -1487,14 +1015,12 @@
           <w:lang w:val="en-US"/>
         </w:rPr>
       </w:pPr>
-      <w:proofErr w:type="spellStart"/>
       <w:r>
         <w:rPr>
           <w:lang w:val="en-US"/>
         </w:rPr>
         <w:t>Podnapisi</w:t>
       </w:r>
-      <w:proofErr w:type="spellEnd"/>
     </w:p>
     <w:p>
       <w:pPr>
@@ -1508,14 +1034,12 @@
           <w:lang w:val="en-US"/>
         </w:rPr>
       </w:pPr>
-      <w:proofErr w:type="spellStart"/>
       <w:r>
         <w:rPr>
           <w:lang w:val="en-US"/>
         </w:rPr>
         <w:t>MovieSubtitles</w:t>
       </w:r>
-      <w:proofErr w:type="spellEnd"/>
     </w:p>
     <w:p>
       <w:pPr>
@@ -1589,7 +1113,7 @@
         <w:rPr>
           <w:lang w:val="en-US"/>
         </w:rPr>
-        <w:t xml:space="preserve"> v1.4 (</w:t>
+        <w:t xml:space="preserve"> (</w:t>
       </w:r>
       <w:hyperlink r:id="rId15" w:anchor="post708045" w:history="1">
         <w:r>
@@ -1604,16 +1128,8 @@
         <w:rPr>
           <w:lang w:val="en-US"/>
         </w:rPr>
-        <w:t xml:space="preserve">) – </w:t>
-      </w:r>
-      <w:proofErr w:type="spellStart"/>
-      <w:r>
-        <w:rPr>
-          <w:lang w:val="en-US"/>
-        </w:rPr>
-        <w:t>samo_yea</w:t>
-      </w:r>
-      <w:proofErr w:type="spellEnd"/>
+        <w:t>) – samo_yea</w:t>
+      </w:r>
     </w:p>
     <w:p>
       <w:pPr>
@@ -1643,7 +1159,7 @@
         <w:rPr>
           <w:lang w:val="en-US"/>
         </w:rPr>
-        <w:t xml:space="preserve"> v1.0 (</w:t>
+        <w:t xml:space="preserve"> (</w:t>
       </w:r>
       <w:hyperlink r:id="rId16" w:anchor="post705997" w:history="1">
         <w:r>
@@ -1658,16 +1174,8 @@
         <w:rPr>
           <w:lang w:val="en-US"/>
         </w:rPr>
-        <w:t xml:space="preserve">) – </w:t>
-      </w:r>
-      <w:proofErr w:type="spellStart"/>
-      <w:r>
-        <w:rPr>
-          <w:lang w:val="en-US"/>
-        </w:rPr>
-        <w:t>samo_yea</w:t>
-      </w:r>
-      <w:proofErr w:type="spellEnd"/>
+        <w:t>) – samo_yea</w:t>
+      </w:r>
     </w:p>
     <w:p>
       <w:pPr>
@@ -1685,7 +1193,7 @@
         <w:rPr>
           <w:lang w:val="en-US"/>
         </w:rPr>
-        <w:t>Sous-titres.eu v1.0 (</w:t>
+        <w:t>Sous-titres.eu (</w:t>
       </w:r>
       <w:hyperlink r:id="rId17" w:anchor="post752283" w:history="1">
         <w:r>
@@ -1702,14 +1210,12 @@
         </w:rPr>
         <w:t xml:space="preserve">) – </w:t>
       </w:r>
-      <w:proofErr w:type="spellStart"/>
       <w:r>
         <w:rPr>
           <w:lang w:val="en-US"/>
         </w:rPr>
         <w:t>MrJul</w:t>
       </w:r>
-      <w:proofErr w:type="spellEnd"/>
     </w:p>
     <w:p>
       <w:pPr>
@@ -1733,7 +1239,7 @@
         <w:rPr>
           <w:lang w:val="en-US"/>
         </w:rPr>
-        <w:t xml:space="preserve"> v1.2.1 (</w:t>
+        <w:t xml:space="preserve"> (</w:t>
       </w:r>
       <w:hyperlink r:id="rId18" w:anchor="post750495" w:history="1">
         <w:r>
@@ -1750,14 +1256,12 @@
         </w:rPr>
         <w:t xml:space="preserve">) – </w:t>
       </w:r>
-      <w:proofErr w:type="spellStart"/>
       <w:r>
         <w:rPr>
           <w:lang w:val="en-US"/>
         </w:rPr>
         <w:t>yoavain</w:t>
       </w:r>
-      <w:proofErr w:type="spellEnd"/>
     </w:p>
     <w:p>
       <w:pPr>
@@ -1771,7 +1275,6 @@
           <w:lang w:val="en-US"/>
         </w:rPr>
       </w:pPr>
-      <w:proofErr w:type="spellStart"/>
       <w:r>
         <w:rPr>
           <w:lang w:val="en-US"/>
@@ -1784,12 +1287,11 @@
         </w:rPr>
         <w:t>.it</w:t>
       </w:r>
-      <w:proofErr w:type="spellEnd"/>
-      <w:r>
-        <w:rPr>
-          <w:lang w:val="en-US"/>
-        </w:rPr>
-        <w:t xml:space="preserve"> v1.0 (</w:t>
+      <w:r>
+        <w:rPr>
+          <w:lang w:val="en-US"/>
+        </w:rPr>
+        <w:t xml:space="preserve"> (</w:t>
       </w:r>
       <w:hyperlink r:id="rId19" w:anchor="post693203" w:history="1">
         <w:r>
@@ -1804,16 +1306,8 @@
         <w:rPr>
           <w:lang w:val="en-US"/>
         </w:rPr>
-        <w:t xml:space="preserve">) – </w:t>
-      </w:r>
-      <w:proofErr w:type="spellStart"/>
-      <w:r>
-        <w:rPr>
-          <w:lang w:val="en-US"/>
-        </w:rPr>
-        <w:t>samo_yea</w:t>
-      </w:r>
-      <w:proofErr w:type="spellEnd"/>
+        <w:t>) – samo_yea</w:t>
+      </w:r>
     </w:p>
     <w:p>
       <w:pPr>
@@ -1831,7 +1325,7 @@
         <w:rPr>
           <w:lang w:val="en-US"/>
         </w:rPr>
-        <w:t>Titlovi.com v0.1 (</w:t>
+        <w:t>Titlovi.com (</w:t>
       </w:r>
       <w:hyperlink r:id="rId20" w:anchor="post708115" w:history="1">
         <w:r>
@@ -1846,16 +1340,8 @@
         <w:rPr>
           <w:lang w:val="en-US"/>
         </w:rPr>
-        <w:t xml:space="preserve">) – </w:t>
-      </w:r>
-      <w:proofErr w:type="spellStart"/>
-      <w:r>
-        <w:rPr>
-          <w:lang w:val="en-US"/>
-        </w:rPr>
-        <w:t>SilentException</w:t>
-      </w:r>
-      <w:proofErr w:type="spellEnd"/>
+        <w:t>) – SilentException</w:t>
+      </w:r>
     </w:p>
     <w:p>
       <w:pPr>
@@ -1873,7 +1359,7 @@
         <w:rPr>
           <w:lang w:val="en-US"/>
         </w:rPr>
-        <w:t>Titulky.com v1.0 (</w:t>
+        <w:t>Titulky.com (</w:t>
       </w:r>
       <w:hyperlink r:id="rId21" w:anchor="post739052" w:history="1">
         <w:r>
@@ -1888,16 +1374,8 @@
         <w:rPr>
           <w:lang w:val="en-US"/>
         </w:rPr>
-        <w:t xml:space="preserve">) – </w:t>
-      </w:r>
-      <w:proofErr w:type="spellStart"/>
-      <w:r>
-        <w:rPr>
-          <w:lang w:val="en-US"/>
-        </w:rPr>
-        <w:t>katulus</w:t>
-      </w:r>
-      <w:proofErr w:type="spellEnd"/>
+        <w:t>) – katulus</w:t>
+      </w:r>
     </w:p>
     <w:p>
       <w:pPr>
@@ -1936,19 +1414,8 @@
           <w:szCs w:val="24"/>
           <w:lang w:val="en-US"/>
         </w:rPr>
-        <w:t xml:space="preserve">Integration – supported </w:t>
-      </w:r>
-      <w:proofErr w:type="spellStart"/>
-      <w:r>
-        <w:rPr>
-          <w:b/>
-          <w:sz w:val="24"/>
-          <w:szCs w:val="24"/>
-          <w:lang w:val="en-US"/>
-        </w:rPr>
-        <w:t>plugins</w:t>
-      </w:r>
-      <w:proofErr w:type="spellEnd"/>
+        <w:t>Integration – supported plugins</w:t>
+      </w:r>
     </w:p>
     <w:p>
       <w:pPr>
@@ -1974,16 +1441,8 @@
         <w:rPr>
           <w:lang w:val="en-US"/>
         </w:rPr>
-        <w:t>MP-</w:t>
-      </w:r>
-      <w:proofErr w:type="spellStart"/>
-      <w:r>
-        <w:rPr>
-          <w:lang w:val="en-US"/>
-        </w:rPr>
-        <w:t>TVSeries</w:t>
-      </w:r>
-      <w:proofErr w:type="spellEnd"/>
+        <w:t>MP-TVSeries</w:t>
+      </w:r>
     </w:p>
     <w:p>
       <w:pPr>
@@ -1997,47 +1456,11 @@
           <w:lang w:val="en-US"/>
         </w:rPr>
       </w:pPr>
-      <w:proofErr w:type="spellStart"/>
-      <w:r>
-        <w:rPr>
-          <w:lang w:val="en-US"/>
-        </w:rPr>
-        <w:t>SubCentral</w:t>
-      </w:r>
-      <w:proofErr w:type="spellEnd"/>
-      <w:r>
-        <w:rPr>
-          <w:lang w:val="en-US"/>
-        </w:rPr>
-        <w:t xml:space="preserve"> has inbuilt support (</w:t>
-      </w:r>
-      <w:proofErr w:type="spellStart"/>
-      <w:r>
-        <w:rPr>
-          <w:lang w:val="en-US"/>
-        </w:rPr>
-        <w:t>plugin</w:t>
-      </w:r>
-      <w:proofErr w:type="spellEnd"/>
-      <w:r>
-        <w:rPr>
-          <w:lang w:val="en-US"/>
-        </w:rPr>
-        <w:t xml:space="preserve"> handler) for MP-</w:t>
-      </w:r>
-      <w:proofErr w:type="spellStart"/>
-      <w:r>
-        <w:rPr>
-          <w:lang w:val="en-US"/>
-        </w:rPr>
-        <w:t>TVSeries</w:t>
-      </w:r>
-      <w:proofErr w:type="spellEnd"/>
-      <w:r>
-        <w:rPr>
-          <w:lang w:val="en-US"/>
-        </w:rPr>
-        <w:t xml:space="preserve"> v2.6.0 or higher</w:t>
+      <w:r>
+        <w:rPr>
+          <w:lang w:val="en-US"/>
+        </w:rPr>
+        <w:t>SubCentral has inbuilt support (plugin handler) for MP-TVSeries v2.6.0 or higher</w:t>
       </w:r>
       <w:r>
         <w:rPr>
@@ -2101,55 +1524,13 @@
         <w:rPr>
           <w:lang w:val="en-US"/>
         </w:rPr>
-        <w:t>Configuration: Open MP-</w:t>
-      </w:r>
-      <w:proofErr w:type="spellStart"/>
-      <w:r>
-        <w:rPr>
-          <w:lang w:val="en-US"/>
-        </w:rPr>
-        <w:t>TVSeries</w:t>
-      </w:r>
-      <w:proofErr w:type="spellEnd"/>
-      <w:r>
-        <w:rPr>
-          <w:lang w:val="en-US"/>
-        </w:rPr>
-        <w:t xml:space="preserve"> configuration, under “Extras” tab there should be “Enable </w:t>
-      </w:r>
-      <w:proofErr w:type="spellStart"/>
-      <w:r>
-        <w:rPr>
-          <w:lang w:val="en-US"/>
-        </w:rPr>
-        <w:t>SubCentral</w:t>
-      </w:r>
-      <w:proofErr w:type="spellEnd"/>
-      <w:r>
-        <w:rPr>
-          <w:lang w:val="en-US"/>
-        </w:rPr>
-        <w:t>” check box. Che</w:t>
-      </w:r>
-      <w:r>
-        <w:rPr>
-          <w:lang w:val="en-US"/>
-        </w:rPr>
-        <w:t xml:space="preserve">ck “Use </w:t>
-      </w:r>
-      <w:proofErr w:type="spellStart"/>
-      <w:r>
-        <w:rPr>
-          <w:lang w:val="en-US"/>
-        </w:rPr>
-        <w:t>SubCentral</w:t>
-      </w:r>
-      <w:proofErr w:type="spellEnd"/>
-      <w:r>
-        <w:rPr>
-          <w:lang w:val="en-US"/>
-        </w:rPr>
-        <w:t xml:space="preserve"> for episode </w:t>
+        <w:t>Configuration: Open MP-TVSeries configuration, under “Extras” tab there should be “Enable SubCentral” check box. Che</w:t>
+      </w:r>
+      <w:r>
+        <w:rPr>
+          <w:lang w:val="en-US"/>
+        </w:rPr>
+        <w:t xml:space="preserve">ck “Use SubCentral for episode </w:t>
       </w:r>
       <w:r>
         <w:rPr>
@@ -2162,19 +1543,11 @@
         </w:rPr>
         <w:t>'</w:t>
       </w:r>
-      <w:proofErr w:type="spellStart"/>
-      <w:r>
-        <w:rPr>
-          <w:lang w:val="en-US"/>
-        </w:rPr>
-        <w:t>HasSubtitles</w:t>
-      </w:r>
-      <w:proofErr w:type="spellEnd"/>
-      <w:r>
-        <w:rPr>
-          <w:lang w:val="en-US"/>
-        </w:rPr>
-        <w:t xml:space="preserve"> query</w:t>
+      <w:r>
+        <w:rPr>
+          <w:lang w:val="en-US"/>
+        </w:rPr>
+        <w:t>HasSubtitles query</w:t>
       </w:r>
       <w:r>
         <w:rPr>
@@ -2191,63 +1564,7 @@
         <w:rPr>
           <w:lang w:val="en-US"/>
         </w:rPr>
-        <w:t xml:space="preserve"> if you also want </w:t>
-      </w:r>
-      <w:proofErr w:type="spellStart"/>
-      <w:r>
-        <w:rPr>
-          <w:lang w:val="en-US"/>
-        </w:rPr>
-        <w:t>SubCentral</w:t>
-      </w:r>
-      <w:proofErr w:type="spellEnd"/>
-      <w:r>
-        <w:rPr>
-          <w:lang w:val="en-US"/>
-        </w:rPr>
-        <w:t xml:space="preserve"> for </w:t>
-      </w:r>
-      <w:proofErr w:type="spellStart"/>
-      <w:r>
-        <w:rPr>
-          <w:lang w:val="en-US"/>
-        </w:rPr>
-        <w:t>MediaInfo</w:t>
-      </w:r>
-      <w:proofErr w:type="spellEnd"/>
-      <w:r>
-        <w:rPr>
-          <w:lang w:val="en-US"/>
-        </w:rPr>
-        <w:t xml:space="preserve"> subtitles check (more through search). It is also suggested that you disable </w:t>
-      </w:r>
-      <w:proofErr w:type="spellStart"/>
-      <w:r>
-        <w:rPr>
-          <w:lang w:val="en-US"/>
-        </w:rPr>
-        <w:t>SubtitleDownloader</w:t>
-      </w:r>
-      <w:proofErr w:type="spellEnd"/>
-      <w:r>
-        <w:rPr>
-          <w:lang w:val="en-US"/>
-        </w:rPr>
-        <w:t xml:space="preserve"> (it will be removed from MP-</w:t>
-      </w:r>
-      <w:proofErr w:type="spellStart"/>
-      <w:r>
-        <w:rPr>
-          <w:lang w:val="en-US"/>
-        </w:rPr>
-        <w:t>TVSeries</w:t>
-      </w:r>
-      <w:proofErr w:type="spellEnd"/>
-      <w:r>
-        <w:rPr>
-          <w:lang w:val="en-US"/>
-        </w:rPr>
-        <w:t xml:space="preserve"> in </w:t>
+        <w:t xml:space="preserve"> if you also want SubCentral for MediaInfo subtitles check (more through search). It is also suggested that you disable SubtitleDownloader (it will be removed from MP-TVSeries in </w:t>
       </w:r>
       <w:r>
         <w:rPr>
@@ -2308,21 +1625,7 @@
         <w:rPr>
           <w:lang w:val="en-US"/>
         </w:rPr>
-        <w:t xml:space="preserve">”. </w:t>
-      </w:r>
-      <w:proofErr w:type="spellStart"/>
-      <w:r>
-        <w:rPr>
-          <w:lang w:val="en-US"/>
-        </w:rPr>
-        <w:t>SubCentral</w:t>
-      </w:r>
-      <w:proofErr w:type="spellEnd"/>
-      <w:r>
-        <w:rPr>
-          <w:lang w:val="en-US"/>
-        </w:rPr>
-        <w:t xml:space="preserve"> window will open.</w:t>
+        <w:t>”. SubCentral window will open.</w:t>
       </w:r>
     </w:p>
     <w:p>
@@ -2375,33 +1678,11 @@
           <w:lang w:val="en-US"/>
         </w:rPr>
       </w:pPr>
-      <w:proofErr w:type="spellStart"/>
-      <w:r>
-        <w:rPr>
-          <w:lang w:val="en-US"/>
-        </w:rPr>
-        <w:t>SubCentral</w:t>
-      </w:r>
-      <w:proofErr w:type="spellEnd"/>
-      <w:r>
-        <w:rPr>
-          <w:lang w:val="en-US"/>
-        </w:rPr>
-        <w:t xml:space="preserve"> has inbuilt support (</w:t>
-      </w:r>
-      <w:proofErr w:type="spellStart"/>
-      <w:r>
-        <w:rPr>
-          <w:lang w:val="en-US"/>
-        </w:rPr>
-        <w:t>plugin</w:t>
-      </w:r>
-      <w:proofErr w:type="spellEnd"/>
-      <w:r>
-        <w:rPr>
-          <w:lang w:val="en-US"/>
-        </w:rPr>
-        <w:t xml:space="preserve"> handler) for Moving Pictures v1.0.3 or higher. </w:t>
+      <w:r>
+        <w:rPr>
+          <w:lang w:val="en-US"/>
+        </w:rPr>
+        <w:t xml:space="preserve">SubCentral has inbuilt support (plugin handler) for Moving Pictures v1.0.3 or higher. </w:t>
       </w:r>
     </w:p>
     <w:p>
@@ -2439,21 +1720,7 @@
         <w:rPr>
           <w:lang w:val="en-US"/>
         </w:rPr>
-        <w:t xml:space="preserve">Users: When browsing the movies, click “check for subtitles” button in your skin (it should be in (hidden) menu or on movie details screen). </w:t>
-      </w:r>
-      <w:proofErr w:type="spellStart"/>
-      <w:r>
-        <w:rPr>
-          <w:lang w:val="en-US"/>
-        </w:rPr>
-        <w:t>SubCentral</w:t>
-      </w:r>
-      <w:proofErr w:type="spellEnd"/>
-      <w:r>
-        <w:rPr>
-          <w:lang w:val="en-US"/>
-        </w:rPr>
-        <w:t xml:space="preserve"> window will open.</w:t>
+        <w:t>Users: When browsing the movies, click “check for subtitles” button in your skin (it should be in (hidden) menu or on movie details screen). SubCentral window will open.</w:t>
       </w:r>
     </w:p>
     <w:p>
@@ -2473,21 +1740,7 @@
           <w:lang w:val="en-US"/>
         </w:rPr>
         <w:lastRenderedPageBreak/>
-        <w:t xml:space="preserve">Skinners: for closer look on integration, take a look at </w:t>
-      </w:r>
-      <w:proofErr w:type="spellStart"/>
-      <w:r>
-        <w:rPr>
-          <w:lang w:val="en-US"/>
-        </w:rPr>
-        <w:t>SubCentral</w:t>
-      </w:r>
-      <w:proofErr w:type="spellEnd"/>
-      <w:r>
-        <w:rPr>
-          <w:lang w:val="en-US"/>
-        </w:rPr>
-        <w:t xml:space="preserve"> Moving Pictures integration (</w:t>
+        <w:t>Skinners: for closer look on integration, take a look at SubCentral Moving Pictures integration (</w:t>
       </w:r>
       <w:hyperlink r:id="rId22" w:history="1">
         <w:r>
@@ -2521,16 +1774,300 @@
         <w:rPr>
           <w:lang w:val="en-US"/>
         </w:rPr>
-        <w:t xml:space="preserve">Other </w:t>
-      </w:r>
-      <w:proofErr w:type="spellStart"/>
-      <w:r>
-        <w:rPr>
-          <w:lang w:val="en-US"/>
-        </w:rPr>
-        <w:t>plugins</w:t>
-      </w:r>
-      <w:proofErr w:type="spellEnd"/>
+        <w:t>MyFilms</w:t>
+      </w:r>
+    </w:p>
+    <w:p>
+      <w:pPr>
+        <w:pStyle w:val="ListParagraph"/>
+        <w:numPr>
+          <w:ilvl w:val="0"/>
+          <w:numId w:val="8"/>
+        </w:numPr>
+        <w:spacing w:after="0" w:line="240" w:lineRule="auto"/>
+        <w:rPr>
+          <w:lang w:val="en-US"/>
+        </w:rPr>
+      </w:pPr>
+      <w:r>
+        <w:rPr>
+          <w:lang w:val="en-US"/>
+        </w:rPr>
+        <w:t xml:space="preserve">SubCentral has inbuilt support (plugin handler) for </w:t>
+      </w:r>
+      <w:r>
+        <w:rPr>
+          <w:lang w:val="en-US"/>
+        </w:rPr>
+        <w:t>MyFilms v5.0.1</w:t>
+      </w:r>
+      <w:r>
+        <w:rPr>
+          <w:lang w:val="en-US"/>
+        </w:rPr>
+        <w:t xml:space="preserve"> or higher. </w:t>
+      </w:r>
+    </w:p>
+    <w:p>
+      <w:pPr>
+        <w:pStyle w:val="ListParagraph"/>
+        <w:numPr>
+          <w:ilvl w:val="0"/>
+          <w:numId w:val="8"/>
+        </w:numPr>
+        <w:spacing w:after="0" w:line="240" w:lineRule="auto"/>
+        <w:rPr>
+          <w:lang w:val="en-US"/>
+        </w:rPr>
+      </w:pPr>
+      <w:r>
+        <w:rPr>
+          <w:lang w:val="en-US"/>
+        </w:rPr>
+        <w:t>Configuration: No configuration changes needed.</w:t>
+      </w:r>
+    </w:p>
+    <w:p>
+      <w:pPr>
+        <w:pStyle w:val="ListParagraph"/>
+        <w:numPr>
+          <w:ilvl w:val="0"/>
+          <w:numId w:val="8"/>
+        </w:numPr>
+        <w:spacing w:after="0" w:line="240" w:lineRule="auto"/>
+        <w:rPr>
+          <w:lang w:val="en-US"/>
+        </w:rPr>
+      </w:pPr>
+      <w:r>
+        <w:rPr>
+          <w:lang w:val="en-US"/>
+        </w:rPr>
+        <w:t>Users: W</w:t>
+      </w:r>
+      <w:r>
+        <w:rPr>
+          <w:lang w:val="en-US"/>
+        </w:rPr>
+        <w:t>hen browsing the movies, click “</w:t>
+      </w:r>
+      <w:r>
+        <w:rPr>
+          <w:lang w:val="en-US"/>
+        </w:rPr>
+        <w:t>subtitles” button in your skin (it s</w:t>
+      </w:r>
+      <w:r>
+        <w:rPr>
+          <w:lang w:val="en-US"/>
+        </w:rPr>
+        <w:t>hould be in (hidden) menu or/and in context menu</w:t>
+      </w:r>
+      <w:r>
+        <w:rPr>
+          <w:lang w:val="en-US"/>
+        </w:rPr>
+        <w:t>. SubCentral window will open.</w:t>
+      </w:r>
+    </w:p>
+    <w:p>
+      <w:pPr>
+        <w:pStyle w:val="ListParagraph"/>
+        <w:numPr>
+          <w:ilvl w:val="0"/>
+          <w:numId w:val="8"/>
+        </w:numPr>
+        <w:spacing w:after="0" w:line="240" w:lineRule="auto"/>
+        <w:rPr>
+          <w:lang w:val="en-US"/>
+        </w:rPr>
+      </w:pPr>
+      <w:r>
+        <w:rPr>
+          <w:lang w:val="en-US"/>
+        </w:rPr>
+        <w:t>Skinners: for closer look on integration, take a look at SubCentral Moving Pictures integration (</w:t>
+      </w:r>
+      <w:hyperlink r:id="rId23" w:history="1">
+        <w:r>
+          <w:rPr>
+            <w:rStyle w:val="Hyperlink"/>
+            <w:lang w:val="en-US"/>
+          </w:rPr>
+          <w:t>http://forum.team-mediaportal.com/moving-pictures-284/announcement-skinners-subcentral-integration-85548/</w:t>
+        </w:r>
+      </w:hyperlink>
+      <w:r>
+        <w:rPr>
+          <w:lang w:val="en-US"/>
+        </w:rPr>
+        <w:t>).</w:t>
+      </w:r>
+    </w:p>
+    <w:p>
+      <w:pPr>
+        <w:pStyle w:val="ListParagraph"/>
+        <w:numPr>
+          <w:ilvl w:val="0"/>
+          <w:numId w:val="4"/>
+        </w:numPr>
+        <w:spacing w:after="0" w:line="240" w:lineRule="auto"/>
+        <w:rPr>
+          <w:lang w:val="en-US"/>
+        </w:rPr>
+      </w:pPr>
+      <w:r>
+        <w:rPr>
+          <w:lang w:val="en-US"/>
+        </w:rPr>
+        <w:t>MyVideos</w:t>
+      </w:r>
+    </w:p>
+    <w:p>
+      <w:pPr>
+        <w:pStyle w:val="ListParagraph"/>
+        <w:numPr>
+          <w:ilvl w:val="0"/>
+          <w:numId w:val="8"/>
+        </w:numPr>
+        <w:spacing w:after="0" w:line="240" w:lineRule="auto"/>
+        <w:rPr>
+          <w:lang w:val="en-US"/>
+        </w:rPr>
+      </w:pPr>
+      <w:r>
+        <w:rPr>
+          <w:lang w:val="en-US"/>
+        </w:rPr>
+        <w:t xml:space="preserve">SubCentral has inbuilt support (plugin handler) for </w:t>
+      </w:r>
+      <w:r>
+        <w:rPr>
+          <w:lang w:val="en-US"/>
+        </w:rPr>
+        <w:t xml:space="preserve">MyVideos for MediaPortal v1.1.0 </w:t>
+      </w:r>
+      <w:r>
+        <w:rPr>
+          <w:lang w:val="en-US"/>
+        </w:rPr>
+        <w:t xml:space="preserve">or higher. </w:t>
+      </w:r>
+    </w:p>
+    <w:p>
+      <w:pPr>
+        <w:pStyle w:val="ListParagraph"/>
+        <w:numPr>
+          <w:ilvl w:val="0"/>
+          <w:numId w:val="8"/>
+        </w:numPr>
+        <w:spacing w:after="0" w:line="240" w:lineRule="auto"/>
+        <w:rPr>
+          <w:lang w:val="en-US"/>
+        </w:rPr>
+      </w:pPr>
+      <w:r>
+        <w:rPr>
+          <w:lang w:val="en-US"/>
+        </w:rPr>
+        <w:t>Configuration: No configuration changes needed.</w:t>
+      </w:r>
+    </w:p>
+    <w:p>
+      <w:pPr>
+        <w:pStyle w:val="ListParagraph"/>
+        <w:numPr>
+          <w:ilvl w:val="0"/>
+          <w:numId w:val="8"/>
+        </w:numPr>
+        <w:spacing w:after="0" w:line="240" w:lineRule="auto"/>
+        <w:rPr>
+          <w:lang w:val="en-US"/>
+        </w:rPr>
+      </w:pPr>
+      <w:r>
+        <w:rPr>
+          <w:lang w:val="en-US"/>
+        </w:rPr>
+        <w:t>Users: W</w:t>
+      </w:r>
+      <w:r>
+        <w:rPr>
+          <w:lang w:val="en-US"/>
+        </w:rPr>
+        <w:t>hen browsing the movies, click “</w:t>
+      </w:r>
+      <w:r>
+        <w:rPr>
+          <w:lang w:val="en-US"/>
+        </w:rPr>
+        <w:t>subtitles” button in your skin (it s</w:t>
+      </w:r>
+      <w:r>
+        <w:rPr>
+          <w:lang w:val="en-US"/>
+        </w:rPr>
+        <w:t>hould be in (hidden) menu</w:t>
+      </w:r>
+      <w:r>
+        <w:rPr>
+          <w:lang w:val="en-US"/>
+        </w:rPr>
+        <w:t>. SubCentral window will open.</w:t>
+      </w:r>
+    </w:p>
+    <w:p>
+      <w:pPr>
+        <w:pStyle w:val="ListParagraph"/>
+        <w:numPr>
+          <w:ilvl w:val="0"/>
+          <w:numId w:val="8"/>
+        </w:numPr>
+        <w:spacing w:after="0" w:line="240" w:lineRule="auto"/>
+        <w:rPr>
+          <w:lang w:val="en-US"/>
+        </w:rPr>
+      </w:pPr>
+      <w:r>
+        <w:rPr>
+          <w:lang w:val="en-US"/>
+        </w:rPr>
+        <w:t>Skinners: for closer look on integration, take a look at SubCentral Moving Pictures integration (</w:t>
+      </w:r>
+      <w:hyperlink r:id="rId24" w:history="1">
+        <w:r>
+          <w:rPr>
+            <w:rStyle w:val="Hyperlink"/>
+            <w:lang w:val="en-US"/>
+          </w:rPr>
+          <w:t>http://forum.team-mediaportal.com/moving-pictures-284/announcement-skinners-subcentral-integration-85548/</w:t>
+        </w:r>
+      </w:hyperlink>
+      <w:r>
+        <w:rPr>
+          <w:lang w:val="en-US"/>
+        </w:rPr>
+        <w:t>).</w:t>
+      </w:r>
+    </w:p>
+    <w:p>
+      <w:pPr>
+        <w:pStyle w:val="ListParagraph"/>
+        <w:numPr>
+          <w:ilvl w:val="0"/>
+          <w:numId w:val="4"/>
+        </w:numPr>
+        <w:spacing w:after="0" w:line="240" w:lineRule="auto"/>
+        <w:rPr>
+          <w:lang w:val="en-US"/>
+        </w:rPr>
+      </w:pPr>
+      <w:r>
+        <w:rPr>
+          <w:lang w:val="en-US"/>
+        </w:rPr>
+        <w:t>Other plugins</w:t>
+      </w:r>
     </w:p>
     <w:p>
       <w:pPr>
@@ -2548,35 +2085,7 @@
         <w:rPr>
           <w:lang w:val="en-US"/>
         </w:rPr>
-        <w:t xml:space="preserve">If the data from the </w:t>
-      </w:r>
-      <w:proofErr w:type="spellStart"/>
-      <w:r>
-        <w:rPr>
-          <w:lang w:val="en-US"/>
-        </w:rPr>
-        <w:t>plugin</w:t>
-      </w:r>
-      <w:proofErr w:type="spellEnd"/>
-      <w:r>
-        <w:rPr>
-          <w:lang w:val="en-US"/>
-        </w:rPr>
-        <w:t xml:space="preserve"> can be accessed from the "outside", there is a possibility of writing new </w:t>
-      </w:r>
-      <w:proofErr w:type="spellStart"/>
-      <w:r>
-        <w:rPr>
-          <w:lang w:val="en-US"/>
-        </w:rPr>
-        <w:t>plugin</w:t>
-      </w:r>
-      <w:proofErr w:type="spellEnd"/>
-      <w:r>
-        <w:rPr>
-          <w:lang w:val="en-US"/>
-        </w:rPr>
-        <w:t xml:space="preserve"> handler. Consult manual and source code for more info.</w:t>
+        <w:t>If the data from the plugin can be accessed from the "outside", there is a possibility of writing new plugin handler. Consult manual and source code for more info.</w:t>
       </w:r>
     </w:p>
     <w:p>
@@ -2595,48 +2104,13 @@
         <w:rPr>
           <w:lang w:val="en-US"/>
         </w:rPr>
-        <w:t xml:space="preserve">There is also a possibility of integration without modifications in </w:t>
-      </w:r>
-      <w:proofErr w:type="spellStart"/>
-      <w:r>
-        <w:rPr>
-          <w:lang w:val="en-US"/>
-        </w:rPr>
-        <w:t>SubCentral</w:t>
-      </w:r>
-      <w:proofErr w:type="spellEnd"/>
-      <w:r>
-        <w:rPr>
-          <w:lang w:val="en-US"/>
-        </w:rPr>
-        <w:t xml:space="preserve">. </w:t>
-      </w:r>
-      <w:proofErr w:type="spellStart"/>
-      <w:r>
-        <w:rPr>
-          <w:lang w:val="en-US"/>
-        </w:rPr>
-        <w:t>SubCentral</w:t>
-      </w:r>
-      <w:proofErr w:type="spellEnd"/>
-      <w:r>
-        <w:rPr>
-          <w:lang w:val="en-US"/>
-        </w:rPr>
-        <w:t xml:space="preserve"> supports da</w:t>
-      </w:r>
-      <w:r>
-        <w:rPr>
-          <w:lang w:val="en-US"/>
-        </w:rPr>
-        <w:t xml:space="preserve">ta exchange through </w:t>
-      </w:r>
-      <w:proofErr w:type="spellStart"/>
-      <w:r>
-        <w:rPr>
-          <w:lang w:val="en-US"/>
-        </w:rPr>
-        <w:t>MediaPortal</w:t>
+        <w:t>There is also a possibility of integration without modifications in SubCentral. SubCentral supports da</w:t>
+      </w:r>
+      <w:r>
+        <w:rPr>
+          <w:lang w:val="en-US"/>
+        </w:rPr>
+        <w:t>ta exchange through MediaPortal</w:t>
       </w:r>
       <w:r>
         <w:rPr>
@@ -2653,14 +2127,7 @@
         <w:rPr>
           <w:lang w:val="en-US"/>
         </w:rPr>
-        <w:t>s</w:t>
-      </w:r>
-      <w:proofErr w:type="spellEnd"/>
-      <w:r>
-        <w:rPr>
-          <w:lang w:val="en-US"/>
-        </w:rPr>
-        <w:t xml:space="preserve"> GUI window messages. Consult manual for more info.</w:t>
+        <w:t>s GUI window messages. Consult manual for more info.</w:t>
       </w:r>
     </w:p>
     <w:p>
@@ -2696,21 +2163,7 @@
         <w:rPr>
           <w:lang w:val="en-US"/>
         </w:rPr>
-        <w:t xml:space="preserve">re after. </w:t>
-      </w:r>
-      <w:proofErr w:type="spellStart"/>
-      <w:r>
-        <w:rPr>
-          <w:lang w:val="en-US"/>
-        </w:rPr>
-        <w:t>SubCentral</w:t>
-      </w:r>
-      <w:proofErr w:type="spellEnd"/>
-      <w:r>
-        <w:rPr>
-          <w:lang w:val="en-US"/>
-        </w:rPr>
-        <w:t xml:space="preserve"> will allow you to rename and save subtitles to defined folders.</w:t>
+        <w:t>re after. SubCentral will allow you to rename and save subtitles to defined folders.</w:t>
       </w:r>
     </w:p>
     <w:p>
@@ -2774,21 +2227,7 @@
         <w:rPr>
           <w:lang w:val="en-US"/>
         </w:rPr>
-        <w:t xml:space="preserve">upport </w:t>
-      </w:r>
-      <w:proofErr w:type="spellStart"/>
-      <w:r>
-        <w:rPr>
-          <w:lang w:val="en-US"/>
-        </w:rPr>
-        <w:t>SubCentral</w:t>
-      </w:r>
-      <w:proofErr w:type="spellEnd"/>
-      <w:r>
-        <w:rPr>
-          <w:lang w:val="en-US"/>
-        </w:rPr>
-        <w:t xml:space="preserve"> so far (that I</w:t>
+        <w:t>upport SubCentral so far (that I</w:t>
       </w:r>
       <w:r>
         <w:rPr>
@@ -2926,16 +2365,8 @@
         <w:rPr>
           <w:lang w:val="en-US"/>
         </w:rPr>
-        <w:t>/</w:t>
-      </w:r>
-      <w:proofErr w:type="spellStart"/>
-      <w:r>
-        <w:rPr>
-          <w:lang w:val="en-US"/>
-        </w:rPr>
-        <w:t>DefaultWide</w:t>
-      </w:r>
-      <w:proofErr w:type="spellEnd"/>
+        <w:t>/DefaultWide</w:t>
+      </w:r>
       <w:r>
         <w:rPr>
           <w:lang w:val="en-US"/>
@@ -2993,14 +2424,12 @@
           <w:lang w:val="en-US"/>
         </w:rPr>
       </w:pPr>
-      <w:proofErr w:type="spellStart"/>
       <w:r>
         <w:rPr>
           <w:lang w:val="en-US"/>
         </w:rPr>
         <w:t>Mustayaluca</w:t>
       </w:r>
-      <w:proofErr w:type="spellEnd"/>
     </w:p>
     <w:p>
       <w:pPr>
@@ -3014,14 +2443,12 @@
           <w:lang w:val="en-US"/>
         </w:rPr>
       </w:pPr>
-      <w:proofErr w:type="spellStart"/>
       <w:r>
         <w:rPr>
           <w:lang w:val="en-US"/>
         </w:rPr>
         <w:t>PureVision</w:t>
       </w:r>
-      <w:proofErr w:type="spellEnd"/>
     </w:p>
     <w:p>
       <w:pPr>
@@ -3035,14 +2462,12 @@
           <w:lang w:val="en-US"/>
         </w:rPr>
       </w:pPr>
-      <w:proofErr w:type="spellStart"/>
       <w:r>
         <w:rPr>
           <w:lang w:val="en-US"/>
         </w:rPr>
         <w:t>StreamedMP</w:t>
       </w:r>
-      <w:proofErr w:type="spellEnd"/>
     </w:p>
     <w:p>
       <w:pPr>
@@ -3099,21 +2524,7 @@
         <w:rPr>
           <w:lang w:val="en-US"/>
         </w:rPr>
-        <w:t xml:space="preserve">re planning to add support or your skin already supports </w:t>
-      </w:r>
-      <w:proofErr w:type="spellStart"/>
-      <w:r>
-        <w:rPr>
-          <w:lang w:val="en-US"/>
-        </w:rPr>
-        <w:t>SubCentral</w:t>
-      </w:r>
-      <w:proofErr w:type="spellEnd"/>
-      <w:r>
-        <w:rPr>
-          <w:lang w:val="en-US"/>
-        </w:rPr>
-        <w:t xml:space="preserve">, let </w:t>
+        <w:t xml:space="preserve">re planning to add support or your skin already supports SubCentral, let </w:t>
       </w:r>
       <w:r>
         <w:rPr>
@@ -3183,21 +2594,8 @@
         <w:rPr>
           <w:lang w:val="en-US"/>
         </w:rPr>
-        <w:t xml:space="preserve">If you have any issues or problems using </w:t>
-      </w:r>
-      <w:proofErr w:type="spellStart"/>
-      <w:r>
-        <w:rPr>
-          <w:lang w:val="en-US"/>
-        </w:rPr>
-        <w:t>SubCentral</w:t>
-      </w:r>
-      <w:proofErr w:type="spellEnd"/>
-      <w:r>
-        <w:rPr>
-          <w:lang w:val="en-US"/>
-        </w:rPr>
-        <w:t xml:space="preserve"> or ideas on improving, report them here, or even better, on the issue tracker. For any questions, write </w:t>
+        <w:lastRenderedPageBreak/>
+        <w:t xml:space="preserve">If you have any issues or problems using SubCentral or ideas on improving, report them here, or even better, on the issue tracker. For any questions, write </w:t>
       </w:r>
       <w:r>
         <w:rPr>
@@ -3252,43 +2650,7 @@
           <w:color w:val="000000"/>
           <w:lang w:val="en-US"/>
         </w:rPr>
-        <w:t xml:space="preserve">s important to include fresh debug logs. That means configuring </w:t>
-      </w:r>
-      <w:proofErr w:type="spellStart"/>
-      <w:r>
-        <w:rPr>
-          <w:rStyle w:val="apple-style-span"/>
-          <w:color w:val="000000"/>
-          <w:lang w:val="en-US"/>
-        </w:rPr>
-        <w:t>MediaPortal</w:t>
-      </w:r>
-      <w:proofErr w:type="spellEnd"/>
-      <w:r>
-        <w:rPr>
-          <w:rStyle w:val="apple-style-span"/>
-          <w:color w:val="000000"/>
-          <w:lang w:val="en-US"/>
-        </w:rPr>
-        <w:t xml:space="preserve"> for debug logging ("General section", "Log verbosity") and fresh start of </w:t>
-      </w:r>
-      <w:proofErr w:type="spellStart"/>
-      <w:r>
-        <w:rPr>
-          <w:rStyle w:val="apple-style-span"/>
-          <w:color w:val="000000"/>
-          <w:lang w:val="en-US"/>
-        </w:rPr>
-        <w:t>MediaPortal</w:t>
-      </w:r>
-      <w:proofErr w:type="spellEnd"/>
-      <w:r>
-        <w:rPr>
-          <w:rStyle w:val="apple-style-span"/>
-          <w:color w:val="000000"/>
-          <w:lang w:val="en-US"/>
-        </w:rPr>
-        <w:t xml:space="preserve"> with only the bug reproduced. Logs needed include MediaPortal.log, error.log, MovingPictures.log,</w:t>
+        <w:t>s important to include fresh debug logs. That means configuring MediaPortal for debug logging ("General section", "Log verbosity") and fresh start of MediaPortal with only the bug reproduced. Logs needed include MediaPortal.log, error.log, MovingPictures.log,</w:t>
       </w:r>
       <w:r>
         <w:rPr>
@@ -3396,117 +2758,37 @@
         <w:rPr>
           <w:lang w:val="en-US"/>
         </w:rPr>
-        <w:t xml:space="preserve">re a talented developer wanting to help us? Wrote a new </w:t>
-      </w:r>
-      <w:proofErr w:type="spellStart"/>
-      <w:r>
-        <w:rPr>
-          <w:lang w:val="en-US"/>
-        </w:rPr>
-        <w:t>plugin</w:t>
-      </w:r>
-      <w:proofErr w:type="spellEnd"/>
-      <w:r>
-        <w:rPr>
-          <w:lang w:val="en-US"/>
-        </w:rPr>
-        <w:t xml:space="preserve"> handler? Modified </w:t>
-      </w:r>
-      <w:proofErr w:type="spellStart"/>
-      <w:r>
-        <w:rPr>
-          <w:lang w:val="en-US"/>
-        </w:rPr>
-        <w:t>SubCentral</w:t>
-      </w:r>
-      <w:proofErr w:type="spellEnd"/>
-      <w:r>
-        <w:rPr>
-          <w:lang w:val="en-US"/>
-        </w:rPr>
-        <w:t xml:space="preserve"> so it works better/faster/stronger? Translated the </w:t>
-      </w:r>
-      <w:proofErr w:type="spellStart"/>
-      <w:r>
-        <w:rPr>
-          <w:lang w:val="en-US"/>
-        </w:rPr>
-        <w:t>plugin</w:t>
-      </w:r>
-      <w:proofErr w:type="spellEnd"/>
-      <w:r>
-        <w:rPr>
-          <w:lang w:val="en-US"/>
-        </w:rPr>
-        <w:t>? Write here, on IRC (</w:t>
-      </w:r>
-      <w:proofErr w:type="spellStart"/>
-      <w:r>
-        <w:rPr>
-          <w:lang w:val="en-US"/>
-        </w:rPr>
-        <w:t>freenode</w:t>
-      </w:r>
-      <w:proofErr w:type="spellEnd"/>
-      <w:r>
-        <w:rPr>
-          <w:lang w:val="en-US"/>
-        </w:rPr>
-        <w:t xml:space="preserve">, </w:t>
-      </w:r>
-      <w:r>
-        <w:rPr>
-          <w:lang w:val="en-US"/>
-        </w:rPr>
-        <w:t>usually on #</w:t>
-      </w:r>
-      <w:proofErr w:type="spellStart"/>
-      <w:r>
-        <w:rPr>
-          <w:lang w:val="en-US"/>
-        </w:rPr>
-        <w:t>Mov</w:t>
-      </w:r>
-      <w:r>
-        <w:rPr>
-          <w:lang w:val="en-US"/>
-        </w:rPr>
-        <w:t>ingPictures</w:t>
-      </w:r>
-      <w:proofErr w:type="spellEnd"/>
-      <w:r>
-        <w:rPr>
-          <w:lang w:val="en-US"/>
-        </w:rPr>
-        <w:t xml:space="preserve"> (irc://irc.freenode.net/MovingPictures</w:t>
-      </w:r>
-      <w:proofErr w:type="gramStart"/>
-      <w:r>
-        <w:rPr>
-          <w:lang w:val="en-US"/>
-        </w:rPr>
-        <w:t>)  and</w:t>
-      </w:r>
-      <w:proofErr w:type="gramEnd"/>
-      <w:r>
-        <w:rPr>
-          <w:lang w:val="en-US"/>
-        </w:rPr>
-        <w:t>/or #MP-</w:t>
-      </w:r>
-      <w:proofErr w:type="spellStart"/>
-      <w:r>
-        <w:rPr>
-          <w:lang w:val="en-US"/>
-        </w:rPr>
-        <w:t>TVSeries</w:t>
-      </w:r>
-      <w:proofErr w:type="spellEnd"/>
-      <w:r>
-        <w:rPr>
-          <w:lang w:val="en-US"/>
-        </w:rPr>
-        <w:t xml:space="preserve"> (irc://irc.freenode.net/MP-TVSeries)</w:t>
+        <w:t>re a talented developer wanting to help us? Wrote a new plugin handler? Modified SubCentral so it works better/faster/stronger? Translated the plugin? Write here, on IRC (</w:t>
+      </w:r>
+      <w:r>
+        <w:rPr>
+          <w:lang w:val="en-US"/>
+        </w:rPr>
+        <w:t xml:space="preserve">freenode, </w:t>
+      </w:r>
+      <w:r>
+        <w:rPr>
+          <w:lang w:val="en-US"/>
+        </w:rPr>
+        <w:t>usually on #Mov</w:t>
+      </w:r>
+      <w:r>
+        <w:rPr>
+          <w:lang w:val="en-US"/>
+        </w:rPr>
+        <w:t>ingPictures (irc://ir</w:t>
+      </w:r>
+      <w:r>
+        <w:rPr>
+          <w:lang w:val="en-US"/>
+        </w:rPr>
+        <w:t xml:space="preserve">c.freenode.net/MovingPictures) </w:t>
+      </w:r>
+      <w:r>
+        <w:rPr>
+          <w:lang w:val="en-US"/>
+        </w:rPr>
+        <w:t>and/or #MP-TVSeries (irc://irc.freenode.net/MP-TVSeries)</w:t>
       </w:r>
       <w:r>
         <w:rPr>
@@ -3571,35 +2853,11 @@
           <w:lang w:val="en-US"/>
         </w:rPr>
       </w:pPr>
-      <w:proofErr w:type="spellStart"/>
-      <w:proofErr w:type="gramStart"/>
-      <w:r>
-        <w:rPr>
-          <w:lang w:val="en-US"/>
-        </w:rPr>
-        <w:t>seco</w:t>
-      </w:r>
-      <w:proofErr w:type="spellEnd"/>
-      <w:proofErr w:type="gramEnd"/>
-      <w:r>
-        <w:rPr>
-          <w:lang w:val="en-US"/>
-        </w:rPr>
-        <w:t xml:space="preserve"> – for starting the </w:t>
-      </w:r>
-      <w:proofErr w:type="spellStart"/>
-      <w:r>
-        <w:rPr>
-          <w:lang w:val="en-US"/>
-        </w:rPr>
-        <w:t>plugin</w:t>
-      </w:r>
-      <w:proofErr w:type="spellEnd"/>
-      <w:r>
-        <w:rPr>
-          <w:lang w:val="en-US"/>
-        </w:rPr>
-        <w:t xml:space="preserve"> with initial </w:t>
+      <w:r>
+        <w:rPr>
+          <w:lang w:val="en-US"/>
+        </w:rPr>
+        <w:t xml:space="preserve">seco – for starting the plugin with initial </w:t>
       </w:r>
       <w:r>
         <w:rPr>
@@ -3611,23 +2869,9 @@
         <w:rPr>
           <w:lang w:val="en-US"/>
         </w:rPr>
-        <w:t xml:space="preserve">testing and, of course, for the awesome </w:t>
-      </w:r>
-      <w:proofErr w:type="spellStart"/>
-      <w:r>
-        <w:rPr>
-          <w:lang w:val="en-US"/>
-        </w:rPr>
-        <w:t>SubtitleDownloader</w:t>
-      </w:r>
-      <w:proofErr w:type="spellEnd"/>
-      <w:r>
-        <w:rPr>
-          <w:lang w:val="en-US"/>
-        </w:rPr>
-        <w:t xml:space="preserve"> API (</w:t>
-      </w:r>
-      <w:hyperlink r:id="rId23" w:history="1">
+        <w:t>testing and, of course, for the awesome SubtitleDownloader API (</w:t>
+      </w:r>
+      <w:hyperlink r:id="rId25" w:history="1">
         <w:r>
           <w:rPr>
             <w:rStyle w:val="Hyperlink"/>
@@ -3646,21 +2890,7 @@
         <w:rPr>
           <w:lang w:val="en-US"/>
         </w:rPr>
-        <w:t xml:space="preserve">without which </w:t>
-      </w:r>
-      <w:proofErr w:type="spellStart"/>
-      <w:r>
-        <w:rPr>
-          <w:lang w:val="en-US"/>
-        </w:rPr>
-        <w:t>SubCentral</w:t>
-      </w:r>
-      <w:proofErr w:type="spellEnd"/>
-      <w:r>
-        <w:rPr>
-          <w:lang w:val="en-US"/>
-        </w:rPr>
-        <w:t xml:space="preserve"> would not exist.</w:t>
+        <w:t>without which SubCentral would not exist.</w:t>
       </w:r>
     </w:p>
     <w:p>
@@ -3675,25 +2905,13 @@
           <w:lang w:val="en-US"/>
         </w:rPr>
       </w:pPr>
-      <w:proofErr w:type="spellStart"/>
-      <w:proofErr w:type="gramStart"/>
       <w:r>
         <w:rPr>
           <w:rStyle w:val="apple-style-span"/>
           <w:color w:val="000000"/>
           <w:lang w:val="en-US"/>
         </w:rPr>
-        <w:t>gibman</w:t>
-      </w:r>
-      <w:proofErr w:type="spellEnd"/>
-      <w:proofErr w:type="gramEnd"/>
-      <w:r>
-        <w:rPr>
-          <w:rStyle w:val="apple-style-span"/>
-          <w:color w:val="000000"/>
-          <w:lang w:val="en-US"/>
-        </w:rPr>
-        <w:t xml:space="preserve"> – for</w:t>
+        <w:t>gibman – for</w:t>
       </w:r>
       <w:r>
         <w:rPr>
@@ -3701,45 +2919,9 @@
           <w:color w:val="000000"/>
           <w:lang w:val="en-US"/>
         </w:rPr>
-        <w:t> </w:t>
-      </w:r>
-      <w:proofErr w:type="spellStart"/>
-      <w:r>
-        <w:rPr>
-          <w:rStyle w:val="apple-converted-space"/>
-          <w:color w:val="000000"/>
-          <w:lang w:val="en-US"/>
-        </w:rPr>
-        <w:t>SubtitlesRetriever</w:t>
-      </w:r>
-      <w:proofErr w:type="spellEnd"/>
-      <w:r>
-        <w:rPr>
-          <w:rStyle w:val="apple-converted-space"/>
-          <w:color w:val="000000"/>
-          <w:lang w:val="en-US"/>
-        </w:rPr>
-        <w:t xml:space="preserve"> </w:t>
-      </w:r>
-      <w:proofErr w:type="spellStart"/>
-      <w:r>
-        <w:rPr>
-          <w:rStyle w:val="apple-converted-space"/>
-          <w:color w:val="000000"/>
-          <w:lang w:val="en-US"/>
-        </w:rPr>
-        <w:t>PoC</w:t>
-      </w:r>
-      <w:proofErr w:type="spellEnd"/>
-      <w:r>
-        <w:rPr>
-          <w:rStyle w:val="apple-converted-space"/>
-          <w:color w:val="000000"/>
-          <w:lang w:val="en-US"/>
-        </w:rPr>
-        <w:t xml:space="preserve"> (</w:t>
-      </w:r>
-      <w:hyperlink r:id="rId24" w:history="1">
+        <w:t> SubtitlesRetriever PoC (</w:t>
+      </w:r>
+      <w:hyperlink r:id="rId26" w:history="1">
         <w:r>
           <w:rPr>
             <w:rStyle w:val="Hyperlink"/>
@@ -3777,35 +2959,11 @@
           <w:lang w:val="en-US"/>
         </w:rPr>
       </w:pPr>
-      <w:proofErr w:type="spellStart"/>
-      <w:proofErr w:type="gramStart"/>
-      <w:r>
-        <w:rPr>
-          <w:lang w:val="en-US"/>
-        </w:rPr>
-        <w:t>fforde</w:t>
-      </w:r>
-      <w:proofErr w:type="spellEnd"/>
-      <w:proofErr w:type="gramEnd"/>
-      <w:r>
-        <w:rPr>
-          <w:lang w:val="en-US"/>
-        </w:rPr>
-        <w:t xml:space="preserve"> – for starting the </w:t>
-      </w:r>
-      <w:proofErr w:type="spellStart"/>
-      <w:r>
-        <w:rPr>
-          <w:lang w:val="en-US"/>
-        </w:rPr>
-        <w:t>plugin</w:t>
-      </w:r>
-      <w:proofErr w:type="spellEnd"/>
-      <w:r>
-        <w:rPr>
-          <w:lang w:val="en-US"/>
-        </w:rPr>
-        <w:t xml:space="preserve"> with initial ideas and awesome core.</w:t>
+      <w:r>
+        <w:rPr>
+          <w:lang w:val="en-US"/>
+        </w:rPr>
+        <w:t>fforde – for starting the plugin with initial ideas and awesome core.</w:t>
       </w:r>
     </w:p>
     <w:p>
@@ -3820,21 +2978,11 @@
           <w:lang w:val="en-US"/>
         </w:rPr>
       </w:pPr>
-      <w:proofErr w:type="spellStart"/>
-      <w:proofErr w:type="gramStart"/>
-      <w:r>
-        <w:rPr>
-          <w:lang w:val="en-US"/>
-        </w:rPr>
-        <w:t>damienh</w:t>
-      </w:r>
-      <w:proofErr w:type="spellEnd"/>
-      <w:proofErr w:type="gramEnd"/>
-      <w:r>
-        <w:rPr>
-          <w:lang w:val="en-US"/>
-        </w:rPr>
-        <w:t xml:space="preserve"> – for testing, support and some very nice ideas.</w:t>
+      <w:r>
+        <w:rPr>
+          <w:lang w:val="en-US"/>
+        </w:rPr>
+        <w:t>damienh – for testing, support and some very nice ideas.</w:t>
       </w:r>
     </w:p>
     <w:p>
@@ -3874,25 +3022,7 @@
           <w:color w:val="000000"/>
           <w:lang w:val="en-US"/>
         </w:rPr>
-        <w:t xml:space="preserve">All other testers that were reporting issues even before </w:t>
-      </w:r>
-      <w:proofErr w:type="spellStart"/>
-      <w:r>
-        <w:rPr>
-          <w:rStyle w:val="apple-style-span"/>
-          <w:color w:val="000000"/>
-          <w:lang w:val="en-US"/>
-        </w:rPr>
-        <w:t>plugin</w:t>
-      </w:r>
-      <w:proofErr w:type="spellEnd"/>
-      <w:r>
-        <w:rPr>
-          <w:rStyle w:val="apple-style-span"/>
-          <w:color w:val="000000"/>
-          <w:lang w:val="en-US"/>
-        </w:rPr>
-        <w:t xml:space="preserve"> was released</w:t>
+        <w:t>All other testers that were reporting issues even before plugin was released</w:t>
       </w:r>
     </w:p>
     <w:p>
@@ -3968,50 +3098,37 @@
           <w:szCs w:val="24"/>
           <w:lang w:val="en-US"/>
         </w:rPr>
-        <w:t xml:space="preserve">s </w:t>
-      </w:r>
-      <w:proofErr w:type="gramStart"/>
-      <w:r>
-        <w:rPr>
-          <w:b/>
-          <w:sz w:val="24"/>
-          <w:szCs w:val="24"/>
-          <w:lang w:val="en-US"/>
-        </w:rPr>
-        <w:t>new</w:t>
-      </w:r>
-      <w:proofErr w:type="gramEnd"/>
-    </w:p>
-    <w:p>
-      <w:pPr>
-        <w:spacing w:after="0" w:line="240" w:lineRule="auto"/>
-        <w:rPr>
-          <w:lang w:val="en-US"/>
-        </w:rPr>
-      </w:pPr>
-    </w:p>
-    <w:p>
-      <w:pPr>
-        <w:spacing w:after="0" w:line="240" w:lineRule="auto"/>
-        <w:rPr>
-          <w:lang w:val="en-US"/>
-        </w:rPr>
-      </w:pPr>
-      <w:proofErr w:type="gramStart"/>
-      <w:r>
-        <w:rPr>
-          <w:lang w:val="en-US"/>
-        </w:rPr>
-        <w:t>v1.0.1</w:t>
-      </w:r>
-      <w:proofErr w:type="gramEnd"/>
+        <w:t>s new</w:t>
+      </w:r>
+    </w:p>
+    <w:p>
+      <w:pPr>
+        <w:spacing w:after="0" w:line="240" w:lineRule="auto"/>
+        <w:rPr>
+          <w:lang w:val="en-US"/>
+        </w:rPr>
+      </w:pPr>
+    </w:p>
+    <w:p>
+      <w:pPr>
+        <w:spacing w:after="0" w:line="240" w:lineRule="auto"/>
+        <w:rPr>
+          <w:lang w:val="en-US"/>
+        </w:rPr>
+      </w:pPr>
+      <w:r>
+        <w:rPr>
+          <w:lang w:val="en-US"/>
+        </w:rPr>
+        <w:t>v1.1.0</w:t>
+      </w:r>
       <w:r>
         <w:rPr>
           <w:lang w:val="en-US"/>
         </w:rPr>
         <w:t xml:space="preserve"> change log (</w:t>
       </w:r>
-      <w:hyperlink r:id="rId25" w:history="1">
+      <w:hyperlink r:id="rId27" w:history="1">
         <w:r>
           <w:rPr>
             <w:rStyle w:val="Hyperlink"/>
@@ -4043,6 +3160,44 @@
         <w:rPr>
           <w:lang w:val="en-US"/>
         </w:rPr>
+        <w:t>Added MyVideos plugin handler – support for MyVideos</w:t>
+      </w:r>
+    </w:p>
+    <w:p>
+      <w:pPr>
+        <w:pStyle w:val="ListParagraph"/>
+        <w:numPr>
+          <w:ilvl w:val="0"/>
+          <w:numId w:val="14"/>
+        </w:numPr>
+        <w:spacing w:after="0" w:line="240" w:lineRule="auto"/>
+        <w:rPr>
+          <w:lang w:val="en-US"/>
+        </w:rPr>
+      </w:pPr>
+      <w:r>
+        <w:rPr>
+          <w:lang w:val="en-US"/>
+        </w:rPr>
+        <w:t>Added MyFilms plugin handler – support for MyFilms (Guzzi)</w:t>
+      </w:r>
+    </w:p>
+    <w:p>
+      <w:pPr>
+        <w:pStyle w:val="ListParagraph"/>
+        <w:numPr>
+          <w:ilvl w:val="0"/>
+          <w:numId w:val="14"/>
+        </w:numPr>
+        <w:spacing w:after="0" w:line="240" w:lineRule="auto"/>
+        <w:rPr>
+          <w:lang w:val="en-US"/>
+        </w:rPr>
+      </w:pPr>
+      <w:r>
+        <w:rPr>
+          <w:lang w:val="en-US"/>
+        </w:rPr>
         <w:t>Fixed bug in</w:t>
       </w:r>
       <w:r>
@@ -4055,21 +3210,7 @@
         <w:rPr>
           <w:lang w:val="en-US"/>
         </w:rPr>
-        <w:t xml:space="preserve">rn to originating </w:t>
-      </w:r>
-      <w:proofErr w:type="spellStart"/>
-      <w:r>
-        <w:rPr>
-          <w:lang w:val="en-US"/>
-        </w:rPr>
-        <w:t>plugin</w:t>
-      </w:r>
-      <w:proofErr w:type="spellEnd"/>
-      <w:r>
-        <w:rPr>
-          <w:lang w:val="en-US"/>
-        </w:rPr>
-        <w:t xml:space="preserve"> option</w:t>
+        <w:t>rn to originating plugin option</w:t>
       </w:r>
     </w:p>
     <w:p>
@@ -4109,7 +3250,6 @@
           <w:lang w:val="en-US"/>
         </w:rPr>
       </w:pPr>
-      <w:proofErr w:type="spellStart"/>
       <w:r>
         <w:rPr>
           <w:lang w:val="en-US"/>
@@ -4120,34 +3260,13 @@
         <w:rPr>
           <w:lang w:val="en-US"/>
         </w:rPr>
-        <w:t>btitleDownloader</w:t>
-      </w:r>
-      <w:proofErr w:type="spellEnd"/>
-      <w:r>
-        <w:rPr>
-          <w:lang w:val="en-US"/>
-        </w:rPr>
-        <w:t xml:space="preserve"> updated to v2.9</w:t>
-      </w:r>
-      <w:r>
-        <w:rPr>
-          <w:lang w:val="en-US"/>
-        </w:rPr>
-        <w:t xml:space="preserve"> (</w:t>
-      </w:r>
-      <w:proofErr w:type="spellStart"/>
-      <w:r>
-        <w:rPr>
-          <w:lang w:val="en-US"/>
-        </w:rPr>
-        <w:t>seco</w:t>
-      </w:r>
-      <w:proofErr w:type="spellEnd"/>
-      <w:r>
-        <w:rPr>
-          <w:lang w:val="en-US"/>
-        </w:rPr>
-        <w:t>)</w:t>
+        <w:t>btitleDownloader updated to v2.9</w:t>
+      </w:r>
+      <w:r>
+        <w:rPr>
+          <w:lang w:val="en-US"/>
+        </w:rPr>
+        <w:t xml:space="preserve"> (seco)</w:t>
       </w:r>
     </w:p>
     <w:p>
@@ -4172,79 +3291,44 @@
         <w:rPr>
           <w:lang w:val="en-US"/>
         </w:rPr>
-        <w:t xml:space="preserve">SubsCenter.org by </w:t>
-      </w:r>
-      <w:proofErr w:type="spellStart"/>
-      <w:r>
-        <w:rPr>
-          <w:lang w:val="en-US"/>
-        </w:rPr>
-        <w:t>yoavain</w:t>
-      </w:r>
-      <w:proofErr w:type="spellEnd"/>
-      <w:r>
-        <w:rPr>
-          <w:lang w:val="en-US"/>
-        </w:rPr>
-        <w:t xml:space="preserve">, Sous-titres.eu by </w:t>
-      </w:r>
-      <w:proofErr w:type="spellStart"/>
-      <w:r>
-        <w:rPr>
-          <w:lang w:val="en-US"/>
-        </w:rPr>
-        <w:t>MrJul</w:t>
-      </w:r>
-      <w:proofErr w:type="spellEnd"/>
-      <w:r>
-        <w:rPr>
-          <w:lang w:val="en-US"/>
-        </w:rPr>
-        <w:t>) subtitle providers (</w:t>
-      </w:r>
-      <w:proofErr w:type="spellStart"/>
-      <w:r>
-        <w:rPr>
-          <w:lang w:val="en-US"/>
-        </w:rPr>
-        <w:t>SubtitleDownloaders</w:t>
-      </w:r>
-      <w:proofErr w:type="spellEnd"/>
-      <w:r>
-        <w:rPr>
-          <w:lang w:val="en-US"/>
-        </w:rPr>
-        <w:t>)</w:t>
-      </w:r>
-    </w:p>
-    <w:p>
-      <w:pPr>
-        <w:spacing w:after="0" w:line="240" w:lineRule="auto"/>
-        <w:rPr>
-          <w:lang w:val="en-US"/>
-        </w:rPr>
-      </w:pPr>
-    </w:p>
-    <w:p>
-      <w:pPr>
-        <w:spacing w:after="0" w:line="240" w:lineRule="auto"/>
-        <w:rPr>
-          <w:lang w:val="en-US"/>
-        </w:rPr>
-      </w:pPr>
-      <w:proofErr w:type="gramStart"/>
-      <w:r>
-        <w:rPr>
-          <w:lang w:val="en-US"/>
-        </w:rPr>
-        <w:t>v1.0.0</w:t>
-      </w:r>
-      <w:proofErr w:type="gramEnd"/>
-      <w:r>
-        <w:rPr>
-          <w:lang w:val="en-US"/>
-        </w:rPr>
-        <w:t xml:space="preserve"> change log</w:t>
+        <w:t>SubsCenter.org by yoavain, Sous-titres.eu by MrJul</w:t>
+      </w:r>
+      <w:r>
+        <w:rPr>
+          <w:lang w:val="en-US"/>
+        </w:rPr>
+        <w:t>) subtitle providers (SubtitleDownloaders)</w:t>
+      </w:r>
+    </w:p>
+    <w:p>
+      <w:pPr>
+        <w:pStyle w:val="ListParagraph"/>
+        <w:numPr>
+          <w:ilvl w:val="0"/>
+          <w:numId w:val="14"/>
+        </w:numPr>
+        <w:spacing w:after="0" w:line="240" w:lineRule="auto"/>
+        <w:rPr>
+          <w:lang w:val="en-US"/>
+        </w:rPr>
+      </w:pPr>
+      <w:r>
+        <w:rPr>
+          <w:lang w:val="en-US"/>
+        </w:rPr>
+        <w:t xml:space="preserve">Updated </w:t>
+      </w:r>
+      <w:r>
+        <w:rPr>
+          <w:lang w:val="en-US"/>
+        </w:rPr>
+        <w:t>Subsfactory</w:t>
+      </w:r>
+      <w:r>
+        <w:rPr>
+          <w:lang w:val="en-US"/>
+        </w:rPr>
+        <w:t>.it</w:t>
       </w:r>
       <w:r>
         <w:rPr>
@@ -4256,9 +3340,43 @@
         <w:rPr>
           <w:lang w:val="en-US"/>
         </w:rPr>
+        <w:t>(samo_yea)</w:t>
+      </w:r>
+    </w:p>
+    <w:p>
+      <w:pPr>
+        <w:spacing w:after="0" w:line="240" w:lineRule="auto"/>
+        <w:rPr>
+          <w:lang w:val="en-US"/>
+        </w:rPr>
+      </w:pPr>
+    </w:p>
+    <w:p>
+      <w:pPr>
+        <w:spacing w:after="0" w:line="240" w:lineRule="auto"/>
+        <w:rPr>
+          <w:lang w:val="en-US"/>
+        </w:rPr>
+      </w:pPr>
+      <w:r>
+        <w:rPr>
+          <w:lang w:val="en-US"/>
+        </w:rPr>
+        <w:t>v1.0.0 change log</w:t>
+      </w:r>
+      <w:r>
+        <w:rPr>
+          <w:lang w:val="en-US"/>
+        </w:rPr>
+        <w:t xml:space="preserve"> </w:t>
+      </w:r>
+      <w:r>
+        <w:rPr>
+          <w:lang w:val="en-US"/>
+        </w:rPr>
         <w:t>(</w:t>
       </w:r>
-      <w:hyperlink r:id="rId26" w:history="1">
+      <w:hyperlink r:id="rId28" w:history="1">
         <w:r>
           <w:rPr>
             <w:rStyle w:val="Hyperlink"/>
@@ -4290,21 +3408,7 @@
         <w:rPr>
           <w:lang w:val="en-US"/>
         </w:rPr>
-        <w:t xml:space="preserve">Add return to originating </w:t>
-      </w:r>
-      <w:proofErr w:type="spellStart"/>
-      <w:r>
-        <w:rPr>
-          <w:lang w:val="en-US"/>
-        </w:rPr>
-        <w:t>plugin</w:t>
-      </w:r>
-      <w:proofErr w:type="spellEnd"/>
-      <w:r>
-        <w:rPr>
-          <w:lang w:val="en-US"/>
-        </w:rPr>
-        <w:t xml:space="preserve"> option (after downloading subtitles)</w:t>
+        <w:t>Add return to originating plugin option (after downloading subtitles)</w:t>
       </w:r>
     </w:p>
     <w:p>
@@ -4398,21 +3502,7 @@
         <w:rPr>
           <w:lang w:val="en-US"/>
         </w:rPr>
-        <w:t xml:space="preserve">Release compatible with both </w:t>
-      </w:r>
-      <w:proofErr w:type="spellStart"/>
-      <w:r>
-        <w:rPr>
-          <w:lang w:val="en-US"/>
-        </w:rPr>
-        <w:t>MediaPortal</w:t>
-      </w:r>
-      <w:proofErr w:type="spellEnd"/>
-      <w:r>
-        <w:rPr>
-          <w:lang w:val="en-US"/>
-        </w:rPr>
-        <w:t xml:space="preserve"> 1.1 and 1.2 (Alpha, Beta, future releases)</w:t>
+        <w:t>Release compatible with both MediaPortal 1.1 and 1.2 (Alpha, Beta, future releases)</w:t>
       </w:r>
     </w:p>
     <w:p>
@@ -4431,6 +3521,7 @@
         <w:rPr>
           <w:lang w:val="en-US"/>
         </w:rPr>
+        <w:lastRenderedPageBreak/>
         <w:t>Added provider search timeout (advanced configuration)</w:t>
       </w:r>
     </w:p>
@@ -4446,7 +3537,6 @@
           <w:lang w:val="en-US"/>
         </w:rPr>
       </w:pPr>
-      <w:proofErr w:type="spellStart"/>
       <w:r>
         <w:rPr>
           <w:lang w:val="en-US"/>
@@ -4457,29 +3547,282 @@
         <w:rPr>
           <w:lang w:val="en-US"/>
         </w:rPr>
-        <w:t>btitleDownloader</w:t>
-      </w:r>
-      <w:proofErr w:type="spellEnd"/>
-      <w:r>
-        <w:rPr>
-          <w:lang w:val="en-US"/>
-        </w:rPr>
-        <w:t xml:space="preserve"> updated to v2.8</w:t>
-      </w:r>
-      <w:r>
-        <w:rPr>
-          <w:lang w:val="en-US"/>
-        </w:rPr>
-        <w:t xml:space="preserve"> (</w:t>
-      </w:r>
-      <w:proofErr w:type="spellStart"/>
-      <w:r>
-        <w:rPr>
-          <w:lang w:val="en-US"/>
-        </w:rPr>
-        <w:t>seco</w:t>
-      </w:r>
-      <w:proofErr w:type="spellEnd"/>
+        <w:t>btitleDownloader updated to v2.8</w:t>
+      </w:r>
+      <w:r>
+        <w:rPr>
+          <w:lang w:val="en-US"/>
+        </w:rPr>
+        <w:t xml:space="preserve"> (seco)</w:t>
+      </w:r>
+    </w:p>
+    <w:p>
+      <w:pPr>
+        <w:pStyle w:val="ListParagraph"/>
+        <w:numPr>
+          <w:ilvl w:val="0"/>
+          <w:numId w:val="14"/>
+        </w:numPr>
+        <w:spacing w:after="0" w:line="240" w:lineRule="auto"/>
+        <w:rPr>
+          <w:lang w:val="en-US"/>
+        </w:rPr>
+      </w:pPr>
+      <w:r>
+        <w:rPr>
+          <w:lang w:val="en-US"/>
+        </w:rPr>
+        <w:t>Added additional, user created (ItalianSubs</w:t>
+      </w:r>
+      <w:r>
+        <w:rPr>
+          <w:lang w:val="en-US"/>
+        </w:rPr>
+        <w:t>.net</w:t>
+      </w:r>
+      <w:r>
+        <w:rPr>
+          <w:lang w:val="en-US"/>
+        </w:rPr>
+        <w:t>, SeriesSub</w:t>
+      </w:r>
+      <w:r>
+        <w:rPr>
+          <w:lang w:val="en-US"/>
+        </w:rPr>
+        <w:t>.com</w:t>
+      </w:r>
+      <w:r>
+        <w:rPr>
+          <w:lang w:val="en-US"/>
+        </w:rPr>
+        <w:t>, Subsfactory</w:t>
+      </w:r>
+      <w:r>
+        <w:rPr>
+          <w:lang w:val="en-US"/>
+        </w:rPr>
+        <w:t>.it by samo_yea, Titlovi.com by SilentException</w:t>
+      </w:r>
+      <w:r>
+        <w:rPr>
+          <w:lang w:val="en-US"/>
+        </w:rPr>
+        <w:t>, Titulky.com by katulus</w:t>
+      </w:r>
+      <w:r>
+        <w:rPr>
+          <w:lang w:val="en-US"/>
+        </w:rPr>
+        <w:t>) subtitle providers (SubtitleDownloaders)</w:t>
+      </w:r>
+    </w:p>
+    <w:p>
+      <w:pPr>
+        <w:pStyle w:val="ListParagraph"/>
+        <w:numPr>
+          <w:ilvl w:val="0"/>
+          <w:numId w:val="14"/>
+        </w:numPr>
+        <w:spacing w:after="0" w:line="240" w:lineRule="auto"/>
+        <w:rPr>
+          <w:lang w:val="en-US"/>
+        </w:rPr>
+      </w:pPr>
+      <w:r>
+        <w:rPr>
+          <w:lang w:val="en-US"/>
+        </w:rPr>
+        <w:t>Updated regular expressions for tag ranking (filtering)</w:t>
+      </w:r>
+    </w:p>
+    <w:p>
+      <w:pPr>
+        <w:pStyle w:val="ListParagraph"/>
+        <w:numPr>
+          <w:ilvl w:val="0"/>
+          <w:numId w:val="14"/>
+        </w:numPr>
+        <w:spacing w:after="0" w:line="240" w:lineRule="auto"/>
+        <w:rPr>
+          <w:lang w:val="en-US"/>
+        </w:rPr>
+      </w:pPr>
+      <w:r>
+        <w:rPr>
+          <w:lang w:val="en-US"/>
+        </w:rPr>
+        <w:t xml:space="preserve">Download of subtitles is now asynchronous </w:t>
+      </w:r>
+      <w:r>
+        <w:rPr>
+          <w:lang w:val="en-US"/>
+        </w:rPr>
+        <w:t xml:space="preserve">too </w:t>
+      </w:r>
+      <w:r>
+        <w:rPr>
+          <w:lang w:val="en-US"/>
+        </w:rPr>
+        <w:t>(patch from katulus)</w:t>
+      </w:r>
+    </w:p>
+    <w:p>
+      <w:pPr>
+        <w:pStyle w:val="ListParagraph"/>
+        <w:numPr>
+          <w:ilvl w:val="0"/>
+          <w:numId w:val="14"/>
+        </w:numPr>
+        <w:spacing w:after="0" w:line="240" w:lineRule="auto"/>
+        <w:rPr>
+          <w:lang w:val="en-US"/>
+        </w:rPr>
+      </w:pPr>
+      <w:r>
+        <w:rPr>
+          <w:lang w:val="en-US"/>
+        </w:rPr>
+        <w:t>(Default) skin improvements and fixes</w:t>
+      </w:r>
+    </w:p>
+    <w:p>
+      <w:pPr>
+        <w:pStyle w:val="ListParagraph"/>
+        <w:numPr>
+          <w:ilvl w:val="0"/>
+          <w:numId w:val="14"/>
+        </w:numPr>
+        <w:spacing w:after="0" w:line="240" w:lineRule="auto"/>
+        <w:rPr>
+          <w:lang w:val="en-US"/>
+        </w:rPr>
+      </w:pPr>
+      <w:r>
+        <w:rPr>
+          <w:lang w:val="en-US"/>
+        </w:rPr>
+        <w:t>Various other bug fixes</w:t>
+      </w:r>
+      <w:r>
+        <w:rPr>
+          <w:lang w:val="en-US"/>
+        </w:rPr>
+        <w:t xml:space="preserve"> and improvements</w:t>
+      </w:r>
+    </w:p>
+    <w:p>
+      <w:pPr>
+        <w:pStyle w:val="ListParagraph"/>
+        <w:numPr>
+          <w:ilvl w:val="0"/>
+          <w:numId w:val="14"/>
+        </w:numPr>
+        <w:spacing w:after="0" w:line="240" w:lineRule="auto"/>
+        <w:rPr>
+          <w:lang w:val="en-US"/>
+        </w:rPr>
+      </w:pPr>
+      <w:r>
+        <w:rPr>
+          <w:lang w:val="en-US"/>
+        </w:rPr>
+        <w:t>Added Dutch translation (Henkie Flits)</w:t>
+      </w:r>
+    </w:p>
+    <w:p>
+      <w:pPr>
+        <w:pStyle w:val="ListParagraph"/>
+        <w:numPr>
+          <w:ilvl w:val="0"/>
+          <w:numId w:val="14"/>
+        </w:numPr>
+        <w:spacing w:after="0" w:line="240" w:lineRule="auto"/>
+        <w:rPr>
+          <w:lang w:val="en-US"/>
+        </w:rPr>
+      </w:pPr>
+      <w:r>
+        <w:rPr>
+          <w:lang w:val="en-US"/>
+        </w:rPr>
+        <w:t>Added Greek translation (ScRePt)</w:t>
+      </w:r>
+    </w:p>
+    <w:p>
+      <w:pPr>
+        <w:pStyle w:val="ListParagraph"/>
+        <w:numPr>
+          <w:ilvl w:val="0"/>
+          <w:numId w:val="14"/>
+        </w:numPr>
+        <w:spacing w:after="0" w:line="240" w:lineRule="auto"/>
+        <w:rPr>
+          <w:lang w:val="en-US"/>
+        </w:rPr>
+      </w:pPr>
+      <w:r>
+        <w:rPr>
+          <w:lang w:val="en-US"/>
+        </w:rPr>
+        <w:t>Added French translation (ubela64)</w:t>
+      </w:r>
+    </w:p>
+    <w:p>
+      <w:pPr>
+        <w:pStyle w:val="ListParagraph"/>
+        <w:numPr>
+          <w:ilvl w:val="0"/>
+          <w:numId w:val="14"/>
+        </w:numPr>
+        <w:spacing w:after="0" w:line="240" w:lineRule="auto"/>
+        <w:rPr>
+          <w:lang w:val="en-US"/>
+        </w:rPr>
+      </w:pPr>
+      <w:r>
+        <w:rPr>
+          <w:lang w:val="en-US"/>
+        </w:rPr>
+        <w:t>Added Czech translation (katulus)</w:t>
+      </w:r>
+    </w:p>
+    <w:p>
+      <w:pPr>
+        <w:pStyle w:val="ListParagraph"/>
+        <w:numPr>
+          <w:ilvl w:val="0"/>
+          <w:numId w:val="14"/>
+        </w:numPr>
+        <w:spacing w:after="0" w:line="240" w:lineRule="auto"/>
+        <w:rPr>
+          <w:lang w:val="en-US"/>
+        </w:rPr>
+      </w:pPr>
+      <w:r>
+        <w:rPr>
+          <w:lang w:val="en-US"/>
+        </w:rPr>
+        <w:t>A</w:t>
+      </w:r>
+      <w:r>
+        <w:rPr>
+          <w:lang w:val="en-US"/>
+        </w:rPr>
+        <w:t>dded Finnish translation (Mikko A</w:t>
+      </w:r>
+      <w:r>
+        <w:rPr>
+          <w:lang w:val="en-US"/>
+        </w:rPr>
+        <w:t>utio</w:t>
+      </w:r>
+      <w:r>
+        <w:rPr>
+          <w:lang w:val="en-US"/>
+        </w:rPr>
+        <w:t xml:space="preserve"> / seco</w:t>
+      </w:r>
       <w:r>
         <w:rPr>
           <w:lang w:val="en-US"/>
@@ -4503,429 +3846,7 @@
         <w:rPr>
           <w:lang w:val="en-US"/>
         </w:rPr>
-        <w:t>Added additional, user created (</w:t>
-      </w:r>
-      <w:proofErr w:type="spellStart"/>
-      <w:r>
-        <w:rPr>
-          <w:lang w:val="en-US"/>
-        </w:rPr>
-        <w:t>ItalianSubs</w:t>
-      </w:r>
-      <w:proofErr w:type="spellEnd"/>
-      <w:r>
-        <w:rPr>
-          <w:lang w:val="en-US"/>
-        </w:rPr>
-        <w:t xml:space="preserve">, </w:t>
-      </w:r>
-      <w:proofErr w:type="spellStart"/>
-      <w:r>
-        <w:rPr>
-          <w:lang w:val="en-US"/>
-        </w:rPr>
-        <w:t>SeriesSub</w:t>
-      </w:r>
-      <w:proofErr w:type="spellEnd"/>
-      <w:r>
-        <w:rPr>
-          <w:lang w:val="en-US"/>
-        </w:rPr>
-        <w:t xml:space="preserve">, </w:t>
-      </w:r>
-      <w:proofErr w:type="spellStart"/>
-      <w:r>
-        <w:rPr>
-          <w:lang w:val="en-US"/>
-        </w:rPr>
-        <w:t>Subsfactory</w:t>
-      </w:r>
-      <w:proofErr w:type="spellEnd"/>
-      <w:r>
-        <w:rPr>
-          <w:lang w:val="en-US"/>
-        </w:rPr>
-        <w:t xml:space="preserve"> by </w:t>
-      </w:r>
-      <w:proofErr w:type="spellStart"/>
-      <w:r>
-        <w:rPr>
-          <w:lang w:val="en-US"/>
-        </w:rPr>
-        <w:t>samo_yea</w:t>
-      </w:r>
-      <w:proofErr w:type="spellEnd"/>
-      <w:r>
-        <w:rPr>
-          <w:lang w:val="en-US"/>
-        </w:rPr>
-        <w:t>, Titlovi.com by me</w:t>
-      </w:r>
-      <w:r>
-        <w:rPr>
-          <w:lang w:val="en-US"/>
-        </w:rPr>
-        <w:t xml:space="preserve">, Titulky.com by </w:t>
-      </w:r>
-      <w:proofErr w:type="spellStart"/>
-      <w:r>
-        <w:rPr>
-          <w:lang w:val="en-US"/>
-        </w:rPr>
-        <w:t>katulus</w:t>
-      </w:r>
-      <w:proofErr w:type="spellEnd"/>
-      <w:r>
-        <w:rPr>
-          <w:lang w:val="en-US"/>
-        </w:rPr>
-        <w:t>) subtitle providers (</w:t>
-      </w:r>
-      <w:proofErr w:type="spellStart"/>
-      <w:r>
-        <w:rPr>
-          <w:lang w:val="en-US"/>
-        </w:rPr>
-        <w:t>SubtitleDownloaders</w:t>
-      </w:r>
-      <w:proofErr w:type="spellEnd"/>
-      <w:r>
-        <w:rPr>
-          <w:lang w:val="en-US"/>
-        </w:rPr>
-        <w:t>)</w:t>
-      </w:r>
-    </w:p>
-    <w:p>
-      <w:pPr>
-        <w:pStyle w:val="ListParagraph"/>
-        <w:numPr>
-          <w:ilvl w:val="0"/>
-          <w:numId w:val="14"/>
-        </w:numPr>
-        <w:spacing w:after="0" w:line="240" w:lineRule="auto"/>
-        <w:rPr>
-          <w:lang w:val="en-US"/>
-        </w:rPr>
-      </w:pPr>
-      <w:r>
-        <w:rPr>
-          <w:lang w:val="en-US"/>
-        </w:rPr>
-        <w:t>Updated regular expressions for tag ranking (filtering)</w:t>
-      </w:r>
-    </w:p>
-    <w:p>
-      <w:pPr>
-        <w:pStyle w:val="ListParagraph"/>
-        <w:numPr>
-          <w:ilvl w:val="0"/>
-          <w:numId w:val="14"/>
-        </w:numPr>
-        <w:spacing w:after="0" w:line="240" w:lineRule="auto"/>
-        <w:rPr>
-          <w:lang w:val="en-US"/>
-        </w:rPr>
-      </w:pPr>
-      <w:r>
-        <w:rPr>
-          <w:lang w:val="en-US"/>
-        </w:rPr>
-        <w:t xml:space="preserve">Download of subtitles is now asynchronous </w:t>
-      </w:r>
-      <w:r>
-        <w:rPr>
-          <w:lang w:val="en-US"/>
-        </w:rPr>
-        <w:t xml:space="preserve">too </w:t>
-      </w:r>
-      <w:r>
-        <w:rPr>
-          <w:lang w:val="en-US"/>
-        </w:rPr>
-        <w:t xml:space="preserve">(patch from </w:t>
-      </w:r>
-      <w:proofErr w:type="spellStart"/>
-      <w:r>
-        <w:rPr>
-          <w:lang w:val="en-US"/>
-        </w:rPr>
-        <w:t>katulus</w:t>
-      </w:r>
-      <w:proofErr w:type="spellEnd"/>
-      <w:r>
-        <w:rPr>
-          <w:lang w:val="en-US"/>
-        </w:rPr>
-        <w:t>)</w:t>
-      </w:r>
-    </w:p>
-    <w:p>
-      <w:pPr>
-        <w:pStyle w:val="ListParagraph"/>
-        <w:numPr>
-          <w:ilvl w:val="0"/>
-          <w:numId w:val="14"/>
-        </w:numPr>
-        <w:spacing w:after="0" w:line="240" w:lineRule="auto"/>
-        <w:rPr>
-          <w:lang w:val="en-US"/>
-        </w:rPr>
-      </w:pPr>
-      <w:r>
-        <w:rPr>
-          <w:lang w:val="en-US"/>
-        </w:rPr>
-        <w:t>(Default) skin improvements and fixes</w:t>
-      </w:r>
-    </w:p>
-    <w:p>
-      <w:pPr>
-        <w:pStyle w:val="ListParagraph"/>
-        <w:numPr>
-          <w:ilvl w:val="0"/>
-          <w:numId w:val="14"/>
-        </w:numPr>
-        <w:spacing w:after="0" w:line="240" w:lineRule="auto"/>
-        <w:rPr>
-          <w:lang w:val="en-US"/>
-        </w:rPr>
-      </w:pPr>
-      <w:r>
-        <w:rPr>
-          <w:lang w:val="en-US"/>
-        </w:rPr>
-        <w:t>Various other bug fixes</w:t>
-      </w:r>
-      <w:r>
-        <w:rPr>
-          <w:lang w:val="en-US"/>
-        </w:rPr>
-        <w:t xml:space="preserve"> and improvements</w:t>
-      </w:r>
-    </w:p>
-    <w:p>
-      <w:pPr>
-        <w:pStyle w:val="ListParagraph"/>
-        <w:numPr>
-          <w:ilvl w:val="0"/>
-          <w:numId w:val="14"/>
-        </w:numPr>
-        <w:spacing w:after="0" w:line="240" w:lineRule="auto"/>
-        <w:rPr>
-          <w:lang w:val="en-US"/>
-        </w:rPr>
-      </w:pPr>
-      <w:r>
-        <w:rPr>
-          <w:lang w:val="en-US"/>
-        </w:rPr>
-        <w:t>Added Dutch translation (</w:t>
-      </w:r>
-      <w:proofErr w:type="spellStart"/>
-      <w:r>
-        <w:rPr>
-          <w:lang w:val="en-US"/>
-        </w:rPr>
-        <w:t>Henkie</w:t>
-      </w:r>
-      <w:proofErr w:type="spellEnd"/>
-      <w:r>
-        <w:rPr>
-          <w:lang w:val="en-US"/>
-        </w:rPr>
-        <w:t xml:space="preserve"> Flits)</w:t>
-      </w:r>
-    </w:p>
-    <w:p>
-      <w:pPr>
-        <w:pStyle w:val="ListParagraph"/>
-        <w:numPr>
-          <w:ilvl w:val="0"/>
-          <w:numId w:val="14"/>
-        </w:numPr>
-        <w:spacing w:after="0" w:line="240" w:lineRule="auto"/>
-        <w:rPr>
-          <w:lang w:val="en-US"/>
-        </w:rPr>
-      </w:pPr>
-      <w:r>
-        <w:rPr>
-          <w:lang w:val="en-US"/>
-        </w:rPr>
-        <w:t>Added Greek translation (</w:t>
-      </w:r>
-      <w:proofErr w:type="spellStart"/>
-      <w:r>
-        <w:rPr>
-          <w:lang w:val="en-US"/>
-        </w:rPr>
-        <w:t>ScRePt</w:t>
-      </w:r>
-      <w:proofErr w:type="spellEnd"/>
-      <w:r>
-        <w:rPr>
-          <w:lang w:val="en-US"/>
-        </w:rPr>
-        <w:t>)</w:t>
-      </w:r>
-    </w:p>
-    <w:p>
-      <w:pPr>
-        <w:pStyle w:val="ListParagraph"/>
-        <w:numPr>
-          <w:ilvl w:val="0"/>
-          <w:numId w:val="14"/>
-        </w:numPr>
-        <w:spacing w:after="0" w:line="240" w:lineRule="auto"/>
-        <w:rPr>
-          <w:lang w:val="en-US"/>
-        </w:rPr>
-      </w:pPr>
-      <w:r>
-        <w:rPr>
-          <w:lang w:val="en-US"/>
-        </w:rPr>
-        <w:t>Added French translation (ubela64)</w:t>
-      </w:r>
-    </w:p>
-    <w:p>
-      <w:pPr>
-        <w:pStyle w:val="ListParagraph"/>
-        <w:numPr>
-          <w:ilvl w:val="0"/>
-          <w:numId w:val="14"/>
-        </w:numPr>
-        <w:spacing w:after="0" w:line="240" w:lineRule="auto"/>
-        <w:rPr>
-          <w:lang w:val="en-US"/>
-        </w:rPr>
-      </w:pPr>
-      <w:r>
-        <w:rPr>
-          <w:lang w:val="en-US"/>
-        </w:rPr>
-        <w:t>Added Czech translation (</w:t>
-      </w:r>
-      <w:proofErr w:type="spellStart"/>
-      <w:r>
-        <w:rPr>
-          <w:lang w:val="en-US"/>
-        </w:rPr>
-        <w:t>katulus</w:t>
-      </w:r>
-      <w:proofErr w:type="spellEnd"/>
-      <w:r>
-        <w:rPr>
-          <w:lang w:val="en-US"/>
-        </w:rPr>
-        <w:t>)</w:t>
-      </w:r>
-    </w:p>
-    <w:p>
-      <w:pPr>
-        <w:pStyle w:val="ListParagraph"/>
-        <w:numPr>
-          <w:ilvl w:val="0"/>
-          <w:numId w:val="14"/>
-        </w:numPr>
-        <w:spacing w:after="0" w:line="240" w:lineRule="auto"/>
-        <w:rPr>
-          <w:lang w:val="en-US"/>
-        </w:rPr>
-      </w:pPr>
-      <w:r>
-        <w:rPr>
-          <w:lang w:val="en-US"/>
-        </w:rPr>
-        <w:t>A</w:t>
-      </w:r>
-      <w:r>
-        <w:rPr>
-          <w:lang w:val="en-US"/>
-        </w:rPr>
-        <w:t>dded Finnish translation (</w:t>
-      </w:r>
-      <w:proofErr w:type="spellStart"/>
-      <w:r>
-        <w:rPr>
-          <w:lang w:val="en-US"/>
-        </w:rPr>
-        <w:t>Mikko</w:t>
-      </w:r>
-      <w:proofErr w:type="spellEnd"/>
-      <w:r>
-        <w:rPr>
-          <w:lang w:val="en-US"/>
-        </w:rPr>
-        <w:t xml:space="preserve"> </w:t>
-      </w:r>
-      <w:proofErr w:type="spellStart"/>
-      <w:r>
-        <w:rPr>
-          <w:lang w:val="en-US"/>
-        </w:rPr>
-        <w:t>A</w:t>
-      </w:r>
-      <w:r>
-        <w:rPr>
-          <w:lang w:val="en-US"/>
-        </w:rPr>
-        <w:t>utio</w:t>
-      </w:r>
-      <w:proofErr w:type="spellEnd"/>
-      <w:r>
-        <w:rPr>
-          <w:lang w:val="en-US"/>
-        </w:rPr>
-        <w:t xml:space="preserve"> / </w:t>
-      </w:r>
-      <w:proofErr w:type="spellStart"/>
-      <w:r>
-        <w:rPr>
-          <w:lang w:val="en-US"/>
-        </w:rPr>
-        <w:t>seco</w:t>
-      </w:r>
-      <w:proofErr w:type="spellEnd"/>
-      <w:r>
-        <w:rPr>
-          <w:lang w:val="en-US"/>
-        </w:rPr>
-        <w:t>)</w:t>
-      </w:r>
-    </w:p>
-    <w:p>
-      <w:pPr>
-        <w:pStyle w:val="ListParagraph"/>
-        <w:numPr>
-          <w:ilvl w:val="0"/>
-          <w:numId w:val="14"/>
-        </w:numPr>
-        <w:spacing w:after="0" w:line="240" w:lineRule="auto"/>
-        <w:rPr>
-          <w:lang w:val="en-US"/>
-        </w:rPr>
-      </w:pPr>
-      <w:r>
-        <w:rPr>
-          <w:lang w:val="en-US"/>
-        </w:rPr>
-        <w:t xml:space="preserve">Updated German translation (Michael Schuler / </w:t>
-      </w:r>
-      <w:proofErr w:type="spellStart"/>
-      <w:r>
-        <w:rPr>
-          <w:lang w:val="en-US"/>
-        </w:rPr>
-        <w:t>catavolt</w:t>
-      </w:r>
-      <w:proofErr w:type="spellEnd"/>
-      <w:r>
-        <w:rPr>
-          <w:lang w:val="en-US"/>
-        </w:rPr>
-        <w:t>)</w:t>
+        <w:t>Updated German translation (Michael Schuler / catavolt)</w:t>
       </w:r>
     </w:p>
     <w:p>
@@ -4980,14 +3901,12 @@
           <w:lang w:val="en-US"/>
         </w:rPr>
       </w:pPr>
-      <w:proofErr w:type="spellStart"/>
       <w:r>
         <w:rPr>
           <w:lang w:val="en-US"/>
         </w:rPr>
         <w:t>SubCentral.ModifySearch.xml</w:t>
       </w:r>
-      <w:proofErr w:type="spellEnd"/>
     </w:p>
     <w:p>
       <w:pPr>
@@ -5001,19 +3920,11 @@
           <w:lang w:val="en-US"/>
         </w:rPr>
       </w:pPr>
-      <w:proofErr w:type="gramStart"/>
-      <w:r>
-        <w:rPr>
-          <w:lang w:val="en-US"/>
-        </w:rPr>
-        <w:t>added</w:t>
-      </w:r>
-      <w:proofErr w:type="gramEnd"/>
-      <w:r>
-        <w:rPr>
-          <w:lang w:val="en-US"/>
-        </w:rPr>
-        <w:t xml:space="preserve"> control id 226 (checkmark), for Absolute numbering.</w:t>
+      <w:r>
+        <w:rPr>
+          <w:lang w:val="en-US"/>
+        </w:rPr>
+        <w:t>added control id 226 (checkmark), for Absolute numbering.</w:t>
       </w:r>
     </w:p>
     <w:p>
@@ -5029,22 +3940,7 @@
         <w:rPr>
           <w:lang w:val="en-US"/>
         </w:rPr>
-        <w:lastRenderedPageBreak/>
-        <w:t>Visible condition: &lt;visible&gt;</w:t>
-      </w:r>
-      <w:proofErr w:type="gramStart"/>
-      <w:r>
-        <w:rPr>
-          <w:lang w:val="en-US"/>
-        </w:rPr>
-        <w:t>Control.isvisible(</w:t>
-      </w:r>
-      <w:proofErr w:type="gramEnd"/>
-      <w:r>
-        <w:rPr>
-          <w:lang w:val="en-US"/>
-        </w:rPr>
-        <w:t>103)+String.Equals(#SubCentral.ModifySearch.SearchType.Type,TVSHOW)&lt;/visible&gt;.</w:t>
+        <w:t>Visible condition: &lt;visible&gt;Control.isvisible(103)+String.Equals(#SubCentral.ModifySearch.SearchType.Type,TVSHOW)&lt;/visible&gt;.</w:t>
       </w:r>
     </w:p>
     <w:p>
@@ -5136,21 +4032,7 @@
         <w:rPr>
           <w:lang w:val="en-US"/>
         </w:rPr>
-        <w:t>&lt;string Field="</w:t>
-      </w:r>
-      <w:proofErr w:type="spellStart"/>
-      <w:r>
-        <w:rPr>
-          <w:lang w:val="en-US"/>
-        </w:rPr>
-        <w:t>SkinTranslationAbsoluteNumbering</w:t>
-      </w:r>
-      <w:proofErr w:type="spellEnd"/>
-      <w:r>
-        <w:rPr>
-          <w:lang w:val="en-US"/>
-        </w:rPr>
-        <w:t>"&gt;Absolute numbering&lt;/string&gt;</w:t>
+        <w:t>&lt;string Field="SkinTranslationAbsoluteNumbering"&gt;Absolute numbering&lt;/string&gt;</w:t>
       </w:r>
     </w:p>
     <w:p>
@@ -5169,21 +4051,7 @@
         <w:rPr>
           <w:lang w:val="en-US"/>
         </w:rPr>
-        <w:t>&lt;string Field="</w:t>
-      </w:r>
-      <w:proofErr w:type="spellStart"/>
-      <w:r>
-        <w:rPr>
-          <w:lang w:val="en-US"/>
-        </w:rPr>
-        <w:t>TimedOutWhileRetrievingSubtitles</w:t>
-      </w:r>
-      <w:proofErr w:type="spellEnd"/>
-      <w:r>
-        <w:rPr>
-          <w:lang w:val="en-US"/>
-        </w:rPr>
-        <w:t>"&gt;Time out retrieving subtitles!&lt;/string&gt;</w:t>
+        <w:t>&lt;string Field="TimedOutWhileRetrievingSubtitles"&gt;Time out retrieving subtitles!&lt;/string&gt;</w:t>
       </w:r>
     </w:p>
     <w:p>
@@ -5202,21 +4070,7 @@
         <w:rPr>
           <w:lang w:val="en-US"/>
         </w:rPr>
-        <w:t>&lt;string Field="</w:t>
-      </w:r>
-      <w:proofErr w:type="spellStart"/>
-      <w:r>
-        <w:rPr>
-          <w:lang w:val="en-US"/>
-        </w:rPr>
-        <w:t>SelectSubtitleForFile</w:t>
-      </w:r>
-      <w:proofErr w:type="spellEnd"/>
-      <w:r>
-        <w:rPr>
-          <w:lang w:val="en-US"/>
-        </w:rPr>
-        <w:t xml:space="preserve">"&gt;Select subtitle for </w:t>
+        <w:t xml:space="preserve">&lt;string Field="SelectSubtitleForFile"&gt;Select subtitle for </w:t>
       </w:r>
       <w:r>
         <w:rPr>
@@ -5269,21 +4123,7 @@
         <w:rPr>
           <w:lang w:val="en-US"/>
         </w:rPr>
-        <w:t>&lt;string Field="</w:t>
-      </w:r>
-      <w:proofErr w:type="spellStart"/>
-      <w:r>
-        <w:rPr>
-          <w:lang w:val="en-US"/>
-        </w:rPr>
-        <w:t>NoSubtitlesDownloaded</w:t>
-      </w:r>
-      <w:proofErr w:type="spellEnd"/>
-      <w:r>
-        <w:rPr>
-          <w:lang w:val="en-US"/>
-        </w:rPr>
-        <w:t>"&gt;No subtitles downloaded!&lt;/string&gt;</w:t>
+        <w:t>&lt;string Field="NoSubtitlesDownloaded"&gt;No subtitles downloaded!&lt;/string&gt;</w:t>
       </w:r>
     </w:p>
     <w:p>
@@ -5302,21 +4142,7 @@
         <w:rPr>
           <w:lang w:val="en-US"/>
         </w:rPr>
-        <w:t>&lt;string Field="</w:t>
-      </w:r>
-      <w:proofErr w:type="spellStart"/>
-      <w:r>
-        <w:rPr>
-          <w:lang w:val="en-US"/>
-        </w:rPr>
-        <w:t>NoSubtitlesDownloadedWithReason</w:t>
-      </w:r>
-      <w:proofErr w:type="spellEnd"/>
-      <w:r>
-        <w:rPr>
-          <w:lang w:val="en-US"/>
-        </w:rPr>
-        <w:t>"&gt;No subtitles downloaded: {0}&lt;/string&gt;</w:t>
+        <w:t>&lt;string Field="NoSubtitlesDownloadedWithReason"&gt;No subtitles downloaded: {0}&lt;/string&gt;</w:t>
       </w:r>
     </w:p>
     <w:p>
@@ -5335,28 +4161,7 @@
         <w:rPr>
           <w:lang w:val="en-US"/>
         </w:rPr>
-        <w:t>&lt;string Field="</w:t>
-      </w:r>
-      <w:proofErr w:type="spellStart"/>
-      <w:r>
-        <w:rPr>
-          <w:lang w:val="en-US"/>
-        </w:rPr>
-        <w:t>NoSubtitlesInChosen</w:t>
-      </w:r>
-      <w:proofErr w:type="spellEnd"/>
-      <w:r>
-        <w:rPr>
-          <w:lang w:val="en-US"/>
-        </w:rPr>
-        <w:t>"&gt;</w:t>
-      </w:r>
-      <w:proofErr w:type="gramStart"/>
-      <w:r>
-        <w:rPr>
-          <w:lang w:val="en-US"/>
-        </w:rPr>
-        <w:t>Couldn</w:t>
+        <w:t>&lt;string Field="NoSubtitlesInChosen"&gt;Couldn</w:t>
       </w:r>
       <w:r>
         <w:rPr>
@@ -5373,14 +4178,7 @@
         <w:rPr>
           <w:lang w:val="en-US"/>
         </w:rPr>
-        <w:t>t</w:t>
-      </w:r>
-      <w:proofErr w:type="gramEnd"/>
-      <w:r>
-        <w:rPr>
-          <w:lang w:val="en-US"/>
-        </w:rPr>
-        <w:t xml:space="preserve"> find any subtitles in requested </w:t>
+        <w:t xml:space="preserve">t find any subtitles in requested </w:t>
       </w:r>
       <w:r>
         <w:rPr>
@@ -5411,21 +4209,7 @@
         <w:rPr>
           <w:lang w:val="en-US"/>
         </w:rPr>
-        <w:t>&lt;string Field="</w:t>
-      </w:r>
-      <w:proofErr w:type="spellStart"/>
-      <w:r>
-        <w:rPr>
-          <w:lang w:val="en-US"/>
-        </w:rPr>
-        <w:t>TooManySubtitles</w:t>
-      </w:r>
-      <w:proofErr w:type="spellEnd"/>
-      <w:r>
-        <w:rPr>
-          <w:lang w:val="en-US"/>
-        </w:rPr>
-        <w:t>"&gt;(Too) many subtitles&lt;/string&gt;</w:t>
+        <w:t>&lt;string Field="TooManySubtitles"&gt;(Too) many subtitles&lt;/string&gt;</w:t>
       </w:r>
     </w:p>
     <w:p>
@@ -5444,35 +4228,7 @@
         <w:rPr>
           <w:lang w:val="en-US"/>
         </w:rPr>
-        <w:t>&lt;string Field="</w:t>
-      </w:r>
-      <w:proofErr w:type="spellStart"/>
-      <w:r>
-        <w:rPr>
-          <w:lang w:val="en-US"/>
-        </w:rPr>
-        <w:t>TooManySubtitlesQuestion</w:t>
-      </w:r>
-      <w:proofErr w:type="spellEnd"/>
-      <w:r>
-        <w:rPr>
-          <w:lang w:val="en-US"/>
-        </w:rPr>
-        <w:t>"&gt;Requested subtitle item has {0} subtitles.\</w:t>
-      </w:r>
-      <w:proofErr w:type="spellStart"/>
-      <w:r>
-        <w:rPr>
-          <w:lang w:val="en-US"/>
-        </w:rPr>
-        <w:t>nWould</w:t>
-      </w:r>
-      <w:proofErr w:type="spellEnd"/>
-      <w:r>
-        <w:rPr>
-          <w:lang w:val="en-US"/>
-        </w:rPr>
-        <w:t xml:space="preserve"> you like to download all of them?&lt;/string&gt;</w:t>
+        <w:t>&lt;string Field="TooManySubtitlesQuestion"&gt;Requested subtitle item has {0} subtitles.\nWould you like to download all of them?&lt;/string&gt;</w:t>
       </w:r>
     </w:p>
     <w:p>
@@ -5491,21 +4247,7 @@
         <w:rPr>
           <w:lang w:val="en-US"/>
         </w:rPr>
-        <w:t>&lt;string Field="</w:t>
-      </w:r>
-      <w:proofErr w:type="spellStart"/>
-      <w:r>
-        <w:rPr>
-          <w:lang w:val="en-US"/>
-        </w:rPr>
-        <w:t>ErrorWhileRetrievingSubtitlesWithReason</w:t>
-      </w:r>
-      <w:proofErr w:type="spellEnd"/>
-      <w:r>
-        <w:rPr>
-          <w:lang w:val="en-US"/>
-        </w:rPr>
-        <w:t>"&gt;Error retrieving subtitles: {0}&lt;/string&gt;</w:t>
+        <w:t>&lt;string Field="ErrorWhileRetrievingSubtitlesWithReason"&gt;Error retrieving subtitles: {0}&lt;/string&gt;</w:t>
       </w:r>
     </w:p>
     <w:p>
@@ -5524,21 +4266,7 @@
         <w:rPr>
           <w:lang w:val="en-US"/>
         </w:rPr>
-        <w:t>&lt;string Field="</w:t>
-      </w:r>
-      <w:proofErr w:type="spellStart"/>
-      <w:r>
-        <w:rPr>
-          <w:lang w:val="en-US"/>
-        </w:rPr>
-        <w:t>DefaultFolderInaccessible</w:t>
-      </w:r>
-      <w:proofErr w:type="spellEnd"/>
-      <w:r>
-        <w:rPr>
-          <w:lang w:val="en-US"/>
-        </w:rPr>
-        <w:t>"&gt;Default download folder ({0}) is inaccessible! Please select another one.&lt;/string&gt;</w:t>
+        <w:t>&lt;string Field="DefaultFolderInaccessible"&gt;Default download folder ({0}) is inaccessible! Please select another one.&lt;/string&gt;</w:t>
       </w:r>
     </w:p>
     <w:p>
@@ -5576,21 +4304,19 @@
         <w:rPr>
           <w:lang w:val="en-US"/>
         </w:rPr>
-        <w:t>&lt;string Field="</w:t>
-      </w:r>
-      <w:proofErr w:type="spellStart"/>
-      <w:r>
-        <w:rPr>
-          <w:lang w:val="en-US"/>
-        </w:rPr>
-        <w:t>AboutText</w:t>
-      </w:r>
-      <w:proofErr w:type="spellEnd"/>
-      <w:r>
-        <w:rPr>
-          <w:lang w:val="en-US"/>
-        </w:rPr>
-        <w:t>"&gt;  – last line changed, added donation info</w:t>
+        <w:t xml:space="preserve">&lt;string </w:t>
+      </w:r>
+      <w:r>
+        <w:rPr>
+          <w:lang w:val="en-US"/>
+        </w:rPr>
+        <w:t xml:space="preserve">Field="AboutText"&gt; </w:t>
+      </w:r>
+      <w:r>
+        <w:rPr>
+          <w:lang w:val="en-US"/>
+        </w:rPr>
+        <w:t>– last line changed, added donation info</w:t>
       </w:r>
     </w:p>
     <w:p>
@@ -5609,53 +4335,31 @@
         <w:rPr>
           <w:lang w:val="en-US"/>
         </w:rPr>
-        <w:t>&lt;string Field="</w:t>
-      </w:r>
-      <w:proofErr w:type="spellStart"/>
-      <w:r>
-        <w:rPr>
-          <w:lang w:val="en-US"/>
-        </w:rPr>
-        <w:t>DefaultFolderNotWritable</w:t>
-      </w:r>
-      <w:proofErr w:type="spellEnd"/>
-      <w:r>
-        <w:rPr>
-          <w:lang w:val="en-US"/>
-        </w:rPr>
-        <w:t>"&gt;</w:t>
-      </w:r>
-    </w:p>
-    <w:p>
-      <w:pPr>
-        <w:spacing w:after="0" w:line="240" w:lineRule="auto"/>
-        <w:rPr>
-          <w:lang w:val="en-US"/>
-        </w:rPr>
-      </w:pPr>
-    </w:p>
-    <w:p>
-      <w:pPr>
-        <w:spacing w:after="0" w:line="240" w:lineRule="auto"/>
-        <w:rPr>
-          <w:lang w:val="en-US"/>
-        </w:rPr>
-      </w:pPr>
-      <w:proofErr w:type="gramStart"/>
-      <w:r>
-        <w:rPr>
-          <w:lang w:val="en-US"/>
-        </w:rPr>
-        <w:t>v0.9.1</w:t>
-      </w:r>
-      <w:proofErr w:type="gramEnd"/>
-      <w:r>
-        <w:rPr>
-          <w:lang w:val="en-US"/>
-        </w:rPr>
-        <w:t xml:space="preserve"> change log (</w:t>
-      </w:r>
-      <w:hyperlink r:id="rId27" w:history="1">
+        <w:t>&lt;string Field="DefaultFolderNotWritable"&gt;</w:t>
+      </w:r>
+    </w:p>
+    <w:p>
+      <w:pPr>
+        <w:spacing w:after="0" w:line="240" w:lineRule="auto"/>
+        <w:rPr>
+          <w:lang w:val="en-US"/>
+        </w:rPr>
+      </w:pPr>
+    </w:p>
+    <w:p>
+      <w:pPr>
+        <w:spacing w:after="0" w:line="240" w:lineRule="auto"/>
+        <w:rPr>
+          <w:lang w:val="en-US"/>
+        </w:rPr>
+      </w:pPr>
+      <w:r>
+        <w:rPr>
+          <w:lang w:val="en-US"/>
+        </w:rPr>
+        <w:t>v0.9.1 change log (</w:t>
+      </w:r>
+      <w:hyperlink r:id="rId29" w:history="1">
         <w:r>
           <w:rPr>
             <w:rStyle w:val="Hyperlink"/>
@@ -5706,21 +4410,7 @@
         <w:rPr>
           <w:lang w:val="en-US"/>
         </w:rPr>
-        <w:t>Moving Pictures &amp; MP-</w:t>
-      </w:r>
-      <w:proofErr w:type="spellStart"/>
-      <w:r>
-        <w:rPr>
-          <w:lang w:val="en-US"/>
-        </w:rPr>
-        <w:t>TVSeries</w:t>
-      </w:r>
-      <w:proofErr w:type="spellEnd"/>
-      <w:r>
-        <w:rPr>
-          <w:lang w:val="en-US"/>
-        </w:rPr>
-        <w:t xml:space="preserve"> supported</w:t>
+        <w:t>Moving Pictures &amp; MP-TVSeries supported</w:t>
       </w:r>
     </w:p>
     <w:p>
@@ -5777,6 +4467,7 @@
         <w:rPr>
           <w:lang w:val="en-US"/>
         </w:rPr>
+        <w:lastRenderedPageBreak/>
         <w:t>Many more…</w:t>
       </w:r>
     </w:p>
@@ -5827,51 +4518,9 @@
         <w:rPr>
           <w:lang w:val="en-US"/>
         </w:rPr>
-        <w:t xml:space="preserve">You can download </w:t>
-      </w:r>
-      <w:proofErr w:type="spellStart"/>
-      <w:r>
-        <w:rPr>
-          <w:lang w:val="en-US"/>
-        </w:rPr>
-        <w:t>SubCentral</w:t>
-      </w:r>
-      <w:proofErr w:type="spellEnd"/>
-      <w:r>
-        <w:rPr>
-          <w:lang w:val="en-US"/>
-        </w:rPr>
-        <w:t xml:space="preserve"> using MPEI package installer or get it on </w:t>
-      </w:r>
-      <w:proofErr w:type="spellStart"/>
-      <w:r>
-        <w:rPr>
-          <w:lang w:val="en-US"/>
-        </w:rPr>
-        <w:t>MediaPortal</w:t>
-      </w:r>
-      <w:proofErr w:type="spellEnd"/>
-      <w:r>
-        <w:rPr>
-          <w:lang w:val="en-US"/>
-        </w:rPr>
-        <w:t xml:space="preserve"> </w:t>
-      </w:r>
-      <w:proofErr w:type="spellStart"/>
-      <w:r>
-        <w:rPr>
-          <w:lang w:val="en-US"/>
-        </w:rPr>
-        <w:t>plugins</w:t>
-      </w:r>
-      <w:proofErr w:type="spellEnd"/>
-      <w:r>
-        <w:rPr>
-          <w:lang w:val="en-US"/>
-        </w:rPr>
-        <w:t xml:space="preserve"> repository (</w:t>
-      </w:r>
-      <w:hyperlink r:id="rId28" w:history="1">
+        <w:t>You can download SubCentral using MPEI package installer or get it on MediaPortal plugins repository (</w:t>
+      </w:r>
+      <w:hyperlink r:id="rId30" w:history="1">
         <w:r>
           <w:rPr>
             <w:rStyle w:val="Hyperlink"/>
@@ -5947,21 +4596,7 @@
         <w:rPr>
           <w:lang w:val="en-US"/>
         </w:rPr>
-        <w:t xml:space="preserve">When downloading to a folder on network drive or UNC share path, </w:t>
-      </w:r>
-      <w:proofErr w:type="spellStart"/>
-      <w:r>
-        <w:rPr>
-          <w:lang w:val="en-US"/>
-        </w:rPr>
-        <w:t>SubCentral</w:t>
-      </w:r>
-      <w:proofErr w:type="spellEnd"/>
-      <w:r>
-        <w:rPr>
-          <w:lang w:val="en-US"/>
-        </w:rPr>
-        <w:t xml:space="preserve"> might wrongly identify the download path as read-only.</w:t>
+        <w:t>When downloading to a folder on network drive or UNC share path, SubCentral might wrongly identify the download path as read-only.</w:t>
       </w:r>
     </w:p>
     <w:p>
@@ -5980,21 +4615,7 @@
         <w:rPr>
           <w:lang w:val="en-US"/>
         </w:rPr>
-        <w:t>If your drive mapping or UNC path is network name based (\\SERVER\share), adding IP to machine name mapping to Windows hosts file should help. This file is usually located in %</w:t>
-      </w:r>
-      <w:proofErr w:type="spellStart"/>
-      <w:r>
-        <w:rPr>
-          <w:lang w:val="en-US"/>
-        </w:rPr>
-        <w:t>windir</w:t>
-      </w:r>
-      <w:proofErr w:type="spellEnd"/>
-      <w:r>
-        <w:rPr>
-          <w:lang w:val="en-US"/>
-        </w:rPr>
-        <w:t>%\system32\drivers\etc\hosts.</w:t>
+        <w:t>If your drive mapping or UNC path is network name based (\\SERVER\share), adding IP to machine name mapping to Windows hosts file should help. This file is usually located in %windir%\system32\drivers\etc\hosts.</w:t>
       </w:r>
     </w:p>
     <w:p>
@@ -6093,33 +4714,11 @@
           <w:lang w:val="en-US"/>
         </w:rPr>
       </w:pPr>
-      <w:proofErr w:type="spellStart"/>
-      <w:r>
-        <w:rPr>
-          <w:lang w:val="en-US"/>
-        </w:rPr>
-        <w:t>SubCentral</w:t>
-      </w:r>
-      <w:proofErr w:type="spellEnd"/>
-      <w:r>
-        <w:rPr>
-          <w:lang w:val="en-US"/>
-        </w:rPr>
-        <w:t xml:space="preserve"> uses </w:t>
-      </w:r>
-      <w:proofErr w:type="spellStart"/>
-      <w:r>
-        <w:rPr>
-          <w:lang w:val="en-US"/>
-        </w:rPr>
-        <w:t>MediaPortal</w:t>
-      </w:r>
-      <w:proofErr w:type="spellEnd"/>
-      <w:r>
-        <w:rPr>
-          <w:lang w:val="en-US"/>
-        </w:rPr>
-        <w:t xml:space="preserve"> configuration for subtitle paths. Open "Videos" section, "Subtitle" tab. Enter paths (folders) in "Subtitle paths" text box, separated by </w:t>
+      <w:r>
+        <w:rPr>
+          <w:lang w:val="en-US"/>
+        </w:rPr>
+        <w:t xml:space="preserve">SubCentral uses MediaPortal configuration for subtitle paths. Open "Videos" section, "Subtitle" tab. Enter paths (folders) in "Subtitle paths" text box, separated by </w:t>
       </w:r>
       <w:r>
         <w:rPr>
@@ -6153,7 +4752,19 @@
         <w:rPr>
           <w:lang w:val="en-US"/>
         </w:rPr>
-        <w:t xml:space="preserve"> (no quotes). Restart configuration.</w:t>
+        <w:t xml:space="preserve"> (no quotes). </w:t>
+      </w:r>
+      <w:r>
+        <w:rPr>
+          <w:lang w:val="en-US"/>
+        </w:rPr>
+        <w:t>Save and r</w:t>
+      </w:r>
+      <w:r>
+        <w:rPr>
+          <w:lang w:val="en-US"/>
+        </w:rPr>
+        <w:t>estart configuration.</w:t>
       </w:r>
     </w:p>
     <w:p>
@@ -6211,33 +4822,11 @@
           <w:lang w:val="en-US"/>
         </w:rPr>
       </w:pPr>
-      <w:proofErr w:type="spellStart"/>
-      <w:r>
-        <w:rPr>
-          <w:lang w:val="en-US"/>
-        </w:rPr>
-        <w:t>SubCentral</w:t>
-      </w:r>
-      <w:proofErr w:type="spellEnd"/>
-      <w:r>
-        <w:rPr>
-          <w:lang w:val="en-US"/>
-        </w:rPr>
-        <w:t xml:space="preserve"> uses </w:t>
-      </w:r>
-      <w:proofErr w:type="spellStart"/>
-      <w:r>
-        <w:rPr>
-          <w:lang w:val="en-US"/>
-        </w:rPr>
-        <w:t>SubtitleDownloader</w:t>
-      </w:r>
-      <w:proofErr w:type="spellEnd"/>
-      <w:r>
-        <w:rPr>
-          <w:lang w:val="en-US"/>
-        </w:rPr>
-        <w:t xml:space="preserve"> under the hoo</w:t>
+      <w:r>
+        <w:rPr>
+          <w:lang w:val="en-US"/>
+        </w:rPr>
+        <w:t>SubCentral uses SubtitleDownloader under the hoo</w:t>
       </w:r>
       <w:r>
         <w:rPr>
@@ -6279,16 +4868,8 @@
         <w:rPr>
           <w:lang w:val="en-US"/>
         </w:rPr>
-        <w:t xml:space="preserve">to </w:t>
-      </w:r>
-      <w:proofErr w:type="spellStart"/>
-      <w:r>
-        <w:rPr>
-          <w:lang w:val="en-US"/>
-        </w:rPr>
-        <w:t>SubtitleDownloader</w:t>
-      </w:r>
-      <w:proofErr w:type="spellEnd"/>
+        <w:t>to SubtitleDownloader</w:t>
+      </w:r>
       <w:r>
         <w:rPr>
           <w:lang w:val="en-US"/>
@@ -6305,23 +4886,9 @@
         <w:rPr>
           <w:lang w:val="en-US"/>
         </w:rPr>
-        <w:t xml:space="preserve">consult </w:t>
-      </w:r>
-      <w:proofErr w:type="spellStart"/>
-      <w:r>
-        <w:rPr>
-          <w:lang w:val="en-US"/>
-        </w:rPr>
-        <w:t>SubtitleDownloader</w:t>
-      </w:r>
-      <w:proofErr w:type="spellEnd"/>
-      <w:r>
-        <w:rPr>
-          <w:lang w:val="en-US"/>
-        </w:rPr>
-        <w:t xml:space="preserve"> API thread (</w:t>
-      </w:r>
-      <w:hyperlink r:id="rId29" w:history="1">
+        <w:t>consult SubtitleDownloader API thread (</w:t>
+      </w:r>
+      <w:hyperlink r:id="rId31" w:history="1">
         <w:r>
           <w:rPr>
             <w:rStyle w:val="Hyperlink"/>
@@ -6386,19 +4953,11 @@
         </w:rPr>
         <w:t xml:space="preserve">new </w:t>
       </w:r>
-      <w:proofErr w:type="spellStart"/>
-      <w:r>
-        <w:rPr>
-          <w:lang w:val="en-US"/>
-        </w:rPr>
-        <w:t>MediaPortal</w:t>
-      </w:r>
-      <w:proofErr w:type="spellEnd"/>
-      <w:r>
-        <w:rPr>
-          <w:lang w:val="en-US"/>
-        </w:rPr>
-        <w:t xml:space="preserve"> </w:t>
+      <w:r>
+        <w:rPr>
+          <w:lang w:val="en-US"/>
+        </w:rPr>
+        <w:t xml:space="preserve">MediaPortal </w:t>
       </w:r>
       <w:r>
         <w:rPr>
@@ -8213,7 +6772,7 @@
 </file>
 
 <file path=customXml/itemProps1.xml><?xml version="1.0" encoding="utf-8"?>
-<ds:datastoreItem xmlns:ds="http://schemas.openxmlformats.org/officeDocument/2006/customXml" ds:itemID="{55CEB98C-0627-479B-AA1B-FA23795525A5}">
+<ds:datastoreItem xmlns:ds="http://schemas.openxmlformats.org/officeDocument/2006/customXml" ds:itemID="{8388C2A9-0AA3-44FC-BE8D-E617D08FC4DD}">
   <ds:schemaRefs>
     <ds:schemaRef ds:uri="http://schemas.openxmlformats.org/officeDocument/2006/bibliography"/>
   </ds:schemaRefs>

</xml_diff>

<commit_message>
Pushed v1.1 update.xml Updated release notes
</commit_message>
<xml_diff>
--- a/Release/Release Notes.docx
+++ b/Release/Release Notes.docx
@@ -4569,7 +4569,7 @@
             <w:rStyle w:val="Hyperlink"/>
             <w:lang w:val="en-US"/>
           </w:rPr>
-          <w:t>http://code.google.com/p/subcentral/source/list?start=234&amp;num=27</w:t>
+          <w:t>http://code.google.com/p/subcentral/source/list?start=233&amp;num=26</w:t>
         </w:r>
       </w:hyperlink>
       <w:r>
@@ -9294,7 +9294,7 @@
 </file>
 
 <file path=customXml/itemProps1.xml><?xml version="1.0" encoding="utf-8"?>
-<ds:datastoreItem xmlns:ds="http://schemas.openxmlformats.org/officeDocument/2006/customXml" ds:itemID="{42BAFD86-CACC-45CC-986A-C69E3454CC0F}">
+<ds:datastoreItem xmlns:ds="http://schemas.openxmlformats.org/officeDocument/2006/customXml" ds:itemID="{352F6E03-03E6-4272-B21E-848BEA5DA604}">
   <ds:schemaRefs>
     <ds:schemaRef ds:uri="http://schemas.openxmlformats.org/officeDocument/2006/bibliography"/>
   </ds:schemaRefs>

</xml_diff>

<commit_message>
Fixed plugin name bug when custom name is set Updated release notes
</commit_message>
<xml_diff>
--- a/Release/Release Notes.docx
+++ b/Release/Release Notes.docx
@@ -1,6 +1,6 @@
 
 <file path=word/document.xml><?xml version="1.0" encoding="utf-8"?>
-<w:document xmlns:ve="http://schemas.openxmlformats.org/markup-compatibility/2006" xmlns:o="urn:schemas-microsoft-com:office:office" xmlns:r="http://schemas.openxmlformats.org/officeDocument/2006/relationships" xmlns:m="http://schemas.openxmlformats.org/officeDocument/2006/math" xmlns:v="urn:schemas-microsoft-com:vml" xmlns:wp="http://schemas.openxmlformats.org/drawingml/2006/wordprocessingDrawing" xmlns:w10="urn:schemas-microsoft-com:office:word" xmlns:w="http://schemas.openxmlformats.org/wordprocessingml/2006/main" xmlns:wne="http://schemas.microsoft.com/office/word/2006/wordml">
+<w:document xmlns:wpc="http://schemas.microsoft.com/office/word/2010/wordprocessingCanvas" xmlns:mc="http://schemas.openxmlformats.org/markup-compatibility/2006" xmlns:o="urn:schemas-microsoft-com:office:office" xmlns:r="http://schemas.openxmlformats.org/officeDocument/2006/relationships" xmlns:m="http://schemas.openxmlformats.org/officeDocument/2006/math" xmlns:v="urn:schemas-microsoft-com:vml" xmlns:wp14="http://schemas.microsoft.com/office/word/2010/wordprocessingDrawing" xmlns:wp="http://schemas.openxmlformats.org/drawingml/2006/wordprocessingDrawing" xmlns:w10="urn:schemas-microsoft-com:office:word" xmlns:w="http://schemas.openxmlformats.org/wordprocessingml/2006/main" xmlns:w14="http://schemas.microsoft.com/office/word/2010/wordml" xmlns:wpg="http://schemas.microsoft.com/office/word/2010/wordprocessingGroup" xmlns:wpi="http://schemas.microsoft.com/office/word/2010/wordprocessingInk" xmlns:wne="http://schemas.microsoft.com/office/word/2006/wordml" xmlns:wps="http://schemas.microsoft.com/office/word/2010/wordprocessingShape" mc:Ignorable="w14 wp14">
   <w:body>
     <w:p>
       <w:pPr>
@@ -97,9 +97,8 @@
           <w:highlight w:val="white"/>
           <w:lang w:val="en-US"/>
         </w:rPr>
-        <w:t xml:space="preserve">cation. The purpose of the </w:t>
-      </w:r>
-      <w:proofErr w:type="spellStart"/>
+        <w:t>cation. The purpose of the plug</w:t>
+      </w:r>
       <w:r>
         <w:rPr>
           <w:rFonts w:cs="Arial"/>
@@ -107,8 +106,9 @@
           <w:highlight w:val="white"/>
           <w:lang w:val="en-US"/>
         </w:rPr>
-        <w:t>plug</w:t>
-      </w:r>
+        <w:t>in is to allow user to search and download subtitles for movies or TV shows managed by popular Moving Pictures and MP-</w:t>
+      </w:r>
+      <w:proofErr w:type="spellStart"/>
       <w:r>
         <w:rPr>
           <w:rFonts w:cs="Arial"/>
@@ -116,7 +116,7 @@
           <w:highlight w:val="white"/>
           <w:lang w:val="en-US"/>
         </w:rPr>
-        <w:t>in</w:t>
+        <w:t>TVSeries</w:t>
       </w:r>
       <w:proofErr w:type="spellEnd"/>
       <w:r>
@@ -126,19 +126,30 @@
           <w:highlight w:val="white"/>
           <w:lang w:val="en-US"/>
         </w:rPr>
-        <w:t xml:space="preserve"> is to allow user to search and download subtitles for movies or TV shows managed by popular Moving Pictures and MP-</w:t>
-      </w:r>
-      <w:proofErr w:type="spellStart"/>
-      <w:r>
+        <w:t xml:space="preserve"> plugins. It also has the interfaces to allow easy implementation and integration in any other plugin.</w:t>
+      </w:r>
+    </w:p>
+    <w:p>
+      <w:pPr>
+        <w:spacing w:after="0" w:line="240" w:lineRule="auto"/>
+        <w:rPr>
+          <w:lang w:val="en-US"/>
+        </w:rPr>
+      </w:pPr>
+    </w:p>
+    <w:p>
+      <w:pPr>
+        <w:autoSpaceDE w:val="0"/>
+        <w:autoSpaceDN w:val="0"/>
+        <w:adjustRightInd w:val="0"/>
+        <w:spacing w:after="0" w:line="240" w:lineRule="auto"/>
         <w:rPr>
           <w:rFonts w:cs="Arial"/>
           <w:color w:val="000000"/>
           <w:highlight w:val="white"/>
           <w:lang w:val="en-US"/>
         </w:rPr>
-        <w:t>TVSeries</w:t>
-      </w:r>
-      <w:proofErr w:type="spellEnd"/>
+      </w:pPr>
       <w:r>
         <w:rPr>
           <w:rFonts w:cs="Arial"/>
@@ -146,7 +157,7 @@
           <w:highlight w:val="white"/>
           <w:lang w:val="en-US"/>
         </w:rPr>
-        <w:t xml:space="preserve"> </w:t>
+        <w:t xml:space="preserve">Best way to use </w:t>
       </w:r>
       <w:proofErr w:type="spellStart"/>
       <w:r>
@@ -156,7 +167,7 @@
           <w:highlight w:val="white"/>
           <w:lang w:val="en-US"/>
         </w:rPr>
-        <w:t>plugins</w:t>
+        <w:t>SubCentral</w:t>
       </w:r>
       <w:proofErr w:type="spellEnd"/>
       <w:r>
@@ -166,7 +177,7 @@
           <w:highlight w:val="white"/>
           <w:lang w:val="en-US"/>
         </w:rPr>
-        <w:t xml:space="preserve">. It also has the interfaces to allow easy implementation and integration in any other </w:t>
+        <w:t xml:space="preserve"> is through one of the supported plugins. If you wish, there is a possibility to modify search data </w:t>
       </w:r>
       <w:proofErr w:type="spellStart"/>
       <w:r>
@@ -176,7 +187,7 @@
           <w:highlight w:val="white"/>
           <w:lang w:val="en-US"/>
         </w:rPr>
-        <w:t>plugin</w:t>
+        <w:t>SubCentral</w:t>
       </w:r>
       <w:proofErr w:type="spellEnd"/>
       <w:r>
@@ -186,16 +197,26 @@
           <w:highlight w:val="white"/>
           <w:lang w:val="en-US"/>
         </w:rPr>
+        <w:t xml:space="preserve"> grabs from the plugins for more customized search. If plugin is opened from home screen, only manual search is possible, where you can </w:t>
+      </w:r>
+      <w:r>
+        <w:rPr>
+          <w:rFonts w:cs="Arial"/>
+          <w:color w:val="000000"/>
+          <w:highlight w:val="white"/>
+          <w:lang w:val="en-US"/>
+        </w:rPr>
+        <w:t>create your own search queries for movies or TV shows</w:t>
+      </w:r>
+      <w:r>
+        <w:rPr>
+          <w:rFonts w:cs="Arial"/>
+          <w:color w:val="000000"/>
+          <w:highlight w:val="white"/>
+          <w:lang w:val="en-US"/>
+        </w:rPr>
         <w:t>.</w:t>
       </w:r>
-    </w:p>
-    <w:p>
-      <w:pPr>
-        <w:spacing w:after="0" w:line="240" w:lineRule="auto"/>
-        <w:rPr>
-          <w:lang w:val="en-US"/>
-        </w:rPr>
-      </w:pPr>
     </w:p>
     <w:p>
       <w:pPr>
@@ -210,16 +231,20 @@
           <w:lang w:val="en-US"/>
         </w:rPr>
       </w:pPr>
-      <w:r>
+    </w:p>
+    <w:p>
+      <w:pPr>
+        <w:autoSpaceDE w:val="0"/>
+        <w:autoSpaceDN w:val="0"/>
+        <w:adjustRightInd w:val="0"/>
+        <w:spacing w:after="0" w:line="240" w:lineRule="auto"/>
         <w:rPr>
           <w:rFonts w:cs="Arial"/>
           <w:color w:val="000000"/>
           <w:highlight w:val="white"/>
           <w:lang w:val="en-US"/>
         </w:rPr>
-        <w:t xml:space="preserve">Best way to use </w:t>
-      </w:r>
-      <w:proofErr w:type="spellStart"/>
+      </w:pPr>
       <w:r>
         <w:rPr>
           <w:rFonts w:cs="Arial"/>
@@ -227,9 +252,9 @@
           <w:highlight w:val="white"/>
           <w:lang w:val="en-US"/>
         </w:rPr>
-        <w:t>SubCentral</w:t>
-      </w:r>
-      <w:proofErr w:type="spellEnd"/>
+        <w:t xml:space="preserve">Before using </w:t>
+      </w:r>
+      <w:proofErr w:type="spellStart"/>
       <w:r>
         <w:rPr>
           <w:rFonts w:cs="Arial"/>
@@ -237,9 +262,9 @@
           <w:highlight w:val="white"/>
           <w:lang w:val="en-US"/>
         </w:rPr>
-        <w:t xml:space="preserve"> is through one of the supported </w:t>
-      </w:r>
-      <w:proofErr w:type="spellStart"/>
+        <w:t>SubCentral</w:t>
+      </w:r>
+      <w:proofErr w:type="spellEnd"/>
       <w:r>
         <w:rPr>
           <w:rFonts w:cs="Arial"/>
@@ -247,9 +272,9 @@
           <w:highlight w:val="white"/>
           <w:lang w:val="en-US"/>
         </w:rPr>
-        <w:t>plugins</w:t>
-      </w:r>
-      <w:proofErr w:type="spellEnd"/>
+        <w:t xml:space="preserve"> for the first time, use </w:t>
+      </w:r>
+      <w:proofErr w:type="spellStart"/>
       <w:r>
         <w:rPr>
           <w:rFonts w:cs="Arial"/>
@@ -257,9 +282,9 @@
           <w:highlight w:val="white"/>
           <w:lang w:val="en-US"/>
         </w:rPr>
-        <w:t xml:space="preserve">. If you wish, there is a possibility to modify search data </w:t>
-      </w:r>
-      <w:proofErr w:type="spellStart"/>
+        <w:t>MediaPortal</w:t>
+      </w:r>
+      <w:proofErr w:type="spellEnd"/>
       <w:r>
         <w:rPr>
           <w:rFonts w:cs="Arial"/>
@@ -267,172 +292,7 @@
           <w:highlight w:val="white"/>
           <w:lang w:val="en-US"/>
         </w:rPr>
-        <w:t>SubCentral</w:t>
-      </w:r>
-      <w:proofErr w:type="spellEnd"/>
-      <w:r>
-        <w:rPr>
-          <w:rFonts w:cs="Arial"/>
-          <w:color w:val="000000"/>
-          <w:highlight w:val="white"/>
-          <w:lang w:val="en-US"/>
-        </w:rPr>
-        <w:t xml:space="preserve"> grabs from the </w:t>
-      </w:r>
-      <w:proofErr w:type="spellStart"/>
-      <w:r>
-        <w:rPr>
-          <w:rFonts w:cs="Arial"/>
-          <w:color w:val="000000"/>
-          <w:highlight w:val="white"/>
-          <w:lang w:val="en-US"/>
-        </w:rPr>
-        <w:t>plugins</w:t>
-      </w:r>
-      <w:proofErr w:type="spellEnd"/>
-      <w:r>
-        <w:rPr>
-          <w:rFonts w:cs="Arial"/>
-          <w:color w:val="000000"/>
-          <w:highlight w:val="white"/>
-          <w:lang w:val="en-US"/>
-        </w:rPr>
-        <w:t xml:space="preserve"> for more customized search. If </w:t>
-      </w:r>
-      <w:proofErr w:type="spellStart"/>
-      <w:r>
-        <w:rPr>
-          <w:rFonts w:cs="Arial"/>
-          <w:color w:val="000000"/>
-          <w:highlight w:val="white"/>
-          <w:lang w:val="en-US"/>
-        </w:rPr>
-        <w:t>plugin</w:t>
-      </w:r>
-      <w:proofErr w:type="spellEnd"/>
-      <w:r>
-        <w:rPr>
-          <w:rFonts w:cs="Arial"/>
-          <w:color w:val="000000"/>
-          <w:highlight w:val="white"/>
-          <w:lang w:val="en-US"/>
-        </w:rPr>
-        <w:t xml:space="preserve"> is opened from home screen, only manual search is possible, where you can </w:t>
-      </w:r>
-      <w:r>
-        <w:rPr>
-          <w:rFonts w:cs="Arial"/>
-          <w:color w:val="000000"/>
-          <w:highlight w:val="white"/>
-          <w:lang w:val="en-US"/>
-        </w:rPr>
-        <w:t>create your own search queries for movies or TV shows</w:t>
-      </w:r>
-      <w:r>
-        <w:rPr>
-          <w:rFonts w:cs="Arial"/>
-          <w:color w:val="000000"/>
-          <w:highlight w:val="white"/>
-          <w:lang w:val="en-US"/>
-        </w:rPr>
-        <w:t>.</w:t>
-      </w:r>
-    </w:p>
-    <w:p>
-      <w:pPr>
-        <w:autoSpaceDE w:val="0"/>
-        <w:autoSpaceDN w:val="0"/>
-        <w:adjustRightInd w:val="0"/>
-        <w:spacing w:after="0" w:line="240" w:lineRule="auto"/>
-        <w:rPr>
-          <w:rFonts w:cs="Arial"/>
-          <w:color w:val="000000"/>
-          <w:highlight w:val="white"/>
-          <w:lang w:val="en-US"/>
-        </w:rPr>
-      </w:pPr>
-    </w:p>
-    <w:p>
-      <w:pPr>
-        <w:autoSpaceDE w:val="0"/>
-        <w:autoSpaceDN w:val="0"/>
-        <w:adjustRightInd w:val="0"/>
-        <w:spacing w:after="0" w:line="240" w:lineRule="auto"/>
-        <w:rPr>
-          <w:rFonts w:cs="Arial"/>
-          <w:color w:val="000000"/>
-          <w:highlight w:val="white"/>
-          <w:lang w:val="en-US"/>
-        </w:rPr>
-      </w:pPr>
-      <w:r>
-        <w:rPr>
-          <w:rFonts w:cs="Arial"/>
-          <w:color w:val="000000"/>
-          <w:highlight w:val="white"/>
-          <w:lang w:val="en-US"/>
-        </w:rPr>
-        <w:t xml:space="preserve">Before using </w:t>
-      </w:r>
-      <w:proofErr w:type="spellStart"/>
-      <w:r>
-        <w:rPr>
-          <w:rFonts w:cs="Arial"/>
-          <w:color w:val="000000"/>
-          <w:highlight w:val="white"/>
-          <w:lang w:val="en-US"/>
-        </w:rPr>
-        <w:t>SubCentral</w:t>
-      </w:r>
-      <w:proofErr w:type="spellEnd"/>
-      <w:r>
-        <w:rPr>
-          <w:rFonts w:cs="Arial"/>
-          <w:color w:val="000000"/>
-          <w:highlight w:val="white"/>
-          <w:lang w:val="en-US"/>
-        </w:rPr>
-        <w:t xml:space="preserve"> for the first time, use </w:t>
-      </w:r>
-      <w:proofErr w:type="spellStart"/>
-      <w:r>
-        <w:rPr>
-          <w:rFonts w:cs="Arial"/>
-          <w:color w:val="000000"/>
-          <w:highlight w:val="white"/>
-          <w:lang w:val="en-US"/>
-        </w:rPr>
-        <w:t>MediaPortal</w:t>
-      </w:r>
-      <w:proofErr w:type="spellEnd"/>
-      <w:r>
-        <w:rPr>
-          <w:rFonts w:cs="Arial"/>
-          <w:color w:val="000000"/>
-          <w:highlight w:val="white"/>
-          <w:lang w:val="en-US"/>
-        </w:rPr>
-        <w:t xml:space="preserve"> configuration to configure the </w:t>
-      </w:r>
-      <w:proofErr w:type="spellStart"/>
-      <w:r>
-        <w:rPr>
-          <w:rFonts w:cs="Arial"/>
-          <w:color w:val="000000"/>
-          <w:highlight w:val="white"/>
-          <w:lang w:val="en-US"/>
-        </w:rPr>
-        <w:t>plugin</w:t>
-      </w:r>
-      <w:proofErr w:type="spellEnd"/>
-      <w:r>
-        <w:rPr>
-          <w:rFonts w:cs="Arial"/>
-          <w:color w:val="000000"/>
-          <w:highlight w:val="white"/>
-          <w:lang w:val="en-US"/>
-        </w:rPr>
-        <w:t xml:space="preserve"> thoroughly (selecting, reordering and renaming groups/providers, selecting and ordering languages and managing of the download folders).</w:t>
+        <w:t xml:space="preserve"> configuration to configure the plugin thoroughly (selecting, reordering and renaming groups/providers, selecting and ordering languages and managing of the download folders).</w:t>
       </w:r>
     </w:p>
     <w:p>
@@ -578,27 +438,9 @@
           <w:color w:val="000000"/>
           <w:lang w:val="en-US"/>
         </w:rPr>
-        <w:t xml:space="preserve">If you find the </w:t>
-      </w:r>
-      <w:proofErr w:type="spellStart"/>
-      <w:r>
-        <w:rPr>
-          <w:rFonts w:cs="Arial"/>
-          <w:color w:val="000000"/>
-          <w:lang w:val="en-US"/>
-        </w:rPr>
-        <w:t>plugin</w:t>
-      </w:r>
-      <w:proofErr w:type="spellEnd"/>
-      <w:r>
-        <w:rPr>
-          <w:rFonts w:cs="Arial"/>
-          <w:color w:val="000000"/>
-          <w:lang w:val="en-US"/>
-        </w:rPr>
-        <w:t xml:space="preserve"> useful, you can support the development by donating via PayPal (</w:t>
-      </w:r>
-      <w:hyperlink r:id="rId6" w:history="1">
+        <w:t>If you find the plugin useful, you can support the development by donating via PayPal (</w:t>
+      </w:r>
+      <w:hyperlink r:id="rId7" w:history="1">
         <w:r>
           <w:rPr>
             <w:rStyle w:val="Hyperlink"/>
@@ -675,23 +517,9 @@
         <w:rPr>
           <w:lang w:val="en-US"/>
         </w:rPr>
-        <w:t xml:space="preserve">Download from </w:t>
-      </w:r>
-      <w:proofErr w:type="spellStart"/>
-      <w:r>
-        <w:rPr>
-          <w:lang w:val="en-US"/>
-        </w:rPr>
-        <w:t>plugins</w:t>
-      </w:r>
-      <w:proofErr w:type="spellEnd"/>
-      <w:r>
-        <w:rPr>
-          <w:lang w:val="en-US"/>
-        </w:rPr>
-        <w:t xml:space="preserve"> repository (</w:t>
-      </w:r>
-      <w:hyperlink r:id="rId7" w:history="1">
+        <w:t>Download from plugins repository (</w:t>
+      </w:r>
+      <w:hyperlink r:id="rId8" w:history="1">
         <w:r>
           <w:rPr>
             <w:rStyle w:val="Hyperlink"/>
@@ -733,7 +561,7 @@
         </w:rPr>
         <w:t xml:space="preserve"> Google Code site (</w:t>
       </w:r>
-      <w:hyperlink r:id="rId8" w:history="1">
+      <w:hyperlink r:id="rId9" w:history="1">
         <w:r>
           <w:rPr>
             <w:rStyle w:val="Hyperlink"/>
@@ -789,7 +617,7 @@
         </w:rPr>
         <w:t xml:space="preserve"> forums (</w:t>
       </w:r>
-      <w:hyperlink r:id="rId9" w:history="1">
+      <w:hyperlink r:id="rId10" w:history="1">
         <w:r>
           <w:rPr>
             <w:rStyle w:val="Hyperlink"/>
@@ -845,7 +673,7 @@
         </w:rPr>
         <w:t xml:space="preserve"> (</w:t>
       </w:r>
-      <w:hyperlink r:id="rId10" w:history="1">
+      <w:hyperlink r:id="rId11" w:history="1">
         <w:r>
           <w:rPr>
             <w:rStyle w:val="Hyperlink"/>
@@ -887,7 +715,7 @@
         </w:rPr>
         <w:t xml:space="preserve"> screenshots (</w:t>
       </w:r>
-      <w:hyperlink r:id="rId11" w:history="1">
+      <w:hyperlink r:id="rId12" w:history="1">
         <w:r>
           <w:rPr>
             <w:rStyle w:val="Hyperlink"/>
@@ -929,7 +757,7 @@
         </w:rPr>
         <w:t xml:space="preserve"> issue tracker – report and browse issues (</w:t>
       </w:r>
-      <w:hyperlink r:id="rId12" w:history="1">
+      <w:hyperlink r:id="rId13" w:history="1">
         <w:r>
           <w:rPr>
             <w:rStyle w:val="Hyperlink"/>
@@ -971,7 +799,7 @@
         </w:rPr>
         <w:t xml:space="preserve"> SVN – source code (</w:t>
       </w:r>
-      <w:hyperlink r:id="rId13" w:history="1">
+      <w:hyperlink r:id="rId14" w:history="1">
         <w:r>
           <w:rPr>
             <w:rStyle w:val="Hyperlink"/>
@@ -1189,7 +1017,7 @@
         </w:rPr>
         <w:t xml:space="preserve"> (</w:t>
       </w:r>
-      <w:hyperlink r:id="rId14" w:history="1">
+      <w:hyperlink r:id="rId15" w:history="1">
         <w:r>
           <w:rPr>
             <w:rStyle w:val="Hyperlink"/>
@@ -1591,7 +1419,7 @@
         </w:rPr>
         <w:t xml:space="preserve"> (</w:t>
       </w:r>
-      <w:hyperlink r:id="rId15" w:anchor="post708045" w:history="1">
+      <w:hyperlink r:id="rId16" w:anchor="post708045" w:history="1">
         <w:r>
           <w:rPr>
             <w:rStyle w:val="Hyperlink"/>
@@ -1645,7 +1473,7 @@
         </w:rPr>
         <w:t xml:space="preserve"> (</w:t>
       </w:r>
-      <w:hyperlink r:id="rId16" w:anchor="post705997" w:history="1">
+      <w:hyperlink r:id="rId17" w:anchor="post705997" w:history="1">
         <w:r>
           <w:rPr>
             <w:rStyle w:val="Hyperlink"/>
@@ -1687,7 +1515,7 @@
         </w:rPr>
         <w:t>Sous-titres.eu (</w:t>
       </w:r>
-      <w:hyperlink r:id="rId17" w:anchor="post752283" w:history="1">
+      <w:hyperlink r:id="rId18" w:anchor="post752283" w:history="1">
         <w:r>
           <w:rPr>
             <w:rStyle w:val="Hyperlink"/>
@@ -1735,7 +1563,7 @@
         </w:rPr>
         <w:t xml:space="preserve"> (</w:t>
       </w:r>
-      <w:hyperlink r:id="rId18" w:anchor="post750495" w:history="1">
+      <w:hyperlink r:id="rId19" w:anchor="post750495" w:history="1">
         <w:r>
           <w:rPr>
             <w:rStyle w:val="Hyperlink"/>
@@ -1771,7 +1599,6 @@
           <w:lang w:val="en-US"/>
         </w:rPr>
       </w:pPr>
-      <w:proofErr w:type="spellStart"/>
       <w:r>
         <w:rPr>
           <w:lang w:val="en-US"/>
@@ -1784,14 +1611,13 @@
         </w:rPr>
         <w:t>.it</w:t>
       </w:r>
-      <w:proofErr w:type="spellEnd"/>
       <w:r>
         <w:rPr>
           <w:lang w:val="en-US"/>
         </w:rPr>
         <w:t xml:space="preserve"> (</w:t>
       </w:r>
-      <w:hyperlink r:id="rId19" w:anchor="post693203" w:history="1">
+      <w:hyperlink r:id="rId20" w:anchor="post693203" w:history="1">
         <w:r>
           <w:rPr>
             <w:rStyle w:val="Hyperlink"/>
@@ -1833,7 +1659,7 @@
         </w:rPr>
         <w:t>Titlovi.com (</w:t>
       </w:r>
-      <w:hyperlink r:id="rId20" w:anchor="post708115" w:history="1">
+      <w:hyperlink r:id="rId21" w:anchor="post708115" w:history="1">
         <w:r>
           <w:rPr>
             <w:rStyle w:val="Hyperlink"/>
@@ -1875,7 +1701,7 @@
         </w:rPr>
         <w:t>Titulky.com (</w:t>
       </w:r>
-      <w:hyperlink r:id="rId21" w:anchor="post739052" w:history="1">
+      <w:hyperlink r:id="rId22" w:anchor="post739052" w:history="1">
         <w:r>
           <w:rPr>
             <w:rStyle w:val="Hyperlink"/>
@@ -1936,19 +1762,8 @@
           <w:szCs w:val="24"/>
           <w:lang w:val="en-US"/>
         </w:rPr>
-        <w:t xml:space="preserve">Integration – supported </w:t>
-      </w:r>
-      <w:proofErr w:type="spellStart"/>
-      <w:r>
-        <w:rPr>
-          <w:b/>
-          <w:sz w:val="24"/>
-          <w:szCs w:val="24"/>
-          <w:lang w:val="en-US"/>
-        </w:rPr>
-        <w:t>plugins</w:t>
-      </w:r>
-      <w:proofErr w:type="spellEnd"/>
+        <w:t>Integration – supported plugins</w:t>
+      </w:r>
     </w:p>
     <w:p>
       <w:pPr>
@@ -1990,7 +1805,7 @@
         </w:rPr>
         <w:t xml:space="preserve"> (</w:t>
       </w:r>
-      <w:hyperlink r:id="rId22" w:history="1">
+      <w:hyperlink r:id="rId23" w:history="1">
         <w:r>
           <w:rPr>
             <w:rStyle w:val="Hyperlink"/>
@@ -2030,21 +1845,7 @@
         <w:rPr>
           <w:lang w:val="en-US"/>
         </w:rPr>
-        <w:t xml:space="preserve"> has inbuilt support (</w:t>
-      </w:r>
-      <w:proofErr w:type="spellStart"/>
-      <w:r>
-        <w:rPr>
-          <w:lang w:val="en-US"/>
-        </w:rPr>
-        <w:t>plugin</w:t>
-      </w:r>
-      <w:proofErr w:type="spellEnd"/>
-      <w:r>
-        <w:rPr>
-          <w:lang w:val="en-US"/>
-        </w:rPr>
-        <w:t xml:space="preserve"> handler) for MP-</w:t>
+        <w:t xml:space="preserve"> has inbuilt support (plugin handler) for MP-</w:t>
       </w:r>
       <w:proofErr w:type="spellStart"/>
       <w:r>
@@ -2390,7 +2191,7 @@
         </w:rPr>
         <w:t>ving Pictures integration (</w:t>
       </w:r>
-      <w:hyperlink r:id="rId23" w:history="1">
+      <w:hyperlink r:id="rId24" w:history="1">
         <w:r>
           <w:rPr>
             <w:rStyle w:val="Hyperlink"/>
@@ -2430,7 +2231,7 @@
         </w:rPr>
         <w:t xml:space="preserve"> (</w:t>
       </w:r>
-      <w:hyperlink r:id="rId24" w:history="1">
+      <w:hyperlink r:id="rId25" w:history="1">
         <w:r>
           <w:rPr>
             <w:rStyle w:val="Hyperlink"/>
@@ -2470,21 +2271,7 @@
         <w:rPr>
           <w:lang w:val="en-US"/>
         </w:rPr>
-        <w:t xml:space="preserve"> has inbuilt support (</w:t>
-      </w:r>
-      <w:proofErr w:type="spellStart"/>
-      <w:r>
-        <w:rPr>
-          <w:lang w:val="en-US"/>
-        </w:rPr>
-        <w:t>plugin</w:t>
-      </w:r>
-      <w:proofErr w:type="spellEnd"/>
-      <w:r>
-        <w:rPr>
-          <w:lang w:val="en-US"/>
-        </w:rPr>
-        <w:t xml:space="preserve"> handler) for Moving Pictures v1.0.3 or higher. </w:t>
+        <w:t xml:space="preserve"> has inbuilt support (plugin handler) for Moving Pictures v1.0.3 or higher. </w:t>
       </w:r>
     </w:p>
     <w:p>
@@ -2572,7 +2359,7 @@
         </w:rPr>
         <w:t xml:space="preserve"> Moving Pictures integration (</w:t>
       </w:r>
-      <w:hyperlink r:id="rId25" w:history="1">
+      <w:hyperlink r:id="rId26" w:history="1">
         <w:r>
           <w:rPr>
             <w:rStyle w:val="Hyperlink"/>
@@ -2614,7 +2401,7 @@
         </w:rPr>
         <w:t xml:space="preserve"> (</w:t>
       </w:r>
-      <w:hyperlink r:id="rId26" w:history="1">
+      <w:hyperlink r:id="rId27" w:history="1">
         <w:r>
           <w:rPr>
             <w:rStyle w:val="Hyperlink"/>
@@ -2654,21 +2441,7 @@
         <w:rPr>
           <w:lang w:val="en-US"/>
         </w:rPr>
-        <w:t xml:space="preserve"> has inbuilt support (</w:t>
-      </w:r>
-      <w:proofErr w:type="spellStart"/>
-      <w:r>
-        <w:rPr>
-          <w:lang w:val="en-US"/>
-        </w:rPr>
-        <w:t>plugin</w:t>
-      </w:r>
-      <w:proofErr w:type="spellEnd"/>
-      <w:r>
-        <w:rPr>
-          <w:lang w:val="en-US"/>
-        </w:rPr>
-        <w:t xml:space="preserve"> handler) for </w:t>
+        <w:t xml:space="preserve"> has inbuilt support (plugin handler) for </w:t>
       </w:r>
       <w:proofErr w:type="spellStart"/>
       <w:r>
@@ -2799,7 +2572,7 @@
         </w:rPr>
         <w:t xml:space="preserve"> Moving Pictures integration (</w:t>
       </w:r>
-      <w:hyperlink r:id="rId27" w:history="1">
+      <w:hyperlink r:id="rId28" w:history="1">
         <w:r>
           <w:rPr>
             <w:rStyle w:val="Hyperlink"/>
@@ -2841,7 +2614,7 @@
         </w:rPr>
         <w:t xml:space="preserve"> (</w:t>
       </w:r>
-      <w:hyperlink r:id="rId28" w:history="1">
+      <w:hyperlink r:id="rId29" w:history="1">
         <w:r>
           <w:rPr>
             <w:rStyle w:val="Hyperlink"/>
@@ -2881,21 +2654,7 @@
         <w:rPr>
           <w:lang w:val="en-US"/>
         </w:rPr>
-        <w:t xml:space="preserve"> has inbuilt support (</w:t>
-      </w:r>
-      <w:proofErr w:type="spellStart"/>
-      <w:r>
-        <w:rPr>
-          <w:lang w:val="en-US"/>
-        </w:rPr>
-        <w:t>plugin</w:t>
-      </w:r>
-      <w:proofErr w:type="spellEnd"/>
-      <w:r>
-        <w:rPr>
-          <w:lang w:val="en-US"/>
-        </w:rPr>
-        <w:t xml:space="preserve"> handler) for </w:t>
+        <w:t xml:space="preserve"> has inbuilt support (plugin handler) for </w:t>
       </w:r>
       <w:proofErr w:type="spellStart"/>
       <w:r>
@@ -3040,7 +2799,7 @@
         </w:rPr>
         <w:t xml:space="preserve"> Moving Pictures integration (</w:t>
       </w:r>
-      <w:hyperlink r:id="rId29" w:history="1">
+      <w:hyperlink r:id="rId30" w:history="1">
         <w:r>
           <w:rPr>
             <w:rStyle w:val="Hyperlink"/>
@@ -3072,16 +2831,8 @@
         <w:rPr>
           <w:lang w:val="en-US"/>
         </w:rPr>
-        <w:t xml:space="preserve">Other </w:t>
-      </w:r>
-      <w:proofErr w:type="spellStart"/>
-      <w:r>
-        <w:rPr>
-          <w:lang w:val="en-US"/>
-        </w:rPr>
-        <w:t>plugins</w:t>
-      </w:r>
-      <w:proofErr w:type="spellEnd"/>
+        <w:t>Other plugins</w:t>
+      </w:r>
     </w:p>
     <w:p>
       <w:pPr>
@@ -3099,35 +2850,7 @@
         <w:rPr>
           <w:lang w:val="en-US"/>
         </w:rPr>
-        <w:t xml:space="preserve">If the data from the </w:t>
-      </w:r>
-      <w:proofErr w:type="spellStart"/>
-      <w:r>
-        <w:rPr>
-          <w:lang w:val="en-US"/>
-        </w:rPr>
-        <w:t>plugin</w:t>
-      </w:r>
-      <w:proofErr w:type="spellEnd"/>
-      <w:r>
-        <w:rPr>
-          <w:lang w:val="en-US"/>
-        </w:rPr>
-        <w:t xml:space="preserve"> can be accessed from the "outside", there is a possibility of writing new </w:t>
-      </w:r>
-      <w:proofErr w:type="spellStart"/>
-      <w:r>
-        <w:rPr>
-          <w:lang w:val="en-US"/>
-        </w:rPr>
-        <w:t>plugin</w:t>
-      </w:r>
-      <w:proofErr w:type="spellEnd"/>
-      <w:r>
-        <w:rPr>
-          <w:lang w:val="en-US"/>
-        </w:rPr>
-        <w:t xml:space="preserve"> handler. Consult manual and source code for more info.</w:t>
+        <w:t>If the data from the plugin can be accessed from the "outside", there is a possibility of writing new plugin handler. Consult manual and source code for more info.</w:t>
       </w:r>
     </w:p>
     <w:p>
@@ -3950,21 +3673,7 @@
         <w:rPr>
           <w:lang w:val="en-US"/>
         </w:rPr>
-        <w:t xml:space="preserve">re a talented developer wanting to help us? Wrote a new </w:t>
-      </w:r>
-      <w:proofErr w:type="spellStart"/>
-      <w:r>
-        <w:rPr>
-          <w:lang w:val="en-US"/>
-        </w:rPr>
-        <w:t>plugin</w:t>
-      </w:r>
-      <w:proofErr w:type="spellEnd"/>
-      <w:r>
-        <w:rPr>
-          <w:lang w:val="en-US"/>
-        </w:rPr>
-        <w:t xml:space="preserve"> handler? Modified </w:t>
+        <w:t xml:space="preserve">re a talented developer wanting to help us? Wrote a new plugin handler? Modified </w:t>
       </w:r>
       <w:proofErr w:type="spellStart"/>
       <w:r>
@@ -3978,21 +3687,7 @@
         <w:rPr>
           <w:lang w:val="en-US"/>
         </w:rPr>
-        <w:t xml:space="preserve"> so it works better/faster/stronger? Translated the </w:t>
-      </w:r>
-      <w:proofErr w:type="spellStart"/>
-      <w:r>
-        <w:rPr>
-          <w:lang w:val="en-US"/>
-        </w:rPr>
-        <w:t>plugin</w:t>
-      </w:r>
-      <w:proofErr w:type="spellEnd"/>
-      <w:r>
-        <w:rPr>
-          <w:lang w:val="en-US"/>
-        </w:rPr>
-        <w:t>? Write here, on IRC (</w:t>
+        <w:t xml:space="preserve"> so it works better/faster/stronger? Translated the plugin? Write here, on IRC (</w:t>
       </w:r>
       <w:proofErr w:type="spellStart"/>
       <w:r>
@@ -4137,21 +3832,7 @@
         <w:rPr>
           <w:lang w:val="en-US"/>
         </w:rPr>
-        <w:t xml:space="preserve"> – for starting the </w:t>
-      </w:r>
-      <w:proofErr w:type="spellStart"/>
-      <w:r>
-        <w:rPr>
-          <w:lang w:val="en-US"/>
-        </w:rPr>
-        <w:t>plugin</w:t>
-      </w:r>
-      <w:proofErr w:type="spellEnd"/>
-      <w:r>
-        <w:rPr>
-          <w:lang w:val="en-US"/>
-        </w:rPr>
-        <w:t xml:space="preserve"> with initial </w:t>
+        <w:t xml:space="preserve"> – for starting the plugin with initial </w:t>
       </w:r>
       <w:r>
         <w:rPr>
@@ -4179,7 +3860,7 @@
         </w:rPr>
         <w:t xml:space="preserve"> API (</w:t>
       </w:r>
-      <w:hyperlink r:id="rId30" w:history="1">
+      <w:hyperlink r:id="rId31" w:history="1">
         <w:r>
           <w:rPr>
             <w:rStyle w:val="Hyperlink"/>
@@ -4291,7 +3972,7 @@
         </w:rPr>
         <w:t xml:space="preserve"> (</w:t>
       </w:r>
-      <w:hyperlink r:id="rId31" w:history="1">
+      <w:hyperlink r:id="rId32" w:history="1">
         <w:r>
           <w:rPr>
             <w:rStyle w:val="Hyperlink"/>
@@ -4343,21 +4024,7 @@
         <w:rPr>
           <w:lang w:val="en-US"/>
         </w:rPr>
-        <w:t xml:space="preserve"> – for starting the </w:t>
-      </w:r>
-      <w:proofErr w:type="spellStart"/>
-      <w:r>
-        <w:rPr>
-          <w:lang w:val="en-US"/>
-        </w:rPr>
-        <w:t>plugin</w:t>
-      </w:r>
-      <w:proofErr w:type="spellEnd"/>
-      <w:r>
-        <w:rPr>
-          <w:lang w:val="en-US"/>
-        </w:rPr>
-        <w:t xml:space="preserve"> with initial ideas and awesome core.</w:t>
+        <w:t xml:space="preserve"> – for starting the plugin with initial ideas and awesome core.</w:t>
       </w:r>
     </w:p>
     <w:p>
@@ -4426,25 +4093,7 @@
           <w:color w:val="000000"/>
           <w:lang w:val="en-US"/>
         </w:rPr>
-        <w:t xml:space="preserve">All other testers that were reporting issues even before </w:t>
-      </w:r>
-      <w:proofErr w:type="spellStart"/>
-      <w:r>
-        <w:rPr>
-          <w:rStyle w:val="apple-style-span"/>
-          <w:color w:val="000000"/>
-          <w:lang w:val="en-US"/>
-        </w:rPr>
-        <w:t>plugin</w:t>
-      </w:r>
-      <w:proofErr w:type="spellEnd"/>
-      <w:r>
-        <w:rPr>
-          <w:rStyle w:val="apple-style-span"/>
-          <w:color w:val="000000"/>
-          <w:lang w:val="en-US"/>
-        </w:rPr>
-        <w:t xml:space="preserve"> was released</w:t>
+        <w:t>All other testers that were reporting issues even before plugin was released</w:t>
       </w:r>
     </w:p>
     <w:p>
@@ -4554,6 +4203,132 @@
         <w:rPr>
           <w:lang w:val="en-US"/>
         </w:rPr>
+        <w:t>v1.1.</w:t>
+      </w:r>
+      <w:r>
+        <w:rPr>
+          <w:lang w:val="en-US"/>
+        </w:rPr>
+        <w:t>1</w:t>
+      </w:r>
+      <w:proofErr w:type="gramEnd"/>
+      <w:r>
+        <w:rPr>
+          <w:lang w:val="en-US"/>
+        </w:rPr>
+        <w:t xml:space="preserve"> change log (</w:t>
+      </w:r>
+      <w:r>
+        <w:rPr>
+          <w:lang w:val="en-US"/>
+        </w:rPr>
+        <w:t>not yet released</w:t>
+      </w:r>
+      <w:r>
+        <w:rPr>
+          <w:lang w:val="en-US"/>
+        </w:rPr>
+        <w:t>) (</w:t>
+      </w:r>
+      <w:r>
+        <w:rPr>
+          <w:lang w:val="en-US"/>
+        </w:rPr>
+        <w:t>TBA</w:t>
+      </w:r>
+      <w:r>
+        <w:rPr>
+          <w:lang w:val="en-US"/>
+        </w:rPr>
+        <w:t>)</w:t>
+      </w:r>
+    </w:p>
+    <w:p>
+      <w:pPr>
+        <w:pStyle w:val="ListParagraph"/>
+        <w:numPr>
+          <w:ilvl w:val="0"/>
+          <w:numId w:val="14"/>
+        </w:numPr>
+        <w:spacing w:after="0" w:line="240" w:lineRule="auto"/>
+        <w:rPr>
+          <w:lang w:val="en-US"/>
+        </w:rPr>
+      </w:pPr>
+      <w:r>
+        <w:rPr>
+          <w:lang w:val="en-US"/>
+        </w:rPr>
+        <w:t>Fixed plugin name bug when custom name is set</w:t>
+      </w:r>
+    </w:p>
+    <w:p>
+      <w:pPr>
+        <w:pStyle w:val="ListParagraph"/>
+        <w:numPr>
+          <w:ilvl w:val="0"/>
+          <w:numId w:val="14"/>
+        </w:numPr>
+        <w:spacing w:after="0" w:line="240" w:lineRule="auto"/>
+        <w:rPr>
+          <w:lang w:val="en-US"/>
+        </w:rPr>
+      </w:pPr>
+      <w:r>
+        <w:rPr>
+          <w:lang w:val="en-US"/>
+        </w:rPr>
+        <w:t>Updated Titulky.com</w:t>
+      </w:r>
+      <w:r>
+        <w:rPr>
+          <w:lang w:val="en-US"/>
+        </w:rPr>
+        <w:t xml:space="preserve"> </w:t>
+      </w:r>
+      <w:r>
+        <w:rPr>
+          <w:lang w:val="en-US"/>
+        </w:rPr>
+        <w:t>provider (</w:t>
+      </w:r>
+      <w:proofErr w:type="spellStart"/>
+      <w:r>
+        <w:rPr>
+          <w:lang w:val="en-US"/>
+        </w:rPr>
+        <w:t>katulus</w:t>
+      </w:r>
+      <w:proofErr w:type="spellEnd"/>
+      <w:r>
+        <w:rPr>
+          <w:lang w:val="en-US"/>
+        </w:rPr>
+        <w:t>)</w:t>
+      </w:r>
+    </w:p>
+    <w:p>
+      <w:pPr>
+        <w:spacing w:after="0" w:line="240" w:lineRule="auto"/>
+        <w:rPr>
+          <w:lang w:val="en-US"/>
+        </w:rPr>
+      </w:pPr>
+      <w:bookmarkStart w:id="0" w:name="_GoBack"/>
+      <w:bookmarkEnd w:id="0"/>
+    </w:p>
+    <w:p>
+      <w:pPr>
+        <w:spacing w:after="0" w:line="240" w:lineRule="auto"/>
+        <w:rPr>
+          <w:lang w:val="en-US"/>
+        </w:rPr>
+      </w:pPr>
+      <w:proofErr w:type="gramStart"/>
+      <w:r>
+        <w:rPr>
+          <w:lang w:val="en-US"/>
+        </w:rPr>
         <w:t>v1.1.0</w:t>
       </w:r>
       <w:proofErr w:type="gramEnd"/>
@@ -4563,7 +4338,7 @@
         </w:rPr>
         <w:t xml:space="preserve"> change log (</w:t>
       </w:r>
-      <w:hyperlink r:id="rId32" w:history="1">
+      <w:hyperlink r:id="rId33" w:history="1">
         <w:r>
           <w:rPr>
             <w:rStyle w:val="Hyperlink"/>
@@ -4615,42 +4390,380 @@
         <w:rPr>
           <w:lang w:val="en-US"/>
         </w:rPr>
+        <w:t xml:space="preserve"> plugin handler – support for </w:t>
+      </w:r>
+      <w:proofErr w:type="spellStart"/>
+      <w:r>
+        <w:rPr>
+          <w:lang w:val="en-US"/>
+        </w:rPr>
+        <w:t>MyFilms</w:t>
+      </w:r>
+      <w:proofErr w:type="spellEnd"/>
+      <w:r>
+        <w:rPr>
+          <w:lang w:val="en-US"/>
+        </w:rPr>
+        <w:t xml:space="preserve"> (</w:t>
+      </w:r>
+      <w:proofErr w:type="spellStart"/>
+      <w:r>
+        <w:rPr>
+          <w:lang w:val="en-US"/>
+        </w:rPr>
+        <w:t>Guzzi</w:t>
+      </w:r>
+      <w:proofErr w:type="spellEnd"/>
+      <w:r>
+        <w:rPr>
+          <w:lang w:val="en-US"/>
+        </w:rPr>
+        <w:t>)</w:t>
+      </w:r>
+    </w:p>
+    <w:p>
+      <w:pPr>
+        <w:pStyle w:val="ListParagraph"/>
+        <w:numPr>
+          <w:ilvl w:val="0"/>
+          <w:numId w:val="14"/>
+        </w:numPr>
+        <w:spacing w:after="0" w:line="240" w:lineRule="auto"/>
+        <w:rPr>
+          <w:lang w:val="en-US"/>
+        </w:rPr>
+      </w:pPr>
+      <w:r>
+        <w:rPr>
+          <w:lang w:val="en-US"/>
+        </w:rPr>
+        <w:t xml:space="preserve">Added </w:t>
+      </w:r>
+      <w:proofErr w:type="spellStart"/>
+      <w:r>
+        <w:rPr>
+          <w:lang w:val="en-US"/>
+        </w:rPr>
+        <w:t>MyVideos</w:t>
+      </w:r>
+      <w:proofErr w:type="spellEnd"/>
+      <w:r>
+        <w:rPr>
+          <w:lang w:val="en-US"/>
+        </w:rPr>
+        <w:t xml:space="preserve"> plugin handler – support for </w:t>
+      </w:r>
+      <w:proofErr w:type="spellStart"/>
+      <w:r>
+        <w:rPr>
+          <w:lang w:val="en-US"/>
+        </w:rPr>
+        <w:t>MyVideos</w:t>
+      </w:r>
+      <w:proofErr w:type="spellEnd"/>
+    </w:p>
+    <w:p>
+      <w:pPr>
+        <w:pStyle w:val="ListParagraph"/>
+        <w:numPr>
+          <w:ilvl w:val="0"/>
+          <w:numId w:val="14"/>
+        </w:numPr>
+        <w:spacing w:after="0" w:line="240" w:lineRule="auto"/>
+        <w:rPr>
+          <w:lang w:val="en-US"/>
+        </w:rPr>
+      </w:pPr>
+      <w:r>
+        <w:rPr>
+          <w:lang w:val="en-US"/>
+        </w:rPr>
+        <w:t xml:space="preserve">Added modified skin files for </w:t>
+      </w:r>
+      <w:proofErr w:type="spellStart"/>
+      <w:r>
+        <w:rPr>
+          <w:lang w:val="en-US"/>
+        </w:rPr>
+        <w:t>MyVideos</w:t>
+      </w:r>
+      <w:proofErr w:type="spellEnd"/>
+      <w:r>
+        <w:rPr>
+          <w:lang w:val="en-US"/>
+        </w:rPr>
+        <w:t xml:space="preserve"> (subtitles button in DB views)</w:t>
+      </w:r>
+    </w:p>
+    <w:p>
+      <w:pPr>
+        <w:pStyle w:val="ListParagraph"/>
+        <w:numPr>
+          <w:ilvl w:val="0"/>
+          <w:numId w:val="14"/>
+        </w:numPr>
+        <w:spacing w:after="0" w:line="240" w:lineRule="auto"/>
+        <w:rPr>
+          <w:lang w:val="en-US"/>
+        </w:rPr>
+      </w:pPr>
+      <w:r>
+        <w:rPr>
+          <w:lang w:val="en-US"/>
+        </w:rPr>
+        <w:t>Fixed bug in</w:t>
+      </w:r>
+      <w:r>
+        <w:rPr>
+          <w:lang w:val="en-US"/>
+        </w:rPr>
+        <w:t xml:space="preserve"> retu</w:t>
+      </w:r>
+      <w:r>
+        <w:rPr>
+          <w:lang w:val="en-US"/>
+        </w:rPr>
+        <w:t>rn to originating plugin option</w:t>
+      </w:r>
+    </w:p>
+    <w:p>
+      <w:pPr>
+        <w:pStyle w:val="ListParagraph"/>
+        <w:numPr>
+          <w:ilvl w:val="0"/>
+          <w:numId w:val="14"/>
+        </w:numPr>
+        <w:spacing w:after="0" w:line="240" w:lineRule="auto"/>
+        <w:rPr>
+          <w:lang w:val="en-US"/>
+        </w:rPr>
+      </w:pPr>
+      <w:r>
+        <w:rPr>
+          <w:lang w:val="en-US"/>
+        </w:rPr>
+        <w:t>Fixed handling of bad subtitles returned by provider</w:t>
+      </w:r>
+    </w:p>
+    <w:p>
+      <w:pPr>
+        <w:pStyle w:val="ListParagraph"/>
+        <w:numPr>
+          <w:ilvl w:val="0"/>
+          <w:numId w:val="14"/>
+        </w:numPr>
+        <w:spacing w:after="0" w:line="240" w:lineRule="auto"/>
+        <w:rPr>
+          <w:lang w:val="en-US"/>
+        </w:rPr>
+      </w:pPr>
+      <w:r>
+        <w:rPr>
+          <w:lang w:val="en-US"/>
+        </w:rPr>
+        <w:t>Fixed p</w:t>
+      </w:r>
+      <w:r>
+        <w:rPr>
+          <w:lang w:val="en-US"/>
+        </w:rPr>
+        <w:t>ossible bug in method for checking paths on remote machines</w:t>
+      </w:r>
+    </w:p>
+    <w:p>
+      <w:pPr>
+        <w:pStyle w:val="ListParagraph"/>
+        <w:numPr>
+          <w:ilvl w:val="0"/>
+          <w:numId w:val="14"/>
+        </w:numPr>
+        <w:spacing w:after="0" w:line="240" w:lineRule="auto"/>
+        <w:rPr>
+          <w:lang w:val="en-US"/>
+        </w:rPr>
+      </w:pPr>
+      <w:r>
+        <w:rPr>
+          <w:lang w:val="en-US"/>
+        </w:rPr>
+        <w:t>Few more bug fixes and improvements</w:t>
+      </w:r>
+    </w:p>
+    <w:p>
+      <w:pPr>
+        <w:pStyle w:val="ListParagraph"/>
+        <w:numPr>
+          <w:ilvl w:val="0"/>
+          <w:numId w:val="14"/>
+        </w:numPr>
+        <w:spacing w:after="0" w:line="240" w:lineRule="auto"/>
+        <w:rPr>
+          <w:lang w:val="en-US"/>
+        </w:rPr>
+      </w:pPr>
+      <w:proofErr w:type="spellStart"/>
+      <w:r>
+        <w:rPr>
+          <w:lang w:val="en-US"/>
+        </w:rPr>
+        <w:t>Su</w:t>
+      </w:r>
+      <w:r>
+        <w:rPr>
+          <w:lang w:val="en-US"/>
+        </w:rPr>
+        <w:t>btitleDownloader</w:t>
+      </w:r>
+      <w:proofErr w:type="spellEnd"/>
+      <w:r>
+        <w:rPr>
+          <w:lang w:val="en-US"/>
+        </w:rPr>
+        <w:t xml:space="preserve"> updated to v3.0</w:t>
+      </w:r>
+      <w:r>
+        <w:rPr>
+          <w:lang w:val="en-US"/>
+        </w:rPr>
+        <w:t xml:space="preserve"> (</w:t>
+      </w:r>
+      <w:proofErr w:type="spellStart"/>
+      <w:r>
+        <w:rPr>
+          <w:lang w:val="en-US"/>
+        </w:rPr>
+        <w:t>seco</w:t>
+      </w:r>
+      <w:proofErr w:type="spellEnd"/>
+      <w:r>
+        <w:rPr>
+          <w:lang w:val="en-US"/>
+        </w:rPr>
+        <w:t>)</w:t>
+      </w:r>
+    </w:p>
+    <w:p>
+      <w:pPr>
+        <w:pStyle w:val="ListParagraph"/>
+        <w:numPr>
+          <w:ilvl w:val="0"/>
+          <w:numId w:val="14"/>
+        </w:numPr>
+        <w:spacing w:after="0" w:line="240" w:lineRule="auto"/>
+        <w:rPr>
+          <w:lang w:val="en-US"/>
+        </w:rPr>
+      </w:pPr>
+      <w:r>
+        <w:rPr>
+          <w:lang w:val="en-US"/>
+        </w:rPr>
+        <w:lastRenderedPageBreak/>
+        <w:t>Added additional, user created (</w:t>
+      </w:r>
+      <w:r>
+        <w:rPr>
+          <w:lang w:val="en-US"/>
+        </w:rPr>
+        <w:t xml:space="preserve">SubsCenter.org by </w:t>
+      </w:r>
+      <w:proofErr w:type="spellStart"/>
+      <w:r>
+        <w:rPr>
+          <w:lang w:val="en-US"/>
+        </w:rPr>
+        <w:t>yoavain</w:t>
+      </w:r>
+      <w:proofErr w:type="spellEnd"/>
+      <w:r>
+        <w:rPr>
+          <w:lang w:val="en-US"/>
+        </w:rPr>
+        <w:t xml:space="preserve">, Sous-titres.eu by </w:t>
+      </w:r>
+      <w:proofErr w:type="spellStart"/>
+      <w:r>
+        <w:rPr>
+          <w:lang w:val="en-US"/>
+        </w:rPr>
+        <w:t>MrJul</w:t>
+      </w:r>
+      <w:proofErr w:type="spellEnd"/>
+      <w:r>
+        <w:rPr>
+          <w:lang w:val="en-US"/>
+        </w:rPr>
+        <w:t>) subtitle providers (</w:t>
+      </w:r>
+      <w:proofErr w:type="spellStart"/>
+      <w:r>
+        <w:rPr>
+          <w:lang w:val="en-US"/>
+        </w:rPr>
+        <w:t>SubtitleDownloaders</w:t>
+      </w:r>
+      <w:proofErr w:type="spellEnd"/>
+      <w:r>
+        <w:rPr>
+          <w:lang w:val="en-US"/>
+        </w:rPr>
+        <w:t>)</w:t>
+      </w:r>
+    </w:p>
+    <w:p>
+      <w:pPr>
+        <w:pStyle w:val="ListParagraph"/>
+        <w:numPr>
+          <w:ilvl w:val="0"/>
+          <w:numId w:val="14"/>
+        </w:numPr>
+        <w:spacing w:after="0" w:line="240" w:lineRule="auto"/>
+        <w:rPr>
+          <w:lang w:val="en-US"/>
+        </w:rPr>
+      </w:pPr>
+      <w:r>
+        <w:rPr>
+          <w:lang w:val="en-US"/>
+        </w:rPr>
+        <w:t xml:space="preserve">Updated </w:t>
+      </w:r>
+      <w:r>
+        <w:rPr>
+          <w:lang w:val="en-US"/>
+        </w:rPr>
+        <w:t>Subsfactory</w:t>
+      </w:r>
+      <w:r>
+        <w:rPr>
+          <w:lang w:val="en-US"/>
+        </w:rPr>
+        <w:t>.it</w:t>
+      </w:r>
+      <w:r>
+        <w:rPr>
+          <w:lang w:val="en-US"/>
+        </w:rPr>
         <w:t xml:space="preserve"> </w:t>
       </w:r>
-      <w:proofErr w:type="spellStart"/>
-      <w:r>
-        <w:rPr>
-          <w:lang w:val="en-US"/>
-        </w:rPr>
-        <w:t>plugin</w:t>
-      </w:r>
-      <w:proofErr w:type="spellEnd"/>
-      <w:r>
-        <w:rPr>
-          <w:lang w:val="en-US"/>
-        </w:rPr>
-        <w:t xml:space="preserve"> handler – support for </w:t>
-      </w:r>
-      <w:proofErr w:type="spellStart"/>
-      <w:r>
-        <w:rPr>
-          <w:lang w:val="en-US"/>
-        </w:rPr>
-        <w:t>MyFilms</w:t>
-      </w:r>
-      <w:proofErr w:type="spellEnd"/>
-      <w:r>
-        <w:rPr>
-          <w:lang w:val="en-US"/>
-        </w:rPr>
-        <w:t xml:space="preserve"> (</w:t>
-      </w:r>
-      <w:proofErr w:type="spellStart"/>
-      <w:r>
-        <w:rPr>
-          <w:lang w:val="en-US"/>
-        </w:rPr>
-        <w:t>Guzzi</w:t>
+      <w:r>
+        <w:rPr>
+          <w:lang w:val="en-US"/>
+        </w:rPr>
+        <w:t xml:space="preserve">provider </w:t>
+      </w:r>
+      <w:r>
+        <w:rPr>
+          <w:lang w:val="en-US"/>
+        </w:rPr>
+        <w:t>(</w:t>
+      </w:r>
+      <w:proofErr w:type="spellStart"/>
+      <w:r>
+        <w:rPr>
+          <w:lang w:val="en-US"/>
+        </w:rPr>
+        <w:t>samo_yea</w:t>
       </w:r>
       <w:proofErr w:type="spellEnd"/>
       <w:r>
@@ -4676,388 +4789,6 @@
         <w:rPr>
           <w:lang w:val="en-US"/>
         </w:rPr>
-        <w:t xml:space="preserve">Added </w:t>
-      </w:r>
-      <w:proofErr w:type="spellStart"/>
-      <w:r>
-        <w:rPr>
-          <w:lang w:val="en-US"/>
-        </w:rPr>
-        <w:t>MyVideos</w:t>
-      </w:r>
-      <w:proofErr w:type="spellEnd"/>
-      <w:r>
-        <w:rPr>
-          <w:lang w:val="en-US"/>
-        </w:rPr>
-        <w:t xml:space="preserve"> </w:t>
-      </w:r>
-      <w:proofErr w:type="spellStart"/>
-      <w:r>
-        <w:rPr>
-          <w:lang w:val="en-US"/>
-        </w:rPr>
-        <w:t>plugin</w:t>
-      </w:r>
-      <w:proofErr w:type="spellEnd"/>
-      <w:r>
-        <w:rPr>
-          <w:lang w:val="en-US"/>
-        </w:rPr>
-        <w:t xml:space="preserve"> handler – support for </w:t>
-      </w:r>
-      <w:proofErr w:type="spellStart"/>
-      <w:r>
-        <w:rPr>
-          <w:lang w:val="en-US"/>
-        </w:rPr>
-        <w:t>MyVideos</w:t>
-      </w:r>
-      <w:proofErr w:type="spellEnd"/>
-    </w:p>
-    <w:p>
-      <w:pPr>
-        <w:pStyle w:val="ListParagraph"/>
-        <w:numPr>
-          <w:ilvl w:val="0"/>
-          <w:numId w:val="14"/>
-        </w:numPr>
-        <w:spacing w:after="0" w:line="240" w:lineRule="auto"/>
-        <w:rPr>
-          <w:lang w:val="en-US"/>
-        </w:rPr>
-      </w:pPr>
-      <w:r>
-        <w:rPr>
-          <w:lang w:val="en-US"/>
-        </w:rPr>
-        <w:t xml:space="preserve">Added modified skin files for </w:t>
-      </w:r>
-      <w:proofErr w:type="spellStart"/>
-      <w:r>
-        <w:rPr>
-          <w:lang w:val="en-US"/>
-        </w:rPr>
-        <w:t>MyVideos</w:t>
-      </w:r>
-      <w:proofErr w:type="spellEnd"/>
-      <w:r>
-        <w:rPr>
-          <w:lang w:val="en-US"/>
-        </w:rPr>
-        <w:t xml:space="preserve"> (subtitles button in DB views)</w:t>
-      </w:r>
-    </w:p>
-    <w:p>
-      <w:pPr>
-        <w:pStyle w:val="ListParagraph"/>
-        <w:numPr>
-          <w:ilvl w:val="0"/>
-          <w:numId w:val="14"/>
-        </w:numPr>
-        <w:spacing w:after="0" w:line="240" w:lineRule="auto"/>
-        <w:rPr>
-          <w:lang w:val="en-US"/>
-        </w:rPr>
-      </w:pPr>
-      <w:r>
-        <w:rPr>
-          <w:lang w:val="en-US"/>
-        </w:rPr>
-        <w:t>Fixed bug in</w:t>
-      </w:r>
-      <w:r>
-        <w:rPr>
-          <w:lang w:val="en-US"/>
-        </w:rPr>
-        <w:t xml:space="preserve"> retu</w:t>
-      </w:r>
-      <w:r>
-        <w:rPr>
-          <w:lang w:val="en-US"/>
-        </w:rPr>
-        <w:t xml:space="preserve">rn to originating </w:t>
-      </w:r>
-      <w:proofErr w:type="spellStart"/>
-      <w:r>
-        <w:rPr>
-          <w:lang w:val="en-US"/>
-        </w:rPr>
-        <w:t>plugin</w:t>
-      </w:r>
-      <w:proofErr w:type="spellEnd"/>
-      <w:r>
-        <w:rPr>
-          <w:lang w:val="en-US"/>
-        </w:rPr>
-        <w:t xml:space="preserve"> option</w:t>
-      </w:r>
-    </w:p>
-    <w:p>
-      <w:pPr>
-        <w:pStyle w:val="ListParagraph"/>
-        <w:numPr>
-          <w:ilvl w:val="0"/>
-          <w:numId w:val="14"/>
-        </w:numPr>
-        <w:spacing w:after="0" w:line="240" w:lineRule="auto"/>
-        <w:rPr>
-          <w:lang w:val="en-US"/>
-        </w:rPr>
-      </w:pPr>
-      <w:r>
-        <w:rPr>
-          <w:lang w:val="en-US"/>
-        </w:rPr>
-        <w:t>Fixed handling of bad subtitles returned by provider</w:t>
-      </w:r>
-    </w:p>
-    <w:p>
-      <w:pPr>
-        <w:pStyle w:val="ListParagraph"/>
-        <w:numPr>
-          <w:ilvl w:val="0"/>
-          <w:numId w:val="14"/>
-        </w:numPr>
-        <w:spacing w:after="0" w:line="240" w:lineRule="auto"/>
-        <w:rPr>
-          <w:lang w:val="en-US"/>
-        </w:rPr>
-      </w:pPr>
-      <w:r>
-        <w:rPr>
-          <w:lang w:val="en-US"/>
-        </w:rPr>
-        <w:t>Fixed p</w:t>
-      </w:r>
-      <w:r>
-        <w:rPr>
-          <w:lang w:val="en-US"/>
-        </w:rPr>
-        <w:t>ossible bug in method for checking paths on remote machines</w:t>
-      </w:r>
-    </w:p>
-    <w:p>
-      <w:pPr>
-        <w:pStyle w:val="ListParagraph"/>
-        <w:numPr>
-          <w:ilvl w:val="0"/>
-          <w:numId w:val="14"/>
-        </w:numPr>
-        <w:spacing w:after="0" w:line="240" w:lineRule="auto"/>
-        <w:rPr>
-          <w:lang w:val="en-US"/>
-        </w:rPr>
-      </w:pPr>
-      <w:r>
-        <w:rPr>
-          <w:lang w:val="en-US"/>
-        </w:rPr>
-        <w:t>Few more bug fixes and improvements</w:t>
-      </w:r>
-    </w:p>
-    <w:p>
-      <w:pPr>
-        <w:pStyle w:val="ListParagraph"/>
-        <w:numPr>
-          <w:ilvl w:val="0"/>
-          <w:numId w:val="14"/>
-        </w:numPr>
-        <w:spacing w:after="0" w:line="240" w:lineRule="auto"/>
-        <w:rPr>
-          <w:lang w:val="en-US"/>
-        </w:rPr>
-      </w:pPr>
-      <w:proofErr w:type="spellStart"/>
-      <w:r>
-        <w:rPr>
-          <w:lang w:val="en-US"/>
-        </w:rPr>
-        <w:t>Su</w:t>
-      </w:r>
-      <w:r>
-        <w:rPr>
-          <w:lang w:val="en-US"/>
-        </w:rPr>
-        <w:t>btitleDownloader</w:t>
-      </w:r>
-      <w:proofErr w:type="spellEnd"/>
-      <w:r>
-        <w:rPr>
-          <w:lang w:val="en-US"/>
-        </w:rPr>
-        <w:t xml:space="preserve"> updated to v3.0</w:t>
-      </w:r>
-      <w:r>
-        <w:rPr>
-          <w:lang w:val="en-US"/>
-        </w:rPr>
-        <w:t xml:space="preserve"> (</w:t>
-      </w:r>
-      <w:proofErr w:type="spellStart"/>
-      <w:r>
-        <w:rPr>
-          <w:lang w:val="en-US"/>
-        </w:rPr>
-        <w:t>seco</w:t>
-      </w:r>
-      <w:proofErr w:type="spellEnd"/>
-      <w:r>
-        <w:rPr>
-          <w:lang w:val="en-US"/>
-        </w:rPr>
-        <w:t>)</w:t>
-      </w:r>
-    </w:p>
-    <w:p>
-      <w:pPr>
-        <w:pStyle w:val="ListParagraph"/>
-        <w:numPr>
-          <w:ilvl w:val="0"/>
-          <w:numId w:val="14"/>
-        </w:numPr>
-        <w:spacing w:after="0" w:line="240" w:lineRule="auto"/>
-        <w:rPr>
-          <w:lang w:val="en-US"/>
-        </w:rPr>
-      </w:pPr>
-      <w:r>
-        <w:rPr>
-          <w:lang w:val="en-US"/>
-        </w:rPr>
-        <w:t>Added additional, user created (</w:t>
-      </w:r>
-      <w:r>
-        <w:rPr>
-          <w:lang w:val="en-US"/>
-        </w:rPr>
-        <w:t xml:space="preserve">SubsCenter.org by </w:t>
-      </w:r>
-      <w:proofErr w:type="spellStart"/>
-      <w:r>
-        <w:rPr>
-          <w:lang w:val="en-US"/>
-        </w:rPr>
-        <w:t>yoavain</w:t>
-      </w:r>
-      <w:proofErr w:type="spellEnd"/>
-      <w:r>
-        <w:rPr>
-          <w:lang w:val="en-US"/>
-        </w:rPr>
-        <w:t xml:space="preserve">, Sous-titres.eu by </w:t>
-      </w:r>
-      <w:proofErr w:type="spellStart"/>
-      <w:r>
-        <w:rPr>
-          <w:lang w:val="en-US"/>
-        </w:rPr>
-        <w:t>MrJul</w:t>
-      </w:r>
-      <w:proofErr w:type="spellEnd"/>
-      <w:r>
-        <w:rPr>
-          <w:lang w:val="en-US"/>
-        </w:rPr>
-        <w:t>) subtitle providers (</w:t>
-      </w:r>
-      <w:proofErr w:type="spellStart"/>
-      <w:r>
-        <w:rPr>
-          <w:lang w:val="en-US"/>
-        </w:rPr>
-        <w:t>SubtitleDownloaders</w:t>
-      </w:r>
-      <w:proofErr w:type="spellEnd"/>
-      <w:r>
-        <w:rPr>
-          <w:lang w:val="en-US"/>
-        </w:rPr>
-        <w:t>)</w:t>
-      </w:r>
-    </w:p>
-    <w:p>
-      <w:pPr>
-        <w:pStyle w:val="ListParagraph"/>
-        <w:numPr>
-          <w:ilvl w:val="0"/>
-          <w:numId w:val="14"/>
-        </w:numPr>
-        <w:spacing w:after="0" w:line="240" w:lineRule="auto"/>
-        <w:rPr>
-          <w:lang w:val="en-US"/>
-        </w:rPr>
-      </w:pPr>
-      <w:r>
-        <w:rPr>
-          <w:lang w:val="en-US"/>
-        </w:rPr>
-        <w:t xml:space="preserve">Updated </w:t>
-      </w:r>
-      <w:proofErr w:type="spellStart"/>
-      <w:r>
-        <w:rPr>
-          <w:lang w:val="en-US"/>
-        </w:rPr>
-        <w:t>Subsfactory</w:t>
-      </w:r>
-      <w:r>
-        <w:rPr>
-          <w:lang w:val="en-US"/>
-        </w:rPr>
-        <w:t>.it</w:t>
-      </w:r>
-      <w:proofErr w:type="spellEnd"/>
-      <w:r>
-        <w:rPr>
-          <w:lang w:val="en-US"/>
-        </w:rPr>
-        <w:t xml:space="preserve"> </w:t>
-      </w:r>
-      <w:r>
-        <w:rPr>
-          <w:lang w:val="en-US"/>
-        </w:rPr>
-        <w:t xml:space="preserve">provider </w:t>
-      </w:r>
-      <w:r>
-        <w:rPr>
-          <w:lang w:val="en-US"/>
-        </w:rPr>
-        <w:t>(</w:t>
-      </w:r>
-      <w:proofErr w:type="spellStart"/>
-      <w:r>
-        <w:rPr>
-          <w:lang w:val="en-US"/>
-        </w:rPr>
-        <w:t>samo_yea</w:t>
-      </w:r>
-      <w:proofErr w:type="spellEnd"/>
-      <w:r>
-        <w:rPr>
-          <w:lang w:val="en-US"/>
-        </w:rPr>
-        <w:t>)</w:t>
-      </w:r>
-    </w:p>
-    <w:p>
-      <w:pPr>
-        <w:pStyle w:val="ListParagraph"/>
-        <w:numPr>
-          <w:ilvl w:val="0"/>
-          <w:numId w:val="14"/>
-        </w:numPr>
-        <w:spacing w:after="0" w:line="240" w:lineRule="auto"/>
-        <w:rPr>
-          <w:lang w:val="en-US"/>
-        </w:rPr>
-      </w:pPr>
-      <w:r>
-        <w:rPr>
-          <w:lang w:val="en-US"/>
-        </w:rPr>
-        <w:lastRenderedPageBreak/>
         <w:t>Updated Titulky.com</w:t>
       </w:r>
       <w:r>
@@ -5251,7 +4982,7 @@
         </w:rPr>
         <w:t>(</w:t>
       </w:r>
-      <w:hyperlink r:id="rId33" w:history="1">
+      <w:hyperlink r:id="rId34" w:history="1">
         <w:r>
           <w:rPr>
             <w:rStyle w:val="Hyperlink"/>
@@ -5289,21 +5020,7 @@
         <w:rPr>
           <w:lang w:val="en-US"/>
         </w:rPr>
-        <w:t xml:space="preserve">Add return to originating </w:t>
-      </w:r>
-      <w:proofErr w:type="spellStart"/>
-      <w:r>
-        <w:rPr>
-          <w:lang w:val="en-US"/>
-        </w:rPr>
-        <w:t>plugin</w:t>
-      </w:r>
-      <w:proofErr w:type="spellEnd"/>
-      <w:r>
-        <w:rPr>
-          <w:lang w:val="en-US"/>
-        </w:rPr>
-        <w:t xml:space="preserve"> option (after downloading subtitles)</w:t>
+        <w:t>Add return to originating plugin option (after downloading subtitles)</w:t>
       </w:r>
     </w:p>
     <w:p>
@@ -5526,27 +5243,13 @@
         <w:rPr>
           <w:lang w:val="en-US"/>
         </w:rPr>
-        <w:t xml:space="preserve">, </w:t>
-      </w:r>
-      <w:proofErr w:type="spellStart"/>
-      <w:r>
-        <w:rPr>
-          <w:lang w:val="en-US"/>
-        </w:rPr>
-        <w:t>Subsfactory</w:t>
-      </w:r>
-      <w:r>
-        <w:rPr>
-          <w:lang w:val="en-US"/>
-        </w:rPr>
-        <w:t>.it</w:t>
-      </w:r>
-      <w:proofErr w:type="spellEnd"/>
-      <w:r>
-        <w:rPr>
-          <w:lang w:val="en-US"/>
-        </w:rPr>
-        <w:t xml:space="preserve"> by </w:t>
+        <w:t>, Subsfactory</w:t>
+      </w:r>
+      <w:r>
+        <w:rPr>
+          <w:lang w:val="en-US"/>
+        </w:rPr>
+        <w:t xml:space="preserve">.it by </w:t>
       </w:r>
       <w:proofErr w:type="spellStart"/>
       <w:r>
@@ -5989,14 +5692,12 @@
           <w:lang w:val="en-US"/>
         </w:rPr>
       </w:pPr>
-      <w:proofErr w:type="spellStart"/>
       <w:r>
         <w:rPr>
           <w:lang w:val="en-US"/>
         </w:rPr>
         <w:t>SubCentral.ModifySearch.xml</w:t>
       </w:r>
-      <w:proofErr w:type="spellEnd"/>
     </w:p>
     <w:p>
       <w:pPr>
@@ -6343,6 +6044,7 @@
         <w:rPr>
           <w:lang w:val="en-US"/>
         </w:rPr>
+        <w:lastRenderedPageBreak/>
         <w:t>&lt;string Field="</w:t>
       </w:r>
       <w:proofErr w:type="spellStart"/>
@@ -6452,7 +6154,6 @@
         <w:rPr>
           <w:lang w:val="en-US"/>
         </w:rPr>
-        <w:lastRenderedPageBreak/>
         <w:t>&lt;string Field="</w:t>
       </w:r>
       <w:proofErr w:type="spellStart"/>
@@ -6676,7 +6377,7 @@
         </w:rPr>
         <w:t xml:space="preserve"> change log (</w:t>
       </w:r>
-      <w:hyperlink r:id="rId34" w:history="1">
+      <w:hyperlink r:id="rId35" w:history="1">
         <w:r>
           <w:rPr>
             <w:rStyle w:val="Hyperlink"/>
@@ -6893,23 +6594,9 @@
         <w:rPr>
           <w:lang w:val="en-US"/>
         </w:rPr>
-        <w:t xml:space="preserve"> </w:t>
-      </w:r>
-      <w:proofErr w:type="spellStart"/>
-      <w:r>
-        <w:rPr>
-          <w:lang w:val="en-US"/>
-        </w:rPr>
-        <w:t>plugins</w:t>
-      </w:r>
-      <w:proofErr w:type="spellEnd"/>
-      <w:r>
-        <w:rPr>
-          <w:lang w:val="en-US"/>
-        </w:rPr>
-        <w:t xml:space="preserve"> repository (</w:t>
-      </w:r>
-      <w:hyperlink r:id="rId35" w:history="1">
+        <w:t xml:space="preserve"> plugins repository (</w:t>
+      </w:r>
+      <w:hyperlink r:id="rId36" w:history="1">
         <w:r>
           <w:rPr>
             <w:rStyle w:val="Hyperlink"/>
@@ -6930,7 +6617,7 @@
         </w:rPr>
         <w:t xml:space="preserve"> (</w:t>
       </w:r>
-      <w:hyperlink r:id="rId36" w:history="1">
+      <w:hyperlink r:id="rId37" w:history="1">
         <w:r>
           <w:rPr>
             <w:rStyle w:val="Hyperlink"/>
@@ -7062,7 +6749,21 @@
         <w:rPr>
           <w:lang w:val="en-US"/>
         </w:rPr>
-        <w:t>%\system32\drivers\etc\hosts.</w:t>
+        <w:t>%\system32\drivers\</w:t>
+      </w:r>
+      <w:proofErr w:type="spellStart"/>
+      <w:r>
+        <w:rPr>
+          <w:lang w:val="en-US"/>
+        </w:rPr>
+        <w:t>etc</w:t>
+      </w:r>
+      <w:proofErr w:type="spellEnd"/>
+      <w:r>
+        <w:rPr>
+          <w:lang w:val="en-US"/>
+        </w:rPr>
+        <w:t>\hosts.</w:t>
       </w:r>
     </w:p>
     <w:p>
@@ -7204,7 +6905,7 @@
         <w:rPr>
           <w:lang w:val="en-US"/>
         </w:rPr>
-        <w:t>;</w:t>
+        <w:t>,</w:t>
       </w:r>
       <w:r>
         <w:rPr>
@@ -7221,7 +6922,19 @@
         <w:rPr>
           <w:lang w:val="en-US"/>
         </w:rPr>
-        <w:t xml:space="preserve"> (no quotes). </w:t>
+        <w:t xml:space="preserve"> (</w:t>
+      </w:r>
+      <w:r>
+        <w:rPr>
+          <w:lang w:val="en-US"/>
+        </w:rPr>
+        <w:t xml:space="preserve">comma, </w:t>
+      </w:r>
+      <w:r>
+        <w:rPr>
+          <w:lang w:val="en-US"/>
+        </w:rPr>
+        <w:t xml:space="preserve">no quotes). </w:t>
       </w:r>
       <w:r>
         <w:rPr>
@@ -7401,7 +7114,7 @@
         </w:rPr>
         <w:t xml:space="preserve"> API thread (</w:t>
       </w:r>
-      <w:hyperlink r:id="rId37" w:history="1">
+      <w:hyperlink r:id="rId38" w:history="1">
         <w:r>
           <w:rPr>
             <w:rStyle w:val="Hyperlink"/>
@@ -7433,6 +7146,7 @@
         <w:rPr>
           <w:lang w:val="en-US"/>
         </w:rPr>
+        <w:lastRenderedPageBreak/>
         <w:t>Receiving errors when using MPEI package installer! How to fix it?</w:t>
       </w:r>
     </w:p>
@@ -7452,7 +7166,6 @@
         <w:rPr>
           <w:lang w:val="en-US"/>
         </w:rPr>
-        <w:lastRenderedPageBreak/>
         <w:t xml:space="preserve">This is the change I did </w:t>
       </w:r>
       <w:r>
@@ -7529,7 +7242,7 @@
 </file>
 
 <file path=word/numbering.xml><?xml version="1.0" encoding="utf-8"?>
-<w:numbering xmlns:ve="http://schemas.openxmlformats.org/markup-compatibility/2006" xmlns:o="urn:schemas-microsoft-com:office:office" xmlns:r="http://schemas.openxmlformats.org/officeDocument/2006/relationships" xmlns:m="http://schemas.openxmlformats.org/officeDocument/2006/math" xmlns:v="urn:schemas-microsoft-com:vml" xmlns:wp="http://schemas.openxmlformats.org/drawingml/2006/wordprocessingDrawing" xmlns:w10="urn:schemas-microsoft-com:office:word" xmlns:w="http://schemas.openxmlformats.org/wordprocessingml/2006/main" xmlns:wne="http://schemas.microsoft.com/office/word/2006/wordml">
+<w:numbering xmlns:wpc="http://schemas.microsoft.com/office/word/2010/wordprocessingCanvas" xmlns:mc="http://schemas.openxmlformats.org/markup-compatibility/2006" xmlns:o="urn:schemas-microsoft-com:office:office" xmlns:r="http://schemas.openxmlformats.org/officeDocument/2006/relationships" xmlns:m="http://schemas.openxmlformats.org/officeDocument/2006/math" xmlns:v="urn:schemas-microsoft-com:vml" xmlns:wp14="http://schemas.microsoft.com/office/word/2010/wordprocessingDrawing" xmlns:wp="http://schemas.openxmlformats.org/drawingml/2006/wordprocessingDrawing" xmlns:w10="urn:schemas-microsoft-com:office:word" xmlns:w="http://schemas.openxmlformats.org/wordprocessingml/2006/main" xmlns:w14="http://schemas.microsoft.com/office/word/2010/wordml" xmlns:wpg="http://schemas.microsoft.com/office/word/2010/wordprocessingGroup" xmlns:wpi="http://schemas.microsoft.com/office/word/2010/wordprocessingInk" xmlns:wne="http://schemas.microsoft.com/office/word/2006/wordml" xmlns:wps="http://schemas.microsoft.com/office/word/2010/wordprocessingShape" mc:Ignorable="w14 wp14">
   <w:abstractNum w:abstractNumId="0">
     <w:nsid w:val="188D1939"/>
     <w:multiLevelType w:val="hybridMultilevel"/>
@@ -8762,7 +8475,7 @@
 </file>
 
 <file path=word/styles.xml><?xml version="1.0" encoding="utf-8"?>
-<w:styles xmlns:r="http://schemas.openxmlformats.org/officeDocument/2006/relationships" xmlns:w="http://schemas.openxmlformats.org/wordprocessingml/2006/main">
+<w:styles xmlns:mc="http://schemas.openxmlformats.org/markup-compatibility/2006" xmlns:r="http://schemas.openxmlformats.org/officeDocument/2006/relationships" xmlns:w="http://schemas.openxmlformats.org/wordprocessingml/2006/main" xmlns:w14="http://schemas.microsoft.com/office/word/2010/wordml" mc:Ignorable="w14">
   <w:docDefaults>
     <w:rPrDefault>
       <w:rPr>
@@ -8934,7 +8647,6 @@
     <w:uiPriority w:val="99"/>
     <w:semiHidden/>
     <w:unhideWhenUsed/>
-    <w:qFormat/>
     <w:tblPr>
       <w:tblInd w:w="0" w:type="dxa"/>
       <w:tblCellMar>
@@ -9002,6 +8714,196 @@
     <w:semiHidden/>
     <w:unhideWhenUsed/>
     <w:rsid w:val="001D33AD"/>
+  </w:style>
+</w:styles>
+</file>
+
+<file path=word/stylesWithEffects.xml><?xml version="1.0" encoding="utf-8"?>
+<w:styles xmlns:wpc="http://schemas.microsoft.com/office/word/2010/wordprocessingCanvas" xmlns:mc="http://schemas.openxmlformats.org/markup-compatibility/2006" xmlns:o="urn:schemas-microsoft-com:office:office" xmlns:r="http://schemas.openxmlformats.org/officeDocument/2006/relationships" xmlns:m="http://schemas.openxmlformats.org/officeDocument/2006/math" xmlns:v="urn:schemas-microsoft-com:vml" xmlns:wp14="http://schemas.microsoft.com/office/word/2010/wordprocessingDrawing" xmlns:wp="http://schemas.openxmlformats.org/drawingml/2006/wordprocessingDrawing" xmlns:w10="urn:schemas-microsoft-com:office:word" xmlns:w="http://schemas.openxmlformats.org/wordprocessingml/2006/main" xmlns:w14="http://schemas.microsoft.com/office/word/2010/wordml" xmlns:wpg="http://schemas.microsoft.com/office/word/2010/wordprocessingGroup" xmlns:wpi="http://schemas.microsoft.com/office/word/2010/wordprocessingInk" xmlns:wne="http://schemas.microsoft.com/office/word/2006/wordml" xmlns:wps="http://schemas.microsoft.com/office/word/2010/wordprocessingShape" mc:Ignorable="w14 wp14">
+  <w:docDefaults>
+    <w:rPrDefault>
+      <w:rPr>
+        <w:rFonts w:asciiTheme="minorHAnsi" w:eastAsiaTheme="minorEastAsia" w:hAnsiTheme="minorHAnsi" w:cstheme="minorBidi"/>
+        <w:sz w:val="22"/>
+        <w:szCs w:val="22"/>
+        <w:lang w:val="sl-SI" w:eastAsia="sl-SI" w:bidi="ar-SA"/>
+      </w:rPr>
+    </w:rPrDefault>
+    <w:pPrDefault>
+      <w:pPr>
+        <w:spacing w:after="200" w:line="276" w:lineRule="auto"/>
+      </w:pPr>
+    </w:pPrDefault>
+  </w:docDefaults>
+  <w:latentStyles w:defLockedState="0" w:defUIPriority="99" w:defSemiHidden="1" w:defUnhideWhenUsed="1" w:defQFormat="0" w:count="267">
+    <w:lsdException w:name="Normal" w:semiHidden="0" w:uiPriority="0" w:unhideWhenUsed="0" w:qFormat="1"/>
+    <w:lsdException w:name="heading 1" w:semiHidden="0" w:uiPriority="9" w:unhideWhenUsed="0" w:qFormat="1"/>
+    <w:lsdException w:name="heading 2" w:uiPriority="9" w:qFormat="1"/>
+    <w:lsdException w:name="heading 3" w:uiPriority="9" w:qFormat="1"/>
+    <w:lsdException w:name="heading 4" w:uiPriority="9" w:qFormat="1"/>
+    <w:lsdException w:name="heading 5" w:uiPriority="9" w:qFormat="1"/>
+    <w:lsdException w:name="heading 6" w:uiPriority="9" w:qFormat="1"/>
+    <w:lsdException w:name="heading 7" w:uiPriority="9" w:qFormat="1"/>
+    <w:lsdException w:name="heading 8" w:uiPriority="9" w:qFormat="1"/>
+    <w:lsdException w:name="heading 9" w:uiPriority="9" w:qFormat="1"/>
+    <w:lsdException w:name="toc 1" w:uiPriority="39"/>
+    <w:lsdException w:name="toc 2" w:uiPriority="39"/>
+    <w:lsdException w:name="toc 3" w:uiPriority="39"/>
+    <w:lsdException w:name="toc 4" w:uiPriority="39"/>
+    <w:lsdException w:name="toc 5" w:uiPriority="39"/>
+    <w:lsdException w:name="toc 6" w:uiPriority="39"/>
+    <w:lsdException w:name="toc 7" w:uiPriority="39"/>
+    <w:lsdException w:name="toc 8" w:uiPriority="39"/>
+    <w:lsdException w:name="toc 9" w:uiPriority="39"/>
+    <w:lsdException w:name="caption" w:uiPriority="35" w:qFormat="1"/>
+    <w:lsdException w:name="Title" w:semiHidden="0" w:uiPriority="10" w:unhideWhenUsed="0" w:qFormat="1"/>
+    <w:lsdException w:name="Default Paragraph Font" w:uiPriority="1"/>
+    <w:lsdException w:name="Subtitle" w:semiHidden="0" w:uiPriority="11" w:unhideWhenUsed="0" w:qFormat="1"/>
+    <w:lsdException w:name="Strong" w:semiHidden="0" w:uiPriority="22" w:unhideWhenUsed="0" w:qFormat="1"/>
+    <w:lsdException w:name="Emphasis" w:semiHidden="0" w:uiPriority="20" w:unhideWhenUsed="0" w:qFormat="1"/>
+    <w:lsdException w:name="Table Grid" w:semiHidden="0" w:uiPriority="59" w:unhideWhenUsed="0"/>
+    <w:lsdException w:name="Placeholder Text" w:unhideWhenUsed="0"/>
+    <w:lsdException w:name="No Spacing" w:semiHidden="0" w:uiPriority="1" w:unhideWhenUsed="0" w:qFormat="1"/>
+    <w:lsdException w:name="Light Shading" w:semiHidden="0" w:uiPriority="60" w:unhideWhenUsed="0"/>
+    <w:lsdException w:name="Light List" w:semiHidden="0" w:uiPriority="61" w:unhideWhenUsed="0"/>
+    <w:lsdException w:name="Light Grid" w:semiHidden="0" w:uiPriority="62" w:unhideWhenUsed="0"/>
+    <w:lsdException w:name="Medium Shading 1" w:semiHidden="0" w:uiPriority="63" w:unhideWhenUsed="0"/>
+    <w:lsdException w:name="Medium Shading 2" w:semiHidden="0" w:uiPriority="64" w:unhideWhenUsed="0"/>
+    <w:lsdException w:name="Medium List 1" w:semiHidden="0" w:uiPriority="65" w:unhideWhenUsed="0"/>
+    <w:lsdException w:name="Medium List 2" w:semiHidden="0" w:uiPriority="66" w:unhideWhenUsed="0"/>
+    <w:lsdException w:name="Medium Grid 1" w:semiHidden="0" w:uiPriority="67" w:unhideWhenUsed="0"/>
+    <w:lsdException w:name="Medium Grid 2" w:semiHidden="0" w:uiPriority="68" w:unhideWhenUsed="0"/>
+    <w:lsdException w:name="Medium Grid 3" w:semiHidden="0" w:uiPriority="69" w:unhideWhenUsed="0"/>
+    <w:lsdException w:name="Dark List" w:semiHidden="0" w:uiPriority="70" w:unhideWhenUsed="0"/>
+    <w:lsdException w:name="Colorful Shading" w:semiHidden="0" w:uiPriority="71" w:unhideWhenUsed="0"/>
+    <w:lsdException w:name="Colorful List" w:semiHidden="0" w:uiPriority="72" w:unhideWhenUsed="0"/>
+    <w:lsdException w:name="Colorful Grid" w:semiHidden="0" w:uiPriority="73" w:unhideWhenUsed="0"/>
+    <w:lsdException w:name="Light Shading Accent 1" w:semiHidden="0" w:uiPriority="60" w:unhideWhenUsed="0"/>
+    <w:lsdException w:name="Light List Accent 1" w:semiHidden="0" w:uiPriority="61" w:unhideWhenUsed="0"/>
+    <w:lsdException w:name="Light Grid Accent 1" w:semiHidden="0" w:uiPriority="62" w:unhideWhenUsed="0"/>
+    <w:lsdException w:name="Medium Shading 1 Accent 1" w:semiHidden="0" w:uiPriority="63" w:unhideWhenUsed="0"/>
+    <w:lsdException w:name="Medium Shading 2 Accent 1" w:semiHidden="0" w:uiPriority="64" w:unhideWhenUsed="0"/>
+    <w:lsdException w:name="Medium List 1 Accent 1" w:semiHidden="0" w:uiPriority="65" w:unhideWhenUsed="0"/>
+    <w:lsdException w:name="Revision" w:unhideWhenUsed="0"/>
+    <w:lsdException w:name="List Paragraph" w:semiHidden="0" w:uiPriority="34" w:unhideWhenUsed="0" w:qFormat="1"/>
+    <w:lsdException w:name="Quote" w:semiHidden="0" w:uiPriority="29" w:unhideWhenUsed="0" w:qFormat="1"/>
+    <w:lsdException w:name="Intense Quote" w:semiHidden="0" w:uiPriority="30" w:unhideWhenUsed="0" w:qFormat="1"/>
+    <w:lsdException w:name="Medium List 2 Accent 1" w:semiHidden="0" w:uiPriority="66" w:unhideWhenUsed="0"/>
+    <w:lsdException w:name="Medium Grid 1 Accent 1" w:semiHidden="0" w:uiPriority="67" w:unhideWhenUsed="0"/>
+    <w:lsdException w:name="Medium Grid 2 Accent 1" w:semiHidden="0" w:uiPriority="68" w:unhideWhenUsed="0"/>
+    <w:lsdException w:name="Medium Grid 3 Accent 1" w:semiHidden="0" w:uiPriority="69" w:unhideWhenUsed="0"/>
+    <w:lsdException w:name="Dark List Accent 1" w:semiHidden="0" w:uiPriority="70" w:unhideWhenUsed="0"/>
+    <w:lsdException w:name="Colorful Shading Accent 1" w:semiHidden="0" w:uiPriority="71" w:unhideWhenUsed="0"/>
+    <w:lsdException w:name="Colorful List Accent 1" w:semiHidden="0" w:uiPriority="72" w:unhideWhenUsed="0"/>
+    <w:lsdException w:name="Colorful Grid Accent 1" w:semiHidden="0" w:uiPriority="73" w:unhideWhenUsed="0"/>
+    <w:lsdException w:name="Light Shading Accent 2" w:semiHidden="0" w:uiPriority="60" w:unhideWhenUsed="0"/>
+    <w:lsdException w:name="Light List Accent 2" w:semiHidden="0" w:uiPriority="61" w:unhideWhenUsed="0"/>
+    <w:lsdException w:name="Light Grid Accent 2" w:semiHidden="0" w:uiPriority="62" w:unhideWhenUsed="0"/>
+    <w:lsdException w:name="Medium Shading 1 Accent 2" w:semiHidden="0" w:uiPriority="63" w:unhideWhenUsed="0"/>
+    <w:lsdException w:name="Medium Shading 2 Accent 2" w:semiHidden="0" w:uiPriority="64" w:unhideWhenUsed="0"/>
+    <w:lsdException w:name="Medium List 1 Accent 2" w:semiHidden="0" w:uiPriority="65" w:unhideWhenUsed="0"/>
+    <w:lsdException w:name="Medium List 2 Accent 2" w:semiHidden="0" w:uiPriority="66" w:unhideWhenUsed="0"/>
+    <w:lsdException w:name="Medium Grid 1 Accent 2" w:semiHidden="0" w:uiPriority="67" w:unhideWhenUsed="0"/>
+    <w:lsdException w:name="Medium Grid 2 Accent 2" w:semiHidden="0" w:uiPriority="68" w:unhideWhenUsed="0"/>
+    <w:lsdException w:name="Medium Grid 3 Accent 2" w:semiHidden="0" w:uiPriority="69" w:unhideWhenUsed="0"/>
+    <w:lsdException w:name="Dark List Accent 2" w:semiHidden="0" w:uiPriority="70" w:unhideWhenUsed="0"/>
+    <w:lsdException w:name="Colorful Shading Accent 2" w:semiHidden="0" w:uiPriority="71" w:unhideWhenUsed="0"/>
+    <w:lsdException w:name="Colorful List Accent 2" w:semiHidden="0" w:uiPriority="72" w:unhideWhenUsed="0"/>
+    <w:lsdException w:name="Colorful Grid Accent 2" w:semiHidden="0" w:uiPriority="73" w:unhideWhenUsed="0"/>
+    <w:lsdException w:name="Light Shading Accent 3" w:semiHidden="0" w:uiPriority="60" w:unhideWhenUsed="0"/>
+    <w:lsdException w:name="Light List Accent 3" w:semiHidden="0" w:uiPriority="61" w:unhideWhenUsed="0"/>
+    <w:lsdException w:name="Light Grid Accent 3" w:semiHidden="0" w:uiPriority="62" w:unhideWhenUsed="0"/>
+    <w:lsdException w:name="Medium Shading 1 Accent 3" w:semiHidden="0" w:uiPriority="63" w:unhideWhenUsed="0"/>
+    <w:lsdException w:name="Medium Shading 2 Accent 3" w:semiHidden="0" w:uiPriority="64" w:unhideWhenUsed="0"/>
+    <w:lsdException w:name="Medium List 1 Accent 3" w:semiHidden="0" w:uiPriority="65" w:unhideWhenUsed="0"/>
+    <w:lsdException w:name="Medium List 2 Accent 3" w:semiHidden="0" w:uiPriority="66" w:unhideWhenUsed="0"/>
+    <w:lsdException w:name="Medium Grid 1 Accent 3" w:semiHidden="0" w:uiPriority="67" w:unhideWhenUsed="0"/>
+    <w:lsdException w:name="Medium Grid 2 Accent 3" w:semiHidden="0" w:uiPriority="68" w:unhideWhenUsed="0"/>
+    <w:lsdException w:name="Medium Grid 3 Accent 3" w:semiHidden="0" w:uiPriority="69" w:unhideWhenUsed="0"/>
+    <w:lsdException w:name="Dark List Accent 3" w:semiHidden="0" w:uiPriority="70" w:unhideWhenUsed="0"/>
+    <w:lsdException w:name="Colorful Shading Accent 3" w:semiHidden="0" w:uiPriority="71" w:unhideWhenUsed="0"/>
+    <w:lsdException w:name="Colorful List Accent 3" w:semiHidden="0" w:uiPriority="72" w:unhideWhenUsed="0"/>
+    <w:lsdException w:name="Colorful Grid Accent 3" w:semiHidden="0" w:uiPriority="73" w:unhideWhenUsed="0"/>
+    <w:lsdException w:name="Light Shading Accent 4" w:semiHidden="0" w:uiPriority="60" w:unhideWhenUsed="0"/>
+    <w:lsdException w:name="Light List Accent 4" w:semiHidden="0" w:uiPriority="61" w:unhideWhenUsed="0"/>
+    <w:lsdException w:name="Light Grid Accent 4" w:semiHidden="0" w:uiPriority="62" w:unhideWhenUsed="0"/>
+    <w:lsdException w:name="Medium Shading 1 Accent 4" w:semiHidden="0" w:uiPriority="63" w:unhideWhenUsed="0"/>
+    <w:lsdException w:name="Medium Shading 2 Accent 4" w:semiHidden="0" w:uiPriority="64" w:unhideWhenUsed="0"/>
+    <w:lsdException w:name="Medium List 1 Accent 4" w:semiHidden="0" w:uiPriority="65" w:unhideWhenUsed="0"/>
+    <w:lsdException w:name="Medium List 2 Accent 4" w:semiHidden="0" w:uiPriority="66" w:unhideWhenUsed="0"/>
+    <w:lsdException w:name="Medium Grid 1 Accent 4" w:semiHidden="0" w:uiPriority="67" w:unhideWhenUsed="0"/>
+    <w:lsdException w:name="Medium Grid 2 Accent 4" w:semiHidden="0" w:uiPriority="68" w:unhideWhenUsed="0"/>
+    <w:lsdException w:name="Medium Grid 3 Accent 4" w:semiHidden="0" w:uiPriority="69" w:unhideWhenUsed="0"/>
+    <w:lsdException w:name="Dark List Accent 4" w:semiHidden="0" w:uiPriority="70" w:unhideWhenUsed="0"/>
+    <w:lsdException w:name="Colorful Shading Accent 4" w:semiHidden="0" w:uiPriority="71" w:unhideWhenUsed="0"/>
+    <w:lsdException w:name="Colorful List Accent 4" w:semiHidden="0" w:uiPriority="72" w:unhideWhenUsed="0"/>
+    <w:lsdException w:name="Colorful Grid Accent 4" w:semiHidden="0" w:uiPriority="73" w:unhideWhenUsed="0"/>
+    <w:lsdException w:name="Light Shading Accent 5" w:semiHidden="0" w:uiPriority="60" w:unhideWhenUsed="0"/>
+    <w:lsdException w:name="Light List Accent 5" w:semiHidden="0" w:uiPriority="61" w:unhideWhenUsed="0"/>
+    <w:lsdException w:name="Light Grid Accent 5" w:semiHidden="0" w:uiPriority="62" w:unhideWhenUsed="0"/>
+    <w:lsdException w:name="Medium Shading 1 Accent 5" w:semiHidden="0" w:uiPriority="63" w:unhideWhenUsed="0"/>
+    <w:lsdException w:name="Medium Shading 2 Accent 5" w:semiHidden="0" w:uiPriority="64" w:unhideWhenUsed="0"/>
+    <w:lsdException w:name="Medium List 1 Accent 5" w:semiHidden="0" w:uiPriority="65" w:unhideWhenUsed="0"/>
+    <w:lsdException w:name="Medium List 2 Accent 5" w:semiHidden="0" w:uiPriority="66" w:unhideWhenUsed="0"/>
+    <w:lsdException w:name="Medium Grid 1 Accent 5" w:semiHidden="0" w:uiPriority="67" w:unhideWhenUsed="0"/>
+    <w:lsdException w:name="Medium Grid 2 Accent 5" w:semiHidden="0" w:uiPriority="68" w:unhideWhenUsed="0"/>
+    <w:lsdException w:name="Medium Grid 3 Accent 5" w:semiHidden="0" w:uiPriority="69" w:unhideWhenUsed="0"/>
+    <w:lsdException w:name="Dark List Accent 5" w:semiHidden="0" w:uiPriority="70" w:unhideWhenUsed="0"/>
+    <w:lsdException w:name="Colorful Shading Accent 5" w:semiHidden="0" w:uiPriority="71" w:unhideWhenUsed="0"/>
+    <w:lsdException w:name="Colorful List Accent 5" w:semiHidden="0" w:uiPriority="72" w:unhideWhenUsed="0"/>
+    <w:lsdException w:name="Colorful Grid Accent 5" w:semiHidden="0" w:uiPriority="73" w:unhideWhenUsed="0"/>
+    <w:lsdException w:name="Light Shading Accent 6" w:semiHidden="0" w:uiPriority="60" w:unhideWhenUsed="0"/>
+    <w:lsdException w:name="Light List Accent 6" w:semiHidden="0" w:uiPriority="61" w:unhideWhenUsed="0"/>
+    <w:lsdException w:name="Light Grid Accent 6" w:semiHidden="0" w:uiPriority="62" w:unhideWhenUsed="0"/>
+    <w:lsdException w:name="Medium Shading 1 Accent 6" w:semiHidden="0" w:uiPriority="63" w:unhideWhenUsed="0"/>
+    <w:lsdException w:name="Medium Shading 2 Accent 6" w:semiHidden="0" w:uiPriority="64" w:unhideWhenUsed="0"/>
+    <w:lsdException w:name="Medium List 1 Accent 6" w:semiHidden="0" w:uiPriority="65" w:unhideWhenUsed="0"/>
+    <w:lsdException w:name="Medium List 2 Accent 6" w:semiHidden="0" w:uiPriority="66" w:unhideWhenUsed="0"/>
+    <w:lsdException w:name="Medium Grid 1 Accent 6" w:semiHidden="0" w:uiPriority="67" w:unhideWhenUsed="0"/>
+    <w:lsdException w:name="Medium Grid 2 Accent 6" w:semiHidden="0" w:uiPriority="68" w:unhideWhenUsed="0"/>
+    <w:lsdException w:name="Medium Grid 3 Accent 6" w:semiHidden="0" w:uiPriority="69" w:unhideWhenUsed="0"/>
+    <w:lsdException w:name="Dark List Accent 6" w:semiHidden="0" w:uiPriority="70" w:unhideWhenUsed="0"/>
+    <w:lsdException w:name="Colorful Shading Accent 6" w:semiHidden="0" w:uiPriority="71" w:unhideWhenUsed="0"/>
+    <w:lsdException w:name="Colorful List Accent 6" w:semiHidden="0" w:uiPriority="72" w:unhideWhenUsed="0"/>
+    <w:lsdException w:name="Colorful Grid Accent 6" w:semiHidden="0" w:uiPriority="73" w:unhideWhenUsed="0"/>
+    <w:lsdException w:name="Subtle Emphasis" w:semiHidden="0" w:uiPriority="19" w:unhideWhenUsed="0" w:qFormat="1"/>
+    <w:lsdException w:name="Intense Emphasis" w:semiHidden="0" w:uiPriority="21" w:unhideWhenUsed="0" w:qFormat="1"/>
+    <w:lsdException w:name="Subtle Reference" w:semiHidden="0" w:uiPriority="31" w:unhideWhenUsed="0" w:qFormat="1"/>
+    <w:lsdException w:name="Intense Reference" w:semiHidden="0" w:uiPriority="32" w:unhideWhenUsed="0" w:qFormat="1"/>
+    <w:lsdException w:name="Book Title" w:semiHidden="0" w:uiPriority="33" w:unhideWhenUsed="0" w:qFormat="1"/>
+    <w:lsdException w:name="Bibliography" w:uiPriority="37"/>
+    <w:lsdException w:name="TOC Heading" w:uiPriority="39" w:qFormat="1"/>
+  </w:latentStyles>
+  <w:style w:type="paragraph" w:default="1" w:styleId="Normal">
+    <w:name w:val="Normal"/>
+    <w:qFormat/>
+  </w:style>
+  <w:style w:type="character" w:default="1" w:styleId="DefaultParagraphFont">
+    <w:name w:val="Default Paragraph Font"/>
+    <w:uiPriority w:val="1"/>
+    <w:semiHidden/>
+    <w:unhideWhenUsed/>
+  </w:style>
+  <w:style w:type="table" w:default="1" w:styleId="TableNormal">
+    <w:name w:val="Normal Table"/>
+    <w:uiPriority w:val="99"/>
+    <w:semiHidden/>
+    <w:unhideWhenUsed/>
+    <w:tblPr>
+      <w:tblInd w:w="0" w:type="dxa"/>
+      <w:tblCellMar>
+        <w:top w:w="0" w:type="dxa"/>
+        <w:left w:w="108" w:type="dxa"/>
+        <w:bottom w:w="0" w:type="dxa"/>
+        <w:right w:w="108" w:type="dxa"/>
+      </w:tblCellMar>
+    </w:tblPr>
+  </w:style>
+  <w:style w:type="numbering" w:default="1" w:styleId="NoList">
+    <w:name w:val="No List"/>
+    <w:uiPriority w:val="99"/>
+    <w:semiHidden/>
+    <w:unhideWhenUsed/>
   </w:style>
 </w:styles>
 </file>
@@ -9294,7 +9196,7 @@
 </file>
 
 <file path=customXml/itemProps1.xml><?xml version="1.0" encoding="utf-8"?>
-<ds:datastoreItem xmlns:ds="http://schemas.openxmlformats.org/officeDocument/2006/customXml" ds:itemID="{352F6E03-03E6-4272-B21E-848BEA5DA604}">
+<ds:datastoreItem xmlns:ds="http://schemas.openxmlformats.org/officeDocument/2006/customXml" ds:itemID="{23727109-9703-4A1D-A079-540F85CAA6CE}">
   <ds:schemaRefs>
     <ds:schemaRef ds:uri="http://schemas.openxmlformats.org/officeDocument/2006/bibliography"/>
   </ds:schemaRefs>

</xml_diff>

<commit_message>
Updated release notes Bumped version to v1.1.1 Added old MPEI installers
</commit_message>
<xml_diff>
--- a/Release/Release Notes.docx
+++ b/Release/Release Notes.docx
@@ -4198,124 +4198,294 @@
           <w:lang w:val="en-US"/>
         </w:rPr>
       </w:pPr>
-      <w:proofErr w:type="gramStart"/>
-      <w:r>
-        <w:rPr>
-          <w:lang w:val="en-US"/>
-        </w:rPr>
-        <w:t>v1.1.</w:t>
-      </w:r>
-      <w:r>
-        <w:rPr>
-          <w:lang w:val="en-US"/>
-        </w:rPr>
-        <w:t>1</w:t>
-      </w:r>
-      <w:proofErr w:type="gramEnd"/>
-      <w:r>
-        <w:rPr>
-          <w:lang w:val="en-US"/>
-        </w:rPr>
-        <w:t xml:space="preserve"> change log (</w:t>
-      </w:r>
-      <w:r>
-        <w:rPr>
-          <w:lang w:val="en-US"/>
-        </w:rPr>
-        <w:t>not yet released</w:t>
-      </w:r>
-      <w:r>
-        <w:rPr>
-          <w:lang w:val="en-US"/>
-        </w:rPr>
-        <w:t>) (</w:t>
-      </w:r>
-      <w:r>
-        <w:rPr>
-          <w:lang w:val="en-US"/>
-        </w:rPr>
-        <w:t>TBA</w:t>
-      </w:r>
-      <w:r>
-        <w:rPr>
-          <w:lang w:val="en-US"/>
-        </w:rPr>
-        <w:t>)</w:t>
-      </w:r>
-    </w:p>
-    <w:p>
-      <w:pPr>
-        <w:pStyle w:val="ListParagraph"/>
-        <w:numPr>
-          <w:ilvl w:val="0"/>
-          <w:numId w:val="14"/>
-        </w:numPr>
-        <w:spacing w:after="0" w:line="240" w:lineRule="auto"/>
-        <w:rPr>
-          <w:lang w:val="en-US"/>
-        </w:rPr>
-      </w:pPr>
-      <w:r>
-        <w:rPr>
-          <w:lang w:val="en-US"/>
-        </w:rPr>
-        <w:t>Fixed plugin name bug when custom name is set</w:t>
-      </w:r>
-    </w:p>
-    <w:p>
-      <w:pPr>
-        <w:pStyle w:val="ListParagraph"/>
-        <w:numPr>
-          <w:ilvl w:val="0"/>
-          <w:numId w:val="14"/>
-        </w:numPr>
-        <w:spacing w:after="0" w:line="240" w:lineRule="auto"/>
-        <w:rPr>
-          <w:lang w:val="en-US"/>
-        </w:rPr>
-      </w:pPr>
-      <w:r>
-        <w:rPr>
-          <w:lang w:val="en-US"/>
-        </w:rPr>
-        <w:t>Updated Titulky.com</w:t>
-      </w:r>
-      <w:r>
-        <w:rPr>
-          <w:lang w:val="en-US"/>
-        </w:rPr>
-        <w:t xml:space="preserve"> </w:t>
-      </w:r>
-      <w:r>
-        <w:rPr>
-          <w:lang w:val="en-US"/>
-        </w:rPr>
-        <w:t>provider (</w:t>
-      </w:r>
-      <w:proofErr w:type="spellStart"/>
-      <w:r>
-        <w:rPr>
-          <w:lang w:val="en-US"/>
-        </w:rPr>
-        <w:t>katulus</w:t>
-      </w:r>
-      <w:proofErr w:type="spellEnd"/>
-      <w:r>
-        <w:rPr>
-          <w:lang w:val="en-US"/>
-        </w:rPr>
-        <w:t>)</w:t>
-      </w:r>
-    </w:p>
-    <w:p>
-      <w:pPr>
-        <w:spacing w:after="0" w:line="240" w:lineRule="auto"/>
-        <w:rPr>
-          <w:lang w:val="en-US"/>
-        </w:rPr>
-      </w:pPr>
       <w:bookmarkStart w:id="0" w:name="_GoBack"/>
       <w:bookmarkEnd w:id="0"/>
+      <w:r>
+        <w:rPr>
+          <w:lang w:val="en-US"/>
+        </w:rPr>
+        <w:t>v1.1.1</w:t>
+      </w:r>
+      <w:r>
+        <w:rPr>
+          <w:lang w:val="en-US"/>
+        </w:rPr>
+        <w:t xml:space="preserve"> change log (</w:t>
+      </w:r>
+      <w:hyperlink r:id="rId33" w:history="1">
+        <w:r>
+          <w:rPr>
+            <w:rStyle w:val="Hyperlink"/>
+            <w:lang w:val="en-US"/>
+          </w:rPr>
+          <w:t>http://code.google.com/p/subcentral/source/list?start=247&amp;num=14</w:t>
+        </w:r>
+      </w:hyperlink>
+      <w:r>
+        <w:rPr>
+          <w:lang w:val="en-US"/>
+        </w:rPr>
+        <w:t>) (06.09.2011</w:t>
+      </w:r>
+      <w:r>
+        <w:rPr>
+          <w:lang w:val="en-US"/>
+        </w:rPr>
+        <w:t>)</w:t>
+      </w:r>
+    </w:p>
+    <w:p>
+      <w:pPr>
+        <w:pStyle w:val="ListParagraph"/>
+        <w:numPr>
+          <w:ilvl w:val="0"/>
+          <w:numId w:val="14"/>
+        </w:numPr>
+        <w:spacing w:after="0" w:line="240" w:lineRule="auto"/>
+        <w:rPr>
+          <w:lang w:val="en-US"/>
+        </w:rPr>
+      </w:pPr>
+      <w:r>
+        <w:rPr>
+          <w:lang w:val="en-US"/>
+        </w:rPr>
+        <w:t xml:space="preserve">Allow incomplete search data from </w:t>
+      </w:r>
+      <w:r>
+        <w:rPr>
+          <w:lang w:val="en-US"/>
+        </w:rPr>
+        <w:t>plugin handlers</w:t>
+      </w:r>
+    </w:p>
+    <w:p>
+      <w:pPr>
+        <w:pStyle w:val="ListParagraph"/>
+        <w:numPr>
+          <w:ilvl w:val="0"/>
+          <w:numId w:val="14"/>
+        </w:numPr>
+        <w:spacing w:after="0" w:line="240" w:lineRule="auto"/>
+        <w:rPr>
+          <w:lang w:val="en-US"/>
+        </w:rPr>
+      </w:pPr>
+      <w:r>
+        <w:rPr>
+          <w:lang w:val="en-US"/>
+        </w:rPr>
+        <w:t xml:space="preserve">Fixed wait cursor problem in </w:t>
+      </w:r>
+      <w:proofErr w:type="spellStart"/>
+      <w:r>
+        <w:rPr>
+          <w:lang w:val="en-US"/>
+        </w:rPr>
+        <w:t>MediaPortal</w:t>
+      </w:r>
+      <w:proofErr w:type="spellEnd"/>
+      <w:r>
+        <w:rPr>
+          <w:lang w:val="en-US"/>
+        </w:rPr>
+        <w:t xml:space="preserve"> 1.2 RC</w:t>
+      </w:r>
+    </w:p>
+    <w:p>
+      <w:pPr>
+        <w:pStyle w:val="ListParagraph"/>
+        <w:numPr>
+          <w:ilvl w:val="0"/>
+          <w:numId w:val="14"/>
+        </w:numPr>
+        <w:spacing w:after="0" w:line="240" w:lineRule="auto"/>
+        <w:rPr>
+          <w:lang w:val="en-US"/>
+        </w:rPr>
+      </w:pPr>
+      <w:r>
+        <w:rPr>
+          <w:lang w:val="en-US"/>
+        </w:rPr>
+        <w:t>Fixed p</w:t>
+      </w:r>
+      <w:r>
+        <w:rPr>
+          <w:lang w:val="en-US"/>
+        </w:rPr>
+        <w:t xml:space="preserve">lugin name bug when custom name </w:t>
+      </w:r>
+      <w:r>
+        <w:rPr>
+          <w:lang w:val="en-US"/>
+        </w:rPr>
+        <w:t>is set</w:t>
+      </w:r>
+      <w:r>
+        <w:rPr>
+          <w:lang w:val="en-US"/>
+        </w:rPr>
+        <w:t xml:space="preserve"> in configuration</w:t>
+      </w:r>
+    </w:p>
+    <w:p>
+      <w:pPr>
+        <w:pStyle w:val="ListParagraph"/>
+        <w:numPr>
+          <w:ilvl w:val="0"/>
+          <w:numId w:val="14"/>
+        </w:numPr>
+        <w:spacing w:after="0" w:line="240" w:lineRule="auto"/>
+        <w:rPr>
+          <w:lang w:val="en-US"/>
+        </w:rPr>
+      </w:pPr>
+      <w:r>
+        <w:rPr>
+          <w:lang w:val="en-US"/>
+        </w:rPr>
+        <w:t xml:space="preserve">Updated My Videos (Title) plugin handler for </w:t>
+      </w:r>
+      <w:proofErr w:type="spellStart"/>
+      <w:r>
+        <w:rPr>
+          <w:lang w:val="en-US"/>
+        </w:rPr>
+        <w:t>MediaPortal</w:t>
+      </w:r>
+      <w:proofErr w:type="spellEnd"/>
+      <w:r>
+        <w:rPr>
+          <w:lang w:val="en-US"/>
+        </w:rPr>
+        <w:t xml:space="preserve"> 1.2 RC</w:t>
+      </w:r>
+    </w:p>
+    <w:p>
+      <w:pPr>
+        <w:pStyle w:val="ListParagraph"/>
+        <w:numPr>
+          <w:ilvl w:val="0"/>
+          <w:numId w:val="14"/>
+        </w:numPr>
+        <w:spacing w:after="0" w:line="240" w:lineRule="auto"/>
+        <w:rPr>
+          <w:lang w:val="en-US"/>
+        </w:rPr>
+      </w:pPr>
+      <w:proofErr w:type="spellStart"/>
+      <w:r>
+        <w:rPr>
+          <w:lang w:val="en-US"/>
+        </w:rPr>
+        <w:t>Su</w:t>
+      </w:r>
+      <w:r>
+        <w:rPr>
+          <w:lang w:val="en-US"/>
+        </w:rPr>
+        <w:t>btitleDownloader</w:t>
+      </w:r>
+      <w:proofErr w:type="spellEnd"/>
+      <w:r>
+        <w:rPr>
+          <w:lang w:val="en-US"/>
+        </w:rPr>
+        <w:t xml:space="preserve"> updated to v3.0.1</w:t>
+      </w:r>
+      <w:r>
+        <w:rPr>
+          <w:lang w:val="en-US"/>
+        </w:rPr>
+        <w:t xml:space="preserve"> (</w:t>
+      </w:r>
+      <w:proofErr w:type="spellStart"/>
+      <w:r>
+        <w:rPr>
+          <w:lang w:val="en-US"/>
+        </w:rPr>
+        <w:t>seco</w:t>
+      </w:r>
+      <w:proofErr w:type="spellEnd"/>
+      <w:r>
+        <w:rPr>
+          <w:lang w:val="en-US"/>
+        </w:rPr>
+        <w:t>)</w:t>
+      </w:r>
+    </w:p>
+    <w:p>
+      <w:pPr>
+        <w:pStyle w:val="ListParagraph"/>
+        <w:numPr>
+          <w:ilvl w:val="0"/>
+          <w:numId w:val="14"/>
+        </w:numPr>
+        <w:spacing w:after="0" w:line="240" w:lineRule="auto"/>
+        <w:rPr>
+          <w:lang w:val="en-US"/>
+        </w:rPr>
+      </w:pPr>
+      <w:r>
+        <w:rPr>
+          <w:lang w:val="en-US"/>
+        </w:rPr>
+        <w:t>Updated Titulky.com</w:t>
+      </w:r>
+      <w:r>
+        <w:rPr>
+          <w:lang w:val="en-US"/>
+        </w:rPr>
+        <w:t xml:space="preserve"> </w:t>
+      </w:r>
+      <w:r>
+        <w:rPr>
+          <w:lang w:val="en-US"/>
+        </w:rPr>
+        <w:t>provider (</w:t>
+      </w:r>
+      <w:proofErr w:type="spellStart"/>
+      <w:r>
+        <w:rPr>
+          <w:lang w:val="en-US"/>
+        </w:rPr>
+        <w:t>katulus</w:t>
+      </w:r>
+      <w:proofErr w:type="spellEnd"/>
+      <w:r>
+        <w:rPr>
+          <w:lang w:val="en-US"/>
+        </w:rPr>
+        <w:t>)</w:t>
+      </w:r>
+    </w:p>
+    <w:p>
+      <w:pPr>
+        <w:pStyle w:val="ListParagraph"/>
+        <w:numPr>
+          <w:ilvl w:val="0"/>
+          <w:numId w:val="14"/>
+        </w:numPr>
+        <w:spacing w:after="0" w:line="240" w:lineRule="auto"/>
+        <w:rPr>
+          <w:lang w:val="en-US"/>
+        </w:rPr>
+      </w:pPr>
+      <w:r>
+        <w:rPr>
+          <w:lang w:val="en-US"/>
+        </w:rPr>
+        <w:t>Updated project to Visual Studio 2010</w:t>
+      </w:r>
+    </w:p>
+    <w:p>
+      <w:pPr>
+        <w:spacing w:after="0" w:line="240" w:lineRule="auto"/>
+        <w:rPr>
+          <w:lang w:val="en-US"/>
+        </w:rPr>
+      </w:pPr>
     </w:p>
     <w:p>
       <w:pPr>
@@ -4338,7 +4508,7 @@
         </w:rPr>
         <w:t xml:space="preserve"> change log (</w:t>
       </w:r>
-      <w:hyperlink r:id="rId33" w:history="1">
+      <w:hyperlink r:id="rId34" w:history="1">
         <w:r>
           <w:rPr>
             <w:rStyle w:val="Hyperlink"/>
@@ -4478,6 +4648,7 @@
         <w:rPr>
           <w:lang w:val="en-US"/>
         </w:rPr>
+        <w:lastRenderedPageBreak/>
         <w:t xml:space="preserve">Added modified skin files for </w:t>
       </w:r>
       <w:proofErr w:type="spellStart"/>
@@ -4658,7 +4829,6 @@
         <w:rPr>
           <w:lang w:val="en-US"/>
         </w:rPr>
-        <w:lastRenderedPageBreak/>
         <w:t>Added additional, user created (</w:t>
       </w:r>
       <w:r>
@@ -4982,7 +5152,7 @@
         </w:rPr>
         <w:t>(</w:t>
       </w:r>
-      <w:hyperlink r:id="rId34" w:history="1">
+      <w:hyperlink r:id="rId35" w:history="1">
         <w:r>
           <w:rPr>
             <w:rStyle w:val="Hyperlink"/>
@@ -5878,6 +6048,7 @@
         <w:rPr>
           <w:lang w:val="en-US"/>
         </w:rPr>
+        <w:lastRenderedPageBreak/>
         <w:t>&lt;string Field="</w:t>
       </w:r>
       <w:proofErr w:type="spellStart"/>
@@ -6044,7 +6215,6 @@
         <w:rPr>
           <w:lang w:val="en-US"/>
         </w:rPr>
-        <w:lastRenderedPageBreak/>
         <w:t>&lt;string Field="</w:t>
       </w:r>
       <w:proofErr w:type="spellStart"/>
@@ -6377,7 +6547,7 @@
         </w:rPr>
         <w:t xml:space="preserve"> change log (</w:t>
       </w:r>
-      <w:hyperlink r:id="rId35" w:history="1">
+      <w:hyperlink r:id="rId36" w:history="1">
         <w:r>
           <w:rPr>
             <w:rStyle w:val="Hyperlink"/>
@@ -6596,7 +6766,7 @@
         </w:rPr>
         <w:t xml:space="preserve"> plugins repository (</w:t>
       </w:r>
-      <w:hyperlink r:id="rId36" w:history="1">
+      <w:hyperlink r:id="rId37" w:history="1">
         <w:r>
           <w:rPr>
             <w:rStyle w:val="Hyperlink"/>
@@ -6617,7 +6787,7 @@
         </w:rPr>
         <w:t xml:space="preserve"> (</w:t>
       </w:r>
-      <w:hyperlink r:id="rId37" w:history="1">
+      <w:hyperlink r:id="rId38" w:history="1">
         <w:r>
           <w:rPr>
             <w:rStyle w:val="Hyperlink"/>
@@ -6965,6 +7135,7 @@
         <w:rPr>
           <w:lang w:val="en-US"/>
         </w:rPr>
+        <w:lastRenderedPageBreak/>
         <w:t>How to add more providers (</w:t>
       </w:r>
       <w:r>
@@ -7114,7 +7285,7 @@
         </w:rPr>
         <w:t xml:space="preserve"> API thread (</w:t>
       </w:r>
-      <w:hyperlink r:id="rId38" w:history="1">
+      <w:hyperlink r:id="rId39" w:history="1">
         <w:r>
           <w:rPr>
             <w:rStyle w:val="Hyperlink"/>
@@ -7146,7 +7317,6 @@
         <w:rPr>
           <w:lang w:val="en-US"/>
         </w:rPr>
-        <w:lastRenderedPageBreak/>
         <w:t>Receiving errors when using MPEI package installer! How to fix it?</w:t>
       </w:r>
     </w:p>
@@ -9196,7 +9366,7 @@
 </file>
 
 <file path=customXml/itemProps1.xml><?xml version="1.0" encoding="utf-8"?>
-<ds:datastoreItem xmlns:ds="http://schemas.openxmlformats.org/officeDocument/2006/customXml" ds:itemID="{23727109-9703-4A1D-A079-540F85CAA6CE}">
+<ds:datastoreItem xmlns:ds="http://schemas.openxmlformats.org/officeDocument/2006/customXml" ds:itemID="{803F4B8B-6952-43F2-AD97-E7679B3C3D7E}">
   <ds:schemaRefs>
     <ds:schemaRef ds:uri="http://schemas.openxmlformats.org/officeDocument/2006/bibliography"/>
   </ds:schemaRefs>

</xml_diff>

<commit_message>
Improved MPEI update.xml Updated release notes
</commit_message>
<xml_diff>
--- a/Release/Release Notes.docx
+++ b/Release/Release Notes.docx
@@ -49,7 +49,6 @@
           <w:lang w:val="en-US"/>
         </w:rPr>
       </w:pPr>
-      <w:proofErr w:type="spellStart"/>
       <w:r>
         <w:rPr>
           <w:rFonts w:cs="Arial"/>
@@ -60,7 +59,6 @@
         </w:rPr>
         <w:t>SubCentral</w:t>
       </w:r>
-      <w:proofErr w:type="spellEnd"/>
       <w:r>
         <w:rPr>
           <w:rFonts w:cs="Arial"/>
@@ -68,9 +66,8 @@
           <w:highlight w:val="white"/>
           <w:lang w:val="en-US"/>
         </w:rPr>
-        <w:t xml:space="preserve"> is a standalone subtitles plug-in for the </w:t>
-      </w:r>
-      <w:proofErr w:type="spellStart"/>
+        <w:t xml:space="preserve"> is a standalone subtitles plug-in for the MediaPortal HTPC appli</w:t>
+      </w:r>
       <w:r>
         <w:rPr>
           <w:rFonts w:cs="Arial"/>
@@ -78,9 +75,8 @@
           <w:highlight w:val="white"/>
           <w:lang w:val="en-US"/>
         </w:rPr>
-        <w:t>MediaPortal</w:t>
-      </w:r>
-      <w:proofErr w:type="spellEnd"/>
+        <w:t>cation. The purpose of the plug</w:t>
+      </w:r>
       <w:r>
         <w:rPr>
           <w:rFonts w:cs="Arial"/>
@@ -88,17 +84,30 @@
           <w:highlight w:val="white"/>
           <w:lang w:val="en-US"/>
         </w:rPr>
-        <w:t xml:space="preserve"> HTPC appli</w:t>
-      </w:r>
-      <w:r>
+        <w:t>in is to allow user to search and download subtitles for movies or TV shows managed by popular Moving Pictures and MP-TVSeries plugins. It also has the interfaces to allow easy implementation and integration in any other plugin.</w:t>
+      </w:r>
+    </w:p>
+    <w:p>
+      <w:pPr>
+        <w:spacing w:after="0" w:line="240" w:lineRule="auto"/>
+        <w:rPr>
+          <w:lang w:val="en-US"/>
+        </w:rPr>
+      </w:pPr>
+    </w:p>
+    <w:p>
+      <w:pPr>
+        <w:autoSpaceDE w:val="0"/>
+        <w:autoSpaceDN w:val="0"/>
+        <w:adjustRightInd w:val="0"/>
+        <w:spacing w:after="0" w:line="240" w:lineRule="auto"/>
         <w:rPr>
           <w:rFonts w:cs="Arial"/>
           <w:color w:val="000000"/>
           <w:highlight w:val="white"/>
           <w:lang w:val="en-US"/>
         </w:rPr>
-        <w:t>cation. The purpose of the plug</w:t>
-      </w:r>
+      </w:pPr>
       <w:r>
         <w:rPr>
           <w:rFonts w:cs="Arial"/>
@@ -106,9 +115,8 @@
           <w:highlight w:val="white"/>
           <w:lang w:val="en-US"/>
         </w:rPr>
-        <w:t>in is to allow user to search and download subtitles for movies or TV shows managed by popular Moving Pictures and MP-</w:t>
-      </w:r>
-      <w:proofErr w:type="spellStart"/>
+        <w:t xml:space="preserve">Best way to use SubCentral is through one of the supported plugins. If you wish, there is a possibility to modify search data SubCentral grabs from the plugins for more customized search. If plugin is opened from home screen, only manual search is possible, where you can </w:t>
+      </w:r>
       <w:r>
         <w:rPr>
           <w:rFonts w:cs="Arial"/>
@@ -116,9 +124,8 @@
           <w:highlight w:val="white"/>
           <w:lang w:val="en-US"/>
         </w:rPr>
-        <w:t>TVSeries</w:t>
-      </w:r>
-      <w:proofErr w:type="spellEnd"/>
+        <w:t>create your own search queries for movies or TV shows</w:t>
+      </w:r>
       <w:r>
         <w:rPr>
           <w:rFonts w:cs="Arial"/>
@@ -126,16 +133,8 @@
           <w:highlight w:val="white"/>
           <w:lang w:val="en-US"/>
         </w:rPr>
-        <w:t xml:space="preserve"> plugins. It also has the interfaces to allow easy implementation and integration in any other plugin.</w:t>
-      </w:r>
-    </w:p>
-    <w:p>
-      <w:pPr>
-        <w:spacing w:after="0" w:line="240" w:lineRule="auto"/>
-        <w:rPr>
-          <w:lang w:val="en-US"/>
-        </w:rPr>
-      </w:pPr>
+        <w:t>.</w:t>
+      </w:r>
     </w:p>
     <w:p>
       <w:pPr>
@@ -150,16 +149,20 @@
           <w:lang w:val="en-US"/>
         </w:rPr>
       </w:pPr>
-      <w:r>
+    </w:p>
+    <w:p>
+      <w:pPr>
+        <w:autoSpaceDE w:val="0"/>
+        <w:autoSpaceDN w:val="0"/>
+        <w:adjustRightInd w:val="0"/>
+        <w:spacing w:after="0" w:line="240" w:lineRule="auto"/>
         <w:rPr>
           <w:rFonts w:cs="Arial"/>
           <w:color w:val="000000"/>
           <w:highlight w:val="white"/>
           <w:lang w:val="en-US"/>
         </w:rPr>
-        <w:t xml:space="preserve">Best way to use </w:t>
-      </w:r>
-      <w:proofErr w:type="spellStart"/>
+      </w:pPr>
       <w:r>
         <w:rPr>
           <w:rFonts w:cs="Arial"/>
@@ -167,132 +170,7 @@
           <w:highlight w:val="white"/>
           <w:lang w:val="en-US"/>
         </w:rPr>
-        <w:t>SubCentral</w:t>
-      </w:r>
-      <w:proofErr w:type="spellEnd"/>
-      <w:r>
-        <w:rPr>
-          <w:rFonts w:cs="Arial"/>
-          <w:color w:val="000000"/>
-          <w:highlight w:val="white"/>
-          <w:lang w:val="en-US"/>
-        </w:rPr>
-        <w:t xml:space="preserve"> is through one of the supported plugins. If you wish, there is a possibility to modify search data </w:t>
-      </w:r>
-      <w:proofErr w:type="spellStart"/>
-      <w:r>
-        <w:rPr>
-          <w:rFonts w:cs="Arial"/>
-          <w:color w:val="000000"/>
-          <w:highlight w:val="white"/>
-          <w:lang w:val="en-US"/>
-        </w:rPr>
-        <w:t>SubCentral</w:t>
-      </w:r>
-      <w:proofErr w:type="spellEnd"/>
-      <w:r>
-        <w:rPr>
-          <w:rFonts w:cs="Arial"/>
-          <w:color w:val="000000"/>
-          <w:highlight w:val="white"/>
-          <w:lang w:val="en-US"/>
-        </w:rPr>
-        <w:t xml:space="preserve"> grabs from the plugins for more customized search. If plugin is opened from home screen, only manual search is possible, where you can </w:t>
-      </w:r>
-      <w:r>
-        <w:rPr>
-          <w:rFonts w:cs="Arial"/>
-          <w:color w:val="000000"/>
-          <w:highlight w:val="white"/>
-          <w:lang w:val="en-US"/>
-        </w:rPr>
-        <w:t>create your own search queries for movies or TV shows</w:t>
-      </w:r>
-      <w:r>
-        <w:rPr>
-          <w:rFonts w:cs="Arial"/>
-          <w:color w:val="000000"/>
-          <w:highlight w:val="white"/>
-          <w:lang w:val="en-US"/>
-        </w:rPr>
-        <w:t>.</w:t>
-      </w:r>
-    </w:p>
-    <w:p>
-      <w:pPr>
-        <w:autoSpaceDE w:val="0"/>
-        <w:autoSpaceDN w:val="0"/>
-        <w:adjustRightInd w:val="0"/>
-        <w:spacing w:after="0" w:line="240" w:lineRule="auto"/>
-        <w:rPr>
-          <w:rFonts w:cs="Arial"/>
-          <w:color w:val="000000"/>
-          <w:highlight w:val="white"/>
-          <w:lang w:val="en-US"/>
-        </w:rPr>
-      </w:pPr>
-    </w:p>
-    <w:p>
-      <w:pPr>
-        <w:autoSpaceDE w:val="0"/>
-        <w:autoSpaceDN w:val="0"/>
-        <w:adjustRightInd w:val="0"/>
-        <w:spacing w:after="0" w:line="240" w:lineRule="auto"/>
-        <w:rPr>
-          <w:rFonts w:cs="Arial"/>
-          <w:color w:val="000000"/>
-          <w:highlight w:val="white"/>
-          <w:lang w:val="en-US"/>
-        </w:rPr>
-      </w:pPr>
-      <w:r>
-        <w:rPr>
-          <w:rFonts w:cs="Arial"/>
-          <w:color w:val="000000"/>
-          <w:highlight w:val="white"/>
-          <w:lang w:val="en-US"/>
-        </w:rPr>
-        <w:t xml:space="preserve">Before using </w:t>
-      </w:r>
-      <w:proofErr w:type="spellStart"/>
-      <w:r>
-        <w:rPr>
-          <w:rFonts w:cs="Arial"/>
-          <w:color w:val="000000"/>
-          <w:highlight w:val="white"/>
-          <w:lang w:val="en-US"/>
-        </w:rPr>
-        <w:t>SubCentral</w:t>
-      </w:r>
-      <w:proofErr w:type="spellEnd"/>
-      <w:r>
-        <w:rPr>
-          <w:rFonts w:cs="Arial"/>
-          <w:color w:val="000000"/>
-          <w:highlight w:val="white"/>
-          <w:lang w:val="en-US"/>
-        </w:rPr>
-        <w:t xml:space="preserve"> for the first time, use </w:t>
-      </w:r>
-      <w:proofErr w:type="spellStart"/>
-      <w:r>
-        <w:rPr>
-          <w:rFonts w:cs="Arial"/>
-          <w:color w:val="000000"/>
-          <w:highlight w:val="white"/>
-          <w:lang w:val="en-US"/>
-        </w:rPr>
-        <w:t>MediaPortal</w:t>
-      </w:r>
-      <w:proofErr w:type="spellEnd"/>
-      <w:r>
-        <w:rPr>
-          <w:rFonts w:cs="Arial"/>
-          <w:color w:val="000000"/>
-          <w:highlight w:val="white"/>
-          <w:lang w:val="en-US"/>
-        </w:rPr>
-        <w:t xml:space="preserve"> configuration to configure the plugin thoroughly (selecting, reordering and renaming groups/providers, selecting and ordering languages and managing of the download folders).</w:t>
+        <w:t>Before using SubCentral for the first time, use MediaPortal configuration to configure the plugin thoroughly (selecting, reordering and renaming groups/providers, selecting and ordering languages and managing of the download folders).</w:t>
       </w:r>
     </w:p>
     <w:p>
@@ -547,19 +425,11 @@
           <w:lang w:val="en-US"/>
         </w:rPr>
       </w:pPr>
-      <w:proofErr w:type="spellStart"/>
-      <w:r>
-        <w:rPr>
-          <w:lang w:val="en-US"/>
-        </w:rPr>
-        <w:t>SubCentral</w:t>
-      </w:r>
-      <w:proofErr w:type="spellEnd"/>
-      <w:r>
-        <w:rPr>
-          <w:lang w:val="en-US"/>
-        </w:rPr>
-        <w:t xml:space="preserve"> Google Code site (</w:t>
+      <w:r>
+        <w:rPr>
+          <w:lang w:val="en-US"/>
+        </w:rPr>
+        <w:t>SubCentral Google Code site (</w:t>
       </w:r>
       <w:hyperlink r:id="rId9" w:history="1">
         <w:r>
@@ -589,33 +459,11 @@
           <w:lang w:val="en-US"/>
         </w:rPr>
       </w:pPr>
-      <w:proofErr w:type="spellStart"/>
-      <w:r>
-        <w:rPr>
-          <w:lang w:val="en-US"/>
-        </w:rPr>
-        <w:t>SubCentral</w:t>
-      </w:r>
-      <w:proofErr w:type="spellEnd"/>
-      <w:r>
-        <w:rPr>
-          <w:lang w:val="en-US"/>
-        </w:rPr>
-        <w:t xml:space="preserve"> on </w:t>
-      </w:r>
-      <w:proofErr w:type="spellStart"/>
-      <w:r>
-        <w:rPr>
-          <w:lang w:val="en-US"/>
-        </w:rPr>
-        <w:t>MediaPortal</w:t>
-      </w:r>
-      <w:proofErr w:type="spellEnd"/>
-      <w:r>
-        <w:rPr>
-          <w:lang w:val="en-US"/>
-        </w:rPr>
-        <w:t xml:space="preserve"> forums (</w:t>
+      <w:r>
+        <w:rPr>
+          <w:lang w:val="en-US"/>
+        </w:rPr>
+        <w:t>SubCentral on MediaPortal forums (</w:t>
       </w:r>
       <w:hyperlink r:id="rId10" w:history="1">
         <w:r>
@@ -645,33 +493,11 @@
           <w:lang w:val="en-US"/>
         </w:rPr>
       </w:pPr>
-      <w:proofErr w:type="spellStart"/>
-      <w:r>
-        <w:rPr>
-          <w:lang w:val="en-US"/>
-        </w:rPr>
-        <w:t>SubCentral</w:t>
-      </w:r>
-      <w:proofErr w:type="spellEnd"/>
-      <w:r>
-        <w:rPr>
-          <w:lang w:val="en-US"/>
-        </w:rPr>
-        <w:t xml:space="preserve"> manual – </w:t>
-      </w:r>
-      <w:proofErr w:type="spellStart"/>
-      <w:r>
-        <w:rPr>
-          <w:lang w:val="en-US"/>
-        </w:rPr>
-        <w:t>WiP</w:t>
-      </w:r>
-      <w:proofErr w:type="spellEnd"/>
-      <w:r>
-        <w:rPr>
-          <w:lang w:val="en-US"/>
-        </w:rPr>
-        <w:t xml:space="preserve"> (</w:t>
+      <w:r>
+        <w:rPr>
+          <w:lang w:val="en-US"/>
+        </w:rPr>
+        <w:t>SubCentral manual – WiP (</w:t>
       </w:r>
       <w:hyperlink r:id="rId11" w:history="1">
         <w:r>
@@ -701,19 +527,11 @@
           <w:lang w:val="en-US"/>
         </w:rPr>
       </w:pPr>
-      <w:proofErr w:type="spellStart"/>
-      <w:r>
-        <w:rPr>
-          <w:lang w:val="en-US"/>
-        </w:rPr>
-        <w:t>SubCentral</w:t>
-      </w:r>
-      <w:proofErr w:type="spellEnd"/>
-      <w:r>
-        <w:rPr>
-          <w:lang w:val="en-US"/>
-        </w:rPr>
-        <w:t xml:space="preserve"> screenshots (</w:t>
+      <w:r>
+        <w:rPr>
+          <w:lang w:val="en-US"/>
+        </w:rPr>
+        <w:t>SubCentral screenshots (</w:t>
       </w:r>
       <w:hyperlink r:id="rId12" w:history="1">
         <w:r>
@@ -743,19 +561,11 @@
           <w:lang w:val="en-US"/>
         </w:rPr>
       </w:pPr>
-      <w:proofErr w:type="spellStart"/>
-      <w:r>
-        <w:rPr>
-          <w:lang w:val="en-US"/>
-        </w:rPr>
-        <w:t>SubCentral</w:t>
-      </w:r>
-      <w:proofErr w:type="spellEnd"/>
-      <w:r>
-        <w:rPr>
-          <w:lang w:val="en-US"/>
-        </w:rPr>
-        <w:t xml:space="preserve"> issue tracker – report and browse issues (</w:t>
+      <w:r>
+        <w:rPr>
+          <w:lang w:val="en-US"/>
+        </w:rPr>
+        <w:t>SubCentral issue tracker – report and browse issues (</w:t>
       </w:r>
       <w:hyperlink r:id="rId13" w:history="1">
         <w:r>
@@ -785,19 +595,11 @@
           <w:lang w:val="en-US"/>
         </w:rPr>
       </w:pPr>
-      <w:proofErr w:type="spellStart"/>
-      <w:r>
-        <w:rPr>
-          <w:lang w:val="en-US"/>
-        </w:rPr>
-        <w:t>SubCentral</w:t>
-      </w:r>
-      <w:proofErr w:type="spellEnd"/>
-      <w:r>
-        <w:rPr>
-          <w:lang w:val="en-US"/>
-        </w:rPr>
-        <w:t xml:space="preserve"> SVN – source code (</w:t>
+      <w:r>
+        <w:rPr>
+          <w:lang w:val="en-US"/>
+        </w:rPr>
+        <w:t>SubCentral SVN – source code (</w:t>
       </w:r>
       <w:hyperlink r:id="rId14" w:history="1">
         <w:r>
@@ -871,19 +673,11 @@
           <w:lang w:val="en-US"/>
         </w:rPr>
       </w:pPr>
-      <w:proofErr w:type="spellStart"/>
-      <w:r>
-        <w:rPr>
-          <w:lang w:val="en-US"/>
-        </w:rPr>
-        <w:t>MediaPortal</w:t>
-      </w:r>
-      <w:proofErr w:type="spellEnd"/>
-      <w:r>
-        <w:rPr>
-          <w:lang w:val="en-US"/>
-        </w:rPr>
-        <w:t xml:space="preserve"> v1.1.0</w:t>
+      <w:r>
+        <w:rPr>
+          <w:lang w:val="en-US"/>
+        </w:rPr>
+        <w:t>MediaPortal v1.1.0</w:t>
       </w:r>
       <w:r>
         <w:rPr>
@@ -971,7 +765,6 @@
           <w:lang w:val="en-US"/>
         </w:rPr>
       </w:pPr>
-      <w:proofErr w:type="spellStart"/>
       <w:r>
         <w:rPr>
           <w:lang w:val="en-US"/>
@@ -982,14 +775,7 @@
         <w:rPr>
           <w:lang w:val="en-US"/>
         </w:rPr>
-        <w:t>tral</w:t>
-      </w:r>
-      <w:proofErr w:type="spellEnd"/>
-      <w:r>
-        <w:rPr>
-          <w:lang w:val="en-US"/>
-        </w:rPr>
-        <w:t xml:space="preserve"> uses </w:t>
+        <w:t xml:space="preserve">tral uses </w:t>
       </w:r>
       <w:r>
         <w:rPr>
@@ -997,14 +783,12 @@
         </w:rPr>
         <w:t xml:space="preserve">providers (scrapers) and languages from </w:t>
       </w:r>
-      <w:proofErr w:type="spellStart"/>
       <w:r>
         <w:rPr>
           <w:lang w:val="en-US"/>
         </w:rPr>
         <w:t>SubtitleDownloader</w:t>
       </w:r>
-      <w:proofErr w:type="spellEnd"/>
       <w:r>
         <w:rPr>
           <w:lang w:val="en-US"/>
@@ -1032,171 +816,97 @@
         </w:rPr>
         <w:t xml:space="preserve">). </w:t>
       </w:r>
-      <w:proofErr w:type="spellStart"/>
-      <w:r>
-        <w:rPr>
-          <w:lang w:val="en-US"/>
-        </w:rPr>
-        <w:t>SubCentral</w:t>
-      </w:r>
-      <w:proofErr w:type="spellEnd"/>
-      <w:r>
-        <w:rPr>
-          <w:lang w:val="en-US"/>
-        </w:rPr>
-        <w:t xml:space="preserve"> provides a nice GUI for all the cool features </w:t>
-      </w:r>
-      <w:proofErr w:type="spellStart"/>
+      <w:r>
+        <w:rPr>
+          <w:lang w:val="en-US"/>
+        </w:rPr>
+        <w:t>SubCentral provides a nice GUI for all the cool features SubtitleDownloader offers.</w:t>
+      </w:r>
+    </w:p>
+    <w:p>
+      <w:pPr>
+        <w:spacing w:after="0" w:line="240" w:lineRule="auto"/>
+        <w:rPr>
+          <w:lang w:val="en-US"/>
+        </w:rPr>
+      </w:pPr>
+    </w:p>
+    <w:p>
+      <w:pPr>
+        <w:spacing w:after="0" w:line="240" w:lineRule="auto"/>
+        <w:rPr>
+          <w:lang w:val="en-US"/>
+        </w:rPr>
+      </w:pPr>
+      <w:r>
+        <w:rPr>
+          <w:lang w:val="en-US"/>
+        </w:rPr>
+        <w:t xml:space="preserve">There are many providers already included in SubtitleDownloader by default. As SubtitleDownloader is very flexible and allows adding new providers, there are already few of them created by other users. All </w:t>
+      </w:r>
+      <w:r>
+        <w:rPr>
+          <w:lang w:val="en-US"/>
+        </w:rPr>
+        <w:t xml:space="preserve">of them are </w:t>
+      </w:r>
+      <w:r>
+        <w:rPr>
+          <w:lang w:val="en-US"/>
+        </w:rPr>
+        <w:t xml:space="preserve">included in SubCentral v1.0 </w:t>
+      </w:r>
+      <w:r>
+        <w:rPr>
+          <w:lang w:val="en-US"/>
+        </w:rPr>
+        <w:t xml:space="preserve">and </w:t>
+      </w:r>
+      <w:r>
+        <w:rPr>
+          <w:lang w:val="en-US"/>
+        </w:rPr>
+        <w:t>higher</w:t>
+      </w:r>
+      <w:r>
+        <w:rPr>
+          <w:lang w:val="en-US"/>
+        </w:rPr>
+        <w:t>.</w:t>
+      </w:r>
+    </w:p>
+    <w:p>
+      <w:pPr>
+        <w:spacing w:after="0" w:line="240" w:lineRule="auto"/>
+        <w:rPr>
+          <w:lang w:val="en-US"/>
+        </w:rPr>
+      </w:pPr>
+    </w:p>
+    <w:p>
+      <w:pPr>
+        <w:pStyle w:val="ListParagraph"/>
+        <w:numPr>
+          <w:ilvl w:val="0"/>
+          <w:numId w:val="2"/>
+        </w:numPr>
+        <w:spacing w:after="0" w:line="240" w:lineRule="auto"/>
+        <w:rPr>
+          <w:lang w:val="en-US"/>
+        </w:rPr>
+      </w:pPr>
       <w:r>
         <w:rPr>
           <w:lang w:val="en-US"/>
         </w:rPr>
         <w:t>SubtitleDownloader</w:t>
       </w:r>
-      <w:proofErr w:type="spellEnd"/>
-      <w:r>
-        <w:rPr>
-          <w:lang w:val="en-US"/>
-        </w:rPr>
-        <w:t xml:space="preserve"> offers.</w:t>
-      </w:r>
-    </w:p>
-    <w:p>
-      <w:pPr>
-        <w:spacing w:after="0" w:line="240" w:lineRule="auto"/>
-        <w:rPr>
-          <w:lang w:val="en-US"/>
-        </w:rPr>
-      </w:pPr>
-    </w:p>
-    <w:p>
-      <w:pPr>
-        <w:spacing w:after="0" w:line="240" w:lineRule="auto"/>
-        <w:rPr>
-          <w:lang w:val="en-US"/>
-        </w:rPr>
-      </w:pPr>
-      <w:r>
-        <w:rPr>
-          <w:lang w:val="en-US"/>
-        </w:rPr>
-        <w:t xml:space="preserve">There are many providers already included in </w:t>
-      </w:r>
-      <w:proofErr w:type="spellStart"/>
-      <w:r>
-        <w:rPr>
-          <w:lang w:val="en-US"/>
-        </w:rPr>
-        <w:t>SubtitleDownloader</w:t>
-      </w:r>
-      <w:proofErr w:type="spellEnd"/>
-      <w:r>
-        <w:rPr>
-          <w:lang w:val="en-US"/>
-        </w:rPr>
-        <w:t xml:space="preserve"> by default. As </w:t>
-      </w:r>
-      <w:proofErr w:type="spellStart"/>
-      <w:r>
-        <w:rPr>
-          <w:lang w:val="en-US"/>
-        </w:rPr>
-        <w:t>SubtitleDownloader</w:t>
-      </w:r>
-      <w:proofErr w:type="spellEnd"/>
-      <w:r>
-        <w:rPr>
-          <w:lang w:val="en-US"/>
-        </w:rPr>
-        <w:t xml:space="preserve"> is very flexible and allows adding new providers, there are already few of them created by other users. All </w:t>
-      </w:r>
-      <w:r>
-        <w:rPr>
-          <w:lang w:val="en-US"/>
-        </w:rPr>
-        <w:t xml:space="preserve">of them are </w:t>
-      </w:r>
-      <w:r>
-        <w:rPr>
-          <w:lang w:val="en-US"/>
-        </w:rPr>
-        <w:t xml:space="preserve">included in </w:t>
-      </w:r>
-      <w:proofErr w:type="spellStart"/>
-      <w:r>
-        <w:rPr>
-          <w:lang w:val="en-US"/>
-        </w:rPr>
-        <w:t>SubCentral</w:t>
-      </w:r>
-      <w:proofErr w:type="spellEnd"/>
-      <w:r>
-        <w:rPr>
-          <w:lang w:val="en-US"/>
-        </w:rPr>
-        <w:t xml:space="preserve"> v1.0 </w:t>
-      </w:r>
-      <w:r>
-        <w:rPr>
-          <w:lang w:val="en-US"/>
-        </w:rPr>
-        <w:t xml:space="preserve">and </w:t>
-      </w:r>
-      <w:r>
-        <w:rPr>
-          <w:lang w:val="en-US"/>
-        </w:rPr>
-        <w:t>higher</w:t>
-      </w:r>
-      <w:r>
-        <w:rPr>
-          <w:lang w:val="en-US"/>
-        </w:rPr>
-        <w:t>.</w:t>
-      </w:r>
-    </w:p>
-    <w:p>
-      <w:pPr>
-        <w:spacing w:after="0" w:line="240" w:lineRule="auto"/>
-        <w:rPr>
-          <w:lang w:val="en-US"/>
-        </w:rPr>
-      </w:pPr>
-    </w:p>
-    <w:p>
-      <w:pPr>
-        <w:pStyle w:val="ListParagraph"/>
-        <w:numPr>
-          <w:ilvl w:val="0"/>
-          <w:numId w:val="2"/>
-        </w:numPr>
-        <w:spacing w:after="0" w:line="240" w:lineRule="auto"/>
-        <w:rPr>
-          <w:lang w:val="en-US"/>
-        </w:rPr>
-      </w:pPr>
-      <w:proofErr w:type="spellStart"/>
-      <w:r>
-        <w:rPr>
-          <w:lang w:val="en-US"/>
-        </w:rPr>
-        <w:t>SubtitleDownloader</w:t>
-      </w:r>
-      <w:proofErr w:type="spellEnd"/>
-      <w:r>
-        <w:rPr>
-          <w:lang w:val="en-US"/>
-        </w:rPr>
-        <w:t xml:space="preserve"> official providers – </w:t>
-      </w:r>
-      <w:proofErr w:type="spellStart"/>
-      <w:r>
-        <w:rPr>
-          <w:lang w:val="en-US"/>
-        </w:rPr>
-        <w:t>seco</w:t>
-      </w:r>
-      <w:proofErr w:type="spellEnd"/>
+      <w:r>
+        <w:rPr>
+          <w:lang w:val="en-US"/>
+        </w:rPr>
+        <w:t xml:space="preserve"> official providers – seco</w:t>
+      </w:r>
     </w:p>
     <w:p>
       <w:pPr>
@@ -1210,14 +920,12 @@
           <w:lang w:val="en-US"/>
         </w:rPr>
       </w:pPr>
-      <w:proofErr w:type="spellStart"/>
       <w:r>
         <w:rPr>
           <w:lang w:val="en-US"/>
         </w:rPr>
         <w:t>OpenSubtitles</w:t>
       </w:r>
-      <w:proofErr w:type="spellEnd"/>
     </w:p>
     <w:p>
       <w:pPr>
@@ -1231,14 +939,12 @@
           <w:lang w:val="en-US"/>
         </w:rPr>
       </w:pPr>
-      <w:proofErr w:type="spellStart"/>
       <w:r>
         <w:rPr>
           <w:lang w:val="en-US"/>
         </w:rPr>
         <w:t>Sublight</w:t>
       </w:r>
-      <w:proofErr w:type="spellEnd"/>
     </w:p>
     <w:p>
       <w:pPr>
@@ -1252,14 +958,12 @@
           <w:lang w:val="en-US"/>
         </w:rPr>
       </w:pPr>
-      <w:proofErr w:type="spellStart"/>
       <w:r>
         <w:rPr>
           <w:lang w:val="en-US"/>
         </w:rPr>
         <w:t>TVSubtitles</w:t>
       </w:r>
-      <w:proofErr w:type="spellEnd"/>
     </w:p>
     <w:p>
       <w:pPr>
@@ -1273,14 +977,12 @@
           <w:lang w:val="en-US"/>
         </w:rPr>
       </w:pPr>
-      <w:proofErr w:type="spellStart"/>
       <w:r>
         <w:rPr>
           <w:lang w:val="en-US"/>
         </w:rPr>
         <w:t>Subscene</w:t>
       </w:r>
-      <w:proofErr w:type="spellEnd"/>
     </w:p>
     <w:p>
       <w:pPr>
@@ -1294,14 +996,12 @@
           <w:lang w:val="en-US"/>
         </w:rPr>
       </w:pPr>
-      <w:proofErr w:type="spellStart"/>
       <w:r>
         <w:rPr>
           <w:lang w:val="en-US"/>
         </w:rPr>
         <w:t>Bierdopje</w:t>
       </w:r>
-      <w:proofErr w:type="spellEnd"/>
     </w:p>
     <w:p>
       <w:pPr>
@@ -1315,14 +1015,12 @@
           <w:lang w:val="en-US"/>
         </w:rPr>
       </w:pPr>
-      <w:proofErr w:type="spellStart"/>
       <w:r>
         <w:rPr>
           <w:lang w:val="en-US"/>
         </w:rPr>
         <w:t>Podnapisi</w:t>
       </w:r>
-      <w:proofErr w:type="spellEnd"/>
     </w:p>
     <w:p>
       <w:pPr>
@@ -1336,14 +1034,12 @@
           <w:lang w:val="en-US"/>
         </w:rPr>
       </w:pPr>
-      <w:proofErr w:type="spellStart"/>
       <w:r>
         <w:rPr>
           <w:lang w:val="en-US"/>
         </w:rPr>
         <w:t>MovieSubtitles</w:t>
       </w:r>
-      <w:proofErr w:type="spellEnd"/>
     </w:p>
     <w:p>
       <w:pPr>
@@ -1432,16 +1128,8 @@
         <w:rPr>
           <w:lang w:val="en-US"/>
         </w:rPr>
-        <w:t xml:space="preserve">) – </w:t>
-      </w:r>
-      <w:proofErr w:type="spellStart"/>
-      <w:r>
-        <w:rPr>
-          <w:lang w:val="en-US"/>
-        </w:rPr>
-        <w:t>samo_yea</w:t>
-      </w:r>
-      <w:proofErr w:type="spellEnd"/>
+        <w:t>) – samo_yea</w:t>
+      </w:r>
     </w:p>
     <w:p>
       <w:pPr>
@@ -1486,16 +1174,8 @@
         <w:rPr>
           <w:lang w:val="en-US"/>
         </w:rPr>
-        <w:t xml:space="preserve">) – </w:t>
-      </w:r>
-      <w:proofErr w:type="spellStart"/>
-      <w:r>
-        <w:rPr>
-          <w:lang w:val="en-US"/>
-        </w:rPr>
-        <w:t>samo_yea</w:t>
-      </w:r>
-      <w:proofErr w:type="spellEnd"/>
+        <w:t>) – samo_yea</w:t>
+      </w:r>
     </w:p>
     <w:p>
       <w:pPr>
@@ -1530,14 +1210,12 @@
         </w:rPr>
         <w:t xml:space="preserve">) – </w:t>
       </w:r>
-      <w:proofErr w:type="spellStart"/>
       <w:r>
         <w:rPr>
           <w:lang w:val="en-US"/>
         </w:rPr>
         <w:t>MrJul</w:t>
       </w:r>
-      <w:proofErr w:type="spellEnd"/>
     </w:p>
     <w:p>
       <w:pPr>
@@ -1578,14 +1256,12 @@
         </w:rPr>
         <w:t xml:space="preserve">) – </w:t>
       </w:r>
-      <w:proofErr w:type="spellStart"/>
       <w:r>
         <w:rPr>
           <w:lang w:val="en-US"/>
         </w:rPr>
         <w:t>yoavain</w:t>
       </w:r>
-      <w:proofErr w:type="spellEnd"/>
     </w:p>
     <w:p>
       <w:pPr>
@@ -1630,16 +1306,8 @@
         <w:rPr>
           <w:lang w:val="en-US"/>
         </w:rPr>
-        <w:t xml:space="preserve">) – </w:t>
-      </w:r>
-      <w:proofErr w:type="spellStart"/>
-      <w:r>
-        <w:rPr>
-          <w:lang w:val="en-US"/>
-        </w:rPr>
-        <w:t>samo_yea</w:t>
-      </w:r>
-      <w:proofErr w:type="spellEnd"/>
+        <w:t>) – samo_yea</w:t>
+      </w:r>
     </w:p>
     <w:p>
       <w:pPr>
@@ -1672,16 +1340,8 @@
         <w:rPr>
           <w:lang w:val="en-US"/>
         </w:rPr>
-        <w:t xml:space="preserve">) – </w:t>
-      </w:r>
-      <w:proofErr w:type="spellStart"/>
-      <w:r>
-        <w:rPr>
-          <w:lang w:val="en-US"/>
-        </w:rPr>
-        <w:t>SilentException</w:t>
-      </w:r>
-      <w:proofErr w:type="spellEnd"/>
+        <w:t>) – SilentException</w:t>
+      </w:r>
     </w:p>
     <w:p>
       <w:pPr>
@@ -1714,16 +1374,8 @@
         <w:rPr>
           <w:lang w:val="en-US"/>
         </w:rPr>
-        <w:t xml:space="preserve">) – </w:t>
-      </w:r>
-      <w:proofErr w:type="spellStart"/>
-      <w:r>
-        <w:rPr>
-          <w:lang w:val="en-US"/>
-        </w:rPr>
-        <w:t>katulus</w:t>
-      </w:r>
-      <w:proofErr w:type="spellEnd"/>
+        <w:t>) – katulus</w:t>
+      </w:r>
     </w:p>
     <w:p>
       <w:pPr>
@@ -1789,16 +1441,8 @@
         <w:rPr>
           <w:lang w:val="en-US"/>
         </w:rPr>
-        <w:t>MP-</w:t>
-      </w:r>
-      <w:proofErr w:type="spellStart"/>
-      <w:r>
-        <w:rPr>
-          <w:lang w:val="en-US"/>
-        </w:rPr>
-        <w:t>TVSeries</w:t>
-      </w:r>
-      <w:proofErr w:type="spellEnd"/>
+        <w:t>MP-TVSeries</w:t>
+      </w:r>
       <w:r>
         <w:rPr>
           <w:lang w:val="en-US"/>
@@ -1833,33 +1477,11 @@
           <w:lang w:val="en-US"/>
         </w:rPr>
       </w:pPr>
-      <w:proofErr w:type="spellStart"/>
-      <w:r>
-        <w:rPr>
-          <w:lang w:val="en-US"/>
-        </w:rPr>
-        <w:t>SubCentral</w:t>
-      </w:r>
-      <w:proofErr w:type="spellEnd"/>
-      <w:r>
-        <w:rPr>
-          <w:lang w:val="en-US"/>
-        </w:rPr>
-        <w:t xml:space="preserve"> has inbuilt support (plugin handler) for MP-</w:t>
-      </w:r>
-      <w:proofErr w:type="spellStart"/>
-      <w:r>
-        <w:rPr>
-          <w:lang w:val="en-US"/>
-        </w:rPr>
-        <w:t>TVSeries</w:t>
-      </w:r>
-      <w:proofErr w:type="spellEnd"/>
-      <w:r>
-        <w:rPr>
-          <w:lang w:val="en-US"/>
-        </w:rPr>
-        <w:t xml:space="preserve"> v2.6.0 or higher</w:t>
+      <w:r>
+        <w:rPr>
+          <w:lang w:val="en-US"/>
+        </w:rPr>
+        <w:t>SubCentral has inbuilt support (plugin handler) for MP-TVSeries v2.6.0 or higher</w:t>
       </w:r>
       <w:r>
         <w:rPr>
@@ -1923,55 +1545,13 @@
         <w:rPr>
           <w:lang w:val="en-US"/>
         </w:rPr>
-        <w:t>Configuration: Open MP-</w:t>
-      </w:r>
-      <w:proofErr w:type="spellStart"/>
-      <w:r>
-        <w:rPr>
-          <w:lang w:val="en-US"/>
-        </w:rPr>
-        <w:t>TVSeries</w:t>
-      </w:r>
-      <w:proofErr w:type="spellEnd"/>
-      <w:r>
-        <w:rPr>
-          <w:lang w:val="en-US"/>
-        </w:rPr>
-        <w:t xml:space="preserve"> configuration, under “Extras” tab there should be “Enable </w:t>
-      </w:r>
-      <w:proofErr w:type="spellStart"/>
-      <w:r>
-        <w:rPr>
-          <w:lang w:val="en-US"/>
-        </w:rPr>
-        <w:t>SubCentral</w:t>
-      </w:r>
-      <w:proofErr w:type="spellEnd"/>
-      <w:r>
-        <w:rPr>
-          <w:lang w:val="en-US"/>
-        </w:rPr>
-        <w:t>” check box. Che</w:t>
-      </w:r>
-      <w:r>
-        <w:rPr>
-          <w:lang w:val="en-US"/>
-        </w:rPr>
-        <w:t xml:space="preserve">ck “Use </w:t>
-      </w:r>
-      <w:proofErr w:type="spellStart"/>
-      <w:r>
-        <w:rPr>
-          <w:lang w:val="en-US"/>
-        </w:rPr>
-        <w:t>SubCentral</w:t>
-      </w:r>
-      <w:proofErr w:type="spellEnd"/>
-      <w:r>
-        <w:rPr>
-          <w:lang w:val="en-US"/>
-        </w:rPr>
-        <w:t xml:space="preserve"> for episode </w:t>
+        <w:t>Configuration: Open MP-TVSeries configuration, under “Extras” tab there should be “Enable SubCentral” check box. Che</w:t>
+      </w:r>
+      <w:r>
+        <w:rPr>
+          <w:lang w:val="en-US"/>
+        </w:rPr>
+        <w:t xml:space="preserve">ck “Use SubCentral for episode </w:t>
       </w:r>
       <w:r>
         <w:rPr>
@@ -1984,19 +1564,11 @@
         </w:rPr>
         <w:t>'</w:t>
       </w:r>
-      <w:proofErr w:type="spellStart"/>
-      <w:r>
-        <w:rPr>
-          <w:lang w:val="en-US"/>
-        </w:rPr>
-        <w:t>HasSubtitles</w:t>
-      </w:r>
-      <w:proofErr w:type="spellEnd"/>
-      <w:r>
-        <w:rPr>
-          <w:lang w:val="en-US"/>
-        </w:rPr>
-        <w:t xml:space="preserve"> query</w:t>
+      <w:r>
+        <w:rPr>
+          <w:lang w:val="en-US"/>
+        </w:rPr>
+        <w:t>HasSubtitles query</w:t>
       </w:r>
       <w:r>
         <w:rPr>
@@ -2013,63 +1585,7 @@
         <w:rPr>
           <w:lang w:val="en-US"/>
         </w:rPr>
-        <w:t xml:space="preserve"> if you also want </w:t>
-      </w:r>
-      <w:proofErr w:type="spellStart"/>
-      <w:r>
-        <w:rPr>
-          <w:lang w:val="en-US"/>
-        </w:rPr>
-        <w:t>SubCentral</w:t>
-      </w:r>
-      <w:proofErr w:type="spellEnd"/>
-      <w:r>
-        <w:rPr>
-          <w:lang w:val="en-US"/>
-        </w:rPr>
-        <w:t xml:space="preserve"> for </w:t>
-      </w:r>
-      <w:proofErr w:type="spellStart"/>
-      <w:r>
-        <w:rPr>
-          <w:lang w:val="en-US"/>
-        </w:rPr>
-        <w:t>MediaInfo</w:t>
-      </w:r>
-      <w:proofErr w:type="spellEnd"/>
-      <w:r>
-        <w:rPr>
-          <w:lang w:val="en-US"/>
-        </w:rPr>
-        <w:t xml:space="preserve"> subtitles check (more through search). It is also suggested that you disable </w:t>
-      </w:r>
-      <w:proofErr w:type="spellStart"/>
-      <w:r>
-        <w:rPr>
-          <w:lang w:val="en-US"/>
-        </w:rPr>
-        <w:t>SubtitleDownloader</w:t>
-      </w:r>
-      <w:proofErr w:type="spellEnd"/>
-      <w:r>
-        <w:rPr>
-          <w:lang w:val="en-US"/>
-        </w:rPr>
-        <w:t xml:space="preserve"> (it will be removed from MP-</w:t>
-      </w:r>
-      <w:proofErr w:type="spellStart"/>
-      <w:r>
-        <w:rPr>
-          <w:lang w:val="en-US"/>
-        </w:rPr>
-        <w:t>TVSeries</w:t>
-      </w:r>
-      <w:proofErr w:type="spellEnd"/>
-      <w:r>
-        <w:rPr>
-          <w:lang w:val="en-US"/>
-        </w:rPr>
-        <w:t xml:space="preserve"> in </w:t>
+        <w:t xml:space="preserve"> if you also want SubCentral for MediaInfo subtitles check (more through search). It is also suggested that you disable SubtitleDownloader (it will be removed from MP-TVSeries in </w:t>
       </w:r>
       <w:r>
         <w:rPr>
@@ -2130,21 +1646,7 @@
         <w:rPr>
           <w:lang w:val="en-US"/>
         </w:rPr>
-        <w:t xml:space="preserve">”. </w:t>
-      </w:r>
-      <w:proofErr w:type="spellStart"/>
-      <w:r>
-        <w:rPr>
-          <w:lang w:val="en-US"/>
-        </w:rPr>
-        <w:t>SubCentral</w:t>
-      </w:r>
-      <w:proofErr w:type="spellEnd"/>
-      <w:r>
-        <w:rPr>
-          <w:lang w:val="en-US"/>
-        </w:rPr>
-        <w:t xml:space="preserve"> window will open.</w:t>
+        <w:t>”. SubCentral window will open.</w:t>
       </w:r>
     </w:p>
     <w:p>
@@ -2171,19 +1673,11 @@
         </w:rPr>
         <w:t xml:space="preserve">on integration, take a look at </w:t>
       </w:r>
-      <w:proofErr w:type="spellStart"/>
-      <w:r>
-        <w:rPr>
-          <w:lang w:val="en-US"/>
-        </w:rPr>
-        <w:t>SubCentral</w:t>
-      </w:r>
-      <w:proofErr w:type="spellEnd"/>
-      <w:r>
-        <w:rPr>
-          <w:lang w:val="en-US"/>
-        </w:rPr>
-        <w:t xml:space="preserve"> Mo</w:t>
+      <w:r>
+        <w:rPr>
+          <w:lang w:val="en-US"/>
+        </w:rPr>
+        <w:t>SubCentral Mo</w:t>
       </w:r>
       <w:r>
         <w:rPr>
@@ -2259,19 +1753,11 @@
           <w:lang w:val="en-US"/>
         </w:rPr>
       </w:pPr>
-      <w:proofErr w:type="spellStart"/>
-      <w:r>
-        <w:rPr>
-          <w:lang w:val="en-US"/>
-        </w:rPr>
-        <w:t>SubCentral</w:t>
-      </w:r>
-      <w:proofErr w:type="spellEnd"/>
-      <w:r>
-        <w:rPr>
-          <w:lang w:val="en-US"/>
-        </w:rPr>
-        <w:t xml:space="preserve"> has inbuilt support (plugin handler) for Moving Pictures v1.0.3 or higher. </w:t>
+      <w:r>
+        <w:rPr>
+          <w:lang w:val="en-US"/>
+        </w:rPr>
+        <w:t xml:space="preserve">SubCentral has inbuilt support (plugin handler) for Moving Pictures v1.0.3 or higher. </w:t>
       </w:r>
     </w:p>
     <w:p>
@@ -2310,21 +1796,7 @@
           <w:lang w:val="en-US"/>
         </w:rPr>
         <w:lastRenderedPageBreak/>
-        <w:t xml:space="preserve">Users: When browsing the movies, click “check for subtitles” button in your skin (it should be in (hidden) menu or on movie details screen). </w:t>
-      </w:r>
-      <w:proofErr w:type="spellStart"/>
-      <w:r>
-        <w:rPr>
-          <w:lang w:val="en-US"/>
-        </w:rPr>
-        <w:t>SubCentral</w:t>
-      </w:r>
-      <w:proofErr w:type="spellEnd"/>
-      <w:r>
-        <w:rPr>
-          <w:lang w:val="en-US"/>
-        </w:rPr>
-        <w:t xml:space="preserve"> window will open.</w:t>
+        <w:t>Users: When browsing the movies, click “check for subtitles” button in your skin (it should be in (hidden) menu or on movie details screen). SubCentral window will open.</w:t>
       </w:r>
     </w:p>
     <w:p>
@@ -2343,21 +1815,7 @@
         <w:rPr>
           <w:lang w:val="en-US"/>
         </w:rPr>
-        <w:t xml:space="preserve">Skinners: for closer look on integration, take a look at </w:t>
-      </w:r>
-      <w:proofErr w:type="spellStart"/>
-      <w:r>
-        <w:rPr>
-          <w:lang w:val="en-US"/>
-        </w:rPr>
-        <w:t>SubCentral</w:t>
-      </w:r>
-      <w:proofErr w:type="spellEnd"/>
-      <w:r>
-        <w:rPr>
-          <w:lang w:val="en-US"/>
-        </w:rPr>
-        <w:t xml:space="preserve"> Moving Pictures integration (</w:t>
+        <w:t>Skinners: for closer look on integration, take a look at SubCentral Moving Pictures integration (</w:t>
       </w:r>
       <w:hyperlink r:id="rId26" w:history="1">
         <w:r>
@@ -2387,14 +1845,12 @@
           <w:lang w:val="en-US"/>
         </w:rPr>
       </w:pPr>
-      <w:proofErr w:type="spellStart"/>
       <w:r>
         <w:rPr>
           <w:lang w:val="en-US"/>
         </w:rPr>
         <w:t>MyFilms</w:t>
       </w:r>
-      <w:proofErr w:type="spellEnd"/>
       <w:r>
         <w:rPr>
           <w:lang w:val="en-US"/>
@@ -2429,33 +1885,17 @@
           <w:lang w:val="en-US"/>
         </w:rPr>
       </w:pPr>
-      <w:proofErr w:type="spellStart"/>
-      <w:r>
-        <w:rPr>
-          <w:lang w:val="en-US"/>
-        </w:rPr>
-        <w:t>SubCentral</w:t>
-      </w:r>
-      <w:proofErr w:type="spellEnd"/>
-      <w:r>
-        <w:rPr>
-          <w:lang w:val="en-US"/>
-        </w:rPr>
-        <w:t xml:space="preserve"> has inbuilt support (plugin handler) for </w:t>
-      </w:r>
-      <w:proofErr w:type="spellStart"/>
-      <w:r>
-        <w:rPr>
-          <w:lang w:val="en-US"/>
-        </w:rPr>
-        <w:t>MyFilms</w:t>
-      </w:r>
-      <w:proofErr w:type="spellEnd"/>
-      <w:r>
-        <w:rPr>
-          <w:lang w:val="en-US"/>
-        </w:rPr>
-        <w:t xml:space="preserve"> v5.0.1</w:t>
+      <w:r>
+        <w:rPr>
+          <w:lang w:val="en-US"/>
+        </w:rPr>
+        <w:t xml:space="preserve">SubCentral has inbuilt support (plugin handler) for </w:t>
+      </w:r>
+      <w:r>
+        <w:rPr>
+          <w:lang w:val="en-US"/>
+        </w:rPr>
+        <w:t>MyFilms v5.0.1</w:t>
       </w:r>
       <w:r>
         <w:rPr>
@@ -2523,21 +1963,7 @@
         <w:rPr>
           <w:lang w:val="en-US"/>
         </w:rPr>
-        <w:t xml:space="preserve">. </w:t>
-      </w:r>
-      <w:proofErr w:type="spellStart"/>
-      <w:r>
-        <w:rPr>
-          <w:lang w:val="en-US"/>
-        </w:rPr>
-        <w:t>SubCentral</w:t>
-      </w:r>
-      <w:proofErr w:type="spellEnd"/>
-      <w:r>
-        <w:rPr>
-          <w:lang w:val="en-US"/>
-        </w:rPr>
-        <w:t xml:space="preserve"> window will open.</w:t>
+        <w:t>. SubCentral window will open.</w:t>
       </w:r>
     </w:p>
     <w:p>
@@ -2556,21 +1982,7 @@
         <w:rPr>
           <w:lang w:val="en-US"/>
         </w:rPr>
-        <w:t xml:space="preserve">Skinners: for closer look on integration, take a look at </w:t>
-      </w:r>
-      <w:proofErr w:type="spellStart"/>
-      <w:r>
-        <w:rPr>
-          <w:lang w:val="en-US"/>
-        </w:rPr>
-        <w:t>SubCentral</w:t>
-      </w:r>
-      <w:proofErr w:type="spellEnd"/>
-      <w:r>
-        <w:rPr>
-          <w:lang w:val="en-US"/>
-        </w:rPr>
-        <w:t xml:space="preserve"> Moving Pictures integration (</w:t>
+        <w:t>Skinners: for closer look on integration, take a look at SubCentral Moving Pictures integration (</w:t>
       </w:r>
       <w:hyperlink r:id="rId28" w:history="1">
         <w:r>
@@ -2600,14 +2012,12 @@
           <w:lang w:val="en-US"/>
         </w:rPr>
       </w:pPr>
-      <w:proofErr w:type="spellStart"/>
       <w:r>
         <w:rPr>
           <w:lang w:val="en-US"/>
         </w:rPr>
         <w:t>MyVideos</w:t>
       </w:r>
-      <w:proofErr w:type="spellEnd"/>
       <w:r>
         <w:rPr>
           <w:lang w:val="en-US"/>
@@ -2642,47 +2052,17 @@
           <w:lang w:val="en-US"/>
         </w:rPr>
       </w:pPr>
-      <w:proofErr w:type="spellStart"/>
-      <w:r>
-        <w:rPr>
-          <w:lang w:val="en-US"/>
-        </w:rPr>
-        <w:t>SubCentral</w:t>
-      </w:r>
-      <w:proofErr w:type="spellEnd"/>
-      <w:r>
-        <w:rPr>
-          <w:lang w:val="en-US"/>
-        </w:rPr>
-        <w:t xml:space="preserve"> has inbuilt support (plugin handler) for </w:t>
-      </w:r>
-      <w:proofErr w:type="spellStart"/>
-      <w:r>
-        <w:rPr>
-          <w:lang w:val="en-US"/>
-        </w:rPr>
-        <w:t>MyVideos</w:t>
-      </w:r>
-      <w:proofErr w:type="spellEnd"/>
-      <w:r>
-        <w:rPr>
-          <w:lang w:val="en-US"/>
-        </w:rPr>
-        <w:t xml:space="preserve"> for </w:t>
-      </w:r>
-      <w:proofErr w:type="spellStart"/>
-      <w:r>
-        <w:rPr>
-          <w:lang w:val="en-US"/>
-        </w:rPr>
-        <w:t>MediaPortal</w:t>
-      </w:r>
-      <w:proofErr w:type="spellEnd"/>
-      <w:r>
-        <w:rPr>
-          <w:lang w:val="en-US"/>
-        </w:rPr>
-        <w:t xml:space="preserve"> v1.1.0 </w:t>
+      <w:r>
+        <w:rPr>
+          <w:lang w:val="en-US"/>
+        </w:rPr>
+        <w:t xml:space="preserve">SubCentral has inbuilt support (plugin handler) for </w:t>
+      </w:r>
+      <w:r>
+        <w:rPr>
+          <w:lang w:val="en-US"/>
+        </w:rPr>
+        <w:t xml:space="preserve">MyVideos for MediaPortal v1.1.0 </w:t>
       </w:r>
       <w:r>
         <w:rPr>
@@ -2750,21 +2130,7 @@
         <w:rPr>
           <w:lang w:val="en-US"/>
         </w:rPr>
-        <w:t xml:space="preserve">. </w:t>
-      </w:r>
-      <w:proofErr w:type="spellStart"/>
-      <w:r>
-        <w:rPr>
-          <w:lang w:val="en-US"/>
-        </w:rPr>
-        <w:t>SubCentral</w:t>
-      </w:r>
-      <w:proofErr w:type="spellEnd"/>
-      <w:r>
-        <w:rPr>
-          <w:lang w:val="en-US"/>
-        </w:rPr>
-        <w:t xml:space="preserve"> window will open.</w:t>
+        <w:t>. SubCentral window will open.</w:t>
       </w:r>
     </w:p>
     <w:p>
@@ -2783,21 +2149,7 @@
         <w:rPr>
           <w:lang w:val="en-US"/>
         </w:rPr>
-        <w:t xml:space="preserve">Skinners: for closer look on integration, take a look at </w:t>
-      </w:r>
-      <w:proofErr w:type="spellStart"/>
-      <w:r>
-        <w:rPr>
-          <w:lang w:val="en-US"/>
-        </w:rPr>
-        <w:t>SubCentral</w:t>
-      </w:r>
-      <w:proofErr w:type="spellEnd"/>
-      <w:r>
-        <w:rPr>
-          <w:lang w:val="en-US"/>
-        </w:rPr>
-        <w:t xml:space="preserve"> Moving Pictures integration (</w:t>
+        <w:t>Skinners: for closer look on integration, take a look at SubCentral Moving Pictures integration (</w:t>
       </w:r>
       <w:hyperlink r:id="rId30" w:history="1">
         <w:r>
@@ -2869,48 +2221,13 @@
         <w:rPr>
           <w:lang w:val="en-US"/>
         </w:rPr>
-        <w:t xml:space="preserve">There is also a possibility of integration without modifications in </w:t>
-      </w:r>
-      <w:proofErr w:type="spellStart"/>
-      <w:r>
-        <w:rPr>
-          <w:lang w:val="en-US"/>
-        </w:rPr>
-        <w:t>SubCentral</w:t>
-      </w:r>
-      <w:proofErr w:type="spellEnd"/>
-      <w:r>
-        <w:rPr>
-          <w:lang w:val="en-US"/>
-        </w:rPr>
-        <w:t xml:space="preserve">. </w:t>
-      </w:r>
-      <w:proofErr w:type="spellStart"/>
-      <w:r>
-        <w:rPr>
-          <w:lang w:val="en-US"/>
-        </w:rPr>
-        <w:t>SubCentral</w:t>
-      </w:r>
-      <w:proofErr w:type="spellEnd"/>
-      <w:r>
-        <w:rPr>
-          <w:lang w:val="en-US"/>
-        </w:rPr>
-        <w:t xml:space="preserve"> supports da</w:t>
-      </w:r>
-      <w:r>
-        <w:rPr>
-          <w:lang w:val="en-US"/>
-        </w:rPr>
-        <w:t xml:space="preserve">ta exchange through </w:t>
-      </w:r>
-      <w:proofErr w:type="spellStart"/>
-      <w:r>
-        <w:rPr>
-          <w:lang w:val="en-US"/>
-        </w:rPr>
-        <w:t>MediaPortal</w:t>
+        <w:t>There is also a possibility of integration without modifications in SubCentral. SubCentral supports da</w:t>
+      </w:r>
+      <w:r>
+        <w:rPr>
+          <w:lang w:val="en-US"/>
+        </w:rPr>
+        <w:t>ta exchange through MediaPortal</w:t>
       </w:r>
       <w:r>
         <w:rPr>
@@ -2927,14 +2244,7 @@
         <w:rPr>
           <w:lang w:val="en-US"/>
         </w:rPr>
-        <w:t>s</w:t>
-      </w:r>
-      <w:proofErr w:type="spellEnd"/>
-      <w:r>
-        <w:rPr>
-          <w:lang w:val="en-US"/>
-        </w:rPr>
-        <w:t xml:space="preserve"> GUI window messages. Consult manual for more info.</w:t>
+        <w:t>s GUI window messages. Consult manual for more info.</w:t>
       </w:r>
     </w:p>
     <w:p>
@@ -2970,21 +2280,7 @@
         <w:rPr>
           <w:lang w:val="en-US"/>
         </w:rPr>
-        <w:t xml:space="preserve">re after. </w:t>
-      </w:r>
-      <w:proofErr w:type="spellStart"/>
-      <w:r>
-        <w:rPr>
-          <w:lang w:val="en-US"/>
-        </w:rPr>
-        <w:t>SubCentral</w:t>
-      </w:r>
-      <w:proofErr w:type="spellEnd"/>
-      <w:r>
-        <w:rPr>
-          <w:lang w:val="en-US"/>
-        </w:rPr>
-        <w:t xml:space="preserve"> will allow you to rename and save subtitles to defined folders.</w:t>
+        <w:t>re after. SubCentral will allow you to rename and save subtitles to defined folders.</w:t>
       </w:r>
     </w:p>
     <w:p>
@@ -3048,21 +2344,7 @@
         <w:rPr>
           <w:lang w:val="en-US"/>
         </w:rPr>
-        <w:t xml:space="preserve">upport </w:t>
-      </w:r>
-      <w:proofErr w:type="spellStart"/>
-      <w:r>
-        <w:rPr>
-          <w:lang w:val="en-US"/>
-        </w:rPr>
-        <w:t>SubCentral</w:t>
-      </w:r>
-      <w:proofErr w:type="spellEnd"/>
-      <w:r>
-        <w:rPr>
-          <w:lang w:val="en-US"/>
-        </w:rPr>
-        <w:t xml:space="preserve"> so far (that I</w:t>
+        <w:t>upport SubCentral so far (that I</w:t>
       </w:r>
       <w:r>
         <w:rPr>
@@ -3083,14 +2365,12 @@
           <w:lang w:val="en-US"/>
         </w:rPr>
       </w:pPr>
-      <w:proofErr w:type="spellStart"/>
       <w:r>
         <w:rPr>
           <w:lang w:val="en-US"/>
         </w:rPr>
         <w:t>aMPed</w:t>
       </w:r>
-      <w:proofErr w:type="spellEnd"/>
     </w:p>
     <w:p>
       <w:pPr>
@@ -3202,16 +2482,8 @@
         <w:rPr>
           <w:lang w:val="en-US"/>
         </w:rPr>
-        <w:t>/</w:t>
-      </w:r>
-      <w:proofErr w:type="spellStart"/>
-      <w:r>
-        <w:rPr>
-          <w:lang w:val="en-US"/>
-        </w:rPr>
-        <w:t>DefaultWide</w:t>
-      </w:r>
-      <w:proofErr w:type="spellEnd"/>
+        <w:t>/DefaultWide</w:t>
+      </w:r>
       <w:r>
         <w:rPr>
           <w:lang w:val="en-US"/>
@@ -3269,14 +2541,12 @@
           <w:lang w:val="en-US"/>
         </w:rPr>
       </w:pPr>
-      <w:proofErr w:type="spellStart"/>
       <w:r>
         <w:rPr>
           <w:lang w:val="en-US"/>
         </w:rPr>
         <w:t>Mustayaluca</w:t>
       </w:r>
-      <w:proofErr w:type="spellEnd"/>
     </w:p>
     <w:p>
       <w:pPr>
@@ -3290,14 +2560,12 @@
           <w:lang w:val="en-US"/>
         </w:rPr>
       </w:pPr>
-      <w:proofErr w:type="spellStart"/>
       <w:r>
         <w:rPr>
           <w:lang w:val="en-US"/>
         </w:rPr>
         <w:t>PureVision</w:t>
       </w:r>
-      <w:proofErr w:type="spellEnd"/>
     </w:p>
     <w:p>
       <w:pPr>
@@ -3311,14 +2579,12 @@
           <w:lang w:val="en-US"/>
         </w:rPr>
       </w:pPr>
-      <w:proofErr w:type="spellStart"/>
       <w:r>
         <w:rPr>
           <w:lang w:val="en-US"/>
         </w:rPr>
         <w:t>StreamedMP</w:t>
       </w:r>
-      <w:proofErr w:type="spellEnd"/>
     </w:p>
     <w:p>
       <w:pPr>
@@ -3375,21 +2641,7 @@
         <w:rPr>
           <w:lang w:val="en-US"/>
         </w:rPr>
-        <w:t xml:space="preserve">re planning to add support or your skin already supports </w:t>
-      </w:r>
-      <w:proofErr w:type="spellStart"/>
-      <w:r>
-        <w:rPr>
-          <w:lang w:val="en-US"/>
-        </w:rPr>
-        <w:t>SubCentral</w:t>
-      </w:r>
-      <w:proofErr w:type="spellEnd"/>
-      <w:r>
-        <w:rPr>
-          <w:lang w:val="en-US"/>
-        </w:rPr>
-        <w:t xml:space="preserve">, let </w:t>
+        <w:t xml:space="preserve">re planning to add support or your skin already supports SubCentral, let </w:t>
       </w:r>
       <w:r>
         <w:rPr>
@@ -3460,21 +2712,7 @@
         <w:rPr>
           <w:lang w:val="en-US"/>
         </w:rPr>
-        <w:t xml:space="preserve">If you have any issues or problems using </w:t>
-      </w:r>
-      <w:proofErr w:type="spellStart"/>
-      <w:r>
-        <w:rPr>
-          <w:lang w:val="en-US"/>
-        </w:rPr>
-        <w:t>SubCentral</w:t>
-      </w:r>
-      <w:proofErr w:type="spellEnd"/>
-      <w:r>
-        <w:rPr>
-          <w:lang w:val="en-US"/>
-        </w:rPr>
-        <w:t xml:space="preserve"> or ideas on improving, report them here, or even better, on the issue tracker. For any questions, write </w:t>
+        <w:t xml:space="preserve">If you have any issues or problems using SubCentral or ideas on improving, report them here, or even better, on the issue tracker. For any questions, write </w:t>
       </w:r>
       <w:r>
         <w:rPr>
@@ -3529,43 +2767,7 @@
           <w:color w:val="000000"/>
           <w:lang w:val="en-US"/>
         </w:rPr>
-        <w:t xml:space="preserve">s important to include fresh debug logs. That means configuring </w:t>
-      </w:r>
-      <w:proofErr w:type="spellStart"/>
-      <w:r>
-        <w:rPr>
-          <w:rStyle w:val="apple-style-span"/>
-          <w:color w:val="000000"/>
-          <w:lang w:val="en-US"/>
-        </w:rPr>
-        <w:t>MediaPortal</w:t>
-      </w:r>
-      <w:proofErr w:type="spellEnd"/>
-      <w:r>
-        <w:rPr>
-          <w:rStyle w:val="apple-style-span"/>
-          <w:color w:val="000000"/>
-          <w:lang w:val="en-US"/>
-        </w:rPr>
-        <w:t xml:space="preserve"> for debug logging ("General section", "Log verbosity") and fresh start of </w:t>
-      </w:r>
-      <w:proofErr w:type="spellStart"/>
-      <w:r>
-        <w:rPr>
-          <w:rStyle w:val="apple-style-span"/>
-          <w:color w:val="000000"/>
-          <w:lang w:val="en-US"/>
-        </w:rPr>
-        <w:t>MediaPortal</w:t>
-      </w:r>
-      <w:proofErr w:type="spellEnd"/>
-      <w:r>
-        <w:rPr>
-          <w:rStyle w:val="apple-style-span"/>
-          <w:color w:val="000000"/>
-          <w:lang w:val="en-US"/>
-        </w:rPr>
-        <w:t xml:space="preserve"> with only the bug reproduced. Logs needed include MediaPortal.log, error.log, MovingPictures.log,</w:t>
+        <w:t>s important to include fresh debug logs. That means configuring MediaPortal for debug logging ("General section", "Log verbosity") and fresh start of MediaPortal with only the bug reproduced. Logs needed include MediaPortal.log, error.log, MovingPictures.log,</w:t>
       </w:r>
       <w:r>
         <w:rPr>
@@ -3673,61 +2875,25 @@
         <w:rPr>
           <w:lang w:val="en-US"/>
         </w:rPr>
-        <w:t xml:space="preserve">re a talented developer wanting to help us? Wrote a new plugin handler? Modified </w:t>
-      </w:r>
-      <w:proofErr w:type="spellStart"/>
-      <w:r>
-        <w:rPr>
-          <w:lang w:val="en-US"/>
-        </w:rPr>
-        <w:t>SubCentral</w:t>
-      </w:r>
-      <w:proofErr w:type="spellEnd"/>
-      <w:r>
-        <w:rPr>
-          <w:lang w:val="en-US"/>
-        </w:rPr>
-        <w:t xml:space="preserve"> so it works better/faster/stronger? Translated the plugin? Write here, on IRC (</w:t>
-      </w:r>
-      <w:proofErr w:type="spellStart"/>
-      <w:r>
-        <w:rPr>
-          <w:lang w:val="en-US"/>
-        </w:rPr>
-        <w:t>freenode</w:t>
-      </w:r>
-      <w:proofErr w:type="spellEnd"/>
-      <w:r>
-        <w:rPr>
-          <w:lang w:val="en-US"/>
-        </w:rPr>
-        <w:t xml:space="preserve">, </w:t>
-      </w:r>
-      <w:r>
-        <w:rPr>
-          <w:lang w:val="en-US"/>
-        </w:rPr>
-        <w:t>usually on #</w:t>
-      </w:r>
-      <w:proofErr w:type="spellStart"/>
-      <w:r>
-        <w:rPr>
-          <w:lang w:val="en-US"/>
-        </w:rPr>
-        <w:t>Mov</w:t>
-      </w:r>
-      <w:r>
-        <w:rPr>
-          <w:lang w:val="en-US"/>
-        </w:rPr>
-        <w:t>ingPictures</w:t>
-      </w:r>
-      <w:proofErr w:type="spellEnd"/>
-      <w:r>
-        <w:rPr>
-          <w:lang w:val="en-US"/>
-        </w:rPr>
-        <w:t xml:space="preserve"> (irc://ir</w:t>
+        <w:t>re a talented developer wanting to help us? Wrote a new plugin handler? Modified SubCentral so it works better/faster/stronger? Translated the plugin? Write here, on IRC (</w:t>
+      </w:r>
+      <w:r>
+        <w:rPr>
+          <w:lang w:val="en-US"/>
+        </w:rPr>
+        <w:t xml:space="preserve">freenode, </w:t>
+      </w:r>
+      <w:r>
+        <w:rPr>
+          <w:lang w:val="en-US"/>
+        </w:rPr>
+        <w:t>usually on #Mov</w:t>
+      </w:r>
+      <w:r>
+        <w:rPr>
+          <w:lang w:val="en-US"/>
+        </w:rPr>
+        <w:t>ingPictures (irc://ir</w:t>
       </w:r>
       <w:r>
         <w:rPr>
@@ -3739,21 +2905,7 @@
         <w:rPr>
           <w:lang w:val="en-US"/>
         </w:rPr>
-        <w:t>and/or #MP-</w:t>
-      </w:r>
-      <w:proofErr w:type="spellStart"/>
-      <w:r>
-        <w:rPr>
-          <w:lang w:val="en-US"/>
-        </w:rPr>
-        <w:t>TVSeries</w:t>
-      </w:r>
-      <w:proofErr w:type="spellEnd"/>
-      <w:r>
-        <w:rPr>
-          <w:lang w:val="en-US"/>
-        </w:rPr>
-        <w:t xml:space="preserve"> (irc://irc.freenode.net/MP-TVSeries)</w:t>
+        <w:t>and/or #MP-TVSeries (irc://irc.freenode.net/MP-TVSeries)</w:t>
       </w:r>
       <w:r>
         <w:rPr>
@@ -3818,21 +2970,11 @@
           <w:lang w:val="en-US"/>
         </w:rPr>
       </w:pPr>
-      <w:proofErr w:type="spellStart"/>
-      <w:proofErr w:type="gramStart"/>
-      <w:r>
-        <w:rPr>
-          <w:lang w:val="en-US"/>
-        </w:rPr>
-        <w:t>seco</w:t>
-      </w:r>
-      <w:proofErr w:type="spellEnd"/>
-      <w:proofErr w:type="gramEnd"/>
-      <w:r>
-        <w:rPr>
-          <w:lang w:val="en-US"/>
-        </w:rPr>
-        <w:t xml:space="preserve"> – for starting the plugin with initial </w:t>
+      <w:r>
+        <w:rPr>
+          <w:lang w:val="en-US"/>
+        </w:rPr>
+        <w:t xml:space="preserve">seco – for starting the plugin with initial </w:t>
       </w:r>
       <w:r>
         <w:rPr>
@@ -3844,21 +2986,7 @@
         <w:rPr>
           <w:lang w:val="en-US"/>
         </w:rPr>
-        <w:t xml:space="preserve">testing and, of course, for the awesome </w:t>
-      </w:r>
-      <w:proofErr w:type="spellStart"/>
-      <w:r>
-        <w:rPr>
-          <w:lang w:val="en-US"/>
-        </w:rPr>
-        <w:t>SubtitleDownloader</w:t>
-      </w:r>
-      <w:proofErr w:type="spellEnd"/>
-      <w:r>
-        <w:rPr>
-          <w:lang w:val="en-US"/>
-        </w:rPr>
-        <w:t xml:space="preserve"> API (</w:t>
+        <w:t>testing and, of course, for the awesome SubtitleDownloader API (</w:t>
       </w:r>
       <w:hyperlink r:id="rId31" w:history="1">
         <w:r>
@@ -3879,21 +3007,7 @@
         <w:rPr>
           <w:lang w:val="en-US"/>
         </w:rPr>
-        <w:t xml:space="preserve">without which </w:t>
-      </w:r>
-      <w:proofErr w:type="spellStart"/>
-      <w:r>
-        <w:rPr>
-          <w:lang w:val="en-US"/>
-        </w:rPr>
-        <w:t>SubCentral</w:t>
-      </w:r>
-      <w:proofErr w:type="spellEnd"/>
-      <w:r>
-        <w:rPr>
-          <w:lang w:val="en-US"/>
-        </w:rPr>
-        <w:t xml:space="preserve"> would not exist.</w:t>
+        <w:t>without which SubCentral would not exist.</w:t>
       </w:r>
     </w:p>
     <w:p>
@@ -3908,25 +3022,13 @@
           <w:lang w:val="en-US"/>
         </w:rPr>
       </w:pPr>
-      <w:proofErr w:type="spellStart"/>
-      <w:proofErr w:type="gramStart"/>
       <w:r>
         <w:rPr>
           <w:rStyle w:val="apple-style-span"/>
           <w:color w:val="000000"/>
           <w:lang w:val="en-US"/>
         </w:rPr>
-        <w:t>gibman</w:t>
-      </w:r>
-      <w:proofErr w:type="spellEnd"/>
-      <w:proofErr w:type="gramEnd"/>
-      <w:r>
-        <w:rPr>
-          <w:rStyle w:val="apple-style-span"/>
-          <w:color w:val="000000"/>
-          <w:lang w:val="en-US"/>
-        </w:rPr>
-        <w:t xml:space="preserve"> – for</w:t>
+        <w:t>gibman – for</w:t>
       </w:r>
       <w:r>
         <w:rPr>
@@ -3934,43 +3036,7 @@
           <w:color w:val="000000"/>
           <w:lang w:val="en-US"/>
         </w:rPr>
-        <w:t> </w:t>
-      </w:r>
-      <w:proofErr w:type="spellStart"/>
-      <w:r>
-        <w:rPr>
-          <w:rStyle w:val="apple-converted-space"/>
-          <w:color w:val="000000"/>
-          <w:lang w:val="en-US"/>
-        </w:rPr>
-        <w:t>SubtitlesRetriever</w:t>
-      </w:r>
-      <w:proofErr w:type="spellEnd"/>
-      <w:r>
-        <w:rPr>
-          <w:rStyle w:val="apple-converted-space"/>
-          <w:color w:val="000000"/>
-          <w:lang w:val="en-US"/>
-        </w:rPr>
-        <w:t xml:space="preserve"> </w:t>
-      </w:r>
-      <w:proofErr w:type="spellStart"/>
-      <w:r>
-        <w:rPr>
-          <w:rStyle w:val="apple-converted-space"/>
-          <w:color w:val="000000"/>
-          <w:lang w:val="en-US"/>
-        </w:rPr>
-        <w:t>PoC</w:t>
-      </w:r>
-      <w:proofErr w:type="spellEnd"/>
-      <w:r>
-        <w:rPr>
-          <w:rStyle w:val="apple-converted-space"/>
-          <w:color w:val="000000"/>
-          <w:lang w:val="en-US"/>
-        </w:rPr>
-        <w:t xml:space="preserve"> (</w:t>
+        <w:t> SubtitlesRetriever PoC (</w:t>
       </w:r>
       <w:hyperlink r:id="rId32" w:history="1">
         <w:r>
@@ -4010,21 +3076,11 @@
           <w:lang w:val="en-US"/>
         </w:rPr>
       </w:pPr>
-      <w:proofErr w:type="spellStart"/>
-      <w:proofErr w:type="gramStart"/>
-      <w:r>
-        <w:rPr>
-          <w:lang w:val="en-US"/>
-        </w:rPr>
-        <w:t>fforde</w:t>
-      </w:r>
-      <w:proofErr w:type="spellEnd"/>
-      <w:proofErr w:type="gramEnd"/>
-      <w:r>
-        <w:rPr>
-          <w:lang w:val="en-US"/>
-        </w:rPr>
-        <w:t xml:space="preserve"> – for starting the plugin with initial ideas and awesome core.</w:t>
+      <w:r>
+        <w:rPr>
+          <w:lang w:val="en-US"/>
+        </w:rPr>
+        <w:t>fforde – for starting the plugin with initial ideas and awesome core.</w:t>
       </w:r>
     </w:p>
     <w:p>
@@ -4039,21 +3095,11 @@
           <w:lang w:val="en-US"/>
         </w:rPr>
       </w:pPr>
-      <w:proofErr w:type="spellStart"/>
-      <w:proofErr w:type="gramStart"/>
-      <w:r>
-        <w:rPr>
-          <w:lang w:val="en-US"/>
-        </w:rPr>
-        <w:t>damienh</w:t>
-      </w:r>
-      <w:proofErr w:type="spellEnd"/>
-      <w:proofErr w:type="gramEnd"/>
-      <w:r>
-        <w:rPr>
-          <w:lang w:val="en-US"/>
-        </w:rPr>
-        <w:t xml:space="preserve"> – for testing, support and some very nice ideas.</w:t>
+      <w:r>
+        <w:rPr>
+          <w:lang w:val="en-US"/>
+        </w:rPr>
+        <w:t>damienh – for testing, support and some very nice ideas.</w:t>
       </w:r>
     </w:p>
     <w:p>
@@ -4169,37 +3215,24 @@
           <w:szCs w:val="24"/>
           <w:lang w:val="en-US"/>
         </w:rPr>
-        <w:t xml:space="preserve">s </w:t>
-      </w:r>
-      <w:proofErr w:type="gramStart"/>
-      <w:r>
-        <w:rPr>
-          <w:b/>
-          <w:sz w:val="24"/>
-          <w:szCs w:val="24"/>
-          <w:lang w:val="en-US"/>
-        </w:rPr>
-        <w:t>new</w:t>
-      </w:r>
-      <w:proofErr w:type="gramEnd"/>
-    </w:p>
-    <w:p>
-      <w:pPr>
-        <w:spacing w:after="0" w:line="240" w:lineRule="auto"/>
-        <w:rPr>
-          <w:lang w:val="en-US"/>
-        </w:rPr>
-      </w:pPr>
-    </w:p>
-    <w:p>
-      <w:pPr>
-        <w:spacing w:after="0" w:line="240" w:lineRule="auto"/>
-        <w:rPr>
-          <w:lang w:val="en-US"/>
-        </w:rPr>
-      </w:pPr>
-      <w:bookmarkStart w:id="0" w:name="_GoBack"/>
-      <w:bookmarkEnd w:id="0"/>
+        <w:t>s new</w:t>
+      </w:r>
+    </w:p>
+    <w:p>
+      <w:pPr>
+        <w:spacing w:after="0" w:line="240" w:lineRule="auto"/>
+        <w:rPr>
+          <w:lang w:val="en-US"/>
+        </w:rPr>
+      </w:pPr>
+    </w:p>
+    <w:p>
+      <w:pPr>
+        <w:spacing w:after="0" w:line="240" w:lineRule="auto"/>
+        <w:rPr>
+          <w:lang w:val="en-US"/>
+        </w:rPr>
+      </w:pPr>
       <w:r>
         <w:rPr>
           <w:lang w:val="en-US"/>
@@ -4225,7 +3258,15 @@
         <w:rPr>
           <w:lang w:val="en-US"/>
         </w:rPr>
-        <w:t>) (06.09.2011</w:t>
+        <w:t>) (05</w:t>
+      </w:r>
+      <w:bookmarkStart w:id="0" w:name="_GoBack"/>
+      <w:bookmarkEnd w:id="0"/>
+      <w:r>
+        <w:rPr>
+          <w:lang w:val="en-US"/>
+        </w:rPr>
+        <w:t>.09.2011</w:t>
       </w:r>
       <w:r>
         <w:rPr>
@@ -4275,21 +3316,7 @@
         <w:rPr>
           <w:lang w:val="en-US"/>
         </w:rPr>
-        <w:t xml:space="preserve">Fixed wait cursor problem in </w:t>
-      </w:r>
-      <w:proofErr w:type="spellStart"/>
-      <w:r>
-        <w:rPr>
-          <w:lang w:val="en-US"/>
-        </w:rPr>
-        <w:t>MediaPortal</w:t>
-      </w:r>
-      <w:proofErr w:type="spellEnd"/>
-      <w:r>
-        <w:rPr>
-          <w:lang w:val="en-US"/>
-        </w:rPr>
-        <w:t xml:space="preserve"> 1.2 RC</w:t>
+        <w:t>Fixed wait cursor problem in MediaPortal 1.2 RC</w:t>
       </w:r>
     </w:p>
     <w:p>
@@ -4345,21 +3372,7 @@
         <w:rPr>
           <w:lang w:val="en-US"/>
         </w:rPr>
-        <w:t xml:space="preserve">Updated My Videos (Title) plugin handler for </w:t>
-      </w:r>
-      <w:proofErr w:type="spellStart"/>
-      <w:r>
-        <w:rPr>
-          <w:lang w:val="en-US"/>
-        </w:rPr>
-        <w:t>MediaPortal</w:t>
-      </w:r>
-      <w:proofErr w:type="spellEnd"/>
-      <w:r>
-        <w:rPr>
-          <w:lang w:val="en-US"/>
-        </w:rPr>
-        <w:t xml:space="preserve"> 1.2 RC</w:t>
+        <w:t>Updated My Videos (Title) plugin handler for MediaPortal 1.2 RC</w:t>
       </w:r>
     </w:p>
     <w:p>
@@ -4374,7 +3387,6 @@
           <w:lang w:val="en-US"/>
         </w:rPr>
       </w:pPr>
-      <w:proofErr w:type="spellStart"/>
       <w:r>
         <w:rPr>
           <w:lang w:val="en-US"/>
@@ -4385,34 +3397,13 @@
         <w:rPr>
           <w:lang w:val="en-US"/>
         </w:rPr>
-        <w:t>btitleDownloader</w:t>
-      </w:r>
-      <w:proofErr w:type="spellEnd"/>
-      <w:r>
-        <w:rPr>
-          <w:lang w:val="en-US"/>
-        </w:rPr>
-        <w:t xml:space="preserve"> updated to v3.0.1</w:t>
-      </w:r>
-      <w:r>
-        <w:rPr>
-          <w:lang w:val="en-US"/>
-        </w:rPr>
-        <w:t xml:space="preserve"> (</w:t>
-      </w:r>
-      <w:proofErr w:type="spellStart"/>
-      <w:r>
-        <w:rPr>
-          <w:lang w:val="en-US"/>
-        </w:rPr>
-        <w:t>seco</w:t>
-      </w:r>
-      <w:proofErr w:type="spellEnd"/>
-      <w:r>
-        <w:rPr>
-          <w:lang w:val="en-US"/>
-        </w:rPr>
-        <w:t>)</w:t>
+        <w:t>btitleDownloader updated to v3.0.1</w:t>
+      </w:r>
+      <w:r>
+        <w:rPr>
+          <w:lang w:val="en-US"/>
+        </w:rPr>
+        <w:t xml:space="preserve"> (seco)</w:t>
       </w:r>
     </w:p>
     <w:p>
@@ -4443,21 +3434,7 @@
         <w:rPr>
           <w:lang w:val="en-US"/>
         </w:rPr>
-        <w:t>provider (</w:t>
-      </w:r>
-      <w:proofErr w:type="spellStart"/>
-      <w:r>
-        <w:rPr>
-          <w:lang w:val="en-US"/>
-        </w:rPr>
-        <w:t>katulus</w:t>
-      </w:r>
-      <w:proofErr w:type="spellEnd"/>
-      <w:r>
-        <w:rPr>
-          <w:lang w:val="en-US"/>
-        </w:rPr>
-        <w:t>)</w:t>
+        <w:t>provider (katulus)</w:t>
       </w:r>
     </w:p>
     <w:p>
@@ -4494,14 +3471,12 @@
           <w:lang w:val="en-US"/>
         </w:rPr>
       </w:pPr>
-      <w:proofErr w:type="gramStart"/>
       <w:r>
         <w:rPr>
           <w:lang w:val="en-US"/>
         </w:rPr>
         <w:t>v1.1.0</w:t>
       </w:r>
-      <w:proofErr w:type="gramEnd"/>
       <w:r>
         <w:rPr>
           <w:lang w:val="en-US"/>
@@ -4546,44 +3521,289 @@
         <w:rPr>
           <w:lang w:val="en-US"/>
         </w:rPr>
-        <w:t xml:space="preserve">Added </w:t>
-      </w:r>
-      <w:proofErr w:type="spellStart"/>
-      <w:r>
-        <w:rPr>
-          <w:lang w:val="en-US"/>
-        </w:rPr>
-        <w:t>MyFilms</w:t>
-      </w:r>
-      <w:proofErr w:type="spellEnd"/>
-      <w:r>
-        <w:rPr>
-          <w:lang w:val="en-US"/>
-        </w:rPr>
-        <w:t xml:space="preserve"> plugin handler – support for </w:t>
-      </w:r>
-      <w:proofErr w:type="spellStart"/>
-      <w:r>
-        <w:rPr>
-          <w:lang w:val="en-US"/>
-        </w:rPr>
-        <w:t>MyFilms</w:t>
-      </w:r>
-      <w:proofErr w:type="spellEnd"/>
-      <w:r>
-        <w:rPr>
-          <w:lang w:val="en-US"/>
-        </w:rPr>
-        <w:t xml:space="preserve"> (</w:t>
-      </w:r>
-      <w:proofErr w:type="spellStart"/>
-      <w:r>
-        <w:rPr>
-          <w:lang w:val="en-US"/>
-        </w:rPr>
-        <w:t>Guzzi</w:t>
-      </w:r>
-      <w:proofErr w:type="spellEnd"/>
+        <w:t>Added MyFilms plugin handler – support for MyFilms (Guzzi)</w:t>
+      </w:r>
+    </w:p>
+    <w:p>
+      <w:pPr>
+        <w:pStyle w:val="ListParagraph"/>
+        <w:numPr>
+          <w:ilvl w:val="0"/>
+          <w:numId w:val="14"/>
+        </w:numPr>
+        <w:spacing w:after="0" w:line="240" w:lineRule="auto"/>
+        <w:rPr>
+          <w:lang w:val="en-US"/>
+        </w:rPr>
+      </w:pPr>
+      <w:r>
+        <w:rPr>
+          <w:lang w:val="en-US"/>
+        </w:rPr>
+        <w:t>Added MyVideos plugin handler – support for MyVideos</w:t>
+      </w:r>
+    </w:p>
+    <w:p>
+      <w:pPr>
+        <w:pStyle w:val="ListParagraph"/>
+        <w:numPr>
+          <w:ilvl w:val="0"/>
+          <w:numId w:val="14"/>
+        </w:numPr>
+        <w:spacing w:after="0" w:line="240" w:lineRule="auto"/>
+        <w:rPr>
+          <w:lang w:val="en-US"/>
+        </w:rPr>
+      </w:pPr>
+      <w:r>
+        <w:rPr>
+          <w:lang w:val="en-US"/>
+        </w:rPr>
+        <w:lastRenderedPageBreak/>
+        <w:t>Added modified skin files for MyVideos (subtitles button in DB views)</w:t>
+      </w:r>
+    </w:p>
+    <w:p>
+      <w:pPr>
+        <w:pStyle w:val="ListParagraph"/>
+        <w:numPr>
+          <w:ilvl w:val="0"/>
+          <w:numId w:val="14"/>
+        </w:numPr>
+        <w:spacing w:after="0" w:line="240" w:lineRule="auto"/>
+        <w:rPr>
+          <w:lang w:val="en-US"/>
+        </w:rPr>
+      </w:pPr>
+      <w:r>
+        <w:rPr>
+          <w:lang w:val="en-US"/>
+        </w:rPr>
+        <w:t>Fixed bug in</w:t>
+      </w:r>
+      <w:r>
+        <w:rPr>
+          <w:lang w:val="en-US"/>
+        </w:rPr>
+        <w:t xml:space="preserve"> retu</w:t>
+      </w:r>
+      <w:r>
+        <w:rPr>
+          <w:lang w:val="en-US"/>
+        </w:rPr>
+        <w:t>rn to originating plugin option</w:t>
+      </w:r>
+    </w:p>
+    <w:p>
+      <w:pPr>
+        <w:pStyle w:val="ListParagraph"/>
+        <w:numPr>
+          <w:ilvl w:val="0"/>
+          <w:numId w:val="14"/>
+        </w:numPr>
+        <w:spacing w:after="0" w:line="240" w:lineRule="auto"/>
+        <w:rPr>
+          <w:lang w:val="en-US"/>
+        </w:rPr>
+      </w:pPr>
+      <w:r>
+        <w:rPr>
+          <w:lang w:val="en-US"/>
+        </w:rPr>
+        <w:t>Fixed handling of bad subtitles returned by provider</w:t>
+      </w:r>
+    </w:p>
+    <w:p>
+      <w:pPr>
+        <w:pStyle w:val="ListParagraph"/>
+        <w:numPr>
+          <w:ilvl w:val="0"/>
+          <w:numId w:val="14"/>
+        </w:numPr>
+        <w:spacing w:after="0" w:line="240" w:lineRule="auto"/>
+        <w:rPr>
+          <w:lang w:val="en-US"/>
+        </w:rPr>
+      </w:pPr>
+      <w:r>
+        <w:rPr>
+          <w:lang w:val="en-US"/>
+        </w:rPr>
+        <w:t>Fixed p</w:t>
+      </w:r>
+      <w:r>
+        <w:rPr>
+          <w:lang w:val="en-US"/>
+        </w:rPr>
+        <w:t>ossible bug in method for checking paths on remote machines</w:t>
+      </w:r>
+    </w:p>
+    <w:p>
+      <w:pPr>
+        <w:pStyle w:val="ListParagraph"/>
+        <w:numPr>
+          <w:ilvl w:val="0"/>
+          <w:numId w:val="14"/>
+        </w:numPr>
+        <w:spacing w:after="0" w:line="240" w:lineRule="auto"/>
+        <w:rPr>
+          <w:lang w:val="en-US"/>
+        </w:rPr>
+      </w:pPr>
+      <w:r>
+        <w:rPr>
+          <w:lang w:val="en-US"/>
+        </w:rPr>
+        <w:t>Few more bug fixes and improvements</w:t>
+      </w:r>
+    </w:p>
+    <w:p>
+      <w:pPr>
+        <w:pStyle w:val="ListParagraph"/>
+        <w:numPr>
+          <w:ilvl w:val="0"/>
+          <w:numId w:val="14"/>
+        </w:numPr>
+        <w:spacing w:after="0" w:line="240" w:lineRule="auto"/>
+        <w:rPr>
+          <w:lang w:val="en-US"/>
+        </w:rPr>
+      </w:pPr>
+      <w:r>
+        <w:rPr>
+          <w:lang w:val="en-US"/>
+        </w:rPr>
+        <w:t>Su</w:t>
+      </w:r>
+      <w:r>
+        <w:rPr>
+          <w:lang w:val="en-US"/>
+        </w:rPr>
+        <w:t>btitleDownloader updated to v3.0</w:t>
+      </w:r>
+      <w:r>
+        <w:rPr>
+          <w:lang w:val="en-US"/>
+        </w:rPr>
+        <w:t xml:space="preserve"> (seco)</w:t>
+      </w:r>
+    </w:p>
+    <w:p>
+      <w:pPr>
+        <w:pStyle w:val="ListParagraph"/>
+        <w:numPr>
+          <w:ilvl w:val="0"/>
+          <w:numId w:val="14"/>
+        </w:numPr>
+        <w:spacing w:after="0" w:line="240" w:lineRule="auto"/>
+        <w:rPr>
+          <w:lang w:val="en-US"/>
+        </w:rPr>
+      </w:pPr>
+      <w:r>
+        <w:rPr>
+          <w:lang w:val="en-US"/>
+        </w:rPr>
+        <w:t>Added additional, user created (</w:t>
+      </w:r>
+      <w:r>
+        <w:rPr>
+          <w:lang w:val="en-US"/>
+        </w:rPr>
+        <w:t>SubsCenter.org by yoavain, Sous-titres.eu by MrJul</w:t>
+      </w:r>
+      <w:r>
+        <w:rPr>
+          <w:lang w:val="en-US"/>
+        </w:rPr>
+        <w:t>) subtitle providers (SubtitleDownloaders)</w:t>
+      </w:r>
+    </w:p>
+    <w:p>
+      <w:pPr>
+        <w:pStyle w:val="ListParagraph"/>
+        <w:numPr>
+          <w:ilvl w:val="0"/>
+          <w:numId w:val="14"/>
+        </w:numPr>
+        <w:spacing w:after="0" w:line="240" w:lineRule="auto"/>
+        <w:rPr>
+          <w:lang w:val="en-US"/>
+        </w:rPr>
+      </w:pPr>
+      <w:r>
+        <w:rPr>
+          <w:lang w:val="en-US"/>
+        </w:rPr>
+        <w:t xml:space="preserve">Updated </w:t>
+      </w:r>
+      <w:r>
+        <w:rPr>
+          <w:lang w:val="en-US"/>
+        </w:rPr>
+        <w:t>Subsfactory</w:t>
+      </w:r>
+      <w:r>
+        <w:rPr>
+          <w:lang w:val="en-US"/>
+        </w:rPr>
+        <w:t>.it</w:t>
+      </w:r>
+      <w:r>
+        <w:rPr>
+          <w:lang w:val="en-US"/>
+        </w:rPr>
+        <w:t xml:space="preserve"> </w:t>
+      </w:r>
+      <w:r>
+        <w:rPr>
+          <w:lang w:val="en-US"/>
+        </w:rPr>
+        <w:t xml:space="preserve">provider </w:t>
+      </w:r>
+      <w:r>
+        <w:rPr>
+          <w:lang w:val="en-US"/>
+        </w:rPr>
+        <w:t>(samo_yea)</w:t>
+      </w:r>
+    </w:p>
+    <w:p>
+      <w:pPr>
+        <w:pStyle w:val="ListParagraph"/>
+        <w:numPr>
+          <w:ilvl w:val="0"/>
+          <w:numId w:val="14"/>
+        </w:numPr>
+        <w:spacing w:after="0" w:line="240" w:lineRule="auto"/>
+        <w:rPr>
+          <w:lang w:val="en-US"/>
+        </w:rPr>
+      </w:pPr>
+      <w:r>
+        <w:rPr>
+          <w:lang w:val="en-US"/>
+        </w:rPr>
+        <w:t>Updated Titulky.com</w:t>
+      </w:r>
+      <w:r>
+        <w:rPr>
+          <w:lang w:val="en-US"/>
+        </w:rPr>
+        <w:t xml:space="preserve"> </w:t>
+      </w:r>
+      <w:r>
+        <w:rPr>
+          <w:lang w:val="en-US"/>
+        </w:rPr>
+        <w:t>provider (</w:t>
+      </w:r>
+      <w:r>
+        <w:rPr>
+          <w:lang w:val="en-US"/>
+        </w:rPr>
+        <w:t>katulus</w:t>
+      </w:r>
       <w:r>
         <w:rPr>
           <w:lang w:val="en-US"/>
@@ -4607,430 +3827,19 @@
         <w:rPr>
           <w:lang w:val="en-US"/>
         </w:rPr>
-        <w:t xml:space="preserve">Added </w:t>
-      </w:r>
-      <w:proofErr w:type="spellStart"/>
-      <w:r>
-        <w:rPr>
-          <w:lang w:val="en-US"/>
-        </w:rPr>
-        <w:t>MyVideos</w:t>
-      </w:r>
-      <w:proofErr w:type="spellEnd"/>
-      <w:r>
-        <w:rPr>
-          <w:lang w:val="en-US"/>
-        </w:rPr>
-        <w:t xml:space="preserve"> plugin handler – support for </w:t>
-      </w:r>
-      <w:proofErr w:type="spellStart"/>
-      <w:r>
-        <w:rPr>
-          <w:lang w:val="en-US"/>
-        </w:rPr>
-        <w:t>MyVideos</w:t>
-      </w:r>
-      <w:proofErr w:type="spellEnd"/>
-    </w:p>
-    <w:p>
-      <w:pPr>
-        <w:pStyle w:val="ListParagraph"/>
-        <w:numPr>
-          <w:ilvl w:val="0"/>
-          <w:numId w:val="14"/>
-        </w:numPr>
-        <w:spacing w:after="0" w:line="240" w:lineRule="auto"/>
-        <w:rPr>
-          <w:lang w:val="en-US"/>
-        </w:rPr>
-      </w:pPr>
-      <w:r>
-        <w:rPr>
-          <w:lang w:val="en-US"/>
-        </w:rPr>
-        <w:lastRenderedPageBreak/>
-        <w:t xml:space="preserve">Added modified skin files for </w:t>
-      </w:r>
-      <w:proofErr w:type="spellStart"/>
-      <w:r>
-        <w:rPr>
-          <w:lang w:val="en-US"/>
-        </w:rPr>
-        <w:t>MyVideos</w:t>
-      </w:r>
-      <w:proofErr w:type="spellEnd"/>
-      <w:r>
-        <w:rPr>
-          <w:lang w:val="en-US"/>
-        </w:rPr>
-        <w:t xml:space="preserve"> (subtitles button in DB views)</w:t>
-      </w:r>
-    </w:p>
-    <w:p>
-      <w:pPr>
-        <w:pStyle w:val="ListParagraph"/>
-        <w:numPr>
-          <w:ilvl w:val="0"/>
-          <w:numId w:val="14"/>
-        </w:numPr>
-        <w:spacing w:after="0" w:line="240" w:lineRule="auto"/>
-        <w:rPr>
-          <w:lang w:val="en-US"/>
-        </w:rPr>
-      </w:pPr>
-      <w:r>
-        <w:rPr>
-          <w:lang w:val="en-US"/>
-        </w:rPr>
-        <w:t>Fixed bug in</w:t>
-      </w:r>
-      <w:r>
-        <w:rPr>
-          <w:lang w:val="en-US"/>
-        </w:rPr>
-        <w:t xml:space="preserve"> retu</w:t>
-      </w:r>
-      <w:r>
-        <w:rPr>
-          <w:lang w:val="en-US"/>
-        </w:rPr>
-        <w:t>rn to originating plugin option</w:t>
-      </w:r>
-    </w:p>
-    <w:p>
-      <w:pPr>
-        <w:pStyle w:val="ListParagraph"/>
-        <w:numPr>
-          <w:ilvl w:val="0"/>
-          <w:numId w:val="14"/>
-        </w:numPr>
-        <w:spacing w:after="0" w:line="240" w:lineRule="auto"/>
-        <w:rPr>
-          <w:lang w:val="en-US"/>
-        </w:rPr>
-      </w:pPr>
-      <w:r>
-        <w:rPr>
-          <w:lang w:val="en-US"/>
-        </w:rPr>
-        <w:t>Fixed handling of bad subtitles returned by provider</w:t>
-      </w:r>
-    </w:p>
-    <w:p>
-      <w:pPr>
-        <w:pStyle w:val="ListParagraph"/>
-        <w:numPr>
-          <w:ilvl w:val="0"/>
-          <w:numId w:val="14"/>
-        </w:numPr>
-        <w:spacing w:after="0" w:line="240" w:lineRule="auto"/>
-        <w:rPr>
-          <w:lang w:val="en-US"/>
-        </w:rPr>
-      </w:pPr>
-      <w:r>
-        <w:rPr>
-          <w:lang w:val="en-US"/>
-        </w:rPr>
-        <w:t>Fixed p</w:t>
-      </w:r>
-      <w:r>
-        <w:rPr>
-          <w:lang w:val="en-US"/>
-        </w:rPr>
-        <w:t>ossible bug in method for checking paths on remote machines</w:t>
-      </w:r>
-    </w:p>
-    <w:p>
-      <w:pPr>
-        <w:pStyle w:val="ListParagraph"/>
-        <w:numPr>
-          <w:ilvl w:val="0"/>
-          <w:numId w:val="14"/>
-        </w:numPr>
-        <w:spacing w:after="0" w:line="240" w:lineRule="auto"/>
-        <w:rPr>
-          <w:lang w:val="en-US"/>
-        </w:rPr>
-      </w:pPr>
-      <w:r>
-        <w:rPr>
-          <w:lang w:val="en-US"/>
-        </w:rPr>
-        <w:t>Few more bug fixes and improvements</w:t>
-      </w:r>
-    </w:p>
-    <w:p>
-      <w:pPr>
-        <w:pStyle w:val="ListParagraph"/>
-        <w:numPr>
-          <w:ilvl w:val="0"/>
-          <w:numId w:val="14"/>
-        </w:numPr>
-        <w:spacing w:after="0" w:line="240" w:lineRule="auto"/>
-        <w:rPr>
-          <w:lang w:val="en-US"/>
-        </w:rPr>
-      </w:pPr>
-      <w:proofErr w:type="spellStart"/>
-      <w:r>
-        <w:rPr>
-          <w:lang w:val="en-US"/>
-        </w:rPr>
-        <w:t>Su</w:t>
-      </w:r>
-      <w:r>
-        <w:rPr>
-          <w:lang w:val="en-US"/>
-        </w:rPr>
-        <w:t>btitleDownloader</w:t>
-      </w:r>
-      <w:proofErr w:type="spellEnd"/>
-      <w:r>
-        <w:rPr>
-          <w:lang w:val="en-US"/>
-        </w:rPr>
-        <w:t xml:space="preserve"> updated to v3.0</w:t>
-      </w:r>
-      <w:r>
-        <w:rPr>
-          <w:lang w:val="en-US"/>
-        </w:rPr>
-        <w:t xml:space="preserve"> (</w:t>
-      </w:r>
-      <w:proofErr w:type="spellStart"/>
-      <w:r>
-        <w:rPr>
-          <w:lang w:val="en-US"/>
-        </w:rPr>
-        <w:t>seco</w:t>
-      </w:r>
-      <w:proofErr w:type="spellEnd"/>
-      <w:r>
-        <w:rPr>
-          <w:lang w:val="en-US"/>
-        </w:rPr>
-        <w:t>)</w:t>
-      </w:r>
-    </w:p>
-    <w:p>
-      <w:pPr>
-        <w:pStyle w:val="ListParagraph"/>
-        <w:numPr>
-          <w:ilvl w:val="0"/>
-          <w:numId w:val="14"/>
-        </w:numPr>
-        <w:spacing w:after="0" w:line="240" w:lineRule="auto"/>
-        <w:rPr>
-          <w:lang w:val="en-US"/>
-        </w:rPr>
-      </w:pPr>
-      <w:r>
-        <w:rPr>
-          <w:lang w:val="en-US"/>
-        </w:rPr>
-        <w:t>Added additional, user created (</w:t>
-      </w:r>
-      <w:r>
-        <w:rPr>
-          <w:lang w:val="en-US"/>
-        </w:rPr>
-        <w:t xml:space="preserve">SubsCenter.org by </w:t>
-      </w:r>
-      <w:proofErr w:type="spellStart"/>
-      <w:r>
-        <w:rPr>
-          <w:lang w:val="en-US"/>
-        </w:rPr>
-        <w:t>yoavain</w:t>
-      </w:r>
-      <w:proofErr w:type="spellEnd"/>
-      <w:r>
-        <w:rPr>
-          <w:lang w:val="en-US"/>
-        </w:rPr>
-        <w:t xml:space="preserve">, Sous-titres.eu by </w:t>
-      </w:r>
-      <w:proofErr w:type="spellStart"/>
-      <w:r>
-        <w:rPr>
-          <w:lang w:val="en-US"/>
-        </w:rPr>
-        <w:t>MrJul</w:t>
-      </w:r>
-      <w:proofErr w:type="spellEnd"/>
-      <w:r>
-        <w:rPr>
-          <w:lang w:val="en-US"/>
-        </w:rPr>
-        <w:t>) subtitle providers (</w:t>
-      </w:r>
-      <w:proofErr w:type="spellStart"/>
-      <w:r>
-        <w:rPr>
-          <w:lang w:val="en-US"/>
-        </w:rPr>
-        <w:t>SubtitleDownloaders</w:t>
-      </w:r>
-      <w:proofErr w:type="spellEnd"/>
-      <w:r>
-        <w:rPr>
-          <w:lang w:val="en-US"/>
-        </w:rPr>
-        <w:t>)</w:t>
-      </w:r>
-    </w:p>
-    <w:p>
-      <w:pPr>
-        <w:pStyle w:val="ListParagraph"/>
-        <w:numPr>
-          <w:ilvl w:val="0"/>
-          <w:numId w:val="14"/>
-        </w:numPr>
-        <w:spacing w:after="0" w:line="240" w:lineRule="auto"/>
-        <w:rPr>
-          <w:lang w:val="en-US"/>
-        </w:rPr>
-      </w:pPr>
-      <w:r>
-        <w:rPr>
-          <w:lang w:val="en-US"/>
-        </w:rPr>
         <w:t xml:space="preserve">Updated </w:t>
       </w:r>
       <w:r>
         <w:rPr>
           <w:lang w:val="en-US"/>
         </w:rPr>
-        <w:t>Subsfactory</w:t>
-      </w:r>
-      <w:r>
-        <w:rPr>
-          <w:lang w:val="en-US"/>
-        </w:rPr>
-        <w:t>.it</w:t>
-      </w:r>
-      <w:r>
-        <w:rPr>
-          <w:lang w:val="en-US"/>
-        </w:rPr>
-        <w:t xml:space="preserve"> </w:t>
-      </w:r>
-      <w:r>
-        <w:rPr>
-          <w:lang w:val="en-US"/>
-        </w:rPr>
-        <w:t xml:space="preserve">provider </w:t>
-      </w:r>
-      <w:r>
-        <w:rPr>
-          <w:lang w:val="en-US"/>
-        </w:rPr>
-        <w:t>(</w:t>
-      </w:r>
-      <w:proofErr w:type="spellStart"/>
-      <w:r>
-        <w:rPr>
-          <w:lang w:val="en-US"/>
-        </w:rPr>
-        <w:t>samo_yea</w:t>
-      </w:r>
-      <w:proofErr w:type="spellEnd"/>
-      <w:r>
-        <w:rPr>
-          <w:lang w:val="en-US"/>
-        </w:rPr>
-        <w:t>)</w:t>
-      </w:r>
-    </w:p>
-    <w:p>
-      <w:pPr>
-        <w:pStyle w:val="ListParagraph"/>
-        <w:numPr>
-          <w:ilvl w:val="0"/>
-          <w:numId w:val="14"/>
-        </w:numPr>
-        <w:spacing w:after="0" w:line="240" w:lineRule="auto"/>
-        <w:rPr>
-          <w:lang w:val="en-US"/>
-        </w:rPr>
-      </w:pPr>
-      <w:r>
-        <w:rPr>
-          <w:lang w:val="en-US"/>
-        </w:rPr>
-        <w:t>Updated Titulky.com</w:t>
-      </w:r>
-      <w:r>
-        <w:rPr>
-          <w:lang w:val="en-US"/>
-        </w:rPr>
-        <w:t xml:space="preserve"> </w:t>
-      </w:r>
-      <w:r>
-        <w:rPr>
-          <w:lang w:val="en-US"/>
-        </w:rPr>
-        <w:t>provider (</w:t>
-      </w:r>
-      <w:proofErr w:type="spellStart"/>
-      <w:r>
-        <w:rPr>
-          <w:lang w:val="en-US"/>
-        </w:rPr>
-        <w:t>katulus</w:t>
-      </w:r>
-      <w:proofErr w:type="spellEnd"/>
-      <w:r>
-        <w:rPr>
-          <w:lang w:val="en-US"/>
-        </w:rPr>
-        <w:t>)</w:t>
-      </w:r>
-    </w:p>
-    <w:p>
-      <w:pPr>
-        <w:pStyle w:val="ListParagraph"/>
-        <w:numPr>
-          <w:ilvl w:val="0"/>
-          <w:numId w:val="14"/>
-        </w:numPr>
-        <w:spacing w:after="0" w:line="240" w:lineRule="auto"/>
-        <w:rPr>
-          <w:lang w:val="en-US"/>
-        </w:rPr>
-      </w:pPr>
-      <w:r>
-        <w:rPr>
-          <w:lang w:val="en-US"/>
-        </w:rPr>
-        <w:t xml:space="preserve">Updated </w:t>
-      </w:r>
-      <w:r>
-        <w:rPr>
-          <w:lang w:val="en-US"/>
-        </w:rPr>
         <w:t>SubsCenter.org</w:t>
       </w:r>
       <w:r>
         <w:rPr>
           <w:lang w:val="en-US"/>
         </w:rPr>
-        <w:t xml:space="preserve"> (</w:t>
-      </w:r>
-      <w:proofErr w:type="spellStart"/>
-      <w:r>
-        <w:rPr>
-          <w:lang w:val="en-US"/>
-        </w:rPr>
-        <w:t>yoavain</w:t>
-      </w:r>
-      <w:proofErr w:type="spellEnd"/>
-      <w:r>
-        <w:rPr>
-          <w:lang w:val="en-US"/>
-        </w:rPr>
-        <w:t>)</w:t>
+        <w:t xml:space="preserve"> (yoavain)</w:t>
       </w:r>
     </w:p>
     <w:p>
@@ -5126,19 +3935,11 @@
           <w:lang w:val="en-US"/>
         </w:rPr>
       </w:pPr>
-      <w:proofErr w:type="gramStart"/>
-      <w:r>
-        <w:rPr>
-          <w:lang w:val="en-US"/>
-        </w:rPr>
-        <w:t>v1.0.0</w:t>
-      </w:r>
-      <w:proofErr w:type="gramEnd"/>
-      <w:r>
-        <w:rPr>
-          <w:lang w:val="en-US"/>
-        </w:rPr>
-        <w:t xml:space="preserve"> change log</w:t>
+      <w:r>
+        <w:rPr>
+          <w:lang w:val="en-US"/>
+        </w:rPr>
+        <w:t>v1.0.0 change log</w:t>
       </w:r>
       <w:r>
         <w:rPr>
@@ -5284,21 +4085,7 @@
         <w:rPr>
           <w:lang w:val="en-US"/>
         </w:rPr>
-        <w:t xml:space="preserve">Release compatible with both </w:t>
-      </w:r>
-      <w:proofErr w:type="spellStart"/>
-      <w:r>
-        <w:rPr>
-          <w:lang w:val="en-US"/>
-        </w:rPr>
-        <w:t>MediaPortal</w:t>
-      </w:r>
-      <w:proofErr w:type="spellEnd"/>
-      <w:r>
-        <w:rPr>
-          <w:lang w:val="en-US"/>
-        </w:rPr>
-        <w:t xml:space="preserve"> 1.1 and 1.2 (Alpha, Beta, future releases)</w:t>
+        <w:t>Release compatible with both MediaPortal 1.1 and 1.2 (Alpha, Beta, future releases)</w:t>
       </w:r>
     </w:p>
     <w:p>
@@ -5332,7 +4119,6 @@
           <w:lang w:val="en-US"/>
         </w:rPr>
       </w:pPr>
-      <w:proofErr w:type="spellStart"/>
       <w:r>
         <w:rPr>
           <w:lang w:val="en-US"/>
@@ -5343,29 +4129,282 @@
         <w:rPr>
           <w:lang w:val="en-US"/>
         </w:rPr>
-        <w:t>btitleDownloader</w:t>
-      </w:r>
-      <w:proofErr w:type="spellEnd"/>
-      <w:r>
-        <w:rPr>
-          <w:lang w:val="en-US"/>
-        </w:rPr>
-        <w:t xml:space="preserve"> updated to v2.8</w:t>
-      </w:r>
-      <w:r>
-        <w:rPr>
-          <w:lang w:val="en-US"/>
-        </w:rPr>
-        <w:t xml:space="preserve"> (</w:t>
-      </w:r>
-      <w:proofErr w:type="spellStart"/>
-      <w:r>
-        <w:rPr>
-          <w:lang w:val="en-US"/>
-        </w:rPr>
-        <w:t>seco</w:t>
-      </w:r>
-      <w:proofErr w:type="spellEnd"/>
+        <w:t>btitleDownloader updated to v2.8</w:t>
+      </w:r>
+      <w:r>
+        <w:rPr>
+          <w:lang w:val="en-US"/>
+        </w:rPr>
+        <w:t xml:space="preserve"> (seco)</w:t>
+      </w:r>
+    </w:p>
+    <w:p>
+      <w:pPr>
+        <w:pStyle w:val="ListParagraph"/>
+        <w:numPr>
+          <w:ilvl w:val="0"/>
+          <w:numId w:val="14"/>
+        </w:numPr>
+        <w:spacing w:after="0" w:line="240" w:lineRule="auto"/>
+        <w:rPr>
+          <w:lang w:val="en-US"/>
+        </w:rPr>
+      </w:pPr>
+      <w:r>
+        <w:rPr>
+          <w:lang w:val="en-US"/>
+        </w:rPr>
+        <w:t>Added additional, user created (ItalianSubs</w:t>
+      </w:r>
+      <w:r>
+        <w:rPr>
+          <w:lang w:val="en-US"/>
+        </w:rPr>
+        <w:t>.net</w:t>
+      </w:r>
+      <w:r>
+        <w:rPr>
+          <w:lang w:val="en-US"/>
+        </w:rPr>
+        <w:t>, SeriesSub</w:t>
+      </w:r>
+      <w:r>
+        <w:rPr>
+          <w:lang w:val="en-US"/>
+        </w:rPr>
+        <w:t>.com</w:t>
+      </w:r>
+      <w:r>
+        <w:rPr>
+          <w:lang w:val="en-US"/>
+        </w:rPr>
+        <w:t>, Subsfactory</w:t>
+      </w:r>
+      <w:r>
+        <w:rPr>
+          <w:lang w:val="en-US"/>
+        </w:rPr>
+        <w:t>.it by samo_yea, Titlovi.com by SilentException</w:t>
+      </w:r>
+      <w:r>
+        <w:rPr>
+          <w:lang w:val="en-US"/>
+        </w:rPr>
+        <w:t>, Titulky.com by katulus</w:t>
+      </w:r>
+      <w:r>
+        <w:rPr>
+          <w:lang w:val="en-US"/>
+        </w:rPr>
+        <w:t>) subtitle providers (SubtitleDownloaders)</w:t>
+      </w:r>
+    </w:p>
+    <w:p>
+      <w:pPr>
+        <w:pStyle w:val="ListParagraph"/>
+        <w:numPr>
+          <w:ilvl w:val="0"/>
+          <w:numId w:val="14"/>
+        </w:numPr>
+        <w:spacing w:after="0" w:line="240" w:lineRule="auto"/>
+        <w:rPr>
+          <w:lang w:val="en-US"/>
+        </w:rPr>
+      </w:pPr>
+      <w:r>
+        <w:rPr>
+          <w:lang w:val="en-US"/>
+        </w:rPr>
+        <w:t>Updated regular expressions for tag ranking (filtering)</w:t>
+      </w:r>
+    </w:p>
+    <w:p>
+      <w:pPr>
+        <w:pStyle w:val="ListParagraph"/>
+        <w:numPr>
+          <w:ilvl w:val="0"/>
+          <w:numId w:val="14"/>
+        </w:numPr>
+        <w:spacing w:after="0" w:line="240" w:lineRule="auto"/>
+        <w:rPr>
+          <w:lang w:val="en-US"/>
+        </w:rPr>
+      </w:pPr>
+      <w:r>
+        <w:rPr>
+          <w:lang w:val="en-US"/>
+        </w:rPr>
+        <w:t xml:space="preserve">Download of subtitles is now asynchronous </w:t>
+      </w:r>
+      <w:r>
+        <w:rPr>
+          <w:lang w:val="en-US"/>
+        </w:rPr>
+        <w:t xml:space="preserve">too </w:t>
+      </w:r>
+      <w:r>
+        <w:rPr>
+          <w:lang w:val="en-US"/>
+        </w:rPr>
+        <w:t>(patch from katulus)</w:t>
+      </w:r>
+    </w:p>
+    <w:p>
+      <w:pPr>
+        <w:pStyle w:val="ListParagraph"/>
+        <w:numPr>
+          <w:ilvl w:val="0"/>
+          <w:numId w:val="14"/>
+        </w:numPr>
+        <w:spacing w:after="0" w:line="240" w:lineRule="auto"/>
+        <w:rPr>
+          <w:lang w:val="en-US"/>
+        </w:rPr>
+      </w:pPr>
+      <w:r>
+        <w:rPr>
+          <w:lang w:val="en-US"/>
+        </w:rPr>
+        <w:t>(Default) skin improvements and fixes</w:t>
+      </w:r>
+    </w:p>
+    <w:p>
+      <w:pPr>
+        <w:pStyle w:val="ListParagraph"/>
+        <w:numPr>
+          <w:ilvl w:val="0"/>
+          <w:numId w:val="14"/>
+        </w:numPr>
+        <w:spacing w:after="0" w:line="240" w:lineRule="auto"/>
+        <w:rPr>
+          <w:lang w:val="en-US"/>
+        </w:rPr>
+      </w:pPr>
+      <w:r>
+        <w:rPr>
+          <w:lang w:val="en-US"/>
+        </w:rPr>
+        <w:t>Various other bug fixes</w:t>
+      </w:r>
+      <w:r>
+        <w:rPr>
+          <w:lang w:val="en-US"/>
+        </w:rPr>
+        <w:t xml:space="preserve"> and improvements</w:t>
+      </w:r>
+    </w:p>
+    <w:p>
+      <w:pPr>
+        <w:pStyle w:val="ListParagraph"/>
+        <w:numPr>
+          <w:ilvl w:val="0"/>
+          <w:numId w:val="14"/>
+        </w:numPr>
+        <w:spacing w:after="0" w:line="240" w:lineRule="auto"/>
+        <w:rPr>
+          <w:lang w:val="en-US"/>
+        </w:rPr>
+      </w:pPr>
+      <w:r>
+        <w:rPr>
+          <w:lang w:val="en-US"/>
+        </w:rPr>
+        <w:t>Added Dutch translation (Henkie Flits)</w:t>
+      </w:r>
+    </w:p>
+    <w:p>
+      <w:pPr>
+        <w:pStyle w:val="ListParagraph"/>
+        <w:numPr>
+          <w:ilvl w:val="0"/>
+          <w:numId w:val="14"/>
+        </w:numPr>
+        <w:spacing w:after="0" w:line="240" w:lineRule="auto"/>
+        <w:rPr>
+          <w:lang w:val="en-US"/>
+        </w:rPr>
+      </w:pPr>
+      <w:r>
+        <w:rPr>
+          <w:lang w:val="en-US"/>
+        </w:rPr>
+        <w:t>Added Greek translation (ScRePt)</w:t>
+      </w:r>
+    </w:p>
+    <w:p>
+      <w:pPr>
+        <w:pStyle w:val="ListParagraph"/>
+        <w:numPr>
+          <w:ilvl w:val="0"/>
+          <w:numId w:val="14"/>
+        </w:numPr>
+        <w:spacing w:after="0" w:line="240" w:lineRule="auto"/>
+        <w:rPr>
+          <w:lang w:val="en-US"/>
+        </w:rPr>
+      </w:pPr>
+      <w:r>
+        <w:rPr>
+          <w:lang w:val="en-US"/>
+        </w:rPr>
+        <w:t>Added French translation (ubela64)</w:t>
+      </w:r>
+    </w:p>
+    <w:p>
+      <w:pPr>
+        <w:pStyle w:val="ListParagraph"/>
+        <w:numPr>
+          <w:ilvl w:val="0"/>
+          <w:numId w:val="14"/>
+        </w:numPr>
+        <w:spacing w:after="0" w:line="240" w:lineRule="auto"/>
+        <w:rPr>
+          <w:lang w:val="en-US"/>
+        </w:rPr>
+      </w:pPr>
+      <w:r>
+        <w:rPr>
+          <w:lang w:val="en-US"/>
+        </w:rPr>
+        <w:t>Added Czech translation (katulus)</w:t>
+      </w:r>
+    </w:p>
+    <w:p>
+      <w:pPr>
+        <w:pStyle w:val="ListParagraph"/>
+        <w:numPr>
+          <w:ilvl w:val="0"/>
+          <w:numId w:val="14"/>
+        </w:numPr>
+        <w:spacing w:after="0" w:line="240" w:lineRule="auto"/>
+        <w:rPr>
+          <w:lang w:val="en-US"/>
+        </w:rPr>
+      </w:pPr>
+      <w:r>
+        <w:rPr>
+          <w:lang w:val="en-US"/>
+        </w:rPr>
+        <w:t>A</w:t>
+      </w:r>
+      <w:r>
+        <w:rPr>
+          <w:lang w:val="en-US"/>
+        </w:rPr>
+        <w:t>dded Finnish translation (Mikko A</w:t>
+      </w:r>
+      <w:r>
+        <w:rPr>
+          <w:lang w:val="en-US"/>
+        </w:rPr>
+        <w:t>utio</w:t>
+      </w:r>
+      <w:r>
+        <w:rPr>
+          <w:lang w:val="en-US"/>
+        </w:rPr>
+        <w:t xml:space="preserve"> / seco</w:t>
+      </w:r>
       <w:r>
         <w:rPr>
           <w:lang w:val="en-US"/>
@@ -5389,425 +4428,7 @@
         <w:rPr>
           <w:lang w:val="en-US"/>
         </w:rPr>
-        <w:t>Added additional, user created (ItalianSubs</w:t>
-      </w:r>
-      <w:r>
-        <w:rPr>
-          <w:lang w:val="en-US"/>
-        </w:rPr>
-        <w:t>.net</w:t>
-      </w:r>
-      <w:r>
-        <w:rPr>
-          <w:lang w:val="en-US"/>
-        </w:rPr>
-        <w:t>, SeriesSub</w:t>
-      </w:r>
-      <w:r>
-        <w:rPr>
-          <w:lang w:val="en-US"/>
-        </w:rPr>
-        <w:t>.com</w:t>
-      </w:r>
-      <w:r>
-        <w:rPr>
-          <w:lang w:val="en-US"/>
-        </w:rPr>
-        <w:t>, Subsfactory</w:t>
-      </w:r>
-      <w:r>
-        <w:rPr>
-          <w:lang w:val="en-US"/>
-        </w:rPr>
-        <w:t xml:space="preserve">.it by </w:t>
-      </w:r>
-      <w:proofErr w:type="spellStart"/>
-      <w:r>
-        <w:rPr>
-          <w:lang w:val="en-US"/>
-        </w:rPr>
-        <w:t>samo_yea</w:t>
-      </w:r>
-      <w:proofErr w:type="spellEnd"/>
-      <w:r>
-        <w:rPr>
-          <w:lang w:val="en-US"/>
-        </w:rPr>
-        <w:t xml:space="preserve">, Titlovi.com by </w:t>
-      </w:r>
-      <w:proofErr w:type="spellStart"/>
-      <w:r>
-        <w:rPr>
-          <w:lang w:val="en-US"/>
-        </w:rPr>
-        <w:t>SilentException</w:t>
-      </w:r>
-      <w:proofErr w:type="spellEnd"/>
-      <w:r>
-        <w:rPr>
-          <w:lang w:val="en-US"/>
-        </w:rPr>
-        <w:t xml:space="preserve">, Titulky.com by </w:t>
-      </w:r>
-      <w:proofErr w:type="spellStart"/>
-      <w:r>
-        <w:rPr>
-          <w:lang w:val="en-US"/>
-        </w:rPr>
-        <w:t>katulus</w:t>
-      </w:r>
-      <w:proofErr w:type="spellEnd"/>
-      <w:r>
-        <w:rPr>
-          <w:lang w:val="en-US"/>
-        </w:rPr>
-        <w:t>) subtitle providers (</w:t>
-      </w:r>
-      <w:proofErr w:type="spellStart"/>
-      <w:r>
-        <w:rPr>
-          <w:lang w:val="en-US"/>
-        </w:rPr>
-        <w:t>SubtitleDownloaders</w:t>
-      </w:r>
-      <w:proofErr w:type="spellEnd"/>
-      <w:r>
-        <w:rPr>
-          <w:lang w:val="en-US"/>
-        </w:rPr>
-        <w:t>)</w:t>
-      </w:r>
-    </w:p>
-    <w:p>
-      <w:pPr>
-        <w:pStyle w:val="ListParagraph"/>
-        <w:numPr>
-          <w:ilvl w:val="0"/>
-          <w:numId w:val="14"/>
-        </w:numPr>
-        <w:spacing w:after="0" w:line="240" w:lineRule="auto"/>
-        <w:rPr>
-          <w:lang w:val="en-US"/>
-        </w:rPr>
-      </w:pPr>
-      <w:r>
-        <w:rPr>
-          <w:lang w:val="en-US"/>
-        </w:rPr>
-        <w:t>Updated regular expressions for tag ranking (filtering)</w:t>
-      </w:r>
-    </w:p>
-    <w:p>
-      <w:pPr>
-        <w:pStyle w:val="ListParagraph"/>
-        <w:numPr>
-          <w:ilvl w:val="0"/>
-          <w:numId w:val="14"/>
-        </w:numPr>
-        <w:spacing w:after="0" w:line="240" w:lineRule="auto"/>
-        <w:rPr>
-          <w:lang w:val="en-US"/>
-        </w:rPr>
-      </w:pPr>
-      <w:r>
-        <w:rPr>
-          <w:lang w:val="en-US"/>
-        </w:rPr>
-        <w:t xml:space="preserve">Download of subtitles is now asynchronous </w:t>
-      </w:r>
-      <w:r>
-        <w:rPr>
-          <w:lang w:val="en-US"/>
-        </w:rPr>
-        <w:t xml:space="preserve">too </w:t>
-      </w:r>
-      <w:r>
-        <w:rPr>
-          <w:lang w:val="en-US"/>
-        </w:rPr>
-        <w:t xml:space="preserve">(patch from </w:t>
-      </w:r>
-      <w:proofErr w:type="spellStart"/>
-      <w:r>
-        <w:rPr>
-          <w:lang w:val="en-US"/>
-        </w:rPr>
-        <w:t>katulus</w:t>
-      </w:r>
-      <w:proofErr w:type="spellEnd"/>
-      <w:r>
-        <w:rPr>
-          <w:lang w:val="en-US"/>
-        </w:rPr>
-        <w:t>)</w:t>
-      </w:r>
-    </w:p>
-    <w:p>
-      <w:pPr>
-        <w:pStyle w:val="ListParagraph"/>
-        <w:numPr>
-          <w:ilvl w:val="0"/>
-          <w:numId w:val="14"/>
-        </w:numPr>
-        <w:spacing w:after="0" w:line="240" w:lineRule="auto"/>
-        <w:rPr>
-          <w:lang w:val="en-US"/>
-        </w:rPr>
-      </w:pPr>
-      <w:r>
-        <w:rPr>
-          <w:lang w:val="en-US"/>
-        </w:rPr>
-        <w:t>(Default) skin improvements and fixes</w:t>
-      </w:r>
-    </w:p>
-    <w:p>
-      <w:pPr>
-        <w:pStyle w:val="ListParagraph"/>
-        <w:numPr>
-          <w:ilvl w:val="0"/>
-          <w:numId w:val="14"/>
-        </w:numPr>
-        <w:spacing w:after="0" w:line="240" w:lineRule="auto"/>
-        <w:rPr>
-          <w:lang w:val="en-US"/>
-        </w:rPr>
-      </w:pPr>
-      <w:r>
-        <w:rPr>
-          <w:lang w:val="en-US"/>
-        </w:rPr>
-        <w:t>Various other bug fixes</w:t>
-      </w:r>
-      <w:r>
-        <w:rPr>
-          <w:lang w:val="en-US"/>
-        </w:rPr>
-        <w:t xml:space="preserve"> and improvements</w:t>
-      </w:r>
-    </w:p>
-    <w:p>
-      <w:pPr>
-        <w:pStyle w:val="ListParagraph"/>
-        <w:numPr>
-          <w:ilvl w:val="0"/>
-          <w:numId w:val="14"/>
-        </w:numPr>
-        <w:spacing w:after="0" w:line="240" w:lineRule="auto"/>
-        <w:rPr>
-          <w:lang w:val="en-US"/>
-        </w:rPr>
-      </w:pPr>
-      <w:r>
-        <w:rPr>
-          <w:lang w:val="en-US"/>
-        </w:rPr>
-        <w:t>Added Dutch translation (</w:t>
-      </w:r>
-      <w:proofErr w:type="spellStart"/>
-      <w:r>
-        <w:rPr>
-          <w:lang w:val="en-US"/>
-        </w:rPr>
-        <w:t>Henkie</w:t>
-      </w:r>
-      <w:proofErr w:type="spellEnd"/>
-      <w:r>
-        <w:rPr>
-          <w:lang w:val="en-US"/>
-        </w:rPr>
-        <w:t xml:space="preserve"> Flits)</w:t>
-      </w:r>
-    </w:p>
-    <w:p>
-      <w:pPr>
-        <w:pStyle w:val="ListParagraph"/>
-        <w:numPr>
-          <w:ilvl w:val="0"/>
-          <w:numId w:val="14"/>
-        </w:numPr>
-        <w:spacing w:after="0" w:line="240" w:lineRule="auto"/>
-        <w:rPr>
-          <w:lang w:val="en-US"/>
-        </w:rPr>
-      </w:pPr>
-      <w:r>
-        <w:rPr>
-          <w:lang w:val="en-US"/>
-        </w:rPr>
-        <w:t>Added Greek translation (</w:t>
-      </w:r>
-      <w:proofErr w:type="spellStart"/>
-      <w:r>
-        <w:rPr>
-          <w:lang w:val="en-US"/>
-        </w:rPr>
-        <w:t>ScRePt</w:t>
-      </w:r>
-      <w:proofErr w:type="spellEnd"/>
-      <w:r>
-        <w:rPr>
-          <w:lang w:val="en-US"/>
-        </w:rPr>
-        <w:t>)</w:t>
-      </w:r>
-    </w:p>
-    <w:p>
-      <w:pPr>
-        <w:pStyle w:val="ListParagraph"/>
-        <w:numPr>
-          <w:ilvl w:val="0"/>
-          <w:numId w:val="14"/>
-        </w:numPr>
-        <w:spacing w:after="0" w:line="240" w:lineRule="auto"/>
-        <w:rPr>
-          <w:lang w:val="en-US"/>
-        </w:rPr>
-      </w:pPr>
-      <w:r>
-        <w:rPr>
-          <w:lang w:val="en-US"/>
-        </w:rPr>
-        <w:t>Added French translation (ubela64)</w:t>
-      </w:r>
-    </w:p>
-    <w:p>
-      <w:pPr>
-        <w:pStyle w:val="ListParagraph"/>
-        <w:numPr>
-          <w:ilvl w:val="0"/>
-          <w:numId w:val="14"/>
-        </w:numPr>
-        <w:spacing w:after="0" w:line="240" w:lineRule="auto"/>
-        <w:rPr>
-          <w:lang w:val="en-US"/>
-        </w:rPr>
-      </w:pPr>
-      <w:r>
-        <w:rPr>
-          <w:lang w:val="en-US"/>
-        </w:rPr>
-        <w:t>Added Czech translation (</w:t>
-      </w:r>
-      <w:proofErr w:type="spellStart"/>
-      <w:r>
-        <w:rPr>
-          <w:lang w:val="en-US"/>
-        </w:rPr>
-        <w:t>katulus</w:t>
-      </w:r>
-      <w:proofErr w:type="spellEnd"/>
-      <w:r>
-        <w:rPr>
-          <w:lang w:val="en-US"/>
-        </w:rPr>
-        <w:t>)</w:t>
-      </w:r>
-    </w:p>
-    <w:p>
-      <w:pPr>
-        <w:pStyle w:val="ListParagraph"/>
-        <w:numPr>
-          <w:ilvl w:val="0"/>
-          <w:numId w:val="14"/>
-        </w:numPr>
-        <w:spacing w:after="0" w:line="240" w:lineRule="auto"/>
-        <w:rPr>
-          <w:lang w:val="en-US"/>
-        </w:rPr>
-      </w:pPr>
-      <w:r>
-        <w:rPr>
-          <w:lang w:val="en-US"/>
-        </w:rPr>
-        <w:t>A</w:t>
-      </w:r>
-      <w:r>
-        <w:rPr>
-          <w:lang w:val="en-US"/>
-        </w:rPr>
-        <w:t>dded Finnish translation (</w:t>
-      </w:r>
-      <w:proofErr w:type="spellStart"/>
-      <w:r>
-        <w:rPr>
-          <w:lang w:val="en-US"/>
-        </w:rPr>
-        <w:t>Mikko</w:t>
-      </w:r>
-      <w:proofErr w:type="spellEnd"/>
-      <w:r>
-        <w:rPr>
-          <w:lang w:val="en-US"/>
-        </w:rPr>
-        <w:t xml:space="preserve"> </w:t>
-      </w:r>
-      <w:proofErr w:type="spellStart"/>
-      <w:r>
-        <w:rPr>
-          <w:lang w:val="en-US"/>
-        </w:rPr>
-        <w:t>A</w:t>
-      </w:r>
-      <w:r>
-        <w:rPr>
-          <w:lang w:val="en-US"/>
-        </w:rPr>
-        <w:t>utio</w:t>
-      </w:r>
-      <w:proofErr w:type="spellEnd"/>
-      <w:r>
-        <w:rPr>
-          <w:lang w:val="en-US"/>
-        </w:rPr>
-        <w:t xml:space="preserve"> / </w:t>
-      </w:r>
-      <w:proofErr w:type="spellStart"/>
-      <w:r>
-        <w:rPr>
-          <w:lang w:val="en-US"/>
-        </w:rPr>
-        <w:t>seco</w:t>
-      </w:r>
-      <w:proofErr w:type="spellEnd"/>
-      <w:r>
-        <w:rPr>
-          <w:lang w:val="en-US"/>
-        </w:rPr>
-        <w:t>)</w:t>
-      </w:r>
-    </w:p>
-    <w:p>
-      <w:pPr>
-        <w:pStyle w:val="ListParagraph"/>
-        <w:numPr>
-          <w:ilvl w:val="0"/>
-          <w:numId w:val="14"/>
-        </w:numPr>
-        <w:spacing w:after="0" w:line="240" w:lineRule="auto"/>
-        <w:rPr>
-          <w:lang w:val="en-US"/>
-        </w:rPr>
-      </w:pPr>
-      <w:r>
-        <w:rPr>
-          <w:lang w:val="en-US"/>
-        </w:rPr>
-        <w:t xml:space="preserve">Updated German translation (Michael Schuler / </w:t>
-      </w:r>
-      <w:proofErr w:type="spellStart"/>
-      <w:r>
-        <w:rPr>
-          <w:lang w:val="en-US"/>
-        </w:rPr>
-        <w:t>catavolt</w:t>
-      </w:r>
-      <w:proofErr w:type="spellEnd"/>
-      <w:r>
-        <w:rPr>
-          <w:lang w:val="en-US"/>
-        </w:rPr>
-        <w:t>)</w:t>
+        <w:t>Updated German translation (Michael Schuler / catavolt)</w:t>
       </w:r>
     </w:p>
     <w:p>
@@ -5881,19 +4502,11 @@
           <w:lang w:val="en-US"/>
         </w:rPr>
       </w:pPr>
-      <w:proofErr w:type="gramStart"/>
-      <w:r>
-        <w:rPr>
-          <w:lang w:val="en-US"/>
-        </w:rPr>
-        <w:t>added</w:t>
-      </w:r>
-      <w:proofErr w:type="gramEnd"/>
-      <w:r>
-        <w:rPr>
-          <w:lang w:val="en-US"/>
-        </w:rPr>
-        <w:t xml:space="preserve"> control id 226 (checkmark), for Absolute numbering.</w:t>
+      <w:r>
+        <w:rPr>
+          <w:lang w:val="en-US"/>
+        </w:rPr>
+        <w:t>added control id 226 (checkmark), for Absolute numbering.</w:t>
       </w:r>
     </w:p>
     <w:p>
@@ -5909,21 +4522,7 @@
         <w:rPr>
           <w:lang w:val="en-US"/>
         </w:rPr>
-        <w:t>Visible condition: &lt;visible&gt;</w:t>
-      </w:r>
-      <w:proofErr w:type="gramStart"/>
-      <w:r>
-        <w:rPr>
-          <w:lang w:val="en-US"/>
-        </w:rPr>
-        <w:t>Control.isvisible(</w:t>
-      </w:r>
-      <w:proofErr w:type="gramEnd"/>
-      <w:r>
-        <w:rPr>
-          <w:lang w:val="en-US"/>
-        </w:rPr>
-        <w:t>103)+String.Equals(#SubCentral.ModifySearch.SearchType.Type,TVSHOW)&lt;/visible&gt;.</w:t>
+        <w:t>Visible condition: &lt;visible&gt;Control.isvisible(103)+String.Equals(#SubCentral.ModifySearch.SearchType.Type,TVSHOW)&lt;/visible&gt;.</w:t>
       </w:r>
     </w:p>
     <w:p>
@@ -6015,21 +4614,7 @@
         <w:rPr>
           <w:lang w:val="en-US"/>
         </w:rPr>
-        <w:t>&lt;string Field="</w:t>
-      </w:r>
-      <w:proofErr w:type="spellStart"/>
-      <w:r>
-        <w:rPr>
-          <w:lang w:val="en-US"/>
-        </w:rPr>
-        <w:t>SkinTranslationAbsoluteNumbering</w:t>
-      </w:r>
-      <w:proofErr w:type="spellEnd"/>
-      <w:r>
-        <w:rPr>
-          <w:lang w:val="en-US"/>
-        </w:rPr>
-        <w:t>"&gt;Absolute numbering&lt;/string&gt;</w:t>
+        <w:t>&lt;string Field="SkinTranslationAbsoluteNumbering"&gt;Absolute numbering&lt;/string&gt;</w:t>
       </w:r>
     </w:p>
     <w:p>
@@ -6049,21 +4634,7 @@
           <w:lang w:val="en-US"/>
         </w:rPr>
         <w:lastRenderedPageBreak/>
-        <w:t>&lt;string Field="</w:t>
-      </w:r>
-      <w:proofErr w:type="spellStart"/>
-      <w:r>
-        <w:rPr>
-          <w:lang w:val="en-US"/>
-        </w:rPr>
-        <w:t>TimedOutWhileRetrievingSubtitles</w:t>
-      </w:r>
-      <w:proofErr w:type="spellEnd"/>
-      <w:r>
-        <w:rPr>
-          <w:lang w:val="en-US"/>
-        </w:rPr>
-        <w:t>"&gt;Time out retrieving subtitles!&lt;/string&gt;</w:t>
+        <w:t>&lt;string Field="TimedOutWhileRetrievingSubtitles"&gt;Time out retrieving subtitles!&lt;/string&gt;</w:t>
       </w:r>
     </w:p>
     <w:p>
@@ -6082,21 +4653,7 @@
         <w:rPr>
           <w:lang w:val="en-US"/>
         </w:rPr>
-        <w:t>&lt;string Field="</w:t>
-      </w:r>
-      <w:proofErr w:type="spellStart"/>
-      <w:r>
-        <w:rPr>
-          <w:lang w:val="en-US"/>
-        </w:rPr>
-        <w:t>SelectSubtitleForFile</w:t>
-      </w:r>
-      <w:proofErr w:type="spellEnd"/>
-      <w:r>
-        <w:rPr>
-          <w:lang w:val="en-US"/>
-        </w:rPr>
-        <w:t xml:space="preserve">"&gt;Select subtitle for </w:t>
+        <w:t xml:space="preserve">&lt;string Field="SelectSubtitleForFile"&gt;Select subtitle for </w:t>
       </w:r>
       <w:r>
         <w:rPr>
@@ -6149,21 +4706,7 @@
         <w:rPr>
           <w:lang w:val="en-US"/>
         </w:rPr>
-        <w:t>&lt;string Field="</w:t>
-      </w:r>
-      <w:proofErr w:type="spellStart"/>
-      <w:r>
-        <w:rPr>
-          <w:lang w:val="en-US"/>
-        </w:rPr>
-        <w:t>NoSubtitlesDownloaded</w:t>
-      </w:r>
-      <w:proofErr w:type="spellEnd"/>
-      <w:r>
-        <w:rPr>
-          <w:lang w:val="en-US"/>
-        </w:rPr>
-        <w:t>"&gt;No subtitles downloaded!&lt;/string&gt;</w:t>
+        <w:t>&lt;string Field="NoSubtitlesDownloaded"&gt;No subtitles downloaded!&lt;/string&gt;</w:t>
       </w:r>
     </w:p>
     <w:p>
@@ -6182,21 +4725,7 @@
         <w:rPr>
           <w:lang w:val="en-US"/>
         </w:rPr>
-        <w:t>&lt;string Field="</w:t>
-      </w:r>
-      <w:proofErr w:type="spellStart"/>
-      <w:r>
-        <w:rPr>
-          <w:lang w:val="en-US"/>
-        </w:rPr>
-        <w:t>NoSubtitlesDownloadedWithReason</w:t>
-      </w:r>
-      <w:proofErr w:type="spellEnd"/>
-      <w:r>
-        <w:rPr>
-          <w:lang w:val="en-US"/>
-        </w:rPr>
-        <w:t>"&gt;No subtitles downloaded: {0}&lt;/string&gt;</w:t>
+        <w:t>&lt;string Field="NoSubtitlesDownloadedWithReason"&gt;No subtitles downloaded: {0}&lt;/string&gt;</w:t>
       </w:r>
     </w:p>
     <w:p>
@@ -6215,28 +4744,7 @@
         <w:rPr>
           <w:lang w:val="en-US"/>
         </w:rPr>
-        <w:t>&lt;string Field="</w:t>
-      </w:r>
-      <w:proofErr w:type="spellStart"/>
-      <w:r>
-        <w:rPr>
-          <w:lang w:val="en-US"/>
-        </w:rPr>
-        <w:t>NoSubtitlesInChosen</w:t>
-      </w:r>
-      <w:proofErr w:type="spellEnd"/>
-      <w:r>
-        <w:rPr>
-          <w:lang w:val="en-US"/>
-        </w:rPr>
-        <w:t>"&gt;</w:t>
-      </w:r>
-      <w:proofErr w:type="gramStart"/>
-      <w:r>
-        <w:rPr>
-          <w:lang w:val="en-US"/>
-        </w:rPr>
-        <w:t>Couldn</w:t>
+        <w:t>&lt;string Field="NoSubtitlesInChosen"&gt;Couldn</w:t>
       </w:r>
       <w:r>
         <w:rPr>
@@ -6253,14 +4761,7 @@
         <w:rPr>
           <w:lang w:val="en-US"/>
         </w:rPr>
-        <w:t>t</w:t>
-      </w:r>
-      <w:proofErr w:type="gramEnd"/>
-      <w:r>
-        <w:rPr>
-          <w:lang w:val="en-US"/>
-        </w:rPr>
-        <w:t xml:space="preserve"> find any subtitles in requested </w:t>
+        <w:t xml:space="preserve">t find any subtitles in requested </w:t>
       </w:r>
       <w:r>
         <w:rPr>
@@ -6291,21 +4792,7 @@
         <w:rPr>
           <w:lang w:val="en-US"/>
         </w:rPr>
-        <w:t>&lt;string Field="</w:t>
-      </w:r>
-      <w:proofErr w:type="spellStart"/>
-      <w:r>
-        <w:rPr>
-          <w:lang w:val="en-US"/>
-        </w:rPr>
-        <w:t>TooManySubtitles</w:t>
-      </w:r>
-      <w:proofErr w:type="spellEnd"/>
-      <w:r>
-        <w:rPr>
-          <w:lang w:val="en-US"/>
-        </w:rPr>
-        <w:t>"&gt;(Too) many subtitles&lt;/string&gt;</w:t>
+        <w:t>&lt;string Field="TooManySubtitles"&gt;(Too) many subtitles&lt;/string&gt;</w:t>
       </w:r>
     </w:p>
     <w:p>
@@ -6324,35 +4811,7 @@
         <w:rPr>
           <w:lang w:val="en-US"/>
         </w:rPr>
-        <w:t>&lt;string Field="</w:t>
-      </w:r>
-      <w:proofErr w:type="spellStart"/>
-      <w:r>
-        <w:rPr>
-          <w:lang w:val="en-US"/>
-        </w:rPr>
-        <w:t>TooManySubtitlesQuestion</w:t>
-      </w:r>
-      <w:proofErr w:type="spellEnd"/>
-      <w:r>
-        <w:rPr>
-          <w:lang w:val="en-US"/>
-        </w:rPr>
-        <w:t>"&gt;Requested subtitle item has {0} subtitles.\</w:t>
-      </w:r>
-      <w:proofErr w:type="spellStart"/>
-      <w:r>
-        <w:rPr>
-          <w:lang w:val="en-US"/>
-        </w:rPr>
-        <w:t>nWould</w:t>
-      </w:r>
-      <w:proofErr w:type="spellEnd"/>
-      <w:r>
-        <w:rPr>
-          <w:lang w:val="en-US"/>
-        </w:rPr>
-        <w:t xml:space="preserve"> you like to download all of them?&lt;/string&gt;</w:t>
+        <w:t>&lt;string Field="TooManySubtitlesQuestion"&gt;Requested subtitle item has {0} subtitles.\nWould you like to download all of them?&lt;/string&gt;</w:t>
       </w:r>
     </w:p>
     <w:p>
@@ -6371,21 +4830,7 @@
         <w:rPr>
           <w:lang w:val="en-US"/>
         </w:rPr>
-        <w:t>&lt;string Field="</w:t>
-      </w:r>
-      <w:proofErr w:type="spellStart"/>
-      <w:r>
-        <w:rPr>
-          <w:lang w:val="en-US"/>
-        </w:rPr>
-        <w:t>ErrorWhileRetrievingSubtitlesWithReason</w:t>
-      </w:r>
-      <w:proofErr w:type="spellEnd"/>
-      <w:r>
-        <w:rPr>
-          <w:lang w:val="en-US"/>
-        </w:rPr>
-        <w:t>"&gt;Error retrieving subtitles: {0}&lt;/string&gt;</w:t>
+        <w:t>&lt;string Field="ErrorWhileRetrievingSubtitlesWithReason"&gt;Error retrieving subtitles: {0}&lt;/string&gt;</w:t>
       </w:r>
     </w:p>
     <w:p>
@@ -6404,21 +4849,7 @@
         <w:rPr>
           <w:lang w:val="en-US"/>
         </w:rPr>
-        <w:t>&lt;string Field="</w:t>
-      </w:r>
-      <w:proofErr w:type="spellStart"/>
-      <w:r>
-        <w:rPr>
-          <w:lang w:val="en-US"/>
-        </w:rPr>
-        <w:t>DefaultFolderInaccessible</w:t>
-      </w:r>
-      <w:proofErr w:type="spellEnd"/>
-      <w:r>
-        <w:rPr>
-          <w:lang w:val="en-US"/>
-        </w:rPr>
-        <w:t>"&gt;Default download folder ({0}) is inaccessible! Please select another one.&lt;/string&gt;</w:t>
+        <w:t>&lt;string Field="DefaultFolderInaccessible"&gt;Default download folder ({0}) is inaccessible! Please select another one.&lt;/string&gt;</w:t>
       </w:r>
     </w:p>
     <w:p>
@@ -6462,21 +4893,7 @@
         <w:rPr>
           <w:lang w:val="en-US"/>
         </w:rPr>
-        <w:t>Field="</w:t>
-      </w:r>
-      <w:proofErr w:type="spellStart"/>
-      <w:r>
-        <w:rPr>
-          <w:lang w:val="en-US"/>
-        </w:rPr>
-        <w:t>AboutText</w:t>
-      </w:r>
-      <w:proofErr w:type="spellEnd"/>
-      <w:r>
-        <w:rPr>
-          <w:lang w:val="en-US"/>
-        </w:rPr>
-        <w:t xml:space="preserve">"&gt; </w:t>
+        <w:t xml:space="preserve">Field="AboutText"&gt; </w:t>
       </w:r>
       <w:r>
         <w:rPr>
@@ -6501,51 +4918,29 @@
         <w:rPr>
           <w:lang w:val="en-US"/>
         </w:rPr>
-        <w:t>&lt;string Field="</w:t>
-      </w:r>
-      <w:proofErr w:type="spellStart"/>
-      <w:r>
-        <w:rPr>
-          <w:lang w:val="en-US"/>
-        </w:rPr>
-        <w:t>DefaultFolderNotWritable</w:t>
-      </w:r>
-      <w:proofErr w:type="spellEnd"/>
-      <w:r>
-        <w:rPr>
-          <w:lang w:val="en-US"/>
-        </w:rPr>
-        <w:t>"&gt;</w:t>
-      </w:r>
-    </w:p>
-    <w:p>
-      <w:pPr>
-        <w:spacing w:after="0" w:line="240" w:lineRule="auto"/>
-        <w:rPr>
-          <w:lang w:val="en-US"/>
-        </w:rPr>
-      </w:pPr>
-    </w:p>
-    <w:p>
-      <w:pPr>
-        <w:spacing w:after="0" w:line="240" w:lineRule="auto"/>
-        <w:rPr>
-          <w:lang w:val="en-US"/>
-        </w:rPr>
-      </w:pPr>
-      <w:proofErr w:type="gramStart"/>
-      <w:r>
-        <w:rPr>
-          <w:lang w:val="en-US"/>
-        </w:rPr>
-        <w:t>v0.9.1</w:t>
-      </w:r>
-      <w:proofErr w:type="gramEnd"/>
-      <w:r>
-        <w:rPr>
-          <w:lang w:val="en-US"/>
-        </w:rPr>
-        <w:t xml:space="preserve"> change log (</w:t>
+        <w:t>&lt;string Field="DefaultFolderNotWritable"&gt;</w:t>
+      </w:r>
+    </w:p>
+    <w:p>
+      <w:pPr>
+        <w:spacing w:after="0" w:line="240" w:lineRule="auto"/>
+        <w:rPr>
+          <w:lang w:val="en-US"/>
+        </w:rPr>
+      </w:pPr>
+    </w:p>
+    <w:p>
+      <w:pPr>
+        <w:spacing w:after="0" w:line="240" w:lineRule="auto"/>
+        <w:rPr>
+          <w:lang w:val="en-US"/>
+        </w:rPr>
+      </w:pPr>
+      <w:r>
+        <w:rPr>
+          <w:lang w:val="en-US"/>
+        </w:rPr>
+        <w:t>v0.9.1 change log (</w:t>
       </w:r>
       <w:hyperlink r:id="rId36" w:history="1">
         <w:r>
@@ -6604,21 +4999,7 @@
         <w:rPr>
           <w:lang w:val="en-US"/>
         </w:rPr>
-        <w:t>Moving Pictures &amp; MP-</w:t>
-      </w:r>
-      <w:proofErr w:type="spellStart"/>
-      <w:r>
-        <w:rPr>
-          <w:lang w:val="en-US"/>
-        </w:rPr>
-        <w:t>TVSeries</w:t>
-      </w:r>
-      <w:proofErr w:type="spellEnd"/>
-      <w:r>
-        <w:rPr>
-          <w:lang w:val="en-US"/>
-        </w:rPr>
-        <w:t xml:space="preserve"> supported</w:t>
+        <w:t>Moving Pictures &amp; MP-TVSeries supported</w:t>
       </w:r>
     </w:p>
     <w:p>
@@ -6736,35 +5117,7 @@
         <w:rPr>
           <w:lang w:val="en-US"/>
         </w:rPr>
-        <w:t xml:space="preserve">You can download </w:t>
-      </w:r>
-      <w:proofErr w:type="spellStart"/>
-      <w:r>
-        <w:rPr>
-          <w:lang w:val="en-US"/>
-        </w:rPr>
-        <w:t>SubCentral</w:t>
-      </w:r>
-      <w:proofErr w:type="spellEnd"/>
-      <w:r>
-        <w:rPr>
-          <w:lang w:val="en-US"/>
-        </w:rPr>
-        <w:t xml:space="preserve"> using MPEI package installer or get it on </w:t>
-      </w:r>
-      <w:proofErr w:type="spellStart"/>
-      <w:r>
-        <w:rPr>
-          <w:lang w:val="en-US"/>
-        </w:rPr>
-        <w:t>MediaPortal</w:t>
-      </w:r>
-      <w:proofErr w:type="spellEnd"/>
-      <w:r>
-        <w:rPr>
-          <w:lang w:val="en-US"/>
-        </w:rPr>
-        <w:t xml:space="preserve"> plugins repository (</w:t>
+        <w:t>You can download SubCentral using MPEI package installer or get it on MediaPortal plugins repository (</w:t>
       </w:r>
       <w:hyperlink r:id="rId37" w:history="1">
         <w:r>
@@ -6872,21 +5225,7 @@
         <w:rPr>
           <w:lang w:val="en-US"/>
         </w:rPr>
-        <w:t xml:space="preserve">When downloading to a folder on network drive or UNC share path, </w:t>
-      </w:r>
-      <w:proofErr w:type="spellStart"/>
-      <w:r>
-        <w:rPr>
-          <w:lang w:val="en-US"/>
-        </w:rPr>
-        <w:t>SubCentral</w:t>
-      </w:r>
-      <w:proofErr w:type="spellEnd"/>
-      <w:r>
-        <w:rPr>
-          <w:lang w:val="en-US"/>
-        </w:rPr>
-        <w:t xml:space="preserve"> might wrongly identify the download path as read-only.</w:t>
+        <w:t>When downloading to a folder on network drive or UNC share path, SubCentral might wrongly identify the download path as read-only.</w:t>
       </w:r>
     </w:p>
     <w:p>
@@ -6905,35 +5244,7 @@
         <w:rPr>
           <w:lang w:val="en-US"/>
         </w:rPr>
-        <w:t>If your drive mapping or UNC path is network name based (\\SERVER\share), adding IP to machine name mapping to Windows hosts file should help. This file is usually located in %</w:t>
-      </w:r>
-      <w:proofErr w:type="spellStart"/>
-      <w:r>
-        <w:rPr>
-          <w:lang w:val="en-US"/>
-        </w:rPr>
-        <w:t>windir</w:t>
-      </w:r>
-      <w:proofErr w:type="spellEnd"/>
-      <w:r>
-        <w:rPr>
-          <w:lang w:val="en-US"/>
-        </w:rPr>
-        <w:t>%\system32\drivers\</w:t>
-      </w:r>
-      <w:proofErr w:type="spellStart"/>
-      <w:r>
-        <w:rPr>
-          <w:lang w:val="en-US"/>
-        </w:rPr>
-        <w:t>etc</w:t>
-      </w:r>
-      <w:proofErr w:type="spellEnd"/>
-      <w:r>
-        <w:rPr>
-          <w:lang w:val="en-US"/>
-        </w:rPr>
-        <w:t>\hosts.</w:t>
+        <w:t>If your drive mapping or UNC path is network name based (\\SERVER\share), adding IP to machine name mapping to Windows hosts file should help. This file is usually located in %windir%\system32\drivers\etc\hosts.</w:t>
       </w:r>
     </w:p>
     <w:p>
@@ -7032,33 +5343,11 @@
           <w:lang w:val="en-US"/>
         </w:rPr>
       </w:pPr>
-      <w:proofErr w:type="spellStart"/>
-      <w:r>
-        <w:rPr>
-          <w:lang w:val="en-US"/>
-        </w:rPr>
-        <w:t>SubCentral</w:t>
-      </w:r>
-      <w:proofErr w:type="spellEnd"/>
-      <w:r>
-        <w:rPr>
-          <w:lang w:val="en-US"/>
-        </w:rPr>
-        <w:t xml:space="preserve"> uses </w:t>
-      </w:r>
-      <w:proofErr w:type="spellStart"/>
-      <w:r>
-        <w:rPr>
-          <w:lang w:val="en-US"/>
-        </w:rPr>
-        <w:t>MediaPortal</w:t>
-      </w:r>
-      <w:proofErr w:type="spellEnd"/>
-      <w:r>
-        <w:rPr>
-          <w:lang w:val="en-US"/>
-        </w:rPr>
-        <w:t xml:space="preserve"> configuration for subtitle paths. Open "Videos" section, "Subtitle" tab. Enter paths (folders) in "Subtitle paths" text box, separated by </w:t>
+      <w:r>
+        <w:rPr>
+          <w:lang w:val="en-US"/>
+        </w:rPr>
+        <w:t xml:space="preserve">SubCentral uses MediaPortal configuration for subtitle paths. Open "Videos" section, "Subtitle" tab. Enter paths (folders) in "Subtitle paths" text box, separated by </w:t>
       </w:r>
       <w:r>
         <w:rPr>
@@ -7175,33 +5464,11 @@
           <w:lang w:val="en-US"/>
         </w:rPr>
       </w:pPr>
-      <w:proofErr w:type="spellStart"/>
-      <w:r>
-        <w:rPr>
-          <w:lang w:val="en-US"/>
-        </w:rPr>
-        <w:t>SubCentral</w:t>
-      </w:r>
-      <w:proofErr w:type="spellEnd"/>
-      <w:r>
-        <w:rPr>
-          <w:lang w:val="en-US"/>
-        </w:rPr>
-        <w:t xml:space="preserve"> uses </w:t>
-      </w:r>
-      <w:proofErr w:type="spellStart"/>
-      <w:r>
-        <w:rPr>
-          <w:lang w:val="en-US"/>
-        </w:rPr>
-        <w:t>SubtitleDownloader</w:t>
-      </w:r>
-      <w:proofErr w:type="spellEnd"/>
-      <w:r>
-        <w:rPr>
-          <w:lang w:val="en-US"/>
-        </w:rPr>
-        <w:t xml:space="preserve"> under the hoo</w:t>
+      <w:r>
+        <w:rPr>
+          <w:lang w:val="en-US"/>
+        </w:rPr>
+        <w:t>SubCentral uses SubtitleDownloader under the hoo</w:t>
       </w:r>
       <w:r>
         <w:rPr>
@@ -7243,16 +5510,8 @@
         <w:rPr>
           <w:lang w:val="en-US"/>
         </w:rPr>
-        <w:t xml:space="preserve">to </w:t>
-      </w:r>
-      <w:proofErr w:type="spellStart"/>
-      <w:r>
-        <w:rPr>
-          <w:lang w:val="en-US"/>
-        </w:rPr>
-        <w:t>SubtitleDownloader</w:t>
-      </w:r>
-      <w:proofErr w:type="spellEnd"/>
+        <w:t>to SubtitleDownloader</w:t>
+      </w:r>
       <w:r>
         <w:rPr>
           <w:lang w:val="en-US"/>
@@ -7269,21 +5528,7 @@
         <w:rPr>
           <w:lang w:val="en-US"/>
         </w:rPr>
-        <w:t xml:space="preserve">consult </w:t>
-      </w:r>
-      <w:proofErr w:type="spellStart"/>
-      <w:r>
-        <w:rPr>
-          <w:lang w:val="en-US"/>
-        </w:rPr>
-        <w:t>SubtitleDownloader</w:t>
-      </w:r>
-      <w:proofErr w:type="spellEnd"/>
-      <w:r>
-        <w:rPr>
-          <w:lang w:val="en-US"/>
-        </w:rPr>
-        <w:t xml:space="preserve"> API thread (</w:t>
+        <w:t>consult SubtitleDownloader API thread (</w:t>
       </w:r>
       <w:hyperlink r:id="rId39" w:history="1">
         <w:r>
@@ -7350,19 +5595,11 @@
         </w:rPr>
         <w:t xml:space="preserve">new </w:t>
       </w:r>
-      <w:proofErr w:type="spellStart"/>
-      <w:r>
-        <w:rPr>
-          <w:lang w:val="en-US"/>
-        </w:rPr>
-        <w:t>MediaPortal</w:t>
-      </w:r>
-      <w:proofErr w:type="spellEnd"/>
-      <w:r>
-        <w:rPr>
-          <w:lang w:val="en-US"/>
-        </w:rPr>
-        <w:t xml:space="preserve"> </w:t>
+      <w:r>
+        <w:rPr>
+          <w:lang w:val="en-US"/>
+        </w:rPr>
+        <w:t xml:space="preserve">MediaPortal </w:t>
       </w:r>
       <w:r>
         <w:rPr>
@@ -9366,7 +7603,7 @@
 </file>
 
 <file path=customXml/itemProps1.xml><?xml version="1.0" encoding="utf-8"?>
-<ds:datastoreItem xmlns:ds="http://schemas.openxmlformats.org/officeDocument/2006/customXml" ds:itemID="{803F4B8B-6952-43F2-AD97-E7679B3C3D7E}">
+<ds:datastoreItem xmlns:ds="http://schemas.openxmlformats.org/officeDocument/2006/customXml" ds:itemID="{B465F236-B657-4BE5-9105-5D7A1DFB7DEF}">
   <ds:schemaRefs>
     <ds:schemaRef ds:uri="http://schemas.openxmlformats.org/officeDocument/2006/bibliography"/>
   </ds:schemaRefs>

</xml_diff>

<commit_message>
Fixed malformed update.xml Updated release notes
</commit_message>
<xml_diff>
--- a/Release/Release Notes.docx
+++ b/Release/Release Notes.docx
@@ -49,6 +49,7 @@
           <w:lang w:val="en-US"/>
         </w:rPr>
       </w:pPr>
+      <w:proofErr w:type="spellStart"/>
       <w:r>
         <w:rPr>
           <w:rFonts w:cs="Arial"/>
@@ -59,6 +60,7 @@
         </w:rPr>
         <w:t>SubCentral</w:t>
       </w:r>
+      <w:proofErr w:type="spellEnd"/>
       <w:r>
         <w:rPr>
           <w:rFonts w:cs="Arial"/>
@@ -66,8 +68,9 @@
           <w:highlight w:val="white"/>
           <w:lang w:val="en-US"/>
         </w:rPr>
-        <w:t xml:space="preserve"> is a standalone subtitles plug-in for the MediaPortal HTPC appli</w:t>
-      </w:r>
+        <w:t xml:space="preserve"> is a standalone subtitles plug-in for the </w:t>
+      </w:r>
+      <w:proofErr w:type="spellStart"/>
       <w:r>
         <w:rPr>
           <w:rFonts w:cs="Arial"/>
@@ -75,8 +78,9 @@
           <w:highlight w:val="white"/>
           <w:lang w:val="en-US"/>
         </w:rPr>
-        <w:t>cation. The purpose of the plug</w:t>
-      </w:r>
+        <w:t>MediaPortal</w:t>
+      </w:r>
+      <w:proofErr w:type="spellEnd"/>
       <w:r>
         <w:rPr>
           <w:rFonts w:cs="Arial"/>
@@ -84,7 +88,45 @@
           <w:highlight w:val="white"/>
           <w:lang w:val="en-US"/>
         </w:rPr>
-        <w:t>in is to allow user to search and download subtitles for movies or TV shows managed by popular Moving Pictures and MP-TVSeries plugins. It also has the interfaces to allow easy implementation and integration in any other plugin.</w:t>
+        <w:t xml:space="preserve"> HTPC appli</w:t>
+      </w:r>
+      <w:r>
+        <w:rPr>
+          <w:rFonts w:cs="Arial"/>
+          <w:color w:val="000000"/>
+          <w:highlight w:val="white"/>
+          <w:lang w:val="en-US"/>
+        </w:rPr>
+        <w:t>cation. The purpose of the plug</w:t>
+      </w:r>
+      <w:r>
+        <w:rPr>
+          <w:rFonts w:cs="Arial"/>
+          <w:color w:val="000000"/>
+          <w:highlight w:val="white"/>
+          <w:lang w:val="en-US"/>
+        </w:rPr>
+        <w:t>in is to allow user to search and download subtitles for movies or TV shows managed by popular Moving Pictures and MP-</w:t>
+      </w:r>
+      <w:proofErr w:type="spellStart"/>
+      <w:r>
+        <w:rPr>
+          <w:rFonts w:cs="Arial"/>
+          <w:color w:val="000000"/>
+          <w:highlight w:val="white"/>
+          <w:lang w:val="en-US"/>
+        </w:rPr>
+        <w:t>TVSeries</w:t>
+      </w:r>
+      <w:proofErr w:type="spellEnd"/>
+      <w:r>
+        <w:rPr>
+          <w:rFonts w:cs="Arial"/>
+          <w:color w:val="000000"/>
+          <w:highlight w:val="white"/>
+          <w:lang w:val="en-US"/>
+        </w:rPr>
+        <w:t xml:space="preserve"> plugins. It also has the interfaces to allow easy implementation and integration in any other plugin.</w:t>
       </w:r>
     </w:p>
     <w:p>
@@ -115,8 +157,9 @@
           <w:highlight w:val="white"/>
           <w:lang w:val="en-US"/>
         </w:rPr>
-        <w:t xml:space="preserve">Best way to use SubCentral is through one of the supported plugins. If you wish, there is a possibility to modify search data SubCentral grabs from the plugins for more customized search. If plugin is opened from home screen, only manual search is possible, where you can </w:t>
-      </w:r>
+        <w:t xml:space="preserve">Best way to use </w:t>
+      </w:r>
+      <w:proofErr w:type="spellStart"/>
       <w:r>
         <w:rPr>
           <w:rFonts w:cs="Arial"/>
@@ -124,8 +167,9 @@
           <w:highlight w:val="white"/>
           <w:lang w:val="en-US"/>
         </w:rPr>
-        <w:t>create your own search queries for movies or TV shows</w:t>
-      </w:r>
+        <w:t>SubCentral</w:t>
+      </w:r>
+      <w:proofErr w:type="spellEnd"/>
       <w:r>
         <w:rPr>
           <w:rFonts w:cs="Arial"/>
@@ -133,6 +177,44 @@
           <w:highlight w:val="white"/>
           <w:lang w:val="en-US"/>
         </w:rPr>
+        <w:t xml:space="preserve"> is through one of the supported plugins. If you wish, there is a possibility to modify search data </w:t>
+      </w:r>
+      <w:proofErr w:type="spellStart"/>
+      <w:r>
+        <w:rPr>
+          <w:rFonts w:cs="Arial"/>
+          <w:color w:val="000000"/>
+          <w:highlight w:val="white"/>
+          <w:lang w:val="en-US"/>
+        </w:rPr>
+        <w:t>SubCentral</w:t>
+      </w:r>
+      <w:proofErr w:type="spellEnd"/>
+      <w:r>
+        <w:rPr>
+          <w:rFonts w:cs="Arial"/>
+          <w:color w:val="000000"/>
+          <w:highlight w:val="white"/>
+          <w:lang w:val="en-US"/>
+        </w:rPr>
+        <w:t xml:space="preserve"> grabs from the plugins for more customized search. If plugin is opened from home screen, only manual search is possible, where you can </w:t>
+      </w:r>
+      <w:r>
+        <w:rPr>
+          <w:rFonts w:cs="Arial"/>
+          <w:color w:val="000000"/>
+          <w:highlight w:val="white"/>
+          <w:lang w:val="en-US"/>
+        </w:rPr>
+        <w:t>create your own search queries for movies or TV shows</w:t>
+      </w:r>
+      <w:r>
+        <w:rPr>
+          <w:rFonts w:cs="Arial"/>
+          <w:color w:val="000000"/>
+          <w:highlight w:val="white"/>
+          <w:lang w:val="en-US"/>
+        </w:rPr>
         <w:t>.</w:t>
       </w:r>
     </w:p>
@@ -170,7 +252,47 @@
           <w:highlight w:val="white"/>
           <w:lang w:val="en-US"/>
         </w:rPr>
-        <w:t>Before using SubCentral for the first time, use MediaPortal configuration to configure the plugin thoroughly (selecting, reordering and renaming groups/providers, selecting and ordering languages and managing of the download folders).</w:t>
+        <w:t xml:space="preserve">Before using </w:t>
+      </w:r>
+      <w:proofErr w:type="spellStart"/>
+      <w:r>
+        <w:rPr>
+          <w:rFonts w:cs="Arial"/>
+          <w:color w:val="000000"/>
+          <w:highlight w:val="white"/>
+          <w:lang w:val="en-US"/>
+        </w:rPr>
+        <w:t>SubCentral</w:t>
+      </w:r>
+      <w:proofErr w:type="spellEnd"/>
+      <w:r>
+        <w:rPr>
+          <w:rFonts w:cs="Arial"/>
+          <w:color w:val="000000"/>
+          <w:highlight w:val="white"/>
+          <w:lang w:val="en-US"/>
+        </w:rPr>
+        <w:t xml:space="preserve"> for the first time, use </w:t>
+      </w:r>
+      <w:proofErr w:type="spellStart"/>
+      <w:r>
+        <w:rPr>
+          <w:rFonts w:cs="Arial"/>
+          <w:color w:val="000000"/>
+          <w:highlight w:val="white"/>
+          <w:lang w:val="en-US"/>
+        </w:rPr>
+        <w:t>MediaPortal</w:t>
+      </w:r>
+      <w:proofErr w:type="spellEnd"/>
+      <w:r>
+        <w:rPr>
+          <w:rFonts w:cs="Arial"/>
+          <w:color w:val="000000"/>
+          <w:highlight w:val="white"/>
+          <w:lang w:val="en-US"/>
+        </w:rPr>
+        <w:t xml:space="preserve"> configuration to configure the plugin thoroughly (selecting, reordering and renaming groups/providers, selecting and ordering languages and managing of the download folders).</w:t>
       </w:r>
     </w:p>
     <w:p>
@@ -425,11 +547,19 @@
           <w:lang w:val="en-US"/>
         </w:rPr>
       </w:pPr>
-      <w:r>
-        <w:rPr>
-          <w:lang w:val="en-US"/>
-        </w:rPr>
-        <w:t>SubCentral Google Code site (</w:t>
+      <w:proofErr w:type="spellStart"/>
+      <w:r>
+        <w:rPr>
+          <w:lang w:val="en-US"/>
+        </w:rPr>
+        <w:t>SubCentral</w:t>
+      </w:r>
+      <w:proofErr w:type="spellEnd"/>
+      <w:r>
+        <w:rPr>
+          <w:lang w:val="en-US"/>
+        </w:rPr>
+        <w:t xml:space="preserve"> Google Code site (</w:t>
       </w:r>
       <w:hyperlink r:id="rId9" w:history="1">
         <w:r>
@@ -459,11 +589,33 @@
           <w:lang w:val="en-US"/>
         </w:rPr>
       </w:pPr>
-      <w:r>
-        <w:rPr>
-          <w:lang w:val="en-US"/>
-        </w:rPr>
-        <w:t>SubCentral on MediaPortal forums (</w:t>
+      <w:proofErr w:type="spellStart"/>
+      <w:r>
+        <w:rPr>
+          <w:lang w:val="en-US"/>
+        </w:rPr>
+        <w:t>SubCentral</w:t>
+      </w:r>
+      <w:proofErr w:type="spellEnd"/>
+      <w:r>
+        <w:rPr>
+          <w:lang w:val="en-US"/>
+        </w:rPr>
+        <w:t xml:space="preserve"> on </w:t>
+      </w:r>
+      <w:proofErr w:type="spellStart"/>
+      <w:r>
+        <w:rPr>
+          <w:lang w:val="en-US"/>
+        </w:rPr>
+        <w:t>MediaPortal</w:t>
+      </w:r>
+      <w:proofErr w:type="spellEnd"/>
+      <w:r>
+        <w:rPr>
+          <w:lang w:val="en-US"/>
+        </w:rPr>
+        <w:t xml:space="preserve"> forums (</w:t>
       </w:r>
       <w:hyperlink r:id="rId10" w:history="1">
         <w:r>
@@ -493,11 +645,33 @@
           <w:lang w:val="en-US"/>
         </w:rPr>
       </w:pPr>
-      <w:r>
-        <w:rPr>
-          <w:lang w:val="en-US"/>
-        </w:rPr>
-        <w:t>SubCentral manual – WiP (</w:t>
+      <w:proofErr w:type="spellStart"/>
+      <w:r>
+        <w:rPr>
+          <w:lang w:val="en-US"/>
+        </w:rPr>
+        <w:t>SubCentral</w:t>
+      </w:r>
+      <w:proofErr w:type="spellEnd"/>
+      <w:r>
+        <w:rPr>
+          <w:lang w:val="en-US"/>
+        </w:rPr>
+        <w:t xml:space="preserve"> manual – </w:t>
+      </w:r>
+      <w:proofErr w:type="spellStart"/>
+      <w:r>
+        <w:rPr>
+          <w:lang w:val="en-US"/>
+        </w:rPr>
+        <w:t>WiP</w:t>
+      </w:r>
+      <w:proofErr w:type="spellEnd"/>
+      <w:r>
+        <w:rPr>
+          <w:lang w:val="en-US"/>
+        </w:rPr>
+        <w:t xml:space="preserve"> (</w:t>
       </w:r>
       <w:hyperlink r:id="rId11" w:history="1">
         <w:r>
@@ -527,11 +701,19 @@
           <w:lang w:val="en-US"/>
         </w:rPr>
       </w:pPr>
-      <w:r>
-        <w:rPr>
-          <w:lang w:val="en-US"/>
-        </w:rPr>
-        <w:t>SubCentral screenshots (</w:t>
+      <w:proofErr w:type="spellStart"/>
+      <w:r>
+        <w:rPr>
+          <w:lang w:val="en-US"/>
+        </w:rPr>
+        <w:t>SubCentral</w:t>
+      </w:r>
+      <w:proofErr w:type="spellEnd"/>
+      <w:r>
+        <w:rPr>
+          <w:lang w:val="en-US"/>
+        </w:rPr>
+        <w:t xml:space="preserve"> screenshots (</w:t>
       </w:r>
       <w:hyperlink r:id="rId12" w:history="1">
         <w:r>
@@ -561,11 +743,19 @@
           <w:lang w:val="en-US"/>
         </w:rPr>
       </w:pPr>
-      <w:r>
-        <w:rPr>
-          <w:lang w:val="en-US"/>
-        </w:rPr>
-        <w:t>SubCentral issue tracker – report and browse issues (</w:t>
+      <w:proofErr w:type="spellStart"/>
+      <w:r>
+        <w:rPr>
+          <w:lang w:val="en-US"/>
+        </w:rPr>
+        <w:t>SubCentral</w:t>
+      </w:r>
+      <w:proofErr w:type="spellEnd"/>
+      <w:r>
+        <w:rPr>
+          <w:lang w:val="en-US"/>
+        </w:rPr>
+        <w:t xml:space="preserve"> issue tracker – report and browse issues (</w:t>
       </w:r>
       <w:hyperlink r:id="rId13" w:history="1">
         <w:r>
@@ -595,11 +785,19 @@
           <w:lang w:val="en-US"/>
         </w:rPr>
       </w:pPr>
-      <w:r>
-        <w:rPr>
-          <w:lang w:val="en-US"/>
-        </w:rPr>
-        <w:t>SubCentral SVN – source code (</w:t>
+      <w:proofErr w:type="spellStart"/>
+      <w:r>
+        <w:rPr>
+          <w:lang w:val="en-US"/>
+        </w:rPr>
+        <w:t>SubCentral</w:t>
+      </w:r>
+      <w:proofErr w:type="spellEnd"/>
+      <w:r>
+        <w:rPr>
+          <w:lang w:val="en-US"/>
+        </w:rPr>
+        <w:t xml:space="preserve"> SVN – source code (</w:t>
       </w:r>
       <w:hyperlink r:id="rId14" w:history="1">
         <w:r>
@@ -673,11 +871,19 @@
           <w:lang w:val="en-US"/>
         </w:rPr>
       </w:pPr>
-      <w:r>
-        <w:rPr>
-          <w:lang w:val="en-US"/>
-        </w:rPr>
-        <w:t>MediaPortal v1.1.0</w:t>
+      <w:proofErr w:type="spellStart"/>
+      <w:r>
+        <w:rPr>
+          <w:lang w:val="en-US"/>
+        </w:rPr>
+        <w:t>MediaPortal</w:t>
+      </w:r>
+      <w:proofErr w:type="spellEnd"/>
+      <w:r>
+        <w:rPr>
+          <w:lang w:val="en-US"/>
+        </w:rPr>
+        <w:t xml:space="preserve"> v1.1.0</w:t>
       </w:r>
       <w:r>
         <w:rPr>
@@ -765,6 +971,7 @@
           <w:lang w:val="en-US"/>
         </w:rPr>
       </w:pPr>
+      <w:proofErr w:type="spellStart"/>
       <w:r>
         <w:rPr>
           <w:lang w:val="en-US"/>
@@ -775,7 +982,14 @@
         <w:rPr>
           <w:lang w:val="en-US"/>
         </w:rPr>
-        <w:t xml:space="preserve">tral uses </w:t>
+        <w:t>tral</w:t>
+      </w:r>
+      <w:proofErr w:type="spellEnd"/>
+      <w:r>
+        <w:rPr>
+          <w:lang w:val="en-US"/>
+        </w:rPr>
+        <w:t xml:space="preserve"> uses </w:t>
       </w:r>
       <w:r>
         <w:rPr>
@@ -783,12 +997,14 @@
         </w:rPr>
         <w:t xml:space="preserve">providers (scrapers) and languages from </w:t>
       </w:r>
+      <w:proofErr w:type="spellStart"/>
       <w:r>
         <w:rPr>
           <w:lang w:val="en-US"/>
         </w:rPr>
         <w:t>SubtitleDownloader</w:t>
       </w:r>
+      <w:proofErr w:type="spellEnd"/>
       <w:r>
         <w:rPr>
           <w:lang w:val="en-US"/>
@@ -816,33 +1032,83 @@
         </w:rPr>
         <w:t xml:space="preserve">). </w:t>
       </w:r>
-      <w:r>
-        <w:rPr>
-          <w:lang w:val="en-US"/>
-        </w:rPr>
-        <w:t>SubCentral provides a nice GUI for all the cool features SubtitleDownloader offers.</w:t>
-      </w:r>
-    </w:p>
-    <w:p>
-      <w:pPr>
-        <w:spacing w:after="0" w:line="240" w:lineRule="auto"/>
-        <w:rPr>
-          <w:lang w:val="en-US"/>
-        </w:rPr>
-      </w:pPr>
-    </w:p>
-    <w:p>
-      <w:pPr>
-        <w:spacing w:after="0" w:line="240" w:lineRule="auto"/>
-        <w:rPr>
-          <w:lang w:val="en-US"/>
-        </w:rPr>
-      </w:pPr>
-      <w:r>
-        <w:rPr>
-          <w:lang w:val="en-US"/>
-        </w:rPr>
-        <w:t xml:space="preserve">There are many providers already included in SubtitleDownloader by default. As SubtitleDownloader is very flexible and allows adding new providers, there are already few of them created by other users. All </w:t>
+      <w:proofErr w:type="spellStart"/>
+      <w:r>
+        <w:rPr>
+          <w:lang w:val="en-US"/>
+        </w:rPr>
+        <w:t>SubCentral</w:t>
+      </w:r>
+      <w:proofErr w:type="spellEnd"/>
+      <w:r>
+        <w:rPr>
+          <w:lang w:val="en-US"/>
+        </w:rPr>
+        <w:t xml:space="preserve"> provides a nice GUI for all the cool features </w:t>
+      </w:r>
+      <w:proofErr w:type="spellStart"/>
+      <w:r>
+        <w:rPr>
+          <w:lang w:val="en-US"/>
+        </w:rPr>
+        <w:t>SubtitleDownloader</w:t>
+      </w:r>
+      <w:proofErr w:type="spellEnd"/>
+      <w:r>
+        <w:rPr>
+          <w:lang w:val="en-US"/>
+        </w:rPr>
+        <w:t xml:space="preserve"> offers.</w:t>
+      </w:r>
+    </w:p>
+    <w:p>
+      <w:pPr>
+        <w:spacing w:after="0" w:line="240" w:lineRule="auto"/>
+        <w:rPr>
+          <w:lang w:val="en-US"/>
+        </w:rPr>
+      </w:pPr>
+    </w:p>
+    <w:p>
+      <w:pPr>
+        <w:spacing w:after="0" w:line="240" w:lineRule="auto"/>
+        <w:rPr>
+          <w:lang w:val="en-US"/>
+        </w:rPr>
+      </w:pPr>
+      <w:r>
+        <w:rPr>
+          <w:lang w:val="en-US"/>
+        </w:rPr>
+        <w:t xml:space="preserve">There are many providers already included in </w:t>
+      </w:r>
+      <w:proofErr w:type="spellStart"/>
+      <w:r>
+        <w:rPr>
+          <w:lang w:val="en-US"/>
+        </w:rPr>
+        <w:t>SubtitleDownloader</w:t>
+      </w:r>
+      <w:proofErr w:type="spellEnd"/>
+      <w:r>
+        <w:rPr>
+          <w:lang w:val="en-US"/>
+        </w:rPr>
+        <w:t xml:space="preserve"> by default. As </w:t>
+      </w:r>
+      <w:proofErr w:type="spellStart"/>
+      <w:r>
+        <w:rPr>
+          <w:lang w:val="en-US"/>
+        </w:rPr>
+        <w:t>SubtitleDownloader</w:t>
+      </w:r>
+      <w:proofErr w:type="spellEnd"/>
+      <w:r>
+        <w:rPr>
+          <w:lang w:val="en-US"/>
+        </w:rPr>
+        <w:t xml:space="preserve"> is very flexible and allows adding new providers, there are already few of them created by other users. All </w:t>
       </w:r>
       <w:r>
         <w:rPr>
@@ -854,7 +1120,21 @@
         <w:rPr>
           <w:lang w:val="en-US"/>
         </w:rPr>
-        <w:t xml:space="preserve">included in SubCentral v1.0 </w:t>
+        <w:t xml:space="preserve">included in </w:t>
+      </w:r>
+      <w:proofErr w:type="spellStart"/>
+      <w:r>
+        <w:rPr>
+          <w:lang w:val="en-US"/>
+        </w:rPr>
+        <w:t>SubCentral</w:t>
+      </w:r>
+      <w:proofErr w:type="spellEnd"/>
+      <w:r>
+        <w:rPr>
+          <w:lang w:val="en-US"/>
+        </w:rPr>
+        <w:t xml:space="preserve"> v1.0 </w:t>
       </w:r>
       <w:r>
         <w:rPr>
@@ -895,18 +1175,28 @@
           <w:lang w:val="en-US"/>
         </w:rPr>
       </w:pPr>
+      <w:proofErr w:type="spellStart"/>
       <w:r>
         <w:rPr>
           <w:lang w:val="en-US"/>
         </w:rPr>
         <w:t>SubtitleDownloader</w:t>
       </w:r>
-      <w:r>
-        <w:rPr>
-          <w:lang w:val="en-US"/>
-        </w:rPr>
-        <w:t xml:space="preserve"> official providers – seco</w:t>
-      </w:r>
+      <w:proofErr w:type="spellEnd"/>
+      <w:r>
+        <w:rPr>
+          <w:lang w:val="en-US"/>
+        </w:rPr>
+        <w:t xml:space="preserve"> official providers – </w:t>
+      </w:r>
+      <w:proofErr w:type="spellStart"/>
+      <w:r>
+        <w:rPr>
+          <w:lang w:val="en-US"/>
+        </w:rPr>
+        <w:t>seco</w:t>
+      </w:r>
+      <w:proofErr w:type="spellEnd"/>
     </w:p>
     <w:p>
       <w:pPr>
@@ -920,12 +1210,14 @@
           <w:lang w:val="en-US"/>
         </w:rPr>
       </w:pPr>
+      <w:proofErr w:type="spellStart"/>
       <w:r>
         <w:rPr>
           <w:lang w:val="en-US"/>
         </w:rPr>
         <w:t>OpenSubtitles</w:t>
       </w:r>
+      <w:proofErr w:type="spellEnd"/>
     </w:p>
     <w:p>
       <w:pPr>
@@ -939,12 +1231,14 @@
           <w:lang w:val="en-US"/>
         </w:rPr>
       </w:pPr>
+      <w:proofErr w:type="spellStart"/>
       <w:r>
         <w:rPr>
           <w:lang w:val="en-US"/>
         </w:rPr>
         <w:t>Sublight</w:t>
       </w:r>
+      <w:proofErr w:type="spellEnd"/>
     </w:p>
     <w:p>
       <w:pPr>
@@ -958,12 +1252,14 @@
           <w:lang w:val="en-US"/>
         </w:rPr>
       </w:pPr>
+      <w:proofErr w:type="spellStart"/>
       <w:r>
         <w:rPr>
           <w:lang w:val="en-US"/>
         </w:rPr>
         <w:t>TVSubtitles</w:t>
       </w:r>
+      <w:proofErr w:type="spellEnd"/>
     </w:p>
     <w:p>
       <w:pPr>
@@ -977,12 +1273,14 @@
           <w:lang w:val="en-US"/>
         </w:rPr>
       </w:pPr>
+      <w:proofErr w:type="spellStart"/>
       <w:r>
         <w:rPr>
           <w:lang w:val="en-US"/>
         </w:rPr>
         <w:t>Subscene</w:t>
       </w:r>
+      <w:proofErr w:type="spellEnd"/>
     </w:p>
     <w:p>
       <w:pPr>
@@ -996,12 +1294,14 @@
           <w:lang w:val="en-US"/>
         </w:rPr>
       </w:pPr>
+      <w:proofErr w:type="spellStart"/>
       <w:r>
         <w:rPr>
           <w:lang w:val="en-US"/>
         </w:rPr>
         <w:t>Bierdopje</w:t>
       </w:r>
+      <w:proofErr w:type="spellEnd"/>
     </w:p>
     <w:p>
       <w:pPr>
@@ -1015,12 +1315,14 @@
           <w:lang w:val="en-US"/>
         </w:rPr>
       </w:pPr>
+      <w:proofErr w:type="spellStart"/>
       <w:r>
         <w:rPr>
           <w:lang w:val="en-US"/>
         </w:rPr>
         <w:t>Podnapisi</w:t>
       </w:r>
+      <w:proofErr w:type="spellEnd"/>
     </w:p>
     <w:p>
       <w:pPr>
@@ -1034,12 +1336,14 @@
           <w:lang w:val="en-US"/>
         </w:rPr>
       </w:pPr>
+      <w:proofErr w:type="spellStart"/>
       <w:r>
         <w:rPr>
           <w:lang w:val="en-US"/>
         </w:rPr>
         <w:t>MovieSubtitles</w:t>
       </w:r>
+      <w:proofErr w:type="spellEnd"/>
     </w:p>
     <w:p>
       <w:pPr>
@@ -1128,8 +1432,16 @@
         <w:rPr>
           <w:lang w:val="en-US"/>
         </w:rPr>
-        <w:t>) – samo_yea</w:t>
-      </w:r>
+        <w:t xml:space="preserve">) – </w:t>
+      </w:r>
+      <w:proofErr w:type="spellStart"/>
+      <w:r>
+        <w:rPr>
+          <w:lang w:val="en-US"/>
+        </w:rPr>
+        <w:t>samo_yea</w:t>
+      </w:r>
+      <w:proofErr w:type="spellEnd"/>
     </w:p>
     <w:p>
       <w:pPr>
@@ -1174,8 +1486,16 @@
         <w:rPr>
           <w:lang w:val="en-US"/>
         </w:rPr>
-        <w:t>) – samo_yea</w:t>
-      </w:r>
+        <w:t xml:space="preserve">) – </w:t>
+      </w:r>
+      <w:proofErr w:type="spellStart"/>
+      <w:r>
+        <w:rPr>
+          <w:lang w:val="en-US"/>
+        </w:rPr>
+        <w:t>samo_yea</w:t>
+      </w:r>
+      <w:proofErr w:type="spellEnd"/>
     </w:p>
     <w:p>
       <w:pPr>
@@ -1210,12 +1530,14 @@
         </w:rPr>
         <w:t xml:space="preserve">) – </w:t>
       </w:r>
+      <w:proofErr w:type="spellStart"/>
       <w:r>
         <w:rPr>
           <w:lang w:val="en-US"/>
         </w:rPr>
         <w:t>MrJul</w:t>
       </w:r>
+      <w:proofErr w:type="spellEnd"/>
     </w:p>
     <w:p>
       <w:pPr>
@@ -1256,12 +1578,14 @@
         </w:rPr>
         <w:t xml:space="preserve">) – </w:t>
       </w:r>
+      <w:proofErr w:type="spellStart"/>
       <w:r>
         <w:rPr>
           <w:lang w:val="en-US"/>
         </w:rPr>
         <w:t>yoavain</w:t>
       </w:r>
+      <w:proofErr w:type="spellEnd"/>
     </w:p>
     <w:p>
       <w:pPr>
@@ -1306,8 +1630,16 @@
         <w:rPr>
           <w:lang w:val="en-US"/>
         </w:rPr>
-        <w:t>) – samo_yea</w:t>
-      </w:r>
+        <w:t xml:space="preserve">) – </w:t>
+      </w:r>
+      <w:proofErr w:type="spellStart"/>
+      <w:r>
+        <w:rPr>
+          <w:lang w:val="en-US"/>
+        </w:rPr>
+        <w:t>samo_yea</w:t>
+      </w:r>
+      <w:proofErr w:type="spellEnd"/>
     </w:p>
     <w:p>
       <w:pPr>
@@ -1340,8 +1672,16 @@
         <w:rPr>
           <w:lang w:val="en-US"/>
         </w:rPr>
-        <w:t>) – SilentException</w:t>
-      </w:r>
+        <w:t xml:space="preserve">) – </w:t>
+      </w:r>
+      <w:proofErr w:type="spellStart"/>
+      <w:r>
+        <w:rPr>
+          <w:lang w:val="en-US"/>
+        </w:rPr>
+        <w:t>SilentException</w:t>
+      </w:r>
+      <w:proofErr w:type="spellEnd"/>
     </w:p>
     <w:p>
       <w:pPr>
@@ -1374,8 +1714,16 @@
         <w:rPr>
           <w:lang w:val="en-US"/>
         </w:rPr>
-        <w:t>) – katulus</w:t>
-      </w:r>
+        <w:t xml:space="preserve">) – </w:t>
+      </w:r>
+      <w:proofErr w:type="spellStart"/>
+      <w:r>
+        <w:rPr>
+          <w:lang w:val="en-US"/>
+        </w:rPr>
+        <w:t>katulus</w:t>
+      </w:r>
+      <w:proofErr w:type="spellEnd"/>
     </w:p>
     <w:p>
       <w:pPr>
@@ -1441,8 +1789,16 @@
         <w:rPr>
           <w:lang w:val="en-US"/>
         </w:rPr>
-        <w:t>MP-TVSeries</w:t>
-      </w:r>
+        <w:t>MP-</w:t>
+      </w:r>
+      <w:proofErr w:type="spellStart"/>
+      <w:r>
+        <w:rPr>
+          <w:lang w:val="en-US"/>
+        </w:rPr>
+        <w:t>TVSeries</w:t>
+      </w:r>
+      <w:proofErr w:type="spellEnd"/>
       <w:r>
         <w:rPr>
           <w:lang w:val="en-US"/>
@@ -1477,11 +1833,33 @@
           <w:lang w:val="en-US"/>
         </w:rPr>
       </w:pPr>
-      <w:r>
-        <w:rPr>
-          <w:lang w:val="en-US"/>
-        </w:rPr>
-        <w:t>SubCentral has inbuilt support (plugin handler) for MP-TVSeries v2.6.0 or higher</w:t>
+      <w:proofErr w:type="spellStart"/>
+      <w:r>
+        <w:rPr>
+          <w:lang w:val="en-US"/>
+        </w:rPr>
+        <w:t>SubCentral</w:t>
+      </w:r>
+      <w:proofErr w:type="spellEnd"/>
+      <w:r>
+        <w:rPr>
+          <w:lang w:val="en-US"/>
+        </w:rPr>
+        <w:t xml:space="preserve"> has inbuilt support (plugin handler) for MP-</w:t>
+      </w:r>
+      <w:proofErr w:type="spellStart"/>
+      <w:r>
+        <w:rPr>
+          <w:lang w:val="en-US"/>
+        </w:rPr>
+        <w:t>TVSeries</w:t>
+      </w:r>
+      <w:proofErr w:type="spellEnd"/>
+      <w:r>
+        <w:rPr>
+          <w:lang w:val="en-US"/>
+        </w:rPr>
+        <w:t xml:space="preserve"> v2.6.0 or higher</w:t>
       </w:r>
       <w:r>
         <w:rPr>
@@ -1545,13 +1923,55 @@
         <w:rPr>
           <w:lang w:val="en-US"/>
         </w:rPr>
-        <w:t>Configuration: Open MP-TVSeries configuration, under “Extras” tab there should be “Enable SubCentral” check box. Che</w:t>
-      </w:r>
-      <w:r>
-        <w:rPr>
-          <w:lang w:val="en-US"/>
-        </w:rPr>
-        <w:t xml:space="preserve">ck “Use SubCentral for episode </w:t>
+        <w:t>Configuration: Open MP-</w:t>
+      </w:r>
+      <w:proofErr w:type="spellStart"/>
+      <w:r>
+        <w:rPr>
+          <w:lang w:val="en-US"/>
+        </w:rPr>
+        <w:t>TVSeries</w:t>
+      </w:r>
+      <w:proofErr w:type="spellEnd"/>
+      <w:r>
+        <w:rPr>
+          <w:lang w:val="en-US"/>
+        </w:rPr>
+        <w:t xml:space="preserve"> configuration, under “Extras” tab there should be “Enable </w:t>
+      </w:r>
+      <w:proofErr w:type="spellStart"/>
+      <w:r>
+        <w:rPr>
+          <w:lang w:val="en-US"/>
+        </w:rPr>
+        <w:t>SubCentral</w:t>
+      </w:r>
+      <w:proofErr w:type="spellEnd"/>
+      <w:r>
+        <w:rPr>
+          <w:lang w:val="en-US"/>
+        </w:rPr>
+        <w:t>” check box. Che</w:t>
+      </w:r>
+      <w:r>
+        <w:rPr>
+          <w:lang w:val="en-US"/>
+        </w:rPr>
+        <w:t xml:space="preserve">ck “Use </w:t>
+      </w:r>
+      <w:proofErr w:type="spellStart"/>
+      <w:r>
+        <w:rPr>
+          <w:lang w:val="en-US"/>
+        </w:rPr>
+        <w:t>SubCentral</w:t>
+      </w:r>
+      <w:proofErr w:type="spellEnd"/>
+      <w:r>
+        <w:rPr>
+          <w:lang w:val="en-US"/>
+        </w:rPr>
+        <w:t xml:space="preserve"> for episode </w:t>
       </w:r>
       <w:r>
         <w:rPr>
@@ -1564,11 +1984,19 @@
         </w:rPr>
         <w:t>'</w:t>
       </w:r>
-      <w:r>
-        <w:rPr>
-          <w:lang w:val="en-US"/>
-        </w:rPr>
-        <w:t>HasSubtitles query</w:t>
+      <w:proofErr w:type="spellStart"/>
+      <w:r>
+        <w:rPr>
+          <w:lang w:val="en-US"/>
+        </w:rPr>
+        <w:t>HasSubtitles</w:t>
+      </w:r>
+      <w:proofErr w:type="spellEnd"/>
+      <w:r>
+        <w:rPr>
+          <w:lang w:val="en-US"/>
+        </w:rPr>
+        <w:t xml:space="preserve"> query</w:t>
       </w:r>
       <w:r>
         <w:rPr>
@@ -1585,7 +2013,63 @@
         <w:rPr>
           <w:lang w:val="en-US"/>
         </w:rPr>
-        <w:t xml:space="preserve"> if you also want SubCentral for MediaInfo subtitles check (more through search). It is also suggested that you disable SubtitleDownloader (it will be removed from MP-TVSeries in </w:t>
+        <w:t xml:space="preserve"> if you also want </w:t>
+      </w:r>
+      <w:proofErr w:type="spellStart"/>
+      <w:r>
+        <w:rPr>
+          <w:lang w:val="en-US"/>
+        </w:rPr>
+        <w:t>SubCentral</w:t>
+      </w:r>
+      <w:proofErr w:type="spellEnd"/>
+      <w:r>
+        <w:rPr>
+          <w:lang w:val="en-US"/>
+        </w:rPr>
+        <w:t xml:space="preserve"> for </w:t>
+      </w:r>
+      <w:proofErr w:type="spellStart"/>
+      <w:r>
+        <w:rPr>
+          <w:lang w:val="en-US"/>
+        </w:rPr>
+        <w:t>MediaInfo</w:t>
+      </w:r>
+      <w:proofErr w:type="spellEnd"/>
+      <w:r>
+        <w:rPr>
+          <w:lang w:val="en-US"/>
+        </w:rPr>
+        <w:t xml:space="preserve"> subtitles check (more through search). It is also suggested that you disable </w:t>
+      </w:r>
+      <w:proofErr w:type="spellStart"/>
+      <w:r>
+        <w:rPr>
+          <w:lang w:val="en-US"/>
+        </w:rPr>
+        <w:t>SubtitleDownloader</w:t>
+      </w:r>
+      <w:proofErr w:type="spellEnd"/>
+      <w:r>
+        <w:rPr>
+          <w:lang w:val="en-US"/>
+        </w:rPr>
+        <w:t xml:space="preserve"> (it will be removed from MP-</w:t>
+      </w:r>
+      <w:proofErr w:type="spellStart"/>
+      <w:r>
+        <w:rPr>
+          <w:lang w:val="en-US"/>
+        </w:rPr>
+        <w:t>TVSeries</w:t>
+      </w:r>
+      <w:proofErr w:type="spellEnd"/>
+      <w:r>
+        <w:rPr>
+          <w:lang w:val="en-US"/>
+        </w:rPr>
+        <w:t xml:space="preserve"> in </w:t>
       </w:r>
       <w:r>
         <w:rPr>
@@ -1646,7 +2130,21 @@
         <w:rPr>
           <w:lang w:val="en-US"/>
         </w:rPr>
-        <w:t>”. SubCentral window will open.</w:t>
+        <w:t xml:space="preserve">”. </w:t>
+      </w:r>
+      <w:proofErr w:type="spellStart"/>
+      <w:r>
+        <w:rPr>
+          <w:lang w:val="en-US"/>
+        </w:rPr>
+        <w:t>SubCentral</w:t>
+      </w:r>
+      <w:proofErr w:type="spellEnd"/>
+      <w:r>
+        <w:rPr>
+          <w:lang w:val="en-US"/>
+        </w:rPr>
+        <w:t xml:space="preserve"> window will open.</w:t>
       </w:r>
     </w:p>
     <w:p>
@@ -1673,11 +2171,19 @@
         </w:rPr>
         <w:t xml:space="preserve">on integration, take a look at </w:t>
       </w:r>
-      <w:r>
-        <w:rPr>
-          <w:lang w:val="en-US"/>
-        </w:rPr>
-        <w:t>SubCentral Mo</w:t>
+      <w:proofErr w:type="spellStart"/>
+      <w:r>
+        <w:rPr>
+          <w:lang w:val="en-US"/>
+        </w:rPr>
+        <w:t>SubCentral</w:t>
+      </w:r>
+      <w:proofErr w:type="spellEnd"/>
+      <w:r>
+        <w:rPr>
+          <w:lang w:val="en-US"/>
+        </w:rPr>
+        <w:t xml:space="preserve"> Mo</w:t>
       </w:r>
       <w:r>
         <w:rPr>
@@ -1753,11 +2259,19 @@
           <w:lang w:val="en-US"/>
         </w:rPr>
       </w:pPr>
-      <w:r>
-        <w:rPr>
-          <w:lang w:val="en-US"/>
-        </w:rPr>
-        <w:t xml:space="preserve">SubCentral has inbuilt support (plugin handler) for Moving Pictures v1.0.3 or higher. </w:t>
+      <w:proofErr w:type="spellStart"/>
+      <w:r>
+        <w:rPr>
+          <w:lang w:val="en-US"/>
+        </w:rPr>
+        <w:t>SubCentral</w:t>
+      </w:r>
+      <w:proofErr w:type="spellEnd"/>
+      <w:r>
+        <w:rPr>
+          <w:lang w:val="en-US"/>
+        </w:rPr>
+        <w:t xml:space="preserve"> has inbuilt support (plugin handler) for Moving Pictures v1.0.3 or higher. </w:t>
       </w:r>
     </w:p>
     <w:p>
@@ -1796,7 +2310,21 @@
           <w:lang w:val="en-US"/>
         </w:rPr>
         <w:lastRenderedPageBreak/>
-        <w:t>Users: When browsing the movies, click “check for subtitles” button in your skin (it should be in (hidden) menu or on movie details screen). SubCentral window will open.</w:t>
+        <w:t xml:space="preserve">Users: When browsing the movies, click “check for subtitles” button in your skin (it should be in (hidden) menu or on movie details screen). </w:t>
+      </w:r>
+      <w:proofErr w:type="spellStart"/>
+      <w:r>
+        <w:rPr>
+          <w:lang w:val="en-US"/>
+        </w:rPr>
+        <w:t>SubCentral</w:t>
+      </w:r>
+      <w:proofErr w:type="spellEnd"/>
+      <w:r>
+        <w:rPr>
+          <w:lang w:val="en-US"/>
+        </w:rPr>
+        <w:t xml:space="preserve"> window will open.</w:t>
       </w:r>
     </w:p>
     <w:p>
@@ -1815,7 +2343,21 @@
         <w:rPr>
           <w:lang w:val="en-US"/>
         </w:rPr>
-        <w:t>Skinners: for closer look on integration, take a look at SubCentral Moving Pictures integration (</w:t>
+        <w:t xml:space="preserve">Skinners: for closer look on integration, take a look at </w:t>
+      </w:r>
+      <w:proofErr w:type="spellStart"/>
+      <w:r>
+        <w:rPr>
+          <w:lang w:val="en-US"/>
+        </w:rPr>
+        <w:t>SubCentral</w:t>
+      </w:r>
+      <w:proofErr w:type="spellEnd"/>
+      <w:r>
+        <w:rPr>
+          <w:lang w:val="en-US"/>
+        </w:rPr>
+        <w:t xml:space="preserve"> Moving Pictures integration (</w:t>
       </w:r>
       <w:hyperlink r:id="rId26" w:history="1">
         <w:r>
@@ -1845,12 +2387,14 @@
           <w:lang w:val="en-US"/>
         </w:rPr>
       </w:pPr>
+      <w:proofErr w:type="spellStart"/>
       <w:r>
         <w:rPr>
           <w:lang w:val="en-US"/>
         </w:rPr>
         <w:t>MyFilms</w:t>
       </w:r>
+      <w:proofErr w:type="spellEnd"/>
       <w:r>
         <w:rPr>
           <w:lang w:val="en-US"/>
@@ -1885,17 +2429,33 @@
           <w:lang w:val="en-US"/>
         </w:rPr>
       </w:pPr>
-      <w:r>
-        <w:rPr>
-          <w:lang w:val="en-US"/>
-        </w:rPr>
-        <w:t xml:space="preserve">SubCentral has inbuilt support (plugin handler) for </w:t>
-      </w:r>
-      <w:r>
-        <w:rPr>
-          <w:lang w:val="en-US"/>
-        </w:rPr>
-        <w:t>MyFilms v5.0.1</w:t>
+      <w:proofErr w:type="spellStart"/>
+      <w:r>
+        <w:rPr>
+          <w:lang w:val="en-US"/>
+        </w:rPr>
+        <w:t>SubCentral</w:t>
+      </w:r>
+      <w:proofErr w:type="spellEnd"/>
+      <w:r>
+        <w:rPr>
+          <w:lang w:val="en-US"/>
+        </w:rPr>
+        <w:t xml:space="preserve"> has inbuilt support (plugin handler) for </w:t>
+      </w:r>
+      <w:proofErr w:type="spellStart"/>
+      <w:r>
+        <w:rPr>
+          <w:lang w:val="en-US"/>
+        </w:rPr>
+        <w:t>MyFilms</w:t>
+      </w:r>
+      <w:proofErr w:type="spellEnd"/>
+      <w:r>
+        <w:rPr>
+          <w:lang w:val="en-US"/>
+        </w:rPr>
+        <w:t xml:space="preserve"> v5.0.1</w:t>
       </w:r>
       <w:r>
         <w:rPr>
@@ -1963,7 +2523,21 @@
         <w:rPr>
           <w:lang w:val="en-US"/>
         </w:rPr>
-        <w:t>. SubCentral window will open.</w:t>
+        <w:t xml:space="preserve">. </w:t>
+      </w:r>
+      <w:proofErr w:type="spellStart"/>
+      <w:r>
+        <w:rPr>
+          <w:lang w:val="en-US"/>
+        </w:rPr>
+        <w:t>SubCentral</w:t>
+      </w:r>
+      <w:proofErr w:type="spellEnd"/>
+      <w:r>
+        <w:rPr>
+          <w:lang w:val="en-US"/>
+        </w:rPr>
+        <w:t xml:space="preserve"> window will open.</w:t>
       </w:r>
     </w:p>
     <w:p>
@@ -1982,7 +2556,21 @@
         <w:rPr>
           <w:lang w:val="en-US"/>
         </w:rPr>
-        <w:t>Skinners: for closer look on integration, take a look at SubCentral Moving Pictures integration (</w:t>
+        <w:t xml:space="preserve">Skinners: for closer look on integration, take a look at </w:t>
+      </w:r>
+      <w:proofErr w:type="spellStart"/>
+      <w:r>
+        <w:rPr>
+          <w:lang w:val="en-US"/>
+        </w:rPr>
+        <w:t>SubCentral</w:t>
+      </w:r>
+      <w:proofErr w:type="spellEnd"/>
+      <w:r>
+        <w:rPr>
+          <w:lang w:val="en-US"/>
+        </w:rPr>
+        <w:t xml:space="preserve"> Moving Pictures integration (</w:t>
       </w:r>
       <w:hyperlink r:id="rId28" w:history="1">
         <w:r>
@@ -2012,12 +2600,14 @@
           <w:lang w:val="en-US"/>
         </w:rPr>
       </w:pPr>
+      <w:proofErr w:type="spellStart"/>
       <w:r>
         <w:rPr>
           <w:lang w:val="en-US"/>
         </w:rPr>
         <w:t>MyVideos</w:t>
       </w:r>
+      <w:proofErr w:type="spellEnd"/>
       <w:r>
         <w:rPr>
           <w:lang w:val="en-US"/>
@@ -2052,17 +2642,47 @@
           <w:lang w:val="en-US"/>
         </w:rPr>
       </w:pPr>
-      <w:r>
-        <w:rPr>
-          <w:lang w:val="en-US"/>
-        </w:rPr>
-        <w:t xml:space="preserve">SubCentral has inbuilt support (plugin handler) for </w:t>
-      </w:r>
-      <w:r>
-        <w:rPr>
-          <w:lang w:val="en-US"/>
-        </w:rPr>
-        <w:t xml:space="preserve">MyVideos for MediaPortal v1.1.0 </w:t>
+      <w:proofErr w:type="spellStart"/>
+      <w:r>
+        <w:rPr>
+          <w:lang w:val="en-US"/>
+        </w:rPr>
+        <w:t>SubCentral</w:t>
+      </w:r>
+      <w:proofErr w:type="spellEnd"/>
+      <w:r>
+        <w:rPr>
+          <w:lang w:val="en-US"/>
+        </w:rPr>
+        <w:t xml:space="preserve"> has inbuilt support (plugin handler) for </w:t>
+      </w:r>
+      <w:proofErr w:type="spellStart"/>
+      <w:r>
+        <w:rPr>
+          <w:lang w:val="en-US"/>
+        </w:rPr>
+        <w:t>MyVideos</w:t>
+      </w:r>
+      <w:proofErr w:type="spellEnd"/>
+      <w:r>
+        <w:rPr>
+          <w:lang w:val="en-US"/>
+        </w:rPr>
+        <w:t xml:space="preserve"> for </w:t>
+      </w:r>
+      <w:proofErr w:type="spellStart"/>
+      <w:r>
+        <w:rPr>
+          <w:lang w:val="en-US"/>
+        </w:rPr>
+        <w:t>MediaPortal</w:t>
+      </w:r>
+      <w:proofErr w:type="spellEnd"/>
+      <w:r>
+        <w:rPr>
+          <w:lang w:val="en-US"/>
+        </w:rPr>
+        <w:t xml:space="preserve"> v1.1.0 </w:t>
       </w:r>
       <w:r>
         <w:rPr>
@@ -2130,7 +2750,21 @@
         <w:rPr>
           <w:lang w:val="en-US"/>
         </w:rPr>
-        <w:t>. SubCentral window will open.</w:t>
+        <w:t xml:space="preserve">. </w:t>
+      </w:r>
+      <w:proofErr w:type="spellStart"/>
+      <w:r>
+        <w:rPr>
+          <w:lang w:val="en-US"/>
+        </w:rPr>
+        <w:t>SubCentral</w:t>
+      </w:r>
+      <w:proofErr w:type="spellEnd"/>
+      <w:r>
+        <w:rPr>
+          <w:lang w:val="en-US"/>
+        </w:rPr>
+        <w:t xml:space="preserve"> window will open.</w:t>
       </w:r>
     </w:p>
     <w:p>
@@ -2149,7 +2783,21 @@
         <w:rPr>
           <w:lang w:val="en-US"/>
         </w:rPr>
-        <w:t>Skinners: for closer look on integration, take a look at SubCentral Moving Pictures integration (</w:t>
+        <w:t xml:space="preserve">Skinners: for closer look on integration, take a look at </w:t>
+      </w:r>
+      <w:proofErr w:type="spellStart"/>
+      <w:r>
+        <w:rPr>
+          <w:lang w:val="en-US"/>
+        </w:rPr>
+        <w:t>SubCentral</w:t>
+      </w:r>
+      <w:proofErr w:type="spellEnd"/>
+      <w:r>
+        <w:rPr>
+          <w:lang w:val="en-US"/>
+        </w:rPr>
+        <w:t xml:space="preserve"> Moving Pictures integration (</w:t>
       </w:r>
       <w:hyperlink r:id="rId30" w:history="1">
         <w:r>
@@ -2221,13 +2869,48 @@
         <w:rPr>
           <w:lang w:val="en-US"/>
         </w:rPr>
-        <w:t>There is also a possibility of integration without modifications in SubCentral. SubCentral supports da</w:t>
-      </w:r>
-      <w:r>
-        <w:rPr>
-          <w:lang w:val="en-US"/>
-        </w:rPr>
-        <w:t>ta exchange through MediaPortal</w:t>
+        <w:t xml:space="preserve">There is also a possibility of integration without modifications in </w:t>
+      </w:r>
+      <w:proofErr w:type="spellStart"/>
+      <w:r>
+        <w:rPr>
+          <w:lang w:val="en-US"/>
+        </w:rPr>
+        <w:t>SubCentral</w:t>
+      </w:r>
+      <w:proofErr w:type="spellEnd"/>
+      <w:r>
+        <w:rPr>
+          <w:lang w:val="en-US"/>
+        </w:rPr>
+        <w:t xml:space="preserve">. </w:t>
+      </w:r>
+      <w:proofErr w:type="spellStart"/>
+      <w:r>
+        <w:rPr>
+          <w:lang w:val="en-US"/>
+        </w:rPr>
+        <w:t>SubCentral</w:t>
+      </w:r>
+      <w:proofErr w:type="spellEnd"/>
+      <w:r>
+        <w:rPr>
+          <w:lang w:val="en-US"/>
+        </w:rPr>
+        <w:t xml:space="preserve"> supports da</w:t>
+      </w:r>
+      <w:r>
+        <w:rPr>
+          <w:lang w:val="en-US"/>
+        </w:rPr>
+        <w:t xml:space="preserve">ta exchange through </w:t>
+      </w:r>
+      <w:proofErr w:type="spellStart"/>
+      <w:r>
+        <w:rPr>
+          <w:lang w:val="en-US"/>
+        </w:rPr>
+        <w:t>MediaPortal</w:t>
       </w:r>
       <w:r>
         <w:rPr>
@@ -2244,7 +2927,14 @@
         <w:rPr>
           <w:lang w:val="en-US"/>
         </w:rPr>
-        <w:t>s GUI window messages. Consult manual for more info.</w:t>
+        <w:t>s</w:t>
+      </w:r>
+      <w:proofErr w:type="spellEnd"/>
+      <w:r>
+        <w:rPr>
+          <w:lang w:val="en-US"/>
+        </w:rPr>
+        <w:t xml:space="preserve"> GUI window messages. Consult manual for more info.</w:t>
       </w:r>
     </w:p>
     <w:p>
@@ -2280,7 +2970,21 @@
         <w:rPr>
           <w:lang w:val="en-US"/>
         </w:rPr>
-        <w:t>re after. SubCentral will allow you to rename and save subtitles to defined folders.</w:t>
+        <w:t xml:space="preserve">re after. </w:t>
+      </w:r>
+      <w:proofErr w:type="spellStart"/>
+      <w:r>
+        <w:rPr>
+          <w:lang w:val="en-US"/>
+        </w:rPr>
+        <w:t>SubCentral</w:t>
+      </w:r>
+      <w:proofErr w:type="spellEnd"/>
+      <w:r>
+        <w:rPr>
+          <w:lang w:val="en-US"/>
+        </w:rPr>
+        <w:t xml:space="preserve"> will allow you to rename and save subtitles to defined folders.</w:t>
       </w:r>
     </w:p>
     <w:p>
@@ -2344,7 +3048,21 @@
         <w:rPr>
           <w:lang w:val="en-US"/>
         </w:rPr>
-        <w:t>upport SubCentral so far (that I</w:t>
+        <w:t xml:space="preserve">upport </w:t>
+      </w:r>
+      <w:proofErr w:type="spellStart"/>
+      <w:r>
+        <w:rPr>
+          <w:lang w:val="en-US"/>
+        </w:rPr>
+        <w:t>SubCentral</w:t>
+      </w:r>
+      <w:proofErr w:type="spellEnd"/>
+      <w:r>
+        <w:rPr>
+          <w:lang w:val="en-US"/>
+        </w:rPr>
+        <w:t xml:space="preserve"> so far (that I</w:t>
       </w:r>
       <w:r>
         <w:rPr>
@@ -2365,12 +3083,14 @@
           <w:lang w:val="en-US"/>
         </w:rPr>
       </w:pPr>
+      <w:proofErr w:type="spellStart"/>
       <w:r>
         <w:rPr>
           <w:lang w:val="en-US"/>
         </w:rPr>
         <w:t>aMPed</w:t>
       </w:r>
+      <w:proofErr w:type="spellEnd"/>
     </w:p>
     <w:p>
       <w:pPr>
@@ -2482,8 +3202,16 @@
         <w:rPr>
           <w:lang w:val="en-US"/>
         </w:rPr>
-        <w:t>/DefaultWide</w:t>
-      </w:r>
+        <w:t>/</w:t>
+      </w:r>
+      <w:proofErr w:type="spellStart"/>
+      <w:r>
+        <w:rPr>
+          <w:lang w:val="en-US"/>
+        </w:rPr>
+        <w:t>DefaultWide</w:t>
+      </w:r>
+      <w:proofErr w:type="spellEnd"/>
       <w:r>
         <w:rPr>
           <w:lang w:val="en-US"/>
@@ -2541,12 +3269,14 @@
           <w:lang w:val="en-US"/>
         </w:rPr>
       </w:pPr>
+      <w:proofErr w:type="spellStart"/>
       <w:r>
         <w:rPr>
           <w:lang w:val="en-US"/>
         </w:rPr>
         <w:t>Mustayaluca</w:t>
       </w:r>
+      <w:proofErr w:type="spellEnd"/>
     </w:p>
     <w:p>
       <w:pPr>
@@ -2560,12 +3290,14 @@
           <w:lang w:val="en-US"/>
         </w:rPr>
       </w:pPr>
+      <w:proofErr w:type="spellStart"/>
       <w:r>
         <w:rPr>
           <w:lang w:val="en-US"/>
         </w:rPr>
         <w:t>PureVision</w:t>
       </w:r>
+      <w:proofErr w:type="spellEnd"/>
     </w:p>
     <w:p>
       <w:pPr>
@@ -2579,12 +3311,14 @@
           <w:lang w:val="en-US"/>
         </w:rPr>
       </w:pPr>
+      <w:proofErr w:type="spellStart"/>
       <w:r>
         <w:rPr>
           <w:lang w:val="en-US"/>
         </w:rPr>
         <w:t>StreamedMP</w:t>
       </w:r>
+      <w:proofErr w:type="spellEnd"/>
     </w:p>
     <w:p>
       <w:pPr>
@@ -2641,7 +3375,21 @@
         <w:rPr>
           <w:lang w:val="en-US"/>
         </w:rPr>
-        <w:t xml:space="preserve">re planning to add support or your skin already supports SubCentral, let </w:t>
+        <w:t xml:space="preserve">re planning to add support or your skin already supports </w:t>
+      </w:r>
+      <w:proofErr w:type="spellStart"/>
+      <w:r>
+        <w:rPr>
+          <w:lang w:val="en-US"/>
+        </w:rPr>
+        <w:t>SubCentral</w:t>
+      </w:r>
+      <w:proofErr w:type="spellEnd"/>
+      <w:r>
+        <w:rPr>
+          <w:lang w:val="en-US"/>
+        </w:rPr>
+        <w:t xml:space="preserve">, let </w:t>
       </w:r>
       <w:r>
         <w:rPr>
@@ -2712,7 +3460,21 @@
         <w:rPr>
           <w:lang w:val="en-US"/>
         </w:rPr>
-        <w:t xml:space="preserve">If you have any issues or problems using SubCentral or ideas on improving, report them here, or even better, on the issue tracker. For any questions, write </w:t>
+        <w:t xml:space="preserve">If you have any issues or problems using </w:t>
+      </w:r>
+      <w:proofErr w:type="spellStart"/>
+      <w:r>
+        <w:rPr>
+          <w:lang w:val="en-US"/>
+        </w:rPr>
+        <w:t>SubCentral</w:t>
+      </w:r>
+      <w:proofErr w:type="spellEnd"/>
+      <w:r>
+        <w:rPr>
+          <w:lang w:val="en-US"/>
+        </w:rPr>
+        <w:t xml:space="preserve"> or ideas on improving, report them here, or even better, on the issue tracker. For any questions, write </w:t>
       </w:r>
       <w:r>
         <w:rPr>
@@ -2767,7 +3529,43 @@
           <w:color w:val="000000"/>
           <w:lang w:val="en-US"/>
         </w:rPr>
-        <w:t>s important to include fresh debug logs. That means configuring MediaPortal for debug logging ("General section", "Log verbosity") and fresh start of MediaPortal with only the bug reproduced. Logs needed include MediaPortal.log, error.log, MovingPictures.log,</w:t>
+        <w:t xml:space="preserve">s important to include fresh debug logs. That means configuring </w:t>
+      </w:r>
+      <w:proofErr w:type="spellStart"/>
+      <w:r>
+        <w:rPr>
+          <w:rStyle w:val="apple-style-span"/>
+          <w:color w:val="000000"/>
+          <w:lang w:val="en-US"/>
+        </w:rPr>
+        <w:t>MediaPortal</w:t>
+      </w:r>
+      <w:proofErr w:type="spellEnd"/>
+      <w:r>
+        <w:rPr>
+          <w:rStyle w:val="apple-style-span"/>
+          <w:color w:val="000000"/>
+          <w:lang w:val="en-US"/>
+        </w:rPr>
+        <w:t xml:space="preserve"> for debug logging ("General section", "Log verbosity") and fresh start of </w:t>
+      </w:r>
+      <w:proofErr w:type="spellStart"/>
+      <w:r>
+        <w:rPr>
+          <w:rStyle w:val="apple-style-span"/>
+          <w:color w:val="000000"/>
+          <w:lang w:val="en-US"/>
+        </w:rPr>
+        <w:t>MediaPortal</w:t>
+      </w:r>
+      <w:proofErr w:type="spellEnd"/>
+      <w:r>
+        <w:rPr>
+          <w:rStyle w:val="apple-style-span"/>
+          <w:color w:val="000000"/>
+          <w:lang w:val="en-US"/>
+        </w:rPr>
+        <w:t xml:space="preserve"> with only the bug reproduced. Logs needed include MediaPortal.log, error.log, MovingPictures.log,</w:t>
       </w:r>
       <w:r>
         <w:rPr>
@@ -2875,25 +3673,61 @@
         <w:rPr>
           <w:lang w:val="en-US"/>
         </w:rPr>
-        <w:t>re a talented developer wanting to help us? Wrote a new plugin handler? Modified SubCentral so it works better/faster/stronger? Translated the plugin? Write here, on IRC (</w:t>
-      </w:r>
-      <w:r>
-        <w:rPr>
-          <w:lang w:val="en-US"/>
-        </w:rPr>
-        <w:t xml:space="preserve">freenode, </w:t>
-      </w:r>
-      <w:r>
-        <w:rPr>
-          <w:lang w:val="en-US"/>
-        </w:rPr>
-        <w:t>usually on #Mov</w:t>
-      </w:r>
-      <w:r>
-        <w:rPr>
-          <w:lang w:val="en-US"/>
-        </w:rPr>
-        <w:t>ingPictures (irc://ir</w:t>
+        <w:t xml:space="preserve">re a talented developer wanting to help us? Wrote a new plugin handler? Modified </w:t>
+      </w:r>
+      <w:proofErr w:type="spellStart"/>
+      <w:r>
+        <w:rPr>
+          <w:lang w:val="en-US"/>
+        </w:rPr>
+        <w:t>SubCentral</w:t>
+      </w:r>
+      <w:proofErr w:type="spellEnd"/>
+      <w:r>
+        <w:rPr>
+          <w:lang w:val="en-US"/>
+        </w:rPr>
+        <w:t xml:space="preserve"> so it works better/faster/stronger? Translated the plugin? Write here, on IRC (</w:t>
+      </w:r>
+      <w:proofErr w:type="spellStart"/>
+      <w:r>
+        <w:rPr>
+          <w:lang w:val="en-US"/>
+        </w:rPr>
+        <w:t>freenode</w:t>
+      </w:r>
+      <w:proofErr w:type="spellEnd"/>
+      <w:r>
+        <w:rPr>
+          <w:lang w:val="en-US"/>
+        </w:rPr>
+        <w:t xml:space="preserve">, </w:t>
+      </w:r>
+      <w:r>
+        <w:rPr>
+          <w:lang w:val="en-US"/>
+        </w:rPr>
+        <w:t>usually on #</w:t>
+      </w:r>
+      <w:proofErr w:type="spellStart"/>
+      <w:r>
+        <w:rPr>
+          <w:lang w:val="en-US"/>
+        </w:rPr>
+        <w:t>Mov</w:t>
+      </w:r>
+      <w:r>
+        <w:rPr>
+          <w:lang w:val="en-US"/>
+        </w:rPr>
+        <w:t>ingPictures</w:t>
+      </w:r>
+      <w:proofErr w:type="spellEnd"/>
+      <w:r>
+        <w:rPr>
+          <w:lang w:val="en-US"/>
+        </w:rPr>
+        <w:t xml:space="preserve"> (irc://ir</w:t>
       </w:r>
       <w:r>
         <w:rPr>
@@ -2905,7 +3739,21 @@
         <w:rPr>
           <w:lang w:val="en-US"/>
         </w:rPr>
-        <w:t>and/or #MP-TVSeries (irc://irc.freenode.net/MP-TVSeries)</w:t>
+        <w:t>and/or #MP-</w:t>
+      </w:r>
+      <w:proofErr w:type="spellStart"/>
+      <w:r>
+        <w:rPr>
+          <w:lang w:val="en-US"/>
+        </w:rPr>
+        <w:t>TVSeries</w:t>
+      </w:r>
+      <w:proofErr w:type="spellEnd"/>
+      <w:r>
+        <w:rPr>
+          <w:lang w:val="en-US"/>
+        </w:rPr>
+        <w:t xml:space="preserve"> (irc://irc.freenode.net/MP-TVSeries)</w:t>
       </w:r>
       <w:r>
         <w:rPr>
@@ -2970,11 +3818,21 @@
           <w:lang w:val="en-US"/>
         </w:rPr>
       </w:pPr>
-      <w:r>
-        <w:rPr>
-          <w:lang w:val="en-US"/>
-        </w:rPr>
-        <w:t xml:space="preserve">seco – for starting the plugin with initial </w:t>
+      <w:proofErr w:type="spellStart"/>
+      <w:proofErr w:type="gramStart"/>
+      <w:r>
+        <w:rPr>
+          <w:lang w:val="en-US"/>
+        </w:rPr>
+        <w:t>seco</w:t>
+      </w:r>
+      <w:proofErr w:type="spellEnd"/>
+      <w:proofErr w:type="gramEnd"/>
+      <w:r>
+        <w:rPr>
+          <w:lang w:val="en-US"/>
+        </w:rPr>
+        <w:t xml:space="preserve"> – for starting the plugin with initial </w:t>
       </w:r>
       <w:r>
         <w:rPr>
@@ -2986,7 +3844,21 @@
         <w:rPr>
           <w:lang w:val="en-US"/>
         </w:rPr>
-        <w:t>testing and, of course, for the awesome SubtitleDownloader API (</w:t>
+        <w:t xml:space="preserve">testing and, of course, for the awesome </w:t>
+      </w:r>
+      <w:proofErr w:type="spellStart"/>
+      <w:r>
+        <w:rPr>
+          <w:lang w:val="en-US"/>
+        </w:rPr>
+        <w:t>SubtitleDownloader</w:t>
+      </w:r>
+      <w:proofErr w:type="spellEnd"/>
+      <w:r>
+        <w:rPr>
+          <w:lang w:val="en-US"/>
+        </w:rPr>
+        <w:t xml:space="preserve"> API (</w:t>
       </w:r>
       <w:hyperlink r:id="rId31" w:history="1">
         <w:r>
@@ -3007,7 +3879,21 @@
         <w:rPr>
           <w:lang w:val="en-US"/>
         </w:rPr>
-        <w:t>without which SubCentral would not exist.</w:t>
+        <w:t xml:space="preserve">without which </w:t>
+      </w:r>
+      <w:proofErr w:type="spellStart"/>
+      <w:r>
+        <w:rPr>
+          <w:lang w:val="en-US"/>
+        </w:rPr>
+        <w:t>SubCentral</w:t>
+      </w:r>
+      <w:proofErr w:type="spellEnd"/>
+      <w:r>
+        <w:rPr>
+          <w:lang w:val="en-US"/>
+        </w:rPr>
+        <w:t xml:space="preserve"> would not exist.</w:t>
       </w:r>
     </w:p>
     <w:p>
@@ -3022,13 +3908,25 @@
           <w:lang w:val="en-US"/>
         </w:rPr>
       </w:pPr>
+      <w:proofErr w:type="spellStart"/>
+      <w:proofErr w:type="gramStart"/>
       <w:r>
         <w:rPr>
           <w:rStyle w:val="apple-style-span"/>
           <w:color w:val="000000"/>
           <w:lang w:val="en-US"/>
         </w:rPr>
-        <w:t>gibman – for</w:t>
+        <w:t>gibman</w:t>
+      </w:r>
+      <w:proofErr w:type="spellEnd"/>
+      <w:proofErr w:type="gramEnd"/>
+      <w:r>
+        <w:rPr>
+          <w:rStyle w:val="apple-style-span"/>
+          <w:color w:val="000000"/>
+          <w:lang w:val="en-US"/>
+        </w:rPr>
+        <w:t xml:space="preserve"> – for</w:t>
       </w:r>
       <w:r>
         <w:rPr>
@@ -3036,7 +3934,43 @@
           <w:color w:val="000000"/>
           <w:lang w:val="en-US"/>
         </w:rPr>
-        <w:t> SubtitlesRetriever PoC (</w:t>
+        <w:t> </w:t>
+      </w:r>
+      <w:proofErr w:type="spellStart"/>
+      <w:r>
+        <w:rPr>
+          <w:rStyle w:val="apple-converted-space"/>
+          <w:color w:val="000000"/>
+          <w:lang w:val="en-US"/>
+        </w:rPr>
+        <w:t>SubtitlesRetriever</w:t>
+      </w:r>
+      <w:proofErr w:type="spellEnd"/>
+      <w:r>
+        <w:rPr>
+          <w:rStyle w:val="apple-converted-space"/>
+          <w:color w:val="000000"/>
+          <w:lang w:val="en-US"/>
+        </w:rPr>
+        <w:t xml:space="preserve"> </w:t>
+      </w:r>
+      <w:proofErr w:type="spellStart"/>
+      <w:r>
+        <w:rPr>
+          <w:rStyle w:val="apple-converted-space"/>
+          <w:color w:val="000000"/>
+          <w:lang w:val="en-US"/>
+        </w:rPr>
+        <w:t>PoC</w:t>
+      </w:r>
+      <w:proofErr w:type="spellEnd"/>
+      <w:r>
+        <w:rPr>
+          <w:rStyle w:val="apple-converted-space"/>
+          <w:color w:val="000000"/>
+          <w:lang w:val="en-US"/>
+        </w:rPr>
+        <w:t xml:space="preserve"> (</w:t>
       </w:r>
       <w:hyperlink r:id="rId32" w:history="1">
         <w:r>
@@ -3076,11 +4010,21 @@
           <w:lang w:val="en-US"/>
         </w:rPr>
       </w:pPr>
-      <w:r>
-        <w:rPr>
-          <w:lang w:val="en-US"/>
-        </w:rPr>
-        <w:t>fforde – for starting the plugin with initial ideas and awesome core.</w:t>
+      <w:proofErr w:type="spellStart"/>
+      <w:proofErr w:type="gramStart"/>
+      <w:r>
+        <w:rPr>
+          <w:lang w:val="en-US"/>
+        </w:rPr>
+        <w:t>fforde</w:t>
+      </w:r>
+      <w:proofErr w:type="spellEnd"/>
+      <w:proofErr w:type="gramEnd"/>
+      <w:r>
+        <w:rPr>
+          <w:lang w:val="en-US"/>
+        </w:rPr>
+        <w:t xml:space="preserve"> – for starting the plugin with initial ideas and awesome core.</w:t>
       </w:r>
     </w:p>
     <w:p>
@@ -3095,11 +4039,21 @@
           <w:lang w:val="en-US"/>
         </w:rPr>
       </w:pPr>
-      <w:r>
-        <w:rPr>
-          <w:lang w:val="en-US"/>
-        </w:rPr>
-        <w:t>damienh – for testing, support and some very nice ideas.</w:t>
+      <w:proofErr w:type="spellStart"/>
+      <w:proofErr w:type="gramStart"/>
+      <w:r>
+        <w:rPr>
+          <w:lang w:val="en-US"/>
+        </w:rPr>
+        <w:t>damienh</w:t>
+      </w:r>
+      <w:proofErr w:type="spellEnd"/>
+      <w:proofErr w:type="gramEnd"/>
+      <w:r>
+        <w:rPr>
+          <w:lang w:val="en-US"/>
+        </w:rPr>
+        <w:t xml:space="preserve"> – for testing, support and some very nice ideas.</w:t>
       </w:r>
     </w:p>
     <w:p>
@@ -3215,8 +4169,19 @@
           <w:szCs w:val="24"/>
           <w:lang w:val="en-US"/>
         </w:rPr>
-        <w:t>s new</w:t>
-      </w:r>
+        <w:t xml:space="preserve">s </w:t>
+      </w:r>
+      <w:proofErr w:type="gramStart"/>
+      <w:r>
+        <w:rPr>
+          <w:b/>
+          <w:sz w:val="24"/>
+          <w:szCs w:val="24"/>
+          <w:lang w:val="en-US"/>
+        </w:rPr>
+        <w:t>new</w:t>
+      </w:r>
+      <w:proofErr w:type="gramEnd"/>
     </w:p>
     <w:p>
       <w:pPr>
@@ -3251,14 +4216,14 @@
             <w:rStyle w:val="Hyperlink"/>
             <w:lang w:val="en-US"/>
           </w:rPr>
-          <w:t>http://code.google.com/p/subcentral/source/list?start=247&amp;num=14</w:t>
+          <w:t>http://code.google.com/p/subcentral/source/list?start=248&amp;num=15</w:t>
         </w:r>
       </w:hyperlink>
       <w:r>
         <w:rPr>
           <w:lang w:val="en-US"/>
         </w:rPr>
-        <w:t>) (05</w:t>
+        <w:t xml:space="preserve">) </w:t>
       </w:r>
       <w:bookmarkStart w:id="0" w:name="_GoBack"/>
       <w:bookmarkEnd w:id="0"/>
@@ -3266,6 +4231,12 @@
         <w:rPr>
           <w:lang w:val="en-US"/>
         </w:rPr>
+        <w:t>(05</w:t>
+      </w:r>
+      <w:r>
+        <w:rPr>
+          <w:lang w:val="en-US"/>
+        </w:rPr>
         <w:t>.09.2011</w:t>
       </w:r>
       <w:r>
@@ -3316,7 +4287,21 @@
         <w:rPr>
           <w:lang w:val="en-US"/>
         </w:rPr>
-        <w:t>Fixed wait cursor problem in MediaPortal 1.2 RC</w:t>
+        <w:t xml:space="preserve">Fixed wait cursor problem in </w:t>
+      </w:r>
+      <w:proofErr w:type="spellStart"/>
+      <w:r>
+        <w:rPr>
+          <w:lang w:val="en-US"/>
+        </w:rPr>
+        <w:t>MediaPortal</w:t>
+      </w:r>
+      <w:proofErr w:type="spellEnd"/>
+      <w:r>
+        <w:rPr>
+          <w:lang w:val="en-US"/>
+        </w:rPr>
+        <w:t xml:space="preserve"> 1.2 RC</w:t>
       </w:r>
     </w:p>
     <w:p>
@@ -3372,7 +4357,21 @@
         <w:rPr>
           <w:lang w:val="en-US"/>
         </w:rPr>
-        <w:t>Updated My Videos (Title) plugin handler for MediaPortal 1.2 RC</w:t>
+        <w:t xml:space="preserve">Updated My Videos (Title) plugin handler for </w:t>
+      </w:r>
+      <w:proofErr w:type="spellStart"/>
+      <w:r>
+        <w:rPr>
+          <w:lang w:val="en-US"/>
+        </w:rPr>
+        <w:t>MediaPortal</w:t>
+      </w:r>
+      <w:proofErr w:type="spellEnd"/>
+      <w:r>
+        <w:rPr>
+          <w:lang w:val="en-US"/>
+        </w:rPr>
+        <w:t xml:space="preserve"> 1.2 RC</w:t>
       </w:r>
     </w:p>
     <w:p>
@@ -3387,6 +4386,7 @@
           <w:lang w:val="en-US"/>
         </w:rPr>
       </w:pPr>
+      <w:proofErr w:type="spellStart"/>
       <w:r>
         <w:rPr>
           <w:lang w:val="en-US"/>
@@ -3397,13 +4397,34 @@
         <w:rPr>
           <w:lang w:val="en-US"/>
         </w:rPr>
-        <w:t>btitleDownloader updated to v3.0.1</w:t>
-      </w:r>
-      <w:r>
-        <w:rPr>
-          <w:lang w:val="en-US"/>
-        </w:rPr>
-        <w:t xml:space="preserve"> (seco)</w:t>
+        <w:t>btitleDownloader</w:t>
+      </w:r>
+      <w:proofErr w:type="spellEnd"/>
+      <w:r>
+        <w:rPr>
+          <w:lang w:val="en-US"/>
+        </w:rPr>
+        <w:t xml:space="preserve"> updated to v3.0.1</w:t>
+      </w:r>
+      <w:r>
+        <w:rPr>
+          <w:lang w:val="en-US"/>
+        </w:rPr>
+        <w:t xml:space="preserve"> (</w:t>
+      </w:r>
+      <w:proofErr w:type="spellStart"/>
+      <w:r>
+        <w:rPr>
+          <w:lang w:val="en-US"/>
+        </w:rPr>
+        <w:t>seco</w:t>
+      </w:r>
+      <w:proofErr w:type="spellEnd"/>
+      <w:r>
+        <w:rPr>
+          <w:lang w:val="en-US"/>
+        </w:rPr>
+        <w:t>)</w:t>
       </w:r>
     </w:p>
     <w:p>
@@ -3434,7 +4455,21 @@
         <w:rPr>
           <w:lang w:val="en-US"/>
         </w:rPr>
-        <w:t>provider (katulus)</w:t>
+        <w:t>provider (</w:t>
+      </w:r>
+      <w:proofErr w:type="spellStart"/>
+      <w:r>
+        <w:rPr>
+          <w:lang w:val="en-US"/>
+        </w:rPr>
+        <w:t>katulus</w:t>
+      </w:r>
+      <w:proofErr w:type="spellEnd"/>
+      <w:r>
+        <w:rPr>
+          <w:lang w:val="en-US"/>
+        </w:rPr>
+        <w:t>)</w:t>
       </w:r>
     </w:p>
     <w:p>
@@ -3471,12 +4506,14 @@
           <w:lang w:val="en-US"/>
         </w:rPr>
       </w:pPr>
+      <w:proofErr w:type="gramStart"/>
       <w:r>
         <w:rPr>
           <w:lang w:val="en-US"/>
         </w:rPr>
         <w:t>v1.1.0</w:t>
       </w:r>
+      <w:proofErr w:type="gramEnd"/>
       <w:r>
         <w:rPr>
           <w:lang w:val="en-US"/>
@@ -3521,7 +4558,49 @@
         <w:rPr>
           <w:lang w:val="en-US"/>
         </w:rPr>
-        <w:t>Added MyFilms plugin handler – support for MyFilms (Guzzi)</w:t>
+        <w:t xml:space="preserve">Added </w:t>
+      </w:r>
+      <w:proofErr w:type="spellStart"/>
+      <w:r>
+        <w:rPr>
+          <w:lang w:val="en-US"/>
+        </w:rPr>
+        <w:t>MyFilms</w:t>
+      </w:r>
+      <w:proofErr w:type="spellEnd"/>
+      <w:r>
+        <w:rPr>
+          <w:lang w:val="en-US"/>
+        </w:rPr>
+        <w:t xml:space="preserve"> plugin handler – support for </w:t>
+      </w:r>
+      <w:proofErr w:type="spellStart"/>
+      <w:r>
+        <w:rPr>
+          <w:lang w:val="en-US"/>
+        </w:rPr>
+        <w:t>MyFilms</w:t>
+      </w:r>
+      <w:proofErr w:type="spellEnd"/>
+      <w:r>
+        <w:rPr>
+          <w:lang w:val="en-US"/>
+        </w:rPr>
+        <w:t xml:space="preserve"> (</w:t>
+      </w:r>
+      <w:proofErr w:type="spellStart"/>
+      <w:r>
+        <w:rPr>
+          <w:lang w:val="en-US"/>
+        </w:rPr>
+        <w:t>Guzzi</w:t>
+      </w:r>
+      <w:proofErr w:type="spellEnd"/>
+      <w:r>
+        <w:rPr>
+          <w:lang w:val="en-US"/>
+        </w:rPr>
+        <w:t>)</w:t>
       </w:r>
     </w:p>
     <w:p>
@@ -3540,8 +4619,30 @@
         <w:rPr>
           <w:lang w:val="en-US"/>
         </w:rPr>
-        <w:t>Added MyVideos plugin handler – support for MyVideos</w:t>
-      </w:r>
+        <w:t xml:space="preserve">Added </w:t>
+      </w:r>
+      <w:proofErr w:type="spellStart"/>
+      <w:r>
+        <w:rPr>
+          <w:lang w:val="en-US"/>
+        </w:rPr>
+        <w:t>MyVideos</w:t>
+      </w:r>
+      <w:proofErr w:type="spellEnd"/>
+      <w:r>
+        <w:rPr>
+          <w:lang w:val="en-US"/>
+        </w:rPr>
+        <w:t xml:space="preserve"> plugin handler – support for </w:t>
+      </w:r>
+      <w:proofErr w:type="spellStart"/>
+      <w:r>
+        <w:rPr>
+          <w:lang w:val="en-US"/>
+        </w:rPr>
+        <w:t>MyVideos</w:t>
+      </w:r>
+      <w:proofErr w:type="spellEnd"/>
     </w:p>
     <w:p>
       <w:pPr>
@@ -3560,7 +4661,21 @@
           <w:lang w:val="en-US"/>
         </w:rPr>
         <w:lastRenderedPageBreak/>
-        <w:t>Added modified skin files for MyVideos (subtitles button in DB views)</w:t>
+        <w:t xml:space="preserve">Added modified skin files for </w:t>
+      </w:r>
+      <w:proofErr w:type="spellStart"/>
+      <w:r>
+        <w:rPr>
+          <w:lang w:val="en-US"/>
+        </w:rPr>
+        <w:t>MyVideos</w:t>
+      </w:r>
+      <w:proofErr w:type="spellEnd"/>
+      <w:r>
+        <w:rPr>
+          <w:lang w:val="en-US"/>
+        </w:rPr>
+        <w:t xml:space="preserve"> (subtitles button in DB views)</w:t>
       </w:r>
     </w:p>
     <w:p>
@@ -3669,6 +4784,7 @@
           <w:lang w:val="en-US"/>
         </w:rPr>
       </w:pPr>
+      <w:proofErr w:type="spellStart"/>
       <w:r>
         <w:rPr>
           <w:lang w:val="en-US"/>
@@ -3679,13 +4795,34 @@
         <w:rPr>
           <w:lang w:val="en-US"/>
         </w:rPr>
-        <w:t>btitleDownloader updated to v3.0</w:t>
-      </w:r>
-      <w:r>
-        <w:rPr>
-          <w:lang w:val="en-US"/>
-        </w:rPr>
-        <w:t xml:space="preserve"> (seco)</w:t>
+        <w:t>btitleDownloader</w:t>
+      </w:r>
+      <w:proofErr w:type="spellEnd"/>
+      <w:r>
+        <w:rPr>
+          <w:lang w:val="en-US"/>
+        </w:rPr>
+        <w:t xml:space="preserve"> updated to v3.0</w:t>
+      </w:r>
+      <w:r>
+        <w:rPr>
+          <w:lang w:val="en-US"/>
+        </w:rPr>
+        <w:t xml:space="preserve"> (</w:t>
+      </w:r>
+      <w:proofErr w:type="spellStart"/>
+      <w:r>
+        <w:rPr>
+          <w:lang w:val="en-US"/>
+        </w:rPr>
+        <w:t>seco</w:t>
+      </w:r>
+      <w:proofErr w:type="spellEnd"/>
+      <w:r>
+        <w:rPr>
+          <w:lang w:val="en-US"/>
+        </w:rPr>
+        <w:t>)</w:t>
       </w:r>
     </w:p>
     <w:p>
@@ -3710,13 +4847,49 @@
         <w:rPr>
           <w:lang w:val="en-US"/>
         </w:rPr>
-        <w:t>SubsCenter.org by yoavain, Sous-titres.eu by MrJul</w:t>
-      </w:r>
-      <w:r>
-        <w:rPr>
-          <w:lang w:val="en-US"/>
-        </w:rPr>
-        <w:t>) subtitle providers (SubtitleDownloaders)</w:t>
+        <w:t xml:space="preserve">SubsCenter.org by </w:t>
+      </w:r>
+      <w:proofErr w:type="spellStart"/>
+      <w:r>
+        <w:rPr>
+          <w:lang w:val="en-US"/>
+        </w:rPr>
+        <w:t>yoavain</w:t>
+      </w:r>
+      <w:proofErr w:type="spellEnd"/>
+      <w:r>
+        <w:rPr>
+          <w:lang w:val="en-US"/>
+        </w:rPr>
+        <w:t xml:space="preserve">, Sous-titres.eu by </w:t>
+      </w:r>
+      <w:proofErr w:type="spellStart"/>
+      <w:r>
+        <w:rPr>
+          <w:lang w:val="en-US"/>
+        </w:rPr>
+        <w:t>MrJul</w:t>
+      </w:r>
+      <w:proofErr w:type="spellEnd"/>
+      <w:r>
+        <w:rPr>
+          <w:lang w:val="en-US"/>
+        </w:rPr>
+        <w:t>) subtitle providers (</w:t>
+      </w:r>
+      <w:proofErr w:type="spellStart"/>
+      <w:r>
+        <w:rPr>
+          <w:lang w:val="en-US"/>
+        </w:rPr>
+        <w:t>SubtitleDownloaders</w:t>
+      </w:r>
+      <w:proofErr w:type="spellEnd"/>
+      <w:r>
+        <w:rPr>
+          <w:lang w:val="en-US"/>
+        </w:rPr>
+        <w:t>)</w:t>
       </w:r>
     </w:p>
     <w:p>
@@ -3765,7 +4938,21 @@
         <w:rPr>
           <w:lang w:val="en-US"/>
         </w:rPr>
-        <w:t>(samo_yea)</w:t>
+        <w:t>(</w:t>
+      </w:r>
+      <w:proofErr w:type="spellStart"/>
+      <w:r>
+        <w:rPr>
+          <w:lang w:val="en-US"/>
+        </w:rPr>
+        <w:t>samo_yea</w:t>
+      </w:r>
+      <w:proofErr w:type="spellEnd"/>
+      <w:r>
+        <w:rPr>
+          <w:lang w:val="en-US"/>
+        </w:rPr>
+        <w:t>)</w:t>
       </w:r>
     </w:p>
     <w:p>
@@ -3798,12 +4985,14 @@
         </w:rPr>
         <w:t>provider (</w:t>
       </w:r>
+      <w:proofErr w:type="spellStart"/>
       <w:r>
         <w:rPr>
           <w:lang w:val="en-US"/>
         </w:rPr>
         <w:t>katulus</w:t>
       </w:r>
+      <w:proofErr w:type="spellEnd"/>
       <w:r>
         <w:rPr>
           <w:lang w:val="en-US"/>
@@ -3839,7 +5028,21 @@
         <w:rPr>
           <w:lang w:val="en-US"/>
         </w:rPr>
-        <w:t xml:space="preserve"> (yoavain)</w:t>
+        <w:t xml:space="preserve"> (</w:t>
+      </w:r>
+      <w:proofErr w:type="spellStart"/>
+      <w:r>
+        <w:rPr>
+          <w:lang w:val="en-US"/>
+        </w:rPr>
+        <w:t>yoavain</w:t>
+      </w:r>
+      <w:proofErr w:type="spellEnd"/>
+      <w:r>
+        <w:rPr>
+          <w:lang w:val="en-US"/>
+        </w:rPr>
+        <w:t>)</w:t>
       </w:r>
     </w:p>
     <w:p>
@@ -3935,11 +5138,19 @@
           <w:lang w:val="en-US"/>
         </w:rPr>
       </w:pPr>
-      <w:r>
-        <w:rPr>
-          <w:lang w:val="en-US"/>
-        </w:rPr>
-        <w:t>v1.0.0 change log</w:t>
+      <w:proofErr w:type="gramStart"/>
+      <w:r>
+        <w:rPr>
+          <w:lang w:val="en-US"/>
+        </w:rPr>
+        <w:t>v1.0.0</w:t>
+      </w:r>
+      <w:proofErr w:type="gramEnd"/>
+      <w:r>
+        <w:rPr>
+          <w:lang w:val="en-US"/>
+        </w:rPr>
+        <w:t xml:space="preserve"> change log</w:t>
       </w:r>
       <w:r>
         <w:rPr>
@@ -4085,7 +5296,21 @@
         <w:rPr>
           <w:lang w:val="en-US"/>
         </w:rPr>
-        <w:t>Release compatible with both MediaPortal 1.1 and 1.2 (Alpha, Beta, future releases)</w:t>
+        <w:t xml:space="preserve">Release compatible with both </w:t>
+      </w:r>
+      <w:proofErr w:type="spellStart"/>
+      <w:r>
+        <w:rPr>
+          <w:lang w:val="en-US"/>
+        </w:rPr>
+        <w:t>MediaPortal</w:t>
+      </w:r>
+      <w:proofErr w:type="spellEnd"/>
+      <w:r>
+        <w:rPr>
+          <w:lang w:val="en-US"/>
+        </w:rPr>
+        <w:t xml:space="preserve"> 1.1 and 1.2 (Alpha, Beta, future releases)</w:t>
       </w:r>
     </w:p>
     <w:p>
@@ -4119,6 +5344,7 @@
           <w:lang w:val="en-US"/>
         </w:rPr>
       </w:pPr>
+      <w:proofErr w:type="spellStart"/>
       <w:r>
         <w:rPr>
           <w:lang w:val="en-US"/>
@@ -4129,13 +5355,34 @@
         <w:rPr>
           <w:lang w:val="en-US"/>
         </w:rPr>
-        <w:t>btitleDownloader updated to v2.8</w:t>
-      </w:r>
-      <w:r>
-        <w:rPr>
-          <w:lang w:val="en-US"/>
-        </w:rPr>
-        <w:t xml:space="preserve"> (seco)</w:t>
+        <w:t>btitleDownloader</w:t>
+      </w:r>
+      <w:proofErr w:type="spellEnd"/>
+      <w:r>
+        <w:rPr>
+          <w:lang w:val="en-US"/>
+        </w:rPr>
+        <w:t xml:space="preserve"> updated to v2.8</w:t>
+      </w:r>
+      <w:r>
+        <w:rPr>
+          <w:lang w:val="en-US"/>
+        </w:rPr>
+        <w:t xml:space="preserve"> (</w:t>
+      </w:r>
+      <w:proofErr w:type="spellStart"/>
+      <w:r>
+        <w:rPr>
+          <w:lang w:val="en-US"/>
+        </w:rPr>
+        <w:t>seco</w:t>
+      </w:r>
+      <w:proofErr w:type="spellEnd"/>
+      <w:r>
+        <w:rPr>
+          <w:lang w:val="en-US"/>
+        </w:rPr>
+        <w:t>)</w:t>
       </w:r>
     </w:p>
     <w:p>
@@ -4184,19 +5431,63 @@
         <w:rPr>
           <w:lang w:val="en-US"/>
         </w:rPr>
-        <w:t>.it by samo_yea, Titlovi.com by SilentException</w:t>
-      </w:r>
-      <w:r>
-        <w:rPr>
-          <w:lang w:val="en-US"/>
-        </w:rPr>
-        <w:t>, Titulky.com by katulus</w:t>
-      </w:r>
-      <w:r>
-        <w:rPr>
-          <w:lang w:val="en-US"/>
-        </w:rPr>
-        <w:t>) subtitle providers (SubtitleDownloaders)</w:t>
+        <w:t xml:space="preserve">.it by </w:t>
+      </w:r>
+      <w:proofErr w:type="spellStart"/>
+      <w:r>
+        <w:rPr>
+          <w:lang w:val="en-US"/>
+        </w:rPr>
+        <w:t>samo_yea</w:t>
+      </w:r>
+      <w:proofErr w:type="spellEnd"/>
+      <w:r>
+        <w:rPr>
+          <w:lang w:val="en-US"/>
+        </w:rPr>
+        <w:t xml:space="preserve">, Titlovi.com by </w:t>
+      </w:r>
+      <w:proofErr w:type="spellStart"/>
+      <w:r>
+        <w:rPr>
+          <w:lang w:val="en-US"/>
+        </w:rPr>
+        <w:t>SilentException</w:t>
+      </w:r>
+      <w:proofErr w:type="spellEnd"/>
+      <w:r>
+        <w:rPr>
+          <w:lang w:val="en-US"/>
+        </w:rPr>
+        <w:t xml:space="preserve">, Titulky.com by </w:t>
+      </w:r>
+      <w:proofErr w:type="spellStart"/>
+      <w:r>
+        <w:rPr>
+          <w:lang w:val="en-US"/>
+        </w:rPr>
+        <w:t>katulus</w:t>
+      </w:r>
+      <w:proofErr w:type="spellEnd"/>
+      <w:r>
+        <w:rPr>
+          <w:lang w:val="en-US"/>
+        </w:rPr>
+        <w:t>) subtitle providers (</w:t>
+      </w:r>
+      <w:proofErr w:type="spellStart"/>
+      <w:r>
+        <w:rPr>
+          <w:lang w:val="en-US"/>
+        </w:rPr>
+        <w:t>SubtitleDownloaders</w:t>
+      </w:r>
+      <w:proofErr w:type="spellEnd"/>
+      <w:r>
+        <w:rPr>
+          <w:lang w:val="en-US"/>
+        </w:rPr>
+        <w:t>)</w:t>
       </w:r>
     </w:p>
     <w:p>
@@ -4246,7 +5537,21 @@
         <w:rPr>
           <w:lang w:val="en-US"/>
         </w:rPr>
-        <w:t>(patch from katulus)</w:t>
+        <w:t xml:space="preserve">(patch from </w:t>
+      </w:r>
+      <w:proofErr w:type="spellStart"/>
+      <w:r>
+        <w:rPr>
+          <w:lang w:val="en-US"/>
+        </w:rPr>
+        <w:t>katulus</w:t>
+      </w:r>
+      <w:proofErr w:type="spellEnd"/>
+      <w:r>
+        <w:rPr>
+          <w:lang w:val="en-US"/>
+        </w:rPr>
+        <w:t>)</w:t>
       </w:r>
     </w:p>
     <w:p>
@@ -4309,7 +5614,21 @@
         <w:rPr>
           <w:lang w:val="en-US"/>
         </w:rPr>
-        <w:t>Added Dutch translation (Henkie Flits)</w:t>
+        <w:t>Added Dutch translation (</w:t>
+      </w:r>
+      <w:proofErr w:type="spellStart"/>
+      <w:r>
+        <w:rPr>
+          <w:lang w:val="en-US"/>
+        </w:rPr>
+        <w:t>Henkie</w:t>
+      </w:r>
+      <w:proofErr w:type="spellEnd"/>
+      <w:r>
+        <w:rPr>
+          <w:lang w:val="en-US"/>
+        </w:rPr>
+        <w:t xml:space="preserve"> Flits)</w:t>
       </w:r>
     </w:p>
     <w:p>
@@ -4328,7 +5647,21 @@
         <w:rPr>
           <w:lang w:val="en-US"/>
         </w:rPr>
-        <w:t>Added Greek translation (ScRePt)</w:t>
+        <w:t>Added Greek translation (</w:t>
+      </w:r>
+      <w:proofErr w:type="spellStart"/>
+      <w:r>
+        <w:rPr>
+          <w:lang w:val="en-US"/>
+        </w:rPr>
+        <w:t>ScRePt</w:t>
+      </w:r>
+      <w:proofErr w:type="spellEnd"/>
+      <w:r>
+        <w:rPr>
+          <w:lang w:val="en-US"/>
+        </w:rPr>
+        <w:t>)</w:t>
       </w:r>
     </w:p>
     <w:p>
@@ -4366,7 +5699,21 @@
         <w:rPr>
           <w:lang w:val="en-US"/>
         </w:rPr>
-        <w:t>Added Czech translation (katulus)</w:t>
+        <w:t>Added Czech translation (</w:t>
+      </w:r>
+      <w:proofErr w:type="spellStart"/>
+      <w:r>
+        <w:rPr>
+          <w:lang w:val="en-US"/>
+        </w:rPr>
+        <w:t>katulus</w:t>
+      </w:r>
+      <w:proofErr w:type="spellEnd"/>
+      <w:r>
+        <w:rPr>
+          <w:lang w:val="en-US"/>
+        </w:rPr>
+        <w:t>)</w:t>
       </w:r>
     </w:p>
     <w:p>
@@ -4391,7 +5738,28 @@
         <w:rPr>
           <w:lang w:val="en-US"/>
         </w:rPr>
-        <w:t>dded Finnish translation (Mikko A</w:t>
+        <w:t>dded Finnish translation (</w:t>
+      </w:r>
+      <w:proofErr w:type="spellStart"/>
+      <w:r>
+        <w:rPr>
+          <w:lang w:val="en-US"/>
+        </w:rPr>
+        <w:t>Mikko</w:t>
+      </w:r>
+      <w:proofErr w:type="spellEnd"/>
+      <w:r>
+        <w:rPr>
+          <w:lang w:val="en-US"/>
+        </w:rPr>
+        <w:t xml:space="preserve"> </w:t>
+      </w:r>
+      <w:proofErr w:type="spellStart"/>
+      <w:r>
+        <w:rPr>
+          <w:lang w:val="en-US"/>
+        </w:rPr>
+        <w:t>A</w:t>
       </w:r>
       <w:r>
         <w:rPr>
@@ -4399,12 +5767,21 @@
         </w:rPr>
         <w:t>utio</w:t>
       </w:r>
-      <w:r>
-        <w:rPr>
-          <w:lang w:val="en-US"/>
-        </w:rPr>
-        <w:t xml:space="preserve"> / seco</w:t>
-      </w:r>
+      <w:proofErr w:type="spellEnd"/>
+      <w:r>
+        <w:rPr>
+          <w:lang w:val="en-US"/>
+        </w:rPr>
+        <w:t xml:space="preserve"> / </w:t>
+      </w:r>
+      <w:proofErr w:type="spellStart"/>
+      <w:r>
+        <w:rPr>
+          <w:lang w:val="en-US"/>
+        </w:rPr>
+        <w:t>seco</w:t>
+      </w:r>
+      <w:proofErr w:type="spellEnd"/>
       <w:r>
         <w:rPr>
           <w:lang w:val="en-US"/>
@@ -4428,7 +5805,21 @@
         <w:rPr>
           <w:lang w:val="en-US"/>
         </w:rPr>
-        <w:t>Updated German translation (Michael Schuler / catavolt)</w:t>
+        <w:t xml:space="preserve">Updated German translation (Michael Schuler / </w:t>
+      </w:r>
+      <w:proofErr w:type="spellStart"/>
+      <w:r>
+        <w:rPr>
+          <w:lang w:val="en-US"/>
+        </w:rPr>
+        <w:t>catavolt</w:t>
+      </w:r>
+      <w:proofErr w:type="spellEnd"/>
+      <w:r>
+        <w:rPr>
+          <w:lang w:val="en-US"/>
+        </w:rPr>
+        <w:t>)</w:t>
       </w:r>
     </w:p>
     <w:p>
@@ -4502,11 +5893,19 @@
           <w:lang w:val="en-US"/>
         </w:rPr>
       </w:pPr>
-      <w:r>
-        <w:rPr>
-          <w:lang w:val="en-US"/>
-        </w:rPr>
-        <w:t>added control id 226 (checkmark), for Absolute numbering.</w:t>
+      <w:proofErr w:type="gramStart"/>
+      <w:r>
+        <w:rPr>
+          <w:lang w:val="en-US"/>
+        </w:rPr>
+        <w:t>added</w:t>
+      </w:r>
+      <w:proofErr w:type="gramEnd"/>
+      <w:r>
+        <w:rPr>
+          <w:lang w:val="en-US"/>
+        </w:rPr>
+        <w:t xml:space="preserve"> control id 226 (checkmark), for Absolute numbering.</w:t>
       </w:r>
     </w:p>
     <w:p>
@@ -4522,7 +5921,21 @@
         <w:rPr>
           <w:lang w:val="en-US"/>
         </w:rPr>
-        <w:t>Visible condition: &lt;visible&gt;Control.isvisible(103)+String.Equals(#SubCentral.ModifySearch.SearchType.Type,TVSHOW)&lt;/visible&gt;.</w:t>
+        <w:t>Visible condition: &lt;visible&gt;</w:t>
+      </w:r>
+      <w:proofErr w:type="gramStart"/>
+      <w:r>
+        <w:rPr>
+          <w:lang w:val="en-US"/>
+        </w:rPr>
+        <w:t>Control.isvisible(</w:t>
+      </w:r>
+      <w:proofErr w:type="gramEnd"/>
+      <w:r>
+        <w:rPr>
+          <w:lang w:val="en-US"/>
+        </w:rPr>
+        <w:t>103)+String.Equals(#SubCentral.ModifySearch.SearchType.Type,TVSHOW)&lt;/visible&gt;.</w:t>
       </w:r>
     </w:p>
     <w:p>
@@ -4614,7 +6027,21 @@
         <w:rPr>
           <w:lang w:val="en-US"/>
         </w:rPr>
-        <w:t>&lt;string Field="SkinTranslationAbsoluteNumbering"&gt;Absolute numbering&lt;/string&gt;</w:t>
+        <w:t>&lt;string Field="</w:t>
+      </w:r>
+      <w:proofErr w:type="spellStart"/>
+      <w:r>
+        <w:rPr>
+          <w:lang w:val="en-US"/>
+        </w:rPr>
+        <w:t>SkinTranslationAbsoluteNumbering</w:t>
+      </w:r>
+      <w:proofErr w:type="spellEnd"/>
+      <w:r>
+        <w:rPr>
+          <w:lang w:val="en-US"/>
+        </w:rPr>
+        <w:t>"&gt;Absolute numbering&lt;/string&gt;</w:t>
       </w:r>
     </w:p>
     <w:p>
@@ -4634,7 +6061,21 @@
           <w:lang w:val="en-US"/>
         </w:rPr>
         <w:lastRenderedPageBreak/>
-        <w:t>&lt;string Field="TimedOutWhileRetrievingSubtitles"&gt;Time out retrieving subtitles!&lt;/string&gt;</w:t>
+        <w:t>&lt;string Field="</w:t>
+      </w:r>
+      <w:proofErr w:type="spellStart"/>
+      <w:r>
+        <w:rPr>
+          <w:lang w:val="en-US"/>
+        </w:rPr>
+        <w:t>TimedOutWhileRetrievingSubtitles</w:t>
+      </w:r>
+      <w:proofErr w:type="spellEnd"/>
+      <w:r>
+        <w:rPr>
+          <w:lang w:val="en-US"/>
+        </w:rPr>
+        <w:t>"&gt;Time out retrieving subtitles!&lt;/string&gt;</w:t>
       </w:r>
     </w:p>
     <w:p>
@@ -4653,7 +6094,21 @@
         <w:rPr>
           <w:lang w:val="en-US"/>
         </w:rPr>
-        <w:t xml:space="preserve">&lt;string Field="SelectSubtitleForFile"&gt;Select subtitle for </w:t>
+        <w:t>&lt;string Field="</w:t>
+      </w:r>
+      <w:proofErr w:type="spellStart"/>
+      <w:r>
+        <w:rPr>
+          <w:lang w:val="en-US"/>
+        </w:rPr>
+        <w:t>SelectSubtitleForFile</w:t>
+      </w:r>
+      <w:proofErr w:type="spellEnd"/>
+      <w:r>
+        <w:rPr>
+          <w:lang w:val="en-US"/>
+        </w:rPr>
+        <w:t xml:space="preserve">"&gt;Select subtitle for </w:t>
       </w:r>
       <w:r>
         <w:rPr>
@@ -4706,7 +6161,21 @@
         <w:rPr>
           <w:lang w:val="en-US"/>
         </w:rPr>
-        <w:t>&lt;string Field="NoSubtitlesDownloaded"&gt;No subtitles downloaded!&lt;/string&gt;</w:t>
+        <w:t>&lt;string Field="</w:t>
+      </w:r>
+      <w:proofErr w:type="spellStart"/>
+      <w:r>
+        <w:rPr>
+          <w:lang w:val="en-US"/>
+        </w:rPr>
+        <w:t>NoSubtitlesDownloaded</w:t>
+      </w:r>
+      <w:proofErr w:type="spellEnd"/>
+      <w:r>
+        <w:rPr>
+          <w:lang w:val="en-US"/>
+        </w:rPr>
+        <w:t>"&gt;No subtitles downloaded!&lt;/string&gt;</w:t>
       </w:r>
     </w:p>
     <w:p>
@@ -4725,7 +6194,21 @@
         <w:rPr>
           <w:lang w:val="en-US"/>
         </w:rPr>
-        <w:t>&lt;string Field="NoSubtitlesDownloadedWithReason"&gt;No subtitles downloaded: {0}&lt;/string&gt;</w:t>
+        <w:t>&lt;string Field="</w:t>
+      </w:r>
+      <w:proofErr w:type="spellStart"/>
+      <w:r>
+        <w:rPr>
+          <w:lang w:val="en-US"/>
+        </w:rPr>
+        <w:t>NoSubtitlesDownloadedWithReason</w:t>
+      </w:r>
+      <w:proofErr w:type="spellEnd"/>
+      <w:r>
+        <w:rPr>
+          <w:lang w:val="en-US"/>
+        </w:rPr>
+        <w:t>"&gt;No subtitles downloaded: {0}&lt;/string&gt;</w:t>
       </w:r>
     </w:p>
     <w:p>
@@ -4744,7 +6227,28 @@
         <w:rPr>
           <w:lang w:val="en-US"/>
         </w:rPr>
-        <w:t>&lt;string Field="NoSubtitlesInChosen"&gt;Couldn</w:t>
+        <w:t>&lt;string Field="</w:t>
+      </w:r>
+      <w:proofErr w:type="spellStart"/>
+      <w:r>
+        <w:rPr>
+          <w:lang w:val="en-US"/>
+        </w:rPr>
+        <w:t>NoSubtitlesInChosen</w:t>
+      </w:r>
+      <w:proofErr w:type="spellEnd"/>
+      <w:r>
+        <w:rPr>
+          <w:lang w:val="en-US"/>
+        </w:rPr>
+        <w:t>"&gt;</w:t>
+      </w:r>
+      <w:proofErr w:type="gramStart"/>
+      <w:r>
+        <w:rPr>
+          <w:lang w:val="en-US"/>
+        </w:rPr>
+        <w:t>Couldn</w:t>
       </w:r>
       <w:r>
         <w:rPr>
@@ -4761,7 +6265,14 @@
         <w:rPr>
           <w:lang w:val="en-US"/>
         </w:rPr>
-        <w:t xml:space="preserve">t find any subtitles in requested </w:t>
+        <w:t>t</w:t>
+      </w:r>
+      <w:proofErr w:type="gramEnd"/>
+      <w:r>
+        <w:rPr>
+          <w:lang w:val="en-US"/>
+        </w:rPr>
+        <w:t xml:space="preserve"> find any subtitles in requested </w:t>
       </w:r>
       <w:r>
         <w:rPr>
@@ -4792,7 +6303,21 @@
         <w:rPr>
           <w:lang w:val="en-US"/>
         </w:rPr>
-        <w:t>&lt;string Field="TooManySubtitles"&gt;(Too) many subtitles&lt;/string&gt;</w:t>
+        <w:t>&lt;string Field="</w:t>
+      </w:r>
+      <w:proofErr w:type="spellStart"/>
+      <w:r>
+        <w:rPr>
+          <w:lang w:val="en-US"/>
+        </w:rPr>
+        <w:t>TooManySubtitles</w:t>
+      </w:r>
+      <w:proofErr w:type="spellEnd"/>
+      <w:r>
+        <w:rPr>
+          <w:lang w:val="en-US"/>
+        </w:rPr>
+        <w:t>"&gt;(Too) many subtitles&lt;/string&gt;</w:t>
       </w:r>
     </w:p>
     <w:p>
@@ -4811,7 +6336,35 @@
         <w:rPr>
           <w:lang w:val="en-US"/>
         </w:rPr>
-        <w:t>&lt;string Field="TooManySubtitlesQuestion"&gt;Requested subtitle item has {0} subtitles.\nWould you like to download all of them?&lt;/string&gt;</w:t>
+        <w:t>&lt;string Field="</w:t>
+      </w:r>
+      <w:proofErr w:type="spellStart"/>
+      <w:r>
+        <w:rPr>
+          <w:lang w:val="en-US"/>
+        </w:rPr>
+        <w:t>TooManySubtitlesQuestion</w:t>
+      </w:r>
+      <w:proofErr w:type="spellEnd"/>
+      <w:r>
+        <w:rPr>
+          <w:lang w:val="en-US"/>
+        </w:rPr>
+        <w:t>"&gt;Requested subtitle item has {0} subtitles.\</w:t>
+      </w:r>
+      <w:proofErr w:type="spellStart"/>
+      <w:r>
+        <w:rPr>
+          <w:lang w:val="en-US"/>
+        </w:rPr>
+        <w:t>nWould</w:t>
+      </w:r>
+      <w:proofErr w:type="spellEnd"/>
+      <w:r>
+        <w:rPr>
+          <w:lang w:val="en-US"/>
+        </w:rPr>
+        <w:t xml:space="preserve"> you like to download all of them?&lt;/string&gt;</w:t>
       </w:r>
     </w:p>
     <w:p>
@@ -4830,7 +6383,21 @@
         <w:rPr>
           <w:lang w:val="en-US"/>
         </w:rPr>
-        <w:t>&lt;string Field="ErrorWhileRetrievingSubtitlesWithReason"&gt;Error retrieving subtitles: {0}&lt;/string&gt;</w:t>
+        <w:t>&lt;string Field="</w:t>
+      </w:r>
+      <w:proofErr w:type="spellStart"/>
+      <w:r>
+        <w:rPr>
+          <w:lang w:val="en-US"/>
+        </w:rPr>
+        <w:t>ErrorWhileRetrievingSubtitlesWithReason</w:t>
+      </w:r>
+      <w:proofErr w:type="spellEnd"/>
+      <w:r>
+        <w:rPr>
+          <w:lang w:val="en-US"/>
+        </w:rPr>
+        <w:t>"&gt;Error retrieving subtitles: {0}&lt;/string&gt;</w:t>
       </w:r>
     </w:p>
     <w:p>
@@ -4849,7 +6416,21 @@
         <w:rPr>
           <w:lang w:val="en-US"/>
         </w:rPr>
-        <w:t>&lt;string Field="DefaultFolderInaccessible"&gt;Default download folder ({0}) is inaccessible! Please select another one.&lt;/string&gt;</w:t>
+        <w:t>&lt;string Field="</w:t>
+      </w:r>
+      <w:proofErr w:type="spellStart"/>
+      <w:r>
+        <w:rPr>
+          <w:lang w:val="en-US"/>
+        </w:rPr>
+        <w:t>DefaultFolderInaccessible</w:t>
+      </w:r>
+      <w:proofErr w:type="spellEnd"/>
+      <w:r>
+        <w:rPr>
+          <w:lang w:val="en-US"/>
+        </w:rPr>
+        <w:t>"&gt;Default download folder ({0}) is inaccessible! Please select another one.&lt;/string&gt;</w:t>
       </w:r>
     </w:p>
     <w:p>
@@ -4893,7 +6474,21 @@
         <w:rPr>
           <w:lang w:val="en-US"/>
         </w:rPr>
-        <w:t xml:space="preserve">Field="AboutText"&gt; </w:t>
+        <w:t>Field="</w:t>
+      </w:r>
+      <w:proofErr w:type="spellStart"/>
+      <w:r>
+        <w:rPr>
+          <w:lang w:val="en-US"/>
+        </w:rPr>
+        <w:t>AboutText</w:t>
+      </w:r>
+      <w:proofErr w:type="spellEnd"/>
+      <w:r>
+        <w:rPr>
+          <w:lang w:val="en-US"/>
+        </w:rPr>
+        <w:t xml:space="preserve">"&gt; </w:t>
       </w:r>
       <w:r>
         <w:rPr>
@@ -4918,29 +6513,51 @@
         <w:rPr>
           <w:lang w:val="en-US"/>
         </w:rPr>
-        <w:t>&lt;string Field="DefaultFolderNotWritable"&gt;</w:t>
-      </w:r>
-    </w:p>
-    <w:p>
-      <w:pPr>
-        <w:spacing w:after="0" w:line="240" w:lineRule="auto"/>
-        <w:rPr>
-          <w:lang w:val="en-US"/>
-        </w:rPr>
-      </w:pPr>
-    </w:p>
-    <w:p>
-      <w:pPr>
-        <w:spacing w:after="0" w:line="240" w:lineRule="auto"/>
-        <w:rPr>
-          <w:lang w:val="en-US"/>
-        </w:rPr>
-      </w:pPr>
-      <w:r>
-        <w:rPr>
-          <w:lang w:val="en-US"/>
-        </w:rPr>
-        <w:t>v0.9.1 change log (</w:t>
+        <w:t>&lt;string Field="</w:t>
+      </w:r>
+      <w:proofErr w:type="spellStart"/>
+      <w:r>
+        <w:rPr>
+          <w:lang w:val="en-US"/>
+        </w:rPr>
+        <w:t>DefaultFolderNotWritable</w:t>
+      </w:r>
+      <w:proofErr w:type="spellEnd"/>
+      <w:r>
+        <w:rPr>
+          <w:lang w:val="en-US"/>
+        </w:rPr>
+        <w:t>"&gt;</w:t>
+      </w:r>
+    </w:p>
+    <w:p>
+      <w:pPr>
+        <w:spacing w:after="0" w:line="240" w:lineRule="auto"/>
+        <w:rPr>
+          <w:lang w:val="en-US"/>
+        </w:rPr>
+      </w:pPr>
+    </w:p>
+    <w:p>
+      <w:pPr>
+        <w:spacing w:after="0" w:line="240" w:lineRule="auto"/>
+        <w:rPr>
+          <w:lang w:val="en-US"/>
+        </w:rPr>
+      </w:pPr>
+      <w:proofErr w:type="gramStart"/>
+      <w:r>
+        <w:rPr>
+          <w:lang w:val="en-US"/>
+        </w:rPr>
+        <w:t>v0.9.1</w:t>
+      </w:r>
+      <w:proofErr w:type="gramEnd"/>
+      <w:r>
+        <w:rPr>
+          <w:lang w:val="en-US"/>
+        </w:rPr>
+        <w:t xml:space="preserve"> change log (</w:t>
       </w:r>
       <w:hyperlink r:id="rId36" w:history="1">
         <w:r>
@@ -4999,7 +6616,21 @@
         <w:rPr>
           <w:lang w:val="en-US"/>
         </w:rPr>
-        <w:t>Moving Pictures &amp; MP-TVSeries supported</w:t>
+        <w:t>Moving Pictures &amp; MP-</w:t>
+      </w:r>
+      <w:proofErr w:type="spellStart"/>
+      <w:r>
+        <w:rPr>
+          <w:lang w:val="en-US"/>
+        </w:rPr>
+        <w:t>TVSeries</w:t>
+      </w:r>
+      <w:proofErr w:type="spellEnd"/>
+      <w:r>
+        <w:rPr>
+          <w:lang w:val="en-US"/>
+        </w:rPr>
+        <w:t xml:space="preserve"> supported</w:t>
       </w:r>
     </w:p>
     <w:p>
@@ -5117,7 +6748,35 @@
         <w:rPr>
           <w:lang w:val="en-US"/>
         </w:rPr>
-        <w:t>You can download SubCentral using MPEI package installer or get it on MediaPortal plugins repository (</w:t>
+        <w:t xml:space="preserve">You can download </w:t>
+      </w:r>
+      <w:proofErr w:type="spellStart"/>
+      <w:r>
+        <w:rPr>
+          <w:lang w:val="en-US"/>
+        </w:rPr>
+        <w:t>SubCentral</w:t>
+      </w:r>
+      <w:proofErr w:type="spellEnd"/>
+      <w:r>
+        <w:rPr>
+          <w:lang w:val="en-US"/>
+        </w:rPr>
+        <w:t xml:space="preserve"> using MPEI package installer or get it on </w:t>
+      </w:r>
+      <w:proofErr w:type="spellStart"/>
+      <w:r>
+        <w:rPr>
+          <w:lang w:val="en-US"/>
+        </w:rPr>
+        <w:t>MediaPortal</w:t>
+      </w:r>
+      <w:proofErr w:type="spellEnd"/>
+      <w:r>
+        <w:rPr>
+          <w:lang w:val="en-US"/>
+        </w:rPr>
+        <w:t xml:space="preserve"> plugins repository (</w:t>
       </w:r>
       <w:hyperlink r:id="rId37" w:history="1">
         <w:r>
@@ -5225,7 +6884,21 @@
         <w:rPr>
           <w:lang w:val="en-US"/>
         </w:rPr>
-        <w:t>When downloading to a folder on network drive or UNC share path, SubCentral might wrongly identify the download path as read-only.</w:t>
+        <w:t xml:space="preserve">When downloading to a folder on network drive or UNC share path, </w:t>
+      </w:r>
+      <w:proofErr w:type="spellStart"/>
+      <w:r>
+        <w:rPr>
+          <w:lang w:val="en-US"/>
+        </w:rPr>
+        <w:t>SubCentral</w:t>
+      </w:r>
+      <w:proofErr w:type="spellEnd"/>
+      <w:r>
+        <w:rPr>
+          <w:lang w:val="en-US"/>
+        </w:rPr>
+        <w:t xml:space="preserve"> might wrongly identify the download path as read-only.</w:t>
       </w:r>
     </w:p>
     <w:p>
@@ -5244,7 +6917,35 @@
         <w:rPr>
           <w:lang w:val="en-US"/>
         </w:rPr>
-        <w:t>If your drive mapping or UNC path is network name based (\\SERVER\share), adding IP to machine name mapping to Windows hosts file should help. This file is usually located in %windir%\system32\drivers\etc\hosts.</w:t>
+        <w:t>If your drive mapping or UNC path is network name based (\\SERVER\share), adding IP to machine name mapping to Windows hosts file should help. This file is usually located in %</w:t>
+      </w:r>
+      <w:proofErr w:type="spellStart"/>
+      <w:r>
+        <w:rPr>
+          <w:lang w:val="en-US"/>
+        </w:rPr>
+        <w:t>windir</w:t>
+      </w:r>
+      <w:proofErr w:type="spellEnd"/>
+      <w:r>
+        <w:rPr>
+          <w:lang w:val="en-US"/>
+        </w:rPr>
+        <w:t>%\system32\drivers\</w:t>
+      </w:r>
+      <w:proofErr w:type="spellStart"/>
+      <w:r>
+        <w:rPr>
+          <w:lang w:val="en-US"/>
+        </w:rPr>
+        <w:t>etc</w:t>
+      </w:r>
+      <w:proofErr w:type="spellEnd"/>
+      <w:r>
+        <w:rPr>
+          <w:lang w:val="en-US"/>
+        </w:rPr>
+        <w:t>\hosts.</w:t>
       </w:r>
     </w:p>
     <w:p>
@@ -5343,11 +7044,33 @@
           <w:lang w:val="en-US"/>
         </w:rPr>
       </w:pPr>
-      <w:r>
-        <w:rPr>
-          <w:lang w:val="en-US"/>
-        </w:rPr>
-        <w:t xml:space="preserve">SubCentral uses MediaPortal configuration for subtitle paths. Open "Videos" section, "Subtitle" tab. Enter paths (folders) in "Subtitle paths" text box, separated by </w:t>
+      <w:proofErr w:type="spellStart"/>
+      <w:r>
+        <w:rPr>
+          <w:lang w:val="en-US"/>
+        </w:rPr>
+        <w:t>SubCentral</w:t>
+      </w:r>
+      <w:proofErr w:type="spellEnd"/>
+      <w:r>
+        <w:rPr>
+          <w:lang w:val="en-US"/>
+        </w:rPr>
+        <w:t xml:space="preserve"> uses </w:t>
+      </w:r>
+      <w:proofErr w:type="spellStart"/>
+      <w:r>
+        <w:rPr>
+          <w:lang w:val="en-US"/>
+        </w:rPr>
+        <w:t>MediaPortal</w:t>
+      </w:r>
+      <w:proofErr w:type="spellEnd"/>
+      <w:r>
+        <w:rPr>
+          <w:lang w:val="en-US"/>
+        </w:rPr>
+        <w:t xml:space="preserve"> configuration for subtitle paths. Open "Videos" section, "Subtitle" tab. Enter paths (folders) in "Subtitle paths" text box, separated by </w:t>
       </w:r>
       <w:r>
         <w:rPr>
@@ -5464,11 +7187,33 @@
           <w:lang w:val="en-US"/>
         </w:rPr>
       </w:pPr>
-      <w:r>
-        <w:rPr>
-          <w:lang w:val="en-US"/>
-        </w:rPr>
-        <w:t>SubCentral uses SubtitleDownloader under the hoo</w:t>
+      <w:proofErr w:type="spellStart"/>
+      <w:r>
+        <w:rPr>
+          <w:lang w:val="en-US"/>
+        </w:rPr>
+        <w:t>SubCentral</w:t>
+      </w:r>
+      <w:proofErr w:type="spellEnd"/>
+      <w:r>
+        <w:rPr>
+          <w:lang w:val="en-US"/>
+        </w:rPr>
+        <w:t xml:space="preserve"> uses </w:t>
+      </w:r>
+      <w:proofErr w:type="spellStart"/>
+      <w:r>
+        <w:rPr>
+          <w:lang w:val="en-US"/>
+        </w:rPr>
+        <w:t>SubtitleDownloader</w:t>
+      </w:r>
+      <w:proofErr w:type="spellEnd"/>
+      <w:r>
+        <w:rPr>
+          <w:lang w:val="en-US"/>
+        </w:rPr>
+        <w:t xml:space="preserve"> under the hoo</w:t>
       </w:r>
       <w:r>
         <w:rPr>
@@ -5510,8 +7255,16 @@
         <w:rPr>
           <w:lang w:val="en-US"/>
         </w:rPr>
-        <w:t>to SubtitleDownloader</w:t>
-      </w:r>
+        <w:t xml:space="preserve">to </w:t>
+      </w:r>
+      <w:proofErr w:type="spellStart"/>
+      <w:r>
+        <w:rPr>
+          <w:lang w:val="en-US"/>
+        </w:rPr>
+        <w:t>SubtitleDownloader</w:t>
+      </w:r>
+      <w:proofErr w:type="spellEnd"/>
       <w:r>
         <w:rPr>
           <w:lang w:val="en-US"/>
@@ -5528,7 +7281,21 @@
         <w:rPr>
           <w:lang w:val="en-US"/>
         </w:rPr>
-        <w:t>consult SubtitleDownloader API thread (</w:t>
+        <w:t xml:space="preserve">consult </w:t>
+      </w:r>
+      <w:proofErr w:type="spellStart"/>
+      <w:r>
+        <w:rPr>
+          <w:lang w:val="en-US"/>
+        </w:rPr>
+        <w:t>SubtitleDownloader</w:t>
+      </w:r>
+      <w:proofErr w:type="spellEnd"/>
+      <w:r>
+        <w:rPr>
+          <w:lang w:val="en-US"/>
+        </w:rPr>
+        <w:t xml:space="preserve"> API thread (</w:t>
       </w:r>
       <w:hyperlink r:id="rId39" w:history="1">
         <w:r>
@@ -5595,11 +7362,19 @@
         </w:rPr>
         <w:t xml:space="preserve">new </w:t>
       </w:r>
-      <w:r>
-        <w:rPr>
-          <w:lang w:val="en-US"/>
-        </w:rPr>
-        <w:t xml:space="preserve">MediaPortal </w:t>
+      <w:proofErr w:type="spellStart"/>
+      <w:r>
+        <w:rPr>
+          <w:lang w:val="en-US"/>
+        </w:rPr>
+        <w:t>MediaPortal</w:t>
+      </w:r>
+      <w:proofErr w:type="spellEnd"/>
+      <w:r>
+        <w:rPr>
+          <w:lang w:val="en-US"/>
+        </w:rPr>
+        <w:t xml:space="preserve"> </w:t>
       </w:r>
       <w:r>
         <w:rPr>
@@ -7603,7 +9378,7 @@
 </file>
 
 <file path=customXml/itemProps1.xml><?xml version="1.0" encoding="utf-8"?>
-<ds:datastoreItem xmlns:ds="http://schemas.openxmlformats.org/officeDocument/2006/customXml" ds:itemID="{B465F236-B657-4BE5-9105-5D7A1DFB7DEF}">
+<ds:datastoreItem xmlns:ds="http://schemas.openxmlformats.org/officeDocument/2006/customXml" ds:itemID="{66B9714C-F461-43B7-A835-DA5F671A83AC}">
   <ds:schemaRefs>
     <ds:schemaRef ds:uri="http://schemas.openxmlformats.org/officeDocument/2006/bibliography"/>
   </ds:schemaRefs>

</xml_diff>

<commit_message>
Updated Release Notes Updated MPEI project files Further updated multi-select dialog skin files (Default/DefaultWide) Bumped version Added SubCentral v1.1.1 MPE1 releases
</commit_message>
<xml_diff>
--- a/Release/Release Notes.docx
+++ b/Release/Release Notes.docx
@@ -4190,27 +4190,378 @@
           <w:lang w:val="en-US"/>
         </w:rPr>
       </w:pPr>
-    </w:p>
-    <w:p>
-      <w:pPr>
-        <w:spacing w:after="0" w:line="240" w:lineRule="auto"/>
-        <w:rPr>
-          <w:lang w:val="en-US"/>
-        </w:rPr>
-      </w:pPr>
+      <w:bookmarkStart w:id="0" w:name="_GoBack"/>
+      <w:bookmarkEnd w:id="0"/>
+    </w:p>
+    <w:p>
+      <w:pPr>
+        <w:spacing w:after="0" w:line="240" w:lineRule="auto"/>
+        <w:rPr>
+          <w:lang w:val="en-US"/>
+        </w:rPr>
+      </w:pPr>
+      <w:proofErr w:type="gramStart"/>
+      <w:r>
+        <w:rPr>
+          <w:lang w:val="en-US"/>
+        </w:rPr>
+        <w:t>v1.1.2</w:t>
+      </w:r>
+      <w:proofErr w:type="gramEnd"/>
+      <w:r>
+        <w:rPr>
+          <w:lang w:val="en-US"/>
+        </w:rPr>
+        <w:t xml:space="preserve"> change log (</w:t>
+      </w:r>
+      <w:hyperlink r:id="rId33" w:history="1">
+        <w:r>
+          <w:rPr>
+            <w:rStyle w:val="Hyperlink"/>
+            <w:lang w:val="en-US"/>
+          </w:rPr>
+          <w:t>http://code.google.com/p/subcentral/source/list?start=258&amp;num=10</w:t>
+        </w:r>
+      </w:hyperlink>
+      <w:r>
+        <w:rPr>
+          <w:lang w:val="en-US"/>
+        </w:rPr>
+        <w:t>) (26.10.2011)</w:t>
+      </w:r>
+    </w:p>
+    <w:p>
+      <w:pPr>
+        <w:pStyle w:val="ListParagraph"/>
+        <w:numPr>
+          <w:ilvl w:val="0"/>
+          <w:numId w:val="14"/>
+        </w:numPr>
+        <w:spacing w:after="0" w:line="240" w:lineRule="auto"/>
+        <w:rPr>
+          <w:lang w:val="en-US"/>
+        </w:rPr>
+      </w:pPr>
+      <w:r>
+        <w:rPr>
+          <w:lang w:val="en-US"/>
+        </w:rPr>
+        <w:t xml:space="preserve">Updated skin mods to match files from </w:t>
+      </w:r>
+      <w:proofErr w:type="spellStart"/>
+      <w:r>
+        <w:rPr>
+          <w:lang w:val="en-US"/>
+        </w:rPr>
+        <w:t>MediaPortal</w:t>
+      </w:r>
+      <w:proofErr w:type="spellEnd"/>
+      <w:r>
+        <w:rPr>
+          <w:lang w:val="en-US"/>
+        </w:rPr>
+        <w:t xml:space="preserve"> v1.2.1 Default/</w:t>
+      </w:r>
+      <w:proofErr w:type="spellStart"/>
+      <w:r>
+        <w:rPr>
+          <w:lang w:val="en-US"/>
+        </w:rPr>
+        <w:t>DefaultWide</w:t>
+      </w:r>
+      <w:proofErr w:type="spellEnd"/>
+      <w:r>
+        <w:rPr>
+          <w:lang w:val="en-US"/>
+        </w:rPr>
+        <w:t xml:space="preserve"> skins</w:t>
+      </w:r>
+    </w:p>
+    <w:p>
+      <w:pPr>
+        <w:pStyle w:val="ListParagraph"/>
+        <w:numPr>
+          <w:ilvl w:val="0"/>
+          <w:numId w:val="14"/>
+        </w:numPr>
+        <w:spacing w:after="0" w:line="240" w:lineRule="auto"/>
+        <w:rPr>
+          <w:lang w:val="en-US"/>
+        </w:rPr>
+      </w:pPr>
+      <w:r>
+        <w:rPr>
+          <w:lang w:val="en-US"/>
+        </w:rPr>
+        <w:t>Few improvements to multi-select dialog (Default/</w:t>
+      </w:r>
+      <w:proofErr w:type="spellStart"/>
+      <w:r>
+        <w:rPr>
+          <w:lang w:val="en-US"/>
+        </w:rPr>
+        <w:t>DefaultWide</w:t>
+      </w:r>
+      <w:proofErr w:type="spellEnd"/>
+      <w:r>
+        <w:rPr>
+          <w:lang w:val="en-US"/>
+        </w:rPr>
+        <w:t xml:space="preserve"> skins and code – new translation)</w:t>
+      </w:r>
+    </w:p>
+    <w:p>
+      <w:pPr>
+        <w:pStyle w:val="ListParagraph"/>
+        <w:numPr>
+          <w:ilvl w:val="0"/>
+          <w:numId w:val="14"/>
+        </w:numPr>
+        <w:spacing w:after="0" w:line="240" w:lineRule="auto"/>
+        <w:rPr>
+          <w:lang w:val="en-US"/>
+        </w:rPr>
+      </w:pPr>
+      <w:proofErr w:type="spellStart"/>
+      <w:r>
+        <w:rPr>
+          <w:lang w:val="en-US"/>
+        </w:rPr>
+        <w:t>Su</w:t>
+      </w:r>
+      <w:r>
+        <w:rPr>
+          <w:lang w:val="en-US"/>
+        </w:rPr>
+        <w:t>btitleDownloader</w:t>
+      </w:r>
+      <w:proofErr w:type="spellEnd"/>
+      <w:r>
+        <w:rPr>
+          <w:lang w:val="en-US"/>
+        </w:rPr>
+        <w:t xml:space="preserve"> updated to v3.0.2</w:t>
+      </w:r>
+      <w:r>
+        <w:rPr>
+          <w:lang w:val="en-US"/>
+        </w:rPr>
+        <w:t xml:space="preserve"> (</w:t>
+      </w:r>
+      <w:proofErr w:type="spellStart"/>
+      <w:r>
+        <w:rPr>
+          <w:lang w:val="en-US"/>
+        </w:rPr>
+        <w:t>seco</w:t>
+      </w:r>
+      <w:proofErr w:type="spellEnd"/>
+      <w:r>
+        <w:rPr>
+          <w:lang w:val="en-US"/>
+        </w:rPr>
+        <w:t>)</w:t>
+      </w:r>
+    </w:p>
+    <w:p>
+      <w:pPr>
+        <w:pStyle w:val="ListParagraph"/>
+        <w:numPr>
+          <w:ilvl w:val="0"/>
+          <w:numId w:val="14"/>
+        </w:numPr>
+        <w:spacing w:after="0" w:line="240" w:lineRule="auto"/>
+        <w:rPr>
+          <w:lang w:val="en-US"/>
+        </w:rPr>
+      </w:pPr>
+      <w:r>
+        <w:rPr>
+          <w:lang w:val="en-US"/>
+        </w:rPr>
+        <w:t xml:space="preserve">Updated </w:t>
+      </w:r>
+      <w:r>
+        <w:rPr>
+          <w:lang w:val="en-US"/>
+        </w:rPr>
+        <w:t>SubsCenter.org</w:t>
+      </w:r>
+      <w:r>
+        <w:rPr>
+          <w:lang w:val="en-US"/>
+        </w:rPr>
+        <w:t xml:space="preserve"> (</w:t>
+      </w:r>
+      <w:proofErr w:type="spellStart"/>
+      <w:r>
+        <w:rPr>
+          <w:lang w:val="en-US"/>
+        </w:rPr>
+        <w:t>yoavain</w:t>
+      </w:r>
+      <w:proofErr w:type="spellEnd"/>
+      <w:r>
+        <w:rPr>
+          <w:lang w:val="en-US"/>
+        </w:rPr>
+        <w:t>)</w:t>
+      </w:r>
+    </w:p>
+    <w:p>
+      <w:pPr>
+        <w:pStyle w:val="ListParagraph"/>
+        <w:numPr>
+          <w:ilvl w:val="0"/>
+          <w:numId w:val="14"/>
+        </w:numPr>
+        <w:spacing w:after="0" w:line="240" w:lineRule="auto"/>
+        <w:rPr>
+          <w:lang w:val="en-US"/>
+        </w:rPr>
+      </w:pPr>
+      <w:r>
+        <w:rPr>
+          <w:lang w:val="en-US"/>
+        </w:rPr>
+        <w:t>Updated Sous-titres.eu provider (</w:t>
+      </w:r>
+      <w:proofErr w:type="spellStart"/>
+      <w:r>
+        <w:rPr>
+          <w:lang w:val="en-US"/>
+        </w:rPr>
+        <w:t>MrJul</w:t>
+      </w:r>
+      <w:proofErr w:type="spellEnd"/>
+      <w:r>
+        <w:rPr>
+          <w:lang w:val="en-US"/>
+        </w:rPr>
+        <w:t>)</w:t>
+      </w:r>
+    </w:p>
+    <w:p>
+      <w:pPr>
+        <w:pStyle w:val="ListParagraph"/>
+        <w:numPr>
+          <w:ilvl w:val="0"/>
+          <w:numId w:val="14"/>
+        </w:numPr>
+        <w:spacing w:after="0" w:line="240" w:lineRule="auto"/>
+        <w:rPr>
+          <w:b/>
+          <w:lang w:val="en-US"/>
+        </w:rPr>
+      </w:pPr>
+      <w:r>
+        <w:rPr>
+          <w:b/>
+          <w:lang w:val="en-US"/>
+        </w:rPr>
+        <w:t>Translation changes</w:t>
+      </w:r>
+    </w:p>
+    <w:p>
+      <w:pPr>
+        <w:pStyle w:val="ListParagraph"/>
+        <w:numPr>
+          <w:ilvl w:val="1"/>
+          <w:numId w:val="14"/>
+        </w:numPr>
+        <w:spacing w:after="0" w:line="240" w:lineRule="auto"/>
+        <w:rPr>
+          <w:lang w:val="en-US"/>
+        </w:rPr>
+      </w:pPr>
+      <w:r>
+        <w:rPr>
+          <w:lang w:val="en-US"/>
+        </w:rPr>
+        <w:t>Added</w:t>
+      </w:r>
+    </w:p>
+    <w:p>
+      <w:pPr>
+        <w:pStyle w:val="ListParagraph"/>
+        <w:numPr>
+          <w:ilvl w:val="2"/>
+          <w:numId w:val="14"/>
+        </w:numPr>
+        <w:spacing w:after="0" w:line="240" w:lineRule="auto"/>
+        <w:rPr>
+          <w:lang w:val="en-US"/>
+        </w:rPr>
+      </w:pPr>
+      <w:r>
+        <w:rPr>
+          <w:lang w:val="en-US"/>
+        </w:rPr>
+        <w:t>&lt;string Field="</w:t>
+      </w:r>
+      <w:r>
+        <w:t xml:space="preserve"> </w:t>
+      </w:r>
+      <w:proofErr w:type="spellStart"/>
+      <w:r>
+        <w:rPr>
+          <w:lang w:val="en-US"/>
+        </w:rPr>
+        <w:t>MultiSelectDialog</w:t>
+      </w:r>
+      <w:proofErr w:type="spellEnd"/>
+      <w:r>
+        <w:rPr>
+          <w:lang w:val="en-US"/>
+        </w:rPr>
+        <w:t>"&gt;</w:t>
+      </w:r>
+      <w:r>
+        <w:t xml:space="preserve"> </w:t>
+      </w:r>
+      <w:r>
+        <w:rPr>
+          <w:lang w:val="en-US"/>
+        </w:rPr>
+        <w:t>Multi-Select Dialog</w:t>
+      </w:r>
+      <w:r>
+        <w:rPr>
+          <w:lang w:val="en-US"/>
+        </w:rPr>
+        <w:t>&lt;/string&gt;</w:t>
+      </w:r>
+    </w:p>
+    <w:p>
+      <w:pPr>
+        <w:spacing w:after="0" w:line="240" w:lineRule="auto"/>
+        <w:rPr>
+          <w:lang w:val="en-US"/>
+        </w:rPr>
+      </w:pPr>
+    </w:p>
+    <w:p>
+      <w:pPr>
+        <w:spacing w:after="0" w:line="240" w:lineRule="auto"/>
+        <w:rPr>
+          <w:lang w:val="en-US"/>
+        </w:rPr>
+      </w:pPr>
+      <w:proofErr w:type="gramStart"/>
       <w:r>
         <w:rPr>
           <w:lang w:val="en-US"/>
         </w:rPr>
         <w:t>v1.1.1</w:t>
       </w:r>
+      <w:proofErr w:type="gramEnd"/>
       <w:r>
         <w:rPr>
           <w:lang w:val="en-US"/>
         </w:rPr>
         <w:t xml:space="preserve"> change log (</w:t>
       </w:r>
-      <w:hyperlink r:id="rId33" w:history="1">
+      <w:hyperlink r:id="rId34" w:history="1">
         <w:r>
           <w:rPr>
             <w:rStyle w:val="Hyperlink"/>
@@ -4223,15 +4574,7 @@
         <w:rPr>
           <w:lang w:val="en-US"/>
         </w:rPr>
-        <w:t xml:space="preserve">) </w:t>
-      </w:r>
-      <w:bookmarkStart w:id="0" w:name="_GoBack"/>
-      <w:bookmarkEnd w:id="0"/>
-      <w:r>
-        <w:rPr>
-          <w:lang w:val="en-US"/>
-        </w:rPr>
-        <w:t>(05</w:t>
+        <w:t>) (05</w:t>
       </w:r>
       <w:r>
         <w:rPr>
@@ -4262,6 +4605,7 @@
         <w:rPr>
           <w:lang w:val="en-US"/>
         </w:rPr>
+        <w:lastRenderedPageBreak/>
         <w:t xml:space="preserve">Allow incomplete search data from </w:t>
       </w:r>
       <w:r>
@@ -4520,7 +4864,7 @@
         </w:rPr>
         <w:t xml:space="preserve"> change log (</w:t>
       </w:r>
-      <w:hyperlink r:id="rId34" w:history="1">
+      <w:hyperlink r:id="rId35" w:history="1">
         <w:r>
           <w:rPr>
             <w:rStyle w:val="Hyperlink"/>
@@ -4660,7 +5004,6 @@
         <w:rPr>
           <w:lang w:val="en-US"/>
         </w:rPr>
-        <w:lastRenderedPageBreak/>
         <w:t xml:space="preserve">Added modified skin files for </w:t>
       </w:r>
       <w:proofErr w:type="spellStart"/>
@@ -5164,7 +5507,7 @@
         </w:rPr>
         <w:t>(</w:t>
       </w:r>
-      <w:hyperlink r:id="rId35" w:history="1">
+      <w:hyperlink r:id="rId36" w:history="1">
         <w:r>
           <w:rPr>
             <w:rStyle w:val="Hyperlink"/>
@@ -5838,6 +6181,7 @@
         <w:rPr>
           <w:lang w:val="en-US"/>
         </w:rPr>
+        <w:lastRenderedPageBreak/>
         <w:t>Updated Danish translation (1stdead)</w:t>
       </w:r>
     </w:p>
@@ -6060,7 +6404,6 @@
         <w:rPr>
           <w:lang w:val="en-US"/>
         </w:rPr>
-        <w:lastRenderedPageBreak/>
         <w:t>&lt;string Field="</w:t>
       </w:r>
       <w:proofErr w:type="spellStart"/>
@@ -6559,7 +6902,7 @@
         </w:rPr>
         <w:t xml:space="preserve"> change log (</w:t>
       </w:r>
-      <w:hyperlink r:id="rId36" w:history="1">
+      <w:hyperlink r:id="rId37" w:history="1">
         <w:r>
           <w:rPr>
             <w:rStyle w:val="Hyperlink"/>
@@ -6778,7 +7121,7 @@
         </w:rPr>
         <w:t xml:space="preserve"> plugins repository (</w:t>
       </w:r>
-      <w:hyperlink r:id="rId37" w:history="1">
+      <w:hyperlink r:id="rId38" w:history="1">
         <w:r>
           <w:rPr>
             <w:rStyle w:val="Hyperlink"/>
@@ -6799,7 +7142,7 @@
         </w:rPr>
         <w:t xml:space="preserve"> (</w:t>
       </w:r>
-      <w:hyperlink r:id="rId38" w:history="1">
+      <w:hyperlink r:id="rId39" w:history="1">
         <w:r>
           <w:rPr>
             <w:rStyle w:val="Hyperlink"/>
@@ -6917,6 +7260,7 @@
         <w:rPr>
           <w:lang w:val="en-US"/>
         </w:rPr>
+        <w:lastRenderedPageBreak/>
         <w:t>If your drive mapping or UNC path is network name based (\\SERVER\share), adding IP to machine name mapping to Windows hosts file should help. This file is usually located in %</w:t>
       </w:r>
       <w:proofErr w:type="spellStart"/>
@@ -7147,7 +7491,6 @@
         <w:rPr>
           <w:lang w:val="en-US"/>
         </w:rPr>
-        <w:lastRenderedPageBreak/>
         <w:t>How to add more providers (</w:t>
       </w:r>
       <w:r>
@@ -7297,7 +7640,7 @@
         </w:rPr>
         <w:t xml:space="preserve"> API thread (</w:t>
       </w:r>
-      <w:hyperlink r:id="rId39" w:history="1">
+      <w:hyperlink r:id="rId40" w:history="1">
         <w:r>
           <w:rPr>
             <w:rStyle w:val="Hyperlink"/>
@@ -8809,7 +9152,7 @@
   <w:style w:type="paragraph" w:default="1" w:styleId="Normal">
     <w:name w:val="Normal"/>
     <w:qFormat/>
-    <w:rsid w:val="007B3A85"/>
+    <w:rsid w:val="00F42D47"/>
     <w:pPr>
       <w:spacing w:after="200" w:line="276" w:lineRule="auto"/>
     </w:pPr>
@@ -9378,7 +9721,7 @@
 </file>
 
 <file path=customXml/itemProps1.xml><?xml version="1.0" encoding="utf-8"?>
-<ds:datastoreItem xmlns:ds="http://schemas.openxmlformats.org/officeDocument/2006/customXml" ds:itemID="{66B9714C-F461-43B7-A835-DA5F671A83AC}">
+<ds:datastoreItem xmlns:ds="http://schemas.openxmlformats.org/officeDocument/2006/customXml" ds:itemID="{1ED10DFE-239C-4B16-9E4F-6C50AFBEB15F}">
   <ds:schemaRefs>
     <ds:schemaRef ds:uri="http://schemas.openxmlformats.org/officeDocument/2006/bibliography"/>
   </ds:schemaRefs>

</xml_diff>

<commit_message>
Added Icelandic translation, thx kjarrig! - updated mpei project file - updated config form - updated release notes
</commit_message>
<xml_diff>
--- a/Release/Release Notes.docx
+++ b/Release/Release Notes.docx
@@ -4190,6 +4190,111 @@
           <w:lang w:val="en-US"/>
         </w:rPr>
       </w:pPr>
+    </w:p>
+    <w:p>
+      <w:pPr>
+        <w:spacing w:after="0" w:line="240" w:lineRule="auto"/>
+        <w:rPr>
+          <w:lang w:val="en-US"/>
+        </w:rPr>
+      </w:pPr>
+      <w:proofErr w:type="gramStart"/>
+      <w:r>
+        <w:rPr>
+          <w:lang w:val="en-US"/>
+        </w:rPr>
+        <w:t>v1.1.3</w:t>
+      </w:r>
+      <w:proofErr w:type="gramEnd"/>
+      <w:r>
+        <w:rPr>
+          <w:lang w:val="en-US"/>
+        </w:rPr>
+        <w:t xml:space="preserve"> change log (</w:t>
+      </w:r>
+      <w:r>
+        <w:rPr>
+          <w:lang w:val="en-US"/>
+        </w:rPr>
+        <w:t>http://code.google.com/p/subcent</w:t>
+      </w:r>
+      <w:r>
+        <w:rPr>
+          <w:lang w:val="en-US"/>
+        </w:rPr>
+        <w:t>ral/source/list?start=XX8&amp;num=XX</w:t>
+      </w:r>
+      <w:r>
+        <w:rPr>
+          <w:lang w:val="en-US"/>
+        </w:rPr>
+        <w:t>) (</w:t>
+      </w:r>
+      <w:r>
+        <w:rPr>
+          <w:lang w:val="en-US"/>
+        </w:rPr>
+        <w:t>TBA</w:t>
+      </w:r>
+      <w:r>
+        <w:rPr>
+          <w:lang w:val="en-US"/>
+        </w:rPr>
+        <w:t>)</w:t>
+      </w:r>
+    </w:p>
+    <w:p>
+      <w:pPr>
+        <w:pStyle w:val="ListParagraph"/>
+        <w:numPr>
+          <w:ilvl w:val="0"/>
+          <w:numId w:val="14"/>
+        </w:numPr>
+        <w:spacing w:after="0" w:line="240" w:lineRule="auto"/>
+        <w:rPr>
+          <w:lang w:val="en-US"/>
+        </w:rPr>
+      </w:pPr>
+      <w:r>
+        <w:rPr>
+          <w:lang w:val="en-US"/>
+        </w:rPr>
+        <w:t xml:space="preserve">Added </w:t>
+      </w:r>
+      <w:r>
+        <w:rPr>
+          <w:lang w:val="en-US"/>
+        </w:rPr>
+        <w:t xml:space="preserve">Icelandic </w:t>
+      </w:r>
+      <w:r>
+        <w:rPr>
+          <w:lang w:val="en-US"/>
+        </w:rPr>
+        <w:t>translation (</w:t>
+      </w:r>
+      <w:proofErr w:type="spellStart"/>
+      <w:r>
+        <w:rPr>
+          <w:lang w:val="en-US"/>
+        </w:rPr>
+        <w:t>kjarrig</w:t>
+      </w:r>
+      <w:proofErr w:type="spellEnd"/>
+      <w:r>
+        <w:rPr>
+          <w:lang w:val="en-US"/>
+        </w:rPr>
+        <w:t>)</w:t>
+      </w:r>
+    </w:p>
+    <w:p>
+      <w:pPr>
+        <w:spacing w:after="0" w:line="240" w:lineRule="auto"/>
+        <w:rPr>
+          <w:lang w:val="en-US"/>
+        </w:rPr>
+      </w:pPr>
       <w:bookmarkStart w:id="0" w:name="_GoBack"/>
       <w:bookmarkEnd w:id="0"/>
     </w:p>
@@ -4605,7 +4710,6 @@
         <w:rPr>
           <w:lang w:val="en-US"/>
         </w:rPr>
-        <w:lastRenderedPageBreak/>
         <w:t xml:space="preserve">Allow incomplete search data from </w:t>
       </w:r>
       <w:r>
@@ -6042,6 +6146,7 @@
         <w:rPr>
           <w:lang w:val="en-US"/>
         </w:rPr>
+        <w:lastRenderedPageBreak/>
         <w:t>Added Czech translation (</w:t>
       </w:r>
       <w:proofErr w:type="spellStart"/>
@@ -6181,7 +6286,6 @@
         <w:rPr>
           <w:lang w:val="en-US"/>
         </w:rPr>
-        <w:lastRenderedPageBreak/>
         <w:t>Updated Danish translation (1stdead)</w:t>
       </w:r>
     </w:p>
@@ -7227,6 +7331,7 @@
         <w:rPr>
           <w:lang w:val="en-US"/>
         </w:rPr>
+        <w:lastRenderedPageBreak/>
         <w:t xml:space="preserve">When downloading to a folder on network drive or UNC share path, </w:t>
       </w:r>
       <w:proofErr w:type="spellStart"/>
@@ -7260,7 +7365,6 @@
         <w:rPr>
           <w:lang w:val="en-US"/>
         </w:rPr>
-        <w:lastRenderedPageBreak/>
         <w:t>If your drive mapping or UNC path is network name based (\\SERVER\share), adding IP to machine name mapping to Windows hosts file should help. This file is usually located in %</w:t>
       </w:r>
       <w:proofErr w:type="spellStart"/>
@@ -9152,7 +9256,7 @@
   <w:style w:type="paragraph" w:default="1" w:styleId="Normal">
     <w:name w:val="Normal"/>
     <w:qFormat/>
-    <w:rsid w:val="00F42D47"/>
+    <w:rsid w:val="001E4C68"/>
     <w:pPr>
       <w:spacing w:after="200" w:line="276" w:lineRule="auto"/>
     </w:pPr>
@@ -9721,7 +9825,7 @@
 </file>
 
 <file path=customXml/itemProps1.xml><?xml version="1.0" encoding="utf-8"?>
-<ds:datastoreItem xmlns:ds="http://schemas.openxmlformats.org/officeDocument/2006/customXml" ds:itemID="{1ED10DFE-239C-4B16-9E4F-6C50AFBEB15F}">
+<ds:datastoreItem xmlns:ds="http://schemas.openxmlformats.org/officeDocument/2006/customXml" ds:itemID="{FC998081-D51E-433C-9751-1F1EACF4C4D4}">
   <ds:schemaRefs>
     <ds:schemaRef ds:uri="http://schemas.openxmlformats.org/officeDocument/2006/bibliography"/>
   </ds:schemaRefs>

</xml_diff>

<commit_message>
Updated components (config form, mpei, release notes) for new downloader and next release
</commit_message>
<xml_diff>
--- a/Release/Release Notes.docx
+++ b/Release/Release Notes.docx
@@ -4222,20 +4222,47 @@
         <w:rPr>
           <w:lang w:val="en-US"/>
         </w:rPr>
-        <w:t>ral/source/list?start=XX8&amp;num=XX</w:t>
-      </w:r>
-      <w:r>
-        <w:rPr>
-          <w:lang w:val="en-US"/>
-        </w:rPr>
-        <w:t>) (</w:t>
-      </w:r>
-      <w:r>
-        <w:rPr>
-          <w:lang w:val="en-US"/>
-        </w:rPr>
-        <w:t>TBA</w:t>
-      </w:r>
+        <w:t>ral/source/list?start=XX8&amp;num=XX) (TBA)</w:t>
+      </w:r>
+    </w:p>
+    <w:p>
+      <w:pPr>
+        <w:pStyle w:val="ListParagraph"/>
+        <w:numPr>
+          <w:ilvl w:val="0"/>
+          <w:numId w:val="14"/>
+        </w:numPr>
+        <w:spacing w:after="0" w:line="240" w:lineRule="auto"/>
+        <w:rPr>
+          <w:lang w:val="en-US"/>
+        </w:rPr>
+      </w:pPr>
+      <w:r>
+        <w:rPr>
+          <w:lang w:val="en-US"/>
+        </w:rPr>
+        <w:t xml:space="preserve">Updated </w:t>
+      </w:r>
+      <w:r>
+        <w:rPr>
+          <w:lang w:val="en-US"/>
+        </w:rPr>
+        <w:t>SubsCenter.org</w:t>
+      </w:r>
+      <w:r>
+        <w:rPr>
+          <w:lang w:val="en-US"/>
+        </w:rPr>
+        <w:t xml:space="preserve"> (</w:t>
+      </w:r>
+      <w:proofErr w:type="spellStart"/>
+      <w:r>
+        <w:rPr>
+          <w:lang w:val="en-US"/>
+        </w:rPr>
+        <w:t>yoavain</w:t>
+      </w:r>
+      <w:proofErr w:type="spellEnd"/>
       <w:r>
         <w:rPr>
           <w:lang w:val="en-US"/>
@@ -4259,19 +4286,78 @@
         <w:rPr>
           <w:lang w:val="en-US"/>
         </w:rPr>
-        <w:t xml:space="preserve">Added </w:t>
-      </w:r>
-      <w:r>
-        <w:rPr>
-          <w:lang w:val="en-US"/>
-        </w:rPr>
-        <w:t xml:space="preserve">Icelandic </w:t>
-      </w:r>
-      <w:r>
-        <w:rPr>
-          <w:lang w:val="en-US"/>
-        </w:rPr>
-        <w:t>translation (</w:t>
+        <w:t>Added Sratim.co.il</w:t>
+      </w:r>
+      <w:r>
+        <w:rPr>
+          <w:lang w:val="en-US"/>
+        </w:rPr>
+        <w:t xml:space="preserve"> </w:t>
+      </w:r>
+      <w:r>
+        <w:rPr>
+          <w:lang w:val="en-US"/>
+        </w:rPr>
+        <w:t>subtitl</w:t>
+      </w:r>
+      <w:r>
+        <w:rPr>
+          <w:lang w:val="en-US"/>
+        </w:rPr>
+        <w:t>e provider (</w:t>
+      </w:r>
+      <w:proofErr w:type="spellStart"/>
+      <w:r>
+        <w:rPr>
+          <w:lang w:val="en-US"/>
+        </w:rPr>
+        <w:t>SubtitleDownloader</w:t>
+      </w:r>
+      <w:proofErr w:type="spellEnd"/>
+      <w:r>
+        <w:rPr>
+          <w:lang w:val="en-US"/>
+        </w:rPr>
+        <w:t>)</w:t>
+      </w:r>
+      <w:r>
+        <w:rPr>
+          <w:lang w:val="en-US"/>
+        </w:rPr>
+        <w:t xml:space="preserve"> (</w:t>
+      </w:r>
+      <w:proofErr w:type="spellStart"/>
+      <w:r>
+        <w:rPr>
+          <w:lang w:val="en-US"/>
+        </w:rPr>
+        <w:t>yoavain</w:t>
+      </w:r>
+      <w:proofErr w:type="spellEnd"/>
+      <w:r>
+        <w:rPr>
+          <w:lang w:val="en-US"/>
+        </w:rPr>
+        <w:t>)</w:t>
+      </w:r>
+    </w:p>
+    <w:p>
+      <w:pPr>
+        <w:pStyle w:val="ListParagraph"/>
+        <w:numPr>
+          <w:ilvl w:val="0"/>
+          <w:numId w:val="14"/>
+        </w:numPr>
+        <w:spacing w:after="0" w:line="240" w:lineRule="auto"/>
+        <w:rPr>
+          <w:lang w:val="en-US"/>
+        </w:rPr>
+      </w:pPr>
+      <w:r>
+        <w:rPr>
+          <w:lang w:val="en-US"/>
+        </w:rPr>
+        <w:t>Added Icelandic translation (</w:t>
       </w:r>
       <w:proofErr w:type="spellStart"/>
       <w:r>
@@ -4295,8 +4381,6 @@
           <w:lang w:val="en-US"/>
         </w:rPr>
       </w:pPr>
-      <w:bookmarkStart w:id="0" w:name="_GoBack"/>
-      <w:bookmarkEnd w:id="0"/>
     </w:p>
     <w:p>
       <w:pPr>
@@ -4334,6 +4418,8 @@
         </w:rPr>
         <w:t>) (26.10.2011)</w:t>
       </w:r>
+      <w:bookmarkStart w:id="0" w:name="_GoBack"/>
+      <w:bookmarkEnd w:id="0"/>
     </w:p>
     <w:p>
       <w:pPr>
@@ -4583,6 +4669,7 @@
         <w:rPr>
           <w:lang w:val="en-US"/>
         </w:rPr>
+        <w:lastRenderedPageBreak/>
         <w:t>Added</w:t>
       </w:r>
     </w:p>
@@ -6094,6 +6181,7 @@
         <w:rPr>
           <w:lang w:val="en-US"/>
         </w:rPr>
+        <w:lastRenderedPageBreak/>
         <w:t>Added Greek translation (</w:t>
       </w:r>
       <w:proofErr w:type="spellStart"/>
@@ -6146,7 +6234,6 @@
         <w:rPr>
           <w:lang w:val="en-US"/>
         </w:rPr>
-        <w:lastRenderedPageBreak/>
         <w:t>Added Czech translation (</w:t>
       </w:r>
       <w:proofErr w:type="spellStart"/>
@@ -7304,6 +7391,7 @@
           <w:szCs w:val="24"/>
           <w:lang w:val="en-US"/>
         </w:rPr>
+        <w:lastRenderedPageBreak/>
         <w:t>Known issues</w:t>
       </w:r>
     </w:p>
@@ -7331,7 +7419,6 @@
         <w:rPr>
           <w:lang w:val="en-US"/>
         </w:rPr>
-        <w:lastRenderedPageBreak/>
         <w:t xml:space="preserve">When downloading to a folder on network drive or UNC share path, </w:t>
       </w:r>
       <w:proofErr w:type="spellStart"/>
@@ -9825,7 +9912,7 @@
 </file>
 
 <file path=customXml/itemProps1.xml><?xml version="1.0" encoding="utf-8"?>
-<ds:datastoreItem xmlns:ds="http://schemas.openxmlformats.org/officeDocument/2006/customXml" ds:itemID="{FC998081-D51E-433C-9751-1F1EACF4C4D4}">
+<ds:datastoreItem xmlns:ds="http://schemas.openxmlformats.org/officeDocument/2006/customXml" ds:itemID="{EF3EEB5D-BD37-4F7B-866B-B70986D51C62}">
   <ds:schemaRefs>
     <ds:schemaRef ds:uri="http://schemas.openxmlformats.org/officeDocument/2006/bibliography"/>
   </ds:schemaRefs>

</xml_diff>